<commit_message>
Updated the Project Proposal Document
</commit_message>
<xml_diff>
--- a/DV Project Proposal.docx
+++ b/DV Project Proposal.docx
@@ -1,6 +1,6 @@
 
 <file path=word/document.xml><?xml version="1.0" encoding="utf-8"?>
-<w:document xmlns:wpc="http://schemas.microsoft.com/office/word/2010/wordprocessingCanvas" xmlns:cx="http://schemas.microsoft.com/office/drawing/2014/chartex" xmlns:cx1="http://schemas.microsoft.com/office/drawing/2015/9/8/chartex" xmlns:mc="http://schemas.openxmlformats.org/markup-compatibility/2006" xmlns:o="urn:schemas-microsoft-com:office:office" xmlns:r="http://schemas.openxmlformats.org/officeDocument/2006/relationships" xmlns:m="http://schemas.openxmlformats.org/officeDocument/2006/math" xmlns:v="urn:schemas-microsoft-com:vml" xmlns:wp14="http://schemas.microsoft.com/office/word/2010/wordprocessingDrawing" xmlns:wp="http://schemas.openxmlformats.org/drawingml/2006/wordprocessingDrawing" xmlns:w10="urn:schemas-microsoft-com:office:word" xmlns:w="http://schemas.openxmlformats.org/wordprocessingml/2006/main" xmlns:w14="http://schemas.microsoft.com/office/word/2010/wordml" xmlns:w15="http://schemas.microsoft.com/office/word/2012/wordml" xmlns:w16se="http://schemas.microsoft.com/office/word/2015/wordml/symex" xmlns:wpg="http://schemas.microsoft.com/office/word/2010/wordprocessingGroup" xmlns:wpi="http://schemas.microsoft.com/office/word/2010/wordprocessingInk" xmlns:wne="http://schemas.microsoft.com/office/word/2006/wordml" xmlns:wps="http://schemas.microsoft.com/office/word/2010/wordprocessingShape" mc:Ignorable="w14 w15 w16se wp14">
+<w:document xmlns:wpc="http://schemas.microsoft.com/office/word/2010/wordprocessingCanvas" xmlns:cx="http://schemas.microsoft.com/office/drawing/2014/chartex" xmlns:cx1="http://schemas.microsoft.com/office/drawing/2015/9/8/chartex" xmlns:cx2="http://schemas.microsoft.com/office/drawing/2015/10/21/chartex" xmlns:cx3="http://schemas.microsoft.com/office/drawing/2016/5/9/chartex" xmlns:cx4="http://schemas.microsoft.com/office/drawing/2016/5/10/chartex" xmlns:cx5="http://schemas.microsoft.com/office/drawing/2016/5/11/chartex" xmlns:cx6="http://schemas.microsoft.com/office/drawing/2016/5/12/chartex" xmlns:cx7="http://schemas.microsoft.com/office/drawing/2016/5/13/chartex" xmlns:cx8="http://schemas.microsoft.com/office/drawing/2016/5/14/chartex" xmlns:mc="http://schemas.openxmlformats.org/markup-compatibility/2006" xmlns:aink="http://schemas.microsoft.com/office/drawing/2016/ink" xmlns:am3d="http://schemas.microsoft.com/office/drawing/2017/model3d" xmlns:o="urn:schemas-microsoft-com:office:office" xmlns:r="http://schemas.openxmlformats.org/officeDocument/2006/relationships" xmlns:m="http://schemas.openxmlformats.org/officeDocument/2006/math" xmlns:v="urn:schemas-microsoft-com:vml" xmlns:wp14="http://schemas.microsoft.com/office/word/2010/wordprocessingDrawing" xmlns:wp="http://schemas.openxmlformats.org/drawingml/2006/wordprocessingDrawing" xmlns:w10="urn:schemas-microsoft-com:office:word" xmlns:w="http://schemas.openxmlformats.org/wordprocessingml/2006/main" xmlns:w14="http://schemas.microsoft.com/office/word/2010/wordml" xmlns:w15="http://schemas.microsoft.com/office/word/2012/wordml" xmlns:w16cid="http://schemas.microsoft.com/office/word/2016/wordml/cid" xmlns:w16se="http://schemas.microsoft.com/office/word/2015/wordml/symex" xmlns:wpg="http://schemas.microsoft.com/office/word/2010/wordprocessingGroup" xmlns:wpi="http://schemas.microsoft.com/office/word/2010/wordprocessingInk" xmlns:wne="http://schemas.microsoft.com/office/word/2006/wordml" xmlns:wps="http://schemas.microsoft.com/office/word/2010/wordprocessingShape" mc:Ignorable="w14 w15 w16se w16cid wp14">
   <w:body>
     <w:p>
       <w:pPr>
@@ -80,7 +80,7 @@
         <mc:AlternateContent>
           <mc:Choice Requires="wps">
             <w:drawing>
-              <wp:anchor distT="0" distB="0" distL="114300" distR="114300" simplePos="0" relativeHeight="251668480" behindDoc="0" locked="0" layoutInCell="1" allowOverlap="1" wp14:anchorId="069A9209" wp14:editId="72E12235">
+              <wp:anchor distT="0" distB="0" distL="114300" distR="114300" simplePos="0" relativeHeight="251668480" behindDoc="0" locked="0" layoutInCell="1" allowOverlap="1" wp14:anchorId="279DCC57" wp14:editId="6BB4F8C6">
                 <wp:simplePos x="0" y="0"/>
                 <wp:positionH relativeFrom="column">
                   <wp:posOffset>2800350</wp:posOffset>
@@ -156,7 +156,7 @@
           </mc:Choice>
           <mc:Fallback>
             <w:pict>
-              <v:shapetype w14:anchorId="069A9209" id="_x0000_t202" coordsize="21600,21600" o:spt="202" path="m,l,21600r21600,l21600,xe">
+              <v:shapetype w14:anchorId="279DCC57" id="_x0000_t202" coordsize="21600,21600" o:spt="202" path="m,l,21600r21600,l21600,xe">
                 <v:stroke joinstyle="miter"/>
                 <v:path gradientshapeok="t" o:connecttype="rect"/>
               </v:shapetype>
@@ -191,7 +191,7 @@
         <mc:AlternateContent>
           <mc:Choice Requires="wps">
             <w:drawing>
-              <wp:anchor distT="0" distB="0" distL="114300" distR="114300" simplePos="0" relativeHeight="251666432" behindDoc="0" locked="0" layoutInCell="1" allowOverlap="1">
+              <wp:anchor distT="0" distB="0" distL="114300" distR="114300" simplePos="0" relativeHeight="251666432" behindDoc="0" locked="0" layoutInCell="1" allowOverlap="1" wp14:anchorId="18B8B599" wp14:editId="011B7731">
                 <wp:simplePos x="0" y="0"/>
                 <wp:positionH relativeFrom="column">
                   <wp:posOffset>2800350</wp:posOffset>
@@ -258,7 +258,7 @@
           </mc:Choice>
           <mc:Fallback>
             <w:pict>
-              <v:shape id="Text Box 11" o:spid="_x0000_s1027" type="#_x0000_t202" style="position:absolute;margin-left:220.5pt;margin-top:98.6pt;width:100.5pt;height:20.25pt;z-index:251666432;visibility:visible;mso-wrap-style:square;mso-wrap-distance-left:9pt;mso-wrap-distance-top:0;mso-wrap-distance-right:9pt;mso-wrap-distance-bottom:0;mso-position-horizontal:absolute;mso-position-horizontal-relative:text;mso-position-vertical:absolute;mso-position-vertical-relative:text;v-text-anchor:top" o:gfxdata="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" filled="f" stroked="f">
+              <v:shape w14:anchorId="18B8B599" id="Text Box 11" o:spid="_x0000_s1027" type="#_x0000_t202" style="position:absolute;margin-left:220.5pt;margin-top:98.6pt;width:100.5pt;height:20.25pt;z-index:251666432;visibility:visible;mso-wrap-style:square;mso-wrap-distance-left:9pt;mso-wrap-distance-top:0;mso-wrap-distance-right:9pt;mso-wrap-distance-bottom:0;mso-position-horizontal:absolute;mso-position-horizontal-relative:text;mso-position-vertical:absolute;mso-position-vertical-relative:text;v-text-anchor:top" o:gfxdata="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" filled="f" stroked="f">
                 <v:textbox>
                   <w:txbxContent>
                     <w:p>
@@ -283,7 +283,7 @@
         <mc:AlternateContent>
           <mc:Choice Requires="wps">
             <w:drawing>
-              <wp:anchor distT="0" distB="0" distL="114300" distR="114300" simplePos="0" relativeHeight="251663360" behindDoc="0" locked="0" layoutInCell="1" allowOverlap="1" wp14:anchorId="3DDA2CDF" wp14:editId="75F844E5">
+              <wp:anchor distT="0" distB="0" distL="114300" distR="114300" simplePos="0" relativeHeight="251663360" behindDoc="0" locked="0" layoutInCell="1" allowOverlap="1" wp14:anchorId="15B846A7" wp14:editId="597B42D1">
                 <wp:simplePos x="0" y="0"/>
                 <wp:positionH relativeFrom="column">
                   <wp:posOffset>1981200</wp:posOffset>
@@ -374,7 +374,7 @@
           </mc:Choice>
           <mc:Fallback>
             <w:pict>
-              <v:shape w14:anchorId="3DDA2CDF" id="Text Box 4" o:spid="_x0000_s1028" type="#_x0000_t202" style="position:absolute;margin-left:156pt;margin-top:283.1pt;width:137.25pt;height:41.25pt;z-index:251663360;visibility:visible;mso-wrap-style:square;mso-width-percent:0;mso-height-percent:0;mso-wrap-distance-left:9pt;mso-wrap-distance-top:0;mso-wrap-distance-right:9pt;mso-wrap-distance-bottom:0;mso-position-horizontal:absolute;mso-position-horizontal-relative:text;mso-position-vertical:absolute;mso-position-vertical-relative:text;mso-width-percent:0;mso-height-percent:0;mso-width-relative:margin;mso-height-relative:margin;v-text-anchor:top" o:gfxdata="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" fillcolor="white [3201]" strokeweight=".5pt">
+              <v:shape w14:anchorId="15B846A7" id="Text Box 4" o:spid="_x0000_s1028" type="#_x0000_t202" style="position:absolute;margin-left:156pt;margin-top:283.1pt;width:137.25pt;height:41.25pt;z-index:251663360;visibility:visible;mso-wrap-style:square;mso-width-percent:0;mso-height-percent:0;mso-wrap-distance-left:9pt;mso-wrap-distance-top:0;mso-wrap-distance-right:9pt;mso-wrap-distance-bottom:0;mso-position-horizontal:absolute;mso-position-horizontal-relative:text;mso-position-vertical:absolute;mso-position-vertical-relative:text;mso-width-percent:0;mso-height-percent:0;mso-width-relative:margin;mso-height-relative:margin;v-text-anchor:top" o:gfxdata="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" fillcolor="white [3201]" strokeweight=".5pt">
                 <v:textbox>
                   <w:txbxContent>
                     <w:p>
@@ -427,7 +427,7 @@
         <mc:AlternateContent>
           <mc:Choice Requires="wps">
             <w:drawing>
-              <wp:anchor distT="0" distB="0" distL="114300" distR="114300" simplePos="0" relativeHeight="251665408" behindDoc="0" locked="0" layoutInCell="1" allowOverlap="1">
+              <wp:anchor distT="0" distB="0" distL="114300" distR="114300" simplePos="0" relativeHeight="251665408" behindDoc="0" locked="0" layoutInCell="1" allowOverlap="1" wp14:anchorId="68BF4293" wp14:editId="0C69E01D">
                 <wp:simplePos x="0" y="0"/>
                 <wp:positionH relativeFrom="column">
                   <wp:posOffset>2800350</wp:posOffset>
@@ -477,7 +477,7 @@
               </wp:anchor>
             </w:drawing>
           </mc:Choice>
-          <mc:Fallback xmlns:cx2="http://schemas.microsoft.com/office/drawing/2015/10/21/chartex" xmlns:cx3="http://schemas.microsoft.com/office/drawing/2016/5/9/chartex" xmlns:cx4="http://schemas.microsoft.com/office/drawing/2016/5/10/chartex" xmlns:cx5="http://schemas.microsoft.com/office/drawing/2016/5/11/chartex" xmlns:cx6="http://schemas.microsoft.com/office/drawing/2016/5/12/chartex" xmlns:cx7="http://schemas.microsoft.com/office/drawing/2016/5/13/chartex" xmlns:cx8="http://schemas.microsoft.com/office/drawing/2016/5/14/chartex" xmlns:aink="http://schemas.microsoft.com/office/drawing/2016/ink" xmlns:am3d="http://schemas.microsoft.com/office/drawing/2017/model3d" xmlns:w16cid="http://schemas.microsoft.com/office/word/2016/wordml/cid">
+          <mc:Fallback>
             <w:pict>
               <v:shapetype w14:anchorId="5EB301B1" id="_x0000_t32" coordsize="21600,21600" o:spt="32" o:oned="t" path="m,l21600,21600e" filled="f">
                 <v:path arrowok="t" fillok="f" o:connecttype="none"/>
@@ -500,7 +500,7 @@
         <mc:AlternateContent>
           <mc:Choice Requires="wps">
             <w:drawing>
-              <wp:anchor distT="0" distB="0" distL="114300" distR="114300" simplePos="0" relativeHeight="251664384" behindDoc="0" locked="0" layoutInCell="1" allowOverlap="1">
+              <wp:anchor distT="0" distB="0" distL="114300" distR="114300" simplePos="0" relativeHeight="251664384" behindDoc="0" locked="0" layoutInCell="1" allowOverlap="1" wp14:anchorId="54C782CA" wp14:editId="04F15973">
                 <wp:simplePos x="0" y="0"/>
                 <wp:positionH relativeFrom="column">
                   <wp:posOffset>2800350</wp:posOffset>
@@ -550,7 +550,7 @@
               </wp:anchor>
             </w:drawing>
           </mc:Choice>
-          <mc:Fallback xmlns:cx2="http://schemas.microsoft.com/office/drawing/2015/10/21/chartex" xmlns:cx3="http://schemas.microsoft.com/office/drawing/2016/5/9/chartex" xmlns:cx4="http://schemas.microsoft.com/office/drawing/2016/5/10/chartex" xmlns:cx5="http://schemas.microsoft.com/office/drawing/2016/5/11/chartex" xmlns:cx6="http://schemas.microsoft.com/office/drawing/2016/5/12/chartex" xmlns:cx7="http://schemas.microsoft.com/office/drawing/2016/5/13/chartex" xmlns:cx8="http://schemas.microsoft.com/office/drawing/2016/5/14/chartex" xmlns:aink="http://schemas.microsoft.com/office/drawing/2016/ink" xmlns:am3d="http://schemas.microsoft.com/office/drawing/2017/model3d" xmlns:w16cid="http://schemas.microsoft.com/office/word/2016/wordml/cid">
+          <mc:Fallback>
             <w:pict>
               <v:shape w14:anchorId="19E3FA0F" id="Straight Arrow Connector 8" o:spid="_x0000_s1026" type="#_x0000_t32" style="position:absolute;margin-left:220.5pt;margin-top:70.85pt;width:0;height:76.5pt;z-index:251664384;visibility:visible;mso-wrap-style:square;mso-wrap-distance-left:9pt;mso-wrap-distance-top:0;mso-wrap-distance-right:9pt;mso-wrap-distance-bottom:0;mso-position-horizontal:absolute;mso-position-horizontal-relative:text;mso-position-vertical:absolute;mso-position-vertical-relative:text" o:gfxdata="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" strokecolor="black [3200]" strokeweight=".5pt">
                 <v:stroke endarrow="block" joinstyle="miter"/>
@@ -569,7 +569,7 @@
         <mc:AlternateContent>
           <mc:Choice Requires="wps">
             <w:drawing>
-              <wp:anchor distT="0" distB="0" distL="114300" distR="114300" simplePos="0" relativeHeight="251661312" behindDoc="0" locked="0" layoutInCell="1" allowOverlap="1" wp14:anchorId="3DDA2CDF" wp14:editId="75F844E5">
+              <wp:anchor distT="0" distB="0" distL="114300" distR="114300" simplePos="0" relativeHeight="251661312" behindDoc="0" locked="0" layoutInCell="1" allowOverlap="1" wp14:anchorId="3A0150FE" wp14:editId="5F8CED4C">
                 <wp:simplePos x="0" y="0"/>
                 <wp:positionH relativeFrom="column">
                   <wp:posOffset>1981200</wp:posOffset>
@@ -639,7 +639,7 @@
           </mc:Choice>
           <mc:Fallback>
             <w:pict>
-              <v:shape w14:anchorId="3DDA2CDF" id="Text Box 3" o:spid="_x0000_s1029" type="#_x0000_t202" style="position:absolute;margin-left:156pt;margin-top:147.3pt;width:133.5pt;height:72.75pt;z-index:251661312;visibility:visible;mso-wrap-style:square;mso-width-percent:0;mso-height-percent:0;mso-wrap-distance-left:9pt;mso-wrap-distance-top:0;mso-wrap-distance-right:9pt;mso-wrap-distance-bottom:0;mso-position-horizontal:absolute;mso-position-horizontal-relative:text;mso-position-vertical:absolute;mso-position-vertical-relative:text;mso-width-percent:0;mso-height-percent:0;mso-width-relative:margin;mso-height-relative:margin;v-text-anchor:top" o:gfxdata="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" fillcolor="white [3201]" strokeweight=".5pt">
+              <v:shape w14:anchorId="3A0150FE" id="Text Box 3" o:spid="_x0000_s1029" type="#_x0000_t202" style="position:absolute;margin-left:156pt;margin-top:147.3pt;width:133.5pt;height:72.75pt;z-index:251661312;visibility:visible;mso-wrap-style:square;mso-width-percent:0;mso-height-percent:0;mso-wrap-distance-left:9pt;mso-wrap-distance-top:0;mso-wrap-distance-right:9pt;mso-wrap-distance-bottom:0;mso-position-horizontal:absolute;mso-position-horizontal-relative:text;mso-position-vertical:absolute;mso-position-vertical-relative:text;mso-width-percent:0;mso-height-percent:0;mso-width-relative:margin;mso-height-relative:margin;v-text-anchor:top" o:gfxdata="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" fillcolor="white [3201]" strokeweight=".5pt">
                 <v:textbox>
                   <w:txbxContent>
                     <w:p>
@@ -671,7 +671,7 @@
         <mc:AlternateContent>
           <mc:Choice Requires="wps">
             <w:drawing>
-              <wp:anchor distT="0" distB="0" distL="114300" distR="114300" simplePos="0" relativeHeight="251659264" behindDoc="0" locked="0" layoutInCell="1" allowOverlap="1">
+              <wp:anchor distT="0" distB="0" distL="114300" distR="114300" simplePos="0" relativeHeight="251659264" behindDoc="0" locked="0" layoutInCell="1" allowOverlap="1" wp14:anchorId="3C787252" wp14:editId="73C69B56">
                 <wp:simplePos x="0" y="0"/>
                 <wp:positionH relativeFrom="column">
                   <wp:posOffset>2028825</wp:posOffset>
@@ -753,7 +753,7 @@
           </mc:Choice>
           <mc:Fallback>
             <w:pict>
-              <v:shape id="Text Box 2" o:spid="_x0000_s1030" type="#_x0000_t202" style="position:absolute;margin-left:159.75pt;margin-top:27.35pt;width:133.5pt;height:43.5pt;z-index:251659264;visibility:visible;mso-wrap-style:square;mso-width-percent:0;mso-height-percent:0;mso-wrap-distance-left:9pt;mso-wrap-distance-top:0;mso-wrap-distance-right:9pt;mso-wrap-distance-bottom:0;mso-position-horizontal:absolute;mso-position-horizontal-relative:text;mso-position-vertical:absolute;mso-position-vertical-relative:text;mso-width-percent:0;mso-height-percent:0;mso-width-relative:margin;mso-height-relative:margin;v-text-anchor:top" o:gfxdata="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" fillcolor="white [3201]" strokeweight=".5pt">
+              <v:shape w14:anchorId="3C787252" id="Text Box 2" o:spid="_x0000_s1030" type="#_x0000_t202" style="position:absolute;margin-left:159.75pt;margin-top:27.35pt;width:133.5pt;height:43.5pt;z-index:251659264;visibility:visible;mso-wrap-style:square;mso-width-percent:0;mso-height-percent:0;mso-wrap-distance-left:9pt;mso-wrap-distance-top:0;mso-wrap-distance-right:9pt;mso-wrap-distance-bottom:0;mso-position-horizontal:absolute;mso-position-horizontal-relative:text;mso-position-vertical:absolute;mso-position-vertical-relative:text;mso-width-percent:0;mso-height-percent:0;mso-width-relative:margin;mso-height-relative:margin;v-text-anchor:top" o:gfxdata="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" fillcolor="white [3201]" strokeweight=".5pt">
                 <v:textbox>
                   <w:txbxContent>
                     <w:p>
@@ -975,7 +975,7 @@
         <mc:AlternateContent>
           <mc:Choice Requires="wps">
             <w:drawing>
-              <wp:anchor distT="0" distB="0" distL="114300" distR="114300" simplePos="0" relativeHeight="251692032" behindDoc="0" locked="0" layoutInCell="1" allowOverlap="1" wp14:anchorId="3BBF91DB" wp14:editId="3F4B5F97">
+              <wp:anchor distT="0" distB="0" distL="114300" distR="114300" simplePos="0" relativeHeight="251692032" behindDoc="0" locked="0" layoutInCell="1" allowOverlap="1" wp14:anchorId="2542337F" wp14:editId="77BE4F59">
                 <wp:simplePos x="0" y="0"/>
                 <wp:positionH relativeFrom="column">
                   <wp:posOffset>3219450</wp:posOffset>
@@ -1061,7 +1061,7 @@
           </mc:Choice>
           <mc:Fallback>
             <w:pict>
-              <v:shape w14:anchorId="3BBF91DB" id="Text Box 22" o:spid="_x0000_s1031" type="#_x0000_t202" style="position:absolute;left:0;text-align:left;margin-left:253.5pt;margin-top:1.45pt;width:133.5pt;height:43.5pt;z-index:251692032;visibility:visible;mso-wrap-style:square;mso-width-percent:0;mso-height-percent:0;mso-wrap-distance-left:9pt;mso-wrap-distance-top:0;mso-wrap-distance-right:9pt;mso-wrap-distance-bottom:0;mso-position-horizontal:absolute;mso-position-horizontal-relative:text;mso-position-vertical:absolute;mso-position-vertical-relative:text;mso-width-percent:0;mso-height-percent:0;mso-width-relative:margin;mso-height-relative:margin;v-text-anchor:top" o:gfxdata="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" fillcolor="white [3201]" strokeweight=".5pt">
+              <v:shape w14:anchorId="2542337F" id="Text Box 22" o:spid="_x0000_s1031" type="#_x0000_t202" style="position:absolute;left:0;text-align:left;margin-left:253.5pt;margin-top:1.45pt;width:133.5pt;height:43.5pt;z-index:251692032;visibility:visible;mso-wrap-style:square;mso-width-percent:0;mso-height-percent:0;mso-wrap-distance-left:9pt;mso-wrap-distance-top:0;mso-wrap-distance-right:9pt;mso-wrap-distance-bottom:0;mso-position-horizontal:absolute;mso-position-horizontal-relative:text;mso-position-vertical:absolute;mso-position-vertical-relative:text;mso-width-percent:0;mso-height-percent:0;mso-width-relative:margin;mso-height-relative:margin;v-text-anchor:top" o:gfxdata="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" fillcolor="white [3201]" strokeweight=".5pt">
                 <v:textbox>
                   <w:txbxContent>
                     <w:p>
@@ -1109,7 +1109,7 @@
         <mc:AlternateContent>
           <mc:Choice Requires="wps">
             <w:drawing>
-              <wp:anchor distT="0" distB="0" distL="114300" distR="114300" simplePos="0" relativeHeight="251670528" behindDoc="0" locked="0" layoutInCell="1" allowOverlap="1" wp14:anchorId="2D2601B6" wp14:editId="261C7F0E">
+              <wp:anchor distT="0" distB="0" distL="114300" distR="114300" simplePos="0" relativeHeight="251670528" behindDoc="0" locked="0" layoutInCell="1" allowOverlap="1" wp14:anchorId="5AF6FCB8" wp14:editId="504A148E">
                 <wp:simplePos x="0" y="0"/>
                 <wp:positionH relativeFrom="column">
                   <wp:posOffset>933450</wp:posOffset>
@@ -1202,7 +1202,7 @@
           </mc:Choice>
           <mc:Fallback>
             <w:pict>
-              <v:shape w14:anchorId="2D2601B6" id="Text Box 1" o:spid="_x0000_s1032" type="#_x0000_t202" style="position:absolute;left:0;text-align:left;margin-left:73.5pt;margin-top:.75pt;width:133.5pt;height:43.5pt;z-index:251670528;visibility:visible;mso-wrap-style:square;mso-width-percent:0;mso-height-percent:0;mso-wrap-distance-left:9pt;mso-wrap-distance-top:0;mso-wrap-distance-right:9pt;mso-wrap-distance-bottom:0;mso-position-horizontal:absolute;mso-position-horizontal-relative:text;mso-position-vertical:absolute;mso-position-vertical-relative:text;mso-width-percent:0;mso-height-percent:0;mso-width-relative:margin;mso-height-relative:margin;v-text-anchor:top" o:gfxdata="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" fillcolor="white [3201]" strokeweight=".5pt">
+              <v:shape w14:anchorId="5AF6FCB8" id="Text Box 1" o:spid="_x0000_s1032" type="#_x0000_t202" style="position:absolute;left:0;text-align:left;margin-left:73.5pt;margin-top:.75pt;width:133.5pt;height:43.5pt;z-index:251670528;visibility:visible;mso-wrap-style:square;mso-width-percent:0;mso-height-percent:0;mso-wrap-distance-left:9pt;mso-wrap-distance-top:0;mso-wrap-distance-right:9pt;mso-wrap-distance-bottom:0;mso-position-horizontal:absolute;mso-position-horizontal-relative:text;mso-position-vertical:absolute;mso-position-vertical-relative:text;mso-width-percent:0;mso-height-percent:0;mso-width-relative:margin;mso-height-relative:margin;v-text-anchor:top" o:gfxdata="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" fillcolor="white [3201]" strokeweight=".5pt">
                 <v:textbox>
                   <w:txbxContent>
                     <w:p>
@@ -1257,7 +1257,7 @@
         <mc:AlternateContent>
           <mc:Choice Requires="wps">
             <w:drawing>
-              <wp:anchor distT="0" distB="0" distL="114300" distR="114300" simplePos="0" relativeHeight="251682816" behindDoc="0" locked="0" layoutInCell="1" allowOverlap="1" wp14:anchorId="2A79CA5C" wp14:editId="1D54F0CF">
+              <wp:anchor distT="0" distB="0" distL="114300" distR="114300" simplePos="0" relativeHeight="251682816" behindDoc="0" locked="0" layoutInCell="1" allowOverlap="1" wp14:anchorId="45037323" wp14:editId="3064E09B">
                 <wp:simplePos x="0" y="0"/>
                 <wp:positionH relativeFrom="margin">
                   <wp:posOffset>2085975</wp:posOffset>
@@ -1336,7 +1336,7 @@
           </mc:Choice>
           <mc:Fallback>
             <w:pict>
-              <v:shape w14:anchorId="2A79CA5C" id="Text Box 14" o:spid="_x0000_s1033" type="#_x0000_t202" style="position:absolute;left:0;text-align:left;margin-left:164.25pt;margin-top:261pt;width:139.5pt;height:26.25pt;z-index:251682816;visibility:visible;mso-wrap-style:square;mso-width-percent:0;mso-height-percent:0;mso-wrap-distance-left:9pt;mso-wrap-distance-top:0;mso-wrap-distance-right:9pt;mso-wrap-distance-bottom:0;mso-position-horizontal:absolute;mso-position-horizontal-relative:margin;mso-position-vertical:absolute;mso-position-vertical-relative:text;mso-width-percent:0;mso-height-percent:0;mso-width-relative:margin;mso-height-relative:margin;v-text-anchor:top" o:gfxdata="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" fillcolor="white [3201]" strokeweight=".5pt">
+              <v:shape w14:anchorId="45037323" id="Text Box 14" o:spid="_x0000_s1033" type="#_x0000_t202" style="position:absolute;left:0;text-align:left;margin-left:164.25pt;margin-top:261pt;width:139.5pt;height:26.25pt;z-index:251682816;visibility:visible;mso-wrap-style:square;mso-width-percent:0;mso-height-percent:0;mso-wrap-distance-left:9pt;mso-wrap-distance-top:0;mso-wrap-distance-right:9pt;mso-wrap-distance-bottom:0;mso-position-horizontal:absolute;mso-position-horizontal-relative:margin;mso-position-vertical:absolute;mso-position-vertical-relative:text;mso-width-percent:0;mso-height-percent:0;mso-width-relative:margin;mso-height-relative:margin;v-text-anchor:top" o:gfxdata="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" fillcolor="white [3201]" strokeweight=".5pt">
                 <v:textbox>
                   <w:txbxContent>
                     <w:p>
@@ -1378,7 +1378,7 @@
         <mc:AlternateContent>
           <mc:Choice Requires="wps">
             <w:drawing>
-              <wp:anchor distT="0" distB="0" distL="114300" distR="114300" simplePos="0" relativeHeight="251680768" behindDoc="0" locked="0" layoutInCell="1" allowOverlap="1" wp14:anchorId="4F6F5B7B" wp14:editId="7E155FB0">
+              <wp:anchor distT="0" distB="0" distL="114300" distR="114300" simplePos="0" relativeHeight="251680768" behindDoc="0" locked="0" layoutInCell="1" allowOverlap="1" wp14:anchorId="29095A73" wp14:editId="66DFB3D5">
                 <wp:simplePos x="0" y="0"/>
                 <wp:positionH relativeFrom="column">
                   <wp:posOffset>3038475</wp:posOffset>
@@ -1448,7 +1448,7 @@
           </mc:Choice>
           <mc:Fallback>
             <w:pict>
-              <v:shape w14:anchorId="4F6F5B7B" id="Text Box 13" o:spid="_x0000_s1034" type="#_x0000_t202" style="position:absolute;left:0;text-align:left;margin-left:239.25pt;margin-top:217.5pt;width:123pt;height:20.25pt;z-index:251680768;visibility:visible;mso-wrap-style:square;mso-width-percent:0;mso-wrap-distance-left:9pt;mso-wrap-distance-top:0;mso-wrap-distance-right:9pt;mso-wrap-distance-bottom:0;mso-position-horizontal:absolute;mso-position-horizontal-relative:text;mso-position-vertical:absolute;mso-position-vertical-relative:text;mso-width-percent:0;mso-width-relative:margin;v-text-anchor:top" o:gfxdata="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" filled="f" stroked="f">
+              <v:shape w14:anchorId="29095A73" id="Text Box 13" o:spid="_x0000_s1034" type="#_x0000_t202" style="position:absolute;left:0;text-align:left;margin-left:239.25pt;margin-top:217.5pt;width:123pt;height:20.25pt;z-index:251680768;visibility:visible;mso-wrap-style:square;mso-width-percent:0;mso-wrap-distance-left:9pt;mso-wrap-distance-top:0;mso-wrap-distance-right:9pt;mso-wrap-distance-bottom:0;mso-position-horizontal:absolute;mso-position-horizontal-relative:text;mso-position-vertical:absolute;mso-position-vertical-relative:text;mso-width-percent:0;mso-width-relative:margin;v-text-anchor:top" o:gfxdata="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" filled="f" stroked="f">
                 <v:textbox>
                   <w:txbxContent>
                     <w:p>
@@ -1473,7 +1473,7 @@
         <mc:AlternateContent>
           <mc:Choice Requires="wps">
             <w:drawing>
-              <wp:anchor distT="0" distB="0" distL="114300" distR="114300" simplePos="0" relativeHeight="251678720" behindDoc="0" locked="0" layoutInCell="1" allowOverlap="1" wp14:anchorId="718C0ACE" wp14:editId="24877F3E">
+              <wp:anchor distT="0" distB="0" distL="114300" distR="114300" simplePos="0" relativeHeight="251678720" behindDoc="0" locked="0" layoutInCell="1" allowOverlap="1" wp14:anchorId="2F02EC37" wp14:editId="1E2CBACC">
                 <wp:simplePos x="0" y="0"/>
                 <wp:positionH relativeFrom="margin">
                   <wp:align>center</wp:align>
@@ -1547,7 +1547,7 @@
         <mc:AlternateContent>
           <mc:Choice Requires="wps">
             <w:drawing>
-              <wp:anchor distT="0" distB="0" distL="114300" distR="114300" simplePos="0" relativeHeight="251676672" behindDoc="0" locked="0" layoutInCell="1" allowOverlap="1" wp14:anchorId="1FB7244C" wp14:editId="4FF83C9E">
+              <wp:anchor distT="0" distB="0" distL="114300" distR="114300" simplePos="0" relativeHeight="251676672" behindDoc="0" locked="0" layoutInCell="1" allowOverlap="1" wp14:anchorId="3506DC28" wp14:editId="6338BF46">
                 <wp:simplePos x="0" y="0"/>
                 <wp:positionH relativeFrom="margin">
                   <wp:align>center</wp:align>
@@ -1617,7 +1617,7 @@
           </mc:Choice>
           <mc:Fallback>
             <w:pict>
-              <v:shape w14:anchorId="1FB7244C" id="Text Box 7" o:spid="_x0000_s1035" type="#_x0000_t202" style="position:absolute;left:0;text-align:left;margin-left:0;margin-top:123pt;width:133.5pt;height:72.75pt;z-index:251676672;visibility:visible;mso-wrap-style:square;mso-width-percent:0;mso-height-percent:0;mso-wrap-distance-left:9pt;mso-wrap-distance-top:0;mso-wrap-distance-right:9pt;mso-wrap-distance-bottom:0;mso-position-horizontal:center;mso-position-horizontal-relative:margin;mso-position-vertical:absolute;mso-position-vertical-relative:text;mso-width-percent:0;mso-height-percent:0;mso-width-relative:margin;mso-height-relative:margin;v-text-anchor:top" o:gfxdata="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" fillcolor="white [3201]" strokeweight=".5pt">
+              <v:shape w14:anchorId="3506DC28" id="Text Box 7" o:spid="_x0000_s1035" type="#_x0000_t202" style="position:absolute;left:0;text-align:left;margin-left:0;margin-top:123pt;width:133.5pt;height:72.75pt;z-index:251676672;visibility:visible;mso-wrap-style:square;mso-width-percent:0;mso-height-percent:0;mso-wrap-distance-left:9pt;mso-wrap-distance-top:0;mso-wrap-distance-right:9pt;mso-wrap-distance-bottom:0;mso-position-horizontal:center;mso-position-horizontal-relative:margin;mso-position-vertical:absolute;mso-position-vertical-relative:text;mso-width-percent:0;mso-height-percent:0;mso-width-relative:margin;mso-height-relative:margin;v-text-anchor:top" o:gfxdata="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" fillcolor="white [3201]" strokeweight=".5pt">
                 <v:textbox>
                   <w:txbxContent>
                     <w:p>
@@ -1658,7 +1658,7 @@
         <mc:AlternateContent>
           <mc:Choice Requires="wps">
             <w:drawing>
-              <wp:anchor distT="0" distB="0" distL="114300" distR="114300" simplePos="0" relativeHeight="251694080" behindDoc="0" locked="0" layoutInCell="1" allowOverlap="1" wp14:anchorId="6D9DDC03" wp14:editId="5C0E5D0B">
+              <wp:anchor distT="0" distB="0" distL="114300" distR="114300" simplePos="0" relativeHeight="251694080" behindDoc="0" locked="0" layoutInCell="1" allowOverlap="1" wp14:anchorId="130ECAFB" wp14:editId="398DBDE6">
                 <wp:simplePos x="0" y="0"/>
                 <wp:positionH relativeFrom="margin">
                   <wp:posOffset>3038475</wp:posOffset>
@@ -1734,7 +1734,7 @@
         <mc:AlternateContent>
           <mc:Choice Requires="wps">
             <w:drawing>
-              <wp:anchor distT="0" distB="0" distL="114300" distR="114300" simplePos="0" relativeHeight="251672576" behindDoc="0" locked="0" layoutInCell="1" allowOverlap="1" wp14:anchorId="3212B218" wp14:editId="124708A1">
+              <wp:anchor distT="0" distB="0" distL="114300" distR="114300" simplePos="0" relativeHeight="251672576" behindDoc="0" locked="0" layoutInCell="1" allowOverlap="1" wp14:anchorId="0DBAFBAC" wp14:editId="5955A42A">
                 <wp:simplePos x="0" y="0"/>
                 <wp:positionH relativeFrom="margin">
                   <wp:posOffset>1676400</wp:posOffset>
@@ -1818,7 +1818,7 @@
         <mc:AlternateContent>
           <mc:Choice Requires="wps">
             <w:drawing>
-              <wp:anchor distT="0" distB="0" distL="114300" distR="114300" simplePos="0" relativeHeight="251674624" behindDoc="0" locked="0" layoutInCell="1" allowOverlap="1" wp14:anchorId="2A2860F0" wp14:editId="6A1BAF60">
+              <wp:anchor distT="0" distB="0" distL="114300" distR="114300" simplePos="0" relativeHeight="251674624" behindDoc="0" locked="0" layoutInCell="1" allowOverlap="1" wp14:anchorId="4587BF51" wp14:editId="03C35B06">
                 <wp:simplePos x="0" y="0"/>
                 <wp:positionH relativeFrom="column">
                   <wp:posOffset>2447925</wp:posOffset>
@@ -1885,7 +1885,7 @@
           </mc:Choice>
           <mc:Fallback>
             <w:pict>
-              <v:shape w14:anchorId="2A2860F0" id="Text Box 6" o:spid="_x0000_s1036" type="#_x0000_t202" style="position:absolute;margin-left:192.75pt;margin-top:13.15pt;width:100.5pt;height:20.25pt;z-index:251674624;visibility:visible;mso-wrap-style:square;mso-wrap-distance-left:9pt;mso-wrap-distance-top:0;mso-wrap-distance-right:9pt;mso-wrap-distance-bottom:0;mso-position-horizontal:absolute;mso-position-horizontal-relative:text;mso-position-vertical:absolute;mso-position-vertical-relative:text;v-text-anchor:top" o:gfxdata="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" filled="f" stroked="f">
+              <v:shape w14:anchorId="4587BF51" id="Text Box 6" o:spid="_x0000_s1036" type="#_x0000_t202" style="position:absolute;margin-left:192.75pt;margin-top:13.15pt;width:100.5pt;height:20.25pt;z-index:251674624;visibility:visible;mso-wrap-style:square;mso-wrap-distance-left:9pt;mso-wrap-distance-top:0;mso-wrap-distance-right:9pt;mso-wrap-distance-bottom:0;mso-position-horizontal:absolute;mso-position-horizontal-relative:text;mso-position-vertical:absolute;mso-position-vertical-relative:text;v-text-anchor:top" o:gfxdata="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" filled="f" stroked="f">
                 <v:textbox>
                   <w:txbxContent>
                     <w:p>
@@ -1933,7 +1933,7 @@
         <mc:AlternateContent>
           <mc:Choice Requires="wps">
             <w:drawing>
-              <wp:anchor distT="0" distB="0" distL="114300" distR="114300" simplePos="0" relativeHeight="251687936" behindDoc="0" locked="0" layoutInCell="1" allowOverlap="1" wp14:anchorId="34C214F3" wp14:editId="14AA8D5D">
+              <wp:anchor distT="0" distB="0" distL="114300" distR="114300" simplePos="0" relativeHeight="251687936" behindDoc="0" locked="0" layoutInCell="1" allowOverlap="1" wp14:anchorId="7887AB6D" wp14:editId="07C861EC">
                 <wp:simplePos x="0" y="0"/>
                 <wp:positionH relativeFrom="margin">
                   <wp:posOffset>942974</wp:posOffset>
@@ -2024,7 +2024,7 @@
         <mc:AlternateContent>
           <mc:Choice Requires="wps">
             <w:drawing>
-              <wp:anchor distT="0" distB="0" distL="114300" distR="114300" simplePos="0" relativeHeight="251696128" behindDoc="0" locked="0" layoutInCell="1" allowOverlap="1" wp14:anchorId="45568F02" wp14:editId="24B926C1">
+              <wp:anchor distT="0" distB="0" distL="114300" distR="114300" simplePos="0" relativeHeight="251696128" behindDoc="0" locked="0" layoutInCell="1" allowOverlap="1" wp14:anchorId="2D614ED0" wp14:editId="09193E42">
                 <wp:simplePos x="0" y="0"/>
                 <wp:positionH relativeFrom="margin">
                   <wp:posOffset>3829050</wp:posOffset>
@@ -2136,7 +2136,7 @@
         <mc:AlternateContent>
           <mc:Choice Requires="wps">
             <w:drawing>
-              <wp:anchor distT="0" distB="0" distL="114300" distR="114300" simplePos="0" relativeHeight="251685888" behindDoc="0" locked="0" layoutInCell="1" allowOverlap="1">
+              <wp:anchor distT="0" distB="0" distL="114300" distR="114300" simplePos="0" relativeHeight="251685888" behindDoc="0" locked="0" layoutInCell="1" allowOverlap="1" wp14:anchorId="28762266" wp14:editId="57127447">
                 <wp:simplePos x="0" y="0"/>
                 <wp:positionH relativeFrom="column">
                   <wp:posOffset>180976</wp:posOffset>
@@ -2199,7 +2199,7 @@
           </mc:Choice>
           <mc:Fallback>
             <w:pict>
-              <v:shape id="Text Box 18" o:spid="_x0000_s1037" type="#_x0000_t202" style="position:absolute;margin-left:14.25pt;margin-top:23.4pt;width:117pt;height:36.75pt;z-index:251685888;visibility:visible;mso-wrap-style:square;mso-width-percent:0;mso-height-percent:0;mso-wrap-distance-left:9pt;mso-wrap-distance-top:0;mso-wrap-distance-right:9pt;mso-wrap-distance-bottom:0;mso-position-horizontal:absolute;mso-position-horizontal-relative:text;mso-position-vertical:absolute;mso-position-vertical-relative:text;mso-width-percent:0;mso-height-percent:0;mso-width-relative:margin;mso-height-relative:margin;v-text-anchor:top" o:gfxdata="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" fillcolor="white [3201]" strokeweight=".5pt">
+              <v:shape w14:anchorId="28762266" id="Text Box 18" o:spid="_x0000_s1037" type="#_x0000_t202" style="position:absolute;margin-left:14.25pt;margin-top:23.4pt;width:117pt;height:36.75pt;z-index:251685888;visibility:visible;mso-wrap-style:square;mso-width-percent:0;mso-height-percent:0;mso-wrap-distance-left:9pt;mso-wrap-distance-top:0;mso-wrap-distance-right:9pt;mso-wrap-distance-bottom:0;mso-position-horizontal:absolute;mso-position-horizontal-relative:text;mso-position-vertical:absolute;mso-position-vertical-relative:text;mso-width-percent:0;mso-height-percent:0;mso-width-relative:margin;mso-height-relative:margin;v-text-anchor:top" o:gfxdata="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" fillcolor="white [3201]" strokeweight=".5pt">
                 <v:textbox>
                   <w:txbxContent>
                     <w:p>
@@ -2223,7 +2223,7 @@
         <mc:AlternateContent>
           <mc:Choice Requires="wps">
             <w:drawing>
-              <wp:anchor distT="0" distB="0" distL="114300" distR="114300" simplePos="0" relativeHeight="251683840" behindDoc="0" locked="0" layoutInCell="1" allowOverlap="1">
+              <wp:anchor distT="0" distB="0" distL="114300" distR="114300" simplePos="0" relativeHeight="251683840" behindDoc="0" locked="0" layoutInCell="1" allowOverlap="1" wp14:anchorId="7A039DBC" wp14:editId="77C71C3F">
                 <wp:simplePos x="0" y="0"/>
                 <wp:positionH relativeFrom="column">
                   <wp:posOffset>4238625</wp:posOffset>
@@ -2286,7 +2286,7 @@
           </mc:Choice>
           <mc:Fallback>
             <w:pict>
-              <v:shape id="Text Box 15" o:spid="_x0000_s1038" type="#_x0000_t202" style="position:absolute;margin-left:333.75pt;margin-top:18.9pt;width:131.25pt;height:40.5pt;z-index:251683840;visibility:visible;mso-wrap-style:square;mso-width-percent:0;mso-height-percent:0;mso-wrap-distance-left:9pt;mso-wrap-distance-top:0;mso-wrap-distance-right:9pt;mso-wrap-distance-bottom:0;mso-position-horizontal:absolute;mso-position-horizontal-relative:text;mso-position-vertical:absolute;mso-position-vertical-relative:text;mso-width-percent:0;mso-height-percent:0;mso-width-relative:margin;mso-height-relative:margin;v-text-anchor:top" o:gfxdata="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" fillcolor="white [3201]" strokeweight=".5pt">
+              <v:shape w14:anchorId="7A039DBC" id="Text Box 15" o:spid="_x0000_s1038" type="#_x0000_t202" style="position:absolute;margin-left:333.75pt;margin-top:18.9pt;width:131.25pt;height:40.5pt;z-index:251683840;visibility:visible;mso-wrap-style:square;mso-width-percent:0;mso-height-percent:0;mso-wrap-distance-left:9pt;mso-wrap-distance-top:0;mso-wrap-distance-right:9pt;mso-wrap-distance-bottom:0;mso-position-horizontal:absolute;mso-position-horizontal-relative:text;mso-position-vertical:absolute;mso-position-vertical-relative:text;mso-width-percent:0;mso-height-percent:0;mso-width-relative:margin;mso-height-relative:margin;v-text-anchor:top" o:gfxdata="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" fillcolor="white [3201]" strokeweight=".5pt">
                 <v:textbox>
                   <w:txbxContent>
                     <w:p>
@@ -2631,8 +2631,6 @@
         </w:rPr>
         <w:t>To save the old prices and new prices of each stock every time the excel sheet is refreshed, write a VB script procedure.</w:t>
       </w:r>
-      <w:bookmarkStart w:id="0" w:name="_GoBack"/>
-      <w:bookmarkEnd w:id="0"/>
     </w:p>
     <w:p>
       <w:pPr>
@@ -2764,6 +2762,142 @@
     </w:p>
     <w:p>
       <w:pPr>
+        <w:pStyle w:val="ListParagraph"/>
+        <w:numPr>
+          <w:ilvl w:val="0"/>
+          <w:numId w:val="8"/>
+        </w:numPr>
+        <w:tabs>
+          <w:tab w:val="left" w:pos="6945"/>
+        </w:tabs>
+        <w:rPr>
+          <w:sz w:val="24"/>
+          <w:szCs w:val="24"/>
+        </w:rPr>
+      </w:pPr>
+      <w:r>
+        <w:rPr>
+          <w:sz w:val="24"/>
+          <w:szCs w:val="24"/>
+        </w:rPr>
+        <w:t>For visualizing the data we used Tableau in this project.</w:t>
+      </w:r>
+    </w:p>
+    <w:p>
+      <w:pPr>
+        <w:pStyle w:val="ListParagraph"/>
+        <w:numPr>
+          <w:ilvl w:val="0"/>
+          <w:numId w:val="8"/>
+        </w:numPr>
+        <w:tabs>
+          <w:tab w:val="left" w:pos="6945"/>
+        </w:tabs>
+        <w:rPr>
+          <w:sz w:val="24"/>
+          <w:szCs w:val="24"/>
+        </w:rPr>
+      </w:pPr>
+      <w:r>
+        <w:rPr>
+          <w:sz w:val="24"/>
+          <w:szCs w:val="24"/>
+        </w:rPr>
+        <w:t>Open the Tableau and import the data through Microsoft Excel file.</w:t>
+      </w:r>
+    </w:p>
+    <w:p>
+      <w:pPr>
+        <w:pStyle w:val="ListParagraph"/>
+        <w:numPr>
+          <w:ilvl w:val="0"/>
+          <w:numId w:val="8"/>
+        </w:numPr>
+        <w:tabs>
+          <w:tab w:val="left" w:pos="6945"/>
+        </w:tabs>
+        <w:rPr>
+          <w:sz w:val="24"/>
+          <w:szCs w:val="24"/>
+        </w:rPr>
+      </w:pPr>
+      <w:r>
+        <w:rPr>
+          <w:sz w:val="24"/>
+          <w:szCs w:val="24"/>
+        </w:rPr>
+        <w:t xml:space="preserve"> Drag your corresponding sheet in to the dashboard then you will see the data in the </w:t>
+      </w:r>
+      <w:r>
+        <w:rPr>
+          <w:sz w:val="24"/>
+          <w:szCs w:val="24"/>
+        </w:rPr>
+        <w:t>data source</w:t>
+      </w:r>
+      <w:r>
+        <w:rPr>
+          <w:sz w:val="24"/>
+          <w:szCs w:val="24"/>
+        </w:rPr>
+        <w:t>.</w:t>
+      </w:r>
+    </w:p>
+    <w:p>
+      <w:pPr>
+        <w:pStyle w:val="ListParagraph"/>
+        <w:numPr>
+          <w:ilvl w:val="0"/>
+          <w:numId w:val="8"/>
+        </w:numPr>
+        <w:tabs>
+          <w:tab w:val="left" w:pos="6945"/>
+        </w:tabs>
+        <w:rPr>
+          <w:sz w:val="24"/>
+          <w:szCs w:val="24"/>
+        </w:rPr>
+      </w:pPr>
+      <w:r>
+        <w:rPr>
+          <w:sz w:val="24"/>
+          <w:szCs w:val="24"/>
+        </w:rPr>
+        <w:t xml:space="preserve">In our project we visualized the Bitcoin rates for every minute through line graph by keeping the time </w:t>
+      </w:r>
+      <w:r>
+        <w:rPr>
+          <w:sz w:val="24"/>
+          <w:szCs w:val="24"/>
+        </w:rPr>
+        <w:t>in the column and Bitcoin in the row.</w:t>
+      </w:r>
+    </w:p>
+    <w:p>
+      <w:pPr>
+        <w:pStyle w:val="ListParagraph"/>
+        <w:numPr>
+          <w:ilvl w:val="0"/>
+          <w:numId w:val="8"/>
+        </w:numPr>
+        <w:tabs>
+          <w:tab w:val="left" w:pos="6945"/>
+        </w:tabs>
+        <w:rPr>
+          <w:sz w:val="24"/>
+          <w:szCs w:val="24"/>
+        </w:rPr>
+      </w:pPr>
+      <w:r>
+        <w:rPr>
+          <w:sz w:val="24"/>
+          <w:szCs w:val="24"/>
+        </w:rPr>
+        <w:t>Change the automatic to thee line and the n you can see the line graph.</w:t>
+      </w:r>
+    </w:p>
+    <w:p>
+      <w:pPr>
         <w:tabs>
           <w:tab w:val="left" w:pos="6945"/>
         </w:tabs>
@@ -2813,8 +2947,11 @@
           <w:tab w:val="left" w:pos="6945"/>
         </w:tabs>
         <w:rPr>
-          <w:sz w:val="24"/>
-          <w:szCs w:val="24"/>
+          <w:rStyle w:val="Hyperlink"/>
+          <w:color w:val="auto"/>
+          <w:sz w:val="24"/>
+          <w:szCs w:val="24"/>
+          <w:u w:val="none"/>
         </w:rPr>
       </w:pPr>
       <w:r>
@@ -2845,9 +2982,160 @@
             <w:sz w:val="24"/>
             <w:szCs w:val="24"/>
           </w:rPr>
-          <w:t>https://medium.com/@victorleungtw/getting-real-time-data-from-web-to-excel-467913abe61a</w:t>
+          <w:t>https://medium.com/@victorleungtw/getting-real-time-data-from-web-to-excel-467913ab</w:t>
+        </w:r>
+        <w:r>
+          <w:rPr>
+            <w:rStyle w:val="Hyperlink"/>
+            <w:sz w:val="24"/>
+            <w:szCs w:val="24"/>
+          </w:rPr>
+          <w:t>e</w:t>
+        </w:r>
+        <w:r>
+          <w:rPr>
+            <w:rStyle w:val="Hyperlink"/>
+            <w:sz w:val="24"/>
+            <w:szCs w:val="24"/>
+          </w:rPr>
+          <w:t>61a</w:t>
         </w:r>
       </w:hyperlink>
+    </w:p>
+    <w:p>
+      <w:pPr>
+        <w:pStyle w:val="ListParagraph"/>
+        <w:numPr>
+          <w:ilvl w:val="0"/>
+          <w:numId w:val="1"/>
+        </w:numPr>
+        <w:tabs>
+          <w:tab w:val="left" w:pos="6945"/>
+        </w:tabs>
+        <w:rPr>
+          <w:rStyle w:val="Hyperlink"/>
+          <w:color w:val="auto"/>
+          <w:sz w:val="24"/>
+          <w:szCs w:val="24"/>
+          <w:u w:val="none"/>
+        </w:rPr>
+      </w:pPr>
+      <w:r>
+        <w:rPr>
+          <w:rStyle w:val="Hyperlink"/>
+          <w:sz w:val="24"/>
+          <w:szCs w:val="24"/>
+          <w:u w:val="none"/>
+        </w:rPr>
+        <w:t xml:space="preserve"> </w:t>
+      </w:r>
+      <w:r>
+        <w:rPr>
+          <w:rStyle w:val="Hyperlink"/>
+          <w:color w:val="auto"/>
+          <w:sz w:val="24"/>
+          <w:szCs w:val="24"/>
+          <w:u w:val="none"/>
+        </w:rPr>
+        <w:t>Data</w:t>
+      </w:r>
+      <w:r>
+        <w:rPr>
+          <w:rStyle w:val="Hyperlink"/>
+          <w:sz w:val="24"/>
+          <w:szCs w:val="24"/>
+          <w:u w:val="none"/>
+        </w:rPr>
+        <w:t xml:space="preserve"> </w:t>
+      </w:r>
+      <w:r>
+        <w:rPr>
+          <w:rStyle w:val="Hyperlink"/>
+          <w:color w:val="auto"/>
+          <w:sz w:val="24"/>
+          <w:szCs w:val="24"/>
+          <w:u w:val="none"/>
+        </w:rPr>
+        <w:t>Visualization tutorials</w:t>
+      </w:r>
+      <w:r>
+        <w:rPr>
+          <w:rStyle w:val="Hyperlink"/>
+          <w:color w:val="auto"/>
+          <w:sz w:val="24"/>
+          <w:szCs w:val="24"/>
+          <w:u w:val="none"/>
+          <w14:shadow w14:blurRad="38100" w14:dist="19050" w14:dir="2700000" w14:sx="100000" w14:sy="100000" w14:kx="0" w14:ky="0" w14:algn="tl">
+            <w14:schemeClr w14:val="dk1">
+              <w14:alpha w14:val="60000"/>
+            </w14:schemeClr>
+          </w14:shadow>
+          <w14:textOutline w14:w="0" w14:cap="flat" w14:cmpd="sng" w14:algn="ctr">
+            <w14:noFill/>
+            <w14:prstDash w14:val="solid"/>
+            <w14:round/>
+          </w14:textOutline>
+        </w:rPr>
+        <w:t xml:space="preserve"> -</w:t>
+      </w:r>
+      <w:r>
+        <w:rPr>
+          <w:rStyle w:val="Hyperlink"/>
+          <w:color w:val="auto"/>
+          <w:sz w:val="24"/>
+          <w:szCs w:val="24"/>
+          <w:u w:val="none"/>
+          <w14:shadow w14:blurRad="38100" w14:dist="19050" w14:dir="2700000" w14:sx="100000" w14:sy="100000" w14:kx="0" w14:ky="0" w14:algn="tl">
+            <w14:schemeClr w14:val="dk1">
+              <w14:alpha w14:val="60000"/>
+            </w14:schemeClr>
+          </w14:shadow>
+          <w14:textOutline w14:w="0" w14:cap="flat" w14:cmpd="sng" w14:algn="ctr">
+            <w14:noFill/>
+            <w14:prstDash w14:val="solid"/>
+            <w14:round/>
+          </w14:textOutline>
+        </w:rPr>
+        <w:t xml:space="preserve"> </w:t>
+      </w:r>
+      <w:hyperlink r:id="rId7" w:history="1">
+        <w:r>
+          <w:rPr>
+            <w:rStyle w:val="Hyperlink"/>
+            <w:sz w:val="24"/>
+            <w:szCs w:val="24"/>
+            <w14:shadow w14:blurRad="38100" w14:dist="19050" w14:dir="2700000" w14:sx="100000" w14:sy="100000" w14:kx="0" w14:ky="0" w14:algn="tl">
+              <w14:schemeClr w14:val="dk1">
+                <w14:alpha w14:val="60000"/>
+              </w14:schemeClr>
+            </w14:shadow>
+            <w14:textOutline w14:w="0" w14:cap="flat" w14:cmpd="sng" w14:algn="ctr">
+              <w14:noFill/>
+              <w14:prstDash w14:val="solid"/>
+              <w14:round/>
+            </w14:textOutline>
+          </w:rPr>
+          <w:t>https://www.youtube.com/watch?v=9TXdFxmYlAc&amp;feature=emb_logo&amp;ab_channel=StudentLife</w:t>
+        </w:r>
+      </w:hyperlink>
+    </w:p>
+    <w:p>
+      <w:pPr>
+        <w:pStyle w:val="ListParagraph"/>
+        <w:numPr>
+          <w:ilvl w:val="0"/>
+          <w:numId w:val="1"/>
+        </w:numPr>
+        <w:tabs>
+          <w:tab w:val="left" w:pos="6945"/>
+        </w:tabs>
+        <w:rPr>
+          <w:sz w:val="24"/>
+          <w:szCs w:val="24"/>
+        </w:rPr>
+      </w:pPr>
+      <w:bookmarkStart w:id="0" w:name="_GoBack"/>
+      <w:bookmarkEnd w:id="0"/>
     </w:p>
     <w:p>
       <w:pPr>
@@ -3010,7 +3298,7 @@
 </file>
 
 <file path=word/numbering.xml><?xml version="1.0" encoding="utf-8"?>
-<w:numbering xmlns:wpc="http://schemas.microsoft.com/office/word/2010/wordprocessingCanvas" xmlns:cx="http://schemas.microsoft.com/office/drawing/2014/chartex" xmlns:cx1="http://schemas.microsoft.com/office/drawing/2015/9/8/chartex" xmlns:mc="http://schemas.openxmlformats.org/markup-compatibility/2006" xmlns:o="urn:schemas-microsoft-com:office:office" xmlns:r="http://schemas.openxmlformats.org/officeDocument/2006/relationships" xmlns:m="http://schemas.openxmlformats.org/officeDocument/2006/math" xmlns:v="urn:schemas-microsoft-com:vml" xmlns:wp14="http://schemas.microsoft.com/office/word/2010/wordprocessingDrawing" xmlns:wp="http://schemas.openxmlformats.org/drawingml/2006/wordprocessingDrawing" xmlns:w10="urn:schemas-microsoft-com:office:word" xmlns:w="http://schemas.openxmlformats.org/wordprocessingml/2006/main" xmlns:w14="http://schemas.microsoft.com/office/word/2010/wordml" xmlns:w15="http://schemas.microsoft.com/office/word/2012/wordml" xmlns:w16se="http://schemas.microsoft.com/office/word/2015/wordml/symex" xmlns:wpg="http://schemas.microsoft.com/office/word/2010/wordprocessingGroup" xmlns:wpi="http://schemas.microsoft.com/office/word/2010/wordprocessingInk" xmlns:wne="http://schemas.microsoft.com/office/word/2006/wordml" xmlns:wps="http://schemas.microsoft.com/office/word/2010/wordprocessingShape" mc:Ignorable="w14 w15 w16se wp14">
+<w:numbering xmlns:wpc="http://schemas.microsoft.com/office/word/2010/wordprocessingCanvas" xmlns:cx="http://schemas.microsoft.com/office/drawing/2014/chartex" xmlns:cx1="http://schemas.microsoft.com/office/drawing/2015/9/8/chartex" xmlns:cx2="http://schemas.microsoft.com/office/drawing/2015/10/21/chartex" xmlns:cx3="http://schemas.microsoft.com/office/drawing/2016/5/9/chartex" xmlns:cx4="http://schemas.microsoft.com/office/drawing/2016/5/10/chartex" xmlns:cx5="http://schemas.microsoft.com/office/drawing/2016/5/11/chartex" xmlns:cx6="http://schemas.microsoft.com/office/drawing/2016/5/12/chartex" xmlns:cx7="http://schemas.microsoft.com/office/drawing/2016/5/13/chartex" xmlns:cx8="http://schemas.microsoft.com/office/drawing/2016/5/14/chartex" xmlns:mc="http://schemas.openxmlformats.org/markup-compatibility/2006" xmlns:aink="http://schemas.microsoft.com/office/drawing/2016/ink" xmlns:am3d="http://schemas.microsoft.com/office/drawing/2017/model3d" xmlns:o="urn:schemas-microsoft-com:office:office" xmlns:r="http://schemas.openxmlformats.org/officeDocument/2006/relationships" xmlns:m="http://schemas.openxmlformats.org/officeDocument/2006/math" xmlns:v="urn:schemas-microsoft-com:vml" xmlns:wp14="http://schemas.microsoft.com/office/word/2010/wordprocessingDrawing" xmlns:wp="http://schemas.openxmlformats.org/drawingml/2006/wordprocessingDrawing" xmlns:w10="urn:schemas-microsoft-com:office:word" xmlns:w="http://schemas.openxmlformats.org/wordprocessingml/2006/main" xmlns:w14="http://schemas.microsoft.com/office/word/2010/wordml" xmlns:w15="http://schemas.microsoft.com/office/word/2012/wordml" xmlns:w16cid="http://schemas.microsoft.com/office/word/2016/wordml/cid" xmlns:w16se="http://schemas.microsoft.com/office/word/2015/wordml/symex" xmlns:wpg="http://schemas.microsoft.com/office/word/2010/wordprocessingGroup" xmlns:wpi="http://schemas.microsoft.com/office/word/2010/wordprocessingInk" xmlns:wne="http://schemas.microsoft.com/office/word/2006/wordml" xmlns:wps="http://schemas.microsoft.com/office/word/2010/wordprocessingShape" mc:Ignorable="w14 w15 w16se w16cid wp14">
   <w:abstractNum w:abstractNumId="0" w15:restartNumberingAfterBreak="0">
     <w:nsid w:val="07BE2938"/>
     <w:multiLevelType w:val="hybridMultilevel"/>
@@ -3676,6 +3964,92 @@
           <w:tab w:val="num" w:pos="6480"/>
         </w:tabs>
         <w:ind w:left="6480" w:hanging="360"/>
+      </w:pPr>
+    </w:lvl>
+  </w:abstractNum>
+  <w:abstractNum w:abstractNumId="7" w15:restartNumberingAfterBreak="0">
+    <w:nsid w:val="7DC06FEB"/>
+    <w:multiLevelType w:val="hybridMultilevel"/>
+    <w:tmpl w:val="8E943952"/>
+    <w:lvl w:ilvl="0" w:tplc="04090019">
+      <w:start w:val="1"/>
+      <w:numFmt w:val="lowerLetter"/>
+      <w:lvlText w:val="%1."/>
+      <w:lvlJc w:val="left"/>
+      <w:pPr>
+        <w:ind w:left="1440" w:hanging="360"/>
+      </w:pPr>
+    </w:lvl>
+    <w:lvl w:ilvl="1" w:tplc="04090019" w:tentative="1">
+      <w:start w:val="1"/>
+      <w:numFmt w:val="lowerLetter"/>
+      <w:lvlText w:val="%2."/>
+      <w:lvlJc w:val="left"/>
+      <w:pPr>
+        <w:ind w:left="2160" w:hanging="360"/>
+      </w:pPr>
+    </w:lvl>
+    <w:lvl w:ilvl="2" w:tplc="0409001B" w:tentative="1">
+      <w:start w:val="1"/>
+      <w:numFmt w:val="lowerRoman"/>
+      <w:lvlText w:val="%3."/>
+      <w:lvlJc w:val="right"/>
+      <w:pPr>
+        <w:ind w:left="2880" w:hanging="180"/>
+      </w:pPr>
+    </w:lvl>
+    <w:lvl w:ilvl="3" w:tplc="0409000F" w:tentative="1">
+      <w:start w:val="1"/>
+      <w:numFmt w:val="decimal"/>
+      <w:lvlText w:val="%4."/>
+      <w:lvlJc w:val="left"/>
+      <w:pPr>
+        <w:ind w:left="3600" w:hanging="360"/>
+      </w:pPr>
+    </w:lvl>
+    <w:lvl w:ilvl="4" w:tplc="04090019" w:tentative="1">
+      <w:start w:val="1"/>
+      <w:numFmt w:val="lowerLetter"/>
+      <w:lvlText w:val="%5."/>
+      <w:lvlJc w:val="left"/>
+      <w:pPr>
+        <w:ind w:left="4320" w:hanging="360"/>
+      </w:pPr>
+    </w:lvl>
+    <w:lvl w:ilvl="5" w:tplc="0409001B" w:tentative="1">
+      <w:start w:val="1"/>
+      <w:numFmt w:val="lowerRoman"/>
+      <w:lvlText w:val="%6."/>
+      <w:lvlJc w:val="right"/>
+      <w:pPr>
+        <w:ind w:left="5040" w:hanging="180"/>
+      </w:pPr>
+    </w:lvl>
+    <w:lvl w:ilvl="6" w:tplc="0409000F" w:tentative="1">
+      <w:start w:val="1"/>
+      <w:numFmt w:val="decimal"/>
+      <w:lvlText w:val="%7."/>
+      <w:lvlJc w:val="left"/>
+      <w:pPr>
+        <w:ind w:left="5760" w:hanging="360"/>
+      </w:pPr>
+    </w:lvl>
+    <w:lvl w:ilvl="7" w:tplc="04090019" w:tentative="1">
+      <w:start w:val="1"/>
+      <w:numFmt w:val="lowerLetter"/>
+      <w:lvlText w:val="%8."/>
+      <w:lvlJc w:val="left"/>
+      <w:pPr>
+        <w:ind w:left="6480" w:hanging="360"/>
+      </w:pPr>
+    </w:lvl>
+    <w:lvl w:ilvl="8" w:tplc="0409001B" w:tentative="1">
+      <w:start w:val="1"/>
+      <w:numFmt w:val="lowerRoman"/>
+      <w:lvlText w:val="%9."/>
+      <w:lvlJc w:val="right"/>
+      <w:pPr>
+        <w:ind w:left="7200" w:hanging="180"/>
       </w:pPr>
     </w:lvl>
   </w:abstractNum>
@@ -3714,11 +4088,14 @@
       </w:lvl>
     </w:lvlOverride>
   </w:num>
+  <w:num w:numId="8">
+    <w:abstractNumId w:val="7"/>
+  </w:num>
 </w:numbering>
 </file>
 
 <file path=word/styles.xml><?xml version="1.0" encoding="utf-8"?>
-<w:styles xmlns:mc="http://schemas.openxmlformats.org/markup-compatibility/2006" xmlns:r="http://schemas.openxmlformats.org/officeDocument/2006/relationships" xmlns:w="http://schemas.openxmlformats.org/wordprocessingml/2006/main" xmlns:w14="http://schemas.microsoft.com/office/word/2010/wordml" xmlns:w15="http://schemas.microsoft.com/office/word/2012/wordml" xmlns:w16se="http://schemas.microsoft.com/office/word/2015/wordml/symex" mc:Ignorable="w14 w15 w16se">
+<w:styles xmlns:mc="http://schemas.openxmlformats.org/markup-compatibility/2006" xmlns:r="http://schemas.openxmlformats.org/officeDocument/2006/relationships" xmlns:w="http://schemas.openxmlformats.org/wordprocessingml/2006/main" xmlns:w14="http://schemas.microsoft.com/office/word/2010/wordml" xmlns:w15="http://schemas.microsoft.com/office/word/2012/wordml" xmlns:w16cid="http://schemas.microsoft.com/office/word/2016/wordml/cid" xmlns:w16se="http://schemas.microsoft.com/office/word/2015/wordml/symex" mc:Ignorable="w14 w15 w16se w16cid">
   <w:docDefaults>
     <w:rPrDefault>
       <w:rPr>
@@ -3734,7 +4111,7 @@
       </w:pPr>
     </w:pPrDefault>
   </w:docDefaults>
-  <w:latentStyles w:defLockedState="0" w:defUIPriority="99" w:defSemiHidden="0" w:defUnhideWhenUsed="0" w:defQFormat="0" w:count="371">
+  <w:latentStyles w:defLockedState="0" w:defUIPriority="99" w:defSemiHidden="0" w:defUnhideWhenUsed="0" w:defQFormat="0" w:count="376">
     <w:lsdException w:name="Normal" w:uiPriority="0" w:qFormat="1"/>
     <w:lsdException w:name="heading 1" w:uiPriority="9" w:qFormat="1"/>
     <w:lsdException w:name="heading 2" w:semiHidden="1" w:uiPriority="9" w:unhideWhenUsed="1" w:qFormat="1"/>
@@ -4106,6 +4483,11 @@
     <w:lsdException w:name="List Table 5 Dark Accent 6" w:uiPriority="50"/>
     <w:lsdException w:name="List Table 6 Colorful Accent 6" w:uiPriority="51"/>
     <w:lsdException w:name="List Table 7 Colorful Accent 6" w:uiPriority="52"/>
+    <w:lsdException w:name="Mention" w:semiHidden="1" w:unhideWhenUsed="1"/>
+    <w:lsdException w:name="Smart Hyperlink" w:semiHidden="1" w:unhideWhenUsed="1"/>
+    <w:lsdException w:name="Hashtag" w:semiHidden="1" w:unhideWhenUsed="1"/>
+    <w:lsdException w:name="Unresolved Mention" w:semiHidden="1" w:unhideWhenUsed="1"/>
+    <w:lsdException w:name="Smart Link" w:semiHidden="1" w:unhideWhenUsed="1"/>
   </w:latentStyles>
   <w:style w:type="paragraph" w:default="1" w:styleId="Normal">
     <w:name w:val="Normal"/>
@@ -4158,6 +4540,30 @@
     <w:rPr>
       <w:color w:val="0563C1" w:themeColor="hyperlink"/>
       <w:u w:val="single"/>
+    </w:rPr>
+  </w:style>
+  <w:style w:type="character" w:styleId="FollowedHyperlink">
+    <w:name w:val="FollowedHyperlink"/>
+    <w:basedOn w:val="DefaultParagraphFont"/>
+    <w:uiPriority w:val="99"/>
+    <w:semiHidden/>
+    <w:unhideWhenUsed/>
+    <w:rsid w:val="006A2878"/>
+    <w:rPr>
+      <w:color w:val="954F72" w:themeColor="followedHyperlink"/>
+      <w:u w:val="single"/>
+    </w:rPr>
+  </w:style>
+  <w:style w:type="character" w:styleId="UnresolvedMention">
+    <w:name w:val="Unresolved Mention"/>
+    <w:basedOn w:val="DefaultParagraphFont"/>
+    <w:uiPriority w:val="99"/>
+    <w:semiHidden/>
+    <w:unhideWhenUsed/>
+    <w:rsid w:val="00B4676E"/>
+    <w:rPr>
+      <w:color w:val="605E5C"/>
+      <w:shd w:val="clear" w:color="auto" w:fill="E1DFDD"/>
     </w:rPr>
   </w:style>
 </w:styles>
@@ -4429,7 +4835,7 @@
 </file>
 
 <file path=customXml/itemProps1.xml><?xml version="1.0" encoding="utf-8"?>
-<ds:datastoreItem xmlns:ds="http://schemas.openxmlformats.org/officeDocument/2006/customXml" ds:itemID="{0731E916-5AC6-4B3D-ADD5-4104E5D95F9F}">
+<ds:datastoreItem xmlns:ds="http://schemas.openxmlformats.org/officeDocument/2006/customXml" ds:itemID="{535F8194-DDC7-4343-81F2-3D5491A055E3}">
   <ds:schemaRefs>
     <ds:schemaRef ds:uri="http://schemas.openxmlformats.org/officeDocument/2006/bibliography"/>
   </ds:schemaRefs>

</xml_diff>

<commit_message>
Updated the Dv Project proposal document
</commit_message>
<xml_diff>
--- a/DV Project Proposal.docx
+++ b/DV Project Proposal.docx
@@ -477,7 +477,7 @@
               </wp:anchor>
             </w:drawing>
           </mc:Choice>
-          <mc:Fallback xmlns:w16cid="http://schemas.microsoft.com/office/word/2016/wordml/cid" xmlns:am3d="http://schemas.microsoft.com/office/drawing/2017/model3d" xmlns:aink="http://schemas.microsoft.com/office/drawing/2016/ink" xmlns:cx8="http://schemas.microsoft.com/office/drawing/2016/5/14/chartex" xmlns:cx7="http://schemas.microsoft.com/office/drawing/2016/5/13/chartex" xmlns:cx6="http://schemas.microsoft.com/office/drawing/2016/5/12/chartex" xmlns:cx5="http://schemas.microsoft.com/office/drawing/2016/5/11/chartex" xmlns:cx4="http://schemas.microsoft.com/office/drawing/2016/5/10/chartex" xmlns:cx3="http://schemas.microsoft.com/office/drawing/2016/5/9/chartex" xmlns:cx2="http://schemas.microsoft.com/office/drawing/2015/10/21/chartex">
+          <mc:Fallback xmlns:cx2="http://schemas.microsoft.com/office/drawing/2015/10/21/chartex" xmlns:cx3="http://schemas.microsoft.com/office/drawing/2016/5/9/chartex" xmlns:cx4="http://schemas.microsoft.com/office/drawing/2016/5/10/chartex" xmlns:cx5="http://schemas.microsoft.com/office/drawing/2016/5/11/chartex" xmlns:cx6="http://schemas.microsoft.com/office/drawing/2016/5/12/chartex" xmlns:cx7="http://schemas.microsoft.com/office/drawing/2016/5/13/chartex" xmlns:cx8="http://schemas.microsoft.com/office/drawing/2016/5/14/chartex" xmlns:aink="http://schemas.microsoft.com/office/drawing/2016/ink" xmlns:am3d="http://schemas.microsoft.com/office/drawing/2017/model3d" xmlns:w16cid="http://schemas.microsoft.com/office/word/2016/wordml/cid">
             <w:pict>
               <v:shapetype w14:anchorId="5EB301B1" id="_x0000_t32" coordsize="21600,21600" o:spt="32" o:oned="t" path="m,l21600,21600e" filled="f">
                 <v:path arrowok="t" fillok="f" o:connecttype="none"/>
@@ -550,7 +550,7 @@
               </wp:anchor>
             </w:drawing>
           </mc:Choice>
-          <mc:Fallback xmlns:w16cid="http://schemas.microsoft.com/office/word/2016/wordml/cid" xmlns:am3d="http://schemas.microsoft.com/office/drawing/2017/model3d" xmlns:aink="http://schemas.microsoft.com/office/drawing/2016/ink" xmlns:cx8="http://schemas.microsoft.com/office/drawing/2016/5/14/chartex" xmlns:cx7="http://schemas.microsoft.com/office/drawing/2016/5/13/chartex" xmlns:cx6="http://schemas.microsoft.com/office/drawing/2016/5/12/chartex" xmlns:cx5="http://schemas.microsoft.com/office/drawing/2016/5/11/chartex" xmlns:cx4="http://schemas.microsoft.com/office/drawing/2016/5/10/chartex" xmlns:cx3="http://schemas.microsoft.com/office/drawing/2016/5/9/chartex" xmlns:cx2="http://schemas.microsoft.com/office/drawing/2015/10/21/chartex">
+          <mc:Fallback xmlns:cx2="http://schemas.microsoft.com/office/drawing/2015/10/21/chartex" xmlns:cx3="http://schemas.microsoft.com/office/drawing/2016/5/9/chartex" xmlns:cx4="http://schemas.microsoft.com/office/drawing/2016/5/10/chartex" xmlns:cx5="http://schemas.microsoft.com/office/drawing/2016/5/11/chartex" xmlns:cx6="http://schemas.microsoft.com/office/drawing/2016/5/12/chartex" xmlns:cx7="http://schemas.microsoft.com/office/drawing/2016/5/13/chartex" xmlns:cx8="http://schemas.microsoft.com/office/drawing/2016/5/14/chartex" xmlns:aink="http://schemas.microsoft.com/office/drawing/2016/ink" xmlns:am3d="http://schemas.microsoft.com/office/drawing/2017/model3d" xmlns:w16cid="http://schemas.microsoft.com/office/word/2016/wordml/cid">
             <w:pict>
               <v:shape w14:anchorId="19E3FA0F" id="Straight Arrow Connector 8" o:spid="_x0000_s1026" type="#_x0000_t32" style="position:absolute;margin-left:220.5pt;margin-top:70.85pt;width:0;height:76.5pt;z-index:251664384;visibility:visible;mso-wrap-style:square;mso-wrap-distance-left:9pt;mso-wrap-distance-top:0;mso-wrap-distance-right:9pt;mso-wrap-distance-bottom:0;mso-position-horizontal:absolute;mso-position-horizontal-relative:text;mso-position-vertical:absolute;mso-position-vertical-relative:text" o:gfxdata="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" strokecolor="black [3200]" strokeweight=".5pt">
                 <v:stroke endarrow="block" joinstyle="miter"/>
@@ -1542,7 +1542,7 @@
               </wp:anchor>
             </w:drawing>
           </mc:Choice>
-          <mc:Fallback xmlns:w16cid="http://schemas.microsoft.com/office/word/2016/wordml/cid" xmlns:am3d="http://schemas.microsoft.com/office/drawing/2017/model3d" xmlns:aink="http://schemas.microsoft.com/office/drawing/2016/ink" xmlns:cx8="http://schemas.microsoft.com/office/drawing/2016/5/14/chartex" xmlns:cx7="http://schemas.microsoft.com/office/drawing/2016/5/13/chartex" xmlns:cx6="http://schemas.microsoft.com/office/drawing/2016/5/12/chartex" xmlns:cx5="http://schemas.microsoft.com/office/drawing/2016/5/11/chartex" xmlns:cx4="http://schemas.microsoft.com/office/drawing/2016/5/10/chartex" xmlns:cx3="http://schemas.microsoft.com/office/drawing/2016/5/9/chartex" xmlns:cx2="http://schemas.microsoft.com/office/drawing/2015/10/21/chartex">
+          <mc:Fallback xmlns:cx2="http://schemas.microsoft.com/office/drawing/2015/10/21/chartex" xmlns:cx3="http://schemas.microsoft.com/office/drawing/2016/5/9/chartex" xmlns:cx4="http://schemas.microsoft.com/office/drawing/2016/5/10/chartex" xmlns:cx5="http://schemas.microsoft.com/office/drawing/2016/5/11/chartex" xmlns:cx6="http://schemas.microsoft.com/office/drawing/2016/5/12/chartex" xmlns:cx7="http://schemas.microsoft.com/office/drawing/2016/5/13/chartex" xmlns:cx8="http://schemas.microsoft.com/office/drawing/2016/5/14/chartex" xmlns:aink="http://schemas.microsoft.com/office/drawing/2016/ink" xmlns:am3d="http://schemas.microsoft.com/office/drawing/2017/model3d" xmlns:w16cid="http://schemas.microsoft.com/office/word/2016/wordml/cid">
             <w:pict>
               <v:shapetype w14:anchorId="75CC2909" id="_x0000_t32" coordsize="21600,21600" o:spt="32" o:oned="t" path="m,l21600,21600e" filled="f">
                 <v:path arrowok="t" fillok="f" o:connecttype="none"/>
@@ -1733,7 +1733,7 @@
               </wp:anchor>
             </w:drawing>
           </mc:Choice>
-          <mc:Fallback xmlns:w16cid="http://schemas.microsoft.com/office/word/2016/wordml/cid" xmlns:am3d="http://schemas.microsoft.com/office/drawing/2017/model3d" xmlns:aink="http://schemas.microsoft.com/office/drawing/2016/ink" xmlns:cx8="http://schemas.microsoft.com/office/drawing/2016/5/14/chartex" xmlns:cx7="http://schemas.microsoft.com/office/drawing/2016/5/13/chartex" xmlns:cx6="http://schemas.microsoft.com/office/drawing/2016/5/12/chartex" xmlns:cx5="http://schemas.microsoft.com/office/drawing/2016/5/11/chartex" xmlns:cx4="http://schemas.microsoft.com/office/drawing/2016/5/10/chartex" xmlns:cx3="http://schemas.microsoft.com/office/drawing/2016/5/9/chartex" xmlns:cx2="http://schemas.microsoft.com/office/drawing/2015/10/21/chartex">
+          <mc:Fallback xmlns:cx2="http://schemas.microsoft.com/office/drawing/2015/10/21/chartex" xmlns:cx3="http://schemas.microsoft.com/office/drawing/2016/5/9/chartex" xmlns:cx4="http://schemas.microsoft.com/office/drawing/2016/5/10/chartex" xmlns:cx5="http://schemas.microsoft.com/office/drawing/2016/5/11/chartex" xmlns:cx6="http://schemas.microsoft.com/office/drawing/2016/5/12/chartex" xmlns:cx7="http://schemas.microsoft.com/office/drawing/2016/5/13/chartex" xmlns:cx8="http://schemas.microsoft.com/office/drawing/2016/5/14/chartex" xmlns:aink="http://schemas.microsoft.com/office/drawing/2016/ink" xmlns:am3d="http://schemas.microsoft.com/office/drawing/2017/model3d" xmlns:w16cid="http://schemas.microsoft.com/office/word/2016/wordml/cid">
             <w:pict>
               <v:shape w14:anchorId="342940D6" id="Straight Arrow Connector 23" o:spid="_x0000_s1026" type="#_x0000_t32" style="position:absolute;margin-left:239.25pt;margin-top:18.15pt;width:108.75pt;height:76.5pt;flip:x;z-index:251694080;visibility:visible;mso-wrap-style:square;mso-width-percent:0;mso-height-percent:0;mso-wrap-distance-left:9pt;mso-wrap-distance-top:0;mso-wrap-distance-right:9pt;mso-wrap-distance-bottom:0;mso-position-horizontal:absolute;mso-position-horizontal-relative:margin;mso-position-vertical:absolute;mso-position-vertical-relative:text;mso-width-percent:0;mso-height-percent:0;mso-width-relative:margin;mso-height-relative:margin" o:gfxdata="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" strokecolor="black [3200]" strokeweight=".5pt">
                 <v:stroke endarrow="block" joinstyle="miter"/>
@@ -1809,7 +1809,7 @@
               </wp:anchor>
             </w:drawing>
           </mc:Choice>
-          <mc:Fallback xmlns:w16cid="http://schemas.microsoft.com/office/word/2016/wordml/cid" xmlns:am3d="http://schemas.microsoft.com/office/drawing/2017/model3d" xmlns:aink="http://schemas.microsoft.com/office/drawing/2016/ink" xmlns:cx8="http://schemas.microsoft.com/office/drawing/2016/5/14/chartex" xmlns:cx7="http://schemas.microsoft.com/office/drawing/2016/5/13/chartex" xmlns:cx6="http://schemas.microsoft.com/office/drawing/2016/5/12/chartex" xmlns:cx5="http://schemas.microsoft.com/office/drawing/2016/5/11/chartex" xmlns:cx4="http://schemas.microsoft.com/office/drawing/2016/5/10/chartex" xmlns:cx3="http://schemas.microsoft.com/office/drawing/2016/5/9/chartex" xmlns:cx2="http://schemas.microsoft.com/office/drawing/2015/10/21/chartex">
+          <mc:Fallback xmlns:cx2="http://schemas.microsoft.com/office/drawing/2015/10/21/chartex" xmlns:cx3="http://schemas.microsoft.com/office/drawing/2016/5/9/chartex" xmlns:cx4="http://schemas.microsoft.com/office/drawing/2016/5/10/chartex" xmlns:cx5="http://schemas.microsoft.com/office/drawing/2016/5/11/chartex" xmlns:cx6="http://schemas.microsoft.com/office/drawing/2016/5/12/chartex" xmlns:cx7="http://schemas.microsoft.com/office/drawing/2016/5/13/chartex" xmlns:cx8="http://schemas.microsoft.com/office/drawing/2016/5/14/chartex" xmlns:aink="http://schemas.microsoft.com/office/drawing/2016/ink" xmlns:am3d="http://schemas.microsoft.com/office/drawing/2017/model3d" xmlns:w16cid="http://schemas.microsoft.com/office/word/2016/wordml/cid">
             <w:pict>
               <v:shape w14:anchorId="3E6F253D" id="Straight Arrow Connector 5" o:spid="_x0000_s1026" type="#_x0000_t32" style="position:absolute;margin-left:132pt;margin-top:17.4pt;width:102pt;height:77.25pt;z-index:251672576;visibility:visible;mso-wrap-style:square;mso-width-percent:0;mso-height-percent:0;mso-wrap-distance-left:9pt;mso-wrap-distance-top:0;mso-wrap-distance-right:9pt;mso-wrap-distance-bottom:0;mso-position-horizontal:absolute;mso-position-horizontal-relative:margin;mso-position-vertical:absolute;mso-position-vertical-relative:text;mso-width-percent:0;mso-height-percent:0;mso-width-relative:margin;mso-height-relative:margin" o:gfxdata="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" strokecolor="black [3200]" strokeweight=".5pt">
                 <v:stroke endarrow="block" joinstyle="miter"/>
@@ -2013,7 +2013,7 @@
               </wp:anchor>
             </w:drawing>
           </mc:Choice>
-          <mc:Fallback xmlns:w16cid="http://schemas.microsoft.com/office/word/2016/wordml/cid" xmlns:am3d="http://schemas.microsoft.com/office/drawing/2017/model3d" xmlns:aink="http://schemas.microsoft.com/office/drawing/2016/ink" xmlns:cx8="http://schemas.microsoft.com/office/drawing/2016/5/14/chartex" xmlns:cx7="http://schemas.microsoft.com/office/drawing/2016/5/13/chartex" xmlns:cx6="http://schemas.microsoft.com/office/drawing/2016/5/12/chartex" xmlns:cx5="http://schemas.microsoft.com/office/drawing/2016/5/11/chartex" xmlns:cx4="http://schemas.microsoft.com/office/drawing/2016/5/10/chartex" xmlns:cx3="http://schemas.microsoft.com/office/drawing/2016/5/9/chartex" xmlns:cx2="http://schemas.microsoft.com/office/drawing/2015/10/21/chartex">
+          <mc:Fallback xmlns:cx2="http://schemas.microsoft.com/office/drawing/2015/10/21/chartex" xmlns:cx3="http://schemas.microsoft.com/office/drawing/2016/5/9/chartex" xmlns:cx4="http://schemas.microsoft.com/office/drawing/2016/5/10/chartex" xmlns:cx5="http://schemas.microsoft.com/office/drawing/2016/5/11/chartex" xmlns:cx6="http://schemas.microsoft.com/office/drawing/2016/5/12/chartex" xmlns:cx7="http://schemas.microsoft.com/office/drawing/2016/5/13/chartex" xmlns:cx8="http://schemas.microsoft.com/office/drawing/2016/5/14/chartex" xmlns:aink="http://schemas.microsoft.com/office/drawing/2016/ink" xmlns:am3d="http://schemas.microsoft.com/office/drawing/2017/model3d" xmlns:w16cid="http://schemas.microsoft.com/office/word/2016/wordml/cid">
             <w:pict>
               <v:shapetype w14:anchorId="566C2E04" id="_x0000_t34" coordsize="21600,21600" o:spt="34" o:oned="t" adj="10800" path="m,l@0,0@0,21600,21600,21600e" filled="f">
                 <v:stroke joinstyle="miter"/>
@@ -2104,7 +2104,7 @@
               </wp:anchor>
             </w:drawing>
           </mc:Choice>
-          <mc:Fallback xmlns:w16cid="http://schemas.microsoft.com/office/word/2016/wordml/cid" xmlns:am3d="http://schemas.microsoft.com/office/drawing/2017/model3d" xmlns:aink="http://schemas.microsoft.com/office/drawing/2016/ink" xmlns:cx8="http://schemas.microsoft.com/office/drawing/2016/5/14/chartex" xmlns:cx7="http://schemas.microsoft.com/office/drawing/2016/5/13/chartex" xmlns:cx6="http://schemas.microsoft.com/office/drawing/2016/5/12/chartex" xmlns:cx5="http://schemas.microsoft.com/office/drawing/2016/5/11/chartex" xmlns:cx4="http://schemas.microsoft.com/office/drawing/2016/5/10/chartex" xmlns:cx3="http://schemas.microsoft.com/office/drawing/2016/5/9/chartex" xmlns:cx2="http://schemas.microsoft.com/office/drawing/2015/10/21/chartex">
+          <mc:Fallback xmlns:cx2="http://schemas.microsoft.com/office/drawing/2015/10/21/chartex" xmlns:cx3="http://schemas.microsoft.com/office/drawing/2016/5/9/chartex" xmlns:cx4="http://schemas.microsoft.com/office/drawing/2016/5/10/chartex" xmlns:cx5="http://schemas.microsoft.com/office/drawing/2016/5/11/chartex" xmlns:cx6="http://schemas.microsoft.com/office/drawing/2016/5/12/chartex" xmlns:cx7="http://schemas.microsoft.com/office/drawing/2016/5/13/chartex" xmlns:cx8="http://schemas.microsoft.com/office/drawing/2016/5/14/chartex" xmlns:aink="http://schemas.microsoft.com/office/drawing/2016/ink" xmlns:am3d="http://schemas.microsoft.com/office/drawing/2017/model3d" xmlns:w16cid="http://schemas.microsoft.com/office/word/2016/wordml/cid">
             <w:pict>
               <v:shape w14:anchorId="7CB0EF92" id="Elbow Connector 24" o:spid="_x0000_s1026" type="#_x0000_t34" style="position:absolute;margin-left:301.5pt;margin-top:19.65pt;width:96pt;height:105.75pt;z-index:251696128;visibility:visible;mso-wrap-style:square;mso-width-percent:0;mso-height-percent:0;mso-wrap-distance-left:9pt;mso-wrap-distance-top:0;mso-wrap-distance-right:9pt;mso-wrap-distance-bottom:0;mso-position-horizontal:absolute;mso-position-horizontal-relative:margin;mso-position-vertical:absolute;mso-position-vertical-relative:text;mso-width-percent:0;mso-height-percent:0;mso-width-relative:margin;mso-height-relative:margin" o:gfxdata="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" adj="21623" strokecolor="black [3213]" strokeweight=".5pt">
                 <v:stroke endarrow="block"/>
@@ -2793,8 +2793,6 @@
         </w:rPr>
         <w:t xml:space="preserve"> in a structured format</w:t>
       </w:r>
-      <w:bookmarkStart w:id="0" w:name="_GoBack"/>
-      <w:bookmarkEnd w:id="0"/>
       <w:r>
         <w:rPr>
           <w:sz w:val="24"/>
@@ -2891,6 +2889,123 @@
           <w:szCs w:val="24"/>
         </w:rPr>
         <w:t>Predictions</w:t>
+      </w:r>
+      <w:r>
+        <w:rPr>
+          <w:b/>
+          <w:sz w:val="24"/>
+          <w:szCs w:val="24"/>
+        </w:rPr>
+        <w:t xml:space="preserve"> </w:t>
+      </w:r>
+    </w:p>
+    <w:p>
+      <w:pPr>
+        <w:pStyle w:val="ListParagraph"/>
+        <w:numPr>
+          <w:ilvl w:val="1"/>
+          <w:numId w:val="4"/>
+        </w:numPr>
+        <w:tabs>
+          <w:tab w:val="left" w:pos="6945"/>
+        </w:tabs>
+        <w:jc w:val="both"/>
+        <w:rPr>
+          <w:sz w:val="24"/>
+          <w:szCs w:val="24"/>
+        </w:rPr>
+      </w:pPr>
+      <w:r>
+        <w:rPr>
+          <w:sz w:val="24"/>
+          <w:szCs w:val="24"/>
+        </w:rPr>
+        <w:t>For predicting the data, we are using</w:t>
+      </w:r>
+      <w:r>
+        <w:rPr>
+          <w:sz w:val="24"/>
+          <w:szCs w:val="24"/>
+        </w:rPr>
+        <w:t xml:space="preserve"> linear regression</w:t>
+      </w:r>
+      <w:r>
+        <w:rPr>
+          <w:sz w:val="24"/>
+          <w:szCs w:val="24"/>
+        </w:rPr>
+        <w:t xml:space="preserve"> model</w:t>
+      </w:r>
+      <w:r>
+        <w:rPr>
+          <w:sz w:val="24"/>
+          <w:szCs w:val="24"/>
+        </w:rPr>
+        <w:t xml:space="preserve"> in this project.</w:t>
+      </w:r>
+    </w:p>
+    <w:p>
+      <w:pPr>
+        <w:pStyle w:val="ListParagraph"/>
+        <w:numPr>
+          <w:ilvl w:val="1"/>
+          <w:numId w:val="4"/>
+        </w:numPr>
+        <w:tabs>
+          <w:tab w:val="left" w:pos="6945"/>
+        </w:tabs>
+        <w:jc w:val="both"/>
+        <w:rPr>
+          <w:sz w:val="24"/>
+          <w:szCs w:val="24"/>
+        </w:rPr>
+      </w:pPr>
+      <w:r>
+        <w:rPr>
+          <w:sz w:val="24"/>
+          <w:szCs w:val="24"/>
+        </w:rPr>
+        <w:t>The linear regression model perfectly fits for this data because for predicting the data we need to provide train data and test data and based on the provided data it generates the predicted data.</w:t>
+      </w:r>
+    </w:p>
+    <w:p>
+      <w:pPr>
+        <w:pStyle w:val="ListParagraph"/>
+        <w:numPr>
+          <w:ilvl w:val="1"/>
+          <w:numId w:val="4"/>
+        </w:numPr>
+        <w:tabs>
+          <w:tab w:val="left" w:pos="6945"/>
+        </w:tabs>
+        <w:jc w:val="both"/>
+        <w:rPr>
+          <w:sz w:val="24"/>
+          <w:szCs w:val="24"/>
+        </w:rPr>
+      </w:pPr>
+      <w:r>
+        <w:rPr>
+          <w:sz w:val="24"/>
+          <w:szCs w:val="24"/>
+        </w:rPr>
+        <w:t>In this project, new data (stock price) will be updated for every minute.</w:t>
+      </w:r>
+      <w:r>
+        <w:rPr>
+          <w:sz w:val="24"/>
+          <w:szCs w:val="24"/>
+        </w:rPr>
+        <w:t xml:space="preserve"> For the past stored data is given as train set.</w:t>
+      </w:r>
+      <w:bookmarkStart w:id="0" w:name="_GoBack"/>
+      <w:bookmarkEnd w:id="0"/>
+      <w:r>
+        <w:rPr>
+          <w:sz w:val="24"/>
+          <w:szCs w:val="24"/>
+        </w:rPr>
+        <w:t xml:space="preserve"> </w:t>
       </w:r>
     </w:p>
     <w:p>
@@ -3197,8 +3312,56 @@
                 <w:sz w:val="24"/>
                 <w:szCs w:val="24"/>
               </w:rPr>
-              <w:t>Deepak Malempati, Pavan Sai kuamr</w:t>
+              <w:t>D</w:t>
             </w:r>
+            <w:r>
+              <w:rPr>
+                <w:sz w:val="24"/>
+                <w:szCs w:val="24"/>
+              </w:rPr>
+              <w:t xml:space="preserve">eepak </w:t>
+            </w:r>
+            <w:proofErr w:type="spellStart"/>
+            <w:r>
+              <w:rPr>
+                <w:sz w:val="24"/>
+                <w:szCs w:val="24"/>
+              </w:rPr>
+              <w:t>Malempati</w:t>
+            </w:r>
+            <w:proofErr w:type="spellEnd"/>
+            <w:r>
+              <w:rPr>
+                <w:sz w:val="24"/>
+                <w:szCs w:val="24"/>
+              </w:rPr>
+              <w:t xml:space="preserve">, </w:t>
+            </w:r>
+            <w:proofErr w:type="spellStart"/>
+            <w:r>
+              <w:rPr>
+                <w:sz w:val="24"/>
+                <w:szCs w:val="24"/>
+              </w:rPr>
+              <w:t>Pavan</w:t>
+            </w:r>
+            <w:proofErr w:type="spellEnd"/>
+            <w:r>
+              <w:rPr>
+                <w:sz w:val="24"/>
+                <w:szCs w:val="24"/>
+              </w:rPr>
+              <w:t xml:space="preserve"> Sai </w:t>
+            </w:r>
+            <w:proofErr w:type="spellStart"/>
+            <w:r>
+              <w:rPr>
+                <w:sz w:val="24"/>
+                <w:szCs w:val="24"/>
+              </w:rPr>
+              <w:t>kumar</w:t>
+            </w:r>
+            <w:proofErr w:type="spellEnd"/>
           </w:p>
         </w:tc>
       </w:tr>
@@ -3293,8 +3456,17 @@
                 <w:sz w:val="24"/>
                 <w:szCs w:val="24"/>
               </w:rPr>
-              <w:t>Sai Prasad Bobbila</w:t>
+              <w:t xml:space="preserve">Sai Prasad </w:t>
             </w:r>
+            <w:proofErr w:type="spellStart"/>
+            <w:r>
+              <w:rPr>
+                <w:sz w:val="24"/>
+                <w:szCs w:val="24"/>
+              </w:rPr>
+              <w:t>Bobbila</w:t>
+            </w:r>
+            <w:proofErr w:type="spellEnd"/>
           </w:p>
         </w:tc>
       </w:tr>
@@ -3318,7 +3490,23 @@
                 <w:sz w:val="24"/>
                 <w:szCs w:val="24"/>
               </w:rPr>
-              <w:t>Visualize in PowerBI and Tableau</w:t>
+              <w:t xml:space="preserve">Visualize in </w:t>
+            </w:r>
+            <w:proofErr w:type="spellStart"/>
+            <w:r>
+              <w:rPr>
+                <w:sz w:val="24"/>
+                <w:szCs w:val="24"/>
+              </w:rPr>
+              <w:t>PowerBI</w:t>
+            </w:r>
+            <w:proofErr w:type="spellEnd"/>
+            <w:r>
+              <w:rPr>
+                <w:sz w:val="24"/>
+                <w:szCs w:val="24"/>
+              </w:rPr>
+              <w:t xml:space="preserve"> and Tableau</w:t>
             </w:r>
           </w:p>
         </w:tc>
@@ -3341,8 +3529,17 @@
                 <w:sz w:val="24"/>
                 <w:szCs w:val="24"/>
               </w:rPr>
-              <w:t>Chaitanya Popuri</w:t>
+              <w:t xml:space="preserve">Chaitanya </w:t>
             </w:r>
+            <w:proofErr w:type="spellStart"/>
+            <w:r>
+              <w:rPr>
+                <w:sz w:val="24"/>
+                <w:szCs w:val="24"/>
+              </w:rPr>
+              <w:t>Popuri</w:t>
+            </w:r>
+            <w:proofErr w:type="spellEnd"/>
           </w:p>
         </w:tc>
       </w:tr>
@@ -3410,6 +3607,7 @@
           <w:sz w:val="24"/>
           <w:szCs w:val="24"/>
         </w:rPr>
+        <w:lastRenderedPageBreak/>
         <w:t xml:space="preserve"> </w:t>
       </w:r>
       <w:r>
@@ -3610,7 +3808,23 @@
           <w:sz w:val="24"/>
           <w:szCs w:val="24"/>
         </w:rPr>
-        <w:t>Create a github repo for the team</w:t>
+        <w:t xml:space="preserve">Create a </w:t>
+      </w:r>
+      <w:proofErr w:type="spellStart"/>
+      <w:r>
+        <w:rPr>
+          <w:sz w:val="24"/>
+          <w:szCs w:val="24"/>
+        </w:rPr>
+        <w:t>github</w:t>
+      </w:r>
+      <w:proofErr w:type="spellEnd"/>
+      <w:r>
+        <w:rPr>
+          <w:sz w:val="24"/>
+          <w:szCs w:val="24"/>
+        </w:rPr>
+        <w:t xml:space="preserve"> repo for the team</w:t>
       </w:r>
     </w:p>
     <w:p>
@@ -5256,7 +5470,7 @@
 </file>
 
 <file path=customXml/itemProps1.xml><?xml version="1.0" encoding="utf-8"?>
-<ds:datastoreItem xmlns:ds="http://schemas.openxmlformats.org/officeDocument/2006/customXml" ds:itemID="{326B6A23-A6F7-48FB-AEA7-497881DBEDF7}">
+<ds:datastoreItem xmlns:ds="http://schemas.openxmlformats.org/officeDocument/2006/customXml" ds:itemID="{FD692B05-AA95-4B7C-91E6-80E97003DB9E}">
   <ds:schemaRefs>
     <ds:schemaRef ds:uri="http://schemas.openxmlformats.org/officeDocument/2006/bibliography"/>
   </ds:schemaRefs>

</xml_diff>

<commit_message>
Added information regarding visualization through web
</commit_message>
<xml_diff>
--- a/DV Project Proposal.docx
+++ b/DV Project Proposal.docx
@@ -128,13 +128,7 @@
                         <w:txbxContent>
                           <w:p>
                             <w:r>
-                              <w:t>Connect with Power</w:t>
-                            </w:r>
-                            <w:r>
-                              <w:t xml:space="preserve"> </w:t>
-                            </w:r>
-                            <w:r>
-                              <w:t>BI</w:t>
+                              <w:t>Connect with Power BI</w:t>
                             </w:r>
                           </w:p>
                         </w:txbxContent>
@@ -165,13 +159,7 @@
                   <w:txbxContent>
                     <w:p>
                       <w:r>
-                        <w:t>Connect with Power</w:t>
-                      </w:r>
-                      <w:r>
-                        <w:t xml:space="preserve"> </w:t>
-                      </w:r>
-                      <w:r>
-                        <w:t>BI</w:t>
+                        <w:t>Connect with Power BI</w:t>
                       </w:r>
                     </w:p>
                   </w:txbxContent>
@@ -328,28 +316,7 @@
                                 <w:sz w:val="24"/>
                                 <w:szCs w:val="24"/>
                               </w:rPr>
-                              <w:t xml:space="preserve">Visualize in </w:t>
-                            </w:r>
-                            <w:r>
-                              <w:rPr>
-                                <w:sz w:val="24"/>
-                                <w:szCs w:val="24"/>
-                              </w:rPr>
-                              <w:t>Power</w:t>
-                            </w:r>
-                            <w:r>
-                              <w:rPr>
-                                <w:sz w:val="24"/>
-                                <w:szCs w:val="24"/>
-                              </w:rPr>
-                              <w:t xml:space="preserve"> </w:t>
-                            </w:r>
-                            <w:r>
-                              <w:rPr>
-                                <w:sz w:val="24"/>
-                                <w:szCs w:val="24"/>
-                              </w:rPr>
-                              <w:t>BI with live data</w:t>
+                              <w:t>Visualize in Power BI with live data</w:t>
                             </w:r>
                           </w:p>
                         </w:txbxContent>
@@ -386,28 +353,7 @@
                           <w:sz w:val="24"/>
                           <w:szCs w:val="24"/>
                         </w:rPr>
-                        <w:t xml:space="preserve">Visualize in </w:t>
-                      </w:r>
-                      <w:r>
-                        <w:rPr>
-                          <w:sz w:val="24"/>
-                          <w:szCs w:val="24"/>
-                        </w:rPr>
-                        <w:t>Power</w:t>
-                      </w:r>
-                      <w:r>
-                        <w:rPr>
-                          <w:sz w:val="24"/>
-                          <w:szCs w:val="24"/>
-                        </w:rPr>
-                        <w:t xml:space="preserve"> </w:t>
-                      </w:r>
-                      <w:r>
-                        <w:rPr>
-                          <w:sz w:val="24"/>
-                          <w:szCs w:val="24"/>
-                        </w:rPr>
-                        <w:t>BI with live data</w:t>
+                        <w:t>Visualize in Power BI with live data</w:t>
                       </w:r>
                     </w:p>
                   </w:txbxContent>
@@ -477,7 +423,7 @@
               </wp:anchor>
             </w:drawing>
           </mc:Choice>
-          <mc:Fallback xmlns:cx2="http://schemas.microsoft.com/office/drawing/2015/10/21/chartex" xmlns:cx3="http://schemas.microsoft.com/office/drawing/2016/5/9/chartex" xmlns:cx4="http://schemas.microsoft.com/office/drawing/2016/5/10/chartex" xmlns:cx5="http://schemas.microsoft.com/office/drawing/2016/5/11/chartex" xmlns:cx6="http://schemas.microsoft.com/office/drawing/2016/5/12/chartex" xmlns:cx7="http://schemas.microsoft.com/office/drawing/2016/5/13/chartex" xmlns:cx8="http://schemas.microsoft.com/office/drawing/2016/5/14/chartex" xmlns:aink="http://schemas.microsoft.com/office/drawing/2016/ink" xmlns:am3d="http://schemas.microsoft.com/office/drawing/2017/model3d" xmlns:w16cid="http://schemas.microsoft.com/office/word/2016/wordml/cid">
+          <mc:Fallback xmlns:w16cid="http://schemas.microsoft.com/office/word/2016/wordml/cid" xmlns:am3d="http://schemas.microsoft.com/office/drawing/2017/model3d" xmlns:aink="http://schemas.microsoft.com/office/drawing/2016/ink" xmlns:cx8="http://schemas.microsoft.com/office/drawing/2016/5/14/chartex" xmlns:cx7="http://schemas.microsoft.com/office/drawing/2016/5/13/chartex" xmlns:cx6="http://schemas.microsoft.com/office/drawing/2016/5/12/chartex" xmlns:cx5="http://schemas.microsoft.com/office/drawing/2016/5/11/chartex" xmlns:cx4="http://schemas.microsoft.com/office/drawing/2016/5/10/chartex" xmlns:cx3="http://schemas.microsoft.com/office/drawing/2016/5/9/chartex" xmlns:cx2="http://schemas.microsoft.com/office/drawing/2015/10/21/chartex">
             <w:pict>
               <v:shapetype w14:anchorId="5EB301B1" id="_x0000_t32" coordsize="21600,21600" o:spt="32" o:oned="t" path="m,l21600,21600e" filled="f">
                 <v:path arrowok="t" fillok="f" o:connecttype="none"/>
@@ -550,7 +496,7 @@
               </wp:anchor>
             </w:drawing>
           </mc:Choice>
-          <mc:Fallback xmlns:cx2="http://schemas.microsoft.com/office/drawing/2015/10/21/chartex" xmlns:cx3="http://schemas.microsoft.com/office/drawing/2016/5/9/chartex" xmlns:cx4="http://schemas.microsoft.com/office/drawing/2016/5/10/chartex" xmlns:cx5="http://schemas.microsoft.com/office/drawing/2016/5/11/chartex" xmlns:cx6="http://schemas.microsoft.com/office/drawing/2016/5/12/chartex" xmlns:cx7="http://schemas.microsoft.com/office/drawing/2016/5/13/chartex" xmlns:cx8="http://schemas.microsoft.com/office/drawing/2016/5/14/chartex" xmlns:aink="http://schemas.microsoft.com/office/drawing/2016/ink" xmlns:am3d="http://schemas.microsoft.com/office/drawing/2017/model3d" xmlns:w16cid="http://schemas.microsoft.com/office/word/2016/wordml/cid">
+          <mc:Fallback xmlns:w16cid="http://schemas.microsoft.com/office/word/2016/wordml/cid" xmlns:am3d="http://schemas.microsoft.com/office/drawing/2017/model3d" xmlns:aink="http://schemas.microsoft.com/office/drawing/2016/ink" xmlns:cx8="http://schemas.microsoft.com/office/drawing/2016/5/14/chartex" xmlns:cx7="http://schemas.microsoft.com/office/drawing/2016/5/13/chartex" xmlns:cx6="http://schemas.microsoft.com/office/drawing/2016/5/12/chartex" xmlns:cx5="http://schemas.microsoft.com/office/drawing/2016/5/11/chartex" xmlns:cx4="http://schemas.microsoft.com/office/drawing/2016/5/10/chartex" xmlns:cx3="http://schemas.microsoft.com/office/drawing/2016/5/9/chartex" xmlns:cx2="http://schemas.microsoft.com/office/drawing/2015/10/21/chartex">
             <w:pict>
               <v:shape w14:anchorId="19E3FA0F" id="Straight Arrow Connector 8" o:spid="_x0000_s1026" type="#_x0000_t32" style="position:absolute;margin-left:220.5pt;margin-top:70.85pt;width:0;height:76.5pt;z-index:251664384;visibility:visible;mso-wrap-style:square;mso-wrap-distance-left:9pt;mso-wrap-distance-top:0;mso-wrap-distance-right:9pt;mso-wrap-distance-bottom:0;mso-position-horizontal:absolute;mso-position-horizontal-relative:text;mso-position-vertical:absolute;mso-position-vertical-relative:text" o:gfxdata="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" strokecolor="black [3200]" strokeweight=".5pt">
                 <v:stroke endarrow="block" joinstyle="miter"/>
@@ -1177,14 +1123,7 @@
                                 <w:sz w:val="24"/>
                                 <w:szCs w:val="24"/>
                               </w:rPr>
-                              <w:t>Get live</w:t>
-                            </w:r>
-                            <w:r>
-                              <w:rPr>
-                                <w:sz w:val="24"/>
-                                <w:szCs w:val="24"/>
-                              </w:rPr>
-                              <w:t xml:space="preserve"> data from coincapmarket</w:t>
+                              <w:t>Get live data from coincapmarket</w:t>
                             </w:r>
                             <w:r>
                               <w:rPr>
@@ -1237,14 +1176,7 @@
                           <w:sz w:val="24"/>
                           <w:szCs w:val="24"/>
                         </w:rPr>
-                        <w:t>Get live</w:t>
-                      </w:r>
-                      <w:r>
-                        <w:rPr>
-                          <w:sz w:val="24"/>
-                          <w:szCs w:val="24"/>
-                        </w:rPr>
-                        <w:t xml:space="preserve"> data from coincapmarket</w:t>
+                        <w:t>Get live data from coincapmarket</w:t>
                       </w:r>
                       <w:r>
                         <w:rPr>
@@ -1542,7 +1474,7 @@
               </wp:anchor>
             </w:drawing>
           </mc:Choice>
-          <mc:Fallback xmlns:cx2="http://schemas.microsoft.com/office/drawing/2015/10/21/chartex" xmlns:cx3="http://schemas.microsoft.com/office/drawing/2016/5/9/chartex" xmlns:cx4="http://schemas.microsoft.com/office/drawing/2016/5/10/chartex" xmlns:cx5="http://schemas.microsoft.com/office/drawing/2016/5/11/chartex" xmlns:cx6="http://schemas.microsoft.com/office/drawing/2016/5/12/chartex" xmlns:cx7="http://schemas.microsoft.com/office/drawing/2016/5/13/chartex" xmlns:cx8="http://schemas.microsoft.com/office/drawing/2016/5/14/chartex" xmlns:aink="http://schemas.microsoft.com/office/drawing/2016/ink" xmlns:am3d="http://schemas.microsoft.com/office/drawing/2017/model3d" xmlns:w16cid="http://schemas.microsoft.com/office/word/2016/wordml/cid">
+          <mc:Fallback xmlns:w16cid="http://schemas.microsoft.com/office/word/2016/wordml/cid" xmlns:am3d="http://schemas.microsoft.com/office/drawing/2017/model3d" xmlns:aink="http://schemas.microsoft.com/office/drawing/2016/ink" xmlns:cx8="http://schemas.microsoft.com/office/drawing/2016/5/14/chartex" xmlns:cx7="http://schemas.microsoft.com/office/drawing/2016/5/13/chartex" xmlns:cx6="http://schemas.microsoft.com/office/drawing/2016/5/12/chartex" xmlns:cx5="http://schemas.microsoft.com/office/drawing/2016/5/11/chartex" xmlns:cx4="http://schemas.microsoft.com/office/drawing/2016/5/10/chartex" xmlns:cx3="http://schemas.microsoft.com/office/drawing/2016/5/9/chartex" xmlns:cx2="http://schemas.microsoft.com/office/drawing/2015/10/21/chartex">
             <w:pict>
               <v:shapetype w14:anchorId="75CC2909" id="_x0000_t32" coordsize="21600,21600" o:spt="32" o:oned="t" path="m,l21600,21600e" filled="f">
                 <v:path arrowok="t" fillok="f" o:connecttype="none"/>
@@ -1733,7 +1665,7 @@
               </wp:anchor>
             </w:drawing>
           </mc:Choice>
-          <mc:Fallback xmlns:cx2="http://schemas.microsoft.com/office/drawing/2015/10/21/chartex" xmlns:cx3="http://schemas.microsoft.com/office/drawing/2016/5/9/chartex" xmlns:cx4="http://schemas.microsoft.com/office/drawing/2016/5/10/chartex" xmlns:cx5="http://schemas.microsoft.com/office/drawing/2016/5/11/chartex" xmlns:cx6="http://schemas.microsoft.com/office/drawing/2016/5/12/chartex" xmlns:cx7="http://schemas.microsoft.com/office/drawing/2016/5/13/chartex" xmlns:cx8="http://schemas.microsoft.com/office/drawing/2016/5/14/chartex" xmlns:aink="http://schemas.microsoft.com/office/drawing/2016/ink" xmlns:am3d="http://schemas.microsoft.com/office/drawing/2017/model3d" xmlns:w16cid="http://schemas.microsoft.com/office/word/2016/wordml/cid">
+          <mc:Fallback xmlns:w16cid="http://schemas.microsoft.com/office/word/2016/wordml/cid" xmlns:am3d="http://schemas.microsoft.com/office/drawing/2017/model3d" xmlns:aink="http://schemas.microsoft.com/office/drawing/2016/ink" xmlns:cx8="http://schemas.microsoft.com/office/drawing/2016/5/14/chartex" xmlns:cx7="http://schemas.microsoft.com/office/drawing/2016/5/13/chartex" xmlns:cx6="http://schemas.microsoft.com/office/drawing/2016/5/12/chartex" xmlns:cx5="http://schemas.microsoft.com/office/drawing/2016/5/11/chartex" xmlns:cx4="http://schemas.microsoft.com/office/drawing/2016/5/10/chartex" xmlns:cx3="http://schemas.microsoft.com/office/drawing/2016/5/9/chartex" xmlns:cx2="http://schemas.microsoft.com/office/drawing/2015/10/21/chartex">
             <w:pict>
               <v:shape w14:anchorId="342940D6" id="Straight Arrow Connector 23" o:spid="_x0000_s1026" type="#_x0000_t32" style="position:absolute;margin-left:239.25pt;margin-top:18.15pt;width:108.75pt;height:76.5pt;flip:x;z-index:251694080;visibility:visible;mso-wrap-style:square;mso-width-percent:0;mso-height-percent:0;mso-wrap-distance-left:9pt;mso-wrap-distance-top:0;mso-wrap-distance-right:9pt;mso-wrap-distance-bottom:0;mso-position-horizontal:absolute;mso-position-horizontal-relative:margin;mso-position-vertical:absolute;mso-position-vertical-relative:text;mso-width-percent:0;mso-height-percent:0;mso-width-relative:margin;mso-height-relative:margin" o:gfxdata="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" strokecolor="black [3200]" strokeweight=".5pt">
                 <v:stroke endarrow="block" joinstyle="miter"/>
@@ -1809,7 +1741,7 @@
               </wp:anchor>
             </w:drawing>
           </mc:Choice>
-          <mc:Fallback xmlns:cx2="http://schemas.microsoft.com/office/drawing/2015/10/21/chartex" xmlns:cx3="http://schemas.microsoft.com/office/drawing/2016/5/9/chartex" xmlns:cx4="http://schemas.microsoft.com/office/drawing/2016/5/10/chartex" xmlns:cx5="http://schemas.microsoft.com/office/drawing/2016/5/11/chartex" xmlns:cx6="http://schemas.microsoft.com/office/drawing/2016/5/12/chartex" xmlns:cx7="http://schemas.microsoft.com/office/drawing/2016/5/13/chartex" xmlns:cx8="http://schemas.microsoft.com/office/drawing/2016/5/14/chartex" xmlns:aink="http://schemas.microsoft.com/office/drawing/2016/ink" xmlns:am3d="http://schemas.microsoft.com/office/drawing/2017/model3d" xmlns:w16cid="http://schemas.microsoft.com/office/word/2016/wordml/cid">
+          <mc:Fallback xmlns:w16cid="http://schemas.microsoft.com/office/word/2016/wordml/cid" xmlns:am3d="http://schemas.microsoft.com/office/drawing/2017/model3d" xmlns:aink="http://schemas.microsoft.com/office/drawing/2016/ink" xmlns:cx8="http://schemas.microsoft.com/office/drawing/2016/5/14/chartex" xmlns:cx7="http://schemas.microsoft.com/office/drawing/2016/5/13/chartex" xmlns:cx6="http://schemas.microsoft.com/office/drawing/2016/5/12/chartex" xmlns:cx5="http://schemas.microsoft.com/office/drawing/2016/5/11/chartex" xmlns:cx4="http://schemas.microsoft.com/office/drawing/2016/5/10/chartex" xmlns:cx3="http://schemas.microsoft.com/office/drawing/2016/5/9/chartex" xmlns:cx2="http://schemas.microsoft.com/office/drawing/2015/10/21/chartex">
             <w:pict>
               <v:shape w14:anchorId="3E6F253D" id="Straight Arrow Connector 5" o:spid="_x0000_s1026" type="#_x0000_t32" style="position:absolute;margin-left:132pt;margin-top:17.4pt;width:102pt;height:77.25pt;z-index:251672576;visibility:visible;mso-wrap-style:square;mso-width-percent:0;mso-height-percent:0;mso-wrap-distance-left:9pt;mso-wrap-distance-top:0;mso-wrap-distance-right:9pt;mso-wrap-distance-bottom:0;mso-position-horizontal:absolute;mso-position-horizontal-relative:margin;mso-position-vertical:absolute;mso-position-vertical-relative:text;mso-width-percent:0;mso-height-percent:0;mso-width-relative:margin;mso-height-relative:margin" o:gfxdata="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" strokecolor="black [3200]" strokeweight=".5pt">
                 <v:stroke endarrow="block" joinstyle="miter"/>
@@ -2013,7 +1945,7 @@
               </wp:anchor>
             </w:drawing>
           </mc:Choice>
-          <mc:Fallback xmlns:cx2="http://schemas.microsoft.com/office/drawing/2015/10/21/chartex" xmlns:cx3="http://schemas.microsoft.com/office/drawing/2016/5/9/chartex" xmlns:cx4="http://schemas.microsoft.com/office/drawing/2016/5/10/chartex" xmlns:cx5="http://schemas.microsoft.com/office/drawing/2016/5/11/chartex" xmlns:cx6="http://schemas.microsoft.com/office/drawing/2016/5/12/chartex" xmlns:cx7="http://schemas.microsoft.com/office/drawing/2016/5/13/chartex" xmlns:cx8="http://schemas.microsoft.com/office/drawing/2016/5/14/chartex" xmlns:aink="http://schemas.microsoft.com/office/drawing/2016/ink" xmlns:am3d="http://schemas.microsoft.com/office/drawing/2017/model3d" xmlns:w16cid="http://schemas.microsoft.com/office/word/2016/wordml/cid">
+          <mc:Fallback xmlns:w16cid="http://schemas.microsoft.com/office/word/2016/wordml/cid" xmlns:am3d="http://schemas.microsoft.com/office/drawing/2017/model3d" xmlns:aink="http://schemas.microsoft.com/office/drawing/2016/ink" xmlns:cx8="http://schemas.microsoft.com/office/drawing/2016/5/14/chartex" xmlns:cx7="http://schemas.microsoft.com/office/drawing/2016/5/13/chartex" xmlns:cx6="http://schemas.microsoft.com/office/drawing/2016/5/12/chartex" xmlns:cx5="http://schemas.microsoft.com/office/drawing/2016/5/11/chartex" xmlns:cx4="http://schemas.microsoft.com/office/drawing/2016/5/10/chartex" xmlns:cx3="http://schemas.microsoft.com/office/drawing/2016/5/9/chartex" xmlns:cx2="http://schemas.microsoft.com/office/drawing/2015/10/21/chartex">
             <w:pict>
               <v:shapetype w14:anchorId="566C2E04" id="_x0000_t34" coordsize="21600,21600" o:spt="34" o:oned="t" adj="10800" path="m,l@0,0@0,21600,21600,21600e" filled="f">
                 <v:stroke joinstyle="miter"/>
@@ -2104,7 +2036,7 @@
               </wp:anchor>
             </w:drawing>
           </mc:Choice>
-          <mc:Fallback xmlns:cx2="http://schemas.microsoft.com/office/drawing/2015/10/21/chartex" xmlns:cx3="http://schemas.microsoft.com/office/drawing/2016/5/9/chartex" xmlns:cx4="http://schemas.microsoft.com/office/drawing/2016/5/10/chartex" xmlns:cx5="http://schemas.microsoft.com/office/drawing/2016/5/11/chartex" xmlns:cx6="http://schemas.microsoft.com/office/drawing/2016/5/12/chartex" xmlns:cx7="http://schemas.microsoft.com/office/drawing/2016/5/13/chartex" xmlns:cx8="http://schemas.microsoft.com/office/drawing/2016/5/14/chartex" xmlns:aink="http://schemas.microsoft.com/office/drawing/2016/ink" xmlns:am3d="http://schemas.microsoft.com/office/drawing/2017/model3d" xmlns:w16cid="http://schemas.microsoft.com/office/word/2016/wordml/cid">
+          <mc:Fallback xmlns:w16cid="http://schemas.microsoft.com/office/word/2016/wordml/cid" xmlns:am3d="http://schemas.microsoft.com/office/drawing/2017/model3d" xmlns:aink="http://schemas.microsoft.com/office/drawing/2016/ink" xmlns:cx8="http://schemas.microsoft.com/office/drawing/2016/5/14/chartex" xmlns:cx7="http://schemas.microsoft.com/office/drawing/2016/5/13/chartex" xmlns:cx6="http://schemas.microsoft.com/office/drawing/2016/5/12/chartex" xmlns:cx5="http://schemas.microsoft.com/office/drawing/2016/5/11/chartex" xmlns:cx4="http://schemas.microsoft.com/office/drawing/2016/5/10/chartex" xmlns:cx3="http://schemas.microsoft.com/office/drawing/2016/5/9/chartex" xmlns:cx2="http://schemas.microsoft.com/office/drawing/2015/10/21/chartex">
             <w:pict>
               <v:shape w14:anchorId="7CB0EF92" id="Elbow Connector 24" o:spid="_x0000_s1026" type="#_x0000_t34" style="position:absolute;margin-left:301.5pt;margin-top:19.65pt;width:96pt;height:105.75pt;z-index:251696128;visibility:visible;mso-wrap-style:square;mso-width-percent:0;mso-height-percent:0;mso-wrap-distance-left:9pt;mso-wrap-distance-top:0;mso-wrap-distance-right:9pt;mso-wrap-distance-bottom:0;mso-position-horizontal:absolute;mso-position-horizontal-relative:margin;mso-position-vertical:absolute;mso-position-vertical-relative:text;mso-width-percent:0;mso-height-percent:0;mso-width-relative:margin;mso-height-relative:margin" o:gfxdata="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" adj="21623" strokecolor="black [3213]" strokeweight=".5pt">
                 <v:stroke endarrow="block"/>
@@ -2996,16 +2928,7 @@
           <w:sz w:val="24"/>
           <w:szCs w:val="24"/>
         </w:rPr>
-        <w:t xml:space="preserve"> For the past stored data is given as train set.</w:t>
-      </w:r>
-      <w:bookmarkStart w:id="0" w:name="_GoBack"/>
-      <w:bookmarkEnd w:id="0"/>
-      <w:r>
-        <w:rPr>
-          <w:sz w:val="24"/>
-          <w:szCs w:val="24"/>
-        </w:rPr>
-        <w:t xml:space="preserve"> </w:t>
+        <w:t xml:space="preserve"> For the past stored data is given as train set. </w:t>
       </w:r>
     </w:p>
     <w:p>
@@ -3037,24 +2960,26 @@
       <w:pPr>
         <w:pStyle w:val="ListParagraph"/>
         <w:numPr>
-          <w:ilvl w:val="0"/>
-          <w:numId w:val="8"/>
+          <w:ilvl w:val="1"/>
+          <w:numId w:val="4"/>
         </w:numPr>
         <w:tabs>
           <w:tab w:val="left" w:pos="6945"/>
         </w:tabs>
         <w:jc w:val="both"/>
         <w:rPr>
-          <w:sz w:val="24"/>
-          <w:szCs w:val="24"/>
-        </w:rPr>
-      </w:pPr>
-      <w:r>
-        <w:rPr>
-          <w:sz w:val="24"/>
-          <w:szCs w:val="24"/>
-        </w:rPr>
-        <w:t>For visualizing the data we used Tableau in this project.</w:t>
+          <w:b/>
+          <w:sz w:val="24"/>
+          <w:szCs w:val="24"/>
+        </w:rPr>
+      </w:pPr>
+      <w:r>
+        <w:rPr>
+          <w:b/>
+          <w:sz w:val="24"/>
+          <w:szCs w:val="24"/>
+        </w:rPr>
+        <w:t>Visualization using Tableau :</w:t>
       </w:r>
     </w:p>
     <w:p>
@@ -3062,7 +2987,7 @@
         <w:pStyle w:val="ListParagraph"/>
         <w:numPr>
           <w:ilvl w:val="0"/>
-          <w:numId w:val="8"/>
+          <w:numId w:val="17"/>
         </w:numPr>
         <w:tabs>
           <w:tab w:val="left" w:pos="6945"/>
@@ -3078,7 +3003,7 @@
           <w:sz w:val="24"/>
           <w:szCs w:val="24"/>
         </w:rPr>
-        <w:t>Open the Tableau and import the data through Microsoft Excel file.</w:t>
+        <w:t>For visualizing the data we used Tableau in this project.</w:t>
       </w:r>
     </w:p>
     <w:p>
@@ -3086,7 +3011,7 @@
         <w:pStyle w:val="ListParagraph"/>
         <w:numPr>
           <w:ilvl w:val="0"/>
-          <w:numId w:val="8"/>
+          <w:numId w:val="17"/>
         </w:numPr>
         <w:tabs>
           <w:tab w:val="left" w:pos="6945"/>
@@ -3102,21 +3027,7 @@
           <w:sz w:val="24"/>
           <w:szCs w:val="24"/>
         </w:rPr>
-        <w:t xml:space="preserve"> Drag your corresponding sheet in to the dashboard then you will see the data in the </w:t>
-      </w:r>
-      <w:r>
-        <w:rPr>
-          <w:sz w:val="24"/>
-          <w:szCs w:val="24"/>
-        </w:rPr>
-        <w:t>data source</w:t>
-      </w:r>
-      <w:r>
-        <w:rPr>
-          <w:sz w:val="24"/>
-          <w:szCs w:val="24"/>
-        </w:rPr>
-        <w:t>.</w:t>
+        <w:t>Open the Tableau and import the data through Microsoft Excel file.</w:t>
       </w:r>
     </w:p>
     <w:p>
@@ -3124,7 +3035,7 @@
         <w:pStyle w:val="ListParagraph"/>
         <w:numPr>
           <w:ilvl w:val="0"/>
-          <w:numId w:val="8"/>
+          <w:numId w:val="17"/>
         </w:numPr>
         <w:tabs>
           <w:tab w:val="left" w:pos="6945"/>
@@ -3140,14 +3051,21 @@
           <w:sz w:val="24"/>
           <w:szCs w:val="24"/>
         </w:rPr>
-        <w:t xml:space="preserve">In our project we visualized the Bitcoin rates for every minute through line graph by keeping the time </w:t>
-      </w:r>
-      <w:r>
-        <w:rPr>
-          <w:sz w:val="24"/>
-          <w:szCs w:val="24"/>
-        </w:rPr>
-        <w:t>in the column and Bitcoin in the row.</w:t>
+        <w:t xml:space="preserve"> Drag your corresponding sheet in to the dashboard then you will see the data in the </w:t>
+      </w:r>
+      <w:r>
+        <w:rPr>
+          <w:sz w:val="24"/>
+          <w:szCs w:val="24"/>
+        </w:rPr>
+        <w:t>data source</w:t>
+      </w:r>
+      <w:r>
+        <w:rPr>
+          <w:sz w:val="24"/>
+          <w:szCs w:val="24"/>
+        </w:rPr>
+        <w:t>.</w:t>
       </w:r>
     </w:p>
     <w:p>
@@ -3155,7 +3073,7 @@
         <w:pStyle w:val="ListParagraph"/>
         <w:numPr>
           <w:ilvl w:val="0"/>
-          <w:numId w:val="8"/>
+          <w:numId w:val="17"/>
         </w:numPr>
         <w:tabs>
           <w:tab w:val="left" w:pos="6945"/>
@@ -3171,7 +3089,120 @@
           <w:sz w:val="24"/>
           <w:szCs w:val="24"/>
         </w:rPr>
+        <w:t xml:space="preserve">In our project we visualized the Bitcoin rates for every minute through line graph by keeping the time </w:t>
+      </w:r>
+      <w:r>
+        <w:rPr>
+          <w:sz w:val="24"/>
+          <w:szCs w:val="24"/>
+        </w:rPr>
+        <w:t>in the column and Bitcoin in the row.</w:t>
+      </w:r>
+    </w:p>
+    <w:p>
+      <w:pPr>
+        <w:pStyle w:val="ListParagraph"/>
+        <w:numPr>
+          <w:ilvl w:val="0"/>
+          <w:numId w:val="17"/>
+        </w:numPr>
+        <w:tabs>
+          <w:tab w:val="left" w:pos="6945"/>
+        </w:tabs>
+        <w:jc w:val="both"/>
+        <w:rPr>
+          <w:sz w:val="24"/>
+          <w:szCs w:val="24"/>
+        </w:rPr>
+      </w:pPr>
+      <w:r>
+        <w:rPr>
+          <w:sz w:val="24"/>
+          <w:szCs w:val="24"/>
+        </w:rPr>
         <w:t>Change the automatic to thee line and the n you can see the line graph.</w:t>
+      </w:r>
+    </w:p>
+    <w:p>
+      <w:pPr>
+        <w:pStyle w:val="ListParagraph"/>
+        <w:numPr>
+          <w:ilvl w:val="1"/>
+          <w:numId w:val="4"/>
+        </w:numPr>
+        <w:tabs>
+          <w:tab w:val="left" w:pos="6945"/>
+        </w:tabs>
+        <w:jc w:val="both"/>
+        <w:rPr>
+          <w:b/>
+          <w:sz w:val="24"/>
+          <w:szCs w:val="24"/>
+        </w:rPr>
+      </w:pPr>
+      <w:r>
+        <w:rPr>
+          <w:b/>
+          <w:sz w:val="24"/>
+          <w:szCs w:val="24"/>
+        </w:rPr>
+        <w:t>Visualization through W</w:t>
+      </w:r>
+      <w:r>
+        <w:rPr>
+          <w:b/>
+          <w:sz w:val="24"/>
+          <w:szCs w:val="24"/>
+        </w:rPr>
+        <w:t>eb :</w:t>
+      </w:r>
+    </w:p>
+    <w:p>
+      <w:pPr>
+        <w:pStyle w:val="ListParagraph"/>
+        <w:numPr>
+          <w:ilvl w:val="0"/>
+          <w:numId w:val="18"/>
+        </w:numPr>
+        <w:tabs>
+          <w:tab w:val="left" w:pos="6945"/>
+        </w:tabs>
+        <w:jc w:val="both"/>
+        <w:rPr>
+          <w:sz w:val="24"/>
+          <w:szCs w:val="24"/>
+        </w:rPr>
+      </w:pPr>
+      <w:r>
+        <w:rPr>
+          <w:sz w:val="24"/>
+          <w:szCs w:val="24"/>
+        </w:rPr>
+        <w:t>We have also visualizing the data through web by using JavaScript.</w:t>
+      </w:r>
+    </w:p>
+    <w:p>
+      <w:pPr>
+        <w:pStyle w:val="ListParagraph"/>
+        <w:numPr>
+          <w:ilvl w:val="0"/>
+          <w:numId w:val="18"/>
+        </w:numPr>
+        <w:tabs>
+          <w:tab w:val="left" w:pos="6945"/>
+        </w:tabs>
+        <w:jc w:val="both"/>
+        <w:rPr>
+          <w:sz w:val="24"/>
+          <w:szCs w:val="24"/>
+        </w:rPr>
+      </w:pPr>
+      <w:r>
+        <w:rPr>
+          <w:sz w:val="24"/>
+          <w:szCs w:val="24"/>
+        </w:rPr>
+        <w:t>We are visualizing line chart for the excel data in the web.</w:t>
       </w:r>
     </w:p>
     <w:p>
@@ -3319,49 +3350,8 @@
                 <w:sz w:val="24"/>
                 <w:szCs w:val="24"/>
               </w:rPr>
-              <w:t xml:space="preserve">eepak </w:t>
+              <w:t>eepak Malempati, Pavan Sai kumar</w:t>
             </w:r>
-            <w:proofErr w:type="spellStart"/>
-            <w:r>
-              <w:rPr>
-                <w:sz w:val="24"/>
-                <w:szCs w:val="24"/>
-              </w:rPr>
-              <w:t>Malempati</w:t>
-            </w:r>
-            <w:proofErr w:type="spellEnd"/>
-            <w:r>
-              <w:rPr>
-                <w:sz w:val="24"/>
-                <w:szCs w:val="24"/>
-              </w:rPr>
-              <w:t xml:space="preserve">, </w:t>
-            </w:r>
-            <w:proofErr w:type="spellStart"/>
-            <w:r>
-              <w:rPr>
-                <w:sz w:val="24"/>
-                <w:szCs w:val="24"/>
-              </w:rPr>
-              <w:t>Pavan</w:t>
-            </w:r>
-            <w:proofErr w:type="spellEnd"/>
-            <w:r>
-              <w:rPr>
-                <w:sz w:val="24"/>
-                <w:szCs w:val="24"/>
-              </w:rPr>
-              <w:t xml:space="preserve"> Sai </w:t>
-            </w:r>
-            <w:proofErr w:type="spellStart"/>
-            <w:r>
-              <w:rPr>
-                <w:sz w:val="24"/>
-                <w:szCs w:val="24"/>
-              </w:rPr>
-              <w:t>kumar</w:t>
-            </w:r>
-            <w:proofErr w:type="spellEnd"/>
           </w:p>
         </w:tc>
       </w:tr>
@@ -3456,17 +3446,8 @@
                 <w:sz w:val="24"/>
                 <w:szCs w:val="24"/>
               </w:rPr>
-              <w:t xml:space="preserve">Sai Prasad </w:t>
+              <w:t>Sai Prasad Bobbila</w:t>
             </w:r>
-            <w:proofErr w:type="spellStart"/>
-            <w:r>
-              <w:rPr>
-                <w:sz w:val="24"/>
-                <w:szCs w:val="24"/>
-              </w:rPr>
-              <w:t>Bobbila</w:t>
-            </w:r>
-            <w:proofErr w:type="spellEnd"/>
           </w:p>
         </w:tc>
       </w:tr>
@@ -3490,23 +3471,7 @@
                 <w:sz w:val="24"/>
                 <w:szCs w:val="24"/>
               </w:rPr>
-              <w:t xml:space="preserve">Visualize in </w:t>
-            </w:r>
-            <w:proofErr w:type="spellStart"/>
-            <w:r>
-              <w:rPr>
-                <w:sz w:val="24"/>
-                <w:szCs w:val="24"/>
-              </w:rPr>
-              <w:t>PowerBI</w:t>
-            </w:r>
-            <w:proofErr w:type="spellEnd"/>
-            <w:r>
-              <w:rPr>
-                <w:sz w:val="24"/>
-                <w:szCs w:val="24"/>
-              </w:rPr>
-              <w:t xml:space="preserve"> and Tableau</w:t>
+              <w:t>Visualize in PowerBI and Tableau</w:t>
             </w:r>
           </w:p>
         </w:tc>
@@ -3529,17 +3494,8 @@
                 <w:sz w:val="24"/>
                 <w:szCs w:val="24"/>
               </w:rPr>
-              <w:t xml:space="preserve">Chaitanya </w:t>
+              <w:t>Chaitanya Popuri</w:t>
             </w:r>
-            <w:proofErr w:type="spellStart"/>
-            <w:r>
-              <w:rPr>
-                <w:sz w:val="24"/>
-                <w:szCs w:val="24"/>
-              </w:rPr>
-              <w:t>Popuri</w:t>
-            </w:r>
-            <w:proofErr w:type="spellEnd"/>
           </w:p>
         </w:tc>
       </w:tr>
@@ -3607,7 +3563,6 @@
           <w:sz w:val="24"/>
           <w:szCs w:val="24"/>
         </w:rPr>
-        <w:lastRenderedPageBreak/>
         <w:t xml:space="preserve"> </w:t>
       </w:r>
       <w:r>
@@ -3757,6 +3712,39 @@
           <w:szCs w:val="24"/>
         </w:rPr>
       </w:pPr>
+      <w:r>
+        <w:rPr>
+          <w:sz w:val="24"/>
+          <w:szCs w:val="24"/>
+        </w:rPr>
+        <w:t>JavaS</w:t>
+      </w:r>
+      <w:bookmarkStart w:id="0" w:name="_GoBack"/>
+      <w:bookmarkEnd w:id="0"/>
+      <w:r>
+        <w:rPr>
+          <w:sz w:val="24"/>
+          <w:szCs w:val="24"/>
+        </w:rPr>
+        <w:t xml:space="preserve">cript - </w:t>
+      </w:r>
+      <w:hyperlink r:id="rId8" w:history="1">
+        <w:r>
+          <w:rPr>
+            <w:rStyle w:val="Hyperlink"/>
+            <w:sz w:val="24"/>
+            <w:szCs w:val="24"/>
+          </w:rPr>
+          <w:t>https://www.sitepoint.com/interactive-javascript-charts-using-data-from-google-sheets/</w:t>
+        </w:r>
+      </w:hyperlink>
+      <w:r>
+        <w:rPr>
+          <w:sz w:val="24"/>
+          <w:szCs w:val="24"/>
+        </w:rPr>
+        <w:t xml:space="preserve"> </w:t>
+      </w:r>
     </w:p>
     <w:p>
       <w:pPr>
@@ -3808,23 +3796,7 @@
           <w:sz w:val="24"/>
           <w:szCs w:val="24"/>
         </w:rPr>
-        <w:t xml:space="preserve">Create a </w:t>
-      </w:r>
-      <w:proofErr w:type="spellStart"/>
-      <w:r>
-        <w:rPr>
-          <w:sz w:val="24"/>
-          <w:szCs w:val="24"/>
-        </w:rPr>
-        <w:t>github</w:t>
-      </w:r>
-      <w:proofErr w:type="spellEnd"/>
-      <w:r>
-        <w:rPr>
-          <w:sz w:val="24"/>
-          <w:szCs w:val="24"/>
-        </w:rPr>
-        <w:t xml:space="preserve"> repo for the team</w:t>
+        <w:t>Create a github repo for the team</w:t>
       </w:r>
     </w:p>
     <w:p>
@@ -4096,9 +4068,267 @@
     </w:lvl>
   </w:abstractNum>
   <w:abstractNum w:abstractNumId="2" w15:restartNumberingAfterBreak="0">
+    <w:nsid w:val="17DE4BB1"/>
+    <w:multiLevelType w:val="hybridMultilevel"/>
+    <w:tmpl w:val="C9FED29C"/>
+    <w:lvl w:ilvl="0" w:tplc="04090019">
+      <w:start w:val="1"/>
+      <w:numFmt w:val="lowerLetter"/>
+      <w:lvlText w:val="%1."/>
+      <w:lvlJc w:val="left"/>
+      <w:pPr>
+        <w:ind w:left="1080" w:hanging="360"/>
+      </w:pPr>
+    </w:lvl>
+    <w:lvl w:ilvl="1" w:tplc="04090019" w:tentative="1">
+      <w:start w:val="1"/>
+      <w:numFmt w:val="lowerLetter"/>
+      <w:lvlText w:val="%2."/>
+      <w:lvlJc w:val="left"/>
+      <w:pPr>
+        <w:ind w:left="1800" w:hanging="360"/>
+      </w:pPr>
+    </w:lvl>
+    <w:lvl w:ilvl="2" w:tplc="0409001B" w:tentative="1">
+      <w:start w:val="1"/>
+      <w:numFmt w:val="lowerRoman"/>
+      <w:lvlText w:val="%3."/>
+      <w:lvlJc w:val="right"/>
+      <w:pPr>
+        <w:ind w:left="2520" w:hanging="180"/>
+      </w:pPr>
+    </w:lvl>
+    <w:lvl w:ilvl="3" w:tplc="0409000F" w:tentative="1">
+      <w:start w:val="1"/>
+      <w:numFmt w:val="decimal"/>
+      <w:lvlText w:val="%4."/>
+      <w:lvlJc w:val="left"/>
+      <w:pPr>
+        <w:ind w:left="3240" w:hanging="360"/>
+      </w:pPr>
+    </w:lvl>
+    <w:lvl w:ilvl="4" w:tplc="04090019" w:tentative="1">
+      <w:start w:val="1"/>
+      <w:numFmt w:val="lowerLetter"/>
+      <w:lvlText w:val="%5."/>
+      <w:lvlJc w:val="left"/>
+      <w:pPr>
+        <w:ind w:left="3960" w:hanging="360"/>
+      </w:pPr>
+    </w:lvl>
+    <w:lvl w:ilvl="5" w:tplc="0409001B" w:tentative="1">
+      <w:start w:val="1"/>
+      <w:numFmt w:val="lowerRoman"/>
+      <w:lvlText w:val="%6."/>
+      <w:lvlJc w:val="right"/>
+      <w:pPr>
+        <w:ind w:left="4680" w:hanging="180"/>
+      </w:pPr>
+    </w:lvl>
+    <w:lvl w:ilvl="6" w:tplc="0409000F" w:tentative="1">
+      <w:start w:val="1"/>
+      <w:numFmt w:val="decimal"/>
+      <w:lvlText w:val="%7."/>
+      <w:lvlJc w:val="left"/>
+      <w:pPr>
+        <w:ind w:left="5400" w:hanging="360"/>
+      </w:pPr>
+    </w:lvl>
+    <w:lvl w:ilvl="7" w:tplc="04090019" w:tentative="1">
+      <w:start w:val="1"/>
+      <w:numFmt w:val="lowerLetter"/>
+      <w:lvlText w:val="%8."/>
+      <w:lvlJc w:val="left"/>
+      <w:pPr>
+        <w:ind w:left="6120" w:hanging="360"/>
+      </w:pPr>
+    </w:lvl>
+    <w:lvl w:ilvl="8" w:tplc="0409001B" w:tentative="1">
+      <w:start w:val="1"/>
+      <w:numFmt w:val="lowerRoman"/>
+      <w:lvlText w:val="%9."/>
+      <w:lvlJc w:val="right"/>
+      <w:pPr>
+        <w:ind w:left="6840" w:hanging="180"/>
+      </w:pPr>
+    </w:lvl>
+  </w:abstractNum>
+  <w:abstractNum w:abstractNumId="3" w15:restartNumberingAfterBreak="0">
+    <w:nsid w:val="22DB6C2D"/>
+    <w:multiLevelType w:val="hybridMultilevel"/>
+    <w:tmpl w:val="919A32C0"/>
+    <w:lvl w:ilvl="0" w:tplc="04090013">
+      <w:start w:val="1"/>
+      <w:numFmt w:val="upperRoman"/>
+      <w:lvlText w:val="%1."/>
+      <w:lvlJc w:val="right"/>
+      <w:pPr>
+        <w:ind w:left="720" w:hanging="360"/>
+      </w:pPr>
+    </w:lvl>
+    <w:lvl w:ilvl="1" w:tplc="04090019" w:tentative="1">
+      <w:start w:val="1"/>
+      <w:numFmt w:val="lowerLetter"/>
+      <w:lvlText w:val="%2."/>
+      <w:lvlJc w:val="left"/>
+      <w:pPr>
+        <w:ind w:left="1440" w:hanging="360"/>
+      </w:pPr>
+    </w:lvl>
+    <w:lvl w:ilvl="2" w:tplc="0409001B" w:tentative="1">
+      <w:start w:val="1"/>
+      <w:numFmt w:val="lowerRoman"/>
+      <w:lvlText w:val="%3."/>
+      <w:lvlJc w:val="right"/>
+      <w:pPr>
+        <w:ind w:left="2160" w:hanging="180"/>
+      </w:pPr>
+    </w:lvl>
+    <w:lvl w:ilvl="3" w:tplc="0409000F" w:tentative="1">
+      <w:start w:val="1"/>
+      <w:numFmt w:val="decimal"/>
+      <w:lvlText w:val="%4."/>
+      <w:lvlJc w:val="left"/>
+      <w:pPr>
+        <w:ind w:left="2880" w:hanging="360"/>
+      </w:pPr>
+    </w:lvl>
+    <w:lvl w:ilvl="4" w:tplc="04090019" w:tentative="1">
+      <w:start w:val="1"/>
+      <w:numFmt w:val="lowerLetter"/>
+      <w:lvlText w:val="%5."/>
+      <w:lvlJc w:val="left"/>
+      <w:pPr>
+        <w:ind w:left="3600" w:hanging="360"/>
+      </w:pPr>
+    </w:lvl>
+    <w:lvl w:ilvl="5" w:tplc="0409001B" w:tentative="1">
+      <w:start w:val="1"/>
+      <w:numFmt w:val="lowerRoman"/>
+      <w:lvlText w:val="%6."/>
+      <w:lvlJc w:val="right"/>
+      <w:pPr>
+        <w:ind w:left="4320" w:hanging="180"/>
+      </w:pPr>
+    </w:lvl>
+    <w:lvl w:ilvl="6" w:tplc="0409000F" w:tentative="1">
+      <w:start w:val="1"/>
+      <w:numFmt w:val="decimal"/>
+      <w:lvlText w:val="%7."/>
+      <w:lvlJc w:val="left"/>
+      <w:pPr>
+        <w:ind w:left="5040" w:hanging="360"/>
+      </w:pPr>
+    </w:lvl>
+    <w:lvl w:ilvl="7" w:tplc="04090019" w:tentative="1">
+      <w:start w:val="1"/>
+      <w:numFmt w:val="lowerLetter"/>
+      <w:lvlText w:val="%8."/>
+      <w:lvlJc w:val="left"/>
+      <w:pPr>
+        <w:ind w:left="5760" w:hanging="360"/>
+      </w:pPr>
+    </w:lvl>
+    <w:lvl w:ilvl="8" w:tplc="0409001B" w:tentative="1">
+      <w:start w:val="1"/>
+      <w:numFmt w:val="lowerRoman"/>
+      <w:lvlText w:val="%9."/>
+      <w:lvlJc w:val="right"/>
+      <w:pPr>
+        <w:ind w:left="6480" w:hanging="180"/>
+      </w:pPr>
+    </w:lvl>
+  </w:abstractNum>
+  <w:abstractNum w:abstractNumId="4" w15:restartNumberingAfterBreak="0">
+    <w:nsid w:val="2E677430"/>
+    <w:multiLevelType w:val="hybridMultilevel"/>
+    <w:tmpl w:val="6B9E2776"/>
+    <w:lvl w:ilvl="0" w:tplc="0409001B">
+      <w:start w:val="1"/>
+      <w:numFmt w:val="lowerRoman"/>
+      <w:lvlText w:val="%1."/>
+      <w:lvlJc w:val="right"/>
+      <w:pPr>
+        <w:ind w:left="1890" w:hanging="360"/>
+      </w:pPr>
+    </w:lvl>
+    <w:lvl w:ilvl="1" w:tplc="04090019" w:tentative="1">
+      <w:start w:val="1"/>
+      <w:numFmt w:val="lowerLetter"/>
+      <w:lvlText w:val="%2."/>
+      <w:lvlJc w:val="left"/>
+      <w:pPr>
+        <w:ind w:left="2610" w:hanging="360"/>
+      </w:pPr>
+    </w:lvl>
+    <w:lvl w:ilvl="2" w:tplc="0409001B" w:tentative="1">
+      <w:start w:val="1"/>
+      <w:numFmt w:val="lowerRoman"/>
+      <w:lvlText w:val="%3."/>
+      <w:lvlJc w:val="right"/>
+      <w:pPr>
+        <w:ind w:left="3330" w:hanging="180"/>
+      </w:pPr>
+    </w:lvl>
+    <w:lvl w:ilvl="3" w:tplc="0409000F" w:tentative="1">
+      <w:start w:val="1"/>
+      <w:numFmt w:val="decimal"/>
+      <w:lvlText w:val="%4."/>
+      <w:lvlJc w:val="left"/>
+      <w:pPr>
+        <w:ind w:left="4050" w:hanging="360"/>
+      </w:pPr>
+    </w:lvl>
+    <w:lvl w:ilvl="4" w:tplc="04090019" w:tentative="1">
+      <w:start w:val="1"/>
+      <w:numFmt w:val="lowerLetter"/>
+      <w:lvlText w:val="%5."/>
+      <w:lvlJc w:val="left"/>
+      <w:pPr>
+        <w:ind w:left="4770" w:hanging="360"/>
+      </w:pPr>
+    </w:lvl>
+    <w:lvl w:ilvl="5" w:tplc="0409001B" w:tentative="1">
+      <w:start w:val="1"/>
+      <w:numFmt w:val="lowerRoman"/>
+      <w:lvlText w:val="%6."/>
+      <w:lvlJc w:val="right"/>
+      <w:pPr>
+        <w:ind w:left="5490" w:hanging="180"/>
+      </w:pPr>
+    </w:lvl>
+    <w:lvl w:ilvl="6" w:tplc="0409000F" w:tentative="1">
+      <w:start w:val="1"/>
+      <w:numFmt w:val="decimal"/>
+      <w:lvlText w:val="%7."/>
+      <w:lvlJc w:val="left"/>
+      <w:pPr>
+        <w:ind w:left="6210" w:hanging="360"/>
+      </w:pPr>
+    </w:lvl>
+    <w:lvl w:ilvl="7" w:tplc="04090019" w:tentative="1">
+      <w:start w:val="1"/>
+      <w:numFmt w:val="lowerLetter"/>
+      <w:lvlText w:val="%8."/>
+      <w:lvlJc w:val="left"/>
+      <w:pPr>
+        <w:ind w:left="6930" w:hanging="360"/>
+      </w:pPr>
+    </w:lvl>
+    <w:lvl w:ilvl="8" w:tplc="0409001B" w:tentative="1">
+      <w:start w:val="1"/>
+      <w:numFmt w:val="lowerRoman"/>
+      <w:lvlText w:val="%9."/>
+      <w:lvlJc w:val="right"/>
+      <w:pPr>
+        <w:ind w:left="7650" w:hanging="180"/>
+      </w:pPr>
+    </w:lvl>
+  </w:abstractNum>
+  <w:abstractNum w:abstractNumId="5" w15:restartNumberingAfterBreak="0">
     <w:nsid w:val="42DA6ECA"/>
     <w:multiLevelType w:val="hybridMultilevel"/>
-    <w:tmpl w:val="6C00C954"/>
+    <w:tmpl w:val="52BC4570"/>
     <w:lvl w:ilvl="0" w:tplc="0409000F">
       <w:start w:val="1"/>
       <w:numFmt w:val="decimal"/>
@@ -4117,7 +4347,7 @@
       <w:lvlText w:val="%2."/>
       <w:lvlJc w:val="left"/>
       <w:pPr>
-        <w:ind w:left="1440" w:hanging="360"/>
+        <w:ind w:left="1530" w:hanging="360"/>
       </w:pPr>
     </w:lvl>
     <w:lvl w:ilvl="2" w:tplc="0409001B" w:tentative="1">
@@ -4184,7 +4414,7 @@
       </w:pPr>
     </w:lvl>
   </w:abstractNum>
-  <w:abstractNum w:abstractNumId="3" w15:restartNumberingAfterBreak="0">
+  <w:abstractNum w:abstractNumId="6" w15:restartNumberingAfterBreak="0">
     <w:nsid w:val="4950334E"/>
     <w:multiLevelType w:val="hybridMultilevel"/>
     <w:tmpl w:val="080E5DA6"/>
@@ -4273,7 +4503,7 @@
       </w:pPr>
     </w:lvl>
   </w:abstractNum>
-  <w:abstractNum w:abstractNumId="4" w15:restartNumberingAfterBreak="0">
+  <w:abstractNum w:abstractNumId="7" w15:restartNumberingAfterBreak="0">
     <w:nsid w:val="4A235B14"/>
     <w:multiLevelType w:val="multilevel"/>
     <w:tmpl w:val="8F88F702"/>
@@ -4386,7 +4616,93 @@
       </w:pPr>
     </w:lvl>
   </w:abstractNum>
-  <w:abstractNum w:abstractNumId="5" w15:restartNumberingAfterBreak="0">
+  <w:abstractNum w:abstractNumId="8" w15:restartNumberingAfterBreak="0">
+    <w:nsid w:val="4ACD60E5"/>
+    <w:multiLevelType w:val="hybridMultilevel"/>
+    <w:tmpl w:val="EA4E68A4"/>
+    <w:lvl w:ilvl="0" w:tplc="04090013">
+      <w:start w:val="1"/>
+      <w:numFmt w:val="upperRoman"/>
+      <w:lvlText w:val="%1."/>
+      <w:lvlJc w:val="right"/>
+      <w:pPr>
+        <w:ind w:left="1890" w:hanging="360"/>
+      </w:pPr>
+    </w:lvl>
+    <w:lvl w:ilvl="1" w:tplc="04090019" w:tentative="1">
+      <w:start w:val="1"/>
+      <w:numFmt w:val="lowerLetter"/>
+      <w:lvlText w:val="%2."/>
+      <w:lvlJc w:val="left"/>
+      <w:pPr>
+        <w:ind w:left="2610" w:hanging="360"/>
+      </w:pPr>
+    </w:lvl>
+    <w:lvl w:ilvl="2" w:tplc="0409001B" w:tentative="1">
+      <w:start w:val="1"/>
+      <w:numFmt w:val="lowerRoman"/>
+      <w:lvlText w:val="%3."/>
+      <w:lvlJc w:val="right"/>
+      <w:pPr>
+        <w:ind w:left="3330" w:hanging="180"/>
+      </w:pPr>
+    </w:lvl>
+    <w:lvl w:ilvl="3" w:tplc="0409000F" w:tentative="1">
+      <w:start w:val="1"/>
+      <w:numFmt w:val="decimal"/>
+      <w:lvlText w:val="%4."/>
+      <w:lvlJc w:val="left"/>
+      <w:pPr>
+        <w:ind w:left="4050" w:hanging="360"/>
+      </w:pPr>
+    </w:lvl>
+    <w:lvl w:ilvl="4" w:tplc="04090019" w:tentative="1">
+      <w:start w:val="1"/>
+      <w:numFmt w:val="lowerLetter"/>
+      <w:lvlText w:val="%5."/>
+      <w:lvlJc w:val="left"/>
+      <w:pPr>
+        <w:ind w:left="4770" w:hanging="360"/>
+      </w:pPr>
+    </w:lvl>
+    <w:lvl w:ilvl="5" w:tplc="0409001B" w:tentative="1">
+      <w:start w:val="1"/>
+      <w:numFmt w:val="lowerRoman"/>
+      <w:lvlText w:val="%6."/>
+      <w:lvlJc w:val="right"/>
+      <w:pPr>
+        <w:ind w:left="5490" w:hanging="180"/>
+      </w:pPr>
+    </w:lvl>
+    <w:lvl w:ilvl="6" w:tplc="0409000F" w:tentative="1">
+      <w:start w:val="1"/>
+      <w:numFmt w:val="decimal"/>
+      <w:lvlText w:val="%7."/>
+      <w:lvlJc w:val="left"/>
+      <w:pPr>
+        <w:ind w:left="6210" w:hanging="360"/>
+      </w:pPr>
+    </w:lvl>
+    <w:lvl w:ilvl="7" w:tplc="04090019" w:tentative="1">
+      <w:start w:val="1"/>
+      <w:numFmt w:val="lowerLetter"/>
+      <w:lvlText w:val="%8."/>
+      <w:lvlJc w:val="left"/>
+      <w:pPr>
+        <w:ind w:left="6930" w:hanging="360"/>
+      </w:pPr>
+    </w:lvl>
+    <w:lvl w:ilvl="8" w:tplc="0409001B" w:tentative="1">
+      <w:start w:val="1"/>
+      <w:numFmt w:val="lowerRoman"/>
+      <w:lvlText w:val="%9."/>
+      <w:lvlJc w:val="right"/>
+      <w:pPr>
+        <w:ind w:left="7650" w:hanging="180"/>
+      </w:pPr>
+    </w:lvl>
+  </w:abstractNum>
+  <w:abstractNum w:abstractNumId="9" w15:restartNumberingAfterBreak="0">
     <w:nsid w:val="4BC34F31"/>
     <w:multiLevelType w:val="hybridMultilevel"/>
     <w:tmpl w:val="E850FDA0"/>
@@ -4475,7 +4791,446 @@
       </w:pPr>
     </w:lvl>
   </w:abstractNum>
-  <w:abstractNum w:abstractNumId="6" w15:restartNumberingAfterBreak="0">
+  <w:abstractNum w:abstractNumId="10" w15:restartNumberingAfterBreak="0">
+    <w:nsid w:val="4C2E4DB5"/>
+    <w:multiLevelType w:val="hybridMultilevel"/>
+    <w:tmpl w:val="CE041752"/>
+    <w:lvl w:ilvl="0" w:tplc="04090013">
+      <w:start w:val="1"/>
+      <w:numFmt w:val="upperRoman"/>
+      <w:lvlText w:val="%1."/>
+      <w:lvlJc w:val="right"/>
+      <w:pPr>
+        <w:ind w:left="2250" w:hanging="360"/>
+      </w:pPr>
+    </w:lvl>
+    <w:lvl w:ilvl="1" w:tplc="04090019" w:tentative="1">
+      <w:start w:val="1"/>
+      <w:numFmt w:val="lowerLetter"/>
+      <w:lvlText w:val="%2."/>
+      <w:lvlJc w:val="left"/>
+      <w:pPr>
+        <w:ind w:left="2970" w:hanging="360"/>
+      </w:pPr>
+    </w:lvl>
+    <w:lvl w:ilvl="2" w:tplc="0409001B" w:tentative="1">
+      <w:start w:val="1"/>
+      <w:numFmt w:val="lowerRoman"/>
+      <w:lvlText w:val="%3."/>
+      <w:lvlJc w:val="right"/>
+      <w:pPr>
+        <w:ind w:left="3690" w:hanging="180"/>
+      </w:pPr>
+    </w:lvl>
+    <w:lvl w:ilvl="3" w:tplc="0409000F" w:tentative="1">
+      <w:start w:val="1"/>
+      <w:numFmt w:val="decimal"/>
+      <w:lvlText w:val="%4."/>
+      <w:lvlJc w:val="left"/>
+      <w:pPr>
+        <w:ind w:left="4410" w:hanging="360"/>
+      </w:pPr>
+    </w:lvl>
+    <w:lvl w:ilvl="4" w:tplc="04090019" w:tentative="1">
+      <w:start w:val="1"/>
+      <w:numFmt w:val="lowerLetter"/>
+      <w:lvlText w:val="%5."/>
+      <w:lvlJc w:val="left"/>
+      <w:pPr>
+        <w:ind w:left="5130" w:hanging="360"/>
+      </w:pPr>
+    </w:lvl>
+    <w:lvl w:ilvl="5" w:tplc="0409001B" w:tentative="1">
+      <w:start w:val="1"/>
+      <w:numFmt w:val="lowerRoman"/>
+      <w:lvlText w:val="%6."/>
+      <w:lvlJc w:val="right"/>
+      <w:pPr>
+        <w:ind w:left="5850" w:hanging="180"/>
+      </w:pPr>
+    </w:lvl>
+    <w:lvl w:ilvl="6" w:tplc="0409000F" w:tentative="1">
+      <w:start w:val="1"/>
+      <w:numFmt w:val="decimal"/>
+      <w:lvlText w:val="%7."/>
+      <w:lvlJc w:val="left"/>
+      <w:pPr>
+        <w:ind w:left="6570" w:hanging="360"/>
+      </w:pPr>
+    </w:lvl>
+    <w:lvl w:ilvl="7" w:tplc="04090019" w:tentative="1">
+      <w:start w:val="1"/>
+      <w:numFmt w:val="lowerLetter"/>
+      <w:lvlText w:val="%8."/>
+      <w:lvlJc w:val="left"/>
+      <w:pPr>
+        <w:ind w:left="7290" w:hanging="360"/>
+      </w:pPr>
+    </w:lvl>
+    <w:lvl w:ilvl="8" w:tplc="0409001B" w:tentative="1">
+      <w:start w:val="1"/>
+      <w:numFmt w:val="lowerRoman"/>
+      <w:lvlText w:val="%9."/>
+      <w:lvlJc w:val="right"/>
+      <w:pPr>
+        <w:ind w:left="8010" w:hanging="180"/>
+      </w:pPr>
+    </w:lvl>
+  </w:abstractNum>
+  <w:abstractNum w:abstractNumId="11" w15:restartNumberingAfterBreak="0">
+    <w:nsid w:val="507F4C38"/>
+    <w:multiLevelType w:val="hybridMultilevel"/>
+    <w:tmpl w:val="2DE61DCE"/>
+    <w:lvl w:ilvl="0" w:tplc="C596828E">
+      <w:start w:val="1"/>
+      <w:numFmt w:val="upperRoman"/>
+      <w:lvlText w:val="%1."/>
+      <w:lvlJc w:val="right"/>
+      <w:pPr>
+        <w:ind w:left="1890" w:hanging="360"/>
+      </w:pPr>
+      <w:rPr>
+        <w:b w:val="0"/>
+      </w:rPr>
+    </w:lvl>
+    <w:lvl w:ilvl="1" w:tplc="04090019" w:tentative="1">
+      <w:start w:val="1"/>
+      <w:numFmt w:val="lowerLetter"/>
+      <w:lvlText w:val="%2."/>
+      <w:lvlJc w:val="left"/>
+      <w:pPr>
+        <w:ind w:left="2610" w:hanging="360"/>
+      </w:pPr>
+    </w:lvl>
+    <w:lvl w:ilvl="2" w:tplc="0409001B" w:tentative="1">
+      <w:start w:val="1"/>
+      <w:numFmt w:val="lowerRoman"/>
+      <w:lvlText w:val="%3."/>
+      <w:lvlJc w:val="right"/>
+      <w:pPr>
+        <w:ind w:left="3330" w:hanging="180"/>
+      </w:pPr>
+    </w:lvl>
+    <w:lvl w:ilvl="3" w:tplc="0409000F" w:tentative="1">
+      <w:start w:val="1"/>
+      <w:numFmt w:val="decimal"/>
+      <w:lvlText w:val="%4."/>
+      <w:lvlJc w:val="left"/>
+      <w:pPr>
+        <w:ind w:left="4050" w:hanging="360"/>
+      </w:pPr>
+    </w:lvl>
+    <w:lvl w:ilvl="4" w:tplc="04090019" w:tentative="1">
+      <w:start w:val="1"/>
+      <w:numFmt w:val="lowerLetter"/>
+      <w:lvlText w:val="%5."/>
+      <w:lvlJc w:val="left"/>
+      <w:pPr>
+        <w:ind w:left="4770" w:hanging="360"/>
+      </w:pPr>
+    </w:lvl>
+    <w:lvl w:ilvl="5" w:tplc="0409001B" w:tentative="1">
+      <w:start w:val="1"/>
+      <w:numFmt w:val="lowerRoman"/>
+      <w:lvlText w:val="%6."/>
+      <w:lvlJc w:val="right"/>
+      <w:pPr>
+        <w:ind w:left="5490" w:hanging="180"/>
+      </w:pPr>
+    </w:lvl>
+    <w:lvl w:ilvl="6" w:tplc="0409000F" w:tentative="1">
+      <w:start w:val="1"/>
+      <w:numFmt w:val="decimal"/>
+      <w:lvlText w:val="%7."/>
+      <w:lvlJc w:val="left"/>
+      <w:pPr>
+        <w:ind w:left="6210" w:hanging="360"/>
+      </w:pPr>
+    </w:lvl>
+    <w:lvl w:ilvl="7" w:tplc="04090019" w:tentative="1">
+      <w:start w:val="1"/>
+      <w:numFmt w:val="lowerLetter"/>
+      <w:lvlText w:val="%8."/>
+      <w:lvlJc w:val="left"/>
+      <w:pPr>
+        <w:ind w:left="6930" w:hanging="360"/>
+      </w:pPr>
+    </w:lvl>
+    <w:lvl w:ilvl="8" w:tplc="0409001B" w:tentative="1">
+      <w:start w:val="1"/>
+      <w:numFmt w:val="lowerRoman"/>
+      <w:lvlText w:val="%9."/>
+      <w:lvlJc w:val="right"/>
+      <w:pPr>
+        <w:ind w:left="7650" w:hanging="180"/>
+      </w:pPr>
+    </w:lvl>
+  </w:abstractNum>
+  <w:abstractNum w:abstractNumId="12" w15:restartNumberingAfterBreak="0">
+    <w:nsid w:val="52EF6BE6"/>
+    <w:multiLevelType w:val="hybridMultilevel"/>
+    <w:tmpl w:val="523A0594"/>
+    <w:lvl w:ilvl="0" w:tplc="04090013">
+      <w:start w:val="1"/>
+      <w:numFmt w:val="upperRoman"/>
+      <w:lvlText w:val="%1."/>
+      <w:lvlJc w:val="right"/>
+      <w:pPr>
+        <w:ind w:left="1890" w:hanging="360"/>
+      </w:pPr>
+      <w:rPr>
+        <w:b w:val="0"/>
+      </w:rPr>
+    </w:lvl>
+    <w:lvl w:ilvl="1" w:tplc="04090019" w:tentative="1">
+      <w:start w:val="1"/>
+      <w:numFmt w:val="lowerLetter"/>
+      <w:lvlText w:val="%2."/>
+      <w:lvlJc w:val="left"/>
+      <w:pPr>
+        <w:ind w:left="2610" w:hanging="360"/>
+      </w:pPr>
+    </w:lvl>
+    <w:lvl w:ilvl="2" w:tplc="0409001B" w:tentative="1">
+      <w:start w:val="1"/>
+      <w:numFmt w:val="lowerRoman"/>
+      <w:lvlText w:val="%3."/>
+      <w:lvlJc w:val="right"/>
+      <w:pPr>
+        <w:ind w:left="3330" w:hanging="180"/>
+      </w:pPr>
+    </w:lvl>
+    <w:lvl w:ilvl="3" w:tplc="0409000F" w:tentative="1">
+      <w:start w:val="1"/>
+      <w:numFmt w:val="decimal"/>
+      <w:lvlText w:val="%4."/>
+      <w:lvlJc w:val="left"/>
+      <w:pPr>
+        <w:ind w:left="4050" w:hanging="360"/>
+      </w:pPr>
+    </w:lvl>
+    <w:lvl w:ilvl="4" w:tplc="04090019" w:tentative="1">
+      <w:start w:val="1"/>
+      <w:numFmt w:val="lowerLetter"/>
+      <w:lvlText w:val="%5."/>
+      <w:lvlJc w:val="left"/>
+      <w:pPr>
+        <w:ind w:left="4770" w:hanging="360"/>
+      </w:pPr>
+    </w:lvl>
+    <w:lvl w:ilvl="5" w:tplc="0409001B" w:tentative="1">
+      <w:start w:val="1"/>
+      <w:numFmt w:val="lowerRoman"/>
+      <w:lvlText w:val="%6."/>
+      <w:lvlJc w:val="right"/>
+      <w:pPr>
+        <w:ind w:left="5490" w:hanging="180"/>
+      </w:pPr>
+    </w:lvl>
+    <w:lvl w:ilvl="6" w:tplc="0409000F" w:tentative="1">
+      <w:start w:val="1"/>
+      <w:numFmt w:val="decimal"/>
+      <w:lvlText w:val="%7."/>
+      <w:lvlJc w:val="left"/>
+      <w:pPr>
+        <w:ind w:left="6210" w:hanging="360"/>
+      </w:pPr>
+    </w:lvl>
+    <w:lvl w:ilvl="7" w:tplc="04090019" w:tentative="1">
+      <w:start w:val="1"/>
+      <w:numFmt w:val="lowerLetter"/>
+      <w:lvlText w:val="%8."/>
+      <w:lvlJc w:val="left"/>
+      <w:pPr>
+        <w:ind w:left="6930" w:hanging="360"/>
+      </w:pPr>
+    </w:lvl>
+    <w:lvl w:ilvl="8" w:tplc="0409001B" w:tentative="1">
+      <w:start w:val="1"/>
+      <w:numFmt w:val="lowerRoman"/>
+      <w:lvlText w:val="%9."/>
+      <w:lvlJc w:val="right"/>
+      <w:pPr>
+        <w:ind w:left="7650" w:hanging="180"/>
+      </w:pPr>
+    </w:lvl>
+  </w:abstractNum>
+  <w:abstractNum w:abstractNumId="13" w15:restartNumberingAfterBreak="0">
+    <w:nsid w:val="570D44C4"/>
+    <w:multiLevelType w:val="hybridMultilevel"/>
+    <w:tmpl w:val="5650B4C2"/>
+    <w:lvl w:ilvl="0" w:tplc="21F2968E">
+      <w:start w:val="1"/>
+      <w:numFmt w:val="upperRoman"/>
+      <w:lvlText w:val="%1."/>
+      <w:lvlJc w:val="right"/>
+      <w:pPr>
+        <w:ind w:left="2610" w:hanging="360"/>
+      </w:pPr>
+      <w:rPr>
+        <w:b w:val="0"/>
+      </w:rPr>
+    </w:lvl>
+    <w:lvl w:ilvl="1" w:tplc="04090019" w:tentative="1">
+      <w:start w:val="1"/>
+      <w:numFmt w:val="lowerLetter"/>
+      <w:lvlText w:val="%2."/>
+      <w:lvlJc w:val="left"/>
+      <w:pPr>
+        <w:ind w:left="3330" w:hanging="360"/>
+      </w:pPr>
+    </w:lvl>
+    <w:lvl w:ilvl="2" w:tplc="0409001B" w:tentative="1">
+      <w:start w:val="1"/>
+      <w:numFmt w:val="lowerRoman"/>
+      <w:lvlText w:val="%3."/>
+      <w:lvlJc w:val="right"/>
+      <w:pPr>
+        <w:ind w:left="4050" w:hanging="180"/>
+      </w:pPr>
+    </w:lvl>
+    <w:lvl w:ilvl="3" w:tplc="0409000F" w:tentative="1">
+      <w:start w:val="1"/>
+      <w:numFmt w:val="decimal"/>
+      <w:lvlText w:val="%4."/>
+      <w:lvlJc w:val="left"/>
+      <w:pPr>
+        <w:ind w:left="4770" w:hanging="360"/>
+      </w:pPr>
+    </w:lvl>
+    <w:lvl w:ilvl="4" w:tplc="04090019" w:tentative="1">
+      <w:start w:val="1"/>
+      <w:numFmt w:val="lowerLetter"/>
+      <w:lvlText w:val="%5."/>
+      <w:lvlJc w:val="left"/>
+      <w:pPr>
+        <w:ind w:left="5490" w:hanging="360"/>
+      </w:pPr>
+    </w:lvl>
+    <w:lvl w:ilvl="5" w:tplc="0409001B" w:tentative="1">
+      <w:start w:val="1"/>
+      <w:numFmt w:val="lowerRoman"/>
+      <w:lvlText w:val="%6."/>
+      <w:lvlJc w:val="right"/>
+      <w:pPr>
+        <w:ind w:left="6210" w:hanging="180"/>
+      </w:pPr>
+    </w:lvl>
+    <w:lvl w:ilvl="6" w:tplc="0409000F" w:tentative="1">
+      <w:start w:val="1"/>
+      <w:numFmt w:val="decimal"/>
+      <w:lvlText w:val="%7."/>
+      <w:lvlJc w:val="left"/>
+      <w:pPr>
+        <w:ind w:left="6930" w:hanging="360"/>
+      </w:pPr>
+    </w:lvl>
+    <w:lvl w:ilvl="7" w:tplc="04090019" w:tentative="1">
+      <w:start w:val="1"/>
+      <w:numFmt w:val="lowerLetter"/>
+      <w:lvlText w:val="%8."/>
+      <w:lvlJc w:val="left"/>
+      <w:pPr>
+        <w:ind w:left="7650" w:hanging="360"/>
+      </w:pPr>
+    </w:lvl>
+    <w:lvl w:ilvl="8" w:tplc="0409001B" w:tentative="1">
+      <w:start w:val="1"/>
+      <w:numFmt w:val="lowerRoman"/>
+      <w:lvlText w:val="%9."/>
+      <w:lvlJc w:val="right"/>
+      <w:pPr>
+        <w:ind w:left="8370" w:hanging="180"/>
+      </w:pPr>
+    </w:lvl>
+  </w:abstractNum>
+  <w:abstractNum w:abstractNumId="14" w15:restartNumberingAfterBreak="0">
+    <w:nsid w:val="661A403F"/>
+    <w:multiLevelType w:val="hybridMultilevel"/>
+    <w:tmpl w:val="FD1EEF3C"/>
+    <w:lvl w:ilvl="0" w:tplc="04090019">
+      <w:start w:val="1"/>
+      <w:numFmt w:val="lowerLetter"/>
+      <w:lvlText w:val="%1."/>
+      <w:lvlJc w:val="left"/>
+      <w:pPr>
+        <w:ind w:left="720" w:hanging="360"/>
+      </w:pPr>
+    </w:lvl>
+    <w:lvl w:ilvl="1" w:tplc="04090019" w:tentative="1">
+      <w:start w:val="1"/>
+      <w:numFmt w:val="lowerLetter"/>
+      <w:lvlText w:val="%2."/>
+      <w:lvlJc w:val="left"/>
+      <w:pPr>
+        <w:ind w:left="1440" w:hanging="360"/>
+      </w:pPr>
+    </w:lvl>
+    <w:lvl w:ilvl="2" w:tplc="0409001B" w:tentative="1">
+      <w:start w:val="1"/>
+      <w:numFmt w:val="lowerRoman"/>
+      <w:lvlText w:val="%3."/>
+      <w:lvlJc w:val="right"/>
+      <w:pPr>
+        <w:ind w:left="2160" w:hanging="180"/>
+      </w:pPr>
+    </w:lvl>
+    <w:lvl w:ilvl="3" w:tplc="0409000F" w:tentative="1">
+      <w:start w:val="1"/>
+      <w:numFmt w:val="decimal"/>
+      <w:lvlText w:val="%4."/>
+      <w:lvlJc w:val="left"/>
+      <w:pPr>
+        <w:ind w:left="2880" w:hanging="360"/>
+      </w:pPr>
+    </w:lvl>
+    <w:lvl w:ilvl="4" w:tplc="04090019" w:tentative="1">
+      <w:start w:val="1"/>
+      <w:numFmt w:val="lowerLetter"/>
+      <w:lvlText w:val="%5."/>
+      <w:lvlJc w:val="left"/>
+      <w:pPr>
+        <w:ind w:left="3600" w:hanging="360"/>
+      </w:pPr>
+    </w:lvl>
+    <w:lvl w:ilvl="5" w:tplc="0409001B" w:tentative="1">
+      <w:start w:val="1"/>
+      <w:numFmt w:val="lowerRoman"/>
+      <w:lvlText w:val="%6."/>
+      <w:lvlJc w:val="right"/>
+      <w:pPr>
+        <w:ind w:left="4320" w:hanging="180"/>
+      </w:pPr>
+    </w:lvl>
+    <w:lvl w:ilvl="6" w:tplc="0409000F" w:tentative="1">
+      <w:start w:val="1"/>
+      <w:numFmt w:val="decimal"/>
+      <w:lvlText w:val="%7."/>
+      <w:lvlJc w:val="left"/>
+      <w:pPr>
+        <w:ind w:left="5040" w:hanging="360"/>
+      </w:pPr>
+    </w:lvl>
+    <w:lvl w:ilvl="7" w:tplc="04090019" w:tentative="1">
+      <w:start w:val="1"/>
+      <w:numFmt w:val="lowerLetter"/>
+      <w:lvlText w:val="%8."/>
+      <w:lvlJc w:val="left"/>
+      <w:pPr>
+        <w:ind w:left="5760" w:hanging="360"/>
+      </w:pPr>
+    </w:lvl>
+    <w:lvl w:ilvl="8" w:tplc="0409001B" w:tentative="1">
+      <w:start w:val="1"/>
+      <w:numFmt w:val="lowerRoman"/>
+      <w:lvlText w:val="%9."/>
+      <w:lvlJc w:val="right"/>
+      <w:pPr>
+        <w:ind w:left="6480" w:hanging="180"/>
+      </w:pPr>
+    </w:lvl>
+  </w:abstractNum>
+  <w:abstractNum w:abstractNumId="15" w15:restartNumberingAfterBreak="0">
     <w:nsid w:val="6F851FD8"/>
     <w:multiLevelType w:val="multilevel"/>
     <w:tmpl w:val="BFB61D04"/>
@@ -4588,7 +5343,96 @@
       </w:pPr>
     </w:lvl>
   </w:abstractNum>
-  <w:abstractNum w:abstractNumId="7" w15:restartNumberingAfterBreak="0">
+  <w:abstractNum w:abstractNumId="16" w15:restartNumberingAfterBreak="0">
+    <w:nsid w:val="78F52D37"/>
+    <w:multiLevelType w:val="hybridMultilevel"/>
+    <w:tmpl w:val="976A270C"/>
+    <w:lvl w:ilvl="0" w:tplc="0409001B">
+      <w:start w:val="1"/>
+      <w:numFmt w:val="lowerRoman"/>
+      <w:lvlText w:val="%1."/>
+      <w:lvlJc w:val="right"/>
+      <w:pPr>
+        <w:ind w:left="1890" w:hanging="360"/>
+      </w:pPr>
+      <w:rPr>
+        <w:b w:val="0"/>
+      </w:rPr>
+    </w:lvl>
+    <w:lvl w:ilvl="1" w:tplc="04090019" w:tentative="1">
+      <w:start w:val="1"/>
+      <w:numFmt w:val="lowerLetter"/>
+      <w:lvlText w:val="%2."/>
+      <w:lvlJc w:val="left"/>
+      <w:pPr>
+        <w:ind w:left="2610" w:hanging="360"/>
+      </w:pPr>
+    </w:lvl>
+    <w:lvl w:ilvl="2" w:tplc="0409001B" w:tentative="1">
+      <w:start w:val="1"/>
+      <w:numFmt w:val="lowerRoman"/>
+      <w:lvlText w:val="%3."/>
+      <w:lvlJc w:val="right"/>
+      <w:pPr>
+        <w:ind w:left="3330" w:hanging="180"/>
+      </w:pPr>
+    </w:lvl>
+    <w:lvl w:ilvl="3" w:tplc="0409000F" w:tentative="1">
+      <w:start w:val="1"/>
+      <w:numFmt w:val="decimal"/>
+      <w:lvlText w:val="%4."/>
+      <w:lvlJc w:val="left"/>
+      <w:pPr>
+        <w:ind w:left="4050" w:hanging="360"/>
+      </w:pPr>
+    </w:lvl>
+    <w:lvl w:ilvl="4" w:tplc="04090019" w:tentative="1">
+      <w:start w:val="1"/>
+      <w:numFmt w:val="lowerLetter"/>
+      <w:lvlText w:val="%5."/>
+      <w:lvlJc w:val="left"/>
+      <w:pPr>
+        <w:ind w:left="4770" w:hanging="360"/>
+      </w:pPr>
+    </w:lvl>
+    <w:lvl w:ilvl="5" w:tplc="0409001B" w:tentative="1">
+      <w:start w:val="1"/>
+      <w:numFmt w:val="lowerRoman"/>
+      <w:lvlText w:val="%6."/>
+      <w:lvlJc w:val="right"/>
+      <w:pPr>
+        <w:ind w:left="5490" w:hanging="180"/>
+      </w:pPr>
+    </w:lvl>
+    <w:lvl w:ilvl="6" w:tplc="0409000F" w:tentative="1">
+      <w:start w:val="1"/>
+      <w:numFmt w:val="decimal"/>
+      <w:lvlText w:val="%7."/>
+      <w:lvlJc w:val="left"/>
+      <w:pPr>
+        <w:ind w:left="6210" w:hanging="360"/>
+      </w:pPr>
+    </w:lvl>
+    <w:lvl w:ilvl="7" w:tplc="04090019" w:tentative="1">
+      <w:start w:val="1"/>
+      <w:numFmt w:val="lowerLetter"/>
+      <w:lvlText w:val="%8."/>
+      <w:lvlJc w:val="left"/>
+      <w:pPr>
+        <w:ind w:left="6930" w:hanging="360"/>
+      </w:pPr>
+    </w:lvl>
+    <w:lvl w:ilvl="8" w:tplc="0409001B" w:tentative="1">
+      <w:start w:val="1"/>
+      <w:numFmt w:val="lowerRoman"/>
+      <w:lvlText w:val="%9."/>
+      <w:lvlJc w:val="right"/>
+      <w:pPr>
+        <w:ind w:left="7650" w:hanging="180"/>
+      </w:pPr>
+    </w:lvl>
+  </w:abstractNum>
+  <w:abstractNum w:abstractNumId="17" w15:restartNumberingAfterBreak="0">
     <w:nsid w:val="7DC06FEB"/>
     <w:multiLevelType w:val="hybridMultilevel"/>
     <w:tmpl w:val="8E943952"/>
@@ -4598,7 +5442,7 @@
       <w:lvlText w:val="%1."/>
       <w:lvlJc w:val="left"/>
       <w:pPr>
-        <w:ind w:left="1440" w:hanging="360"/>
+        <w:ind w:left="1800" w:hanging="360"/>
       </w:pPr>
     </w:lvl>
     <w:lvl w:ilvl="1" w:tplc="04090019" w:tentative="1">
@@ -4607,7 +5451,7 @@
       <w:lvlText w:val="%2."/>
       <w:lvlJc w:val="left"/>
       <w:pPr>
-        <w:ind w:left="2160" w:hanging="360"/>
+        <w:ind w:left="2520" w:hanging="360"/>
       </w:pPr>
     </w:lvl>
     <w:lvl w:ilvl="2" w:tplc="0409001B" w:tentative="1">
@@ -4616,7 +5460,7 @@
       <w:lvlText w:val="%3."/>
       <w:lvlJc w:val="right"/>
       <w:pPr>
-        <w:ind w:left="2880" w:hanging="180"/>
+        <w:ind w:left="3240" w:hanging="180"/>
       </w:pPr>
     </w:lvl>
     <w:lvl w:ilvl="3" w:tplc="0409000F" w:tentative="1">
@@ -4625,7 +5469,7 @@
       <w:lvlText w:val="%4."/>
       <w:lvlJc w:val="left"/>
       <w:pPr>
-        <w:ind w:left="3600" w:hanging="360"/>
+        <w:ind w:left="3960" w:hanging="360"/>
       </w:pPr>
     </w:lvl>
     <w:lvl w:ilvl="4" w:tplc="04090019" w:tentative="1">
@@ -4634,7 +5478,7 @@
       <w:lvlText w:val="%5."/>
       <w:lvlJc w:val="left"/>
       <w:pPr>
-        <w:ind w:left="4320" w:hanging="360"/>
+        <w:ind w:left="4680" w:hanging="360"/>
       </w:pPr>
     </w:lvl>
     <w:lvl w:ilvl="5" w:tplc="0409001B" w:tentative="1">
@@ -4643,7 +5487,7 @@
       <w:lvlText w:val="%6."/>
       <w:lvlJc w:val="right"/>
       <w:pPr>
-        <w:ind w:left="5040" w:hanging="180"/>
+        <w:ind w:left="5400" w:hanging="180"/>
       </w:pPr>
     </w:lvl>
     <w:lvl w:ilvl="6" w:tplc="0409000F" w:tentative="1">
@@ -4652,7 +5496,7 @@
       <w:lvlText w:val="%7."/>
       <w:lvlJc w:val="left"/>
       <w:pPr>
-        <w:ind w:left="5760" w:hanging="360"/>
+        <w:ind w:left="6120" w:hanging="360"/>
       </w:pPr>
     </w:lvl>
     <w:lvl w:ilvl="7" w:tplc="04090019" w:tentative="1">
@@ -4661,7 +5505,7 @@
       <w:lvlText w:val="%8."/>
       <w:lvlJc w:val="left"/>
       <w:pPr>
-        <w:ind w:left="6480" w:hanging="360"/>
+        <w:ind w:left="6840" w:hanging="360"/>
       </w:pPr>
     </w:lvl>
     <w:lvl w:ilvl="8" w:tplc="0409001B" w:tentative="1">
@@ -4670,7 +5514,7 @@
       <w:lvlText w:val="%9."/>
       <w:lvlJc w:val="right"/>
       <w:pPr>
-        <w:ind w:left="7200" w:hanging="180"/>
+        <w:ind w:left="7560" w:hanging="180"/>
       </w:pPr>
     </w:lvl>
   </w:abstractNum>
@@ -4678,19 +5522,19 @@
     <w:abstractNumId w:val="1"/>
   </w:num>
   <w:num w:numId="2">
-    <w:abstractNumId w:val="3"/>
+    <w:abstractNumId w:val="6"/>
   </w:num>
   <w:num w:numId="3">
-    <w:abstractNumId w:val="5"/>
+    <w:abstractNumId w:val="9"/>
   </w:num>
   <w:num w:numId="4">
-    <w:abstractNumId w:val="2"/>
+    <w:abstractNumId w:val="5"/>
   </w:num>
   <w:num w:numId="5">
     <w:abstractNumId w:val="0"/>
   </w:num>
   <w:num w:numId="6">
-    <w:abstractNumId w:val="6"/>
+    <w:abstractNumId w:val="15"/>
     <w:lvlOverride w:ilvl="1">
       <w:lvl w:ilvl="1">
         <w:numFmt w:val="lowerLetter"/>
@@ -4700,7 +5544,7 @@
     </w:lvlOverride>
   </w:num>
   <w:num w:numId="7">
-    <w:abstractNumId w:val="4"/>
+    <w:abstractNumId w:val="7"/>
     <w:lvlOverride w:ilvl="1">
       <w:lvl w:ilvl="1">
         <w:numFmt w:val="lowerLetter"/>
@@ -4710,7 +5554,37 @@
     </w:lvlOverride>
   </w:num>
   <w:num w:numId="8">
-    <w:abstractNumId w:val="7"/>
+    <w:abstractNumId w:val="17"/>
+  </w:num>
+  <w:num w:numId="9">
+    <w:abstractNumId w:val="2"/>
+  </w:num>
+  <w:num w:numId="10">
+    <w:abstractNumId w:val="11"/>
+  </w:num>
+  <w:num w:numId="11">
+    <w:abstractNumId w:val="14"/>
+  </w:num>
+  <w:num w:numId="12">
+    <w:abstractNumId w:val="10"/>
+  </w:num>
+  <w:num w:numId="13">
+    <w:abstractNumId w:val="13"/>
+  </w:num>
+  <w:num w:numId="14">
+    <w:abstractNumId w:val="3"/>
+  </w:num>
+  <w:num w:numId="15">
+    <w:abstractNumId w:val="8"/>
+  </w:num>
+  <w:num w:numId="16">
+    <w:abstractNumId w:val="12"/>
+  </w:num>
+  <w:num w:numId="17">
+    <w:abstractNumId w:val="16"/>
+  </w:num>
+  <w:num w:numId="18">
+    <w:abstractNumId w:val="4"/>
   </w:num>
 </w:numbering>
 </file>
@@ -5470,7 +6344,7 @@
 </file>
 
 <file path=customXml/itemProps1.xml><?xml version="1.0" encoding="utf-8"?>
-<ds:datastoreItem xmlns:ds="http://schemas.openxmlformats.org/officeDocument/2006/customXml" ds:itemID="{FD692B05-AA95-4B7C-91E6-80E97003DB9E}">
+<ds:datastoreItem xmlns:ds="http://schemas.openxmlformats.org/officeDocument/2006/customXml" ds:itemID="{531A7924-F781-44B9-9912-51A0BB670B6E}">
   <ds:schemaRefs>
     <ds:schemaRef ds:uri="http://schemas.openxmlformats.org/officeDocument/2006/bibliography"/>
   </ds:schemaRefs>

</xml_diff>

<commit_message>
Updated the predictions section in the project proposal document
</commit_message>
<xml_diff>
--- a/DV Project Proposal.docx
+++ b/DV Project Proposal.docx
@@ -1,6 +1,6 @@
 
 <file path=word/document.xml><?xml version="1.0" encoding="utf-8"?>
-<w:document xmlns:wpc="http://schemas.microsoft.com/office/word/2010/wordprocessingCanvas" xmlns:cx="http://schemas.microsoft.com/office/drawing/2014/chartex" xmlns:cx1="http://schemas.microsoft.com/office/drawing/2015/9/8/chartex" xmlns:cx2="http://schemas.microsoft.com/office/drawing/2015/10/21/chartex" xmlns:cx3="http://schemas.microsoft.com/office/drawing/2016/5/9/chartex" xmlns:cx4="http://schemas.microsoft.com/office/drawing/2016/5/10/chartex" xmlns:cx5="http://schemas.microsoft.com/office/drawing/2016/5/11/chartex" xmlns:cx6="http://schemas.microsoft.com/office/drawing/2016/5/12/chartex" xmlns:cx7="http://schemas.microsoft.com/office/drawing/2016/5/13/chartex" xmlns:cx8="http://schemas.microsoft.com/office/drawing/2016/5/14/chartex" xmlns:mc="http://schemas.openxmlformats.org/markup-compatibility/2006" xmlns:aink="http://schemas.microsoft.com/office/drawing/2016/ink" xmlns:am3d="http://schemas.microsoft.com/office/drawing/2017/model3d" xmlns:o="urn:schemas-microsoft-com:office:office" xmlns:r="http://schemas.openxmlformats.org/officeDocument/2006/relationships" xmlns:m="http://schemas.openxmlformats.org/officeDocument/2006/math" xmlns:v="urn:schemas-microsoft-com:vml" xmlns:wp14="http://schemas.microsoft.com/office/word/2010/wordprocessingDrawing" xmlns:wp="http://schemas.openxmlformats.org/drawingml/2006/wordprocessingDrawing" xmlns:w10="urn:schemas-microsoft-com:office:word" xmlns:w="http://schemas.openxmlformats.org/wordprocessingml/2006/main" xmlns:w14="http://schemas.microsoft.com/office/word/2010/wordml" xmlns:w15="http://schemas.microsoft.com/office/word/2012/wordml" xmlns:w16cid="http://schemas.microsoft.com/office/word/2016/wordml/cid" xmlns:w16se="http://schemas.microsoft.com/office/word/2015/wordml/symex" xmlns:wpg="http://schemas.microsoft.com/office/word/2010/wordprocessingGroup" xmlns:wpi="http://schemas.microsoft.com/office/word/2010/wordprocessingInk" xmlns:wne="http://schemas.microsoft.com/office/word/2006/wordml" xmlns:wps="http://schemas.microsoft.com/office/word/2010/wordprocessingShape" mc:Ignorable="w14 w15 w16se w16cid wp14">
+<w:document xmlns:wpc="http://schemas.microsoft.com/office/word/2010/wordprocessingCanvas" xmlns:cx="http://schemas.microsoft.com/office/drawing/2014/chartex" xmlns:cx1="http://schemas.microsoft.com/office/drawing/2015/9/8/chartex" xmlns:mc="http://schemas.openxmlformats.org/markup-compatibility/2006" xmlns:o="urn:schemas-microsoft-com:office:office" xmlns:r="http://schemas.openxmlformats.org/officeDocument/2006/relationships" xmlns:m="http://schemas.openxmlformats.org/officeDocument/2006/math" xmlns:v="urn:schemas-microsoft-com:vml" xmlns:wp14="http://schemas.microsoft.com/office/word/2010/wordprocessingDrawing" xmlns:wp="http://schemas.openxmlformats.org/drawingml/2006/wordprocessingDrawing" xmlns:w10="urn:schemas-microsoft-com:office:word" xmlns:w="http://schemas.openxmlformats.org/wordprocessingml/2006/main" xmlns:w14="http://schemas.microsoft.com/office/word/2010/wordml" xmlns:w15="http://schemas.microsoft.com/office/word/2012/wordml" xmlns:w16se="http://schemas.microsoft.com/office/word/2015/wordml/symex" xmlns:wpg="http://schemas.microsoft.com/office/word/2010/wordprocessingGroup" xmlns:wpi="http://schemas.microsoft.com/office/word/2010/wordprocessingInk" xmlns:wne="http://schemas.microsoft.com/office/word/2006/wordml" xmlns:wps="http://schemas.microsoft.com/office/word/2010/wordprocessingShape" mc:Ignorable="w14 w15 w16se wp14">
   <w:body>
     <w:p>
       <w:pPr>
@@ -148,7 +148,7 @@
               </wp:anchor>
             </w:drawing>
           </mc:Choice>
-          <mc:Fallback>
+          <mc:Fallback xmlns:w16cid="http://schemas.microsoft.com/office/word/2016/wordml/cid" xmlns:am3d="http://schemas.microsoft.com/office/drawing/2017/model3d" xmlns:aink="http://schemas.microsoft.com/office/drawing/2016/ink" xmlns:cx8="http://schemas.microsoft.com/office/drawing/2016/5/14/chartex" xmlns:cx7="http://schemas.microsoft.com/office/drawing/2016/5/13/chartex" xmlns:cx6="http://schemas.microsoft.com/office/drawing/2016/5/12/chartex" xmlns:cx5="http://schemas.microsoft.com/office/drawing/2016/5/11/chartex" xmlns:cx4="http://schemas.microsoft.com/office/drawing/2016/5/10/chartex" xmlns:cx3="http://schemas.microsoft.com/office/drawing/2016/5/9/chartex" xmlns:cx2="http://schemas.microsoft.com/office/drawing/2015/10/21/chartex">
             <w:pict>
               <v:shapetype w14:anchorId="279DCC57" id="_x0000_t202" coordsize="21600,21600" o:spt="202" path="m,l,21600r21600,l21600,xe">
                 <v:stroke joinstyle="miter"/>
@@ -244,7 +244,7 @@
               </wp:anchor>
             </w:drawing>
           </mc:Choice>
-          <mc:Fallback>
+          <mc:Fallback xmlns:w16cid="http://schemas.microsoft.com/office/word/2016/wordml/cid" xmlns:am3d="http://schemas.microsoft.com/office/drawing/2017/model3d" xmlns:aink="http://schemas.microsoft.com/office/drawing/2016/ink" xmlns:cx8="http://schemas.microsoft.com/office/drawing/2016/5/14/chartex" xmlns:cx7="http://schemas.microsoft.com/office/drawing/2016/5/13/chartex" xmlns:cx6="http://schemas.microsoft.com/office/drawing/2016/5/12/chartex" xmlns:cx5="http://schemas.microsoft.com/office/drawing/2016/5/11/chartex" xmlns:cx4="http://schemas.microsoft.com/office/drawing/2016/5/10/chartex" xmlns:cx3="http://schemas.microsoft.com/office/drawing/2016/5/9/chartex" xmlns:cx2="http://schemas.microsoft.com/office/drawing/2015/10/21/chartex">
             <w:pict>
               <v:shape w14:anchorId="18B8B599" id="Text Box 11" o:spid="_x0000_s1027" type="#_x0000_t202" style="position:absolute;margin-left:220.5pt;margin-top:98.6pt;width:100.5pt;height:20.25pt;z-index:251666432;visibility:visible;mso-wrap-style:square;mso-wrap-distance-left:9pt;mso-wrap-distance-top:0;mso-wrap-distance-right:9pt;mso-wrap-distance-bottom:0;mso-position-horizontal:absolute;mso-position-horizontal-relative:text;mso-position-vertical:absolute;mso-position-vertical-relative:text;v-text-anchor:top" o:gfxdata="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" filled="f" stroked="f">
                 <v:textbox>
@@ -339,7 +339,7 @@
               </wp:anchor>
             </w:drawing>
           </mc:Choice>
-          <mc:Fallback>
+          <mc:Fallback xmlns:w16cid="http://schemas.microsoft.com/office/word/2016/wordml/cid" xmlns:am3d="http://schemas.microsoft.com/office/drawing/2017/model3d" xmlns:aink="http://schemas.microsoft.com/office/drawing/2016/ink" xmlns:cx8="http://schemas.microsoft.com/office/drawing/2016/5/14/chartex" xmlns:cx7="http://schemas.microsoft.com/office/drawing/2016/5/13/chartex" xmlns:cx6="http://schemas.microsoft.com/office/drawing/2016/5/12/chartex" xmlns:cx5="http://schemas.microsoft.com/office/drawing/2016/5/11/chartex" xmlns:cx4="http://schemas.microsoft.com/office/drawing/2016/5/10/chartex" xmlns:cx3="http://schemas.microsoft.com/office/drawing/2016/5/9/chartex" xmlns:cx2="http://schemas.microsoft.com/office/drawing/2015/10/21/chartex">
             <w:pict>
               <v:shape w14:anchorId="15B846A7" id="Text Box 4" o:spid="_x0000_s1028" type="#_x0000_t202" style="position:absolute;margin-left:156pt;margin-top:283.1pt;width:137.25pt;height:41.25pt;z-index:251663360;visibility:visible;mso-wrap-style:square;mso-width-percent:0;mso-height-percent:0;mso-wrap-distance-left:9pt;mso-wrap-distance-top:0;mso-wrap-distance-right:9pt;mso-wrap-distance-bottom:0;mso-position-horizontal:absolute;mso-position-horizontal-relative:text;mso-position-vertical:absolute;mso-position-vertical-relative:text;mso-width-percent:0;mso-height-percent:0;mso-width-relative:margin;mso-height-relative:margin;v-text-anchor:top" o:gfxdata="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" fillcolor="white [3201]" strokeweight=".5pt">
                 <v:textbox>
@@ -423,7 +423,7 @@
               </wp:anchor>
             </w:drawing>
           </mc:Choice>
-          <mc:Fallback>
+          <mc:Fallback xmlns:w16cid="http://schemas.microsoft.com/office/word/2016/wordml/cid" xmlns:am3d="http://schemas.microsoft.com/office/drawing/2017/model3d" xmlns:aink="http://schemas.microsoft.com/office/drawing/2016/ink" xmlns:cx8="http://schemas.microsoft.com/office/drawing/2016/5/14/chartex" xmlns:cx7="http://schemas.microsoft.com/office/drawing/2016/5/13/chartex" xmlns:cx6="http://schemas.microsoft.com/office/drawing/2016/5/12/chartex" xmlns:cx5="http://schemas.microsoft.com/office/drawing/2016/5/11/chartex" xmlns:cx4="http://schemas.microsoft.com/office/drawing/2016/5/10/chartex" xmlns:cx3="http://schemas.microsoft.com/office/drawing/2016/5/9/chartex" xmlns:cx2="http://schemas.microsoft.com/office/drawing/2015/10/21/chartex">
             <w:pict>
               <v:shapetype w14:anchorId="5EB301B1" id="_x0000_t32" coordsize="21600,21600" o:spt="32" o:oned="t" path="m,l21600,21600e" filled="f">
                 <v:path arrowok="t" fillok="f" o:connecttype="none"/>
@@ -496,7 +496,7 @@
               </wp:anchor>
             </w:drawing>
           </mc:Choice>
-          <mc:Fallback>
+          <mc:Fallback xmlns:w16cid="http://schemas.microsoft.com/office/word/2016/wordml/cid" xmlns:am3d="http://schemas.microsoft.com/office/drawing/2017/model3d" xmlns:aink="http://schemas.microsoft.com/office/drawing/2016/ink" xmlns:cx8="http://schemas.microsoft.com/office/drawing/2016/5/14/chartex" xmlns:cx7="http://schemas.microsoft.com/office/drawing/2016/5/13/chartex" xmlns:cx6="http://schemas.microsoft.com/office/drawing/2016/5/12/chartex" xmlns:cx5="http://schemas.microsoft.com/office/drawing/2016/5/11/chartex" xmlns:cx4="http://schemas.microsoft.com/office/drawing/2016/5/10/chartex" xmlns:cx3="http://schemas.microsoft.com/office/drawing/2016/5/9/chartex" xmlns:cx2="http://schemas.microsoft.com/office/drawing/2015/10/21/chartex">
             <w:pict>
               <v:shape w14:anchorId="19E3FA0F" id="Straight Arrow Connector 8" o:spid="_x0000_s1026" type="#_x0000_t32" style="position:absolute;margin-left:220.5pt;margin-top:70.85pt;width:0;height:76.5pt;z-index:251664384;visibility:visible;mso-wrap-style:square;mso-wrap-distance-left:9pt;mso-wrap-distance-top:0;mso-wrap-distance-right:9pt;mso-wrap-distance-bottom:0;mso-position-horizontal:absolute;mso-position-horizontal-relative:text;mso-position-vertical:absolute;mso-position-vertical-relative:text" o:gfxdata="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" strokecolor="black [3200]" strokeweight=".5pt">
                 <v:stroke endarrow="block" joinstyle="miter"/>
@@ -583,7 +583,7 @@
               </wp:anchor>
             </w:drawing>
           </mc:Choice>
-          <mc:Fallback>
+          <mc:Fallback xmlns:w16cid="http://schemas.microsoft.com/office/word/2016/wordml/cid" xmlns:am3d="http://schemas.microsoft.com/office/drawing/2017/model3d" xmlns:aink="http://schemas.microsoft.com/office/drawing/2016/ink" xmlns:cx8="http://schemas.microsoft.com/office/drawing/2016/5/14/chartex" xmlns:cx7="http://schemas.microsoft.com/office/drawing/2016/5/13/chartex" xmlns:cx6="http://schemas.microsoft.com/office/drawing/2016/5/12/chartex" xmlns:cx5="http://schemas.microsoft.com/office/drawing/2016/5/11/chartex" xmlns:cx4="http://schemas.microsoft.com/office/drawing/2016/5/10/chartex" xmlns:cx3="http://schemas.microsoft.com/office/drawing/2016/5/9/chartex" xmlns:cx2="http://schemas.microsoft.com/office/drawing/2015/10/21/chartex">
             <w:pict>
               <v:shape w14:anchorId="3A0150FE" id="Text Box 3" o:spid="_x0000_s1029" type="#_x0000_t202" style="position:absolute;margin-left:156pt;margin-top:147.3pt;width:133.5pt;height:72.75pt;z-index:251661312;visibility:visible;mso-wrap-style:square;mso-width-percent:0;mso-height-percent:0;mso-wrap-distance-left:9pt;mso-wrap-distance-top:0;mso-wrap-distance-right:9pt;mso-wrap-distance-bottom:0;mso-position-horizontal:absolute;mso-position-horizontal-relative:text;mso-position-vertical:absolute;mso-position-vertical-relative:text;mso-width-percent:0;mso-height-percent:0;mso-width-relative:margin;mso-height-relative:margin;v-text-anchor:top" o:gfxdata="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" fillcolor="white [3201]" strokeweight=".5pt">
                 <v:textbox>
@@ -697,7 +697,7 @@
               </wp:anchor>
             </w:drawing>
           </mc:Choice>
-          <mc:Fallback>
+          <mc:Fallback xmlns:w16cid="http://schemas.microsoft.com/office/word/2016/wordml/cid" xmlns:am3d="http://schemas.microsoft.com/office/drawing/2017/model3d" xmlns:aink="http://schemas.microsoft.com/office/drawing/2016/ink" xmlns:cx8="http://schemas.microsoft.com/office/drawing/2016/5/14/chartex" xmlns:cx7="http://schemas.microsoft.com/office/drawing/2016/5/13/chartex" xmlns:cx6="http://schemas.microsoft.com/office/drawing/2016/5/12/chartex" xmlns:cx5="http://schemas.microsoft.com/office/drawing/2016/5/11/chartex" xmlns:cx4="http://schemas.microsoft.com/office/drawing/2016/5/10/chartex" xmlns:cx3="http://schemas.microsoft.com/office/drawing/2016/5/9/chartex" xmlns:cx2="http://schemas.microsoft.com/office/drawing/2015/10/21/chartex">
             <w:pict>
               <v:shape w14:anchorId="3C787252" id="Text Box 2" o:spid="_x0000_s1030" type="#_x0000_t202" style="position:absolute;margin-left:159.75pt;margin-top:27.35pt;width:133.5pt;height:43.5pt;z-index:251659264;visibility:visible;mso-wrap-style:square;mso-width-percent:0;mso-height-percent:0;mso-wrap-distance-left:9pt;mso-wrap-distance-top:0;mso-wrap-distance-right:9pt;mso-wrap-distance-bottom:0;mso-position-horizontal:absolute;mso-position-horizontal-relative:text;mso-position-vertical:absolute;mso-position-vertical-relative:text;mso-width-percent:0;mso-height-percent:0;mso-width-relative:margin;mso-height-relative:margin;v-text-anchor:top" o:gfxdata="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" fillcolor="white [3201]" strokeweight=".5pt">
                 <v:textbox>
@@ -1024,7 +1024,7 @@
               </wp:anchor>
             </w:drawing>
           </mc:Choice>
-          <mc:Fallback>
+          <mc:Fallback xmlns:w16cid="http://schemas.microsoft.com/office/word/2016/wordml/cid" xmlns:am3d="http://schemas.microsoft.com/office/drawing/2017/model3d" xmlns:aink="http://schemas.microsoft.com/office/drawing/2016/ink" xmlns:cx8="http://schemas.microsoft.com/office/drawing/2016/5/14/chartex" xmlns:cx7="http://schemas.microsoft.com/office/drawing/2016/5/13/chartex" xmlns:cx6="http://schemas.microsoft.com/office/drawing/2016/5/12/chartex" xmlns:cx5="http://schemas.microsoft.com/office/drawing/2016/5/11/chartex" xmlns:cx4="http://schemas.microsoft.com/office/drawing/2016/5/10/chartex" xmlns:cx3="http://schemas.microsoft.com/office/drawing/2016/5/9/chartex" xmlns:cx2="http://schemas.microsoft.com/office/drawing/2015/10/21/chartex">
             <w:pict>
               <v:shape w14:anchorId="2542337F" id="Text Box 22" o:spid="_x0000_s1031" type="#_x0000_t202" style="position:absolute;left:0;text-align:left;margin-left:253.5pt;margin-top:1.45pt;width:133.5pt;height:43.5pt;z-index:251692032;visibility:visible;mso-wrap-style:square;mso-width-percent:0;mso-height-percent:0;mso-wrap-distance-left:9pt;mso-wrap-distance-top:0;mso-wrap-distance-right:9pt;mso-wrap-distance-bottom:0;mso-position-horizontal:absolute;mso-position-horizontal-relative:text;mso-position-vertical:absolute;mso-position-vertical-relative:text;mso-width-percent:0;mso-height-percent:0;mso-width-relative:margin;mso-height-relative:margin;v-text-anchor:top" o:gfxdata="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" fillcolor="white [3201]" strokeweight=".5pt">
                 <v:textbox>
@@ -1158,7 +1158,7 @@
               </wp:anchor>
             </w:drawing>
           </mc:Choice>
-          <mc:Fallback>
+          <mc:Fallback xmlns:w16cid="http://schemas.microsoft.com/office/word/2016/wordml/cid" xmlns:am3d="http://schemas.microsoft.com/office/drawing/2017/model3d" xmlns:aink="http://schemas.microsoft.com/office/drawing/2016/ink" xmlns:cx8="http://schemas.microsoft.com/office/drawing/2016/5/14/chartex" xmlns:cx7="http://schemas.microsoft.com/office/drawing/2016/5/13/chartex" xmlns:cx6="http://schemas.microsoft.com/office/drawing/2016/5/12/chartex" xmlns:cx5="http://schemas.microsoft.com/office/drawing/2016/5/11/chartex" xmlns:cx4="http://schemas.microsoft.com/office/drawing/2016/5/10/chartex" xmlns:cx3="http://schemas.microsoft.com/office/drawing/2016/5/9/chartex" xmlns:cx2="http://schemas.microsoft.com/office/drawing/2015/10/21/chartex">
             <w:pict>
               <v:shape w14:anchorId="5AF6FCB8" id="Text Box 1" o:spid="_x0000_s1032" type="#_x0000_t202" style="position:absolute;left:0;text-align:left;margin-left:73.5pt;margin-top:.75pt;width:133.5pt;height:43.5pt;z-index:251670528;visibility:visible;mso-wrap-style:square;mso-width-percent:0;mso-height-percent:0;mso-wrap-distance-left:9pt;mso-wrap-distance-top:0;mso-wrap-distance-right:9pt;mso-wrap-distance-bottom:0;mso-position-horizontal:absolute;mso-position-horizontal-relative:text;mso-position-vertical:absolute;mso-position-vertical-relative:text;mso-width-percent:0;mso-height-percent:0;mso-width-relative:margin;mso-height-relative:margin;v-text-anchor:top" o:gfxdata="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" fillcolor="white [3201]" strokeweight=".5pt">
                 <v:textbox>
@@ -1285,7 +1285,7 @@
               </wp:anchor>
             </w:drawing>
           </mc:Choice>
-          <mc:Fallback>
+          <mc:Fallback xmlns:w16cid="http://schemas.microsoft.com/office/word/2016/wordml/cid" xmlns:am3d="http://schemas.microsoft.com/office/drawing/2017/model3d" xmlns:aink="http://schemas.microsoft.com/office/drawing/2016/ink" xmlns:cx8="http://schemas.microsoft.com/office/drawing/2016/5/14/chartex" xmlns:cx7="http://schemas.microsoft.com/office/drawing/2016/5/13/chartex" xmlns:cx6="http://schemas.microsoft.com/office/drawing/2016/5/12/chartex" xmlns:cx5="http://schemas.microsoft.com/office/drawing/2016/5/11/chartex" xmlns:cx4="http://schemas.microsoft.com/office/drawing/2016/5/10/chartex" xmlns:cx3="http://schemas.microsoft.com/office/drawing/2016/5/9/chartex" xmlns:cx2="http://schemas.microsoft.com/office/drawing/2015/10/21/chartex">
             <w:pict>
               <v:shape w14:anchorId="45037323" id="Text Box 14" o:spid="_x0000_s1033" type="#_x0000_t202" style="position:absolute;left:0;text-align:left;margin-left:164.25pt;margin-top:261pt;width:139.5pt;height:26.25pt;z-index:251682816;visibility:visible;mso-wrap-style:square;mso-width-percent:0;mso-height-percent:0;mso-wrap-distance-left:9pt;mso-wrap-distance-top:0;mso-wrap-distance-right:9pt;mso-wrap-distance-bottom:0;mso-position-horizontal:absolute;mso-position-horizontal-relative:margin;mso-position-vertical:absolute;mso-position-vertical-relative:text;mso-width-percent:0;mso-height-percent:0;mso-width-relative:margin;mso-height-relative:margin;v-text-anchor:top" o:gfxdata="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" fillcolor="white [3201]" strokeweight=".5pt">
                 <v:textbox>
@@ -1397,7 +1397,7 @@
               </wp:anchor>
             </w:drawing>
           </mc:Choice>
-          <mc:Fallback>
+          <mc:Fallback xmlns:w16cid="http://schemas.microsoft.com/office/word/2016/wordml/cid" xmlns:am3d="http://schemas.microsoft.com/office/drawing/2017/model3d" xmlns:aink="http://schemas.microsoft.com/office/drawing/2016/ink" xmlns:cx8="http://schemas.microsoft.com/office/drawing/2016/5/14/chartex" xmlns:cx7="http://schemas.microsoft.com/office/drawing/2016/5/13/chartex" xmlns:cx6="http://schemas.microsoft.com/office/drawing/2016/5/12/chartex" xmlns:cx5="http://schemas.microsoft.com/office/drawing/2016/5/11/chartex" xmlns:cx4="http://schemas.microsoft.com/office/drawing/2016/5/10/chartex" xmlns:cx3="http://schemas.microsoft.com/office/drawing/2016/5/9/chartex" xmlns:cx2="http://schemas.microsoft.com/office/drawing/2015/10/21/chartex">
             <w:pict>
               <v:shape w14:anchorId="29095A73" id="Text Box 13" o:spid="_x0000_s1034" type="#_x0000_t202" style="position:absolute;left:0;text-align:left;margin-left:239.25pt;margin-top:217.5pt;width:123pt;height:20.25pt;z-index:251680768;visibility:visible;mso-wrap-style:square;mso-width-percent:0;mso-wrap-distance-left:9pt;mso-wrap-distance-top:0;mso-wrap-distance-right:9pt;mso-wrap-distance-bottom:0;mso-position-horizontal:absolute;mso-position-horizontal-relative:text;mso-position-vertical:absolute;mso-position-vertical-relative:text;mso-width-percent:0;mso-width-relative:margin;v-text-anchor:top" o:gfxdata="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" filled="f" stroked="f">
                 <v:textbox>
@@ -1474,7 +1474,7 @@
               </wp:anchor>
             </w:drawing>
           </mc:Choice>
-          <mc:Fallback>
+          <mc:Fallback xmlns:w16cid="http://schemas.microsoft.com/office/word/2016/wordml/cid" xmlns:am3d="http://schemas.microsoft.com/office/drawing/2017/model3d" xmlns:aink="http://schemas.microsoft.com/office/drawing/2016/ink" xmlns:cx8="http://schemas.microsoft.com/office/drawing/2016/5/14/chartex" xmlns:cx7="http://schemas.microsoft.com/office/drawing/2016/5/13/chartex" xmlns:cx6="http://schemas.microsoft.com/office/drawing/2016/5/12/chartex" xmlns:cx5="http://schemas.microsoft.com/office/drawing/2016/5/11/chartex" xmlns:cx4="http://schemas.microsoft.com/office/drawing/2016/5/10/chartex" xmlns:cx3="http://schemas.microsoft.com/office/drawing/2016/5/9/chartex" xmlns:cx2="http://schemas.microsoft.com/office/drawing/2015/10/21/chartex">
             <w:pict>
               <v:shapetype w14:anchorId="75CC2909" id="_x0000_t32" coordsize="21600,21600" o:spt="32" o:oned="t" path="m,l21600,21600e" filled="f">
                 <v:path arrowok="t" fillok="f" o:connecttype="none"/>
@@ -1566,7 +1566,7 @@
               </wp:anchor>
             </w:drawing>
           </mc:Choice>
-          <mc:Fallback>
+          <mc:Fallback xmlns:w16cid="http://schemas.microsoft.com/office/word/2016/wordml/cid" xmlns:am3d="http://schemas.microsoft.com/office/drawing/2017/model3d" xmlns:aink="http://schemas.microsoft.com/office/drawing/2016/ink" xmlns:cx8="http://schemas.microsoft.com/office/drawing/2016/5/14/chartex" xmlns:cx7="http://schemas.microsoft.com/office/drawing/2016/5/13/chartex" xmlns:cx6="http://schemas.microsoft.com/office/drawing/2016/5/12/chartex" xmlns:cx5="http://schemas.microsoft.com/office/drawing/2016/5/11/chartex" xmlns:cx4="http://schemas.microsoft.com/office/drawing/2016/5/10/chartex" xmlns:cx3="http://schemas.microsoft.com/office/drawing/2016/5/9/chartex" xmlns:cx2="http://schemas.microsoft.com/office/drawing/2015/10/21/chartex">
             <w:pict>
               <v:shape w14:anchorId="3506DC28" id="Text Box 7" o:spid="_x0000_s1035" type="#_x0000_t202" style="position:absolute;left:0;text-align:left;margin-left:0;margin-top:123pt;width:133.5pt;height:72.75pt;z-index:251676672;visibility:visible;mso-wrap-style:square;mso-width-percent:0;mso-height-percent:0;mso-wrap-distance-left:9pt;mso-wrap-distance-top:0;mso-wrap-distance-right:9pt;mso-wrap-distance-bottom:0;mso-position-horizontal:center;mso-position-horizontal-relative:margin;mso-position-vertical:absolute;mso-position-vertical-relative:text;mso-width-percent:0;mso-height-percent:0;mso-width-relative:margin;mso-height-relative:margin;v-text-anchor:top" o:gfxdata="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" fillcolor="white [3201]" strokeweight=".5pt">
                 <v:textbox>
@@ -1665,7 +1665,7 @@
               </wp:anchor>
             </w:drawing>
           </mc:Choice>
-          <mc:Fallback>
+          <mc:Fallback xmlns:w16cid="http://schemas.microsoft.com/office/word/2016/wordml/cid" xmlns:am3d="http://schemas.microsoft.com/office/drawing/2017/model3d" xmlns:aink="http://schemas.microsoft.com/office/drawing/2016/ink" xmlns:cx8="http://schemas.microsoft.com/office/drawing/2016/5/14/chartex" xmlns:cx7="http://schemas.microsoft.com/office/drawing/2016/5/13/chartex" xmlns:cx6="http://schemas.microsoft.com/office/drawing/2016/5/12/chartex" xmlns:cx5="http://schemas.microsoft.com/office/drawing/2016/5/11/chartex" xmlns:cx4="http://schemas.microsoft.com/office/drawing/2016/5/10/chartex" xmlns:cx3="http://schemas.microsoft.com/office/drawing/2016/5/9/chartex" xmlns:cx2="http://schemas.microsoft.com/office/drawing/2015/10/21/chartex">
             <w:pict>
               <v:shape w14:anchorId="342940D6" id="Straight Arrow Connector 23" o:spid="_x0000_s1026" type="#_x0000_t32" style="position:absolute;margin-left:239.25pt;margin-top:18.15pt;width:108.75pt;height:76.5pt;flip:x;z-index:251694080;visibility:visible;mso-wrap-style:square;mso-width-percent:0;mso-height-percent:0;mso-wrap-distance-left:9pt;mso-wrap-distance-top:0;mso-wrap-distance-right:9pt;mso-wrap-distance-bottom:0;mso-position-horizontal:absolute;mso-position-horizontal-relative:margin;mso-position-vertical:absolute;mso-position-vertical-relative:text;mso-width-percent:0;mso-height-percent:0;mso-width-relative:margin;mso-height-relative:margin" o:gfxdata="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" strokecolor="black [3200]" strokeweight=".5pt">
                 <v:stroke endarrow="block" joinstyle="miter"/>
@@ -1741,7 +1741,7 @@
               </wp:anchor>
             </w:drawing>
           </mc:Choice>
-          <mc:Fallback>
+          <mc:Fallback xmlns:w16cid="http://schemas.microsoft.com/office/word/2016/wordml/cid" xmlns:am3d="http://schemas.microsoft.com/office/drawing/2017/model3d" xmlns:aink="http://schemas.microsoft.com/office/drawing/2016/ink" xmlns:cx8="http://schemas.microsoft.com/office/drawing/2016/5/14/chartex" xmlns:cx7="http://schemas.microsoft.com/office/drawing/2016/5/13/chartex" xmlns:cx6="http://schemas.microsoft.com/office/drawing/2016/5/12/chartex" xmlns:cx5="http://schemas.microsoft.com/office/drawing/2016/5/11/chartex" xmlns:cx4="http://schemas.microsoft.com/office/drawing/2016/5/10/chartex" xmlns:cx3="http://schemas.microsoft.com/office/drawing/2016/5/9/chartex" xmlns:cx2="http://schemas.microsoft.com/office/drawing/2015/10/21/chartex">
             <w:pict>
               <v:shape w14:anchorId="3E6F253D" id="Straight Arrow Connector 5" o:spid="_x0000_s1026" type="#_x0000_t32" style="position:absolute;margin-left:132pt;margin-top:17.4pt;width:102pt;height:77.25pt;z-index:251672576;visibility:visible;mso-wrap-style:square;mso-width-percent:0;mso-height-percent:0;mso-wrap-distance-left:9pt;mso-wrap-distance-top:0;mso-wrap-distance-right:9pt;mso-wrap-distance-bottom:0;mso-position-horizontal:absolute;mso-position-horizontal-relative:margin;mso-position-vertical:absolute;mso-position-vertical-relative:text;mso-width-percent:0;mso-height-percent:0;mso-width-relative:margin;mso-height-relative:margin" o:gfxdata="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" strokecolor="black [3200]" strokeweight=".5pt">
                 <v:stroke endarrow="block" joinstyle="miter"/>
@@ -1834,7 +1834,7 @@
               </wp:anchor>
             </w:drawing>
           </mc:Choice>
-          <mc:Fallback>
+          <mc:Fallback xmlns:w16cid="http://schemas.microsoft.com/office/word/2016/wordml/cid" xmlns:am3d="http://schemas.microsoft.com/office/drawing/2017/model3d" xmlns:aink="http://schemas.microsoft.com/office/drawing/2016/ink" xmlns:cx8="http://schemas.microsoft.com/office/drawing/2016/5/14/chartex" xmlns:cx7="http://schemas.microsoft.com/office/drawing/2016/5/13/chartex" xmlns:cx6="http://schemas.microsoft.com/office/drawing/2016/5/12/chartex" xmlns:cx5="http://schemas.microsoft.com/office/drawing/2016/5/11/chartex" xmlns:cx4="http://schemas.microsoft.com/office/drawing/2016/5/10/chartex" xmlns:cx3="http://schemas.microsoft.com/office/drawing/2016/5/9/chartex" xmlns:cx2="http://schemas.microsoft.com/office/drawing/2015/10/21/chartex">
             <w:pict>
               <v:shape w14:anchorId="4587BF51" id="Text Box 6" o:spid="_x0000_s1036" type="#_x0000_t202" style="position:absolute;margin-left:192.75pt;margin-top:13.15pt;width:100.5pt;height:20.25pt;z-index:251674624;visibility:visible;mso-wrap-style:square;mso-wrap-distance-left:9pt;mso-wrap-distance-top:0;mso-wrap-distance-right:9pt;mso-wrap-distance-bottom:0;mso-position-horizontal:absolute;mso-position-horizontal-relative:text;mso-position-vertical:absolute;mso-position-vertical-relative:text;v-text-anchor:top" o:gfxdata="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" filled="f" stroked="f">
                 <v:textbox>
@@ -1945,7 +1945,7 @@
               </wp:anchor>
             </w:drawing>
           </mc:Choice>
-          <mc:Fallback>
+          <mc:Fallback xmlns:w16cid="http://schemas.microsoft.com/office/word/2016/wordml/cid" xmlns:am3d="http://schemas.microsoft.com/office/drawing/2017/model3d" xmlns:aink="http://schemas.microsoft.com/office/drawing/2016/ink" xmlns:cx8="http://schemas.microsoft.com/office/drawing/2016/5/14/chartex" xmlns:cx7="http://schemas.microsoft.com/office/drawing/2016/5/13/chartex" xmlns:cx6="http://schemas.microsoft.com/office/drawing/2016/5/12/chartex" xmlns:cx5="http://schemas.microsoft.com/office/drawing/2016/5/11/chartex" xmlns:cx4="http://schemas.microsoft.com/office/drawing/2016/5/10/chartex" xmlns:cx3="http://schemas.microsoft.com/office/drawing/2016/5/9/chartex" xmlns:cx2="http://schemas.microsoft.com/office/drawing/2015/10/21/chartex">
             <w:pict>
               <v:shapetype w14:anchorId="566C2E04" id="_x0000_t34" coordsize="21600,21600" o:spt="34" o:oned="t" adj="10800" path="m,l@0,0@0,21600,21600,21600e" filled="f">
                 <v:stroke joinstyle="miter"/>
@@ -2036,7 +2036,7 @@
               </wp:anchor>
             </w:drawing>
           </mc:Choice>
-          <mc:Fallback>
+          <mc:Fallback xmlns:w16cid="http://schemas.microsoft.com/office/word/2016/wordml/cid" xmlns:am3d="http://schemas.microsoft.com/office/drawing/2017/model3d" xmlns:aink="http://schemas.microsoft.com/office/drawing/2016/ink" xmlns:cx8="http://schemas.microsoft.com/office/drawing/2016/5/14/chartex" xmlns:cx7="http://schemas.microsoft.com/office/drawing/2016/5/13/chartex" xmlns:cx6="http://schemas.microsoft.com/office/drawing/2016/5/12/chartex" xmlns:cx5="http://schemas.microsoft.com/office/drawing/2016/5/11/chartex" xmlns:cx4="http://schemas.microsoft.com/office/drawing/2016/5/10/chartex" xmlns:cx3="http://schemas.microsoft.com/office/drawing/2016/5/9/chartex" xmlns:cx2="http://schemas.microsoft.com/office/drawing/2015/10/21/chartex">
             <w:pict>
               <v:shape w14:anchorId="7CB0EF92" id="Elbow Connector 24" o:spid="_x0000_s1026" type="#_x0000_t34" style="position:absolute;margin-left:301.5pt;margin-top:19.65pt;width:96pt;height:105.75pt;z-index:251696128;visibility:visible;mso-wrap-style:square;mso-width-percent:0;mso-height-percent:0;mso-wrap-distance-left:9pt;mso-wrap-distance-top:0;mso-wrap-distance-right:9pt;mso-wrap-distance-bottom:0;mso-position-horizontal:absolute;mso-position-horizontal-relative:margin;mso-position-vertical:absolute;mso-position-vertical-relative:text;mso-width-percent:0;mso-height-percent:0;mso-width-relative:margin;mso-height-relative:margin" o:gfxdata="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" adj="21623" strokecolor="black [3213]" strokeweight=".5pt">
                 <v:stroke endarrow="block"/>
@@ -2148,7 +2148,7 @@
               </wp:anchor>
             </w:drawing>
           </mc:Choice>
-          <mc:Fallback>
+          <mc:Fallback xmlns:w16cid="http://schemas.microsoft.com/office/word/2016/wordml/cid" xmlns:am3d="http://schemas.microsoft.com/office/drawing/2017/model3d" xmlns:aink="http://schemas.microsoft.com/office/drawing/2016/ink" xmlns:cx8="http://schemas.microsoft.com/office/drawing/2016/5/14/chartex" xmlns:cx7="http://schemas.microsoft.com/office/drawing/2016/5/13/chartex" xmlns:cx6="http://schemas.microsoft.com/office/drawing/2016/5/12/chartex" xmlns:cx5="http://schemas.microsoft.com/office/drawing/2016/5/11/chartex" xmlns:cx4="http://schemas.microsoft.com/office/drawing/2016/5/10/chartex" xmlns:cx3="http://schemas.microsoft.com/office/drawing/2016/5/9/chartex" xmlns:cx2="http://schemas.microsoft.com/office/drawing/2015/10/21/chartex">
             <w:pict>
               <v:shape w14:anchorId="28762266" id="Text Box 18" o:spid="_x0000_s1037" type="#_x0000_t202" style="position:absolute;margin-left:14.25pt;margin-top:23.4pt;width:117pt;height:36.75pt;z-index:251685888;visibility:visible;mso-wrap-style:square;mso-width-percent:0;mso-height-percent:0;mso-wrap-distance-left:9pt;mso-wrap-distance-top:0;mso-wrap-distance-right:9pt;mso-wrap-distance-bottom:0;mso-position-horizontal:absolute;mso-position-horizontal-relative:text;mso-position-vertical:absolute;mso-position-vertical-relative:text;mso-width-percent:0;mso-height-percent:0;mso-width-relative:margin;mso-height-relative:margin;v-text-anchor:top" o:gfxdata="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" fillcolor="white [3201]" strokeweight=".5pt">
                 <v:textbox>
@@ -2217,8 +2217,6 @@
                             <w:r>
                               <w:t>or</w:t>
                             </w:r>
-                            <w:bookmarkStart w:id="0" w:name="_GoBack"/>
-                            <w:bookmarkEnd w:id="0"/>
                             <w:r>
                               <w:t xml:space="preserve"> Power BI</w:t>
                             </w:r>
@@ -2243,7 +2241,7 @@
               </wp:anchor>
             </w:drawing>
           </mc:Choice>
-          <mc:Fallback>
+          <mc:Fallback xmlns:w16cid="http://schemas.microsoft.com/office/word/2016/wordml/cid" xmlns:am3d="http://schemas.microsoft.com/office/drawing/2017/model3d" xmlns:aink="http://schemas.microsoft.com/office/drawing/2016/ink" xmlns:cx8="http://schemas.microsoft.com/office/drawing/2016/5/14/chartex" xmlns:cx7="http://schemas.microsoft.com/office/drawing/2016/5/13/chartex" xmlns:cx6="http://schemas.microsoft.com/office/drawing/2016/5/12/chartex" xmlns:cx5="http://schemas.microsoft.com/office/drawing/2016/5/11/chartex" xmlns:cx4="http://schemas.microsoft.com/office/drawing/2016/5/10/chartex" xmlns:cx3="http://schemas.microsoft.com/office/drawing/2016/5/9/chartex" xmlns:cx2="http://schemas.microsoft.com/office/drawing/2015/10/21/chartex">
             <w:pict>
               <v:shape w14:anchorId="7A039DBC" id="Text Box 15" o:spid="_x0000_s1038" type="#_x0000_t202" style="position:absolute;margin-left:333.75pt;margin-top:18.9pt;width:131.25pt;height:40.5pt;z-index:251683840;visibility:visible;mso-wrap-style:square;mso-width-percent:0;mso-height-percent:0;mso-wrap-distance-left:9pt;mso-wrap-distance-top:0;mso-wrap-distance-right:9pt;mso-wrap-distance-bottom:0;mso-position-horizontal:absolute;mso-position-horizontal-relative:text;mso-position-vertical:absolute;mso-position-vertical-relative:text;mso-width-percent:0;mso-height-percent:0;mso-width-relative:margin;mso-height-relative:margin;v-text-anchor:top" o:gfxdata="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" fillcolor="white [3201]" strokeweight=".5pt">
                 <v:textbox>
@@ -2684,14 +2682,30 @@
           <w:sz w:val="24"/>
           <w:szCs w:val="24"/>
         </w:rPr>
-        <w:t xml:space="preserve">e to </w:t>
-      </w:r>
-      <w:r>
-        <w:rPr>
-          <w:sz w:val="24"/>
-          <w:szCs w:val="24"/>
-        </w:rPr>
-        <w:t xml:space="preserve"> refresh </w:t>
+        <w:t xml:space="preserve">e </w:t>
+      </w:r>
+      <w:proofErr w:type="gramStart"/>
+      <w:r>
+        <w:rPr>
+          <w:sz w:val="24"/>
+          <w:szCs w:val="24"/>
+        </w:rPr>
+        <w:t xml:space="preserve">to </w:t>
+      </w:r>
+      <w:r>
+        <w:rPr>
+          <w:sz w:val="24"/>
+          <w:szCs w:val="24"/>
+        </w:rPr>
+        <w:t xml:space="preserve"> refresh</w:t>
+      </w:r>
+      <w:proofErr w:type="gramEnd"/>
+      <w:r>
+        <w:rPr>
+          <w:sz w:val="24"/>
+          <w:szCs w:val="24"/>
+        </w:rPr>
+        <w:t xml:space="preserve"> </w:t>
       </w:r>
       <w:r>
         <w:rPr>
@@ -2998,6 +3012,32 @@
         </w:rPr>
         <w:t xml:space="preserve"> For the past stored data is given as train set. </w:t>
       </w:r>
+    </w:p>
+    <w:p>
+      <w:pPr>
+        <w:pStyle w:val="ListParagraph"/>
+        <w:numPr>
+          <w:ilvl w:val="1"/>
+          <w:numId w:val="4"/>
+        </w:numPr>
+        <w:tabs>
+          <w:tab w:val="left" w:pos="6945"/>
+        </w:tabs>
+        <w:jc w:val="both"/>
+        <w:rPr>
+          <w:sz w:val="24"/>
+          <w:szCs w:val="24"/>
+        </w:rPr>
+      </w:pPr>
+      <w:r>
+        <w:rPr>
+          <w:sz w:val="24"/>
+          <w:szCs w:val="24"/>
+        </w:rPr>
+        <w:t>We will calculate the metrics to predict the accuracy of the predicted data and the predicted data is visualized using the matplotlib.</w:t>
+      </w:r>
+      <w:bookmarkStart w:id="0" w:name="_GoBack"/>
+      <w:bookmarkEnd w:id="0"/>
     </w:p>
     <w:p>
       <w:pPr>
@@ -3418,8 +3458,49 @@
                 <w:sz w:val="24"/>
                 <w:szCs w:val="24"/>
               </w:rPr>
-              <w:t>eepak Malempati, Pavan Sai kumar</w:t>
+              <w:t xml:space="preserve">eepak </w:t>
             </w:r>
+            <w:proofErr w:type="spellStart"/>
+            <w:r>
+              <w:rPr>
+                <w:sz w:val="24"/>
+                <w:szCs w:val="24"/>
+              </w:rPr>
+              <w:t>Malempati</w:t>
+            </w:r>
+            <w:proofErr w:type="spellEnd"/>
+            <w:r>
+              <w:rPr>
+                <w:sz w:val="24"/>
+                <w:szCs w:val="24"/>
+              </w:rPr>
+              <w:t xml:space="preserve">, </w:t>
+            </w:r>
+            <w:proofErr w:type="spellStart"/>
+            <w:r>
+              <w:rPr>
+                <w:sz w:val="24"/>
+                <w:szCs w:val="24"/>
+              </w:rPr>
+              <w:t>Pavan</w:t>
+            </w:r>
+            <w:proofErr w:type="spellEnd"/>
+            <w:r>
+              <w:rPr>
+                <w:sz w:val="24"/>
+                <w:szCs w:val="24"/>
+              </w:rPr>
+              <w:t xml:space="preserve"> Sai </w:t>
+            </w:r>
+            <w:proofErr w:type="spellStart"/>
+            <w:r>
+              <w:rPr>
+                <w:sz w:val="24"/>
+                <w:szCs w:val="24"/>
+              </w:rPr>
+              <w:t>kumar</w:t>
+            </w:r>
+            <w:proofErr w:type="spellEnd"/>
           </w:p>
         </w:tc>
       </w:tr>
@@ -3443,6 +3524,7 @@
                 <w:sz w:val="24"/>
                 <w:szCs w:val="24"/>
               </w:rPr>
+              <w:lastRenderedPageBreak/>
               <w:t>Predictive Analytics</w:t>
             </w:r>
           </w:p>
@@ -3514,8 +3596,17 @@
                 <w:sz w:val="24"/>
                 <w:szCs w:val="24"/>
               </w:rPr>
-              <w:t>Sai Prasad Bobbila</w:t>
+              <w:t xml:space="preserve">Sai Prasad </w:t>
             </w:r>
+            <w:proofErr w:type="spellStart"/>
+            <w:r>
+              <w:rPr>
+                <w:sz w:val="24"/>
+                <w:szCs w:val="24"/>
+              </w:rPr>
+              <w:t>Bobbila</w:t>
+            </w:r>
+            <w:proofErr w:type="spellEnd"/>
           </w:p>
         </w:tc>
       </w:tr>
@@ -3539,8 +3630,23 @@
                 <w:sz w:val="24"/>
                 <w:szCs w:val="24"/>
               </w:rPr>
-              <w:lastRenderedPageBreak/>
-              <w:t>Visualize in PowerBI and Tableau</w:t>
+              <w:t xml:space="preserve">Visualize in </w:t>
+            </w:r>
+            <w:proofErr w:type="spellStart"/>
+            <w:r>
+              <w:rPr>
+                <w:sz w:val="24"/>
+                <w:szCs w:val="24"/>
+              </w:rPr>
+              <w:t>PowerBI</w:t>
+            </w:r>
+            <w:proofErr w:type="spellEnd"/>
+            <w:r>
+              <w:rPr>
+                <w:sz w:val="24"/>
+                <w:szCs w:val="24"/>
+              </w:rPr>
+              <w:t xml:space="preserve"> and Tableau</w:t>
             </w:r>
           </w:p>
         </w:tc>
@@ -3563,8 +3669,17 @@
                 <w:sz w:val="24"/>
                 <w:szCs w:val="24"/>
               </w:rPr>
-              <w:t>Chaitanya Popuri</w:t>
+              <w:t xml:space="preserve">Chaitanya </w:t>
             </w:r>
+            <w:proofErr w:type="spellStart"/>
+            <w:r>
+              <w:rPr>
+                <w:sz w:val="24"/>
+                <w:szCs w:val="24"/>
+              </w:rPr>
+              <w:t>Popuri</w:t>
+            </w:r>
+            <w:proofErr w:type="spellEnd"/>
           </w:p>
         </w:tc>
       </w:tr>
@@ -3856,7 +3971,23 @@
           <w:sz w:val="24"/>
           <w:szCs w:val="24"/>
         </w:rPr>
-        <w:t>Create a github repo for the team</w:t>
+        <w:t xml:space="preserve">Create a </w:t>
+      </w:r>
+      <w:proofErr w:type="spellStart"/>
+      <w:r>
+        <w:rPr>
+          <w:sz w:val="24"/>
+          <w:szCs w:val="24"/>
+        </w:rPr>
+        <w:t>github</w:t>
+      </w:r>
+      <w:proofErr w:type="spellEnd"/>
+      <w:r>
+        <w:rPr>
+          <w:sz w:val="24"/>
+          <w:szCs w:val="24"/>
+        </w:rPr>
+        <w:t xml:space="preserve"> repo for the team</w:t>
       </w:r>
     </w:p>
     <w:p>
@@ -3951,7 +4082,7 @@
 </file>
 
 <file path=word/numbering.xml><?xml version="1.0" encoding="utf-8"?>
-<w:numbering xmlns:wpc="http://schemas.microsoft.com/office/word/2010/wordprocessingCanvas" xmlns:cx="http://schemas.microsoft.com/office/drawing/2014/chartex" xmlns:cx1="http://schemas.microsoft.com/office/drawing/2015/9/8/chartex" xmlns:cx2="http://schemas.microsoft.com/office/drawing/2015/10/21/chartex" xmlns:cx3="http://schemas.microsoft.com/office/drawing/2016/5/9/chartex" xmlns:cx4="http://schemas.microsoft.com/office/drawing/2016/5/10/chartex" xmlns:cx5="http://schemas.microsoft.com/office/drawing/2016/5/11/chartex" xmlns:cx6="http://schemas.microsoft.com/office/drawing/2016/5/12/chartex" xmlns:cx7="http://schemas.microsoft.com/office/drawing/2016/5/13/chartex" xmlns:cx8="http://schemas.microsoft.com/office/drawing/2016/5/14/chartex" xmlns:mc="http://schemas.openxmlformats.org/markup-compatibility/2006" xmlns:aink="http://schemas.microsoft.com/office/drawing/2016/ink" xmlns:am3d="http://schemas.microsoft.com/office/drawing/2017/model3d" xmlns:o="urn:schemas-microsoft-com:office:office" xmlns:r="http://schemas.openxmlformats.org/officeDocument/2006/relationships" xmlns:m="http://schemas.openxmlformats.org/officeDocument/2006/math" xmlns:v="urn:schemas-microsoft-com:vml" xmlns:wp14="http://schemas.microsoft.com/office/word/2010/wordprocessingDrawing" xmlns:wp="http://schemas.openxmlformats.org/drawingml/2006/wordprocessingDrawing" xmlns:w10="urn:schemas-microsoft-com:office:word" xmlns:w="http://schemas.openxmlformats.org/wordprocessingml/2006/main" xmlns:w14="http://schemas.microsoft.com/office/word/2010/wordml" xmlns:w15="http://schemas.microsoft.com/office/word/2012/wordml" xmlns:w16cid="http://schemas.microsoft.com/office/word/2016/wordml/cid" xmlns:w16se="http://schemas.microsoft.com/office/word/2015/wordml/symex" xmlns:wpg="http://schemas.microsoft.com/office/word/2010/wordprocessingGroup" xmlns:wpi="http://schemas.microsoft.com/office/word/2010/wordprocessingInk" xmlns:wne="http://schemas.microsoft.com/office/word/2006/wordml" xmlns:wps="http://schemas.microsoft.com/office/word/2010/wordprocessingShape" mc:Ignorable="w14 w15 w16se w16cid wp14">
+<w:numbering xmlns:wpc="http://schemas.microsoft.com/office/word/2010/wordprocessingCanvas" xmlns:cx="http://schemas.microsoft.com/office/drawing/2014/chartex" xmlns:cx1="http://schemas.microsoft.com/office/drawing/2015/9/8/chartex" xmlns:mc="http://schemas.openxmlformats.org/markup-compatibility/2006" xmlns:o="urn:schemas-microsoft-com:office:office" xmlns:r="http://schemas.openxmlformats.org/officeDocument/2006/relationships" xmlns:m="http://schemas.openxmlformats.org/officeDocument/2006/math" xmlns:v="urn:schemas-microsoft-com:vml" xmlns:wp14="http://schemas.microsoft.com/office/word/2010/wordprocessingDrawing" xmlns:wp="http://schemas.openxmlformats.org/drawingml/2006/wordprocessingDrawing" xmlns:w10="urn:schemas-microsoft-com:office:word" xmlns:w="http://schemas.openxmlformats.org/wordprocessingml/2006/main" xmlns:w14="http://schemas.microsoft.com/office/word/2010/wordml" xmlns:w15="http://schemas.microsoft.com/office/word/2012/wordml" xmlns:w16se="http://schemas.microsoft.com/office/word/2015/wordml/symex" xmlns:wpg="http://schemas.microsoft.com/office/word/2010/wordprocessingGroup" xmlns:wpi="http://schemas.microsoft.com/office/word/2010/wordprocessingInk" xmlns:wne="http://schemas.microsoft.com/office/word/2006/wordml" xmlns:wps="http://schemas.microsoft.com/office/word/2010/wordprocessingShape" mc:Ignorable="w14 w15 w16se wp14">
   <w:abstractNum w:abstractNumId="0" w15:restartNumberingAfterBreak="0">
     <w:nsid w:val="07BE2938"/>
     <w:multiLevelType w:val="hybridMultilevel"/>
@@ -5650,7 +5781,7 @@
 </file>
 
 <file path=word/styles.xml><?xml version="1.0" encoding="utf-8"?>
-<w:styles xmlns:mc="http://schemas.openxmlformats.org/markup-compatibility/2006" xmlns:r="http://schemas.openxmlformats.org/officeDocument/2006/relationships" xmlns:w="http://schemas.openxmlformats.org/wordprocessingml/2006/main" xmlns:w14="http://schemas.microsoft.com/office/word/2010/wordml" xmlns:w15="http://schemas.microsoft.com/office/word/2012/wordml" xmlns:w16cid="http://schemas.microsoft.com/office/word/2016/wordml/cid" xmlns:w16se="http://schemas.microsoft.com/office/word/2015/wordml/symex" mc:Ignorable="w14 w15 w16se w16cid">
+<w:styles xmlns:mc="http://schemas.openxmlformats.org/markup-compatibility/2006" xmlns:r="http://schemas.openxmlformats.org/officeDocument/2006/relationships" xmlns:w="http://schemas.openxmlformats.org/wordprocessingml/2006/main" xmlns:w14="http://schemas.microsoft.com/office/word/2010/wordml" xmlns:w15="http://schemas.microsoft.com/office/word/2012/wordml" xmlns:w16se="http://schemas.microsoft.com/office/word/2015/wordml/symex" mc:Ignorable="w14 w15 w16se">
   <w:docDefaults>
     <w:rPrDefault>
       <w:rPr>
@@ -5666,7 +5797,7 @@
       </w:pPr>
     </w:pPrDefault>
   </w:docDefaults>
-  <w:latentStyles w:defLockedState="0" w:defUIPriority="99" w:defSemiHidden="0" w:defUnhideWhenUsed="0" w:defQFormat="0" w:count="376">
+  <w:latentStyles w:defLockedState="0" w:defUIPriority="99" w:defSemiHidden="0" w:defUnhideWhenUsed="0" w:defQFormat="0" w:count="371">
     <w:lsdException w:name="Normal" w:uiPriority="0" w:qFormat="1"/>
     <w:lsdException w:name="heading 1" w:uiPriority="9" w:qFormat="1"/>
     <w:lsdException w:name="heading 2" w:semiHidden="1" w:uiPriority="9" w:unhideWhenUsed="1" w:qFormat="1"/>
@@ -6038,11 +6169,6 @@
     <w:lsdException w:name="List Table 5 Dark Accent 6" w:uiPriority="50"/>
     <w:lsdException w:name="List Table 6 Colorful Accent 6" w:uiPriority="51"/>
     <w:lsdException w:name="List Table 7 Colorful Accent 6" w:uiPriority="52"/>
-    <w:lsdException w:name="Mention" w:semiHidden="1" w:unhideWhenUsed="1"/>
-    <w:lsdException w:name="Smart Hyperlink" w:semiHidden="1" w:unhideWhenUsed="1"/>
-    <w:lsdException w:name="Hashtag" w:semiHidden="1" w:unhideWhenUsed="1"/>
-    <w:lsdException w:name="Unresolved Mention" w:semiHidden="1" w:unhideWhenUsed="1"/>
-    <w:lsdException w:name="Smart Link" w:semiHidden="1" w:unhideWhenUsed="1"/>
   </w:latentStyles>
   <w:style w:type="paragraph" w:default="1" w:styleId="Normal">
     <w:name w:val="Normal"/>
@@ -6409,7 +6535,7 @@
 </file>
 
 <file path=customXml/itemProps1.xml><?xml version="1.0" encoding="utf-8"?>
-<ds:datastoreItem xmlns:ds="http://schemas.openxmlformats.org/officeDocument/2006/customXml" ds:itemID="{3058A432-549F-4EFD-B44C-7A9F36B607DC}">
+<ds:datastoreItem xmlns:ds="http://schemas.openxmlformats.org/officeDocument/2006/customXml" ds:itemID="{A38E8153-BD71-46D2-8CAE-1ED9FC33EAD5}">
   <ds:schemaRefs>
     <ds:schemaRef ds:uri="http://schemas.openxmlformats.org/officeDocument/2006/bibliography"/>
   </ds:schemaRefs>

</xml_diff>

<commit_message>
Updated DV Project proposal document
</commit_message>
<xml_diff>
--- a/DV Project Proposal.docx
+++ b/DV Project Proposal.docx
@@ -3034,10 +3034,24 @@
           <w:sz w:val="24"/>
           <w:szCs w:val="24"/>
         </w:rPr>
-        <w:t>We will calculate the metrics to predict the accuracy of the predicted data and the predicted data is visualized using the matplotlib.</w:t>
-      </w:r>
-      <w:bookmarkStart w:id="0" w:name="_GoBack"/>
-      <w:bookmarkEnd w:id="0"/>
+        <w:t xml:space="preserve">We will calculate the metrics to predict the accuracy of the predicted data and the predicted data is visualized using the </w:t>
+      </w:r>
+      <w:proofErr w:type="spellStart"/>
+      <w:r>
+        <w:rPr>
+          <w:sz w:val="24"/>
+          <w:szCs w:val="24"/>
+        </w:rPr>
+        <w:t>matplotlib</w:t>
+      </w:r>
+      <w:proofErr w:type="spellEnd"/>
+      <w:r>
+        <w:rPr>
+          <w:sz w:val="24"/>
+          <w:szCs w:val="24"/>
+        </w:rPr>
+        <w:t>.</w:t>
+      </w:r>
     </w:p>
     <w:p>
       <w:pPr>
@@ -3286,7 +3300,14 @@
           <w:sz w:val="24"/>
           <w:szCs w:val="24"/>
         </w:rPr>
-        <w:t>We have also visualizing the data through web by using JavaScript.</w:t>
+        <w:t>We are</w:t>
+      </w:r>
+      <w:r>
+        <w:rPr>
+          <w:sz w:val="24"/>
+          <w:szCs w:val="24"/>
+        </w:rPr>
+        <w:t xml:space="preserve"> also visualizing the data through web by using JavaScript.</w:t>
       </w:r>
     </w:p>
     <w:p>
@@ -3543,13 +3564,31 @@
                 <w:szCs w:val="24"/>
               </w:rPr>
             </w:pPr>
+            <w:proofErr w:type="spellStart"/>
             <w:r>
               <w:rPr>
                 <w:sz w:val="24"/>
                 <w:szCs w:val="24"/>
               </w:rPr>
-              <w:t>Pranay Allikanti</w:t>
+              <w:t>Pranay</w:t>
             </w:r>
+            <w:proofErr w:type="spellEnd"/>
+            <w:r>
+              <w:rPr>
+                <w:sz w:val="24"/>
+                <w:szCs w:val="24"/>
+              </w:rPr>
+              <w:t xml:space="preserve"> </w:t>
+            </w:r>
+            <w:proofErr w:type="spellStart"/>
+            <w:r>
+              <w:rPr>
+                <w:sz w:val="24"/>
+                <w:szCs w:val="24"/>
+              </w:rPr>
+              <w:t>Allikanti</w:t>
+            </w:r>
+            <w:proofErr w:type="spellEnd"/>
           </w:p>
         </w:tc>
       </w:tr>
@@ -3596,17 +3635,29 @@
                 <w:sz w:val="24"/>
                 <w:szCs w:val="24"/>
               </w:rPr>
-              <w:t xml:space="preserve">Sai Prasad </w:t>
+              <w:t>Saip</w:t>
             </w:r>
-            <w:proofErr w:type="spellStart"/>
             <w:r>
               <w:rPr>
                 <w:sz w:val="24"/>
                 <w:szCs w:val="24"/>
               </w:rPr>
-              <w:t>Bobbila</w:t>
+              <w:t>rasad Bobbil</w:t>
             </w:r>
-            <w:proofErr w:type="spellEnd"/>
+            <w:r>
+              <w:rPr>
+                <w:sz w:val="24"/>
+                <w:szCs w:val="24"/>
+              </w:rPr>
+              <w:t>l</w:t>
+            </w:r>
+            <w:r>
+              <w:rPr>
+                <w:sz w:val="24"/>
+                <w:szCs w:val="24"/>
+              </w:rPr>
+              <w:t>a</w:t>
+            </w:r>
           </w:p>
         </w:tc>
       </w:tr>
@@ -3754,7 +3805,16 @@
           <w:sz w:val="24"/>
           <w:szCs w:val="24"/>
         </w:rPr>
-        <w:t>Data cleaning</w:t>
+        <w:t>Data C</w:t>
+      </w:r>
+      <w:bookmarkStart w:id="0" w:name="_GoBack"/>
+      <w:bookmarkEnd w:id="0"/>
+      <w:r>
+        <w:rPr>
+          <w:sz w:val="24"/>
+          <w:szCs w:val="24"/>
+        </w:rPr>
+        <w:t>leaning</w:t>
       </w:r>
       <w:r>
         <w:rPr>
@@ -6535,7 +6595,7 @@
 </file>
 
 <file path=customXml/itemProps1.xml><?xml version="1.0" encoding="utf-8"?>
-<ds:datastoreItem xmlns:ds="http://schemas.openxmlformats.org/officeDocument/2006/customXml" ds:itemID="{A38E8153-BD71-46D2-8CAE-1ED9FC33EAD5}">
+<ds:datastoreItem xmlns:ds="http://schemas.openxmlformats.org/officeDocument/2006/customXml" ds:itemID="{D78C64FA-2BBA-48AA-B94F-467558AE8C07}">
   <ds:schemaRefs>
     <ds:schemaRef ds:uri="http://schemas.openxmlformats.org/officeDocument/2006/bibliography"/>
   </ds:schemaRefs>

</xml_diff>

<commit_message>
Updated project document to the repository
</commit_message>
<xml_diff>
--- a/DV Project Proposal.docx
+++ b/DV Project Proposal.docx
@@ -148,7 +148,7 @@
               </wp:anchor>
             </w:drawing>
           </mc:Choice>
-          <mc:Fallback xmlns:w16cid="http://schemas.microsoft.com/office/word/2016/wordml/cid" xmlns:am3d="http://schemas.microsoft.com/office/drawing/2017/model3d" xmlns:aink="http://schemas.microsoft.com/office/drawing/2016/ink" xmlns:cx8="http://schemas.microsoft.com/office/drawing/2016/5/14/chartex" xmlns:cx7="http://schemas.microsoft.com/office/drawing/2016/5/13/chartex" xmlns:cx6="http://schemas.microsoft.com/office/drawing/2016/5/12/chartex" xmlns:cx5="http://schemas.microsoft.com/office/drawing/2016/5/11/chartex" xmlns:cx4="http://schemas.microsoft.com/office/drawing/2016/5/10/chartex" xmlns:cx3="http://schemas.microsoft.com/office/drawing/2016/5/9/chartex" xmlns:cx2="http://schemas.microsoft.com/office/drawing/2015/10/21/chartex">
+          <mc:Fallback xmlns:cx2="http://schemas.microsoft.com/office/drawing/2015/10/21/chartex" xmlns:cx3="http://schemas.microsoft.com/office/drawing/2016/5/9/chartex" xmlns:cx4="http://schemas.microsoft.com/office/drawing/2016/5/10/chartex" xmlns:cx5="http://schemas.microsoft.com/office/drawing/2016/5/11/chartex" xmlns:cx6="http://schemas.microsoft.com/office/drawing/2016/5/12/chartex" xmlns:cx7="http://schemas.microsoft.com/office/drawing/2016/5/13/chartex" xmlns:cx8="http://schemas.microsoft.com/office/drawing/2016/5/14/chartex" xmlns:aink="http://schemas.microsoft.com/office/drawing/2016/ink" xmlns:am3d="http://schemas.microsoft.com/office/drawing/2017/model3d" xmlns:w16cid="http://schemas.microsoft.com/office/word/2016/wordml/cid">
             <w:pict>
               <v:shapetype w14:anchorId="279DCC57" id="_x0000_t202" coordsize="21600,21600" o:spt="202" path="m,l,21600r21600,l21600,xe">
                 <v:stroke joinstyle="miter"/>
@@ -244,7 +244,7 @@
               </wp:anchor>
             </w:drawing>
           </mc:Choice>
-          <mc:Fallback xmlns:w16cid="http://schemas.microsoft.com/office/word/2016/wordml/cid" xmlns:am3d="http://schemas.microsoft.com/office/drawing/2017/model3d" xmlns:aink="http://schemas.microsoft.com/office/drawing/2016/ink" xmlns:cx8="http://schemas.microsoft.com/office/drawing/2016/5/14/chartex" xmlns:cx7="http://schemas.microsoft.com/office/drawing/2016/5/13/chartex" xmlns:cx6="http://schemas.microsoft.com/office/drawing/2016/5/12/chartex" xmlns:cx5="http://schemas.microsoft.com/office/drawing/2016/5/11/chartex" xmlns:cx4="http://schemas.microsoft.com/office/drawing/2016/5/10/chartex" xmlns:cx3="http://schemas.microsoft.com/office/drawing/2016/5/9/chartex" xmlns:cx2="http://schemas.microsoft.com/office/drawing/2015/10/21/chartex">
+          <mc:Fallback xmlns:cx2="http://schemas.microsoft.com/office/drawing/2015/10/21/chartex" xmlns:cx3="http://schemas.microsoft.com/office/drawing/2016/5/9/chartex" xmlns:cx4="http://schemas.microsoft.com/office/drawing/2016/5/10/chartex" xmlns:cx5="http://schemas.microsoft.com/office/drawing/2016/5/11/chartex" xmlns:cx6="http://schemas.microsoft.com/office/drawing/2016/5/12/chartex" xmlns:cx7="http://schemas.microsoft.com/office/drawing/2016/5/13/chartex" xmlns:cx8="http://schemas.microsoft.com/office/drawing/2016/5/14/chartex" xmlns:aink="http://schemas.microsoft.com/office/drawing/2016/ink" xmlns:am3d="http://schemas.microsoft.com/office/drawing/2017/model3d" xmlns:w16cid="http://schemas.microsoft.com/office/word/2016/wordml/cid">
             <w:pict>
               <v:shape w14:anchorId="18B8B599" id="Text Box 11" o:spid="_x0000_s1027" type="#_x0000_t202" style="position:absolute;margin-left:220.5pt;margin-top:98.6pt;width:100.5pt;height:20.25pt;z-index:251666432;visibility:visible;mso-wrap-style:square;mso-wrap-distance-left:9pt;mso-wrap-distance-top:0;mso-wrap-distance-right:9pt;mso-wrap-distance-bottom:0;mso-position-horizontal:absolute;mso-position-horizontal-relative:text;mso-position-vertical:absolute;mso-position-vertical-relative:text;v-text-anchor:top" o:gfxdata="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" filled="f" stroked="f">
                 <v:textbox>
@@ -339,7 +339,7 @@
               </wp:anchor>
             </w:drawing>
           </mc:Choice>
-          <mc:Fallback xmlns:w16cid="http://schemas.microsoft.com/office/word/2016/wordml/cid" xmlns:am3d="http://schemas.microsoft.com/office/drawing/2017/model3d" xmlns:aink="http://schemas.microsoft.com/office/drawing/2016/ink" xmlns:cx8="http://schemas.microsoft.com/office/drawing/2016/5/14/chartex" xmlns:cx7="http://schemas.microsoft.com/office/drawing/2016/5/13/chartex" xmlns:cx6="http://schemas.microsoft.com/office/drawing/2016/5/12/chartex" xmlns:cx5="http://schemas.microsoft.com/office/drawing/2016/5/11/chartex" xmlns:cx4="http://schemas.microsoft.com/office/drawing/2016/5/10/chartex" xmlns:cx3="http://schemas.microsoft.com/office/drawing/2016/5/9/chartex" xmlns:cx2="http://schemas.microsoft.com/office/drawing/2015/10/21/chartex">
+          <mc:Fallback xmlns:cx2="http://schemas.microsoft.com/office/drawing/2015/10/21/chartex" xmlns:cx3="http://schemas.microsoft.com/office/drawing/2016/5/9/chartex" xmlns:cx4="http://schemas.microsoft.com/office/drawing/2016/5/10/chartex" xmlns:cx5="http://schemas.microsoft.com/office/drawing/2016/5/11/chartex" xmlns:cx6="http://schemas.microsoft.com/office/drawing/2016/5/12/chartex" xmlns:cx7="http://schemas.microsoft.com/office/drawing/2016/5/13/chartex" xmlns:cx8="http://schemas.microsoft.com/office/drawing/2016/5/14/chartex" xmlns:aink="http://schemas.microsoft.com/office/drawing/2016/ink" xmlns:am3d="http://schemas.microsoft.com/office/drawing/2017/model3d" xmlns:w16cid="http://schemas.microsoft.com/office/word/2016/wordml/cid">
             <w:pict>
               <v:shape w14:anchorId="15B846A7" id="Text Box 4" o:spid="_x0000_s1028" type="#_x0000_t202" style="position:absolute;margin-left:156pt;margin-top:283.1pt;width:137.25pt;height:41.25pt;z-index:251663360;visibility:visible;mso-wrap-style:square;mso-width-percent:0;mso-height-percent:0;mso-wrap-distance-left:9pt;mso-wrap-distance-top:0;mso-wrap-distance-right:9pt;mso-wrap-distance-bottom:0;mso-position-horizontal:absolute;mso-position-horizontal-relative:text;mso-position-vertical:absolute;mso-position-vertical-relative:text;mso-width-percent:0;mso-height-percent:0;mso-width-relative:margin;mso-height-relative:margin;v-text-anchor:top" o:gfxdata="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" fillcolor="white [3201]" strokeweight=".5pt">
                 <v:textbox>
@@ -423,7 +423,7 @@
               </wp:anchor>
             </w:drawing>
           </mc:Choice>
-          <mc:Fallback xmlns:w16cid="http://schemas.microsoft.com/office/word/2016/wordml/cid" xmlns:am3d="http://schemas.microsoft.com/office/drawing/2017/model3d" xmlns:aink="http://schemas.microsoft.com/office/drawing/2016/ink" xmlns:cx8="http://schemas.microsoft.com/office/drawing/2016/5/14/chartex" xmlns:cx7="http://schemas.microsoft.com/office/drawing/2016/5/13/chartex" xmlns:cx6="http://schemas.microsoft.com/office/drawing/2016/5/12/chartex" xmlns:cx5="http://schemas.microsoft.com/office/drawing/2016/5/11/chartex" xmlns:cx4="http://schemas.microsoft.com/office/drawing/2016/5/10/chartex" xmlns:cx3="http://schemas.microsoft.com/office/drawing/2016/5/9/chartex" xmlns:cx2="http://schemas.microsoft.com/office/drawing/2015/10/21/chartex">
+          <mc:Fallback xmlns:cx2="http://schemas.microsoft.com/office/drawing/2015/10/21/chartex" xmlns:cx3="http://schemas.microsoft.com/office/drawing/2016/5/9/chartex" xmlns:cx4="http://schemas.microsoft.com/office/drawing/2016/5/10/chartex" xmlns:cx5="http://schemas.microsoft.com/office/drawing/2016/5/11/chartex" xmlns:cx6="http://schemas.microsoft.com/office/drawing/2016/5/12/chartex" xmlns:cx7="http://schemas.microsoft.com/office/drawing/2016/5/13/chartex" xmlns:cx8="http://schemas.microsoft.com/office/drawing/2016/5/14/chartex" xmlns:aink="http://schemas.microsoft.com/office/drawing/2016/ink" xmlns:am3d="http://schemas.microsoft.com/office/drawing/2017/model3d" xmlns:w16cid="http://schemas.microsoft.com/office/word/2016/wordml/cid">
             <w:pict>
               <v:shapetype w14:anchorId="5EB301B1" id="_x0000_t32" coordsize="21600,21600" o:spt="32" o:oned="t" path="m,l21600,21600e" filled="f">
                 <v:path arrowok="t" fillok="f" o:connecttype="none"/>
@@ -496,7 +496,7 @@
               </wp:anchor>
             </w:drawing>
           </mc:Choice>
-          <mc:Fallback xmlns:w16cid="http://schemas.microsoft.com/office/word/2016/wordml/cid" xmlns:am3d="http://schemas.microsoft.com/office/drawing/2017/model3d" xmlns:aink="http://schemas.microsoft.com/office/drawing/2016/ink" xmlns:cx8="http://schemas.microsoft.com/office/drawing/2016/5/14/chartex" xmlns:cx7="http://schemas.microsoft.com/office/drawing/2016/5/13/chartex" xmlns:cx6="http://schemas.microsoft.com/office/drawing/2016/5/12/chartex" xmlns:cx5="http://schemas.microsoft.com/office/drawing/2016/5/11/chartex" xmlns:cx4="http://schemas.microsoft.com/office/drawing/2016/5/10/chartex" xmlns:cx3="http://schemas.microsoft.com/office/drawing/2016/5/9/chartex" xmlns:cx2="http://schemas.microsoft.com/office/drawing/2015/10/21/chartex">
+          <mc:Fallback xmlns:cx2="http://schemas.microsoft.com/office/drawing/2015/10/21/chartex" xmlns:cx3="http://schemas.microsoft.com/office/drawing/2016/5/9/chartex" xmlns:cx4="http://schemas.microsoft.com/office/drawing/2016/5/10/chartex" xmlns:cx5="http://schemas.microsoft.com/office/drawing/2016/5/11/chartex" xmlns:cx6="http://schemas.microsoft.com/office/drawing/2016/5/12/chartex" xmlns:cx7="http://schemas.microsoft.com/office/drawing/2016/5/13/chartex" xmlns:cx8="http://schemas.microsoft.com/office/drawing/2016/5/14/chartex" xmlns:aink="http://schemas.microsoft.com/office/drawing/2016/ink" xmlns:am3d="http://schemas.microsoft.com/office/drawing/2017/model3d" xmlns:w16cid="http://schemas.microsoft.com/office/word/2016/wordml/cid">
             <w:pict>
               <v:shape w14:anchorId="19E3FA0F" id="Straight Arrow Connector 8" o:spid="_x0000_s1026" type="#_x0000_t32" style="position:absolute;margin-left:220.5pt;margin-top:70.85pt;width:0;height:76.5pt;z-index:251664384;visibility:visible;mso-wrap-style:square;mso-wrap-distance-left:9pt;mso-wrap-distance-top:0;mso-wrap-distance-right:9pt;mso-wrap-distance-bottom:0;mso-position-horizontal:absolute;mso-position-horizontal-relative:text;mso-position-vertical:absolute;mso-position-vertical-relative:text" o:gfxdata="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" strokecolor="black [3200]" strokeweight=".5pt">
                 <v:stroke endarrow="block" joinstyle="miter"/>
@@ -583,7 +583,7 @@
               </wp:anchor>
             </w:drawing>
           </mc:Choice>
-          <mc:Fallback xmlns:w16cid="http://schemas.microsoft.com/office/word/2016/wordml/cid" xmlns:am3d="http://schemas.microsoft.com/office/drawing/2017/model3d" xmlns:aink="http://schemas.microsoft.com/office/drawing/2016/ink" xmlns:cx8="http://schemas.microsoft.com/office/drawing/2016/5/14/chartex" xmlns:cx7="http://schemas.microsoft.com/office/drawing/2016/5/13/chartex" xmlns:cx6="http://schemas.microsoft.com/office/drawing/2016/5/12/chartex" xmlns:cx5="http://schemas.microsoft.com/office/drawing/2016/5/11/chartex" xmlns:cx4="http://schemas.microsoft.com/office/drawing/2016/5/10/chartex" xmlns:cx3="http://schemas.microsoft.com/office/drawing/2016/5/9/chartex" xmlns:cx2="http://schemas.microsoft.com/office/drawing/2015/10/21/chartex">
+          <mc:Fallback xmlns:cx2="http://schemas.microsoft.com/office/drawing/2015/10/21/chartex" xmlns:cx3="http://schemas.microsoft.com/office/drawing/2016/5/9/chartex" xmlns:cx4="http://schemas.microsoft.com/office/drawing/2016/5/10/chartex" xmlns:cx5="http://schemas.microsoft.com/office/drawing/2016/5/11/chartex" xmlns:cx6="http://schemas.microsoft.com/office/drawing/2016/5/12/chartex" xmlns:cx7="http://schemas.microsoft.com/office/drawing/2016/5/13/chartex" xmlns:cx8="http://schemas.microsoft.com/office/drawing/2016/5/14/chartex" xmlns:aink="http://schemas.microsoft.com/office/drawing/2016/ink" xmlns:am3d="http://schemas.microsoft.com/office/drawing/2017/model3d" xmlns:w16cid="http://schemas.microsoft.com/office/word/2016/wordml/cid">
             <w:pict>
               <v:shape w14:anchorId="3A0150FE" id="Text Box 3" o:spid="_x0000_s1029" type="#_x0000_t202" style="position:absolute;margin-left:156pt;margin-top:147.3pt;width:133.5pt;height:72.75pt;z-index:251661312;visibility:visible;mso-wrap-style:square;mso-width-percent:0;mso-height-percent:0;mso-wrap-distance-left:9pt;mso-wrap-distance-top:0;mso-wrap-distance-right:9pt;mso-wrap-distance-bottom:0;mso-position-horizontal:absolute;mso-position-horizontal-relative:text;mso-position-vertical:absolute;mso-position-vertical-relative:text;mso-width-percent:0;mso-height-percent:0;mso-width-relative:margin;mso-height-relative:margin;v-text-anchor:top" o:gfxdata="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" fillcolor="white [3201]" strokeweight=".5pt">
                 <v:textbox>
@@ -697,7 +697,7 @@
               </wp:anchor>
             </w:drawing>
           </mc:Choice>
-          <mc:Fallback xmlns:w16cid="http://schemas.microsoft.com/office/word/2016/wordml/cid" xmlns:am3d="http://schemas.microsoft.com/office/drawing/2017/model3d" xmlns:aink="http://schemas.microsoft.com/office/drawing/2016/ink" xmlns:cx8="http://schemas.microsoft.com/office/drawing/2016/5/14/chartex" xmlns:cx7="http://schemas.microsoft.com/office/drawing/2016/5/13/chartex" xmlns:cx6="http://schemas.microsoft.com/office/drawing/2016/5/12/chartex" xmlns:cx5="http://schemas.microsoft.com/office/drawing/2016/5/11/chartex" xmlns:cx4="http://schemas.microsoft.com/office/drawing/2016/5/10/chartex" xmlns:cx3="http://schemas.microsoft.com/office/drawing/2016/5/9/chartex" xmlns:cx2="http://schemas.microsoft.com/office/drawing/2015/10/21/chartex">
+          <mc:Fallback xmlns:cx2="http://schemas.microsoft.com/office/drawing/2015/10/21/chartex" xmlns:cx3="http://schemas.microsoft.com/office/drawing/2016/5/9/chartex" xmlns:cx4="http://schemas.microsoft.com/office/drawing/2016/5/10/chartex" xmlns:cx5="http://schemas.microsoft.com/office/drawing/2016/5/11/chartex" xmlns:cx6="http://schemas.microsoft.com/office/drawing/2016/5/12/chartex" xmlns:cx7="http://schemas.microsoft.com/office/drawing/2016/5/13/chartex" xmlns:cx8="http://schemas.microsoft.com/office/drawing/2016/5/14/chartex" xmlns:aink="http://schemas.microsoft.com/office/drawing/2016/ink" xmlns:am3d="http://schemas.microsoft.com/office/drawing/2017/model3d" xmlns:w16cid="http://schemas.microsoft.com/office/word/2016/wordml/cid">
             <w:pict>
               <v:shape w14:anchorId="3C787252" id="Text Box 2" o:spid="_x0000_s1030" type="#_x0000_t202" style="position:absolute;margin-left:159.75pt;margin-top:27.35pt;width:133.5pt;height:43.5pt;z-index:251659264;visibility:visible;mso-wrap-style:square;mso-width-percent:0;mso-height-percent:0;mso-wrap-distance-left:9pt;mso-wrap-distance-top:0;mso-wrap-distance-right:9pt;mso-wrap-distance-bottom:0;mso-position-horizontal:absolute;mso-position-horizontal-relative:text;mso-position-vertical:absolute;mso-position-vertical-relative:text;mso-width-percent:0;mso-height-percent:0;mso-width-relative:margin;mso-height-relative:margin;v-text-anchor:top" o:gfxdata="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" fillcolor="white [3201]" strokeweight=".5pt">
                 <v:textbox>
@@ -1024,7 +1024,7 @@
               </wp:anchor>
             </w:drawing>
           </mc:Choice>
-          <mc:Fallback xmlns:w16cid="http://schemas.microsoft.com/office/word/2016/wordml/cid" xmlns:am3d="http://schemas.microsoft.com/office/drawing/2017/model3d" xmlns:aink="http://schemas.microsoft.com/office/drawing/2016/ink" xmlns:cx8="http://schemas.microsoft.com/office/drawing/2016/5/14/chartex" xmlns:cx7="http://schemas.microsoft.com/office/drawing/2016/5/13/chartex" xmlns:cx6="http://schemas.microsoft.com/office/drawing/2016/5/12/chartex" xmlns:cx5="http://schemas.microsoft.com/office/drawing/2016/5/11/chartex" xmlns:cx4="http://schemas.microsoft.com/office/drawing/2016/5/10/chartex" xmlns:cx3="http://schemas.microsoft.com/office/drawing/2016/5/9/chartex" xmlns:cx2="http://schemas.microsoft.com/office/drawing/2015/10/21/chartex">
+          <mc:Fallback xmlns:cx2="http://schemas.microsoft.com/office/drawing/2015/10/21/chartex" xmlns:cx3="http://schemas.microsoft.com/office/drawing/2016/5/9/chartex" xmlns:cx4="http://schemas.microsoft.com/office/drawing/2016/5/10/chartex" xmlns:cx5="http://schemas.microsoft.com/office/drawing/2016/5/11/chartex" xmlns:cx6="http://schemas.microsoft.com/office/drawing/2016/5/12/chartex" xmlns:cx7="http://schemas.microsoft.com/office/drawing/2016/5/13/chartex" xmlns:cx8="http://schemas.microsoft.com/office/drawing/2016/5/14/chartex" xmlns:aink="http://schemas.microsoft.com/office/drawing/2016/ink" xmlns:am3d="http://schemas.microsoft.com/office/drawing/2017/model3d" xmlns:w16cid="http://schemas.microsoft.com/office/word/2016/wordml/cid">
             <w:pict>
               <v:shape w14:anchorId="2542337F" id="Text Box 22" o:spid="_x0000_s1031" type="#_x0000_t202" style="position:absolute;left:0;text-align:left;margin-left:253.5pt;margin-top:1.45pt;width:133.5pt;height:43.5pt;z-index:251692032;visibility:visible;mso-wrap-style:square;mso-width-percent:0;mso-height-percent:0;mso-wrap-distance-left:9pt;mso-wrap-distance-top:0;mso-wrap-distance-right:9pt;mso-wrap-distance-bottom:0;mso-position-horizontal:absolute;mso-position-horizontal-relative:text;mso-position-vertical:absolute;mso-position-vertical-relative:text;mso-width-percent:0;mso-height-percent:0;mso-width-relative:margin;mso-height-relative:margin;v-text-anchor:top" o:gfxdata="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" fillcolor="white [3201]" strokeweight=".5pt">
                 <v:textbox>
@@ -1158,7 +1158,7 @@
               </wp:anchor>
             </w:drawing>
           </mc:Choice>
-          <mc:Fallback xmlns:w16cid="http://schemas.microsoft.com/office/word/2016/wordml/cid" xmlns:am3d="http://schemas.microsoft.com/office/drawing/2017/model3d" xmlns:aink="http://schemas.microsoft.com/office/drawing/2016/ink" xmlns:cx8="http://schemas.microsoft.com/office/drawing/2016/5/14/chartex" xmlns:cx7="http://schemas.microsoft.com/office/drawing/2016/5/13/chartex" xmlns:cx6="http://schemas.microsoft.com/office/drawing/2016/5/12/chartex" xmlns:cx5="http://schemas.microsoft.com/office/drawing/2016/5/11/chartex" xmlns:cx4="http://schemas.microsoft.com/office/drawing/2016/5/10/chartex" xmlns:cx3="http://schemas.microsoft.com/office/drawing/2016/5/9/chartex" xmlns:cx2="http://schemas.microsoft.com/office/drawing/2015/10/21/chartex">
+          <mc:Fallback xmlns:cx2="http://schemas.microsoft.com/office/drawing/2015/10/21/chartex" xmlns:cx3="http://schemas.microsoft.com/office/drawing/2016/5/9/chartex" xmlns:cx4="http://schemas.microsoft.com/office/drawing/2016/5/10/chartex" xmlns:cx5="http://schemas.microsoft.com/office/drawing/2016/5/11/chartex" xmlns:cx6="http://schemas.microsoft.com/office/drawing/2016/5/12/chartex" xmlns:cx7="http://schemas.microsoft.com/office/drawing/2016/5/13/chartex" xmlns:cx8="http://schemas.microsoft.com/office/drawing/2016/5/14/chartex" xmlns:aink="http://schemas.microsoft.com/office/drawing/2016/ink" xmlns:am3d="http://schemas.microsoft.com/office/drawing/2017/model3d" xmlns:w16cid="http://schemas.microsoft.com/office/word/2016/wordml/cid">
             <w:pict>
               <v:shape w14:anchorId="5AF6FCB8" id="Text Box 1" o:spid="_x0000_s1032" type="#_x0000_t202" style="position:absolute;left:0;text-align:left;margin-left:73.5pt;margin-top:.75pt;width:133.5pt;height:43.5pt;z-index:251670528;visibility:visible;mso-wrap-style:square;mso-width-percent:0;mso-height-percent:0;mso-wrap-distance-left:9pt;mso-wrap-distance-top:0;mso-wrap-distance-right:9pt;mso-wrap-distance-bottom:0;mso-position-horizontal:absolute;mso-position-horizontal-relative:text;mso-position-vertical:absolute;mso-position-vertical-relative:text;mso-width-percent:0;mso-height-percent:0;mso-width-relative:margin;mso-height-relative:margin;v-text-anchor:top" o:gfxdata="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" fillcolor="white [3201]" strokeweight=".5pt">
                 <v:textbox>
@@ -1285,7 +1285,7 @@
               </wp:anchor>
             </w:drawing>
           </mc:Choice>
-          <mc:Fallback xmlns:w16cid="http://schemas.microsoft.com/office/word/2016/wordml/cid" xmlns:am3d="http://schemas.microsoft.com/office/drawing/2017/model3d" xmlns:aink="http://schemas.microsoft.com/office/drawing/2016/ink" xmlns:cx8="http://schemas.microsoft.com/office/drawing/2016/5/14/chartex" xmlns:cx7="http://schemas.microsoft.com/office/drawing/2016/5/13/chartex" xmlns:cx6="http://schemas.microsoft.com/office/drawing/2016/5/12/chartex" xmlns:cx5="http://schemas.microsoft.com/office/drawing/2016/5/11/chartex" xmlns:cx4="http://schemas.microsoft.com/office/drawing/2016/5/10/chartex" xmlns:cx3="http://schemas.microsoft.com/office/drawing/2016/5/9/chartex" xmlns:cx2="http://schemas.microsoft.com/office/drawing/2015/10/21/chartex">
+          <mc:Fallback xmlns:cx2="http://schemas.microsoft.com/office/drawing/2015/10/21/chartex" xmlns:cx3="http://schemas.microsoft.com/office/drawing/2016/5/9/chartex" xmlns:cx4="http://schemas.microsoft.com/office/drawing/2016/5/10/chartex" xmlns:cx5="http://schemas.microsoft.com/office/drawing/2016/5/11/chartex" xmlns:cx6="http://schemas.microsoft.com/office/drawing/2016/5/12/chartex" xmlns:cx7="http://schemas.microsoft.com/office/drawing/2016/5/13/chartex" xmlns:cx8="http://schemas.microsoft.com/office/drawing/2016/5/14/chartex" xmlns:aink="http://schemas.microsoft.com/office/drawing/2016/ink" xmlns:am3d="http://schemas.microsoft.com/office/drawing/2017/model3d" xmlns:w16cid="http://schemas.microsoft.com/office/word/2016/wordml/cid">
             <w:pict>
               <v:shape w14:anchorId="45037323" id="Text Box 14" o:spid="_x0000_s1033" type="#_x0000_t202" style="position:absolute;left:0;text-align:left;margin-left:164.25pt;margin-top:261pt;width:139.5pt;height:26.25pt;z-index:251682816;visibility:visible;mso-wrap-style:square;mso-width-percent:0;mso-height-percent:0;mso-wrap-distance-left:9pt;mso-wrap-distance-top:0;mso-wrap-distance-right:9pt;mso-wrap-distance-bottom:0;mso-position-horizontal:absolute;mso-position-horizontal-relative:margin;mso-position-vertical:absolute;mso-position-vertical-relative:text;mso-width-percent:0;mso-height-percent:0;mso-width-relative:margin;mso-height-relative:margin;v-text-anchor:top" o:gfxdata="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" fillcolor="white [3201]" strokeweight=".5pt">
                 <v:textbox>
@@ -1397,7 +1397,7 @@
               </wp:anchor>
             </w:drawing>
           </mc:Choice>
-          <mc:Fallback xmlns:w16cid="http://schemas.microsoft.com/office/word/2016/wordml/cid" xmlns:am3d="http://schemas.microsoft.com/office/drawing/2017/model3d" xmlns:aink="http://schemas.microsoft.com/office/drawing/2016/ink" xmlns:cx8="http://schemas.microsoft.com/office/drawing/2016/5/14/chartex" xmlns:cx7="http://schemas.microsoft.com/office/drawing/2016/5/13/chartex" xmlns:cx6="http://schemas.microsoft.com/office/drawing/2016/5/12/chartex" xmlns:cx5="http://schemas.microsoft.com/office/drawing/2016/5/11/chartex" xmlns:cx4="http://schemas.microsoft.com/office/drawing/2016/5/10/chartex" xmlns:cx3="http://schemas.microsoft.com/office/drawing/2016/5/9/chartex" xmlns:cx2="http://schemas.microsoft.com/office/drawing/2015/10/21/chartex">
+          <mc:Fallback xmlns:cx2="http://schemas.microsoft.com/office/drawing/2015/10/21/chartex" xmlns:cx3="http://schemas.microsoft.com/office/drawing/2016/5/9/chartex" xmlns:cx4="http://schemas.microsoft.com/office/drawing/2016/5/10/chartex" xmlns:cx5="http://schemas.microsoft.com/office/drawing/2016/5/11/chartex" xmlns:cx6="http://schemas.microsoft.com/office/drawing/2016/5/12/chartex" xmlns:cx7="http://schemas.microsoft.com/office/drawing/2016/5/13/chartex" xmlns:cx8="http://schemas.microsoft.com/office/drawing/2016/5/14/chartex" xmlns:aink="http://schemas.microsoft.com/office/drawing/2016/ink" xmlns:am3d="http://schemas.microsoft.com/office/drawing/2017/model3d" xmlns:w16cid="http://schemas.microsoft.com/office/word/2016/wordml/cid">
             <w:pict>
               <v:shape w14:anchorId="29095A73" id="Text Box 13" o:spid="_x0000_s1034" type="#_x0000_t202" style="position:absolute;left:0;text-align:left;margin-left:239.25pt;margin-top:217.5pt;width:123pt;height:20.25pt;z-index:251680768;visibility:visible;mso-wrap-style:square;mso-width-percent:0;mso-wrap-distance-left:9pt;mso-wrap-distance-top:0;mso-wrap-distance-right:9pt;mso-wrap-distance-bottom:0;mso-position-horizontal:absolute;mso-position-horizontal-relative:text;mso-position-vertical:absolute;mso-position-vertical-relative:text;mso-width-percent:0;mso-width-relative:margin;v-text-anchor:top" o:gfxdata="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" filled="f" stroked="f">
                 <v:textbox>
@@ -1474,7 +1474,7 @@
               </wp:anchor>
             </w:drawing>
           </mc:Choice>
-          <mc:Fallback xmlns:w16cid="http://schemas.microsoft.com/office/word/2016/wordml/cid" xmlns:am3d="http://schemas.microsoft.com/office/drawing/2017/model3d" xmlns:aink="http://schemas.microsoft.com/office/drawing/2016/ink" xmlns:cx8="http://schemas.microsoft.com/office/drawing/2016/5/14/chartex" xmlns:cx7="http://schemas.microsoft.com/office/drawing/2016/5/13/chartex" xmlns:cx6="http://schemas.microsoft.com/office/drawing/2016/5/12/chartex" xmlns:cx5="http://schemas.microsoft.com/office/drawing/2016/5/11/chartex" xmlns:cx4="http://schemas.microsoft.com/office/drawing/2016/5/10/chartex" xmlns:cx3="http://schemas.microsoft.com/office/drawing/2016/5/9/chartex" xmlns:cx2="http://schemas.microsoft.com/office/drawing/2015/10/21/chartex">
+          <mc:Fallback xmlns:cx2="http://schemas.microsoft.com/office/drawing/2015/10/21/chartex" xmlns:cx3="http://schemas.microsoft.com/office/drawing/2016/5/9/chartex" xmlns:cx4="http://schemas.microsoft.com/office/drawing/2016/5/10/chartex" xmlns:cx5="http://schemas.microsoft.com/office/drawing/2016/5/11/chartex" xmlns:cx6="http://schemas.microsoft.com/office/drawing/2016/5/12/chartex" xmlns:cx7="http://schemas.microsoft.com/office/drawing/2016/5/13/chartex" xmlns:cx8="http://schemas.microsoft.com/office/drawing/2016/5/14/chartex" xmlns:aink="http://schemas.microsoft.com/office/drawing/2016/ink" xmlns:am3d="http://schemas.microsoft.com/office/drawing/2017/model3d" xmlns:w16cid="http://schemas.microsoft.com/office/word/2016/wordml/cid">
             <w:pict>
               <v:shapetype w14:anchorId="75CC2909" id="_x0000_t32" coordsize="21600,21600" o:spt="32" o:oned="t" path="m,l21600,21600e" filled="f">
                 <v:path arrowok="t" fillok="f" o:connecttype="none"/>
@@ -1566,7 +1566,7 @@
               </wp:anchor>
             </w:drawing>
           </mc:Choice>
-          <mc:Fallback xmlns:w16cid="http://schemas.microsoft.com/office/word/2016/wordml/cid" xmlns:am3d="http://schemas.microsoft.com/office/drawing/2017/model3d" xmlns:aink="http://schemas.microsoft.com/office/drawing/2016/ink" xmlns:cx8="http://schemas.microsoft.com/office/drawing/2016/5/14/chartex" xmlns:cx7="http://schemas.microsoft.com/office/drawing/2016/5/13/chartex" xmlns:cx6="http://schemas.microsoft.com/office/drawing/2016/5/12/chartex" xmlns:cx5="http://schemas.microsoft.com/office/drawing/2016/5/11/chartex" xmlns:cx4="http://schemas.microsoft.com/office/drawing/2016/5/10/chartex" xmlns:cx3="http://schemas.microsoft.com/office/drawing/2016/5/9/chartex" xmlns:cx2="http://schemas.microsoft.com/office/drawing/2015/10/21/chartex">
+          <mc:Fallback xmlns:cx2="http://schemas.microsoft.com/office/drawing/2015/10/21/chartex" xmlns:cx3="http://schemas.microsoft.com/office/drawing/2016/5/9/chartex" xmlns:cx4="http://schemas.microsoft.com/office/drawing/2016/5/10/chartex" xmlns:cx5="http://schemas.microsoft.com/office/drawing/2016/5/11/chartex" xmlns:cx6="http://schemas.microsoft.com/office/drawing/2016/5/12/chartex" xmlns:cx7="http://schemas.microsoft.com/office/drawing/2016/5/13/chartex" xmlns:cx8="http://schemas.microsoft.com/office/drawing/2016/5/14/chartex" xmlns:aink="http://schemas.microsoft.com/office/drawing/2016/ink" xmlns:am3d="http://schemas.microsoft.com/office/drawing/2017/model3d" xmlns:w16cid="http://schemas.microsoft.com/office/word/2016/wordml/cid">
             <w:pict>
               <v:shape w14:anchorId="3506DC28" id="Text Box 7" o:spid="_x0000_s1035" type="#_x0000_t202" style="position:absolute;left:0;text-align:left;margin-left:0;margin-top:123pt;width:133.5pt;height:72.75pt;z-index:251676672;visibility:visible;mso-wrap-style:square;mso-width-percent:0;mso-height-percent:0;mso-wrap-distance-left:9pt;mso-wrap-distance-top:0;mso-wrap-distance-right:9pt;mso-wrap-distance-bottom:0;mso-position-horizontal:center;mso-position-horizontal-relative:margin;mso-position-vertical:absolute;mso-position-vertical-relative:text;mso-width-percent:0;mso-height-percent:0;mso-width-relative:margin;mso-height-relative:margin;v-text-anchor:top" o:gfxdata="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" fillcolor="white [3201]" strokeweight=".5pt">
                 <v:textbox>
@@ -1665,7 +1665,7 @@
               </wp:anchor>
             </w:drawing>
           </mc:Choice>
-          <mc:Fallback xmlns:w16cid="http://schemas.microsoft.com/office/word/2016/wordml/cid" xmlns:am3d="http://schemas.microsoft.com/office/drawing/2017/model3d" xmlns:aink="http://schemas.microsoft.com/office/drawing/2016/ink" xmlns:cx8="http://schemas.microsoft.com/office/drawing/2016/5/14/chartex" xmlns:cx7="http://schemas.microsoft.com/office/drawing/2016/5/13/chartex" xmlns:cx6="http://schemas.microsoft.com/office/drawing/2016/5/12/chartex" xmlns:cx5="http://schemas.microsoft.com/office/drawing/2016/5/11/chartex" xmlns:cx4="http://schemas.microsoft.com/office/drawing/2016/5/10/chartex" xmlns:cx3="http://schemas.microsoft.com/office/drawing/2016/5/9/chartex" xmlns:cx2="http://schemas.microsoft.com/office/drawing/2015/10/21/chartex">
+          <mc:Fallback xmlns:cx2="http://schemas.microsoft.com/office/drawing/2015/10/21/chartex" xmlns:cx3="http://schemas.microsoft.com/office/drawing/2016/5/9/chartex" xmlns:cx4="http://schemas.microsoft.com/office/drawing/2016/5/10/chartex" xmlns:cx5="http://schemas.microsoft.com/office/drawing/2016/5/11/chartex" xmlns:cx6="http://schemas.microsoft.com/office/drawing/2016/5/12/chartex" xmlns:cx7="http://schemas.microsoft.com/office/drawing/2016/5/13/chartex" xmlns:cx8="http://schemas.microsoft.com/office/drawing/2016/5/14/chartex" xmlns:aink="http://schemas.microsoft.com/office/drawing/2016/ink" xmlns:am3d="http://schemas.microsoft.com/office/drawing/2017/model3d" xmlns:w16cid="http://schemas.microsoft.com/office/word/2016/wordml/cid">
             <w:pict>
               <v:shape w14:anchorId="342940D6" id="Straight Arrow Connector 23" o:spid="_x0000_s1026" type="#_x0000_t32" style="position:absolute;margin-left:239.25pt;margin-top:18.15pt;width:108.75pt;height:76.5pt;flip:x;z-index:251694080;visibility:visible;mso-wrap-style:square;mso-width-percent:0;mso-height-percent:0;mso-wrap-distance-left:9pt;mso-wrap-distance-top:0;mso-wrap-distance-right:9pt;mso-wrap-distance-bottom:0;mso-position-horizontal:absolute;mso-position-horizontal-relative:margin;mso-position-vertical:absolute;mso-position-vertical-relative:text;mso-width-percent:0;mso-height-percent:0;mso-width-relative:margin;mso-height-relative:margin" o:gfxdata="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" strokecolor="black [3200]" strokeweight=".5pt">
                 <v:stroke endarrow="block" joinstyle="miter"/>
@@ -1741,7 +1741,7 @@
               </wp:anchor>
             </w:drawing>
           </mc:Choice>
-          <mc:Fallback xmlns:w16cid="http://schemas.microsoft.com/office/word/2016/wordml/cid" xmlns:am3d="http://schemas.microsoft.com/office/drawing/2017/model3d" xmlns:aink="http://schemas.microsoft.com/office/drawing/2016/ink" xmlns:cx8="http://schemas.microsoft.com/office/drawing/2016/5/14/chartex" xmlns:cx7="http://schemas.microsoft.com/office/drawing/2016/5/13/chartex" xmlns:cx6="http://schemas.microsoft.com/office/drawing/2016/5/12/chartex" xmlns:cx5="http://schemas.microsoft.com/office/drawing/2016/5/11/chartex" xmlns:cx4="http://schemas.microsoft.com/office/drawing/2016/5/10/chartex" xmlns:cx3="http://schemas.microsoft.com/office/drawing/2016/5/9/chartex" xmlns:cx2="http://schemas.microsoft.com/office/drawing/2015/10/21/chartex">
+          <mc:Fallback xmlns:cx2="http://schemas.microsoft.com/office/drawing/2015/10/21/chartex" xmlns:cx3="http://schemas.microsoft.com/office/drawing/2016/5/9/chartex" xmlns:cx4="http://schemas.microsoft.com/office/drawing/2016/5/10/chartex" xmlns:cx5="http://schemas.microsoft.com/office/drawing/2016/5/11/chartex" xmlns:cx6="http://schemas.microsoft.com/office/drawing/2016/5/12/chartex" xmlns:cx7="http://schemas.microsoft.com/office/drawing/2016/5/13/chartex" xmlns:cx8="http://schemas.microsoft.com/office/drawing/2016/5/14/chartex" xmlns:aink="http://schemas.microsoft.com/office/drawing/2016/ink" xmlns:am3d="http://schemas.microsoft.com/office/drawing/2017/model3d" xmlns:w16cid="http://schemas.microsoft.com/office/word/2016/wordml/cid">
             <w:pict>
               <v:shape w14:anchorId="3E6F253D" id="Straight Arrow Connector 5" o:spid="_x0000_s1026" type="#_x0000_t32" style="position:absolute;margin-left:132pt;margin-top:17.4pt;width:102pt;height:77.25pt;z-index:251672576;visibility:visible;mso-wrap-style:square;mso-width-percent:0;mso-height-percent:0;mso-wrap-distance-left:9pt;mso-wrap-distance-top:0;mso-wrap-distance-right:9pt;mso-wrap-distance-bottom:0;mso-position-horizontal:absolute;mso-position-horizontal-relative:margin;mso-position-vertical:absolute;mso-position-vertical-relative:text;mso-width-percent:0;mso-height-percent:0;mso-width-relative:margin;mso-height-relative:margin" o:gfxdata="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" strokecolor="black [3200]" strokeweight=".5pt">
                 <v:stroke endarrow="block" joinstyle="miter"/>
@@ -1834,7 +1834,7 @@
               </wp:anchor>
             </w:drawing>
           </mc:Choice>
-          <mc:Fallback xmlns:w16cid="http://schemas.microsoft.com/office/word/2016/wordml/cid" xmlns:am3d="http://schemas.microsoft.com/office/drawing/2017/model3d" xmlns:aink="http://schemas.microsoft.com/office/drawing/2016/ink" xmlns:cx8="http://schemas.microsoft.com/office/drawing/2016/5/14/chartex" xmlns:cx7="http://schemas.microsoft.com/office/drawing/2016/5/13/chartex" xmlns:cx6="http://schemas.microsoft.com/office/drawing/2016/5/12/chartex" xmlns:cx5="http://schemas.microsoft.com/office/drawing/2016/5/11/chartex" xmlns:cx4="http://schemas.microsoft.com/office/drawing/2016/5/10/chartex" xmlns:cx3="http://schemas.microsoft.com/office/drawing/2016/5/9/chartex" xmlns:cx2="http://schemas.microsoft.com/office/drawing/2015/10/21/chartex">
+          <mc:Fallback xmlns:cx2="http://schemas.microsoft.com/office/drawing/2015/10/21/chartex" xmlns:cx3="http://schemas.microsoft.com/office/drawing/2016/5/9/chartex" xmlns:cx4="http://schemas.microsoft.com/office/drawing/2016/5/10/chartex" xmlns:cx5="http://schemas.microsoft.com/office/drawing/2016/5/11/chartex" xmlns:cx6="http://schemas.microsoft.com/office/drawing/2016/5/12/chartex" xmlns:cx7="http://schemas.microsoft.com/office/drawing/2016/5/13/chartex" xmlns:cx8="http://schemas.microsoft.com/office/drawing/2016/5/14/chartex" xmlns:aink="http://schemas.microsoft.com/office/drawing/2016/ink" xmlns:am3d="http://schemas.microsoft.com/office/drawing/2017/model3d" xmlns:w16cid="http://schemas.microsoft.com/office/word/2016/wordml/cid">
             <w:pict>
               <v:shape w14:anchorId="4587BF51" id="Text Box 6" o:spid="_x0000_s1036" type="#_x0000_t202" style="position:absolute;margin-left:192.75pt;margin-top:13.15pt;width:100.5pt;height:20.25pt;z-index:251674624;visibility:visible;mso-wrap-style:square;mso-wrap-distance-left:9pt;mso-wrap-distance-top:0;mso-wrap-distance-right:9pt;mso-wrap-distance-bottom:0;mso-position-horizontal:absolute;mso-position-horizontal-relative:text;mso-position-vertical:absolute;mso-position-vertical-relative:text;v-text-anchor:top" o:gfxdata="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" filled="f" stroked="f">
                 <v:textbox>
@@ -1945,7 +1945,7 @@
               </wp:anchor>
             </w:drawing>
           </mc:Choice>
-          <mc:Fallback xmlns:w16cid="http://schemas.microsoft.com/office/word/2016/wordml/cid" xmlns:am3d="http://schemas.microsoft.com/office/drawing/2017/model3d" xmlns:aink="http://schemas.microsoft.com/office/drawing/2016/ink" xmlns:cx8="http://schemas.microsoft.com/office/drawing/2016/5/14/chartex" xmlns:cx7="http://schemas.microsoft.com/office/drawing/2016/5/13/chartex" xmlns:cx6="http://schemas.microsoft.com/office/drawing/2016/5/12/chartex" xmlns:cx5="http://schemas.microsoft.com/office/drawing/2016/5/11/chartex" xmlns:cx4="http://schemas.microsoft.com/office/drawing/2016/5/10/chartex" xmlns:cx3="http://schemas.microsoft.com/office/drawing/2016/5/9/chartex" xmlns:cx2="http://schemas.microsoft.com/office/drawing/2015/10/21/chartex">
+          <mc:Fallback xmlns:cx2="http://schemas.microsoft.com/office/drawing/2015/10/21/chartex" xmlns:cx3="http://schemas.microsoft.com/office/drawing/2016/5/9/chartex" xmlns:cx4="http://schemas.microsoft.com/office/drawing/2016/5/10/chartex" xmlns:cx5="http://schemas.microsoft.com/office/drawing/2016/5/11/chartex" xmlns:cx6="http://schemas.microsoft.com/office/drawing/2016/5/12/chartex" xmlns:cx7="http://schemas.microsoft.com/office/drawing/2016/5/13/chartex" xmlns:cx8="http://schemas.microsoft.com/office/drawing/2016/5/14/chartex" xmlns:aink="http://schemas.microsoft.com/office/drawing/2016/ink" xmlns:am3d="http://schemas.microsoft.com/office/drawing/2017/model3d" xmlns:w16cid="http://schemas.microsoft.com/office/word/2016/wordml/cid">
             <w:pict>
               <v:shapetype w14:anchorId="566C2E04" id="_x0000_t34" coordsize="21600,21600" o:spt="34" o:oned="t" adj="10800" path="m,l@0,0@0,21600,21600,21600e" filled="f">
                 <v:stroke joinstyle="miter"/>
@@ -2036,7 +2036,7 @@
               </wp:anchor>
             </w:drawing>
           </mc:Choice>
-          <mc:Fallback xmlns:w16cid="http://schemas.microsoft.com/office/word/2016/wordml/cid" xmlns:am3d="http://schemas.microsoft.com/office/drawing/2017/model3d" xmlns:aink="http://schemas.microsoft.com/office/drawing/2016/ink" xmlns:cx8="http://schemas.microsoft.com/office/drawing/2016/5/14/chartex" xmlns:cx7="http://schemas.microsoft.com/office/drawing/2016/5/13/chartex" xmlns:cx6="http://schemas.microsoft.com/office/drawing/2016/5/12/chartex" xmlns:cx5="http://schemas.microsoft.com/office/drawing/2016/5/11/chartex" xmlns:cx4="http://schemas.microsoft.com/office/drawing/2016/5/10/chartex" xmlns:cx3="http://schemas.microsoft.com/office/drawing/2016/5/9/chartex" xmlns:cx2="http://schemas.microsoft.com/office/drawing/2015/10/21/chartex">
+          <mc:Fallback xmlns:cx2="http://schemas.microsoft.com/office/drawing/2015/10/21/chartex" xmlns:cx3="http://schemas.microsoft.com/office/drawing/2016/5/9/chartex" xmlns:cx4="http://schemas.microsoft.com/office/drawing/2016/5/10/chartex" xmlns:cx5="http://schemas.microsoft.com/office/drawing/2016/5/11/chartex" xmlns:cx6="http://schemas.microsoft.com/office/drawing/2016/5/12/chartex" xmlns:cx7="http://schemas.microsoft.com/office/drawing/2016/5/13/chartex" xmlns:cx8="http://schemas.microsoft.com/office/drawing/2016/5/14/chartex" xmlns:aink="http://schemas.microsoft.com/office/drawing/2016/ink" xmlns:am3d="http://schemas.microsoft.com/office/drawing/2017/model3d" xmlns:w16cid="http://schemas.microsoft.com/office/word/2016/wordml/cid">
             <w:pict>
               <v:shape w14:anchorId="7CB0EF92" id="Elbow Connector 24" o:spid="_x0000_s1026" type="#_x0000_t34" style="position:absolute;margin-left:301.5pt;margin-top:19.65pt;width:96pt;height:105.75pt;z-index:251696128;visibility:visible;mso-wrap-style:square;mso-width-percent:0;mso-height-percent:0;mso-wrap-distance-left:9pt;mso-wrap-distance-top:0;mso-wrap-distance-right:9pt;mso-wrap-distance-bottom:0;mso-position-horizontal:absolute;mso-position-horizontal-relative:margin;mso-position-vertical:absolute;mso-position-vertical-relative:text;mso-width-percent:0;mso-height-percent:0;mso-width-relative:margin;mso-height-relative:margin" o:gfxdata="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" adj="21623" strokecolor="black [3213]" strokeweight=".5pt">
                 <v:stroke endarrow="block"/>
@@ -2148,7 +2148,7 @@
               </wp:anchor>
             </w:drawing>
           </mc:Choice>
-          <mc:Fallback xmlns:w16cid="http://schemas.microsoft.com/office/word/2016/wordml/cid" xmlns:am3d="http://schemas.microsoft.com/office/drawing/2017/model3d" xmlns:aink="http://schemas.microsoft.com/office/drawing/2016/ink" xmlns:cx8="http://schemas.microsoft.com/office/drawing/2016/5/14/chartex" xmlns:cx7="http://schemas.microsoft.com/office/drawing/2016/5/13/chartex" xmlns:cx6="http://schemas.microsoft.com/office/drawing/2016/5/12/chartex" xmlns:cx5="http://schemas.microsoft.com/office/drawing/2016/5/11/chartex" xmlns:cx4="http://schemas.microsoft.com/office/drawing/2016/5/10/chartex" xmlns:cx3="http://schemas.microsoft.com/office/drawing/2016/5/9/chartex" xmlns:cx2="http://schemas.microsoft.com/office/drawing/2015/10/21/chartex">
+          <mc:Fallback xmlns:cx2="http://schemas.microsoft.com/office/drawing/2015/10/21/chartex" xmlns:cx3="http://schemas.microsoft.com/office/drawing/2016/5/9/chartex" xmlns:cx4="http://schemas.microsoft.com/office/drawing/2016/5/10/chartex" xmlns:cx5="http://schemas.microsoft.com/office/drawing/2016/5/11/chartex" xmlns:cx6="http://schemas.microsoft.com/office/drawing/2016/5/12/chartex" xmlns:cx7="http://schemas.microsoft.com/office/drawing/2016/5/13/chartex" xmlns:cx8="http://schemas.microsoft.com/office/drawing/2016/5/14/chartex" xmlns:aink="http://schemas.microsoft.com/office/drawing/2016/ink" xmlns:am3d="http://schemas.microsoft.com/office/drawing/2017/model3d" xmlns:w16cid="http://schemas.microsoft.com/office/word/2016/wordml/cid">
             <w:pict>
               <v:shape w14:anchorId="28762266" id="Text Box 18" o:spid="_x0000_s1037" type="#_x0000_t202" style="position:absolute;margin-left:14.25pt;margin-top:23.4pt;width:117pt;height:36.75pt;z-index:251685888;visibility:visible;mso-wrap-style:square;mso-width-percent:0;mso-height-percent:0;mso-wrap-distance-left:9pt;mso-wrap-distance-top:0;mso-wrap-distance-right:9pt;mso-wrap-distance-bottom:0;mso-position-horizontal:absolute;mso-position-horizontal-relative:text;mso-position-vertical:absolute;mso-position-vertical-relative:text;mso-width-percent:0;mso-height-percent:0;mso-width-relative:margin;mso-height-relative:margin;v-text-anchor:top" o:gfxdata="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" fillcolor="white [3201]" strokeweight=".5pt">
                 <v:textbox>
@@ -2241,7 +2241,7 @@
               </wp:anchor>
             </w:drawing>
           </mc:Choice>
-          <mc:Fallback xmlns:w16cid="http://schemas.microsoft.com/office/word/2016/wordml/cid" xmlns:am3d="http://schemas.microsoft.com/office/drawing/2017/model3d" xmlns:aink="http://schemas.microsoft.com/office/drawing/2016/ink" xmlns:cx8="http://schemas.microsoft.com/office/drawing/2016/5/14/chartex" xmlns:cx7="http://schemas.microsoft.com/office/drawing/2016/5/13/chartex" xmlns:cx6="http://schemas.microsoft.com/office/drawing/2016/5/12/chartex" xmlns:cx5="http://schemas.microsoft.com/office/drawing/2016/5/11/chartex" xmlns:cx4="http://schemas.microsoft.com/office/drawing/2016/5/10/chartex" xmlns:cx3="http://schemas.microsoft.com/office/drawing/2016/5/9/chartex" xmlns:cx2="http://schemas.microsoft.com/office/drawing/2015/10/21/chartex">
+          <mc:Fallback xmlns:cx2="http://schemas.microsoft.com/office/drawing/2015/10/21/chartex" xmlns:cx3="http://schemas.microsoft.com/office/drawing/2016/5/9/chartex" xmlns:cx4="http://schemas.microsoft.com/office/drawing/2016/5/10/chartex" xmlns:cx5="http://schemas.microsoft.com/office/drawing/2016/5/11/chartex" xmlns:cx6="http://schemas.microsoft.com/office/drawing/2016/5/12/chartex" xmlns:cx7="http://schemas.microsoft.com/office/drawing/2016/5/13/chartex" xmlns:cx8="http://schemas.microsoft.com/office/drawing/2016/5/14/chartex" xmlns:aink="http://schemas.microsoft.com/office/drawing/2016/ink" xmlns:am3d="http://schemas.microsoft.com/office/drawing/2017/model3d" xmlns:w16cid="http://schemas.microsoft.com/office/word/2016/wordml/cid">
             <w:pict>
               <v:shape w14:anchorId="7A039DBC" id="Text Box 15" o:spid="_x0000_s1038" type="#_x0000_t202" style="position:absolute;margin-left:333.75pt;margin-top:18.9pt;width:131.25pt;height:40.5pt;z-index:251683840;visibility:visible;mso-wrap-style:square;mso-width-percent:0;mso-height-percent:0;mso-wrap-distance-left:9pt;mso-wrap-distance-top:0;mso-wrap-distance-right:9pt;mso-wrap-distance-bottom:0;mso-position-horizontal:absolute;mso-position-horizontal-relative:text;mso-position-vertical:absolute;mso-position-vertical-relative:text;mso-width-percent:0;mso-height-percent:0;mso-width-relative:margin;mso-height-relative:margin;v-text-anchor:top" o:gfxdata="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" fillcolor="white [3201]" strokeweight=".5pt">
                 <v:textbox>
@@ -3479,7 +3479,23 @@
                 <w:sz w:val="24"/>
                 <w:szCs w:val="24"/>
               </w:rPr>
-              <w:t xml:space="preserve">eepak Malempati, </w:t>
+              <w:t xml:space="preserve">eepak </w:t>
+            </w:r>
+            <w:proofErr w:type="spellStart"/>
+            <w:r>
+              <w:rPr>
+                <w:sz w:val="24"/>
+                <w:szCs w:val="24"/>
+              </w:rPr>
+              <w:t>Malempati</w:t>
+            </w:r>
+            <w:proofErr w:type="spellEnd"/>
+            <w:r>
+              <w:rPr>
+                <w:sz w:val="24"/>
+                <w:szCs w:val="24"/>
+              </w:rPr>
+              <w:t xml:space="preserve">, </w:t>
             </w:r>
             <w:proofErr w:type="spellStart"/>
             <w:r>
@@ -3495,8 +3511,17 @@
                 <w:sz w:val="24"/>
                 <w:szCs w:val="24"/>
               </w:rPr>
-              <w:t xml:space="preserve"> Sai kumar</w:t>
+              <w:t xml:space="preserve"> Sai </w:t>
             </w:r>
+            <w:proofErr w:type="spellStart"/>
+            <w:r>
+              <w:rPr>
+                <w:sz w:val="24"/>
+                <w:szCs w:val="24"/>
+              </w:rPr>
+              <w:t>kumar</w:t>
+            </w:r>
+            <w:proofErr w:type="spellEnd"/>
           </w:p>
         </w:tc>
       </w:tr>
@@ -3544,17 +3569,8 @@
                 <w:sz w:val="24"/>
                 <w:szCs w:val="24"/>
               </w:rPr>
-              <w:t xml:space="preserve">Pranay </w:t>
+              <w:t>Pranay Allikanti</w:t>
             </w:r>
-            <w:proofErr w:type="spellStart"/>
-            <w:r>
-              <w:rPr>
-                <w:sz w:val="24"/>
-                <w:szCs w:val="24"/>
-              </w:rPr>
-              <w:t>Allikanti</w:t>
-            </w:r>
-            <w:proofErr w:type="spellEnd"/>
           </w:p>
         </w:tc>
       </w:tr>
@@ -3649,7 +3665,34 @@
               </w:rPr>
               <w:t xml:space="preserve">Visualize in </w:t>
             </w:r>
-            <w:proofErr w:type="spellStart"/>
+            <w:r>
+              <w:rPr>
+                <w:sz w:val="24"/>
+                <w:szCs w:val="24"/>
+              </w:rPr>
+              <w:t>Tableau</w:t>
+            </w:r>
+            <w:r>
+              <w:rPr>
+                <w:sz w:val="24"/>
+                <w:szCs w:val="24"/>
+              </w:rPr>
+              <w:t xml:space="preserve"> </w:t>
+            </w:r>
+            <w:r>
+              <w:rPr>
+                <w:sz w:val="24"/>
+                <w:szCs w:val="24"/>
+              </w:rPr>
+              <w:t>or</w:t>
+            </w:r>
+            <w:r>
+              <w:rPr>
+                <w:sz w:val="24"/>
+                <w:szCs w:val="24"/>
+              </w:rPr>
+              <w:t xml:space="preserve"> </w:t>
+            </w:r>
             <w:r>
               <w:rPr>
                 <w:sz w:val="24"/>
@@ -3657,14 +3700,8 @@
               </w:rPr>
               <w:t>PowerBI</w:t>
             </w:r>
-            <w:proofErr w:type="spellEnd"/>
-            <w:r>
-              <w:rPr>
-                <w:sz w:val="24"/>
-                <w:szCs w:val="24"/>
-              </w:rPr>
-              <w:t xml:space="preserve"> and Tableau</w:t>
-            </w:r>
+            <w:bookmarkStart w:id="0" w:name="_GoBack"/>
+            <w:bookmarkEnd w:id="0"/>
           </w:p>
         </w:tc>
         <w:tc>
@@ -4178,8 +4215,6 @@
         </w:rPr>
         <w:t>Multi-dimensional analysis of data streaming</w:t>
       </w:r>
-      <w:bookmarkStart w:id="0" w:name="_GoBack"/>
-      <w:bookmarkEnd w:id="0"/>
     </w:p>
     <w:p>
       <w:pPr>
@@ -8677,7 +8712,7 @@
 </file>
 
 <file path=customXml/itemProps1.xml><?xml version="1.0" encoding="utf-8"?>
-<ds:datastoreItem xmlns:ds="http://schemas.openxmlformats.org/officeDocument/2006/customXml" ds:itemID="{9BF295AD-059E-4BB7-9176-D71AD76EE4E2}">
+<ds:datastoreItem xmlns:ds="http://schemas.openxmlformats.org/officeDocument/2006/customXml" ds:itemID="{4716363E-7122-41B1-900C-CC87D4505B4C}">
   <ds:schemaRefs>
     <ds:schemaRef ds:uri="http://schemas.openxmlformats.org/officeDocument/2006/bibliography"/>
   </ds:schemaRefs>

</xml_diff>

<commit_message>
added version 4 flow diagram
</commit_message>
<xml_diff>
--- a/DV Project Proposal.docx
+++ b/DV Project Proposal.docx
@@ -1,6 +1,6 @@
 
 <file path=word/document.xml><?xml version="1.0" encoding="utf-8"?>
-<w:document xmlns:wpc="http://schemas.microsoft.com/office/word/2010/wordprocessingCanvas" xmlns:cx="http://schemas.microsoft.com/office/drawing/2014/chartex" xmlns:cx1="http://schemas.microsoft.com/office/drawing/2015/9/8/chartex" xmlns:cx2="http://schemas.microsoft.com/office/drawing/2015/10/21/chartex" xmlns:cx3="http://schemas.microsoft.com/office/drawing/2016/5/9/chartex" xmlns:cx4="http://schemas.microsoft.com/office/drawing/2016/5/10/chartex" xmlns:cx5="http://schemas.microsoft.com/office/drawing/2016/5/11/chartex" xmlns:cx6="http://schemas.microsoft.com/office/drawing/2016/5/12/chartex" xmlns:cx7="http://schemas.microsoft.com/office/drawing/2016/5/13/chartex" xmlns:cx8="http://schemas.microsoft.com/office/drawing/2016/5/14/chartex" xmlns:mc="http://schemas.openxmlformats.org/markup-compatibility/2006" xmlns:aink="http://schemas.microsoft.com/office/drawing/2016/ink" xmlns:am3d="http://schemas.microsoft.com/office/drawing/2017/model3d" xmlns:o="urn:schemas-microsoft-com:office:office" xmlns:r="http://schemas.openxmlformats.org/officeDocument/2006/relationships" xmlns:m="http://schemas.openxmlformats.org/officeDocument/2006/math" xmlns:v="urn:schemas-microsoft-com:vml" xmlns:wp14="http://schemas.microsoft.com/office/word/2010/wordprocessingDrawing" xmlns:wp="http://schemas.openxmlformats.org/drawingml/2006/wordprocessingDrawing" xmlns:w10="urn:schemas-microsoft-com:office:word" xmlns:w="http://schemas.openxmlformats.org/wordprocessingml/2006/main" xmlns:w14="http://schemas.microsoft.com/office/word/2010/wordml" xmlns:w15="http://schemas.microsoft.com/office/word/2012/wordml" xmlns:w16cid="http://schemas.microsoft.com/office/word/2016/wordml/cid" xmlns:w16se="http://schemas.microsoft.com/office/word/2015/wordml/symex" xmlns:wpg="http://schemas.microsoft.com/office/word/2010/wordprocessingGroup" xmlns:wpi="http://schemas.microsoft.com/office/word/2010/wordprocessingInk" xmlns:wne="http://schemas.microsoft.com/office/word/2006/wordml" xmlns:wps="http://schemas.microsoft.com/office/word/2010/wordprocessingShape" mc:Ignorable="w14 w15 w16se w16cid wp14">
+<w:document xmlns:wpc="http://schemas.microsoft.com/office/word/2010/wordprocessingCanvas" xmlns:cx="http://schemas.microsoft.com/office/drawing/2014/chartex" xmlns:cx1="http://schemas.microsoft.com/office/drawing/2015/9/8/chartex" xmlns:mc="http://schemas.openxmlformats.org/markup-compatibility/2006" xmlns:o="urn:schemas-microsoft-com:office:office" xmlns:r="http://schemas.openxmlformats.org/officeDocument/2006/relationships" xmlns:m="http://schemas.openxmlformats.org/officeDocument/2006/math" xmlns:v="urn:schemas-microsoft-com:vml" xmlns:wp14="http://schemas.microsoft.com/office/word/2010/wordprocessingDrawing" xmlns:wp="http://schemas.openxmlformats.org/drawingml/2006/wordprocessingDrawing" xmlns:w10="urn:schemas-microsoft-com:office:word" xmlns:w="http://schemas.openxmlformats.org/wordprocessingml/2006/main" xmlns:w14="http://schemas.microsoft.com/office/word/2010/wordml" xmlns:w15="http://schemas.microsoft.com/office/word/2012/wordml" xmlns:w16se="http://schemas.microsoft.com/office/word/2015/wordml/symex" xmlns:wpg="http://schemas.microsoft.com/office/word/2010/wordprocessingGroup" xmlns:wpi="http://schemas.microsoft.com/office/word/2010/wordprocessingInk" xmlns:wne="http://schemas.microsoft.com/office/word/2006/wordml" xmlns:wps="http://schemas.microsoft.com/office/word/2010/wordprocessingShape" mc:Ignorable="w14 w15 w16se wp14">
   <w:body>
     <w:p>
       <w:pPr>
@@ -148,7 +148,7 @@
               </wp:anchor>
             </w:drawing>
           </mc:Choice>
-          <mc:Fallback>
+          <mc:Fallback xmlns:w16cid="http://schemas.microsoft.com/office/word/2016/wordml/cid" xmlns:am3d="http://schemas.microsoft.com/office/drawing/2017/model3d" xmlns:aink="http://schemas.microsoft.com/office/drawing/2016/ink" xmlns:cx8="http://schemas.microsoft.com/office/drawing/2016/5/14/chartex" xmlns:cx7="http://schemas.microsoft.com/office/drawing/2016/5/13/chartex" xmlns:cx6="http://schemas.microsoft.com/office/drawing/2016/5/12/chartex" xmlns:cx5="http://schemas.microsoft.com/office/drawing/2016/5/11/chartex" xmlns:cx4="http://schemas.microsoft.com/office/drawing/2016/5/10/chartex" xmlns:cx3="http://schemas.microsoft.com/office/drawing/2016/5/9/chartex" xmlns:cx2="http://schemas.microsoft.com/office/drawing/2015/10/21/chartex">
             <w:pict>
               <v:shapetype w14:anchorId="279DCC57" id="_x0000_t202" coordsize="21600,21600" o:spt="202" path="m,l,21600r21600,l21600,xe">
                 <v:stroke joinstyle="miter"/>
@@ -244,7 +244,7 @@
               </wp:anchor>
             </w:drawing>
           </mc:Choice>
-          <mc:Fallback>
+          <mc:Fallback xmlns:w16cid="http://schemas.microsoft.com/office/word/2016/wordml/cid" xmlns:am3d="http://schemas.microsoft.com/office/drawing/2017/model3d" xmlns:aink="http://schemas.microsoft.com/office/drawing/2016/ink" xmlns:cx8="http://schemas.microsoft.com/office/drawing/2016/5/14/chartex" xmlns:cx7="http://schemas.microsoft.com/office/drawing/2016/5/13/chartex" xmlns:cx6="http://schemas.microsoft.com/office/drawing/2016/5/12/chartex" xmlns:cx5="http://schemas.microsoft.com/office/drawing/2016/5/11/chartex" xmlns:cx4="http://schemas.microsoft.com/office/drawing/2016/5/10/chartex" xmlns:cx3="http://schemas.microsoft.com/office/drawing/2016/5/9/chartex" xmlns:cx2="http://schemas.microsoft.com/office/drawing/2015/10/21/chartex">
             <w:pict>
               <v:shape w14:anchorId="18B8B599" id="Text Box 11" o:spid="_x0000_s1027" type="#_x0000_t202" style="position:absolute;margin-left:220.5pt;margin-top:98.6pt;width:100.5pt;height:20.25pt;z-index:251666432;visibility:visible;mso-wrap-style:square;mso-wrap-distance-left:9pt;mso-wrap-distance-top:0;mso-wrap-distance-right:9pt;mso-wrap-distance-bottom:0;mso-position-horizontal:absolute;mso-position-horizontal-relative:text;mso-position-vertical:absolute;mso-position-vertical-relative:text;v-text-anchor:top" o:gfxdata="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" filled="f" stroked="f">
                 <v:textbox>
@@ -339,7 +339,7 @@
               </wp:anchor>
             </w:drawing>
           </mc:Choice>
-          <mc:Fallback>
+          <mc:Fallback xmlns:w16cid="http://schemas.microsoft.com/office/word/2016/wordml/cid" xmlns:am3d="http://schemas.microsoft.com/office/drawing/2017/model3d" xmlns:aink="http://schemas.microsoft.com/office/drawing/2016/ink" xmlns:cx8="http://schemas.microsoft.com/office/drawing/2016/5/14/chartex" xmlns:cx7="http://schemas.microsoft.com/office/drawing/2016/5/13/chartex" xmlns:cx6="http://schemas.microsoft.com/office/drawing/2016/5/12/chartex" xmlns:cx5="http://schemas.microsoft.com/office/drawing/2016/5/11/chartex" xmlns:cx4="http://schemas.microsoft.com/office/drawing/2016/5/10/chartex" xmlns:cx3="http://schemas.microsoft.com/office/drawing/2016/5/9/chartex" xmlns:cx2="http://schemas.microsoft.com/office/drawing/2015/10/21/chartex">
             <w:pict>
               <v:shape w14:anchorId="15B846A7" id="Text Box 4" o:spid="_x0000_s1028" type="#_x0000_t202" style="position:absolute;margin-left:156pt;margin-top:283.1pt;width:137.25pt;height:41.25pt;z-index:251663360;visibility:visible;mso-wrap-style:square;mso-width-percent:0;mso-height-percent:0;mso-wrap-distance-left:9pt;mso-wrap-distance-top:0;mso-wrap-distance-right:9pt;mso-wrap-distance-bottom:0;mso-position-horizontal:absolute;mso-position-horizontal-relative:text;mso-position-vertical:absolute;mso-position-vertical-relative:text;mso-width-percent:0;mso-height-percent:0;mso-width-relative:margin;mso-height-relative:margin;v-text-anchor:top" o:gfxdata="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" fillcolor="white [3201]" strokeweight=".5pt">
                 <v:textbox>
@@ -423,7 +423,7 @@
               </wp:anchor>
             </w:drawing>
           </mc:Choice>
-          <mc:Fallback>
+          <mc:Fallback xmlns:w16cid="http://schemas.microsoft.com/office/word/2016/wordml/cid" xmlns:am3d="http://schemas.microsoft.com/office/drawing/2017/model3d" xmlns:aink="http://schemas.microsoft.com/office/drawing/2016/ink" xmlns:cx8="http://schemas.microsoft.com/office/drawing/2016/5/14/chartex" xmlns:cx7="http://schemas.microsoft.com/office/drawing/2016/5/13/chartex" xmlns:cx6="http://schemas.microsoft.com/office/drawing/2016/5/12/chartex" xmlns:cx5="http://schemas.microsoft.com/office/drawing/2016/5/11/chartex" xmlns:cx4="http://schemas.microsoft.com/office/drawing/2016/5/10/chartex" xmlns:cx3="http://schemas.microsoft.com/office/drawing/2016/5/9/chartex" xmlns:cx2="http://schemas.microsoft.com/office/drawing/2015/10/21/chartex">
             <w:pict>
               <v:shapetype w14:anchorId="5EB301B1" id="_x0000_t32" coordsize="21600,21600" o:spt="32" o:oned="t" path="m,l21600,21600e" filled="f">
                 <v:path arrowok="t" fillok="f" o:connecttype="none"/>
@@ -496,7 +496,7 @@
               </wp:anchor>
             </w:drawing>
           </mc:Choice>
-          <mc:Fallback>
+          <mc:Fallback xmlns:w16cid="http://schemas.microsoft.com/office/word/2016/wordml/cid" xmlns:am3d="http://schemas.microsoft.com/office/drawing/2017/model3d" xmlns:aink="http://schemas.microsoft.com/office/drawing/2016/ink" xmlns:cx8="http://schemas.microsoft.com/office/drawing/2016/5/14/chartex" xmlns:cx7="http://schemas.microsoft.com/office/drawing/2016/5/13/chartex" xmlns:cx6="http://schemas.microsoft.com/office/drawing/2016/5/12/chartex" xmlns:cx5="http://schemas.microsoft.com/office/drawing/2016/5/11/chartex" xmlns:cx4="http://schemas.microsoft.com/office/drawing/2016/5/10/chartex" xmlns:cx3="http://schemas.microsoft.com/office/drawing/2016/5/9/chartex" xmlns:cx2="http://schemas.microsoft.com/office/drawing/2015/10/21/chartex">
             <w:pict>
               <v:shape w14:anchorId="19E3FA0F" id="Straight Arrow Connector 8" o:spid="_x0000_s1026" type="#_x0000_t32" style="position:absolute;margin-left:220.5pt;margin-top:70.85pt;width:0;height:76.5pt;z-index:251664384;visibility:visible;mso-wrap-style:square;mso-wrap-distance-left:9pt;mso-wrap-distance-top:0;mso-wrap-distance-right:9pt;mso-wrap-distance-bottom:0;mso-position-horizontal:absolute;mso-position-horizontal-relative:text;mso-position-vertical:absolute;mso-position-vertical-relative:text" o:gfxdata="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" strokecolor="black [3200]" strokeweight=".5pt">
                 <v:stroke endarrow="block" joinstyle="miter"/>
@@ -583,7 +583,7 @@
               </wp:anchor>
             </w:drawing>
           </mc:Choice>
-          <mc:Fallback>
+          <mc:Fallback xmlns:w16cid="http://schemas.microsoft.com/office/word/2016/wordml/cid" xmlns:am3d="http://schemas.microsoft.com/office/drawing/2017/model3d" xmlns:aink="http://schemas.microsoft.com/office/drawing/2016/ink" xmlns:cx8="http://schemas.microsoft.com/office/drawing/2016/5/14/chartex" xmlns:cx7="http://schemas.microsoft.com/office/drawing/2016/5/13/chartex" xmlns:cx6="http://schemas.microsoft.com/office/drawing/2016/5/12/chartex" xmlns:cx5="http://schemas.microsoft.com/office/drawing/2016/5/11/chartex" xmlns:cx4="http://schemas.microsoft.com/office/drawing/2016/5/10/chartex" xmlns:cx3="http://schemas.microsoft.com/office/drawing/2016/5/9/chartex" xmlns:cx2="http://schemas.microsoft.com/office/drawing/2015/10/21/chartex">
             <w:pict>
               <v:shape w14:anchorId="3A0150FE" id="Text Box 3" o:spid="_x0000_s1029" type="#_x0000_t202" style="position:absolute;margin-left:156pt;margin-top:147.3pt;width:133.5pt;height:72.75pt;z-index:251661312;visibility:visible;mso-wrap-style:square;mso-width-percent:0;mso-height-percent:0;mso-wrap-distance-left:9pt;mso-wrap-distance-top:0;mso-wrap-distance-right:9pt;mso-wrap-distance-bottom:0;mso-position-horizontal:absolute;mso-position-horizontal-relative:text;mso-position-vertical:absolute;mso-position-vertical-relative:text;mso-width-percent:0;mso-height-percent:0;mso-width-relative:margin;mso-height-relative:margin;v-text-anchor:top" o:gfxdata="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" fillcolor="white [3201]" strokeweight=".5pt">
                 <v:textbox>
@@ -697,7 +697,7 @@
               </wp:anchor>
             </w:drawing>
           </mc:Choice>
-          <mc:Fallback>
+          <mc:Fallback xmlns:w16cid="http://schemas.microsoft.com/office/word/2016/wordml/cid" xmlns:am3d="http://schemas.microsoft.com/office/drawing/2017/model3d" xmlns:aink="http://schemas.microsoft.com/office/drawing/2016/ink" xmlns:cx8="http://schemas.microsoft.com/office/drawing/2016/5/14/chartex" xmlns:cx7="http://schemas.microsoft.com/office/drawing/2016/5/13/chartex" xmlns:cx6="http://schemas.microsoft.com/office/drawing/2016/5/12/chartex" xmlns:cx5="http://schemas.microsoft.com/office/drawing/2016/5/11/chartex" xmlns:cx4="http://schemas.microsoft.com/office/drawing/2016/5/10/chartex" xmlns:cx3="http://schemas.microsoft.com/office/drawing/2016/5/9/chartex" xmlns:cx2="http://schemas.microsoft.com/office/drawing/2015/10/21/chartex">
             <w:pict>
               <v:shape w14:anchorId="3C787252" id="Text Box 2" o:spid="_x0000_s1030" type="#_x0000_t202" style="position:absolute;margin-left:159.75pt;margin-top:27.35pt;width:133.5pt;height:43.5pt;z-index:251659264;visibility:visible;mso-wrap-style:square;mso-width-percent:0;mso-height-percent:0;mso-wrap-distance-left:9pt;mso-wrap-distance-top:0;mso-wrap-distance-right:9pt;mso-wrap-distance-bottom:0;mso-position-horizontal:absolute;mso-position-horizontal-relative:text;mso-position-vertical:absolute;mso-position-vertical-relative:text;mso-width-percent:0;mso-height-percent:0;mso-width-relative:margin;mso-height-relative:margin;v-text-anchor:top" o:gfxdata="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" fillcolor="white [3201]" strokeweight=".5pt">
                 <v:textbox>
@@ -1024,7 +1024,7 @@
               </wp:anchor>
             </w:drawing>
           </mc:Choice>
-          <mc:Fallback>
+          <mc:Fallback xmlns:w16cid="http://schemas.microsoft.com/office/word/2016/wordml/cid" xmlns:am3d="http://schemas.microsoft.com/office/drawing/2017/model3d" xmlns:aink="http://schemas.microsoft.com/office/drawing/2016/ink" xmlns:cx8="http://schemas.microsoft.com/office/drawing/2016/5/14/chartex" xmlns:cx7="http://schemas.microsoft.com/office/drawing/2016/5/13/chartex" xmlns:cx6="http://schemas.microsoft.com/office/drawing/2016/5/12/chartex" xmlns:cx5="http://schemas.microsoft.com/office/drawing/2016/5/11/chartex" xmlns:cx4="http://schemas.microsoft.com/office/drawing/2016/5/10/chartex" xmlns:cx3="http://schemas.microsoft.com/office/drawing/2016/5/9/chartex" xmlns:cx2="http://schemas.microsoft.com/office/drawing/2015/10/21/chartex">
             <w:pict>
               <v:shape w14:anchorId="2542337F" id="Text Box 22" o:spid="_x0000_s1031" type="#_x0000_t202" style="position:absolute;left:0;text-align:left;margin-left:253.5pt;margin-top:1.45pt;width:133.5pt;height:43.5pt;z-index:251692032;visibility:visible;mso-wrap-style:square;mso-width-percent:0;mso-height-percent:0;mso-wrap-distance-left:9pt;mso-wrap-distance-top:0;mso-wrap-distance-right:9pt;mso-wrap-distance-bottom:0;mso-position-horizontal:absolute;mso-position-horizontal-relative:text;mso-position-vertical:absolute;mso-position-vertical-relative:text;mso-width-percent:0;mso-height-percent:0;mso-width-relative:margin;mso-height-relative:margin;v-text-anchor:top" o:gfxdata="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" fillcolor="white [3201]" strokeweight=".5pt">
                 <v:textbox>
@@ -1158,7 +1158,7 @@
               </wp:anchor>
             </w:drawing>
           </mc:Choice>
-          <mc:Fallback>
+          <mc:Fallback xmlns:w16cid="http://schemas.microsoft.com/office/word/2016/wordml/cid" xmlns:am3d="http://schemas.microsoft.com/office/drawing/2017/model3d" xmlns:aink="http://schemas.microsoft.com/office/drawing/2016/ink" xmlns:cx8="http://schemas.microsoft.com/office/drawing/2016/5/14/chartex" xmlns:cx7="http://schemas.microsoft.com/office/drawing/2016/5/13/chartex" xmlns:cx6="http://schemas.microsoft.com/office/drawing/2016/5/12/chartex" xmlns:cx5="http://schemas.microsoft.com/office/drawing/2016/5/11/chartex" xmlns:cx4="http://schemas.microsoft.com/office/drawing/2016/5/10/chartex" xmlns:cx3="http://schemas.microsoft.com/office/drawing/2016/5/9/chartex" xmlns:cx2="http://schemas.microsoft.com/office/drawing/2015/10/21/chartex">
             <w:pict>
               <v:shape w14:anchorId="5AF6FCB8" id="Text Box 1" o:spid="_x0000_s1032" type="#_x0000_t202" style="position:absolute;left:0;text-align:left;margin-left:73.5pt;margin-top:.75pt;width:133.5pt;height:43.5pt;z-index:251670528;visibility:visible;mso-wrap-style:square;mso-width-percent:0;mso-height-percent:0;mso-wrap-distance-left:9pt;mso-wrap-distance-top:0;mso-wrap-distance-right:9pt;mso-wrap-distance-bottom:0;mso-position-horizontal:absolute;mso-position-horizontal-relative:text;mso-position-vertical:absolute;mso-position-vertical-relative:text;mso-width-percent:0;mso-height-percent:0;mso-width-relative:margin;mso-height-relative:margin;v-text-anchor:top" o:gfxdata="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" fillcolor="white [3201]" strokeweight=".5pt">
                 <v:textbox>
@@ -1285,7 +1285,7 @@
               </wp:anchor>
             </w:drawing>
           </mc:Choice>
-          <mc:Fallback>
+          <mc:Fallback xmlns:w16cid="http://schemas.microsoft.com/office/word/2016/wordml/cid" xmlns:am3d="http://schemas.microsoft.com/office/drawing/2017/model3d" xmlns:aink="http://schemas.microsoft.com/office/drawing/2016/ink" xmlns:cx8="http://schemas.microsoft.com/office/drawing/2016/5/14/chartex" xmlns:cx7="http://schemas.microsoft.com/office/drawing/2016/5/13/chartex" xmlns:cx6="http://schemas.microsoft.com/office/drawing/2016/5/12/chartex" xmlns:cx5="http://schemas.microsoft.com/office/drawing/2016/5/11/chartex" xmlns:cx4="http://schemas.microsoft.com/office/drawing/2016/5/10/chartex" xmlns:cx3="http://schemas.microsoft.com/office/drawing/2016/5/9/chartex" xmlns:cx2="http://schemas.microsoft.com/office/drawing/2015/10/21/chartex">
             <w:pict>
               <v:shape w14:anchorId="45037323" id="Text Box 14" o:spid="_x0000_s1033" type="#_x0000_t202" style="position:absolute;left:0;text-align:left;margin-left:164.25pt;margin-top:261pt;width:139.5pt;height:26.25pt;z-index:251682816;visibility:visible;mso-wrap-style:square;mso-width-percent:0;mso-height-percent:0;mso-wrap-distance-left:9pt;mso-wrap-distance-top:0;mso-wrap-distance-right:9pt;mso-wrap-distance-bottom:0;mso-position-horizontal:absolute;mso-position-horizontal-relative:margin;mso-position-vertical:absolute;mso-position-vertical-relative:text;mso-width-percent:0;mso-height-percent:0;mso-width-relative:margin;mso-height-relative:margin;v-text-anchor:top" o:gfxdata="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" fillcolor="white [3201]" strokeweight=".5pt">
                 <v:textbox>
@@ -1397,7 +1397,7 @@
               </wp:anchor>
             </w:drawing>
           </mc:Choice>
-          <mc:Fallback>
+          <mc:Fallback xmlns:w16cid="http://schemas.microsoft.com/office/word/2016/wordml/cid" xmlns:am3d="http://schemas.microsoft.com/office/drawing/2017/model3d" xmlns:aink="http://schemas.microsoft.com/office/drawing/2016/ink" xmlns:cx8="http://schemas.microsoft.com/office/drawing/2016/5/14/chartex" xmlns:cx7="http://schemas.microsoft.com/office/drawing/2016/5/13/chartex" xmlns:cx6="http://schemas.microsoft.com/office/drawing/2016/5/12/chartex" xmlns:cx5="http://schemas.microsoft.com/office/drawing/2016/5/11/chartex" xmlns:cx4="http://schemas.microsoft.com/office/drawing/2016/5/10/chartex" xmlns:cx3="http://schemas.microsoft.com/office/drawing/2016/5/9/chartex" xmlns:cx2="http://schemas.microsoft.com/office/drawing/2015/10/21/chartex">
             <w:pict>
               <v:shape w14:anchorId="29095A73" id="Text Box 13" o:spid="_x0000_s1034" type="#_x0000_t202" style="position:absolute;left:0;text-align:left;margin-left:239.25pt;margin-top:217.5pt;width:123pt;height:20.25pt;z-index:251680768;visibility:visible;mso-wrap-style:square;mso-width-percent:0;mso-wrap-distance-left:9pt;mso-wrap-distance-top:0;mso-wrap-distance-right:9pt;mso-wrap-distance-bottom:0;mso-position-horizontal:absolute;mso-position-horizontal-relative:text;mso-position-vertical:absolute;mso-position-vertical-relative:text;mso-width-percent:0;mso-width-relative:margin;v-text-anchor:top" o:gfxdata="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" filled="f" stroked="f">
                 <v:textbox>
@@ -1474,7 +1474,7 @@
               </wp:anchor>
             </w:drawing>
           </mc:Choice>
-          <mc:Fallback>
+          <mc:Fallback xmlns:w16cid="http://schemas.microsoft.com/office/word/2016/wordml/cid" xmlns:am3d="http://schemas.microsoft.com/office/drawing/2017/model3d" xmlns:aink="http://schemas.microsoft.com/office/drawing/2016/ink" xmlns:cx8="http://schemas.microsoft.com/office/drawing/2016/5/14/chartex" xmlns:cx7="http://schemas.microsoft.com/office/drawing/2016/5/13/chartex" xmlns:cx6="http://schemas.microsoft.com/office/drawing/2016/5/12/chartex" xmlns:cx5="http://schemas.microsoft.com/office/drawing/2016/5/11/chartex" xmlns:cx4="http://schemas.microsoft.com/office/drawing/2016/5/10/chartex" xmlns:cx3="http://schemas.microsoft.com/office/drawing/2016/5/9/chartex" xmlns:cx2="http://schemas.microsoft.com/office/drawing/2015/10/21/chartex">
             <w:pict>
               <v:shapetype w14:anchorId="75CC2909" id="_x0000_t32" coordsize="21600,21600" o:spt="32" o:oned="t" path="m,l21600,21600e" filled="f">
                 <v:path arrowok="t" fillok="f" o:connecttype="none"/>
@@ -1566,7 +1566,7 @@
               </wp:anchor>
             </w:drawing>
           </mc:Choice>
-          <mc:Fallback>
+          <mc:Fallback xmlns:w16cid="http://schemas.microsoft.com/office/word/2016/wordml/cid" xmlns:am3d="http://schemas.microsoft.com/office/drawing/2017/model3d" xmlns:aink="http://schemas.microsoft.com/office/drawing/2016/ink" xmlns:cx8="http://schemas.microsoft.com/office/drawing/2016/5/14/chartex" xmlns:cx7="http://schemas.microsoft.com/office/drawing/2016/5/13/chartex" xmlns:cx6="http://schemas.microsoft.com/office/drawing/2016/5/12/chartex" xmlns:cx5="http://schemas.microsoft.com/office/drawing/2016/5/11/chartex" xmlns:cx4="http://schemas.microsoft.com/office/drawing/2016/5/10/chartex" xmlns:cx3="http://schemas.microsoft.com/office/drawing/2016/5/9/chartex" xmlns:cx2="http://schemas.microsoft.com/office/drawing/2015/10/21/chartex">
             <w:pict>
               <v:shape w14:anchorId="3506DC28" id="Text Box 7" o:spid="_x0000_s1035" type="#_x0000_t202" style="position:absolute;left:0;text-align:left;margin-left:0;margin-top:123pt;width:133.5pt;height:72.75pt;z-index:251676672;visibility:visible;mso-wrap-style:square;mso-width-percent:0;mso-height-percent:0;mso-wrap-distance-left:9pt;mso-wrap-distance-top:0;mso-wrap-distance-right:9pt;mso-wrap-distance-bottom:0;mso-position-horizontal:center;mso-position-horizontal-relative:margin;mso-position-vertical:absolute;mso-position-vertical-relative:text;mso-width-percent:0;mso-height-percent:0;mso-width-relative:margin;mso-height-relative:margin;v-text-anchor:top" o:gfxdata="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" fillcolor="white [3201]" strokeweight=".5pt">
                 <v:textbox>
@@ -1665,7 +1665,7 @@
               </wp:anchor>
             </w:drawing>
           </mc:Choice>
-          <mc:Fallback>
+          <mc:Fallback xmlns:w16cid="http://schemas.microsoft.com/office/word/2016/wordml/cid" xmlns:am3d="http://schemas.microsoft.com/office/drawing/2017/model3d" xmlns:aink="http://schemas.microsoft.com/office/drawing/2016/ink" xmlns:cx8="http://schemas.microsoft.com/office/drawing/2016/5/14/chartex" xmlns:cx7="http://schemas.microsoft.com/office/drawing/2016/5/13/chartex" xmlns:cx6="http://schemas.microsoft.com/office/drawing/2016/5/12/chartex" xmlns:cx5="http://schemas.microsoft.com/office/drawing/2016/5/11/chartex" xmlns:cx4="http://schemas.microsoft.com/office/drawing/2016/5/10/chartex" xmlns:cx3="http://schemas.microsoft.com/office/drawing/2016/5/9/chartex" xmlns:cx2="http://schemas.microsoft.com/office/drawing/2015/10/21/chartex">
             <w:pict>
               <v:shape w14:anchorId="342940D6" id="Straight Arrow Connector 23" o:spid="_x0000_s1026" type="#_x0000_t32" style="position:absolute;margin-left:239.25pt;margin-top:18.15pt;width:108.75pt;height:76.5pt;flip:x;z-index:251694080;visibility:visible;mso-wrap-style:square;mso-width-percent:0;mso-height-percent:0;mso-wrap-distance-left:9pt;mso-wrap-distance-top:0;mso-wrap-distance-right:9pt;mso-wrap-distance-bottom:0;mso-position-horizontal:absolute;mso-position-horizontal-relative:margin;mso-position-vertical:absolute;mso-position-vertical-relative:text;mso-width-percent:0;mso-height-percent:0;mso-width-relative:margin;mso-height-relative:margin" o:gfxdata="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" strokecolor="black [3200]" strokeweight=".5pt">
                 <v:stroke endarrow="block" joinstyle="miter"/>
@@ -1741,7 +1741,7 @@
               </wp:anchor>
             </w:drawing>
           </mc:Choice>
-          <mc:Fallback>
+          <mc:Fallback xmlns:w16cid="http://schemas.microsoft.com/office/word/2016/wordml/cid" xmlns:am3d="http://schemas.microsoft.com/office/drawing/2017/model3d" xmlns:aink="http://schemas.microsoft.com/office/drawing/2016/ink" xmlns:cx8="http://schemas.microsoft.com/office/drawing/2016/5/14/chartex" xmlns:cx7="http://schemas.microsoft.com/office/drawing/2016/5/13/chartex" xmlns:cx6="http://schemas.microsoft.com/office/drawing/2016/5/12/chartex" xmlns:cx5="http://schemas.microsoft.com/office/drawing/2016/5/11/chartex" xmlns:cx4="http://schemas.microsoft.com/office/drawing/2016/5/10/chartex" xmlns:cx3="http://schemas.microsoft.com/office/drawing/2016/5/9/chartex" xmlns:cx2="http://schemas.microsoft.com/office/drawing/2015/10/21/chartex">
             <w:pict>
               <v:shape w14:anchorId="3E6F253D" id="Straight Arrow Connector 5" o:spid="_x0000_s1026" type="#_x0000_t32" style="position:absolute;margin-left:132pt;margin-top:17.4pt;width:102pt;height:77.25pt;z-index:251672576;visibility:visible;mso-wrap-style:square;mso-width-percent:0;mso-height-percent:0;mso-wrap-distance-left:9pt;mso-wrap-distance-top:0;mso-wrap-distance-right:9pt;mso-wrap-distance-bottom:0;mso-position-horizontal:absolute;mso-position-horizontal-relative:margin;mso-position-vertical:absolute;mso-position-vertical-relative:text;mso-width-percent:0;mso-height-percent:0;mso-width-relative:margin;mso-height-relative:margin" o:gfxdata="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" strokecolor="black [3200]" strokeweight=".5pt">
                 <v:stroke endarrow="block" joinstyle="miter"/>
@@ -1834,7 +1834,7 @@
               </wp:anchor>
             </w:drawing>
           </mc:Choice>
-          <mc:Fallback>
+          <mc:Fallback xmlns:w16cid="http://schemas.microsoft.com/office/word/2016/wordml/cid" xmlns:am3d="http://schemas.microsoft.com/office/drawing/2017/model3d" xmlns:aink="http://schemas.microsoft.com/office/drawing/2016/ink" xmlns:cx8="http://schemas.microsoft.com/office/drawing/2016/5/14/chartex" xmlns:cx7="http://schemas.microsoft.com/office/drawing/2016/5/13/chartex" xmlns:cx6="http://schemas.microsoft.com/office/drawing/2016/5/12/chartex" xmlns:cx5="http://schemas.microsoft.com/office/drawing/2016/5/11/chartex" xmlns:cx4="http://schemas.microsoft.com/office/drawing/2016/5/10/chartex" xmlns:cx3="http://schemas.microsoft.com/office/drawing/2016/5/9/chartex" xmlns:cx2="http://schemas.microsoft.com/office/drawing/2015/10/21/chartex">
             <w:pict>
               <v:shape w14:anchorId="4587BF51" id="Text Box 6" o:spid="_x0000_s1036" type="#_x0000_t202" style="position:absolute;margin-left:192.75pt;margin-top:13.15pt;width:100.5pt;height:20.25pt;z-index:251674624;visibility:visible;mso-wrap-style:square;mso-wrap-distance-left:9pt;mso-wrap-distance-top:0;mso-wrap-distance-right:9pt;mso-wrap-distance-bottom:0;mso-position-horizontal:absolute;mso-position-horizontal-relative:text;mso-position-vertical:absolute;mso-position-vertical-relative:text;v-text-anchor:top" o:gfxdata="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" filled="f" stroked="f">
                 <v:textbox>
@@ -1945,7 +1945,7 @@
               </wp:anchor>
             </w:drawing>
           </mc:Choice>
-          <mc:Fallback>
+          <mc:Fallback xmlns:w16cid="http://schemas.microsoft.com/office/word/2016/wordml/cid" xmlns:am3d="http://schemas.microsoft.com/office/drawing/2017/model3d" xmlns:aink="http://schemas.microsoft.com/office/drawing/2016/ink" xmlns:cx8="http://schemas.microsoft.com/office/drawing/2016/5/14/chartex" xmlns:cx7="http://schemas.microsoft.com/office/drawing/2016/5/13/chartex" xmlns:cx6="http://schemas.microsoft.com/office/drawing/2016/5/12/chartex" xmlns:cx5="http://schemas.microsoft.com/office/drawing/2016/5/11/chartex" xmlns:cx4="http://schemas.microsoft.com/office/drawing/2016/5/10/chartex" xmlns:cx3="http://schemas.microsoft.com/office/drawing/2016/5/9/chartex" xmlns:cx2="http://schemas.microsoft.com/office/drawing/2015/10/21/chartex">
             <w:pict>
               <v:shapetype w14:anchorId="566C2E04" id="_x0000_t34" coordsize="21600,21600" o:spt="34" o:oned="t" adj="10800" path="m,l@0,0@0,21600,21600,21600e" filled="f">
                 <v:stroke joinstyle="miter"/>
@@ -2036,7 +2036,7 @@
               </wp:anchor>
             </w:drawing>
           </mc:Choice>
-          <mc:Fallback>
+          <mc:Fallback xmlns:w16cid="http://schemas.microsoft.com/office/word/2016/wordml/cid" xmlns:am3d="http://schemas.microsoft.com/office/drawing/2017/model3d" xmlns:aink="http://schemas.microsoft.com/office/drawing/2016/ink" xmlns:cx8="http://schemas.microsoft.com/office/drawing/2016/5/14/chartex" xmlns:cx7="http://schemas.microsoft.com/office/drawing/2016/5/13/chartex" xmlns:cx6="http://schemas.microsoft.com/office/drawing/2016/5/12/chartex" xmlns:cx5="http://schemas.microsoft.com/office/drawing/2016/5/11/chartex" xmlns:cx4="http://schemas.microsoft.com/office/drawing/2016/5/10/chartex" xmlns:cx3="http://schemas.microsoft.com/office/drawing/2016/5/9/chartex" xmlns:cx2="http://schemas.microsoft.com/office/drawing/2015/10/21/chartex">
             <w:pict>
               <v:shape w14:anchorId="7CB0EF92" id="Elbow Connector 24" o:spid="_x0000_s1026" type="#_x0000_t34" style="position:absolute;margin-left:301.5pt;margin-top:19.65pt;width:96pt;height:105.75pt;z-index:251696128;visibility:visible;mso-wrap-style:square;mso-width-percent:0;mso-height-percent:0;mso-wrap-distance-left:9pt;mso-wrap-distance-top:0;mso-wrap-distance-right:9pt;mso-wrap-distance-bottom:0;mso-position-horizontal:absolute;mso-position-horizontal-relative:margin;mso-position-vertical:absolute;mso-position-vertical-relative:text;mso-width-percent:0;mso-height-percent:0;mso-width-relative:margin;mso-height-relative:margin" o:gfxdata="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" adj="21623" strokecolor="black [3213]" strokeweight=".5pt">
                 <v:stroke endarrow="block"/>
@@ -2148,7 +2148,7 @@
               </wp:anchor>
             </w:drawing>
           </mc:Choice>
-          <mc:Fallback>
+          <mc:Fallback xmlns:w16cid="http://schemas.microsoft.com/office/word/2016/wordml/cid" xmlns:am3d="http://schemas.microsoft.com/office/drawing/2017/model3d" xmlns:aink="http://schemas.microsoft.com/office/drawing/2016/ink" xmlns:cx8="http://schemas.microsoft.com/office/drawing/2016/5/14/chartex" xmlns:cx7="http://schemas.microsoft.com/office/drawing/2016/5/13/chartex" xmlns:cx6="http://schemas.microsoft.com/office/drawing/2016/5/12/chartex" xmlns:cx5="http://schemas.microsoft.com/office/drawing/2016/5/11/chartex" xmlns:cx4="http://schemas.microsoft.com/office/drawing/2016/5/10/chartex" xmlns:cx3="http://schemas.microsoft.com/office/drawing/2016/5/9/chartex" xmlns:cx2="http://schemas.microsoft.com/office/drawing/2015/10/21/chartex">
             <w:pict>
               <v:shape w14:anchorId="28762266" id="Text Box 18" o:spid="_x0000_s1037" type="#_x0000_t202" style="position:absolute;margin-left:14.25pt;margin-top:23.4pt;width:117pt;height:36.75pt;z-index:251685888;visibility:visible;mso-wrap-style:square;mso-width-percent:0;mso-height-percent:0;mso-wrap-distance-left:9pt;mso-wrap-distance-top:0;mso-wrap-distance-right:9pt;mso-wrap-distance-bottom:0;mso-position-horizontal:absolute;mso-position-horizontal-relative:text;mso-position-vertical:absolute;mso-position-vertical-relative:text;mso-width-percent:0;mso-height-percent:0;mso-width-relative:margin;mso-height-relative:margin;v-text-anchor:top" o:gfxdata="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" fillcolor="white [3201]" strokeweight=".5pt">
                 <v:textbox>
@@ -2241,7 +2241,7 @@
               </wp:anchor>
             </w:drawing>
           </mc:Choice>
-          <mc:Fallback>
+          <mc:Fallback xmlns:w16cid="http://schemas.microsoft.com/office/word/2016/wordml/cid" xmlns:am3d="http://schemas.microsoft.com/office/drawing/2017/model3d" xmlns:aink="http://schemas.microsoft.com/office/drawing/2016/ink" xmlns:cx8="http://schemas.microsoft.com/office/drawing/2016/5/14/chartex" xmlns:cx7="http://schemas.microsoft.com/office/drawing/2016/5/13/chartex" xmlns:cx6="http://schemas.microsoft.com/office/drawing/2016/5/12/chartex" xmlns:cx5="http://schemas.microsoft.com/office/drawing/2016/5/11/chartex" xmlns:cx4="http://schemas.microsoft.com/office/drawing/2016/5/10/chartex" xmlns:cx3="http://schemas.microsoft.com/office/drawing/2016/5/9/chartex" xmlns:cx2="http://schemas.microsoft.com/office/drawing/2015/10/21/chartex">
             <w:pict>
               <v:shape w14:anchorId="7A039DBC" id="Text Box 15" o:spid="_x0000_s1038" type="#_x0000_t202" style="position:absolute;margin-left:333.75pt;margin-top:18.9pt;width:131.25pt;height:40.5pt;z-index:251683840;visibility:visible;mso-wrap-style:square;mso-width-percent:0;mso-height-percent:0;mso-wrap-distance-left:9pt;mso-wrap-distance-top:0;mso-wrap-distance-right:9pt;mso-wrap-distance-bottom:0;mso-position-horizontal:absolute;mso-position-horizontal-relative:text;mso-position-vertical:absolute;mso-position-vertical-relative:text;mso-width-percent:0;mso-height-percent:0;mso-width-relative:margin;mso-height-relative:margin;v-text-anchor:top" o:gfxdata="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" fillcolor="white [3201]" strokeweight=".5pt">
                 <v:textbox>
@@ -2680,14 +2680,30 @@
           <w:sz w:val="24"/>
           <w:szCs w:val="24"/>
         </w:rPr>
-        <w:t xml:space="preserve">e to </w:t>
-      </w:r>
-      <w:r>
-        <w:rPr>
-          <w:sz w:val="24"/>
-          <w:szCs w:val="24"/>
-        </w:rPr>
-        <w:t xml:space="preserve"> refresh </w:t>
+        <w:t xml:space="preserve">e </w:t>
+      </w:r>
+      <w:proofErr w:type="gramStart"/>
+      <w:r>
+        <w:rPr>
+          <w:sz w:val="24"/>
+          <w:szCs w:val="24"/>
+        </w:rPr>
+        <w:t xml:space="preserve">to </w:t>
+      </w:r>
+      <w:r>
+        <w:rPr>
+          <w:sz w:val="24"/>
+          <w:szCs w:val="24"/>
+        </w:rPr>
+        <w:t xml:space="preserve"> refresh</w:t>
+      </w:r>
+      <w:proofErr w:type="gramEnd"/>
+      <w:r>
+        <w:rPr>
+          <w:sz w:val="24"/>
+          <w:szCs w:val="24"/>
+        </w:rPr>
+        <w:t xml:space="preserve"> </w:t>
       </w:r>
       <w:r>
         <w:rPr>
@@ -3016,7 +3032,23 @@
           <w:sz w:val="24"/>
           <w:szCs w:val="24"/>
         </w:rPr>
-        <w:t>We will calculate the metrics to predict the accuracy of the predicted data and the predicted data is visualized using the matplotlib.</w:t>
+        <w:t xml:space="preserve">We will calculate the metrics to predict the accuracy of the predicted data and the predicted data is visualized using the </w:t>
+      </w:r>
+      <w:proofErr w:type="spellStart"/>
+      <w:r>
+        <w:rPr>
+          <w:sz w:val="24"/>
+          <w:szCs w:val="24"/>
+        </w:rPr>
+        <w:t>matplotlib</w:t>
+      </w:r>
+      <w:proofErr w:type="spellEnd"/>
+      <w:r>
+        <w:rPr>
+          <w:sz w:val="24"/>
+          <w:szCs w:val="24"/>
+        </w:rPr>
+        <w:t>.</w:t>
       </w:r>
     </w:p>
     <w:p>
@@ -3290,8 +3322,6 @@
         </w:rPr>
         <w:t>In this project we used parameters so that we can see the line graph for every crypto currencies.</w:t>
       </w:r>
-      <w:bookmarkStart w:id="0" w:name="_GoBack"/>
-      <w:bookmarkEnd w:id="0"/>
     </w:p>
     <w:p>
       <w:pPr>
@@ -3528,7 +3558,23 @@
                 <w:sz w:val="24"/>
                 <w:szCs w:val="24"/>
               </w:rPr>
-              <w:t>eepak Malempati, Pavan Sai kumar</w:t>
+              <w:t xml:space="preserve">eepak Malempati, </w:t>
+            </w:r>
+            <w:proofErr w:type="spellStart"/>
+            <w:r>
+              <w:rPr>
+                <w:sz w:val="24"/>
+                <w:szCs w:val="24"/>
+              </w:rPr>
+              <w:t>Pavan</w:t>
+            </w:r>
+            <w:proofErr w:type="spellEnd"/>
+            <w:r>
+              <w:rPr>
+                <w:sz w:val="24"/>
+                <w:szCs w:val="24"/>
+              </w:rPr>
+              <w:t xml:space="preserve"> Sai kumar</w:t>
             </w:r>
           </w:p>
         </w:tc>
@@ -3576,8 +3622,17 @@
                 <w:sz w:val="24"/>
                 <w:szCs w:val="24"/>
               </w:rPr>
-              <w:t>Pranay Allikanti</w:t>
+              <w:t xml:space="preserve">Pranay </w:t>
             </w:r>
+            <w:proofErr w:type="spellStart"/>
+            <w:r>
+              <w:rPr>
+                <w:sz w:val="24"/>
+                <w:szCs w:val="24"/>
+              </w:rPr>
+              <w:t>Allikanti</w:t>
+            </w:r>
+            <w:proofErr w:type="spellEnd"/>
           </w:p>
         </w:tc>
       </w:tr>
@@ -3619,6 +3674,7 @@
                 <w:szCs w:val="24"/>
               </w:rPr>
             </w:pPr>
+            <w:proofErr w:type="spellStart"/>
             <w:r>
               <w:rPr>
                 <w:sz w:val="24"/>
@@ -3631,7 +3687,23 @@
                 <w:sz w:val="24"/>
                 <w:szCs w:val="24"/>
               </w:rPr>
-              <w:t>rasad Bobbil</w:t>
+              <w:t>rasad</w:t>
+            </w:r>
+            <w:proofErr w:type="spellEnd"/>
+            <w:r>
+              <w:rPr>
+                <w:sz w:val="24"/>
+                <w:szCs w:val="24"/>
+              </w:rPr>
+              <w:t xml:space="preserve"> </w:t>
+            </w:r>
+            <w:proofErr w:type="spellStart"/>
+            <w:r>
+              <w:rPr>
+                <w:sz w:val="24"/>
+                <w:szCs w:val="24"/>
+              </w:rPr>
+              <w:t>Bobbil</w:t>
             </w:r>
             <w:r>
               <w:rPr>
@@ -3647,6 +3719,7 @@
               </w:rPr>
               <w:t>a</w:t>
             </w:r>
+            <w:proofErr w:type="spellEnd"/>
           </w:p>
         </w:tc>
       </w:tr>
@@ -3693,6 +3766,7 @@
               </w:rPr>
               <w:t xml:space="preserve"> </w:t>
             </w:r>
+            <w:proofErr w:type="spellStart"/>
             <w:r>
               <w:rPr>
                 <w:sz w:val="24"/>
@@ -3700,6 +3774,7 @@
               </w:rPr>
               <w:t>PowerBI</w:t>
             </w:r>
+            <w:proofErr w:type="spellEnd"/>
           </w:p>
         </w:tc>
         <w:tc>
@@ -3721,8 +3796,17 @@
                 <w:sz w:val="24"/>
                 <w:szCs w:val="24"/>
               </w:rPr>
-              <w:t>Chaitanya Popuri</w:t>
+              <w:t xml:space="preserve">Chaitanya </w:t>
             </w:r>
+            <w:proofErr w:type="spellStart"/>
+            <w:r>
+              <w:rPr>
+                <w:sz w:val="24"/>
+                <w:szCs w:val="24"/>
+              </w:rPr>
+              <w:t>Popuri</w:t>
+            </w:r>
+            <w:proofErr w:type="spellEnd"/>
           </w:p>
         </w:tc>
       </w:tr>
@@ -4021,7 +4105,23 @@
           <w:sz w:val="24"/>
           <w:szCs w:val="24"/>
         </w:rPr>
-        <w:t>Create a github repo for the team</w:t>
+        <w:t xml:space="preserve">Create a </w:t>
+      </w:r>
+      <w:proofErr w:type="spellStart"/>
+      <w:r>
+        <w:rPr>
+          <w:sz w:val="24"/>
+          <w:szCs w:val="24"/>
+        </w:rPr>
+        <w:t>github</w:t>
+      </w:r>
+      <w:proofErr w:type="spellEnd"/>
+      <w:r>
+        <w:rPr>
+          <w:sz w:val="24"/>
+          <w:szCs w:val="24"/>
+        </w:rPr>
+        <w:t xml:space="preserve"> repo for the team</w:t>
       </w:r>
     </w:p>
     <w:p>
@@ -4302,7 +4402,7 @@
               </wp:anchor>
             </w:drawing>
           </mc:Choice>
-          <mc:Fallback>
+          <mc:Fallback xmlns:w16cid="http://schemas.microsoft.com/office/word/2016/wordml/cid" xmlns:am3d="http://schemas.microsoft.com/office/drawing/2017/model3d" xmlns:aink="http://schemas.microsoft.com/office/drawing/2016/ink" xmlns:cx8="http://schemas.microsoft.com/office/drawing/2016/5/14/chartex" xmlns:cx7="http://schemas.microsoft.com/office/drawing/2016/5/13/chartex" xmlns:cx6="http://schemas.microsoft.com/office/drawing/2016/5/12/chartex" xmlns:cx5="http://schemas.microsoft.com/office/drawing/2016/5/11/chartex" xmlns:cx4="http://schemas.microsoft.com/office/drawing/2016/5/10/chartex" xmlns:cx3="http://schemas.microsoft.com/office/drawing/2016/5/9/chartex" xmlns:cx2="http://schemas.microsoft.com/office/drawing/2015/10/21/chartex">
             <w:pict>
               <v:shape w14:anchorId="2669488C" id="Text Box 17" o:spid="_x0000_s1039" type="#_x0000_t202" style="position:absolute;left:0;text-align:left;margin-left:-9.75pt;margin-top:27pt;width:112.5pt;height:36.75pt;z-index:251698176;visibility:visible;mso-wrap-style:square;mso-width-percent:0;mso-height-percent:0;mso-wrap-distance-left:9pt;mso-wrap-distance-top:0;mso-wrap-distance-right:9pt;mso-wrap-distance-bottom:0;mso-position-horizontal:absolute;mso-position-horizontal-relative:text;mso-position-vertical:absolute;mso-position-vertical-relative:text;mso-width-percent:0;mso-height-percent:0;mso-width-relative:margin;mso-height-relative:margin;v-text-anchor:top" o:gfxdata="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" fillcolor="white [3201]" strokeweight=".5pt">
                 <v:textbox>
@@ -4448,7 +4548,7 @@
               </wp:anchor>
             </w:drawing>
           </mc:Choice>
-          <mc:Fallback>
+          <mc:Fallback xmlns:w16cid="http://schemas.microsoft.com/office/word/2016/wordml/cid" xmlns:am3d="http://schemas.microsoft.com/office/drawing/2017/model3d" xmlns:aink="http://schemas.microsoft.com/office/drawing/2016/ink" xmlns:cx8="http://schemas.microsoft.com/office/drawing/2016/5/14/chartex" xmlns:cx7="http://schemas.microsoft.com/office/drawing/2016/5/13/chartex" xmlns:cx6="http://schemas.microsoft.com/office/drawing/2016/5/12/chartex" xmlns:cx5="http://schemas.microsoft.com/office/drawing/2016/5/11/chartex" xmlns:cx4="http://schemas.microsoft.com/office/drawing/2016/5/10/chartex" xmlns:cx3="http://schemas.microsoft.com/office/drawing/2016/5/9/chartex" xmlns:cx2="http://schemas.microsoft.com/office/drawing/2015/10/21/chartex">
             <w:pict>
               <v:shape w14:anchorId="53D197B9" id="Text Box 39" o:spid="_x0000_s1040" type="#_x0000_t202" style="position:absolute;left:0;text-align:left;margin-left:374.25pt;margin-top:.55pt;width:113.25pt;height:39pt;z-index:251716608;visibility:visible;mso-wrap-style:square;mso-width-percent:0;mso-height-percent:0;mso-wrap-distance-left:9pt;mso-wrap-distance-top:0;mso-wrap-distance-right:9pt;mso-wrap-distance-bottom:0;mso-position-horizontal:absolute;mso-position-horizontal-relative:text;mso-position-vertical:absolute;mso-position-vertical-relative:text;mso-width-percent:0;mso-height-percent:0;mso-width-relative:margin;mso-height-relative:margin;v-text-anchor:top" o:gfxdata="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" fillcolor="white [3201]" strokeweight=".5pt">
                 <v:textbox>
@@ -4568,7 +4668,7 @@
               </wp:anchor>
             </w:drawing>
           </mc:Choice>
-          <mc:Fallback>
+          <mc:Fallback xmlns:w16cid="http://schemas.microsoft.com/office/word/2016/wordml/cid" xmlns:am3d="http://schemas.microsoft.com/office/drawing/2017/model3d" xmlns:aink="http://schemas.microsoft.com/office/drawing/2016/ink" xmlns:cx8="http://schemas.microsoft.com/office/drawing/2016/5/14/chartex" xmlns:cx7="http://schemas.microsoft.com/office/drawing/2016/5/13/chartex" xmlns:cx6="http://schemas.microsoft.com/office/drawing/2016/5/12/chartex" xmlns:cx5="http://schemas.microsoft.com/office/drawing/2016/5/11/chartex" xmlns:cx4="http://schemas.microsoft.com/office/drawing/2016/5/10/chartex" xmlns:cx3="http://schemas.microsoft.com/office/drawing/2016/5/9/chartex" xmlns:cx2="http://schemas.microsoft.com/office/drawing/2015/10/21/chartex">
             <w:pict>
               <v:shape w14:anchorId="1D006DE6" id="Text Box 38" o:spid="_x0000_s1041" type="#_x0000_t202" style="position:absolute;left:0;text-align:left;margin-left:255.75pt;margin-top:.55pt;width:104.25pt;height:36pt;z-index:251714560;visibility:visible;mso-wrap-style:square;mso-width-percent:0;mso-height-percent:0;mso-wrap-distance-left:9pt;mso-wrap-distance-top:0;mso-wrap-distance-right:9pt;mso-wrap-distance-bottom:0;mso-position-horizontal:absolute;mso-position-horizontal-relative:text;mso-position-vertical:absolute;mso-position-vertical-relative:text;mso-width-percent:0;mso-height-percent:0;mso-width-relative:margin;mso-height-relative:margin;v-text-anchor:top" o:gfxdata="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" fillcolor="white [3201]" strokeweight=".5pt">
                 <v:textbox>
@@ -4695,7 +4795,7 @@
               </wp:anchor>
             </w:drawing>
           </mc:Choice>
-          <mc:Fallback>
+          <mc:Fallback xmlns:w16cid="http://schemas.microsoft.com/office/word/2016/wordml/cid" xmlns:am3d="http://schemas.microsoft.com/office/drawing/2017/model3d" xmlns:aink="http://schemas.microsoft.com/office/drawing/2016/ink" xmlns:cx8="http://schemas.microsoft.com/office/drawing/2016/5/14/chartex" xmlns:cx7="http://schemas.microsoft.com/office/drawing/2016/5/13/chartex" xmlns:cx6="http://schemas.microsoft.com/office/drawing/2016/5/12/chartex" xmlns:cx5="http://schemas.microsoft.com/office/drawing/2016/5/11/chartex" xmlns:cx4="http://schemas.microsoft.com/office/drawing/2016/5/10/chartex" xmlns:cx3="http://schemas.microsoft.com/office/drawing/2016/5/9/chartex" xmlns:cx2="http://schemas.microsoft.com/office/drawing/2015/10/21/chartex">
             <w:pict>
               <v:shape w14:anchorId="7DAD071D" id="Text Box 16" o:spid="_x0000_s1042" type="#_x0000_t202" style="position:absolute;left:0;text-align:left;margin-left:123pt;margin-top:.55pt;width:105.75pt;height:36pt;z-index:251708416;visibility:visible;mso-wrap-style:square;mso-width-percent:0;mso-height-percent:0;mso-wrap-distance-left:9pt;mso-wrap-distance-top:0;mso-wrap-distance-right:9pt;mso-wrap-distance-bottom:0;mso-position-horizontal:absolute;mso-position-horizontal-relative:text;mso-position-vertical:absolute;mso-position-vertical-relative:text;mso-width-percent:0;mso-height-percent:0;mso-width-relative:margin;mso-height-relative:margin;v-text-anchor:top" o:gfxdata="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" fillcolor="white [3201]" strokeweight=".5pt">
                 <v:textbox>
@@ -4822,7 +4922,7 @@
               </wp:anchor>
             </w:drawing>
           </mc:Choice>
-          <mc:Fallback>
+          <mc:Fallback xmlns:w16cid="http://schemas.microsoft.com/office/word/2016/wordml/cid" xmlns:am3d="http://schemas.microsoft.com/office/drawing/2017/model3d" xmlns:aink="http://schemas.microsoft.com/office/drawing/2016/ink" xmlns:cx8="http://schemas.microsoft.com/office/drawing/2016/5/14/chartex" xmlns:cx7="http://schemas.microsoft.com/office/drawing/2016/5/13/chartex" xmlns:cx6="http://schemas.microsoft.com/office/drawing/2016/5/12/chartex" xmlns:cx5="http://schemas.microsoft.com/office/drawing/2016/5/11/chartex" xmlns:cx4="http://schemas.microsoft.com/office/drawing/2016/5/10/chartex" xmlns:cx3="http://schemas.microsoft.com/office/drawing/2016/5/9/chartex" xmlns:cx2="http://schemas.microsoft.com/office/drawing/2015/10/21/chartex">
             <w:pict>
               <v:shape w14:anchorId="12266578" id="Text Box 19" o:spid="_x0000_s1043" type="#_x0000_t202" style="position:absolute;left:0;text-align:left;margin-left:164.25pt;margin-top:261pt;width:139.5pt;height:26.25pt;z-index:251704320;visibility:visible;mso-wrap-style:square;mso-width-percent:0;mso-height-percent:0;mso-wrap-distance-left:9pt;mso-wrap-distance-top:0;mso-wrap-distance-right:9pt;mso-wrap-distance-bottom:0;mso-position-horizontal:absolute;mso-position-horizontal-relative:margin;mso-position-vertical:absolute;mso-position-vertical-relative:text;mso-width-percent:0;mso-height-percent:0;mso-width-relative:margin;mso-height-relative:margin;v-text-anchor:top" o:gfxdata="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" fillcolor="white [3201]" strokeweight=".5pt">
                 <v:textbox>
@@ -4934,7 +5034,7 @@
               </wp:anchor>
             </w:drawing>
           </mc:Choice>
-          <mc:Fallback>
+          <mc:Fallback xmlns:w16cid="http://schemas.microsoft.com/office/word/2016/wordml/cid" xmlns:am3d="http://schemas.microsoft.com/office/drawing/2017/model3d" xmlns:aink="http://schemas.microsoft.com/office/drawing/2016/ink" xmlns:cx8="http://schemas.microsoft.com/office/drawing/2016/5/14/chartex" xmlns:cx7="http://schemas.microsoft.com/office/drawing/2016/5/13/chartex" xmlns:cx6="http://schemas.microsoft.com/office/drawing/2016/5/12/chartex" xmlns:cx5="http://schemas.microsoft.com/office/drawing/2016/5/11/chartex" xmlns:cx4="http://schemas.microsoft.com/office/drawing/2016/5/10/chartex" xmlns:cx3="http://schemas.microsoft.com/office/drawing/2016/5/9/chartex" xmlns:cx2="http://schemas.microsoft.com/office/drawing/2015/10/21/chartex">
             <w:pict>
               <v:shape w14:anchorId="75D7305D" id="Text Box 21" o:spid="_x0000_s1044" type="#_x0000_t202" style="position:absolute;left:0;text-align:left;margin-left:239.25pt;margin-top:217.5pt;width:123pt;height:20.25pt;z-index:251703296;visibility:visible;mso-wrap-style:square;mso-width-percent:0;mso-wrap-distance-left:9pt;mso-wrap-distance-top:0;mso-wrap-distance-right:9pt;mso-wrap-distance-bottom:0;mso-position-horizontal:absolute;mso-position-horizontal-relative:text;mso-position-vertical:absolute;mso-position-vertical-relative:text;mso-width-percent:0;mso-width-relative:margin;v-text-anchor:top" o:gfxdata="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" filled="f" stroked="f">
                 <v:textbox>
@@ -5011,7 +5111,7 @@
               </wp:anchor>
             </w:drawing>
           </mc:Choice>
-          <mc:Fallback>
+          <mc:Fallback xmlns:w16cid="http://schemas.microsoft.com/office/word/2016/wordml/cid" xmlns:am3d="http://schemas.microsoft.com/office/drawing/2017/model3d" xmlns:aink="http://schemas.microsoft.com/office/drawing/2016/ink" xmlns:cx8="http://schemas.microsoft.com/office/drawing/2016/5/14/chartex" xmlns:cx7="http://schemas.microsoft.com/office/drawing/2016/5/13/chartex" xmlns:cx6="http://schemas.microsoft.com/office/drawing/2016/5/12/chartex" xmlns:cx5="http://schemas.microsoft.com/office/drawing/2016/5/11/chartex" xmlns:cx4="http://schemas.microsoft.com/office/drawing/2016/5/10/chartex" xmlns:cx3="http://schemas.microsoft.com/office/drawing/2016/5/9/chartex" xmlns:cx2="http://schemas.microsoft.com/office/drawing/2015/10/21/chartex">
             <w:pict>
               <v:shapetype w14:anchorId="07311F01" id="_x0000_t32" coordsize="21600,21600" o:spt="32" o:oned="t" path="m,l21600,21600e" filled="f">
                 <v:path arrowok="t" fillok="f" o:connecttype="none"/>
@@ -5103,7 +5203,7 @@
               </wp:anchor>
             </w:drawing>
           </mc:Choice>
-          <mc:Fallback>
+          <mc:Fallback xmlns:w16cid="http://schemas.microsoft.com/office/word/2016/wordml/cid" xmlns:am3d="http://schemas.microsoft.com/office/drawing/2017/model3d" xmlns:aink="http://schemas.microsoft.com/office/drawing/2016/ink" xmlns:cx8="http://schemas.microsoft.com/office/drawing/2016/5/14/chartex" xmlns:cx7="http://schemas.microsoft.com/office/drawing/2016/5/13/chartex" xmlns:cx6="http://schemas.microsoft.com/office/drawing/2016/5/12/chartex" xmlns:cx5="http://schemas.microsoft.com/office/drawing/2016/5/11/chartex" xmlns:cx4="http://schemas.microsoft.com/office/drawing/2016/5/10/chartex" xmlns:cx3="http://schemas.microsoft.com/office/drawing/2016/5/9/chartex" xmlns:cx2="http://schemas.microsoft.com/office/drawing/2015/10/21/chartex">
             <w:pict>
               <v:shape w14:anchorId="5B1AF65A" id="Text Box 26" o:spid="_x0000_s1045" type="#_x0000_t202" style="position:absolute;left:0;text-align:left;margin-left:0;margin-top:123pt;width:133.5pt;height:72.75pt;z-index:251701248;visibility:visible;mso-wrap-style:square;mso-width-percent:0;mso-height-percent:0;mso-wrap-distance-left:9pt;mso-wrap-distance-top:0;mso-wrap-distance-right:9pt;mso-wrap-distance-bottom:0;mso-position-horizontal:center;mso-position-horizontal-relative:margin;mso-position-vertical:absolute;mso-position-vertical-relative:text;mso-width-percent:0;mso-height-percent:0;mso-width-relative:margin;mso-height-relative:margin;v-text-anchor:top" o:gfxdata="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" fillcolor="white [3201]" strokeweight=".5pt">
                 <v:textbox>
@@ -5199,7 +5299,7 @@
               </wp:anchor>
             </w:drawing>
           </mc:Choice>
-          <mc:Fallback>
+          <mc:Fallback xmlns:w16cid="http://schemas.microsoft.com/office/word/2016/wordml/cid" xmlns:am3d="http://schemas.microsoft.com/office/drawing/2017/model3d" xmlns:aink="http://schemas.microsoft.com/office/drawing/2016/ink" xmlns:cx8="http://schemas.microsoft.com/office/drawing/2016/5/14/chartex" xmlns:cx7="http://schemas.microsoft.com/office/drawing/2016/5/13/chartex" xmlns:cx6="http://schemas.microsoft.com/office/drawing/2016/5/12/chartex" xmlns:cx5="http://schemas.microsoft.com/office/drawing/2016/5/11/chartex" xmlns:cx4="http://schemas.microsoft.com/office/drawing/2016/5/10/chartex" xmlns:cx3="http://schemas.microsoft.com/office/drawing/2016/5/9/chartex" xmlns:cx2="http://schemas.microsoft.com/office/drawing/2015/10/21/chartex">
             <w:pict>
               <v:shapetype w14:anchorId="14205846" id="_x0000_t32" coordsize="21600,21600" o:spt="32" o:oned="t" path="m,l21600,21600e" filled="f">
                 <v:path arrowok="t" fillok="f" o:connecttype="none"/>
@@ -5278,7 +5378,7 @@
               </wp:anchor>
             </w:drawing>
           </mc:Choice>
-          <mc:Fallback>
+          <mc:Fallback xmlns:w16cid="http://schemas.microsoft.com/office/word/2016/wordml/cid" xmlns:am3d="http://schemas.microsoft.com/office/drawing/2017/model3d" xmlns:aink="http://schemas.microsoft.com/office/drawing/2016/ink" xmlns:cx8="http://schemas.microsoft.com/office/drawing/2016/5/14/chartex" xmlns:cx7="http://schemas.microsoft.com/office/drawing/2016/5/13/chartex" xmlns:cx6="http://schemas.microsoft.com/office/drawing/2016/5/12/chartex" xmlns:cx5="http://schemas.microsoft.com/office/drawing/2016/5/11/chartex" xmlns:cx4="http://schemas.microsoft.com/office/drawing/2016/5/10/chartex" xmlns:cx3="http://schemas.microsoft.com/office/drawing/2016/5/9/chartex" xmlns:cx2="http://schemas.microsoft.com/office/drawing/2015/10/21/chartex">
             <w:pict>
               <v:shape w14:anchorId="47C2BE9A" id="Straight Arrow Connector 27" o:spid="_x0000_s1026" type="#_x0000_t32" style="position:absolute;margin-left:210pt;margin-top:19.85pt;width:32.25pt;height:76.5pt;z-index:251709440;visibility:visible;mso-wrap-style:square;mso-width-percent:0;mso-height-percent:0;mso-wrap-distance-left:9pt;mso-wrap-distance-top:0;mso-wrap-distance-right:9pt;mso-wrap-distance-bottom:0;mso-position-horizontal:absolute;mso-position-horizontal-relative:margin;mso-position-vertical:absolute;mso-position-vertical-relative:text;mso-width-percent:0;mso-height-percent:0;mso-width-relative:margin;mso-height-relative:margin" o:gfxdata="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" strokecolor="black [3200]" strokeweight=".5pt">
                 <v:stroke endarrow="block" joinstyle="miter"/>
@@ -5348,7 +5448,7 @@
               </wp:anchor>
             </w:drawing>
           </mc:Choice>
-          <mc:Fallback>
+          <mc:Fallback xmlns:w16cid="http://schemas.microsoft.com/office/word/2016/wordml/cid" xmlns:am3d="http://schemas.microsoft.com/office/drawing/2017/model3d" xmlns:aink="http://schemas.microsoft.com/office/drawing/2016/ink" xmlns:cx8="http://schemas.microsoft.com/office/drawing/2016/5/14/chartex" xmlns:cx7="http://schemas.microsoft.com/office/drawing/2016/5/13/chartex" xmlns:cx6="http://schemas.microsoft.com/office/drawing/2016/5/12/chartex" xmlns:cx5="http://schemas.microsoft.com/office/drawing/2016/5/11/chartex" xmlns:cx4="http://schemas.microsoft.com/office/drawing/2016/5/10/chartex" xmlns:cx3="http://schemas.microsoft.com/office/drawing/2016/5/9/chartex" xmlns:cx2="http://schemas.microsoft.com/office/drawing/2015/10/21/chartex">
             <w:pict>
               <v:shape w14:anchorId="66F67172" id="Straight Arrow Connector 41" o:spid="_x0000_s1026" type="#_x0000_t32" style="position:absolute;margin-left:272.25pt;margin-top:14.6pt;width:133.5pt;height:82.5pt;flip:x;z-index:251718656;visibility:visible;mso-wrap-style:square;mso-wrap-distance-left:9pt;mso-wrap-distance-top:0;mso-wrap-distance-right:9pt;mso-wrap-distance-bottom:0;mso-position-horizontal:absolute;mso-position-horizontal-relative:text;mso-position-vertical:absolute;mso-position-vertical-relative:text" o:gfxdata="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" strokecolor="black [3200]" strokeweight=".5pt">
                 <v:stroke endarrow="block" joinstyle="miter"/>
@@ -5423,7 +5523,7 @@
               </wp:anchor>
             </w:drawing>
           </mc:Choice>
-          <mc:Fallback>
+          <mc:Fallback xmlns:w16cid="http://schemas.microsoft.com/office/word/2016/wordml/cid" xmlns:am3d="http://schemas.microsoft.com/office/drawing/2017/model3d" xmlns:aink="http://schemas.microsoft.com/office/drawing/2016/ink" xmlns:cx8="http://schemas.microsoft.com/office/drawing/2016/5/14/chartex" xmlns:cx7="http://schemas.microsoft.com/office/drawing/2016/5/13/chartex" xmlns:cx6="http://schemas.microsoft.com/office/drawing/2016/5/12/chartex" xmlns:cx5="http://schemas.microsoft.com/office/drawing/2016/5/11/chartex" xmlns:cx4="http://schemas.microsoft.com/office/drawing/2016/5/10/chartex" xmlns:cx3="http://schemas.microsoft.com/office/drawing/2016/5/9/chartex" xmlns:cx2="http://schemas.microsoft.com/office/drawing/2015/10/21/chartex">
             <w:pict>
               <v:shape w14:anchorId="2543CAB7" id="Straight Arrow Connector 28" o:spid="_x0000_s1026" type="#_x0000_t32" style="position:absolute;margin-left:55.5pt;margin-top:19.1pt;width:178.5pt;height:75.75pt;z-index:251699200;visibility:visible;mso-wrap-style:square;mso-width-percent:0;mso-height-percent:0;mso-wrap-distance-left:9pt;mso-wrap-distance-top:0;mso-wrap-distance-right:9pt;mso-wrap-distance-bottom:0;mso-position-horizontal:absolute;mso-position-horizontal-relative:margin;mso-position-vertical:absolute;mso-position-vertical-relative:text;mso-width-percent:0;mso-height-percent:0;mso-width-relative:margin;mso-height-relative:margin" o:gfxdata="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" strokecolor="black [3200]" strokeweight=".5pt">
                 <v:stroke endarrow="block" joinstyle="miter"/>
@@ -5530,7 +5630,7 @@
               </wp:anchor>
             </w:drawing>
           </mc:Choice>
-          <mc:Fallback>
+          <mc:Fallback xmlns:w16cid="http://schemas.microsoft.com/office/word/2016/wordml/cid" xmlns:am3d="http://schemas.microsoft.com/office/drawing/2017/model3d" xmlns:aink="http://schemas.microsoft.com/office/drawing/2016/ink" xmlns:cx8="http://schemas.microsoft.com/office/drawing/2016/5/14/chartex" xmlns:cx7="http://schemas.microsoft.com/office/drawing/2016/5/13/chartex" xmlns:cx6="http://schemas.microsoft.com/office/drawing/2016/5/12/chartex" xmlns:cx5="http://schemas.microsoft.com/office/drawing/2016/5/11/chartex" xmlns:cx4="http://schemas.microsoft.com/office/drawing/2016/5/10/chartex" xmlns:cx3="http://schemas.microsoft.com/office/drawing/2016/5/9/chartex" xmlns:cx2="http://schemas.microsoft.com/office/drawing/2015/10/21/chartex">
             <w:pict>
               <v:shape w14:anchorId="523DEA7C" id="Text Box 29" o:spid="_x0000_s1046" type="#_x0000_t202" style="position:absolute;margin-left:195.75pt;margin-top:.75pt;width:99.75pt;height:21pt;z-index:251720704;visibility:visible;mso-wrap-style:square;mso-width-percent:0;mso-height-percent:0;mso-wrap-distance-left:9pt;mso-wrap-distance-top:0;mso-wrap-distance-right:9pt;mso-wrap-distance-bottom:0;mso-position-horizontal:absolute;mso-position-horizontal-relative:text;mso-position-vertical:absolute;mso-position-vertical-relative:text;mso-width-percent:0;mso-height-percent:0;mso-width-relative:margin;mso-height-relative:margin;v-text-anchor:top" o:gfxdata="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" filled="f" stroked="f">
                 <v:textbox>
@@ -5625,7 +5725,7 @@
               </wp:anchor>
             </w:drawing>
           </mc:Choice>
-          <mc:Fallback>
+          <mc:Fallback xmlns:w16cid="http://schemas.microsoft.com/office/word/2016/wordml/cid" xmlns:am3d="http://schemas.microsoft.com/office/drawing/2017/model3d" xmlns:aink="http://schemas.microsoft.com/office/drawing/2016/ink" xmlns:cx8="http://schemas.microsoft.com/office/drawing/2016/5/14/chartex" xmlns:cx7="http://schemas.microsoft.com/office/drawing/2016/5/13/chartex" xmlns:cx6="http://schemas.microsoft.com/office/drawing/2016/5/12/chartex" xmlns:cx5="http://schemas.microsoft.com/office/drawing/2016/5/11/chartex" xmlns:cx4="http://schemas.microsoft.com/office/drawing/2016/5/10/chartex" xmlns:cx3="http://schemas.microsoft.com/office/drawing/2016/5/9/chartex" xmlns:cx2="http://schemas.microsoft.com/office/drawing/2015/10/21/chartex">
             <w:pict>
               <v:shape w14:anchorId="2463E2C2" id="Text Box 36" o:spid="_x0000_s1047" type="#_x0000_t202" style="position:absolute;margin-left:420.75pt;margin-top:13.3pt;width:94.5pt;height:38.25pt;z-index:251711488;visibility:visible;mso-wrap-style:square;mso-width-percent:0;mso-height-percent:0;mso-wrap-distance-left:9pt;mso-wrap-distance-top:0;mso-wrap-distance-right:9pt;mso-wrap-distance-bottom:0;mso-position-horizontal:absolute;mso-position-horizontal-relative:text;mso-position-vertical:absolute;mso-position-vertical-relative:text;mso-width-percent:0;mso-height-percent:0;mso-width-relative:margin;mso-height-relative:margin;v-text-anchor:top" o:gfxdata="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" fillcolor="white [3201]" strokeweight=".5pt">
                 <v:textbox>
@@ -5775,7 +5875,7 @@
               </wp:anchor>
             </w:drawing>
           </mc:Choice>
-          <mc:Fallback>
+          <mc:Fallback xmlns:w16cid="http://schemas.microsoft.com/office/word/2016/wordml/cid" xmlns:am3d="http://schemas.microsoft.com/office/drawing/2017/model3d" xmlns:aink="http://schemas.microsoft.com/office/drawing/2016/ink" xmlns:cx8="http://schemas.microsoft.com/office/drawing/2016/5/14/chartex" xmlns:cx7="http://schemas.microsoft.com/office/drawing/2016/5/13/chartex" xmlns:cx6="http://schemas.microsoft.com/office/drawing/2016/5/12/chartex" xmlns:cx5="http://schemas.microsoft.com/office/drawing/2016/5/11/chartex" xmlns:cx4="http://schemas.microsoft.com/office/drawing/2016/5/10/chartex" xmlns:cx3="http://schemas.microsoft.com/office/drawing/2016/5/9/chartex" xmlns:cx2="http://schemas.microsoft.com/office/drawing/2015/10/21/chartex">
             <w:pict>
               <v:shape w14:anchorId="520F6FE4" id="Straight Arrow Connector 37" o:spid="_x0000_s1026" type="#_x0000_t32" style="position:absolute;margin-left:301.5pt;margin-top:5.6pt;width:120.75pt;height:.75pt;z-index:251712512;visibility:visible;mso-wrap-style:square;mso-wrap-distance-left:9pt;mso-wrap-distance-top:0;mso-wrap-distance-right:9pt;mso-wrap-distance-bottom:0;mso-position-horizontal:absolute;mso-position-horizontal-relative:text;mso-position-vertical:absolute;mso-position-vertical-relative:text" o:gfxdata="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" strokecolor="black [3213]" strokeweight=".5pt">
                 <v:stroke endarrow="block" joinstyle="miter"/>
@@ -5854,7 +5954,7 @@
               </wp:anchor>
             </w:drawing>
           </mc:Choice>
-          <mc:Fallback>
+          <mc:Fallback xmlns:w16cid="http://schemas.microsoft.com/office/word/2016/wordml/cid" xmlns:am3d="http://schemas.microsoft.com/office/drawing/2017/model3d" xmlns:aink="http://schemas.microsoft.com/office/drawing/2016/ink" xmlns:cx8="http://schemas.microsoft.com/office/drawing/2016/5/14/chartex" xmlns:cx7="http://schemas.microsoft.com/office/drawing/2016/5/13/chartex" xmlns:cx6="http://schemas.microsoft.com/office/drawing/2016/5/12/chartex" xmlns:cx5="http://schemas.microsoft.com/office/drawing/2016/5/11/chartex" xmlns:cx4="http://schemas.microsoft.com/office/drawing/2016/5/10/chartex" xmlns:cx3="http://schemas.microsoft.com/office/drawing/2016/5/9/chartex" xmlns:cx2="http://schemas.microsoft.com/office/drawing/2015/10/21/chartex">
             <w:pict>
               <v:shapetype w14:anchorId="63339E97" id="_x0000_t34" coordsize="21600,21600" o:spt="34" o:oned="t" adj="10800" path="m,l@0,0@0,21600,21600,21600e" filled="f">
                 <v:stroke joinstyle="miter"/>
@@ -5945,7 +6045,7 @@
               </wp:anchor>
             </w:drawing>
           </mc:Choice>
-          <mc:Fallback>
+          <mc:Fallback xmlns:w16cid="http://schemas.microsoft.com/office/word/2016/wordml/cid" xmlns:am3d="http://schemas.microsoft.com/office/drawing/2017/model3d" xmlns:aink="http://schemas.microsoft.com/office/drawing/2016/ink" xmlns:cx8="http://schemas.microsoft.com/office/drawing/2016/5/14/chartex" xmlns:cx7="http://schemas.microsoft.com/office/drawing/2016/5/13/chartex" xmlns:cx6="http://schemas.microsoft.com/office/drawing/2016/5/12/chartex" xmlns:cx5="http://schemas.microsoft.com/office/drawing/2016/5/11/chartex" xmlns:cx4="http://schemas.microsoft.com/office/drawing/2016/5/10/chartex" xmlns:cx3="http://schemas.microsoft.com/office/drawing/2016/5/9/chartex" xmlns:cx2="http://schemas.microsoft.com/office/drawing/2015/10/21/chartex">
             <w:pict>
               <v:shape w14:anchorId="0BFCE1B4" id="Elbow Connector 31" o:spid="_x0000_s1026" type="#_x0000_t34" style="position:absolute;margin-left:301.5pt;margin-top:19.65pt;width:96pt;height:105.75pt;z-index:251710464;visibility:visible;mso-wrap-style:square;mso-width-percent:0;mso-height-percent:0;mso-wrap-distance-left:9pt;mso-wrap-distance-top:0;mso-wrap-distance-right:9pt;mso-wrap-distance-bottom:0;mso-position-horizontal:absolute;mso-position-horizontal-relative:margin;mso-position-vertical:absolute;mso-position-vertical-relative:text;mso-width-percent:0;mso-height-percent:0;mso-width-relative:margin;mso-height-relative:margin" o:gfxdata="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" adj="21623" strokecolor="black [3213]" strokeweight=".5pt">
                 <v:stroke endarrow="block"/>
@@ -6057,7 +6157,7 @@
               </wp:anchor>
             </w:drawing>
           </mc:Choice>
-          <mc:Fallback>
+          <mc:Fallback xmlns:w16cid="http://schemas.microsoft.com/office/word/2016/wordml/cid" xmlns:am3d="http://schemas.microsoft.com/office/drawing/2017/model3d" xmlns:aink="http://schemas.microsoft.com/office/drawing/2016/ink" xmlns:cx8="http://schemas.microsoft.com/office/drawing/2016/5/14/chartex" xmlns:cx7="http://schemas.microsoft.com/office/drawing/2016/5/13/chartex" xmlns:cx6="http://schemas.microsoft.com/office/drawing/2016/5/12/chartex" xmlns:cx5="http://schemas.microsoft.com/office/drawing/2016/5/11/chartex" xmlns:cx4="http://schemas.microsoft.com/office/drawing/2016/5/10/chartex" xmlns:cx3="http://schemas.microsoft.com/office/drawing/2016/5/9/chartex" xmlns:cx2="http://schemas.microsoft.com/office/drawing/2015/10/21/chartex">
             <w:pict>
               <v:shape w14:anchorId="77949817" id="Text Box 32" o:spid="_x0000_s1048" type="#_x0000_t202" style="position:absolute;margin-left:14.25pt;margin-top:23.4pt;width:117pt;height:36.75pt;z-index:251706368;visibility:visible;mso-wrap-style:square;mso-width-percent:0;mso-height-percent:0;mso-wrap-distance-left:9pt;mso-wrap-distance-top:0;mso-wrap-distance-right:9pt;mso-wrap-distance-bottom:0;mso-position-horizontal:absolute;mso-position-horizontal-relative:text;mso-position-vertical:absolute;mso-position-vertical-relative:text;mso-width-percent:0;mso-height-percent:0;mso-width-relative:margin;mso-height-relative:margin;v-text-anchor:top" o:gfxdata="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" fillcolor="white [3201]" strokeweight=".5pt">
                 <v:textbox>
@@ -6144,7 +6244,7 @@
               </wp:anchor>
             </w:drawing>
           </mc:Choice>
-          <mc:Fallback>
+          <mc:Fallback xmlns:w16cid="http://schemas.microsoft.com/office/word/2016/wordml/cid" xmlns:am3d="http://schemas.microsoft.com/office/drawing/2017/model3d" xmlns:aink="http://schemas.microsoft.com/office/drawing/2016/ink" xmlns:cx8="http://schemas.microsoft.com/office/drawing/2016/5/14/chartex" xmlns:cx7="http://schemas.microsoft.com/office/drawing/2016/5/13/chartex" xmlns:cx6="http://schemas.microsoft.com/office/drawing/2016/5/12/chartex" xmlns:cx5="http://schemas.microsoft.com/office/drawing/2016/5/11/chartex" xmlns:cx4="http://schemas.microsoft.com/office/drawing/2016/5/10/chartex" xmlns:cx3="http://schemas.microsoft.com/office/drawing/2016/5/9/chartex" xmlns:cx2="http://schemas.microsoft.com/office/drawing/2015/10/21/chartex">
             <w:pict>
               <v:shape w14:anchorId="5EA65BD1" id="Text Box 33" o:spid="_x0000_s1049" type="#_x0000_t202" style="position:absolute;margin-left:333.75pt;margin-top:18.9pt;width:131.25pt;height:40.5pt;z-index:251705344;visibility:visible;mso-wrap-style:square;mso-width-percent:0;mso-height-percent:0;mso-wrap-distance-left:9pt;mso-wrap-distance-top:0;mso-wrap-distance-right:9pt;mso-wrap-distance-bottom:0;mso-position-horizontal:absolute;mso-position-horizontal-relative:text;mso-position-vertical:absolute;mso-position-vertical-relative:text;mso-width-percent:0;mso-height-percent:0;mso-width-relative:margin;mso-height-relative:margin;v-text-anchor:top" o:gfxdata="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" fillcolor="white [3201]" strokeweight=".5pt">
                 <v:textbox>
@@ -6193,15 +6293,2603 @@
     </w:p>
     <w:p>
       <w:pPr>
+        <w:rPr>
+          <w:sz w:val="28"/>
+          <w:szCs w:val="28"/>
+        </w:rPr>
+      </w:pPr>
+      <w:r>
+        <w:rPr>
+          <w:sz w:val="28"/>
+          <w:szCs w:val="28"/>
+        </w:rPr>
+        <w:br w:type="page"/>
+      </w:r>
+    </w:p>
+    <w:p>
+      <w:pPr>
         <w:tabs>
           <w:tab w:val="left" w:pos="2880"/>
         </w:tabs>
         <w:ind w:left="360"/>
-        <w:rPr>
-          <w:sz w:val="28"/>
-          <w:szCs w:val="28"/>
-        </w:rPr>
-      </w:pPr>
+        <w:jc w:val="center"/>
+        <w:rPr>
+          <w:b/>
+          <w:sz w:val="28"/>
+          <w:szCs w:val="28"/>
+        </w:rPr>
+      </w:pPr>
+      <w:r>
+        <w:rPr>
+          <w:b/>
+          <w:sz w:val="28"/>
+          <w:szCs w:val="28"/>
+        </w:rPr>
+        <w:lastRenderedPageBreak/>
+        <w:t>Version 4</w:t>
+      </w:r>
+    </w:p>
+    <w:p>
+      <w:pPr>
+        <w:tabs>
+          <w:tab w:val="left" w:pos="2880"/>
+        </w:tabs>
+        <w:ind w:left="360"/>
+        <w:jc w:val="center"/>
+        <w:rPr>
+          <w:sz w:val="28"/>
+          <w:szCs w:val="28"/>
+        </w:rPr>
+      </w:pPr>
+    </w:p>
+    <w:p>
+      <w:pPr>
+        <w:tabs>
+          <w:tab w:val="left" w:pos="7110"/>
+        </w:tabs>
+        <w:jc w:val="center"/>
+        <w:rPr>
+          <w:b/>
+          <w:sz w:val="28"/>
+          <w:szCs w:val="28"/>
+        </w:rPr>
+      </w:pPr>
+      <w:r>
+        <w:rPr>
+          <w:b/>
+          <w:noProof/>
+          <w:sz w:val="28"/>
+          <w:szCs w:val="28"/>
+        </w:rPr>
+        <mc:AlternateContent>
+          <mc:Choice Requires="wps">
+            <w:drawing>
+              <wp:anchor distT="0" distB="0" distL="114300" distR="114300" simplePos="0" relativeHeight="251722752" behindDoc="0" locked="0" layoutInCell="1" allowOverlap="1" wp14:anchorId="19605341" wp14:editId="1F66B41D">
+                <wp:simplePos x="0" y="0"/>
+                <wp:positionH relativeFrom="column">
+                  <wp:posOffset>-123825</wp:posOffset>
+                </wp:positionH>
+                <wp:positionV relativeFrom="paragraph">
+                  <wp:posOffset>342900</wp:posOffset>
+                </wp:positionV>
+                <wp:extent cx="1428750" cy="466725"/>
+                <wp:effectExtent l="0" t="0" r="19050" b="28575"/>
+                <wp:wrapNone/>
+                <wp:docPr id="34" name="Text Box 34"/>
+                <wp:cNvGraphicFramePr/>
+                <a:graphic xmlns:a="http://schemas.openxmlformats.org/drawingml/2006/main">
+                  <a:graphicData uri="http://schemas.microsoft.com/office/word/2010/wordprocessingShape">
+                    <wps:wsp>
+                      <wps:cNvSpPr txBox="1"/>
+                      <wps:spPr>
+                        <a:xfrm>
+                          <a:off x="0" y="0"/>
+                          <a:ext cx="1428750" cy="466725"/>
+                        </a:xfrm>
+                        <a:prstGeom prst="rect">
+                          <a:avLst/>
+                        </a:prstGeom>
+                        <a:solidFill>
+                          <a:schemeClr val="lt1"/>
+                        </a:solidFill>
+                        <a:ln w="6350">
+                          <a:solidFill>
+                            <a:prstClr val="black"/>
+                          </a:solidFill>
+                        </a:ln>
+                      </wps:spPr>
+                      <wps:txbx>
+                        <w:txbxContent>
+                          <w:p>
+                            <w:pPr>
+                              <w:jc w:val="center"/>
+                              <w:rPr>
+                                <w:sz w:val="24"/>
+                                <w:szCs w:val="24"/>
+                              </w:rPr>
+                            </w:pPr>
+                            <w:r>
+                              <w:rPr>
+                                <w:sz w:val="24"/>
+                                <w:szCs w:val="24"/>
+                              </w:rPr>
+                              <w:t>Get live data from coincapmarket</w:t>
+                            </w:r>
+                            <w:r>
+                              <w:rPr>
+                                <w:sz w:val="24"/>
+                                <w:szCs w:val="24"/>
+                              </w:rPr>
+                              <w:t>.com</w:t>
+                            </w:r>
+                          </w:p>
+                          <w:p>
+                            <w:pPr>
+                              <w:jc w:val="center"/>
+                            </w:pPr>
+                          </w:p>
+                        </w:txbxContent>
+                      </wps:txbx>
+                      <wps:bodyPr rot="0" spcFirstLastPara="0" vertOverflow="overflow" horzOverflow="overflow" vert="horz" wrap="square" lIns="91440" tIns="45720" rIns="91440" bIns="45720" numCol="1" spcCol="0" rtlCol="0" fromWordArt="0" anchor="t" anchorCtr="0" forceAA="0" compatLnSpc="1">
+                        <a:prstTxWarp prst="textNoShape">
+                          <a:avLst/>
+                        </a:prstTxWarp>
+                        <a:noAutofit/>
+                      </wps:bodyPr>
+                    </wps:wsp>
+                  </a:graphicData>
+                </a:graphic>
+                <wp14:sizeRelH relativeFrom="margin">
+                  <wp14:pctWidth>0</wp14:pctWidth>
+                </wp14:sizeRelH>
+                <wp14:sizeRelV relativeFrom="margin">
+                  <wp14:pctHeight>0</wp14:pctHeight>
+                </wp14:sizeRelV>
+              </wp:anchor>
+            </w:drawing>
+          </mc:Choice>
+          <mc:Fallback>
+            <w:pict>
+              <v:shapetype w14:anchorId="19605341" id="_x0000_t202" coordsize="21600,21600" o:spt="202" path="m,l,21600r21600,l21600,xe">
+                <v:stroke joinstyle="miter"/>
+                <v:path gradientshapeok="t" o:connecttype="rect"/>
+              </v:shapetype>
+              <v:shape id="Text Box 34" o:spid="_x0000_s1050" type="#_x0000_t202" style="position:absolute;left:0;text-align:left;margin-left:-9.75pt;margin-top:27pt;width:112.5pt;height:36.75pt;z-index:251722752;visibility:visible;mso-wrap-style:square;mso-width-percent:0;mso-height-percent:0;mso-wrap-distance-left:9pt;mso-wrap-distance-top:0;mso-wrap-distance-right:9pt;mso-wrap-distance-bottom:0;mso-position-horizontal:absolute;mso-position-horizontal-relative:text;mso-position-vertical:absolute;mso-position-vertical-relative:text;mso-width-percent:0;mso-height-percent:0;mso-width-relative:margin;mso-height-relative:margin;v-text-anchor:top" o:gfxdata="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" fillcolor="white [3201]" strokeweight=".5pt">
+                <v:textbox>
+                  <w:txbxContent>
+                    <w:p>
+                      <w:pPr>
+                        <w:jc w:val="center"/>
+                        <w:rPr>
+                          <w:sz w:val="24"/>
+                          <w:szCs w:val="24"/>
+                        </w:rPr>
+                      </w:pPr>
+                      <w:r>
+                        <w:rPr>
+                          <w:sz w:val="24"/>
+                          <w:szCs w:val="24"/>
+                        </w:rPr>
+                        <w:t>Get live data from coincapmarket</w:t>
+                      </w:r>
+                      <w:r>
+                        <w:rPr>
+                          <w:sz w:val="24"/>
+                          <w:szCs w:val="24"/>
+                        </w:rPr>
+                        <w:t>.com</w:t>
+                      </w:r>
+                    </w:p>
+                    <w:p>
+                      <w:pPr>
+                        <w:jc w:val="center"/>
+                      </w:pPr>
+                    </w:p>
+                  </w:txbxContent>
+                </v:textbox>
+              </v:shape>
+            </w:pict>
+          </mc:Fallback>
+        </mc:AlternateContent>
+      </w:r>
+    </w:p>
+    <w:p>
+      <w:pPr>
+        <w:tabs>
+          <w:tab w:val="left" w:pos="7110"/>
+        </w:tabs>
+        <w:jc w:val="center"/>
+        <w:rPr>
+          <w:sz w:val="28"/>
+          <w:szCs w:val="28"/>
+        </w:rPr>
+      </w:pPr>
+      <w:r>
+        <w:rPr>
+          <w:b/>
+          <w:noProof/>
+          <w:sz w:val="28"/>
+          <w:szCs w:val="28"/>
+        </w:rPr>
+        <mc:AlternateContent>
+          <mc:Choice Requires="wps">
+            <w:drawing>
+              <wp:anchor distT="0" distB="0" distL="114300" distR="114300" simplePos="0" relativeHeight="251738112" behindDoc="0" locked="0" layoutInCell="1" allowOverlap="1" wp14:anchorId="42188BA9" wp14:editId="42B2A50A">
+                <wp:simplePos x="0" y="0"/>
+                <wp:positionH relativeFrom="column">
+                  <wp:posOffset>4752975</wp:posOffset>
+                </wp:positionH>
+                <wp:positionV relativeFrom="paragraph">
+                  <wp:posOffset>6985</wp:posOffset>
+                </wp:positionV>
+                <wp:extent cx="1438275" cy="495300"/>
+                <wp:effectExtent l="0" t="0" r="28575" b="19050"/>
+                <wp:wrapNone/>
+                <wp:docPr id="35" name="Text Box 35"/>
+                <wp:cNvGraphicFramePr/>
+                <a:graphic xmlns:a="http://schemas.openxmlformats.org/drawingml/2006/main">
+                  <a:graphicData uri="http://schemas.microsoft.com/office/word/2010/wordprocessingShape">
+                    <wps:wsp>
+                      <wps:cNvSpPr txBox="1"/>
+                      <wps:spPr>
+                        <a:xfrm>
+                          <a:off x="0" y="0"/>
+                          <a:ext cx="1438275" cy="495300"/>
+                        </a:xfrm>
+                        <a:prstGeom prst="rect">
+                          <a:avLst/>
+                        </a:prstGeom>
+                        <a:solidFill>
+                          <a:schemeClr val="lt1"/>
+                        </a:solidFill>
+                        <a:ln w="6350">
+                          <a:solidFill>
+                            <a:prstClr val="black"/>
+                          </a:solidFill>
+                        </a:ln>
+                      </wps:spPr>
+                      <wps:txbx>
+                        <w:txbxContent>
+                          <w:p>
+                            <w:pPr>
+                              <w:jc w:val="center"/>
+                              <w:rPr>
+                                <w:sz w:val="24"/>
+                                <w:szCs w:val="24"/>
+                              </w:rPr>
+                            </w:pPr>
+                            <w:r>
+                              <w:rPr>
+                                <w:sz w:val="24"/>
+                                <w:szCs w:val="24"/>
+                              </w:rPr>
+                              <w:t>Get live data from coinmarketcap.com</w:t>
+                            </w:r>
+                          </w:p>
+                          <w:p>
+                            <w:pPr>
+                              <w:jc w:val="center"/>
+                            </w:pPr>
+                          </w:p>
+                        </w:txbxContent>
+                      </wps:txbx>
+                      <wps:bodyPr rot="0" spcFirstLastPara="0" vertOverflow="overflow" horzOverflow="overflow" vert="horz" wrap="square" lIns="91440" tIns="45720" rIns="91440" bIns="45720" numCol="1" spcCol="0" rtlCol="0" fromWordArt="0" anchor="t" anchorCtr="0" forceAA="0" compatLnSpc="1">
+                        <a:prstTxWarp prst="textNoShape">
+                          <a:avLst/>
+                        </a:prstTxWarp>
+                        <a:noAutofit/>
+                      </wps:bodyPr>
+                    </wps:wsp>
+                  </a:graphicData>
+                </a:graphic>
+                <wp14:sizeRelH relativeFrom="margin">
+                  <wp14:pctWidth>0</wp14:pctWidth>
+                </wp14:sizeRelH>
+                <wp14:sizeRelV relativeFrom="margin">
+                  <wp14:pctHeight>0</wp14:pctHeight>
+                </wp14:sizeRelV>
+              </wp:anchor>
+            </w:drawing>
+          </mc:Choice>
+          <mc:Fallback>
+            <w:pict>
+              <v:shape w14:anchorId="42188BA9" id="Text Box 35" o:spid="_x0000_s1051" type="#_x0000_t202" style="position:absolute;left:0;text-align:left;margin-left:374.25pt;margin-top:.55pt;width:113.25pt;height:39pt;z-index:251738112;visibility:visible;mso-wrap-style:square;mso-width-percent:0;mso-height-percent:0;mso-wrap-distance-left:9pt;mso-wrap-distance-top:0;mso-wrap-distance-right:9pt;mso-wrap-distance-bottom:0;mso-position-horizontal:absolute;mso-position-horizontal-relative:text;mso-position-vertical:absolute;mso-position-vertical-relative:text;mso-width-percent:0;mso-height-percent:0;mso-width-relative:margin;mso-height-relative:margin;v-text-anchor:top" o:gfxdata="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" fillcolor="white [3201]" strokeweight=".5pt">
+                <v:textbox>
+                  <w:txbxContent>
+                    <w:p>
+                      <w:pPr>
+                        <w:jc w:val="center"/>
+                        <w:rPr>
+                          <w:sz w:val="24"/>
+                          <w:szCs w:val="24"/>
+                        </w:rPr>
+                      </w:pPr>
+                      <w:r>
+                        <w:rPr>
+                          <w:sz w:val="24"/>
+                          <w:szCs w:val="24"/>
+                        </w:rPr>
+                        <w:t>Get live data from coinmarketcap.com</w:t>
+                      </w:r>
+                    </w:p>
+                    <w:p>
+                      <w:pPr>
+                        <w:jc w:val="center"/>
+                      </w:pPr>
+                    </w:p>
+                  </w:txbxContent>
+                </v:textbox>
+              </v:shape>
+            </w:pict>
+          </mc:Fallback>
+        </mc:AlternateContent>
+      </w:r>
+      <w:r>
+        <w:rPr>
+          <w:b/>
+          <w:noProof/>
+          <w:sz w:val="28"/>
+          <w:szCs w:val="28"/>
+        </w:rPr>
+        <mc:AlternateContent>
+          <mc:Choice Requires="wps">
+            <w:drawing>
+              <wp:anchor distT="0" distB="0" distL="114300" distR="114300" simplePos="0" relativeHeight="251737088" behindDoc="0" locked="0" layoutInCell="1" allowOverlap="1" wp14:anchorId="5A7257E2" wp14:editId="6FA25E7A">
+                <wp:simplePos x="0" y="0"/>
+                <wp:positionH relativeFrom="column">
+                  <wp:posOffset>3248025</wp:posOffset>
+                </wp:positionH>
+                <wp:positionV relativeFrom="paragraph">
+                  <wp:posOffset>6985</wp:posOffset>
+                </wp:positionV>
+                <wp:extent cx="1323975" cy="457200"/>
+                <wp:effectExtent l="0" t="0" r="28575" b="19050"/>
+                <wp:wrapNone/>
+                <wp:docPr id="42" name="Text Box 42"/>
+                <wp:cNvGraphicFramePr/>
+                <a:graphic xmlns:a="http://schemas.openxmlformats.org/drawingml/2006/main">
+                  <a:graphicData uri="http://schemas.microsoft.com/office/word/2010/wordprocessingShape">
+                    <wps:wsp>
+                      <wps:cNvSpPr txBox="1"/>
+                      <wps:spPr>
+                        <a:xfrm>
+                          <a:off x="0" y="0"/>
+                          <a:ext cx="1323975" cy="457200"/>
+                        </a:xfrm>
+                        <a:prstGeom prst="rect">
+                          <a:avLst/>
+                        </a:prstGeom>
+                        <a:solidFill>
+                          <a:schemeClr val="lt1"/>
+                        </a:solidFill>
+                        <a:ln w="6350">
+                          <a:solidFill>
+                            <a:prstClr val="black"/>
+                          </a:solidFill>
+                        </a:ln>
+                      </wps:spPr>
+                      <wps:txbx>
+                        <w:txbxContent>
+                          <w:p>
+                            <w:pPr>
+                              <w:jc w:val="center"/>
+                              <w:rPr>
+                                <w:sz w:val="24"/>
+                                <w:szCs w:val="24"/>
+                              </w:rPr>
+                            </w:pPr>
+                            <w:r>
+                              <w:rPr>
+                                <w:sz w:val="24"/>
+                                <w:szCs w:val="24"/>
+                              </w:rPr>
+                              <w:t>Get live data from cryptoprices.com</w:t>
+                            </w:r>
+                          </w:p>
+                          <w:p>
+                            <w:pPr>
+                              <w:jc w:val="center"/>
+                            </w:pPr>
+                          </w:p>
+                        </w:txbxContent>
+                      </wps:txbx>
+                      <wps:bodyPr rot="0" spcFirstLastPara="0" vertOverflow="overflow" horzOverflow="overflow" vert="horz" wrap="square" lIns="91440" tIns="45720" rIns="91440" bIns="45720" numCol="1" spcCol="0" rtlCol="0" fromWordArt="0" anchor="t" anchorCtr="0" forceAA="0" compatLnSpc="1">
+                        <a:prstTxWarp prst="textNoShape">
+                          <a:avLst/>
+                        </a:prstTxWarp>
+                        <a:noAutofit/>
+                      </wps:bodyPr>
+                    </wps:wsp>
+                  </a:graphicData>
+                </a:graphic>
+                <wp14:sizeRelH relativeFrom="margin">
+                  <wp14:pctWidth>0</wp14:pctWidth>
+                </wp14:sizeRelH>
+                <wp14:sizeRelV relativeFrom="margin">
+                  <wp14:pctHeight>0</wp14:pctHeight>
+                </wp14:sizeRelV>
+              </wp:anchor>
+            </w:drawing>
+          </mc:Choice>
+          <mc:Fallback>
+            <w:pict>
+              <v:shape w14:anchorId="5A7257E2" id="Text Box 42" o:spid="_x0000_s1052" type="#_x0000_t202" style="position:absolute;left:0;text-align:left;margin-left:255.75pt;margin-top:.55pt;width:104.25pt;height:36pt;z-index:251737088;visibility:visible;mso-wrap-style:square;mso-width-percent:0;mso-height-percent:0;mso-wrap-distance-left:9pt;mso-wrap-distance-top:0;mso-wrap-distance-right:9pt;mso-wrap-distance-bottom:0;mso-position-horizontal:absolute;mso-position-horizontal-relative:text;mso-position-vertical:absolute;mso-position-vertical-relative:text;mso-width-percent:0;mso-height-percent:0;mso-width-relative:margin;mso-height-relative:margin;v-text-anchor:top" o:gfxdata="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" fillcolor="white [3201]" strokeweight=".5pt">
+                <v:textbox>
+                  <w:txbxContent>
+                    <w:p>
+                      <w:pPr>
+                        <w:jc w:val="center"/>
+                        <w:rPr>
+                          <w:sz w:val="24"/>
+                          <w:szCs w:val="24"/>
+                        </w:rPr>
+                      </w:pPr>
+                      <w:r>
+                        <w:rPr>
+                          <w:sz w:val="24"/>
+                          <w:szCs w:val="24"/>
+                        </w:rPr>
+                        <w:t>Get live data from cryptoprices.com</w:t>
+                      </w:r>
+                    </w:p>
+                    <w:p>
+                      <w:pPr>
+                        <w:jc w:val="center"/>
+                      </w:pPr>
+                    </w:p>
+                  </w:txbxContent>
+                </v:textbox>
+              </v:shape>
+            </w:pict>
+          </mc:Fallback>
+        </mc:AlternateContent>
+      </w:r>
+      <w:r>
+        <w:rPr>
+          <w:b/>
+          <w:noProof/>
+          <w:sz w:val="28"/>
+          <w:szCs w:val="28"/>
+        </w:rPr>
+        <mc:AlternateContent>
+          <mc:Choice Requires="wps">
+            <w:drawing>
+              <wp:anchor distT="0" distB="0" distL="114300" distR="114300" simplePos="0" relativeHeight="251731968" behindDoc="0" locked="0" layoutInCell="1" allowOverlap="1" wp14:anchorId="430F654E" wp14:editId="40AE4C42">
+                <wp:simplePos x="0" y="0"/>
+                <wp:positionH relativeFrom="column">
+                  <wp:posOffset>1562100</wp:posOffset>
+                </wp:positionH>
+                <wp:positionV relativeFrom="paragraph">
+                  <wp:posOffset>6985</wp:posOffset>
+                </wp:positionV>
+                <wp:extent cx="1343025" cy="457200"/>
+                <wp:effectExtent l="0" t="0" r="28575" b="19050"/>
+                <wp:wrapNone/>
+                <wp:docPr id="43" name="Text Box 43"/>
+                <wp:cNvGraphicFramePr/>
+                <a:graphic xmlns:a="http://schemas.openxmlformats.org/drawingml/2006/main">
+                  <a:graphicData uri="http://schemas.microsoft.com/office/word/2010/wordprocessingShape">
+                    <wps:wsp>
+                      <wps:cNvSpPr txBox="1"/>
+                      <wps:spPr>
+                        <a:xfrm>
+                          <a:off x="0" y="0"/>
+                          <a:ext cx="1343025" cy="457200"/>
+                        </a:xfrm>
+                        <a:prstGeom prst="rect">
+                          <a:avLst/>
+                        </a:prstGeom>
+                        <a:solidFill>
+                          <a:schemeClr val="lt1"/>
+                        </a:solidFill>
+                        <a:ln w="6350">
+                          <a:solidFill>
+                            <a:prstClr val="black"/>
+                          </a:solidFill>
+                        </a:ln>
+                      </wps:spPr>
+                      <wps:txbx>
+                        <w:txbxContent>
+                          <w:p>
+                            <w:pPr>
+                              <w:jc w:val="center"/>
+                              <w:rPr>
+                                <w:sz w:val="24"/>
+                                <w:szCs w:val="24"/>
+                              </w:rPr>
+                            </w:pPr>
+                            <w:r>
+                              <w:rPr>
+                                <w:sz w:val="24"/>
+                                <w:szCs w:val="24"/>
+                              </w:rPr>
+                              <w:t>Get live</w:t>
+                            </w:r>
+                            <w:r>
+                              <w:rPr>
+                                <w:sz w:val="24"/>
+                                <w:szCs w:val="24"/>
+                              </w:rPr>
+                              <w:t xml:space="preserve"> data from marketwatch.com</w:t>
+                            </w:r>
+                          </w:p>
+                          <w:p>
+                            <w:pPr>
+                              <w:jc w:val="center"/>
+                            </w:pPr>
+                          </w:p>
+                        </w:txbxContent>
+                      </wps:txbx>
+                      <wps:bodyPr rot="0" spcFirstLastPara="0" vertOverflow="overflow" horzOverflow="overflow" vert="horz" wrap="square" lIns="91440" tIns="45720" rIns="91440" bIns="45720" numCol="1" spcCol="0" rtlCol="0" fromWordArt="0" anchor="t" anchorCtr="0" forceAA="0" compatLnSpc="1">
+                        <a:prstTxWarp prst="textNoShape">
+                          <a:avLst/>
+                        </a:prstTxWarp>
+                        <a:noAutofit/>
+                      </wps:bodyPr>
+                    </wps:wsp>
+                  </a:graphicData>
+                </a:graphic>
+                <wp14:sizeRelH relativeFrom="margin">
+                  <wp14:pctWidth>0</wp14:pctWidth>
+                </wp14:sizeRelH>
+                <wp14:sizeRelV relativeFrom="margin">
+                  <wp14:pctHeight>0</wp14:pctHeight>
+                </wp14:sizeRelV>
+              </wp:anchor>
+            </w:drawing>
+          </mc:Choice>
+          <mc:Fallback>
+            <w:pict>
+              <v:shape w14:anchorId="430F654E" id="Text Box 43" o:spid="_x0000_s1053" type="#_x0000_t202" style="position:absolute;left:0;text-align:left;margin-left:123pt;margin-top:.55pt;width:105.75pt;height:36pt;z-index:251731968;visibility:visible;mso-wrap-style:square;mso-width-percent:0;mso-height-percent:0;mso-wrap-distance-left:9pt;mso-wrap-distance-top:0;mso-wrap-distance-right:9pt;mso-wrap-distance-bottom:0;mso-position-horizontal:absolute;mso-position-horizontal-relative:text;mso-position-vertical:absolute;mso-position-vertical-relative:text;mso-width-percent:0;mso-height-percent:0;mso-width-relative:margin;mso-height-relative:margin;v-text-anchor:top" o:gfxdata="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" fillcolor="white [3201]" strokeweight=".5pt">
+                <v:textbox>
+                  <w:txbxContent>
+                    <w:p>
+                      <w:pPr>
+                        <w:jc w:val="center"/>
+                        <w:rPr>
+                          <w:sz w:val="24"/>
+                          <w:szCs w:val="24"/>
+                        </w:rPr>
+                      </w:pPr>
+                      <w:r>
+                        <w:rPr>
+                          <w:sz w:val="24"/>
+                          <w:szCs w:val="24"/>
+                        </w:rPr>
+                        <w:t>Get live</w:t>
+                      </w:r>
+                      <w:r>
+                        <w:rPr>
+                          <w:sz w:val="24"/>
+                          <w:szCs w:val="24"/>
+                        </w:rPr>
+                        <w:t xml:space="preserve"> data from marketwatch.com</w:t>
+                      </w:r>
+                    </w:p>
+                    <w:p>
+                      <w:pPr>
+                        <w:jc w:val="center"/>
+                      </w:pPr>
+                    </w:p>
+                  </w:txbxContent>
+                </v:textbox>
+              </v:shape>
+            </w:pict>
+          </mc:Fallback>
+        </mc:AlternateContent>
+      </w:r>
+    </w:p>
+    <w:p>
+      <w:pPr>
+        <w:rPr>
+          <w:sz w:val="28"/>
+          <w:szCs w:val="28"/>
+        </w:rPr>
+      </w:pPr>
+      <w:r>
+        <w:rPr>
+          <w:noProof/>
+          <w:sz w:val="28"/>
+          <w:szCs w:val="28"/>
+        </w:rPr>
+        <mc:AlternateContent>
+          <mc:Choice Requires="wps">
+            <w:drawing>
+              <wp:anchor distT="0" distB="0" distL="114300" distR="114300" simplePos="0" relativeHeight="251747328" behindDoc="0" locked="0" layoutInCell="1" allowOverlap="1" wp14:anchorId="6F4FA99C" wp14:editId="41B6DBC2">
+                <wp:simplePos x="0" y="0"/>
+                <wp:positionH relativeFrom="margin">
+                  <wp:align>right</wp:align>
+                </wp:positionH>
+                <wp:positionV relativeFrom="paragraph">
+                  <wp:posOffset>171450</wp:posOffset>
+                </wp:positionV>
+                <wp:extent cx="2152650" cy="1409700"/>
+                <wp:effectExtent l="38100" t="0" r="19050" b="95250"/>
+                <wp:wrapNone/>
+                <wp:docPr id="65" name="Elbow Connector 65"/>
+                <wp:cNvGraphicFramePr/>
+                <a:graphic xmlns:a="http://schemas.openxmlformats.org/drawingml/2006/main">
+                  <a:graphicData uri="http://schemas.microsoft.com/office/word/2010/wordprocessingShape">
+                    <wps:wsp>
+                      <wps:cNvCnPr/>
+                      <wps:spPr>
+                        <a:xfrm flipH="1">
+                          <a:off x="0" y="0"/>
+                          <a:ext cx="2152650" cy="1409700"/>
+                        </a:xfrm>
+                        <a:prstGeom prst="bentConnector3">
+                          <a:avLst/>
+                        </a:prstGeom>
+                        <a:ln>
+                          <a:tailEnd type="triangle"/>
+                        </a:ln>
+                      </wps:spPr>
+                      <wps:style>
+                        <a:lnRef idx="1">
+                          <a:schemeClr val="dk1"/>
+                        </a:lnRef>
+                        <a:fillRef idx="0">
+                          <a:schemeClr val="dk1"/>
+                        </a:fillRef>
+                        <a:effectRef idx="0">
+                          <a:schemeClr val="dk1"/>
+                        </a:effectRef>
+                        <a:fontRef idx="minor">
+                          <a:schemeClr val="tx1"/>
+                        </a:fontRef>
+                      </wps:style>
+                      <wps:bodyPr/>
+                    </wps:wsp>
+                  </a:graphicData>
+                </a:graphic>
+                <wp14:sizeRelH relativeFrom="margin">
+                  <wp14:pctWidth>0</wp14:pctWidth>
+                </wp14:sizeRelH>
+                <wp14:sizeRelV relativeFrom="margin">
+                  <wp14:pctHeight>0</wp14:pctHeight>
+                </wp14:sizeRelV>
+              </wp:anchor>
+            </w:drawing>
+          </mc:Choice>
+          <mc:Fallback>
+            <w:pict>
+              <v:shapetype w14:anchorId="2EAD6742" id="_x0000_t34" coordsize="21600,21600" o:spt="34" o:oned="t" adj="10800" path="m,l@0,0@0,21600,21600,21600e" filled="f">
+                <v:stroke joinstyle="miter"/>
+                <v:formulas>
+                  <v:f eqn="val #0"/>
+                </v:formulas>
+                <v:path arrowok="t" fillok="f" o:connecttype="none"/>
+                <v:handles>
+                  <v:h position="#0,center"/>
+                </v:handles>
+                <o:lock v:ext="edit" shapetype="t"/>
+              </v:shapetype>
+              <v:shape id="Elbow Connector 65" o:spid="_x0000_s1026" type="#_x0000_t34" style="position:absolute;margin-left:118.3pt;margin-top:13.5pt;width:169.5pt;height:111pt;flip:x;z-index:251747328;visibility:visible;mso-wrap-style:square;mso-width-percent:0;mso-height-percent:0;mso-wrap-distance-left:9pt;mso-wrap-distance-top:0;mso-wrap-distance-right:9pt;mso-wrap-distance-bottom:0;mso-position-horizontal:right;mso-position-horizontal-relative:margin;mso-position-vertical:absolute;mso-position-vertical-relative:text;mso-width-percent:0;mso-height-percent:0;mso-width-relative:margin;mso-height-relative:margin" o:gfxdata="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" strokecolor="black [3200]" strokeweight=".5pt">
+                <v:stroke endarrow="block"/>
+                <w10:wrap anchorx="margin"/>
+              </v:shape>
+            </w:pict>
+          </mc:Fallback>
+        </mc:AlternateContent>
+      </w:r>
+      <w:r>
+        <w:rPr>
+          <w:noProof/>
+          <w:sz w:val="28"/>
+          <w:szCs w:val="28"/>
+        </w:rPr>
+        <mc:AlternateContent>
+          <mc:Choice Requires="wps">
+            <w:drawing>
+              <wp:anchor distT="0" distB="0" distL="114300" distR="114300" simplePos="0" relativeHeight="251746304" behindDoc="0" locked="0" layoutInCell="1" allowOverlap="1" wp14:anchorId="473A3FEB" wp14:editId="0F2241D3">
+                <wp:simplePos x="0" y="0"/>
+                <wp:positionH relativeFrom="column">
+                  <wp:posOffset>3638550</wp:posOffset>
+                </wp:positionH>
+                <wp:positionV relativeFrom="paragraph">
+                  <wp:posOffset>142875</wp:posOffset>
+                </wp:positionV>
+                <wp:extent cx="9525" cy="1295400"/>
+                <wp:effectExtent l="76200" t="0" r="85725" b="57150"/>
+                <wp:wrapNone/>
+                <wp:docPr id="64" name="Straight Arrow Connector 64"/>
+                <wp:cNvGraphicFramePr/>
+                <a:graphic xmlns:a="http://schemas.openxmlformats.org/drawingml/2006/main">
+                  <a:graphicData uri="http://schemas.microsoft.com/office/word/2010/wordprocessingShape">
+                    <wps:wsp>
+                      <wps:cNvCnPr/>
+                      <wps:spPr>
+                        <a:xfrm flipH="1">
+                          <a:off x="0" y="0"/>
+                          <a:ext cx="9525" cy="1295400"/>
+                        </a:xfrm>
+                        <a:prstGeom prst="straightConnector1">
+                          <a:avLst/>
+                        </a:prstGeom>
+                        <a:ln>
+                          <a:tailEnd type="triangle"/>
+                        </a:ln>
+                      </wps:spPr>
+                      <wps:style>
+                        <a:lnRef idx="1">
+                          <a:schemeClr val="dk1"/>
+                        </a:lnRef>
+                        <a:fillRef idx="0">
+                          <a:schemeClr val="dk1"/>
+                        </a:fillRef>
+                        <a:effectRef idx="0">
+                          <a:schemeClr val="dk1"/>
+                        </a:effectRef>
+                        <a:fontRef idx="minor">
+                          <a:schemeClr val="tx1"/>
+                        </a:fontRef>
+                      </wps:style>
+                      <wps:bodyPr/>
+                    </wps:wsp>
+                  </a:graphicData>
+                </a:graphic>
+              </wp:anchor>
+            </w:drawing>
+          </mc:Choice>
+          <mc:Fallback>
+            <w:pict>
+              <v:shapetype w14:anchorId="3C515188" id="_x0000_t32" coordsize="21600,21600" o:spt="32" o:oned="t" path="m,l21600,21600e" filled="f">
+                <v:path arrowok="t" fillok="f" o:connecttype="none"/>
+                <o:lock v:ext="edit" shapetype="t"/>
+              </v:shapetype>
+              <v:shape id="Straight Arrow Connector 64" o:spid="_x0000_s1026" type="#_x0000_t32" style="position:absolute;margin-left:286.5pt;margin-top:11.25pt;width:.75pt;height:102pt;flip:x;z-index:251746304;visibility:visible;mso-wrap-style:square;mso-wrap-distance-left:9pt;mso-wrap-distance-top:0;mso-wrap-distance-right:9pt;mso-wrap-distance-bottom:0;mso-position-horizontal:absolute;mso-position-horizontal-relative:text;mso-position-vertical:absolute;mso-position-vertical-relative:text" o:gfxdata="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" strokecolor="black [3200]" strokeweight=".5pt">
+                <v:stroke endarrow="block" joinstyle="miter"/>
+              </v:shape>
+            </w:pict>
+          </mc:Fallback>
+        </mc:AlternateContent>
+      </w:r>
+      <w:r>
+        <w:rPr>
+          <w:noProof/>
+          <w:sz w:val="28"/>
+          <w:szCs w:val="28"/>
+        </w:rPr>
+        <mc:AlternateContent>
+          <mc:Choice Requires="wps">
+            <w:drawing>
+              <wp:anchor distT="0" distB="0" distL="114300" distR="114300" simplePos="0" relativeHeight="251745280" behindDoc="0" locked="0" layoutInCell="1" allowOverlap="1" wp14:anchorId="0ABF4EFA" wp14:editId="07802245">
+                <wp:simplePos x="0" y="0"/>
+                <wp:positionH relativeFrom="column">
+                  <wp:posOffset>2543175</wp:posOffset>
+                </wp:positionH>
+                <wp:positionV relativeFrom="paragraph">
+                  <wp:posOffset>152400</wp:posOffset>
+                </wp:positionV>
+                <wp:extent cx="0" cy="1295400"/>
+                <wp:effectExtent l="76200" t="0" r="95250" b="57150"/>
+                <wp:wrapNone/>
+                <wp:docPr id="63" name="Straight Arrow Connector 63"/>
+                <wp:cNvGraphicFramePr/>
+                <a:graphic xmlns:a="http://schemas.openxmlformats.org/drawingml/2006/main">
+                  <a:graphicData uri="http://schemas.microsoft.com/office/word/2010/wordprocessingShape">
+                    <wps:wsp>
+                      <wps:cNvCnPr/>
+                      <wps:spPr>
+                        <a:xfrm>
+                          <a:off x="0" y="0"/>
+                          <a:ext cx="0" cy="1295400"/>
+                        </a:xfrm>
+                        <a:prstGeom prst="straightConnector1">
+                          <a:avLst/>
+                        </a:prstGeom>
+                        <a:ln>
+                          <a:tailEnd type="triangle"/>
+                        </a:ln>
+                      </wps:spPr>
+                      <wps:style>
+                        <a:lnRef idx="1">
+                          <a:schemeClr val="dk1"/>
+                        </a:lnRef>
+                        <a:fillRef idx="0">
+                          <a:schemeClr val="dk1"/>
+                        </a:fillRef>
+                        <a:effectRef idx="0">
+                          <a:schemeClr val="dk1"/>
+                        </a:effectRef>
+                        <a:fontRef idx="minor">
+                          <a:schemeClr val="tx1"/>
+                        </a:fontRef>
+                      </wps:style>
+                      <wps:bodyPr/>
+                    </wps:wsp>
+                  </a:graphicData>
+                </a:graphic>
+              </wp:anchor>
+            </w:drawing>
+          </mc:Choice>
+          <mc:Fallback>
+            <w:pict>
+              <v:shape w14:anchorId="456752AB" id="Straight Arrow Connector 63" o:spid="_x0000_s1026" type="#_x0000_t32" style="position:absolute;margin-left:200.25pt;margin-top:12pt;width:0;height:102pt;z-index:251745280;visibility:visible;mso-wrap-style:square;mso-wrap-distance-left:9pt;mso-wrap-distance-top:0;mso-wrap-distance-right:9pt;mso-wrap-distance-bottom:0;mso-position-horizontal:absolute;mso-position-horizontal-relative:text;mso-position-vertical:absolute;mso-position-vertical-relative:text" o:gfxdata="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" strokecolor="black [3200]" strokeweight=".5pt">
+                <v:stroke endarrow="block" joinstyle="miter"/>
+              </v:shape>
+            </w:pict>
+          </mc:Fallback>
+        </mc:AlternateContent>
+      </w:r>
+      <w:r>
+        <w:rPr>
+          <w:noProof/>
+          <w:sz w:val="28"/>
+          <w:szCs w:val="28"/>
+        </w:rPr>
+        <mc:AlternateContent>
+          <mc:Choice Requires="wps">
+            <w:drawing>
+              <wp:anchor distT="0" distB="0" distL="114300" distR="114300" simplePos="0" relativeHeight="251744256" behindDoc="0" locked="0" layoutInCell="1" allowOverlap="1" wp14:anchorId="0C9A3773" wp14:editId="58076126">
+                <wp:simplePos x="0" y="0"/>
+                <wp:positionH relativeFrom="column">
+                  <wp:posOffset>513715</wp:posOffset>
+                </wp:positionH>
+                <wp:positionV relativeFrom="paragraph">
+                  <wp:posOffset>142875</wp:posOffset>
+                </wp:positionV>
+                <wp:extent cx="1533525" cy="1447800"/>
+                <wp:effectExtent l="0" t="0" r="66675" b="95250"/>
+                <wp:wrapNone/>
+                <wp:docPr id="61" name="Elbow Connector 61"/>
+                <wp:cNvGraphicFramePr/>
+                <a:graphic xmlns:a="http://schemas.openxmlformats.org/drawingml/2006/main">
+                  <a:graphicData uri="http://schemas.microsoft.com/office/word/2010/wordprocessingShape">
+                    <wps:wsp>
+                      <wps:cNvCnPr/>
+                      <wps:spPr>
+                        <a:xfrm>
+                          <a:off x="0" y="0"/>
+                          <a:ext cx="1533525" cy="1447800"/>
+                        </a:xfrm>
+                        <a:prstGeom prst="bentConnector3">
+                          <a:avLst/>
+                        </a:prstGeom>
+                        <a:ln>
+                          <a:tailEnd type="triangle"/>
+                        </a:ln>
+                      </wps:spPr>
+                      <wps:style>
+                        <a:lnRef idx="1">
+                          <a:schemeClr val="dk1"/>
+                        </a:lnRef>
+                        <a:fillRef idx="0">
+                          <a:schemeClr val="dk1"/>
+                        </a:fillRef>
+                        <a:effectRef idx="0">
+                          <a:schemeClr val="dk1"/>
+                        </a:effectRef>
+                        <a:fontRef idx="minor">
+                          <a:schemeClr val="tx1"/>
+                        </a:fontRef>
+                      </wps:style>
+                      <wps:bodyPr/>
+                    </wps:wsp>
+                  </a:graphicData>
+                </a:graphic>
+              </wp:anchor>
+            </w:drawing>
+          </mc:Choice>
+          <mc:Fallback>
+            <w:pict>
+              <v:shape w14:anchorId="20A851C6" id="Elbow Connector 61" o:spid="_x0000_s1026" type="#_x0000_t34" style="position:absolute;margin-left:40.45pt;margin-top:11.25pt;width:120.75pt;height:114pt;z-index:251744256;visibility:visible;mso-wrap-style:square;mso-wrap-distance-left:9pt;mso-wrap-distance-top:0;mso-wrap-distance-right:9pt;mso-wrap-distance-bottom:0;mso-position-horizontal:absolute;mso-position-horizontal-relative:text;mso-position-vertical:absolute;mso-position-vertical-relative:text" o:gfxdata="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" strokecolor="black [3200]" strokeweight=".5pt">
+                <v:stroke endarrow="block"/>
+              </v:shape>
+            </w:pict>
+          </mc:Fallback>
+        </mc:AlternateContent>
+      </w:r>
+    </w:p>
+    <w:p>
+      <w:pPr>
+        <w:rPr>
+          <w:sz w:val="28"/>
+          <w:szCs w:val="28"/>
+        </w:rPr>
+      </w:pPr>
+    </w:p>
+    <w:p>
+      <w:pPr>
+        <w:rPr>
+          <w:sz w:val="28"/>
+          <w:szCs w:val="28"/>
+        </w:rPr>
+      </w:pPr>
+      <w:r>
+        <w:rPr>
+          <w:b/>
+          <w:noProof/>
+          <w:sz w:val="28"/>
+          <w:szCs w:val="28"/>
+        </w:rPr>
+        <mc:AlternateContent>
+          <mc:Choice Requires="wps">
+            <w:drawing>
+              <wp:anchor distT="0" distB="0" distL="114300" distR="114300" simplePos="0" relativeHeight="251741184" behindDoc="0" locked="0" layoutInCell="1" allowOverlap="1" wp14:anchorId="347FACA1" wp14:editId="0E491B11">
+                <wp:simplePos x="0" y="0"/>
+                <wp:positionH relativeFrom="column">
+                  <wp:posOffset>2466975</wp:posOffset>
+                </wp:positionH>
+                <wp:positionV relativeFrom="paragraph">
+                  <wp:posOffset>9525</wp:posOffset>
+                </wp:positionV>
+                <wp:extent cx="1266825" cy="266700"/>
+                <wp:effectExtent l="0" t="0" r="0" b="0"/>
+                <wp:wrapNone/>
+                <wp:docPr id="52" name="Text Box 52"/>
+                <wp:cNvGraphicFramePr/>
+                <a:graphic xmlns:a="http://schemas.openxmlformats.org/drawingml/2006/main">
+                  <a:graphicData uri="http://schemas.microsoft.com/office/word/2010/wordprocessingShape">
+                    <wps:wsp>
+                      <wps:cNvSpPr txBox="1"/>
+                      <wps:spPr>
+                        <a:xfrm>
+                          <a:off x="0" y="0"/>
+                          <a:ext cx="1266825" cy="266700"/>
+                        </a:xfrm>
+                        <a:prstGeom prst="rect">
+                          <a:avLst/>
+                        </a:prstGeom>
+                        <a:noFill/>
+                        <a:ln>
+                          <a:noFill/>
+                        </a:ln>
+                      </wps:spPr>
+                      <wps:style>
+                        <a:lnRef idx="0">
+                          <a:scrgbClr r="0" g="0" b="0"/>
+                        </a:lnRef>
+                        <a:fillRef idx="0">
+                          <a:scrgbClr r="0" g="0" b="0"/>
+                        </a:fillRef>
+                        <a:effectRef idx="0">
+                          <a:scrgbClr r="0" g="0" b="0"/>
+                        </a:effectRef>
+                        <a:fontRef idx="minor">
+                          <a:schemeClr val="dk1"/>
+                        </a:fontRef>
+                      </wps:style>
+                      <wps:txbx>
+                        <w:txbxContent>
+                          <w:p>
+                            <w:r>
+                              <w:t>Connect with Excel</w:t>
+                            </w:r>
+                          </w:p>
+                        </w:txbxContent>
+                      </wps:txbx>
+                      <wps:bodyPr rot="0" spcFirstLastPara="0" vertOverflow="overflow" horzOverflow="overflow" vert="horz" wrap="square" lIns="91440" tIns="45720" rIns="91440" bIns="45720" numCol="1" spcCol="0" rtlCol="0" fromWordArt="0" anchor="t" anchorCtr="0" forceAA="0" compatLnSpc="1">
+                        <a:prstTxWarp prst="textNoShape">
+                          <a:avLst/>
+                        </a:prstTxWarp>
+                        <a:noAutofit/>
+                      </wps:bodyPr>
+                    </wps:wsp>
+                  </a:graphicData>
+                </a:graphic>
+                <wp14:sizeRelH relativeFrom="margin">
+                  <wp14:pctWidth>0</wp14:pctWidth>
+                </wp14:sizeRelH>
+                <wp14:sizeRelV relativeFrom="margin">
+                  <wp14:pctHeight>0</wp14:pctHeight>
+                </wp14:sizeRelV>
+              </wp:anchor>
+            </w:drawing>
+          </mc:Choice>
+          <mc:Fallback>
+            <w:pict>
+              <v:shape w14:anchorId="347FACA1" id="Text Box 52" o:spid="_x0000_s1054" type="#_x0000_t202" style="position:absolute;margin-left:194.25pt;margin-top:.75pt;width:99.75pt;height:21pt;z-index:251741184;visibility:visible;mso-wrap-style:square;mso-width-percent:0;mso-height-percent:0;mso-wrap-distance-left:9pt;mso-wrap-distance-top:0;mso-wrap-distance-right:9pt;mso-wrap-distance-bottom:0;mso-position-horizontal:absolute;mso-position-horizontal-relative:text;mso-position-vertical:absolute;mso-position-vertical-relative:text;mso-width-percent:0;mso-height-percent:0;mso-width-relative:margin;mso-height-relative:margin;v-text-anchor:top" o:gfxdata="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" filled="f" stroked="f">
+                <v:textbox>
+                  <w:txbxContent>
+                    <w:p>
+                      <w:r>
+                        <w:t>Connect with Excel</w:t>
+                      </w:r>
+                    </w:p>
+                  </w:txbxContent>
+                </v:textbox>
+              </v:shape>
+            </w:pict>
+          </mc:Fallback>
+        </mc:AlternateContent>
+      </w:r>
+    </w:p>
+    <w:p>
+      <w:pPr>
+        <w:rPr>
+          <w:sz w:val="28"/>
+          <w:szCs w:val="28"/>
+        </w:rPr>
+      </w:pPr>
+      <w:r>
+        <w:rPr>
+          <w:sz w:val="28"/>
+          <w:szCs w:val="28"/>
+        </w:rPr>
+        <w:tab/>
+      </w:r>
+      <w:r>
+        <w:rPr>
+          <w:sz w:val="28"/>
+          <w:szCs w:val="28"/>
+        </w:rPr>
+        <w:tab/>
+      </w:r>
+      <w:r>
+        <w:rPr>
+          <w:sz w:val="28"/>
+          <w:szCs w:val="28"/>
+        </w:rPr>
+        <w:tab/>
+      </w:r>
+      <w:r>
+        <w:rPr>
+          <w:sz w:val="28"/>
+          <w:szCs w:val="28"/>
+        </w:rPr>
+        <w:tab/>
+      </w:r>
+      <w:r>
+        <w:rPr>
+          <w:sz w:val="28"/>
+          <w:szCs w:val="28"/>
+        </w:rPr>
+        <w:tab/>
+      </w:r>
+      <w:r>
+        <w:rPr>
+          <w:sz w:val="28"/>
+          <w:szCs w:val="28"/>
+        </w:rPr>
+        <w:tab/>
+      </w:r>
+      <w:r>
+        <w:rPr>
+          <w:sz w:val="28"/>
+          <w:szCs w:val="28"/>
+        </w:rPr>
+        <w:tab/>
+      </w:r>
+      <w:r>
+        <w:rPr>
+          <w:sz w:val="28"/>
+          <w:szCs w:val="28"/>
+        </w:rPr>
+        <w:tab/>
+      </w:r>
+      <w:r>
+        <w:rPr>
+          <w:sz w:val="28"/>
+          <w:szCs w:val="28"/>
+        </w:rPr>
+        <w:tab/>
+      </w:r>
+    </w:p>
+    <w:p>
+      <w:pPr>
+        <w:rPr>
+          <w:sz w:val="28"/>
+          <w:szCs w:val="28"/>
+        </w:rPr>
+      </w:pPr>
+      <w:r>
+        <w:rPr>
+          <w:b/>
+          <w:noProof/>
+          <w:sz w:val="28"/>
+          <w:szCs w:val="28"/>
+        </w:rPr>
+        <mc:AlternateContent>
+          <mc:Choice Requires="wps">
+            <w:drawing>
+              <wp:anchor distT="0" distB="0" distL="114300" distR="114300" simplePos="0" relativeHeight="251724800" behindDoc="0" locked="0" layoutInCell="1" allowOverlap="1" wp14:anchorId="1BE11524" wp14:editId="01898642">
+                <wp:simplePos x="0" y="0"/>
+                <wp:positionH relativeFrom="margin">
+                  <wp:posOffset>2076450</wp:posOffset>
+                </wp:positionH>
+                <wp:positionV relativeFrom="paragraph">
+                  <wp:posOffset>104141</wp:posOffset>
+                </wp:positionV>
+                <wp:extent cx="1685925" cy="323850"/>
+                <wp:effectExtent l="0" t="0" r="28575" b="19050"/>
+                <wp:wrapNone/>
+                <wp:docPr id="47" name="Text Box 47"/>
+                <wp:cNvGraphicFramePr/>
+                <a:graphic xmlns:a="http://schemas.openxmlformats.org/drawingml/2006/main">
+                  <a:graphicData uri="http://schemas.microsoft.com/office/word/2010/wordprocessingShape">
+                    <wps:wsp>
+                      <wps:cNvSpPr txBox="1"/>
+                      <wps:spPr>
+                        <a:xfrm>
+                          <a:off x="0" y="0"/>
+                          <a:ext cx="1685925" cy="323850"/>
+                        </a:xfrm>
+                        <a:prstGeom prst="rect">
+                          <a:avLst/>
+                        </a:prstGeom>
+                        <a:solidFill>
+                          <a:schemeClr val="lt1"/>
+                        </a:solidFill>
+                        <a:ln w="6350">
+                          <a:solidFill>
+                            <a:prstClr val="black"/>
+                          </a:solidFill>
+                        </a:ln>
+                      </wps:spPr>
+                      <wps:txbx>
+                        <w:txbxContent>
+                          <w:p>
+                            <w:pPr>
+                              <w:jc w:val="center"/>
+                            </w:pPr>
+                            <w:r>
+                              <w:rPr>
+                                <w:sz w:val="24"/>
+                                <w:szCs w:val="24"/>
+                              </w:rPr>
+                              <w:t>Load the data into excel</w:t>
+                            </w:r>
+                          </w:p>
+                        </w:txbxContent>
+                      </wps:txbx>
+                      <wps:bodyPr rot="0" spcFirstLastPara="0" vertOverflow="overflow" horzOverflow="overflow" vert="horz" wrap="square" lIns="91440" tIns="45720" rIns="91440" bIns="45720" numCol="1" spcCol="0" rtlCol="0" fromWordArt="0" anchor="t" anchorCtr="0" forceAA="0" compatLnSpc="1">
+                        <a:prstTxWarp prst="textNoShape">
+                          <a:avLst/>
+                        </a:prstTxWarp>
+                        <a:noAutofit/>
+                      </wps:bodyPr>
+                    </wps:wsp>
+                  </a:graphicData>
+                </a:graphic>
+                <wp14:sizeRelH relativeFrom="margin">
+                  <wp14:pctWidth>0</wp14:pctWidth>
+                </wp14:sizeRelH>
+                <wp14:sizeRelV relativeFrom="margin">
+                  <wp14:pctHeight>0</wp14:pctHeight>
+                </wp14:sizeRelV>
+              </wp:anchor>
+            </w:drawing>
+          </mc:Choice>
+          <mc:Fallback>
+            <w:pict>
+              <v:shape w14:anchorId="1BE11524" id="Text Box 47" o:spid="_x0000_s1055" type="#_x0000_t202" style="position:absolute;margin-left:163.5pt;margin-top:8.2pt;width:132.75pt;height:25.5pt;z-index:251724800;visibility:visible;mso-wrap-style:square;mso-width-percent:0;mso-height-percent:0;mso-wrap-distance-left:9pt;mso-wrap-distance-top:0;mso-wrap-distance-right:9pt;mso-wrap-distance-bottom:0;mso-position-horizontal:absolute;mso-position-horizontal-relative:margin;mso-position-vertical:absolute;mso-position-vertical-relative:text;mso-width-percent:0;mso-height-percent:0;mso-width-relative:margin;mso-height-relative:margin;v-text-anchor:top" o:gfxdata="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" fillcolor="white [3201]" strokeweight=".5pt">
+                <v:textbox>
+                  <w:txbxContent>
+                    <w:p>
+                      <w:pPr>
+                        <w:jc w:val="center"/>
+                      </w:pPr>
+                      <w:r>
+                        <w:rPr>
+                          <w:sz w:val="24"/>
+                          <w:szCs w:val="24"/>
+                        </w:rPr>
+                        <w:t>Load the data into excel</w:t>
+                      </w:r>
+                    </w:p>
+                  </w:txbxContent>
+                </v:textbox>
+                <w10:wrap anchorx="margin"/>
+              </v:shape>
+            </w:pict>
+          </mc:Fallback>
+        </mc:AlternateContent>
+      </w:r>
+    </w:p>
+    <w:p>
+      <w:pPr>
+        <w:rPr>
+          <w:sz w:val="28"/>
+          <w:szCs w:val="28"/>
+        </w:rPr>
+      </w:pPr>
+      <w:r>
+        <w:rPr>
+          <w:b/>
+          <w:noProof/>
+          <w:sz w:val="28"/>
+          <w:szCs w:val="28"/>
+        </w:rPr>
+        <mc:AlternateContent>
+          <mc:Choice Requires="wps">
+            <w:drawing>
+              <wp:anchor distT="0" distB="0" distL="114300" distR="114300" simplePos="0" relativeHeight="251726848" behindDoc="0" locked="0" layoutInCell="1" allowOverlap="1" wp14:anchorId="09DDF9CA" wp14:editId="665DB5DE">
+                <wp:simplePos x="0" y="0"/>
+                <wp:positionH relativeFrom="column">
+                  <wp:posOffset>3000375</wp:posOffset>
+                </wp:positionH>
+                <wp:positionV relativeFrom="paragraph">
+                  <wp:posOffset>254001</wp:posOffset>
+                </wp:positionV>
+                <wp:extent cx="1866900" cy="247650"/>
+                <wp:effectExtent l="0" t="0" r="0" b="0"/>
+                <wp:wrapNone/>
+                <wp:docPr id="45" name="Text Box 45"/>
+                <wp:cNvGraphicFramePr/>
+                <a:graphic xmlns:a="http://schemas.openxmlformats.org/drawingml/2006/main">
+                  <a:graphicData uri="http://schemas.microsoft.com/office/word/2010/wordprocessingShape">
+                    <wps:wsp>
+                      <wps:cNvSpPr txBox="1"/>
+                      <wps:spPr>
+                        <a:xfrm>
+                          <a:off x="0" y="0"/>
+                          <a:ext cx="1866900" cy="247650"/>
+                        </a:xfrm>
+                        <a:prstGeom prst="rect">
+                          <a:avLst/>
+                        </a:prstGeom>
+                        <a:noFill/>
+                        <a:ln>
+                          <a:noFill/>
+                        </a:ln>
+                      </wps:spPr>
+                      <wps:style>
+                        <a:lnRef idx="0">
+                          <a:scrgbClr r="0" g="0" b="0"/>
+                        </a:lnRef>
+                        <a:fillRef idx="0">
+                          <a:scrgbClr r="0" g="0" b="0"/>
+                        </a:fillRef>
+                        <a:effectRef idx="0">
+                          <a:scrgbClr r="0" g="0" b="0"/>
+                        </a:effectRef>
+                        <a:fontRef idx="minor">
+                          <a:schemeClr val="dk1"/>
+                        </a:fontRef>
+                      </wps:style>
+                      <wps:txbx>
+                        <w:txbxContent>
+                          <w:p>
+                            <w:r>
+                              <w:t>Data refresh every 1 minute</w:t>
+                            </w:r>
+                          </w:p>
+                        </w:txbxContent>
+                      </wps:txbx>
+                      <wps:bodyPr rot="0" spcFirstLastPara="0" vertOverflow="overflow" horzOverflow="overflow" vert="horz" wrap="square" lIns="91440" tIns="45720" rIns="91440" bIns="45720" numCol="1" spcCol="0" rtlCol="0" fromWordArt="0" anchor="t" anchorCtr="0" forceAA="0" compatLnSpc="1">
+                        <a:prstTxWarp prst="textNoShape">
+                          <a:avLst/>
+                        </a:prstTxWarp>
+                        <a:noAutofit/>
+                      </wps:bodyPr>
+                    </wps:wsp>
+                  </a:graphicData>
+                </a:graphic>
+                <wp14:sizeRelH relativeFrom="margin">
+                  <wp14:pctWidth>0</wp14:pctWidth>
+                </wp14:sizeRelH>
+                <wp14:sizeRelV relativeFrom="margin">
+                  <wp14:pctHeight>0</wp14:pctHeight>
+                </wp14:sizeRelV>
+              </wp:anchor>
+            </w:drawing>
+          </mc:Choice>
+          <mc:Fallback>
+            <w:pict>
+              <v:shape w14:anchorId="09DDF9CA" id="Text Box 45" o:spid="_x0000_s1056" type="#_x0000_t202" style="position:absolute;margin-left:236.25pt;margin-top:20pt;width:147pt;height:19.5pt;z-index:251726848;visibility:visible;mso-wrap-style:square;mso-width-percent:0;mso-height-percent:0;mso-wrap-distance-left:9pt;mso-wrap-distance-top:0;mso-wrap-distance-right:9pt;mso-wrap-distance-bottom:0;mso-position-horizontal:absolute;mso-position-horizontal-relative:text;mso-position-vertical:absolute;mso-position-vertical-relative:text;mso-width-percent:0;mso-height-percent:0;mso-width-relative:margin;mso-height-relative:margin;v-text-anchor:top" o:gfxdata="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" filled="f" stroked="f">
+                <v:textbox>
+                  <w:txbxContent>
+                    <w:p>
+                      <w:r>
+                        <w:t>Data refresh every 1 minute</w:t>
+                      </w:r>
+                    </w:p>
+                  </w:txbxContent>
+                </v:textbox>
+              </v:shape>
+            </w:pict>
+          </mc:Fallback>
+        </mc:AlternateContent>
+      </w:r>
+      <w:r>
+        <w:rPr>
+          <w:b/>
+          <w:noProof/>
+          <w:sz w:val="28"/>
+          <w:szCs w:val="28"/>
+        </w:rPr>
+        <mc:AlternateContent>
+          <mc:Choice Requires="wps">
+            <w:drawing>
+              <wp:anchor distT="0" distB="0" distL="114300" distR="114300" simplePos="0" relativeHeight="251748352" behindDoc="0" locked="0" layoutInCell="1" allowOverlap="1" wp14:anchorId="55007BA6" wp14:editId="41BDD5A9">
+                <wp:simplePos x="0" y="0"/>
+                <wp:positionH relativeFrom="column">
+                  <wp:posOffset>3038475</wp:posOffset>
+                </wp:positionH>
+                <wp:positionV relativeFrom="paragraph">
+                  <wp:posOffset>111125</wp:posOffset>
+                </wp:positionV>
+                <wp:extent cx="9525" cy="571500"/>
+                <wp:effectExtent l="38100" t="0" r="66675" b="57150"/>
+                <wp:wrapNone/>
+                <wp:docPr id="66" name="Straight Arrow Connector 66"/>
+                <wp:cNvGraphicFramePr/>
+                <a:graphic xmlns:a="http://schemas.openxmlformats.org/drawingml/2006/main">
+                  <a:graphicData uri="http://schemas.microsoft.com/office/word/2010/wordprocessingShape">
+                    <wps:wsp>
+                      <wps:cNvCnPr/>
+                      <wps:spPr>
+                        <a:xfrm>
+                          <a:off x="0" y="0"/>
+                          <a:ext cx="9525" cy="571500"/>
+                        </a:xfrm>
+                        <a:prstGeom prst="straightConnector1">
+                          <a:avLst/>
+                        </a:prstGeom>
+                        <a:ln>
+                          <a:tailEnd type="triangle"/>
+                        </a:ln>
+                      </wps:spPr>
+                      <wps:style>
+                        <a:lnRef idx="1">
+                          <a:schemeClr val="dk1"/>
+                        </a:lnRef>
+                        <a:fillRef idx="0">
+                          <a:schemeClr val="dk1"/>
+                        </a:fillRef>
+                        <a:effectRef idx="0">
+                          <a:schemeClr val="dk1"/>
+                        </a:effectRef>
+                        <a:fontRef idx="minor">
+                          <a:schemeClr val="tx1"/>
+                        </a:fontRef>
+                      </wps:style>
+                      <wps:bodyPr/>
+                    </wps:wsp>
+                  </a:graphicData>
+                </a:graphic>
+              </wp:anchor>
+            </w:drawing>
+          </mc:Choice>
+          <mc:Fallback>
+            <w:pict>
+              <v:shape w14:anchorId="3F3BFE75" id="Straight Arrow Connector 66" o:spid="_x0000_s1026" type="#_x0000_t32" style="position:absolute;margin-left:239.25pt;margin-top:8.75pt;width:.75pt;height:45pt;z-index:251748352;visibility:visible;mso-wrap-style:square;mso-wrap-distance-left:9pt;mso-wrap-distance-top:0;mso-wrap-distance-right:9pt;mso-wrap-distance-bottom:0;mso-position-horizontal:absolute;mso-position-horizontal-relative:text;mso-position-vertical:absolute;mso-position-vertical-relative:text" o:gfxdata="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" strokecolor="black [3200]" strokeweight=".5pt">
+                <v:stroke endarrow="block" joinstyle="miter"/>
+              </v:shape>
+            </w:pict>
+          </mc:Fallback>
+        </mc:AlternateContent>
+      </w:r>
+    </w:p>
+    <w:p>
+      <w:pPr>
+        <w:rPr>
+          <w:sz w:val="28"/>
+          <w:szCs w:val="28"/>
+        </w:rPr>
+      </w:pPr>
+    </w:p>
+    <w:p>
+      <w:pPr>
+        <w:rPr>
+          <w:sz w:val="28"/>
+          <w:szCs w:val="28"/>
+        </w:rPr>
+      </w:pPr>
+      <w:r>
+        <w:rPr>
+          <w:b/>
+          <w:noProof/>
+          <w:sz w:val="28"/>
+          <w:szCs w:val="28"/>
+        </w:rPr>
+        <mc:AlternateContent>
+          <mc:Choice Requires="wps">
+            <w:drawing>
+              <wp:anchor distT="0" distB="0" distL="114300" distR="114300" simplePos="0" relativeHeight="251753472" behindDoc="0" locked="0" layoutInCell="1" allowOverlap="1" wp14:anchorId="11F0AF73" wp14:editId="6CB60589">
+                <wp:simplePos x="0" y="0"/>
+                <wp:positionH relativeFrom="column">
+                  <wp:posOffset>809625</wp:posOffset>
+                </wp:positionH>
+                <wp:positionV relativeFrom="paragraph">
+                  <wp:posOffset>306704</wp:posOffset>
+                </wp:positionV>
+                <wp:extent cx="1190625" cy="942975"/>
+                <wp:effectExtent l="76200" t="0" r="9525" b="47625"/>
+                <wp:wrapNone/>
+                <wp:docPr id="77" name="Elbow Connector 77"/>
+                <wp:cNvGraphicFramePr/>
+                <a:graphic xmlns:a="http://schemas.openxmlformats.org/drawingml/2006/main">
+                  <a:graphicData uri="http://schemas.microsoft.com/office/word/2010/wordprocessingShape">
+                    <wps:wsp>
+                      <wps:cNvCnPr/>
+                      <wps:spPr>
+                        <a:xfrm flipH="1">
+                          <a:off x="0" y="0"/>
+                          <a:ext cx="1190625" cy="942975"/>
+                        </a:xfrm>
+                        <a:prstGeom prst="bentConnector3">
+                          <a:avLst>
+                            <a:gd name="adj1" fmla="val 99600"/>
+                          </a:avLst>
+                        </a:prstGeom>
+                        <a:ln>
+                          <a:tailEnd type="triangle"/>
+                        </a:ln>
+                      </wps:spPr>
+                      <wps:style>
+                        <a:lnRef idx="1">
+                          <a:schemeClr val="dk1"/>
+                        </a:lnRef>
+                        <a:fillRef idx="0">
+                          <a:schemeClr val="dk1"/>
+                        </a:fillRef>
+                        <a:effectRef idx="0">
+                          <a:schemeClr val="dk1"/>
+                        </a:effectRef>
+                        <a:fontRef idx="minor">
+                          <a:schemeClr val="tx1"/>
+                        </a:fontRef>
+                      </wps:style>
+                      <wps:bodyPr/>
+                    </wps:wsp>
+                  </a:graphicData>
+                </a:graphic>
+              </wp:anchor>
+            </w:drawing>
+          </mc:Choice>
+          <mc:Fallback>
+            <w:pict>
+              <v:shape w14:anchorId="48FA473A" id="Elbow Connector 77" o:spid="_x0000_s1026" type="#_x0000_t34" style="position:absolute;margin-left:63.75pt;margin-top:24.15pt;width:93.75pt;height:74.25pt;flip:x;z-index:251753472;visibility:visible;mso-wrap-style:square;mso-wrap-distance-left:9pt;mso-wrap-distance-top:0;mso-wrap-distance-right:9pt;mso-wrap-distance-bottom:0;mso-position-horizontal:absolute;mso-position-horizontal-relative:text;mso-position-vertical:absolute;mso-position-vertical-relative:text" o:gfxdata="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" adj="21514" strokecolor="black [3200]" strokeweight=".5pt">
+                <v:stroke endarrow="block"/>
+              </v:shape>
+            </w:pict>
+          </mc:Fallback>
+        </mc:AlternateContent>
+      </w:r>
+      <w:r>
+        <w:rPr>
+          <w:b/>
+          <w:noProof/>
+          <w:sz w:val="28"/>
+          <w:szCs w:val="28"/>
+        </w:rPr>
+        <mc:AlternateContent>
+          <mc:Choice Requires="wps">
+            <w:drawing>
+              <wp:anchor distT="0" distB="0" distL="114300" distR="114300" simplePos="0" relativeHeight="251742208" behindDoc="0" locked="0" layoutInCell="1" allowOverlap="1" wp14:anchorId="79E6B913" wp14:editId="6194FD42">
+                <wp:simplePos x="0" y="0"/>
+                <wp:positionH relativeFrom="margin">
+                  <wp:align>center</wp:align>
+                </wp:positionH>
+                <wp:positionV relativeFrom="paragraph">
+                  <wp:posOffset>10795</wp:posOffset>
+                </wp:positionV>
+                <wp:extent cx="1943100" cy="638175"/>
+                <wp:effectExtent l="0" t="0" r="19050" b="28575"/>
+                <wp:wrapNone/>
+                <wp:docPr id="59" name="Text Box 59"/>
+                <wp:cNvGraphicFramePr/>
+                <a:graphic xmlns:a="http://schemas.openxmlformats.org/drawingml/2006/main">
+                  <a:graphicData uri="http://schemas.microsoft.com/office/word/2010/wordprocessingShape">
+                    <wps:wsp>
+                      <wps:cNvSpPr txBox="1"/>
+                      <wps:spPr>
+                        <a:xfrm>
+                          <a:off x="0" y="0"/>
+                          <a:ext cx="1943100" cy="638175"/>
+                        </a:xfrm>
+                        <a:prstGeom prst="rect">
+                          <a:avLst/>
+                        </a:prstGeom>
+                        <a:solidFill>
+                          <a:schemeClr val="lt1"/>
+                        </a:solidFill>
+                        <a:ln w="6350">
+                          <a:solidFill>
+                            <a:prstClr val="black"/>
+                          </a:solidFill>
+                        </a:ln>
+                      </wps:spPr>
+                      <wps:txbx>
+                        <w:txbxContent>
+                          <w:p>
+                            <w:r>
+                              <w:t>Write excel formula to extract crypto/stock prices into a new sheet</w:t>
+                            </w:r>
+                          </w:p>
+                        </w:txbxContent>
+                      </wps:txbx>
+                      <wps:bodyPr rot="0" spcFirstLastPara="0" vertOverflow="overflow" horzOverflow="overflow" vert="horz" wrap="square" lIns="91440" tIns="45720" rIns="91440" bIns="45720" numCol="1" spcCol="0" rtlCol="0" fromWordArt="0" anchor="t" anchorCtr="0" forceAA="0" compatLnSpc="1">
+                        <a:prstTxWarp prst="textNoShape">
+                          <a:avLst/>
+                        </a:prstTxWarp>
+                        <a:noAutofit/>
+                      </wps:bodyPr>
+                    </wps:wsp>
+                  </a:graphicData>
+                </a:graphic>
+                <wp14:sizeRelH relativeFrom="margin">
+                  <wp14:pctWidth>0</wp14:pctWidth>
+                </wp14:sizeRelH>
+                <wp14:sizeRelV relativeFrom="margin">
+                  <wp14:pctHeight>0</wp14:pctHeight>
+                </wp14:sizeRelV>
+              </wp:anchor>
+            </w:drawing>
+          </mc:Choice>
+          <mc:Fallback>
+            <w:pict>
+              <v:shape w14:anchorId="79E6B913" id="Text Box 59" o:spid="_x0000_s1057" type="#_x0000_t202" style="position:absolute;margin-left:0;margin-top:.85pt;width:153pt;height:50.25pt;z-index:251742208;visibility:visible;mso-wrap-style:square;mso-width-percent:0;mso-height-percent:0;mso-wrap-distance-left:9pt;mso-wrap-distance-top:0;mso-wrap-distance-right:9pt;mso-wrap-distance-bottom:0;mso-position-horizontal:center;mso-position-horizontal-relative:margin;mso-position-vertical:absolute;mso-position-vertical-relative:text;mso-width-percent:0;mso-height-percent:0;mso-width-relative:margin;mso-height-relative:margin;v-text-anchor:top" o:gfxdata="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" fillcolor="white [3201]" strokeweight=".5pt">
+                <v:textbox>
+                  <w:txbxContent>
+                    <w:p>
+                      <w:r>
+                        <w:t>Write excel formula to extract crypto/stock prices into a new sheet</w:t>
+                      </w:r>
+                    </w:p>
+                  </w:txbxContent>
+                </v:textbox>
+                <w10:wrap anchorx="margin"/>
+              </v:shape>
+            </w:pict>
+          </mc:Fallback>
+        </mc:AlternateContent>
+      </w:r>
+    </w:p>
+    <w:p>
+      <w:pPr>
+        <w:rPr>
+          <w:sz w:val="28"/>
+          <w:szCs w:val="28"/>
+        </w:rPr>
+      </w:pPr>
+    </w:p>
+    <w:p>
+      <w:pPr>
+        <w:tabs>
+          <w:tab w:val="left" w:pos="6945"/>
+        </w:tabs>
+        <w:rPr>
+          <w:sz w:val="28"/>
+          <w:szCs w:val="28"/>
+        </w:rPr>
+      </w:pPr>
+      <w:r>
+        <w:rPr>
+          <w:sz w:val="28"/>
+          <w:szCs w:val="28"/>
+        </w:rPr>
+        <w:tab/>
+      </w:r>
+    </w:p>
+    <w:p>
+      <w:pPr>
+        <w:tabs>
+          <w:tab w:val="left" w:pos="6945"/>
+        </w:tabs>
+        <w:rPr>
+          <w:sz w:val="28"/>
+          <w:szCs w:val="28"/>
+        </w:rPr>
+      </w:pPr>
+      <w:r>
+        <w:rPr>
+          <w:noProof/>
+          <w:sz w:val="28"/>
+          <w:szCs w:val="28"/>
+        </w:rPr>
+        <mc:AlternateContent>
+          <mc:Choice Requires="wps">
+            <w:drawing>
+              <wp:anchor distT="0" distB="0" distL="114300" distR="114300" simplePos="0" relativeHeight="251743232" behindDoc="0" locked="0" layoutInCell="1" allowOverlap="1" wp14:anchorId="2D81ABE1" wp14:editId="3045487A">
+                <wp:simplePos x="0" y="0"/>
+                <wp:positionH relativeFrom="margin">
+                  <wp:align>left</wp:align>
+                </wp:positionH>
+                <wp:positionV relativeFrom="paragraph">
+                  <wp:posOffset>251460</wp:posOffset>
+                </wp:positionV>
+                <wp:extent cx="1914525" cy="638175"/>
+                <wp:effectExtent l="0" t="0" r="28575" b="28575"/>
+                <wp:wrapNone/>
+                <wp:docPr id="60" name="Text Box 60"/>
+                <wp:cNvGraphicFramePr/>
+                <a:graphic xmlns:a="http://schemas.openxmlformats.org/drawingml/2006/main">
+                  <a:graphicData uri="http://schemas.microsoft.com/office/word/2010/wordprocessingShape">
+                    <wps:wsp>
+                      <wps:cNvSpPr txBox="1"/>
+                      <wps:spPr>
+                        <a:xfrm>
+                          <a:off x="0" y="0"/>
+                          <a:ext cx="1914525" cy="638175"/>
+                        </a:xfrm>
+                        <a:prstGeom prst="rect">
+                          <a:avLst/>
+                        </a:prstGeom>
+                        <a:solidFill>
+                          <a:schemeClr val="lt1"/>
+                        </a:solidFill>
+                        <a:ln w="6350">
+                          <a:solidFill>
+                            <a:prstClr val="black"/>
+                          </a:solidFill>
+                        </a:ln>
+                      </wps:spPr>
+                      <wps:txbx>
+                        <w:txbxContent>
+                          <w:p>
+                            <w:r>
+                              <w:t>Write VB script to append new values for every 1 minute</w:t>
+                            </w:r>
+                            <w:r>
+                              <w:t xml:space="preserve"> in exce1</w:t>
+                            </w:r>
+                          </w:p>
+                        </w:txbxContent>
+                      </wps:txbx>
+                      <wps:bodyPr rot="0" spcFirstLastPara="0" vertOverflow="overflow" horzOverflow="overflow" vert="horz" wrap="square" lIns="91440" tIns="45720" rIns="91440" bIns="45720" numCol="1" spcCol="0" rtlCol="0" fromWordArt="0" anchor="t" anchorCtr="0" forceAA="0" compatLnSpc="1">
+                        <a:prstTxWarp prst="textNoShape">
+                          <a:avLst/>
+                        </a:prstTxWarp>
+                        <a:noAutofit/>
+                      </wps:bodyPr>
+                    </wps:wsp>
+                  </a:graphicData>
+                </a:graphic>
+                <wp14:sizeRelH relativeFrom="margin">
+                  <wp14:pctWidth>0</wp14:pctWidth>
+                </wp14:sizeRelH>
+                <wp14:sizeRelV relativeFrom="margin">
+                  <wp14:pctHeight>0</wp14:pctHeight>
+                </wp14:sizeRelV>
+              </wp:anchor>
+            </w:drawing>
+          </mc:Choice>
+          <mc:Fallback>
+            <w:pict>
+              <v:shape w14:anchorId="2D81ABE1" id="Text Box 60" o:spid="_x0000_s1058" type="#_x0000_t202" style="position:absolute;margin-left:0;margin-top:19.8pt;width:150.75pt;height:50.25pt;z-index:251743232;visibility:visible;mso-wrap-style:square;mso-width-percent:0;mso-height-percent:0;mso-wrap-distance-left:9pt;mso-wrap-distance-top:0;mso-wrap-distance-right:9pt;mso-wrap-distance-bottom:0;mso-position-horizontal:left;mso-position-horizontal-relative:margin;mso-position-vertical:absolute;mso-position-vertical-relative:text;mso-width-percent:0;mso-height-percent:0;mso-width-relative:margin;mso-height-relative:margin;v-text-anchor:top" o:gfxdata="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" fillcolor="white [3201]" strokeweight=".5pt">
+                <v:textbox>
+                  <w:txbxContent>
+                    <w:p>
+                      <w:r>
+                        <w:t>Write VB script to append new values for every 1 minute</w:t>
+                      </w:r>
+                      <w:r>
+                        <w:t xml:space="preserve"> in exce1</w:t>
+                      </w:r>
+                    </w:p>
+                  </w:txbxContent>
+                </v:textbox>
+                <w10:wrap anchorx="margin"/>
+              </v:shape>
+            </w:pict>
+          </mc:Fallback>
+        </mc:AlternateContent>
+      </w:r>
+      <w:r>
+        <w:rPr>
+          <w:noProof/>
+          <w:sz w:val="28"/>
+          <w:szCs w:val="28"/>
+        </w:rPr>
+        <mc:AlternateContent>
+          <mc:Choice Requires="wps">
+            <w:drawing>
+              <wp:anchor distT="0" distB="0" distL="114300" distR="114300" simplePos="0" relativeHeight="251735040" behindDoc="0" locked="0" layoutInCell="1" allowOverlap="1" wp14:anchorId="40FE3BC9" wp14:editId="2BA3F27A">
+                <wp:simplePos x="0" y="0"/>
+                <wp:positionH relativeFrom="column">
+                  <wp:posOffset>4895850</wp:posOffset>
+                </wp:positionH>
+                <wp:positionV relativeFrom="paragraph">
+                  <wp:posOffset>237490</wp:posOffset>
+                </wp:positionV>
+                <wp:extent cx="1200150" cy="485775"/>
+                <wp:effectExtent l="0" t="0" r="19050" b="28575"/>
+                <wp:wrapNone/>
+                <wp:docPr id="53" name="Text Box 53"/>
+                <wp:cNvGraphicFramePr/>
+                <a:graphic xmlns:a="http://schemas.openxmlformats.org/drawingml/2006/main">
+                  <a:graphicData uri="http://schemas.microsoft.com/office/word/2010/wordprocessingShape">
+                    <wps:wsp>
+                      <wps:cNvSpPr txBox="1"/>
+                      <wps:spPr>
+                        <a:xfrm>
+                          <a:off x="0" y="0"/>
+                          <a:ext cx="1200150" cy="485775"/>
+                        </a:xfrm>
+                        <a:prstGeom prst="rect">
+                          <a:avLst/>
+                        </a:prstGeom>
+                        <a:solidFill>
+                          <a:schemeClr val="lt1"/>
+                        </a:solidFill>
+                        <a:ln w="6350">
+                          <a:solidFill>
+                            <a:prstClr val="black"/>
+                          </a:solidFill>
+                        </a:ln>
+                      </wps:spPr>
+                      <wps:txbx>
+                        <w:txbxContent>
+                          <w:p>
+                            <w:r>
+                              <w:t>Store in MS Access Database</w:t>
+                            </w:r>
+                          </w:p>
+                        </w:txbxContent>
+                      </wps:txbx>
+                      <wps:bodyPr rot="0" spcFirstLastPara="0" vertOverflow="overflow" horzOverflow="overflow" vert="horz" wrap="square" lIns="91440" tIns="45720" rIns="91440" bIns="45720" numCol="1" spcCol="0" rtlCol="0" fromWordArt="0" anchor="t" anchorCtr="0" forceAA="0" compatLnSpc="1">
+                        <a:prstTxWarp prst="textNoShape">
+                          <a:avLst/>
+                        </a:prstTxWarp>
+                        <a:noAutofit/>
+                      </wps:bodyPr>
+                    </wps:wsp>
+                  </a:graphicData>
+                </a:graphic>
+                <wp14:sizeRelH relativeFrom="margin">
+                  <wp14:pctWidth>0</wp14:pctWidth>
+                </wp14:sizeRelH>
+                <wp14:sizeRelV relativeFrom="margin">
+                  <wp14:pctHeight>0</wp14:pctHeight>
+                </wp14:sizeRelV>
+              </wp:anchor>
+            </w:drawing>
+          </mc:Choice>
+          <mc:Fallback>
+            <w:pict>
+              <v:shape w14:anchorId="40FE3BC9" id="Text Box 53" o:spid="_x0000_s1059" type="#_x0000_t202" style="position:absolute;margin-left:385.5pt;margin-top:18.7pt;width:94.5pt;height:38.25pt;z-index:251735040;visibility:visible;mso-wrap-style:square;mso-width-percent:0;mso-height-percent:0;mso-wrap-distance-left:9pt;mso-wrap-distance-top:0;mso-wrap-distance-right:9pt;mso-wrap-distance-bottom:0;mso-position-horizontal:absolute;mso-position-horizontal-relative:text;mso-position-vertical:absolute;mso-position-vertical-relative:text;mso-width-percent:0;mso-height-percent:0;mso-width-relative:margin;mso-height-relative:margin;v-text-anchor:top" o:gfxdata="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" fillcolor="white [3201]" strokeweight=".5pt">
+                <v:textbox>
+                  <w:txbxContent>
+                    <w:p>
+                      <w:r>
+                        <w:t>Store in MS Access Database</w:t>
+                      </w:r>
+                    </w:p>
+                  </w:txbxContent>
+                </v:textbox>
+              </v:shape>
+            </w:pict>
+          </mc:Fallback>
+        </mc:AlternateContent>
+      </w:r>
+      <w:r>
+        <w:rPr>
+          <w:noProof/>
+          <w:sz w:val="28"/>
+          <w:szCs w:val="28"/>
+        </w:rPr>
+        <mc:AlternateContent>
+          <mc:Choice Requires="wps">
+            <w:drawing>
+              <wp:anchor distT="0" distB="0" distL="114300" distR="114300" simplePos="0" relativeHeight="251750400" behindDoc="0" locked="0" layoutInCell="1" allowOverlap="1" wp14:anchorId="71C64793" wp14:editId="1D587FEA">
+                <wp:simplePos x="0" y="0"/>
+                <wp:positionH relativeFrom="column">
+                  <wp:posOffset>2305050</wp:posOffset>
+                </wp:positionH>
+                <wp:positionV relativeFrom="paragraph">
+                  <wp:posOffset>194310</wp:posOffset>
+                </wp:positionV>
+                <wp:extent cx="1762125" cy="800100"/>
+                <wp:effectExtent l="0" t="0" r="28575" b="19050"/>
+                <wp:wrapNone/>
+                <wp:docPr id="68" name="Text Box 68"/>
+                <wp:cNvGraphicFramePr/>
+                <a:graphic xmlns:a="http://schemas.openxmlformats.org/drawingml/2006/main">
+                  <a:graphicData uri="http://schemas.microsoft.com/office/word/2010/wordprocessingShape">
+                    <wps:wsp>
+                      <wps:cNvSpPr txBox="1"/>
+                      <wps:spPr>
+                        <a:xfrm>
+                          <a:off x="0" y="0"/>
+                          <a:ext cx="1762125" cy="800100"/>
+                        </a:xfrm>
+                        <a:prstGeom prst="rect">
+                          <a:avLst/>
+                        </a:prstGeom>
+                        <a:solidFill>
+                          <a:schemeClr val="lt1"/>
+                        </a:solidFill>
+                        <a:ln w="6350">
+                          <a:solidFill>
+                            <a:prstClr val="black"/>
+                          </a:solidFill>
+                        </a:ln>
+                      </wps:spPr>
+                      <wps:txbx>
+                        <w:txbxContent>
+                          <w:p>
+                            <w:r>
+                              <w:t>Perform aggregation and computations to find max price and time of the instance</w:t>
+                            </w:r>
+                          </w:p>
+                        </w:txbxContent>
+                      </wps:txbx>
+                      <wps:bodyPr rot="0" spcFirstLastPara="0" vertOverflow="overflow" horzOverflow="overflow" vert="horz" wrap="square" lIns="91440" tIns="45720" rIns="91440" bIns="45720" numCol="1" spcCol="0" rtlCol="0" fromWordArt="0" anchor="t" anchorCtr="0" forceAA="0" compatLnSpc="1">
+                        <a:prstTxWarp prst="textNoShape">
+                          <a:avLst/>
+                        </a:prstTxWarp>
+                        <a:noAutofit/>
+                      </wps:bodyPr>
+                    </wps:wsp>
+                  </a:graphicData>
+                </a:graphic>
+                <wp14:sizeRelH relativeFrom="margin">
+                  <wp14:pctWidth>0</wp14:pctWidth>
+                </wp14:sizeRelH>
+                <wp14:sizeRelV relativeFrom="margin">
+                  <wp14:pctHeight>0</wp14:pctHeight>
+                </wp14:sizeRelV>
+              </wp:anchor>
+            </w:drawing>
+          </mc:Choice>
+          <mc:Fallback>
+            <w:pict>
+              <v:shape w14:anchorId="71C64793" id="Text Box 68" o:spid="_x0000_s1060" type="#_x0000_t202" style="position:absolute;margin-left:181.5pt;margin-top:15.3pt;width:138.75pt;height:63pt;z-index:251750400;visibility:visible;mso-wrap-style:square;mso-width-percent:0;mso-height-percent:0;mso-wrap-distance-left:9pt;mso-wrap-distance-top:0;mso-wrap-distance-right:9pt;mso-wrap-distance-bottom:0;mso-position-horizontal:absolute;mso-position-horizontal-relative:text;mso-position-vertical:absolute;mso-position-vertical-relative:text;mso-width-percent:0;mso-height-percent:0;mso-width-relative:margin;mso-height-relative:margin;v-text-anchor:top" o:gfxdata="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" fillcolor="white [3201]" strokeweight=".5pt">
+                <v:textbox>
+                  <w:txbxContent>
+                    <w:p>
+                      <w:r>
+                        <w:t>Perform aggregation and computations to find max price and time of the instance</w:t>
+                      </w:r>
+                    </w:p>
+                  </w:txbxContent>
+                </v:textbox>
+              </v:shape>
+            </w:pict>
+          </mc:Fallback>
+        </mc:AlternateContent>
+      </w:r>
+    </w:p>
+    <w:p>
+      <w:pPr>
+        <w:tabs>
+          <w:tab w:val="left" w:pos="2880"/>
+        </w:tabs>
+        <w:ind w:left="360"/>
+        <w:jc w:val="center"/>
+        <w:rPr>
+          <w:sz w:val="28"/>
+          <w:szCs w:val="28"/>
+        </w:rPr>
+      </w:pPr>
+      <w:bookmarkStart w:id="0" w:name="_GoBack"/>
+      <w:bookmarkEnd w:id="0"/>
+      <w:r>
+        <w:rPr>
+          <w:noProof/>
+          <w:sz w:val="28"/>
+          <w:szCs w:val="28"/>
+        </w:rPr>
+        <mc:AlternateContent>
+          <mc:Choice Requires="wps">
+            <w:drawing>
+              <wp:anchor distT="0" distB="0" distL="114300" distR="114300" simplePos="0" relativeHeight="251758592" behindDoc="0" locked="0" layoutInCell="1" allowOverlap="1" wp14:anchorId="487EC54B" wp14:editId="64CB1673">
+                <wp:simplePos x="0" y="0"/>
+                <wp:positionH relativeFrom="column">
+                  <wp:posOffset>866775</wp:posOffset>
+                </wp:positionH>
+                <wp:positionV relativeFrom="paragraph">
+                  <wp:posOffset>563245</wp:posOffset>
+                </wp:positionV>
+                <wp:extent cx="0" cy="1581150"/>
+                <wp:effectExtent l="76200" t="0" r="76200" b="57150"/>
+                <wp:wrapNone/>
+                <wp:docPr id="83" name="Straight Arrow Connector 83"/>
+                <wp:cNvGraphicFramePr/>
+                <a:graphic xmlns:a="http://schemas.openxmlformats.org/drawingml/2006/main">
+                  <a:graphicData uri="http://schemas.microsoft.com/office/word/2010/wordprocessingShape">
+                    <wps:wsp>
+                      <wps:cNvCnPr/>
+                      <wps:spPr>
+                        <a:xfrm>
+                          <a:off x="0" y="0"/>
+                          <a:ext cx="0" cy="1581150"/>
+                        </a:xfrm>
+                        <a:prstGeom prst="straightConnector1">
+                          <a:avLst/>
+                        </a:prstGeom>
+                        <a:ln>
+                          <a:tailEnd type="triangle"/>
+                        </a:ln>
+                      </wps:spPr>
+                      <wps:style>
+                        <a:lnRef idx="1">
+                          <a:schemeClr val="dk1"/>
+                        </a:lnRef>
+                        <a:fillRef idx="0">
+                          <a:schemeClr val="dk1"/>
+                        </a:fillRef>
+                        <a:effectRef idx="0">
+                          <a:schemeClr val="dk1"/>
+                        </a:effectRef>
+                        <a:fontRef idx="minor">
+                          <a:schemeClr val="tx1"/>
+                        </a:fontRef>
+                      </wps:style>
+                      <wps:bodyPr/>
+                    </wps:wsp>
+                  </a:graphicData>
+                </a:graphic>
+              </wp:anchor>
+            </w:drawing>
+          </mc:Choice>
+          <mc:Fallback>
+            <w:pict>
+              <v:shape w14:anchorId="0BA2DA93" id="Straight Arrow Connector 83" o:spid="_x0000_s1026" type="#_x0000_t32" style="position:absolute;margin-left:68.25pt;margin-top:44.35pt;width:0;height:124.5pt;z-index:251758592;visibility:visible;mso-wrap-style:square;mso-wrap-distance-left:9pt;mso-wrap-distance-top:0;mso-wrap-distance-right:9pt;mso-wrap-distance-bottom:0;mso-position-horizontal:absolute;mso-position-horizontal-relative:text;mso-position-vertical:absolute;mso-position-vertical-relative:text" o:gfxdata="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" strokecolor="black [3200]" strokeweight=".5pt">
+                <v:stroke endarrow="block" joinstyle="miter"/>
+              </v:shape>
+            </w:pict>
+          </mc:Fallback>
+        </mc:AlternateContent>
+      </w:r>
+      <w:r>
+        <w:rPr>
+          <w:noProof/>
+          <w:sz w:val="28"/>
+          <w:szCs w:val="28"/>
+        </w:rPr>
+        <mc:AlternateContent>
+          <mc:Choice Requires="wps">
+            <w:drawing>
+              <wp:anchor distT="0" distB="0" distL="114300" distR="114300" simplePos="0" relativeHeight="251755520" behindDoc="0" locked="0" layoutInCell="1" allowOverlap="1" wp14:anchorId="11FC12A2" wp14:editId="07859F31">
+                <wp:simplePos x="0" y="0"/>
+                <wp:positionH relativeFrom="column">
+                  <wp:posOffset>1933574</wp:posOffset>
+                </wp:positionH>
+                <wp:positionV relativeFrom="paragraph">
+                  <wp:posOffset>448945</wp:posOffset>
+                </wp:positionV>
+                <wp:extent cx="333375" cy="1676400"/>
+                <wp:effectExtent l="0" t="0" r="66675" b="57150"/>
+                <wp:wrapNone/>
+                <wp:docPr id="79" name="Elbow Connector 79"/>
+                <wp:cNvGraphicFramePr/>
+                <a:graphic xmlns:a="http://schemas.openxmlformats.org/drawingml/2006/main">
+                  <a:graphicData uri="http://schemas.microsoft.com/office/word/2010/wordprocessingShape">
+                    <wps:wsp>
+                      <wps:cNvCnPr/>
+                      <wps:spPr>
+                        <a:xfrm>
+                          <a:off x="0" y="0"/>
+                          <a:ext cx="333375" cy="1676400"/>
+                        </a:xfrm>
+                        <a:prstGeom prst="bentConnector3">
+                          <a:avLst>
+                            <a:gd name="adj1" fmla="val 98039"/>
+                          </a:avLst>
+                        </a:prstGeom>
+                        <a:ln>
+                          <a:tailEnd type="triangle"/>
+                        </a:ln>
+                      </wps:spPr>
+                      <wps:style>
+                        <a:lnRef idx="1">
+                          <a:schemeClr val="dk1"/>
+                        </a:lnRef>
+                        <a:fillRef idx="0">
+                          <a:schemeClr val="dk1"/>
+                        </a:fillRef>
+                        <a:effectRef idx="0">
+                          <a:schemeClr val="dk1"/>
+                        </a:effectRef>
+                        <a:fontRef idx="minor">
+                          <a:schemeClr val="tx1"/>
+                        </a:fontRef>
+                      </wps:style>
+                      <wps:bodyPr/>
+                    </wps:wsp>
+                  </a:graphicData>
+                </a:graphic>
+                <wp14:sizeRelH relativeFrom="margin">
+                  <wp14:pctWidth>0</wp14:pctWidth>
+                </wp14:sizeRelH>
+                <wp14:sizeRelV relativeFrom="margin">
+                  <wp14:pctHeight>0</wp14:pctHeight>
+                </wp14:sizeRelV>
+              </wp:anchor>
+            </w:drawing>
+          </mc:Choice>
+          <mc:Fallback>
+            <w:pict>
+              <v:shape w14:anchorId="23A07236" id="Elbow Connector 79" o:spid="_x0000_s1026" type="#_x0000_t34" style="position:absolute;margin-left:152.25pt;margin-top:35.35pt;width:26.25pt;height:132pt;z-index:251755520;visibility:visible;mso-wrap-style:square;mso-width-percent:0;mso-height-percent:0;mso-wrap-distance-left:9pt;mso-wrap-distance-top:0;mso-wrap-distance-right:9pt;mso-wrap-distance-bottom:0;mso-position-horizontal:absolute;mso-position-horizontal-relative:text;mso-position-vertical:absolute;mso-position-vertical-relative:text;mso-width-percent:0;mso-height-percent:0;mso-width-relative:margin;mso-height-relative:margin" o:gfxdata="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" adj="21176" strokecolor="black [3200]" strokeweight=".5pt">
+                <v:stroke endarrow="block"/>
+              </v:shape>
+            </w:pict>
+          </mc:Fallback>
+        </mc:AlternateContent>
+      </w:r>
+      <w:r>
+        <w:rPr>
+          <w:noProof/>
+          <w:sz w:val="28"/>
+          <w:szCs w:val="28"/>
+        </w:rPr>
+        <mc:AlternateContent>
+          <mc:Choice Requires="wps">
+            <w:drawing>
+              <wp:anchor distT="0" distB="0" distL="114300" distR="114300" simplePos="0" relativeHeight="251757568" behindDoc="0" locked="0" layoutInCell="1" allowOverlap="1" wp14:anchorId="274646A9" wp14:editId="7A2449C4">
+                <wp:simplePos x="0" y="0"/>
+                <wp:positionH relativeFrom="column">
+                  <wp:posOffset>2181225</wp:posOffset>
+                </wp:positionH>
+                <wp:positionV relativeFrom="paragraph">
+                  <wp:posOffset>1600835</wp:posOffset>
+                </wp:positionV>
+                <wp:extent cx="990600" cy="257175"/>
+                <wp:effectExtent l="0" t="0" r="0" b="9525"/>
+                <wp:wrapNone/>
+                <wp:docPr id="82" name="Text Box 82"/>
+                <wp:cNvGraphicFramePr/>
+                <a:graphic xmlns:a="http://schemas.openxmlformats.org/drawingml/2006/main">
+                  <a:graphicData uri="http://schemas.microsoft.com/office/word/2010/wordprocessingShape">
+                    <wps:wsp>
+                      <wps:cNvSpPr txBox="1"/>
+                      <wps:spPr>
+                        <a:xfrm>
+                          <a:off x="0" y="0"/>
+                          <a:ext cx="990600" cy="257175"/>
+                        </a:xfrm>
+                        <a:prstGeom prst="rect">
+                          <a:avLst/>
+                        </a:prstGeom>
+                        <a:noFill/>
+                        <a:ln>
+                          <a:noFill/>
+                        </a:ln>
+                      </wps:spPr>
+                      <wps:style>
+                        <a:lnRef idx="0">
+                          <a:scrgbClr r="0" g="0" b="0"/>
+                        </a:lnRef>
+                        <a:fillRef idx="0">
+                          <a:scrgbClr r="0" g="0" b="0"/>
+                        </a:fillRef>
+                        <a:effectRef idx="0">
+                          <a:scrgbClr r="0" g="0" b="0"/>
+                        </a:effectRef>
+                        <a:fontRef idx="minor">
+                          <a:schemeClr val="dk1"/>
+                        </a:fontRef>
+                      </wps:style>
+                      <wps:txbx>
+                        <w:txbxContent>
+                          <w:p>
+                            <w:r>
+                              <w:t>Using c3.js</w:t>
+                            </w:r>
+                          </w:p>
+                        </w:txbxContent>
+                      </wps:txbx>
+                      <wps:bodyPr rot="0" spcFirstLastPara="0" vertOverflow="overflow" horzOverflow="overflow" vert="horz" wrap="square" lIns="91440" tIns="45720" rIns="91440" bIns="45720" numCol="1" spcCol="0" rtlCol="0" fromWordArt="0" anchor="t" anchorCtr="0" forceAA="0" compatLnSpc="1">
+                        <a:prstTxWarp prst="textNoShape">
+                          <a:avLst/>
+                        </a:prstTxWarp>
+                        <a:noAutofit/>
+                      </wps:bodyPr>
+                    </wps:wsp>
+                  </a:graphicData>
+                </a:graphic>
+                <wp14:sizeRelH relativeFrom="margin">
+                  <wp14:pctWidth>0</wp14:pctWidth>
+                </wp14:sizeRelH>
+                <wp14:sizeRelV relativeFrom="margin">
+                  <wp14:pctHeight>0</wp14:pctHeight>
+                </wp14:sizeRelV>
+              </wp:anchor>
+            </w:drawing>
+          </mc:Choice>
+          <mc:Fallback>
+            <w:pict>
+              <v:shape w14:anchorId="274646A9" id="Text Box 82" o:spid="_x0000_s1061" type="#_x0000_t202" style="position:absolute;left:0;text-align:left;margin-left:171.75pt;margin-top:126.05pt;width:78pt;height:20.25pt;z-index:251757568;visibility:visible;mso-wrap-style:square;mso-width-percent:0;mso-height-percent:0;mso-wrap-distance-left:9pt;mso-wrap-distance-top:0;mso-wrap-distance-right:9pt;mso-wrap-distance-bottom:0;mso-position-horizontal:absolute;mso-position-horizontal-relative:text;mso-position-vertical:absolute;mso-position-vertical-relative:text;mso-width-percent:0;mso-height-percent:0;mso-width-relative:margin;mso-height-relative:margin;v-text-anchor:top" o:gfxdata="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" filled="f" stroked="f">
+                <v:textbox>
+                  <w:txbxContent>
+                    <w:p>
+                      <w:r>
+                        <w:t>Using c3.js</w:t>
+                      </w:r>
+                    </w:p>
+                  </w:txbxContent>
+                </v:textbox>
+              </v:shape>
+            </w:pict>
+          </mc:Fallback>
+        </mc:AlternateContent>
+      </w:r>
+      <w:r>
+        <w:rPr>
+          <w:noProof/>
+          <w:sz w:val="28"/>
+          <w:szCs w:val="28"/>
+        </w:rPr>
+        <mc:AlternateContent>
+          <mc:Choice Requires="wps">
+            <w:drawing>
+              <wp:anchor distT="0" distB="0" distL="114300" distR="114300" simplePos="0" relativeHeight="251756544" behindDoc="0" locked="0" layoutInCell="1" allowOverlap="1" wp14:anchorId="73FE26E6" wp14:editId="224ADD7A">
+                <wp:simplePos x="0" y="0"/>
+                <wp:positionH relativeFrom="column">
+                  <wp:posOffset>2247899</wp:posOffset>
+                </wp:positionH>
+                <wp:positionV relativeFrom="paragraph">
+                  <wp:posOffset>1096645</wp:posOffset>
+                </wp:positionV>
+                <wp:extent cx="2962275" cy="1047750"/>
+                <wp:effectExtent l="0" t="0" r="66675" b="57150"/>
+                <wp:wrapNone/>
+                <wp:docPr id="81" name="Elbow Connector 81"/>
+                <wp:cNvGraphicFramePr/>
+                <a:graphic xmlns:a="http://schemas.openxmlformats.org/drawingml/2006/main">
+                  <a:graphicData uri="http://schemas.microsoft.com/office/word/2010/wordprocessingShape">
+                    <wps:wsp>
+                      <wps:cNvCnPr/>
+                      <wps:spPr>
+                        <a:xfrm>
+                          <a:off x="0" y="0"/>
+                          <a:ext cx="2962275" cy="1047750"/>
+                        </a:xfrm>
+                        <a:prstGeom prst="bentConnector3">
+                          <a:avLst>
+                            <a:gd name="adj1" fmla="val 99518"/>
+                          </a:avLst>
+                        </a:prstGeom>
+                        <a:ln>
+                          <a:tailEnd type="triangle"/>
+                        </a:ln>
+                      </wps:spPr>
+                      <wps:style>
+                        <a:lnRef idx="1">
+                          <a:schemeClr val="dk1"/>
+                        </a:lnRef>
+                        <a:fillRef idx="0">
+                          <a:schemeClr val="dk1"/>
+                        </a:fillRef>
+                        <a:effectRef idx="0">
+                          <a:schemeClr val="dk1"/>
+                        </a:effectRef>
+                        <a:fontRef idx="minor">
+                          <a:schemeClr val="tx1"/>
+                        </a:fontRef>
+                      </wps:style>
+                      <wps:bodyPr/>
+                    </wps:wsp>
+                  </a:graphicData>
+                </a:graphic>
+              </wp:anchor>
+            </w:drawing>
+          </mc:Choice>
+          <mc:Fallback>
+            <w:pict>
+              <v:shape w14:anchorId="3EE3F91C" id="Elbow Connector 81" o:spid="_x0000_s1026" type="#_x0000_t34" style="position:absolute;margin-left:177pt;margin-top:86.35pt;width:233.25pt;height:82.5pt;z-index:251756544;visibility:visible;mso-wrap-style:square;mso-wrap-distance-left:9pt;mso-wrap-distance-top:0;mso-wrap-distance-right:9pt;mso-wrap-distance-bottom:0;mso-position-horizontal:absolute;mso-position-horizontal-relative:text;mso-position-vertical:absolute;mso-position-vertical-relative:text" o:gfxdata="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" adj="21496" strokecolor="black [3200]" strokeweight=".5pt">
+                <v:stroke endarrow="block"/>
+              </v:shape>
+            </w:pict>
+          </mc:Fallback>
+        </mc:AlternateContent>
+      </w:r>
+      <w:r>
+        <w:rPr>
+          <w:noProof/>
+          <w:sz w:val="28"/>
+          <w:szCs w:val="28"/>
+        </w:rPr>
+        <mc:AlternateContent>
+          <mc:Choice Requires="wps">
+            <w:drawing>
+              <wp:anchor distT="0" distB="0" distL="114300" distR="114300" simplePos="0" relativeHeight="251752448" behindDoc="0" locked="0" layoutInCell="1" allowOverlap="1" wp14:anchorId="1ECE8E0D" wp14:editId="126E488A">
+                <wp:simplePos x="0" y="0"/>
+                <wp:positionH relativeFrom="column">
+                  <wp:posOffset>4067175</wp:posOffset>
+                </wp:positionH>
+                <wp:positionV relativeFrom="paragraph">
+                  <wp:posOffset>172720</wp:posOffset>
+                </wp:positionV>
+                <wp:extent cx="838200" cy="0"/>
+                <wp:effectExtent l="0" t="76200" r="19050" b="95250"/>
+                <wp:wrapNone/>
+                <wp:docPr id="76" name="Straight Arrow Connector 76"/>
+                <wp:cNvGraphicFramePr/>
+                <a:graphic xmlns:a="http://schemas.openxmlformats.org/drawingml/2006/main">
+                  <a:graphicData uri="http://schemas.microsoft.com/office/word/2010/wordprocessingShape">
+                    <wps:wsp>
+                      <wps:cNvCnPr/>
+                      <wps:spPr>
+                        <a:xfrm>
+                          <a:off x="0" y="0"/>
+                          <a:ext cx="838200" cy="0"/>
+                        </a:xfrm>
+                        <a:prstGeom prst="straightConnector1">
+                          <a:avLst/>
+                        </a:prstGeom>
+                        <a:ln>
+                          <a:tailEnd type="triangle"/>
+                        </a:ln>
+                      </wps:spPr>
+                      <wps:style>
+                        <a:lnRef idx="1">
+                          <a:schemeClr val="dk1"/>
+                        </a:lnRef>
+                        <a:fillRef idx="0">
+                          <a:schemeClr val="dk1"/>
+                        </a:fillRef>
+                        <a:effectRef idx="0">
+                          <a:schemeClr val="dk1"/>
+                        </a:effectRef>
+                        <a:fontRef idx="minor">
+                          <a:schemeClr val="tx1"/>
+                        </a:fontRef>
+                      </wps:style>
+                      <wps:bodyPr/>
+                    </wps:wsp>
+                  </a:graphicData>
+                </a:graphic>
+              </wp:anchor>
+            </w:drawing>
+          </mc:Choice>
+          <mc:Fallback>
+            <w:pict>
+              <v:shape w14:anchorId="31FE600F" id="Straight Arrow Connector 76" o:spid="_x0000_s1026" type="#_x0000_t32" style="position:absolute;margin-left:320.25pt;margin-top:13.6pt;width:66pt;height:0;z-index:251752448;visibility:visible;mso-wrap-style:square;mso-wrap-distance-left:9pt;mso-wrap-distance-top:0;mso-wrap-distance-right:9pt;mso-wrap-distance-bottom:0;mso-position-horizontal:absolute;mso-position-horizontal-relative:text;mso-position-vertical:absolute;mso-position-vertical-relative:text" o:gfxdata="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" strokecolor="black [3200]" strokeweight=".5pt">
+                <v:stroke endarrow="block" joinstyle="miter"/>
+              </v:shape>
+            </w:pict>
+          </mc:Fallback>
+        </mc:AlternateContent>
+      </w:r>
+      <w:r>
+        <w:rPr>
+          <w:noProof/>
+          <w:sz w:val="28"/>
+          <w:szCs w:val="28"/>
+        </w:rPr>
+        <mc:AlternateContent>
+          <mc:Choice Requires="wps">
+            <w:drawing>
+              <wp:anchor distT="0" distB="0" distL="114300" distR="114300" simplePos="0" relativeHeight="251751424" behindDoc="0" locked="0" layoutInCell="1" allowOverlap="1" wp14:anchorId="3C800AA8" wp14:editId="1D0126C8">
+                <wp:simplePos x="0" y="0"/>
+                <wp:positionH relativeFrom="column">
+                  <wp:posOffset>1933575</wp:posOffset>
+                </wp:positionH>
+                <wp:positionV relativeFrom="paragraph">
+                  <wp:posOffset>172720</wp:posOffset>
+                </wp:positionV>
+                <wp:extent cx="400050" cy="0"/>
+                <wp:effectExtent l="0" t="76200" r="19050" b="95250"/>
+                <wp:wrapNone/>
+                <wp:docPr id="75" name="Straight Arrow Connector 75"/>
+                <wp:cNvGraphicFramePr/>
+                <a:graphic xmlns:a="http://schemas.openxmlformats.org/drawingml/2006/main">
+                  <a:graphicData uri="http://schemas.microsoft.com/office/word/2010/wordprocessingShape">
+                    <wps:wsp>
+                      <wps:cNvCnPr/>
+                      <wps:spPr>
+                        <a:xfrm>
+                          <a:off x="0" y="0"/>
+                          <a:ext cx="400050" cy="0"/>
+                        </a:xfrm>
+                        <a:prstGeom prst="straightConnector1">
+                          <a:avLst/>
+                        </a:prstGeom>
+                        <a:ln>
+                          <a:tailEnd type="triangle"/>
+                        </a:ln>
+                      </wps:spPr>
+                      <wps:style>
+                        <a:lnRef idx="1">
+                          <a:schemeClr val="dk1"/>
+                        </a:lnRef>
+                        <a:fillRef idx="0">
+                          <a:schemeClr val="dk1"/>
+                        </a:fillRef>
+                        <a:effectRef idx="0">
+                          <a:schemeClr val="dk1"/>
+                        </a:effectRef>
+                        <a:fontRef idx="minor">
+                          <a:schemeClr val="tx1"/>
+                        </a:fontRef>
+                      </wps:style>
+                      <wps:bodyPr/>
+                    </wps:wsp>
+                  </a:graphicData>
+                </a:graphic>
+              </wp:anchor>
+            </w:drawing>
+          </mc:Choice>
+          <mc:Fallback>
+            <w:pict>
+              <v:shape w14:anchorId="66125CDC" id="Straight Arrow Connector 75" o:spid="_x0000_s1026" type="#_x0000_t32" style="position:absolute;margin-left:152.25pt;margin-top:13.6pt;width:31.5pt;height:0;z-index:251751424;visibility:visible;mso-wrap-style:square;mso-wrap-distance-left:9pt;mso-wrap-distance-top:0;mso-wrap-distance-right:9pt;mso-wrap-distance-bottom:0;mso-position-horizontal:absolute;mso-position-horizontal-relative:text;mso-position-vertical:absolute;mso-position-vertical-relative:text" o:gfxdata="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" strokecolor="black [3200]" strokeweight=".5pt">
+                <v:stroke endarrow="block" joinstyle="miter"/>
+              </v:shape>
+            </w:pict>
+          </mc:Fallback>
+        </mc:AlternateContent>
+      </w:r>
+      <w:r>
+        <w:rPr>
+          <w:noProof/>
+          <w:sz w:val="28"/>
+          <w:szCs w:val="28"/>
+        </w:rPr>
+        <mc:AlternateContent>
+          <mc:Choice Requires="wps">
+            <w:drawing>
+              <wp:anchor distT="0" distB="0" distL="114300" distR="114300" simplePos="0" relativeHeight="251729920" behindDoc="0" locked="0" layoutInCell="1" allowOverlap="1" wp14:anchorId="550FDB34" wp14:editId="49CA4642">
+                <wp:simplePos x="0" y="0"/>
+                <wp:positionH relativeFrom="column">
+                  <wp:posOffset>38100</wp:posOffset>
+                </wp:positionH>
+                <wp:positionV relativeFrom="paragraph">
+                  <wp:posOffset>2144395</wp:posOffset>
+                </wp:positionV>
+                <wp:extent cx="1514475" cy="495300"/>
+                <wp:effectExtent l="0" t="0" r="28575" b="19050"/>
+                <wp:wrapNone/>
+                <wp:docPr id="57" name="Text Box 57"/>
+                <wp:cNvGraphicFramePr/>
+                <a:graphic xmlns:a="http://schemas.openxmlformats.org/drawingml/2006/main">
+                  <a:graphicData uri="http://schemas.microsoft.com/office/word/2010/wordprocessingShape">
+                    <wps:wsp>
+                      <wps:cNvSpPr txBox="1"/>
+                      <wps:spPr>
+                        <a:xfrm>
+                          <a:off x="0" y="0"/>
+                          <a:ext cx="1514475" cy="495300"/>
+                        </a:xfrm>
+                        <a:prstGeom prst="rect">
+                          <a:avLst/>
+                        </a:prstGeom>
+                        <a:solidFill>
+                          <a:schemeClr val="lt1"/>
+                        </a:solidFill>
+                        <a:ln w="6350">
+                          <a:solidFill>
+                            <a:prstClr val="black"/>
+                          </a:solidFill>
+                        </a:ln>
+                      </wps:spPr>
+                      <wps:txbx>
+                        <w:txbxContent>
+                          <w:p>
+                            <w:r>
+                              <w:t>Predictive Analytics using ML</w:t>
+                            </w:r>
+                          </w:p>
+                        </w:txbxContent>
+                      </wps:txbx>
+                      <wps:bodyPr rot="0" spcFirstLastPara="0" vertOverflow="overflow" horzOverflow="overflow" vert="horz" wrap="square" lIns="91440" tIns="45720" rIns="91440" bIns="45720" numCol="1" spcCol="0" rtlCol="0" fromWordArt="0" anchor="t" anchorCtr="0" forceAA="0" compatLnSpc="1">
+                        <a:prstTxWarp prst="textNoShape">
+                          <a:avLst/>
+                        </a:prstTxWarp>
+                        <a:noAutofit/>
+                      </wps:bodyPr>
+                    </wps:wsp>
+                  </a:graphicData>
+                </a:graphic>
+                <wp14:sizeRelH relativeFrom="margin">
+                  <wp14:pctWidth>0</wp14:pctWidth>
+                </wp14:sizeRelH>
+                <wp14:sizeRelV relativeFrom="margin">
+                  <wp14:pctHeight>0</wp14:pctHeight>
+                </wp14:sizeRelV>
+              </wp:anchor>
+            </w:drawing>
+          </mc:Choice>
+          <mc:Fallback>
+            <w:pict>
+              <v:shape w14:anchorId="550FDB34" id="Text Box 57" o:spid="_x0000_s1062" type="#_x0000_t202" style="position:absolute;left:0;text-align:left;margin-left:3pt;margin-top:168.85pt;width:119.25pt;height:39pt;z-index:251729920;visibility:visible;mso-wrap-style:square;mso-width-percent:0;mso-height-percent:0;mso-wrap-distance-left:9pt;mso-wrap-distance-top:0;mso-wrap-distance-right:9pt;mso-wrap-distance-bottom:0;mso-position-horizontal:absolute;mso-position-horizontal-relative:text;mso-position-vertical:absolute;mso-position-vertical-relative:text;mso-width-percent:0;mso-height-percent:0;mso-width-relative:margin;mso-height-relative:margin;v-text-anchor:top" o:gfxdata="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" fillcolor="white [3201]" strokeweight=".5pt">
+                <v:textbox>
+                  <w:txbxContent>
+                    <w:p>
+                      <w:r>
+                        <w:t>Predictive Analytics using ML</w:t>
+                      </w:r>
+                    </w:p>
+                  </w:txbxContent>
+                </v:textbox>
+              </v:shape>
+            </w:pict>
+          </mc:Fallback>
+        </mc:AlternateContent>
+      </w:r>
+      <w:r>
+        <w:rPr>
+          <w:noProof/>
+          <w:sz w:val="28"/>
+          <w:szCs w:val="28"/>
+        </w:rPr>
+        <mc:AlternateContent>
+          <mc:Choice Requires="wps">
+            <w:drawing>
+              <wp:anchor distT="0" distB="0" distL="114300" distR="114300" simplePos="0" relativeHeight="251728896" behindDoc="0" locked="0" layoutInCell="1" allowOverlap="1" wp14:anchorId="66E2CA6E" wp14:editId="184F925C">
+                <wp:simplePos x="0" y="0"/>
+                <wp:positionH relativeFrom="margin">
+                  <wp:align>right</wp:align>
+                </wp:positionH>
+                <wp:positionV relativeFrom="paragraph">
+                  <wp:posOffset>2134870</wp:posOffset>
+                </wp:positionV>
+                <wp:extent cx="1657350" cy="476250"/>
+                <wp:effectExtent l="0" t="0" r="19050" b="19050"/>
+                <wp:wrapNone/>
+                <wp:docPr id="58" name="Text Box 58"/>
+                <wp:cNvGraphicFramePr/>
+                <a:graphic xmlns:a="http://schemas.openxmlformats.org/drawingml/2006/main">
+                  <a:graphicData uri="http://schemas.microsoft.com/office/word/2010/wordprocessingShape">
+                    <wps:wsp>
+                      <wps:cNvSpPr txBox="1"/>
+                      <wps:spPr>
+                        <a:xfrm>
+                          <a:off x="0" y="0"/>
+                          <a:ext cx="1657350" cy="476250"/>
+                        </a:xfrm>
+                        <a:prstGeom prst="rect">
+                          <a:avLst/>
+                        </a:prstGeom>
+                        <a:solidFill>
+                          <a:schemeClr val="lt1"/>
+                        </a:solidFill>
+                        <a:ln w="6350">
+                          <a:solidFill>
+                            <a:prstClr val="black"/>
+                          </a:solidFill>
+                        </a:ln>
+                      </wps:spPr>
+                      <wps:txbx>
+                        <w:txbxContent>
+                          <w:p>
+                            <w:r>
+                              <w:t>Visualize in Tableau or Power BI</w:t>
+                            </w:r>
+                          </w:p>
+                        </w:txbxContent>
+                      </wps:txbx>
+                      <wps:bodyPr rot="0" spcFirstLastPara="0" vertOverflow="overflow" horzOverflow="overflow" vert="horz" wrap="square" lIns="91440" tIns="45720" rIns="91440" bIns="45720" numCol="1" spcCol="0" rtlCol="0" fromWordArt="0" anchor="t" anchorCtr="0" forceAA="0" compatLnSpc="1">
+                        <a:prstTxWarp prst="textNoShape">
+                          <a:avLst/>
+                        </a:prstTxWarp>
+                        <a:noAutofit/>
+                      </wps:bodyPr>
+                    </wps:wsp>
+                  </a:graphicData>
+                </a:graphic>
+                <wp14:sizeRelH relativeFrom="margin">
+                  <wp14:pctWidth>0</wp14:pctWidth>
+                </wp14:sizeRelH>
+                <wp14:sizeRelV relativeFrom="margin">
+                  <wp14:pctHeight>0</wp14:pctHeight>
+                </wp14:sizeRelV>
+              </wp:anchor>
+            </w:drawing>
+          </mc:Choice>
+          <mc:Fallback>
+            <w:pict>
+              <v:shape w14:anchorId="66E2CA6E" id="Text Box 58" o:spid="_x0000_s1063" type="#_x0000_t202" style="position:absolute;left:0;text-align:left;margin-left:79.3pt;margin-top:168.1pt;width:130.5pt;height:37.5pt;z-index:251728896;visibility:visible;mso-wrap-style:square;mso-width-percent:0;mso-height-percent:0;mso-wrap-distance-left:9pt;mso-wrap-distance-top:0;mso-wrap-distance-right:9pt;mso-wrap-distance-bottom:0;mso-position-horizontal:right;mso-position-horizontal-relative:margin;mso-position-vertical:absolute;mso-position-vertical-relative:text;mso-width-percent:0;mso-height-percent:0;mso-width-relative:margin;mso-height-relative:margin;v-text-anchor:top" o:gfxdata="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" fillcolor="white [3201]" strokeweight=".5pt">
+                <v:textbox>
+                  <w:txbxContent>
+                    <w:p>
+                      <w:r>
+                        <w:t>Visualize in Tableau or Power BI</w:t>
+                      </w:r>
+                    </w:p>
+                  </w:txbxContent>
+                </v:textbox>
+                <w10:wrap anchorx="margin"/>
+              </v:shape>
+            </w:pict>
+          </mc:Fallback>
+        </mc:AlternateContent>
+      </w:r>
+      <w:r>
+        <w:rPr>
+          <w:b/>
+          <w:noProof/>
+          <w:sz w:val="28"/>
+          <w:szCs w:val="28"/>
+        </w:rPr>
+        <mc:AlternateContent>
+          <mc:Choice Requires="wps">
+            <w:drawing>
+              <wp:anchor distT="0" distB="0" distL="114300" distR="114300" simplePos="0" relativeHeight="251727872" behindDoc="0" locked="0" layoutInCell="1" allowOverlap="1" wp14:anchorId="79B06188" wp14:editId="4AF43E7C">
+                <wp:simplePos x="0" y="0"/>
+                <wp:positionH relativeFrom="margin">
+                  <wp:posOffset>2085975</wp:posOffset>
+                </wp:positionH>
+                <wp:positionV relativeFrom="paragraph">
+                  <wp:posOffset>2134870</wp:posOffset>
+                </wp:positionV>
+                <wp:extent cx="1790700" cy="495300"/>
+                <wp:effectExtent l="0" t="0" r="19050" b="19050"/>
+                <wp:wrapNone/>
+                <wp:docPr id="44" name="Text Box 44"/>
+                <wp:cNvGraphicFramePr/>
+                <a:graphic xmlns:a="http://schemas.openxmlformats.org/drawingml/2006/main">
+                  <a:graphicData uri="http://schemas.microsoft.com/office/word/2010/wordprocessingShape">
+                    <wps:wsp>
+                      <wps:cNvSpPr txBox="1"/>
+                      <wps:spPr>
+                        <a:xfrm>
+                          <a:off x="0" y="0"/>
+                          <a:ext cx="1790700" cy="495300"/>
+                        </a:xfrm>
+                        <a:prstGeom prst="rect">
+                          <a:avLst/>
+                        </a:prstGeom>
+                        <a:solidFill>
+                          <a:schemeClr val="lt1"/>
+                        </a:solidFill>
+                        <a:ln w="6350">
+                          <a:solidFill>
+                            <a:prstClr val="black"/>
+                          </a:solidFill>
+                        </a:ln>
+                      </wps:spPr>
+                      <wps:txbx>
+                        <w:txbxContent>
+                          <w:p>
+                            <w:pPr>
+                              <w:jc w:val="center"/>
+                              <w:rPr>
+                                <w:sz w:val="24"/>
+                                <w:szCs w:val="24"/>
+                              </w:rPr>
+                            </w:pPr>
+                            <w:r>
+                              <w:rPr>
+                                <w:sz w:val="24"/>
+                                <w:szCs w:val="24"/>
+                              </w:rPr>
+                              <w:t>Visualize in Web page</w:t>
+                            </w:r>
+                          </w:p>
+                          <w:p>
+                            <w:pPr>
+                              <w:jc w:val="center"/>
+                            </w:pPr>
+                          </w:p>
+                        </w:txbxContent>
+                      </wps:txbx>
+                      <wps:bodyPr rot="0" spcFirstLastPara="0" vertOverflow="overflow" horzOverflow="overflow" vert="horz" wrap="square" lIns="91440" tIns="45720" rIns="91440" bIns="45720" numCol="1" spcCol="0" rtlCol="0" fromWordArt="0" anchor="t" anchorCtr="0" forceAA="0" compatLnSpc="1">
+                        <a:prstTxWarp prst="textNoShape">
+                          <a:avLst/>
+                        </a:prstTxWarp>
+                        <a:noAutofit/>
+                      </wps:bodyPr>
+                    </wps:wsp>
+                  </a:graphicData>
+                </a:graphic>
+                <wp14:sizeRelH relativeFrom="margin">
+                  <wp14:pctWidth>0</wp14:pctWidth>
+                </wp14:sizeRelH>
+                <wp14:sizeRelV relativeFrom="margin">
+                  <wp14:pctHeight>0</wp14:pctHeight>
+                </wp14:sizeRelV>
+              </wp:anchor>
+            </w:drawing>
+          </mc:Choice>
+          <mc:Fallback>
+            <w:pict>
+              <v:shape w14:anchorId="79B06188" id="Text Box 44" o:spid="_x0000_s1064" type="#_x0000_t202" style="position:absolute;left:0;text-align:left;margin-left:164.25pt;margin-top:168.1pt;width:141pt;height:39pt;z-index:251727872;visibility:visible;mso-wrap-style:square;mso-width-percent:0;mso-height-percent:0;mso-wrap-distance-left:9pt;mso-wrap-distance-top:0;mso-wrap-distance-right:9pt;mso-wrap-distance-bottom:0;mso-position-horizontal:absolute;mso-position-horizontal-relative:margin;mso-position-vertical:absolute;mso-position-vertical-relative:text;mso-width-percent:0;mso-height-percent:0;mso-width-relative:margin;mso-height-relative:margin;v-text-anchor:top" o:gfxdata="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" fillcolor="white [3201]" strokeweight=".5pt">
+                <v:textbox>
+                  <w:txbxContent>
+                    <w:p>
+                      <w:pPr>
+                        <w:jc w:val="center"/>
+                        <w:rPr>
+                          <w:sz w:val="24"/>
+                          <w:szCs w:val="24"/>
+                        </w:rPr>
+                      </w:pPr>
+                      <w:r>
+                        <w:rPr>
+                          <w:sz w:val="24"/>
+                          <w:szCs w:val="24"/>
+                        </w:rPr>
+                        <w:t>Visualize in Web page</w:t>
+                      </w:r>
+                    </w:p>
+                    <w:p>
+                      <w:pPr>
+                        <w:jc w:val="center"/>
+                      </w:pPr>
+                    </w:p>
+                  </w:txbxContent>
+                </v:textbox>
+                <w10:wrap anchorx="margin"/>
+              </v:shape>
+            </w:pict>
+          </mc:Fallback>
+        </mc:AlternateContent>
+      </w:r>
     </w:p>
     <w:sectPr>
       <w:pgSz w:w="12240" w:h="15840"/>
@@ -6214,7 +8902,7 @@
 </file>
 
 <file path=word/numbering.xml><?xml version="1.0" encoding="utf-8"?>
-<w:numbering xmlns:wpc="http://schemas.microsoft.com/office/word/2010/wordprocessingCanvas" xmlns:cx="http://schemas.microsoft.com/office/drawing/2014/chartex" xmlns:cx1="http://schemas.microsoft.com/office/drawing/2015/9/8/chartex" xmlns:cx2="http://schemas.microsoft.com/office/drawing/2015/10/21/chartex" xmlns:cx3="http://schemas.microsoft.com/office/drawing/2016/5/9/chartex" xmlns:cx4="http://schemas.microsoft.com/office/drawing/2016/5/10/chartex" xmlns:cx5="http://schemas.microsoft.com/office/drawing/2016/5/11/chartex" xmlns:cx6="http://schemas.microsoft.com/office/drawing/2016/5/12/chartex" xmlns:cx7="http://schemas.microsoft.com/office/drawing/2016/5/13/chartex" xmlns:cx8="http://schemas.microsoft.com/office/drawing/2016/5/14/chartex" xmlns:mc="http://schemas.openxmlformats.org/markup-compatibility/2006" xmlns:aink="http://schemas.microsoft.com/office/drawing/2016/ink" xmlns:am3d="http://schemas.microsoft.com/office/drawing/2017/model3d" xmlns:o="urn:schemas-microsoft-com:office:office" xmlns:r="http://schemas.openxmlformats.org/officeDocument/2006/relationships" xmlns:m="http://schemas.openxmlformats.org/officeDocument/2006/math" xmlns:v="urn:schemas-microsoft-com:vml" xmlns:wp14="http://schemas.microsoft.com/office/word/2010/wordprocessingDrawing" xmlns:wp="http://schemas.openxmlformats.org/drawingml/2006/wordprocessingDrawing" xmlns:w10="urn:schemas-microsoft-com:office:word" xmlns:w="http://schemas.openxmlformats.org/wordprocessingml/2006/main" xmlns:w14="http://schemas.microsoft.com/office/word/2010/wordml" xmlns:w15="http://schemas.microsoft.com/office/word/2012/wordml" xmlns:w16cid="http://schemas.microsoft.com/office/word/2016/wordml/cid" xmlns:w16se="http://schemas.microsoft.com/office/word/2015/wordml/symex" xmlns:wpg="http://schemas.microsoft.com/office/word/2010/wordprocessingGroup" xmlns:wpi="http://schemas.microsoft.com/office/word/2010/wordprocessingInk" xmlns:wne="http://schemas.microsoft.com/office/word/2006/wordml" xmlns:wps="http://schemas.microsoft.com/office/word/2010/wordprocessingShape" mc:Ignorable="w14 w15 w16se w16cid wp14">
+<w:numbering xmlns:wpc="http://schemas.microsoft.com/office/word/2010/wordprocessingCanvas" xmlns:cx="http://schemas.microsoft.com/office/drawing/2014/chartex" xmlns:cx1="http://schemas.microsoft.com/office/drawing/2015/9/8/chartex" xmlns:mc="http://schemas.openxmlformats.org/markup-compatibility/2006" xmlns:o="urn:schemas-microsoft-com:office:office" xmlns:r="http://schemas.openxmlformats.org/officeDocument/2006/relationships" xmlns:m="http://schemas.openxmlformats.org/officeDocument/2006/math" xmlns:v="urn:schemas-microsoft-com:vml" xmlns:wp14="http://schemas.microsoft.com/office/word/2010/wordprocessingDrawing" xmlns:wp="http://schemas.openxmlformats.org/drawingml/2006/wordprocessingDrawing" xmlns:w10="urn:schemas-microsoft-com:office:word" xmlns:w="http://schemas.openxmlformats.org/wordprocessingml/2006/main" xmlns:w14="http://schemas.microsoft.com/office/word/2010/wordml" xmlns:w15="http://schemas.microsoft.com/office/word/2012/wordml" xmlns:w16se="http://schemas.microsoft.com/office/word/2015/wordml/symex" xmlns:wpg="http://schemas.microsoft.com/office/word/2010/wordprocessingGroup" xmlns:wpi="http://schemas.microsoft.com/office/word/2010/wordprocessingInk" xmlns:wne="http://schemas.microsoft.com/office/word/2006/wordml" xmlns:wps="http://schemas.microsoft.com/office/word/2010/wordprocessingShape" mc:Ignorable="w14 w15 w16se wp14">
   <w:abstractNum w:abstractNumId="0" w15:restartNumberingAfterBreak="0">
     <w:nsid w:val="07BE2938"/>
     <w:multiLevelType w:val="hybridMultilevel"/>
@@ -7913,7 +10601,7 @@
 </file>
 
 <file path=word/styles.xml><?xml version="1.0" encoding="utf-8"?>
-<w:styles xmlns:mc="http://schemas.openxmlformats.org/markup-compatibility/2006" xmlns:r="http://schemas.openxmlformats.org/officeDocument/2006/relationships" xmlns:w="http://schemas.openxmlformats.org/wordprocessingml/2006/main" xmlns:w14="http://schemas.microsoft.com/office/word/2010/wordml" xmlns:w15="http://schemas.microsoft.com/office/word/2012/wordml" xmlns:w16cid="http://schemas.microsoft.com/office/word/2016/wordml/cid" xmlns:w16se="http://schemas.microsoft.com/office/word/2015/wordml/symex" mc:Ignorable="w14 w15 w16se w16cid">
+<w:styles xmlns:mc="http://schemas.openxmlformats.org/markup-compatibility/2006" xmlns:r="http://schemas.openxmlformats.org/officeDocument/2006/relationships" xmlns:w="http://schemas.openxmlformats.org/wordprocessingml/2006/main" xmlns:w14="http://schemas.microsoft.com/office/word/2010/wordml" xmlns:w15="http://schemas.microsoft.com/office/word/2012/wordml" xmlns:w16se="http://schemas.microsoft.com/office/word/2015/wordml/symex" mc:Ignorable="w14 w15 w16se">
   <w:docDefaults>
     <w:rPrDefault>
       <w:rPr>
@@ -7929,7 +10617,7 @@
       </w:pPr>
     </w:pPrDefault>
   </w:docDefaults>
-  <w:latentStyles w:defLockedState="0" w:defUIPriority="99" w:defSemiHidden="0" w:defUnhideWhenUsed="0" w:defQFormat="0" w:count="376">
+  <w:latentStyles w:defLockedState="0" w:defUIPriority="99" w:defSemiHidden="0" w:defUnhideWhenUsed="0" w:defQFormat="0" w:count="371">
     <w:lsdException w:name="Normal" w:uiPriority="0" w:qFormat="1"/>
     <w:lsdException w:name="heading 1" w:uiPriority="9" w:qFormat="1"/>
     <w:lsdException w:name="heading 2" w:semiHidden="1" w:uiPriority="9" w:unhideWhenUsed="1" w:qFormat="1"/>
@@ -8301,11 +10989,6 @@
     <w:lsdException w:name="List Table 5 Dark Accent 6" w:uiPriority="50"/>
     <w:lsdException w:name="List Table 6 Colorful Accent 6" w:uiPriority="51"/>
     <w:lsdException w:name="List Table 7 Colorful Accent 6" w:uiPriority="52"/>
-    <w:lsdException w:name="Mention" w:semiHidden="1" w:unhideWhenUsed="1"/>
-    <w:lsdException w:name="Smart Hyperlink" w:semiHidden="1" w:unhideWhenUsed="1"/>
-    <w:lsdException w:name="Hashtag" w:semiHidden="1" w:unhideWhenUsed="1"/>
-    <w:lsdException w:name="Unresolved Mention" w:semiHidden="1" w:unhideWhenUsed="1"/>
-    <w:lsdException w:name="Smart Link" w:semiHidden="1" w:unhideWhenUsed="1"/>
   </w:latentStyles>
   <w:style w:type="paragraph" w:default="1" w:styleId="Normal">
     <w:name w:val="Normal"/>
@@ -8672,7 +11355,7 @@
 </file>
 
 <file path=customXml/itemProps1.xml><?xml version="1.0" encoding="utf-8"?>
-<ds:datastoreItem xmlns:ds="http://schemas.openxmlformats.org/officeDocument/2006/customXml" ds:itemID="{BDF10BD3-FA91-49A7-AA2E-BA5BF6320FAB}">
+<ds:datastoreItem xmlns:ds="http://schemas.openxmlformats.org/officeDocument/2006/customXml" ds:itemID="{83185C0E-4DE9-43DC-A426-A095A7770381}">
   <ds:schemaRefs>
     <ds:schemaRef ds:uri="http://schemas.openxmlformats.org/officeDocument/2006/bibliography"/>
   </ds:schemaRefs>

</xml_diff>

<commit_message>
Data Visualization documentation has been updated
</commit_message>
<xml_diff>
--- a/DV Project Proposal.docx
+++ b/DV Project Proposal.docx
@@ -148,7 +148,7 @@
               </wp:anchor>
             </w:drawing>
           </mc:Choice>
-          <mc:Fallback xmlns:w16cid="http://schemas.microsoft.com/office/word/2016/wordml/cid" xmlns:am3d="http://schemas.microsoft.com/office/drawing/2017/model3d" xmlns:aink="http://schemas.microsoft.com/office/drawing/2016/ink" xmlns:cx8="http://schemas.microsoft.com/office/drawing/2016/5/14/chartex" xmlns:cx7="http://schemas.microsoft.com/office/drawing/2016/5/13/chartex" xmlns:cx6="http://schemas.microsoft.com/office/drawing/2016/5/12/chartex" xmlns:cx5="http://schemas.microsoft.com/office/drawing/2016/5/11/chartex" xmlns:cx4="http://schemas.microsoft.com/office/drawing/2016/5/10/chartex" xmlns:cx3="http://schemas.microsoft.com/office/drawing/2016/5/9/chartex" xmlns:cx2="http://schemas.microsoft.com/office/drawing/2015/10/21/chartex">
+          <mc:Fallback>
             <w:pict>
               <v:shapetype w14:anchorId="279DCC57" id="_x0000_t202" coordsize="21600,21600" o:spt="202" path="m,l,21600r21600,l21600,xe">
                 <v:stroke joinstyle="miter"/>
@@ -244,7 +244,7 @@
               </wp:anchor>
             </w:drawing>
           </mc:Choice>
-          <mc:Fallback xmlns:w16cid="http://schemas.microsoft.com/office/word/2016/wordml/cid" xmlns:am3d="http://schemas.microsoft.com/office/drawing/2017/model3d" xmlns:aink="http://schemas.microsoft.com/office/drawing/2016/ink" xmlns:cx8="http://schemas.microsoft.com/office/drawing/2016/5/14/chartex" xmlns:cx7="http://schemas.microsoft.com/office/drawing/2016/5/13/chartex" xmlns:cx6="http://schemas.microsoft.com/office/drawing/2016/5/12/chartex" xmlns:cx5="http://schemas.microsoft.com/office/drawing/2016/5/11/chartex" xmlns:cx4="http://schemas.microsoft.com/office/drawing/2016/5/10/chartex" xmlns:cx3="http://schemas.microsoft.com/office/drawing/2016/5/9/chartex" xmlns:cx2="http://schemas.microsoft.com/office/drawing/2015/10/21/chartex">
+          <mc:Fallback>
             <w:pict>
               <v:shape w14:anchorId="18B8B599" id="Text Box 11" o:spid="_x0000_s1027" type="#_x0000_t202" style="position:absolute;margin-left:220.5pt;margin-top:98.6pt;width:100.5pt;height:20.25pt;z-index:251666432;visibility:visible;mso-wrap-style:square;mso-wrap-distance-left:9pt;mso-wrap-distance-top:0;mso-wrap-distance-right:9pt;mso-wrap-distance-bottom:0;mso-position-horizontal:absolute;mso-position-horizontal-relative:text;mso-position-vertical:absolute;mso-position-vertical-relative:text;v-text-anchor:top" o:gfxdata="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" filled="f" stroked="f">
                 <v:textbox>
@@ -339,7 +339,7 @@
               </wp:anchor>
             </w:drawing>
           </mc:Choice>
-          <mc:Fallback xmlns:w16cid="http://schemas.microsoft.com/office/word/2016/wordml/cid" xmlns:am3d="http://schemas.microsoft.com/office/drawing/2017/model3d" xmlns:aink="http://schemas.microsoft.com/office/drawing/2016/ink" xmlns:cx8="http://schemas.microsoft.com/office/drawing/2016/5/14/chartex" xmlns:cx7="http://schemas.microsoft.com/office/drawing/2016/5/13/chartex" xmlns:cx6="http://schemas.microsoft.com/office/drawing/2016/5/12/chartex" xmlns:cx5="http://schemas.microsoft.com/office/drawing/2016/5/11/chartex" xmlns:cx4="http://schemas.microsoft.com/office/drawing/2016/5/10/chartex" xmlns:cx3="http://schemas.microsoft.com/office/drawing/2016/5/9/chartex" xmlns:cx2="http://schemas.microsoft.com/office/drawing/2015/10/21/chartex">
+          <mc:Fallback>
             <w:pict>
               <v:shape w14:anchorId="15B846A7" id="Text Box 4" o:spid="_x0000_s1028" type="#_x0000_t202" style="position:absolute;margin-left:156pt;margin-top:283.1pt;width:137.25pt;height:41.25pt;z-index:251663360;visibility:visible;mso-wrap-style:square;mso-width-percent:0;mso-height-percent:0;mso-wrap-distance-left:9pt;mso-wrap-distance-top:0;mso-wrap-distance-right:9pt;mso-wrap-distance-bottom:0;mso-position-horizontal:absolute;mso-position-horizontal-relative:text;mso-position-vertical:absolute;mso-position-vertical-relative:text;mso-width-percent:0;mso-height-percent:0;mso-width-relative:margin;mso-height-relative:margin;v-text-anchor:top" o:gfxdata="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" fillcolor="white [3201]" strokeweight=".5pt">
                 <v:textbox>
@@ -423,7 +423,7 @@
               </wp:anchor>
             </w:drawing>
           </mc:Choice>
-          <mc:Fallback xmlns:w16cid="http://schemas.microsoft.com/office/word/2016/wordml/cid" xmlns:am3d="http://schemas.microsoft.com/office/drawing/2017/model3d" xmlns:aink="http://schemas.microsoft.com/office/drawing/2016/ink" xmlns:cx8="http://schemas.microsoft.com/office/drawing/2016/5/14/chartex" xmlns:cx7="http://schemas.microsoft.com/office/drawing/2016/5/13/chartex" xmlns:cx6="http://schemas.microsoft.com/office/drawing/2016/5/12/chartex" xmlns:cx5="http://schemas.microsoft.com/office/drawing/2016/5/11/chartex" xmlns:cx4="http://schemas.microsoft.com/office/drawing/2016/5/10/chartex" xmlns:cx3="http://schemas.microsoft.com/office/drawing/2016/5/9/chartex" xmlns:cx2="http://schemas.microsoft.com/office/drawing/2015/10/21/chartex">
+          <mc:Fallback xmlns:cx2="http://schemas.microsoft.com/office/drawing/2015/10/21/chartex" xmlns:cx3="http://schemas.microsoft.com/office/drawing/2016/5/9/chartex" xmlns:cx4="http://schemas.microsoft.com/office/drawing/2016/5/10/chartex" xmlns:cx5="http://schemas.microsoft.com/office/drawing/2016/5/11/chartex" xmlns:cx6="http://schemas.microsoft.com/office/drawing/2016/5/12/chartex" xmlns:cx7="http://schemas.microsoft.com/office/drawing/2016/5/13/chartex" xmlns:cx8="http://schemas.microsoft.com/office/drawing/2016/5/14/chartex" xmlns:aink="http://schemas.microsoft.com/office/drawing/2016/ink" xmlns:am3d="http://schemas.microsoft.com/office/drawing/2017/model3d" xmlns:w16cid="http://schemas.microsoft.com/office/word/2016/wordml/cid">
             <w:pict>
               <v:shapetype w14:anchorId="5EB301B1" id="_x0000_t32" coordsize="21600,21600" o:spt="32" o:oned="t" path="m,l21600,21600e" filled="f">
                 <v:path arrowok="t" fillok="f" o:connecttype="none"/>
@@ -496,7 +496,7 @@
               </wp:anchor>
             </w:drawing>
           </mc:Choice>
-          <mc:Fallback xmlns:w16cid="http://schemas.microsoft.com/office/word/2016/wordml/cid" xmlns:am3d="http://schemas.microsoft.com/office/drawing/2017/model3d" xmlns:aink="http://schemas.microsoft.com/office/drawing/2016/ink" xmlns:cx8="http://schemas.microsoft.com/office/drawing/2016/5/14/chartex" xmlns:cx7="http://schemas.microsoft.com/office/drawing/2016/5/13/chartex" xmlns:cx6="http://schemas.microsoft.com/office/drawing/2016/5/12/chartex" xmlns:cx5="http://schemas.microsoft.com/office/drawing/2016/5/11/chartex" xmlns:cx4="http://schemas.microsoft.com/office/drawing/2016/5/10/chartex" xmlns:cx3="http://schemas.microsoft.com/office/drawing/2016/5/9/chartex" xmlns:cx2="http://schemas.microsoft.com/office/drawing/2015/10/21/chartex">
+          <mc:Fallback xmlns:cx2="http://schemas.microsoft.com/office/drawing/2015/10/21/chartex" xmlns:cx3="http://schemas.microsoft.com/office/drawing/2016/5/9/chartex" xmlns:cx4="http://schemas.microsoft.com/office/drawing/2016/5/10/chartex" xmlns:cx5="http://schemas.microsoft.com/office/drawing/2016/5/11/chartex" xmlns:cx6="http://schemas.microsoft.com/office/drawing/2016/5/12/chartex" xmlns:cx7="http://schemas.microsoft.com/office/drawing/2016/5/13/chartex" xmlns:cx8="http://schemas.microsoft.com/office/drawing/2016/5/14/chartex" xmlns:aink="http://schemas.microsoft.com/office/drawing/2016/ink" xmlns:am3d="http://schemas.microsoft.com/office/drawing/2017/model3d" xmlns:w16cid="http://schemas.microsoft.com/office/word/2016/wordml/cid">
             <w:pict>
               <v:shape w14:anchorId="19E3FA0F" id="Straight Arrow Connector 8" o:spid="_x0000_s1026" type="#_x0000_t32" style="position:absolute;margin-left:220.5pt;margin-top:70.85pt;width:0;height:76.5pt;z-index:251664384;visibility:visible;mso-wrap-style:square;mso-wrap-distance-left:9pt;mso-wrap-distance-top:0;mso-wrap-distance-right:9pt;mso-wrap-distance-bottom:0;mso-position-horizontal:absolute;mso-position-horizontal-relative:text;mso-position-vertical:absolute;mso-position-vertical-relative:text" o:gfxdata="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" strokecolor="black [3200]" strokeweight=".5pt">
                 <v:stroke endarrow="block" joinstyle="miter"/>
@@ -583,7 +583,7 @@
               </wp:anchor>
             </w:drawing>
           </mc:Choice>
-          <mc:Fallback xmlns:w16cid="http://schemas.microsoft.com/office/word/2016/wordml/cid" xmlns:am3d="http://schemas.microsoft.com/office/drawing/2017/model3d" xmlns:aink="http://schemas.microsoft.com/office/drawing/2016/ink" xmlns:cx8="http://schemas.microsoft.com/office/drawing/2016/5/14/chartex" xmlns:cx7="http://schemas.microsoft.com/office/drawing/2016/5/13/chartex" xmlns:cx6="http://schemas.microsoft.com/office/drawing/2016/5/12/chartex" xmlns:cx5="http://schemas.microsoft.com/office/drawing/2016/5/11/chartex" xmlns:cx4="http://schemas.microsoft.com/office/drawing/2016/5/10/chartex" xmlns:cx3="http://schemas.microsoft.com/office/drawing/2016/5/9/chartex" xmlns:cx2="http://schemas.microsoft.com/office/drawing/2015/10/21/chartex">
+          <mc:Fallback>
             <w:pict>
               <v:shape w14:anchorId="3A0150FE" id="Text Box 3" o:spid="_x0000_s1029" type="#_x0000_t202" style="position:absolute;margin-left:156pt;margin-top:147.3pt;width:133.5pt;height:72.75pt;z-index:251661312;visibility:visible;mso-wrap-style:square;mso-width-percent:0;mso-height-percent:0;mso-wrap-distance-left:9pt;mso-wrap-distance-top:0;mso-wrap-distance-right:9pt;mso-wrap-distance-bottom:0;mso-position-horizontal:absolute;mso-position-horizontal-relative:text;mso-position-vertical:absolute;mso-position-vertical-relative:text;mso-width-percent:0;mso-height-percent:0;mso-width-relative:margin;mso-height-relative:margin;v-text-anchor:top" o:gfxdata="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" fillcolor="white [3201]" strokeweight=".5pt">
                 <v:textbox>
@@ -697,7 +697,7 @@
               </wp:anchor>
             </w:drawing>
           </mc:Choice>
-          <mc:Fallback xmlns:w16cid="http://schemas.microsoft.com/office/word/2016/wordml/cid" xmlns:am3d="http://schemas.microsoft.com/office/drawing/2017/model3d" xmlns:aink="http://schemas.microsoft.com/office/drawing/2016/ink" xmlns:cx8="http://schemas.microsoft.com/office/drawing/2016/5/14/chartex" xmlns:cx7="http://schemas.microsoft.com/office/drawing/2016/5/13/chartex" xmlns:cx6="http://schemas.microsoft.com/office/drawing/2016/5/12/chartex" xmlns:cx5="http://schemas.microsoft.com/office/drawing/2016/5/11/chartex" xmlns:cx4="http://schemas.microsoft.com/office/drawing/2016/5/10/chartex" xmlns:cx3="http://schemas.microsoft.com/office/drawing/2016/5/9/chartex" xmlns:cx2="http://schemas.microsoft.com/office/drawing/2015/10/21/chartex">
+          <mc:Fallback>
             <w:pict>
               <v:shape w14:anchorId="3C787252" id="Text Box 2" o:spid="_x0000_s1030" type="#_x0000_t202" style="position:absolute;margin-left:159.75pt;margin-top:27.35pt;width:133.5pt;height:43.5pt;z-index:251659264;visibility:visible;mso-wrap-style:square;mso-width-percent:0;mso-height-percent:0;mso-wrap-distance-left:9pt;mso-wrap-distance-top:0;mso-wrap-distance-right:9pt;mso-wrap-distance-bottom:0;mso-position-horizontal:absolute;mso-position-horizontal-relative:text;mso-position-vertical:absolute;mso-position-vertical-relative:text;mso-width-percent:0;mso-height-percent:0;mso-width-relative:margin;mso-height-relative:margin;v-text-anchor:top" o:gfxdata="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" fillcolor="white [3201]" strokeweight=".5pt">
                 <v:textbox>
@@ -1024,7 +1024,7 @@
               </wp:anchor>
             </w:drawing>
           </mc:Choice>
-          <mc:Fallback xmlns:w16cid="http://schemas.microsoft.com/office/word/2016/wordml/cid" xmlns:am3d="http://schemas.microsoft.com/office/drawing/2017/model3d" xmlns:aink="http://schemas.microsoft.com/office/drawing/2016/ink" xmlns:cx8="http://schemas.microsoft.com/office/drawing/2016/5/14/chartex" xmlns:cx7="http://schemas.microsoft.com/office/drawing/2016/5/13/chartex" xmlns:cx6="http://schemas.microsoft.com/office/drawing/2016/5/12/chartex" xmlns:cx5="http://schemas.microsoft.com/office/drawing/2016/5/11/chartex" xmlns:cx4="http://schemas.microsoft.com/office/drawing/2016/5/10/chartex" xmlns:cx3="http://schemas.microsoft.com/office/drawing/2016/5/9/chartex" xmlns:cx2="http://schemas.microsoft.com/office/drawing/2015/10/21/chartex">
+          <mc:Fallback>
             <w:pict>
               <v:shape w14:anchorId="2542337F" id="Text Box 22" o:spid="_x0000_s1031" type="#_x0000_t202" style="position:absolute;left:0;text-align:left;margin-left:253.5pt;margin-top:1.45pt;width:133.5pt;height:43.5pt;z-index:251692032;visibility:visible;mso-wrap-style:square;mso-width-percent:0;mso-height-percent:0;mso-wrap-distance-left:9pt;mso-wrap-distance-top:0;mso-wrap-distance-right:9pt;mso-wrap-distance-bottom:0;mso-position-horizontal:absolute;mso-position-horizontal-relative:text;mso-position-vertical:absolute;mso-position-vertical-relative:text;mso-width-percent:0;mso-height-percent:0;mso-width-relative:margin;mso-height-relative:margin;v-text-anchor:top" o:gfxdata="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" fillcolor="white [3201]" strokeweight=".5pt">
                 <v:textbox>
@@ -1158,7 +1158,7 @@
               </wp:anchor>
             </w:drawing>
           </mc:Choice>
-          <mc:Fallback xmlns:w16cid="http://schemas.microsoft.com/office/word/2016/wordml/cid" xmlns:am3d="http://schemas.microsoft.com/office/drawing/2017/model3d" xmlns:aink="http://schemas.microsoft.com/office/drawing/2016/ink" xmlns:cx8="http://schemas.microsoft.com/office/drawing/2016/5/14/chartex" xmlns:cx7="http://schemas.microsoft.com/office/drawing/2016/5/13/chartex" xmlns:cx6="http://schemas.microsoft.com/office/drawing/2016/5/12/chartex" xmlns:cx5="http://schemas.microsoft.com/office/drawing/2016/5/11/chartex" xmlns:cx4="http://schemas.microsoft.com/office/drawing/2016/5/10/chartex" xmlns:cx3="http://schemas.microsoft.com/office/drawing/2016/5/9/chartex" xmlns:cx2="http://schemas.microsoft.com/office/drawing/2015/10/21/chartex">
+          <mc:Fallback>
             <w:pict>
               <v:shape w14:anchorId="5AF6FCB8" id="Text Box 1" o:spid="_x0000_s1032" type="#_x0000_t202" style="position:absolute;left:0;text-align:left;margin-left:73.5pt;margin-top:.75pt;width:133.5pt;height:43.5pt;z-index:251670528;visibility:visible;mso-wrap-style:square;mso-width-percent:0;mso-height-percent:0;mso-wrap-distance-left:9pt;mso-wrap-distance-top:0;mso-wrap-distance-right:9pt;mso-wrap-distance-bottom:0;mso-position-horizontal:absolute;mso-position-horizontal-relative:text;mso-position-vertical:absolute;mso-position-vertical-relative:text;mso-width-percent:0;mso-height-percent:0;mso-width-relative:margin;mso-height-relative:margin;v-text-anchor:top" o:gfxdata="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" fillcolor="white [3201]" strokeweight=".5pt">
                 <v:textbox>
@@ -1285,7 +1285,7 @@
               </wp:anchor>
             </w:drawing>
           </mc:Choice>
-          <mc:Fallback xmlns:w16cid="http://schemas.microsoft.com/office/word/2016/wordml/cid" xmlns:am3d="http://schemas.microsoft.com/office/drawing/2017/model3d" xmlns:aink="http://schemas.microsoft.com/office/drawing/2016/ink" xmlns:cx8="http://schemas.microsoft.com/office/drawing/2016/5/14/chartex" xmlns:cx7="http://schemas.microsoft.com/office/drawing/2016/5/13/chartex" xmlns:cx6="http://schemas.microsoft.com/office/drawing/2016/5/12/chartex" xmlns:cx5="http://schemas.microsoft.com/office/drawing/2016/5/11/chartex" xmlns:cx4="http://schemas.microsoft.com/office/drawing/2016/5/10/chartex" xmlns:cx3="http://schemas.microsoft.com/office/drawing/2016/5/9/chartex" xmlns:cx2="http://schemas.microsoft.com/office/drawing/2015/10/21/chartex">
+          <mc:Fallback>
             <w:pict>
               <v:shape w14:anchorId="45037323" id="Text Box 14" o:spid="_x0000_s1033" type="#_x0000_t202" style="position:absolute;left:0;text-align:left;margin-left:164.25pt;margin-top:261pt;width:139.5pt;height:26.25pt;z-index:251682816;visibility:visible;mso-wrap-style:square;mso-width-percent:0;mso-height-percent:0;mso-wrap-distance-left:9pt;mso-wrap-distance-top:0;mso-wrap-distance-right:9pt;mso-wrap-distance-bottom:0;mso-position-horizontal:absolute;mso-position-horizontal-relative:margin;mso-position-vertical:absolute;mso-position-vertical-relative:text;mso-width-percent:0;mso-height-percent:0;mso-width-relative:margin;mso-height-relative:margin;v-text-anchor:top" o:gfxdata="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" fillcolor="white [3201]" strokeweight=".5pt">
                 <v:textbox>
@@ -1397,7 +1397,7 @@
               </wp:anchor>
             </w:drawing>
           </mc:Choice>
-          <mc:Fallback xmlns:w16cid="http://schemas.microsoft.com/office/word/2016/wordml/cid" xmlns:am3d="http://schemas.microsoft.com/office/drawing/2017/model3d" xmlns:aink="http://schemas.microsoft.com/office/drawing/2016/ink" xmlns:cx8="http://schemas.microsoft.com/office/drawing/2016/5/14/chartex" xmlns:cx7="http://schemas.microsoft.com/office/drawing/2016/5/13/chartex" xmlns:cx6="http://schemas.microsoft.com/office/drawing/2016/5/12/chartex" xmlns:cx5="http://schemas.microsoft.com/office/drawing/2016/5/11/chartex" xmlns:cx4="http://schemas.microsoft.com/office/drawing/2016/5/10/chartex" xmlns:cx3="http://schemas.microsoft.com/office/drawing/2016/5/9/chartex" xmlns:cx2="http://schemas.microsoft.com/office/drawing/2015/10/21/chartex">
+          <mc:Fallback>
             <w:pict>
               <v:shape w14:anchorId="29095A73" id="Text Box 13" o:spid="_x0000_s1034" type="#_x0000_t202" style="position:absolute;left:0;text-align:left;margin-left:239.25pt;margin-top:217.5pt;width:123pt;height:20.25pt;z-index:251680768;visibility:visible;mso-wrap-style:square;mso-width-percent:0;mso-wrap-distance-left:9pt;mso-wrap-distance-top:0;mso-wrap-distance-right:9pt;mso-wrap-distance-bottom:0;mso-position-horizontal:absolute;mso-position-horizontal-relative:text;mso-position-vertical:absolute;mso-position-vertical-relative:text;mso-width-percent:0;mso-width-relative:margin;v-text-anchor:top" o:gfxdata="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" filled="f" stroked="f">
                 <v:textbox>
@@ -1474,7 +1474,7 @@
               </wp:anchor>
             </w:drawing>
           </mc:Choice>
-          <mc:Fallback xmlns:w16cid="http://schemas.microsoft.com/office/word/2016/wordml/cid" xmlns:am3d="http://schemas.microsoft.com/office/drawing/2017/model3d" xmlns:aink="http://schemas.microsoft.com/office/drawing/2016/ink" xmlns:cx8="http://schemas.microsoft.com/office/drawing/2016/5/14/chartex" xmlns:cx7="http://schemas.microsoft.com/office/drawing/2016/5/13/chartex" xmlns:cx6="http://schemas.microsoft.com/office/drawing/2016/5/12/chartex" xmlns:cx5="http://schemas.microsoft.com/office/drawing/2016/5/11/chartex" xmlns:cx4="http://schemas.microsoft.com/office/drawing/2016/5/10/chartex" xmlns:cx3="http://schemas.microsoft.com/office/drawing/2016/5/9/chartex" xmlns:cx2="http://schemas.microsoft.com/office/drawing/2015/10/21/chartex">
+          <mc:Fallback xmlns:cx2="http://schemas.microsoft.com/office/drawing/2015/10/21/chartex" xmlns:cx3="http://schemas.microsoft.com/office/drawing/2016/5/9/chartex" xmlns:cx4="http://schemas.microsoft.com/office/drawing/2016/5/10/chartex" xmlns:cx5="http://schemas.microsoft.com/office/drawing/2016/5/11/chartex" xmlns:cx6="http://schemas.microsoft.com/office/drawing/2016/5/12/chartex" xmlns:cx7="http://schemas.microsoft.com/office/drawing/2016/5/13/chartex" xmlns:cx8="http://schemas.microsoft.com/office/drawing/2016/5/14/chartex" xmlns:aink="http://schemas.microsoft.com/office/drawing/2016/ink" xmlns:am3d="http://schemas.microsoft.com/office/drawing/2017/model3d" xmlns:w16cid="http://schemas.microsoft.com/office/word/2016/wordml/cid">
             <w:pict>
               <v:shapetype w14:anchorId="75CC2909" id="_x0000_t32" coordsize="21600,21600" o:spt="32" o:oned="t" path="m,l21600,21600e" filled="f">
                 <v:path arrowok="t" fillok="f" o:connecttype="none"/>
@@ -1566,7 +1566,7 @@
               </wp:anchor>
             </w:drawing>
           </mc:Choice>
-          <mc:Fallback xmlns:w16cid="http://schemas.microsoft.com/office/word/2016/wordml/cid" xmlns:am3d="http://schemas.microsoft.com/office/drawing/2017/model3d" xmlns:aink="http://schemas.microsoft.com/office/drawing/2016/ink" xmlns:cx8="http://schemas.microsoft.com/office/drawing/2016/5/14/chartex" xmlns:cx7="http://schemas.microsoft.com/office/drawing/2016/5/13/chartex" xmlns:cx6="http://schemas.microsoft.com/office/drawing/2016/5/12/chartex" xmlns:cx5="http://schemas.microsoft.com/office/drawing/2016/5/11/chartex" xmlns:cx4="http://schemas.microsoft.com/office/drawing/2016/5/10/chartex" xmlns:cx3="http://schemas.microsoft.com/office/drawing/2016/5/9/chartex" xmlns:cx2="http://schemas.microsoft.com/office/drawing/2015/10/21/chartex">
+          <mc:Fallback>
             <w:pict>
               <v:shape w14:anchorId="3506DC28" id="Text Box 7" o:spid="_x0000_s1035" type="#_x0000_t202" style="position:absolute;left:0;text-align:left;margin-left:0;margin-top:123pt;width:133.5pt;height:72.75pt;z-index:251676672;visibility:visible;mso-wrap-style:square;mso-width-percent:0;mso-height-percent:0;mso-wrap-distance-left:9pt;mso-wrap-distance-top:0;mso-wrap-distance-right:9pt;mso-wrap-distance-bottom:0;mso-position-horizontal:center;mso-position-horizontal-relative:margin;mso-position-vertical:absolute;mso-position-vertical-relative:text;mso-width-percent:0;mso-height-percent:0;mso-width-relative:margin;mso-height-relative:margin;v-text-anchor:top" o:gfxdata="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" fillcolor="white [3201]" strokeweight=".5pt">
                 <v:textbox>
@@ -1665,7 +1665,7 @@
               </wp:anchor>
             </w:drawing>
           </mc:Choice>
-          <mc:Fallback xmlns:w16cid="http://schemas.microsoft.com/office/word/2016/wordml/cid" xmlns:am3d="http://schemas.microsoft.com/office/drawing/2017/model3d" xmlns:aink="http://schemas.microsoft.com/office/drawing/2016/ink" xmlns:cx8="http://schemas.microsoft.com/office/drawing/2016/5/14/chartex" xmlns:cx7="http://schemas.microsoft.com/office/drawing/2016/5/13/chartex" xmlns:cx6="http://schemas.microsoft.com/office/drawing/2016/5/12/chartex" xmlns:cx5="http://schemas.microsoft.com/office/drawing/2016/5/11/chartex" xmlns:cx4="http://schemas.microsoft.com/office/drawing/2016/5/10/chartex" xmlns:cx3="http://schemas.microsoft.com/office/drawing/2016/5/9/chartex" xmlns:cx2="http://schemas.microsoft.com/office/drawing/2015/10/21/chartex">
+          <mc:Fallback xmlns:cx2="http://schemas.microsoft.com/office/drawing/2015/10/21/chartex" xmlns:cx3="http://schemas.microsoft.com/office/drawing/2016/5/9/chartex" xmlns:cx4="http://schemas.microsoft.com/office/drawing/2016/5/10/chartex" xmlns:cx5="http://schemas.microsoft.com/office/drawing/2016/5/11/chartex" xmlns:cx6="http://schemas.microsoft.com/office/drawing/2016/5/12/chartex" xmlns:cx7="http://schemas.microsoft.com/office/drawing/2016/5/13/chartex" xmlns:cx8="http://schemas.microsoft.com/office/drawing/2016/5/14/chartex" xmlns:aink="http://schemas.microsoft.com/office/drawing/2016/ink" xmlns:am3d="http://schemas.microsoft.com/office/drawing/2017/model3d" xmlns:w16cid="http://schemas.microsoft.com/office/word/2016/wordml/cid">
             <w:pict>
               <v:shape w14:anchorId="342940D6" id="Straight Arrow Connector 23" o:spid="_x0000_s1026" type="#_x0000_t32" style="position:absolute;margin-left:239.25pt;margin-top:18.15pt;width:108.75pt;height:76.5pt;flip:x;z-index:251694080;visibility:visible;mso-wrap-style:square;mso-width-percent:0;mso-height-percent:0;mso-wrap-distance-left:9pt;mso-wrap-distance-top:0;mso-wrap-distance-right:9pt;mso-wrap-distance-bottom:0;mso-position-horizontal:absolute;mso-position-horizontal-relative:margin;mso-position-vertical:absolute;mso-position-vertical-relative:text;mso-width-percent:0;mso-height-percent:0;mso-width-relative:margin;mso-height-relative:margin" o:gfxdata="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" strokecolor="black [3200]" strokeweight=".5pt">
                 <v:stroke endarrow="block" joinstyle="miter"/>
@@ -1741,7 +1741,7 @@
               </wp:anchor>
             </w:drawing>
           </mc:Choice>
-          <mc:Fallback xmlns:w16cid="http://schemas.microsoft.com/office/word/2016/wordml/cid" xmlns:am3d="http://schemas.microsoft.com/office/drawing/2017/model3d" xmlns:aink="http://schemas.microsoft.com/office/drawing/2016/ink" xmlns:cx8="http://schemas.microsoft.com/office/drawing/2016/5/14/chartex" xmlns:cx7="http://schemas.microsoft.com/office/drawing/2016/5/13/chartex" xmlns:cx6="http://schemas.microsoft.com/office/drawing/2016/5/12/chartex" xmlns:cx5="http://schemas.microsoft.com/office/drawing/2016/5/11/chartex" xmlns:cx4="http://schemas.microsoft.com/office/drawing/2016/5/10/chartex" xmlns:cx3="http://schemas.microsoft.com/office/drawing/2016/5/9/chartex" xmlns:cx2="http://schemas.microsoft.com/office/drawing/2015/10/21/chartex">
+          <mc:Fallback xmlns:cx2="http://schemas.microsoft.com/office/drawing/2015/10/21/chartex" xmlns:cx3="http://schemas.microsoft.com/office/drawing/2016/5/9/chartex" xmlns:cx4="http://schemas.microsoft.com/office/drawing/2016/5/10/chartex" xmlns:cx5="http://schemas.microsoft.com/office/drawing/2016/5/11/chartex" xmlns:cx6="http://schemas.microsoft.com/office/drawing/2016/5/12/chartex" xmlns:cx7="http://schemas.microsoft.com/office/drawing/2016/5/13/chartex" xmlns:cx8="http://schemas.microsoft.com/office/drawing/2016/5/14/chartex" xmlns:aink="http://schemas.microsoft.com/office/drawing/2016/ink" xmlns:am3d="http://schemas.microsoft.com/office/drawing/2017/model3d" xmlns:w16cid="http://schemas.microsoft.com/office/word/2016/wordml/cid">
             <w:pict>
               <v:shape w14:anchorId="3E6F253D" id="Straight Arrow Connector 5" o:spid="_x0000_s1026" type="#_x0000_t32" style="position:absolute;margin-left:132pt;margin-top:17.4pt;width:102pt;height:77.25pt;z-index:251672576;visibility:visible;mso-wrap-style:square;mso-width-percent:0;mso-height-percent:0;mso-wrap-distance-left:9pt;mso-wrap-distance-top:0;mso-wrap-distance-right:9pt;mso-wrap-distance-bottom:0;mso-position-horizontal:absolute;mso-position-horizontal-relative:margin;mso-position-vertical:absolute;mso-position-vertical-relative:text;mso-width-percent:0;mso-height-percent:0;mso-width-relative:margin;mso-height-relative:margin" o:gfxdata="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" strokecolor="black [3200]" strokeweight=".5pt">
                 <v:stroke endarrow="block" joinstyle="miter"/>
@@ -1834,7 +1834,7 @@
               </wp:anchor>
             </w:drawing>
           </mc:Choice>
-          <mc:Fallback xmlns:w16cid="http://schemas.microsoft.com/office/word/2016/wordml/cid" xmlns:am3d="http://schemas.microsoft.com/office/drawing/2017/model3d" xmlns:aink="http://schemas.microsoft.com/office/drawing/2016/ink" xmlns:cx8="http://schemas.microsoft.com/office/drawing/2016/5/14/chartex" xmlns:cx7="http://schemas.microsoft.com/office/drawing/2016/5/13/chartex" xmlns:cx6="http://schemas.microsoft.com/office/drawing/2016/5/12/chartex" xmlns:cx5="http://schemas.microsoft.com/office/drawing/2016/5/11/chartex" xmlns:cx4="http://schemas.microsoft.com/office/drawing/2016/5/10/chartex" xmlns:cx3="http://schemas.microsoft.com/office/drawing/2016/5/9/chartex" xmlns:cx2="http://schemas.microsoft.com/office/drawing/2015/10/21/chartex">
+          <mc:Fallback>
             <w:pict>
               <v:shape w14:anchorId="4587BF51" id="Text Box 6" o:spid="_x0000_s1036" type="#_x0000_t202" style="position:absolute;margin-left:192.75pt;margin-top:13.15pt;width:100.5pt;height:20.25pt;z-index:251674624;visibility:visible;mso-wrap-style:square;mso-wrap-distance-left:9pt;mso-wrap-distance-top:0;mso-wrap-distance-right:9pt;mso-wrap-distance-bottom:0;mso-position-horizontal:absolute;mso-position-horizontal-relative:text;mso-position-vertical:absolute;mso-position-vertical-relative:text;v-text-anchor:top" o:gfxdata="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" filled="f" stroked="f">
                 <v:textbox>
@@ -1945,7 +1945,7 @@
               </wp:anchor>
             </w:drawing>
           </mc:Choice>
-          <mc:Fallback xmlns:w16cid="http://schemas.microsoft.com/office/word/2016/wordml/cid" xmlns:am3d="http://schemas.microsoft.com/office/drawing/2017/model3d" xmlns:aink="http://schemas.microsoft.com/office/drawing/2016/ink" xmlns:cx8="http://schemas.microsoft.com/office/drawing/2016/5/14/chartex" xmlns:cx7="http://schemas.microsoft.com/office/drawing/2016/5/13/chartex" xmlns:cx6="http://schemas.microsoft.com/office/drawing/2016/5/12/chartex" xmlns:cx5="http://schemas.microsoft.com/office/drawing/2016/5/11/chartex" xmlns:cx4="http://schemas.microsoft.com/office/drawing/2016/5/10/chartex" xmlns:cx3="http://schemas.microsoft.com/office/drawing/2016/5/9/chartex" xmlns:cx2="http://schemas.microsoft.com/office/drawing/2015/10/21/chartex">
+          <mc:Fallback xmlns:cx2="http://schemas.microsoft.com/office/drawing/2015/10/21/chartex" xmlns:cx3="http://schemas.microsoft.com/office/drawing/2016/5/9/chartex" xmlns:cx4="http://schemas.microsoft.com/office/drawing/2016/5/10/chartex" xmlns:cx5="http://schemas.microsoft.com/office/drawing/2016/5/11/chartex" xmlns:cx6="http://schemas.microsoft.com/office/drawing/2016/5/12/chartex" xmlns:cx7="http://schemas.microsoft.com/office/drawing/2016/5/13/chartex" xmlns:cx8="http://schemas.microsoft.com/office/drawing/2016/5/14/chartex" xmlns:aink="http://schemas.microsoft.com/office/drawing/2016/ink" xmlns:am3d="http://schemas.microsoft.com/office/drawing/2017/model3d" xmlns:w16cid="http://schemas.microsoft.com/office/word/2016/wordml/cid">
             <w:pict>
               <v:shapetype w14:anchorId="566C2E04" id="_x0000_t34" coordsize="21600,21600" o:spt="34" o:oned="t" adj="10800" path="m,l@0,0@0,21600,21600,21600e" filled="f">
                 <v:stroke joinstyle="miter"/>
@@ -2036,7 +2036,7 @@
               </wp:anchor>
             </w:drawing>
           </mc:Choice>
-          <mc:Fallback xmlns:w16cid="http://schemas.microsoft.com/office/word/2016/wordml/cid" xmlns:am3d="http://schemas.microsoft.com/office/drawing/2017/model3d" xmlns:aink="http://schemas.microsoft.com/office/drawing/2016/ink" xmlns:cx8="http://schemas.microsoft.com/office/drawing/2016/5/14/chartex" xmlns:cx7="http://schemas.microsoft.com/office/drawing/2016/5/13/chartex" xmlns:cx6="http://schemas.microsoft.com/office/drawing/2016/5/12/chartex" xmlns:cx5="http://schemas.microsoft.com/office/drawing/2016/5/11/chartex" xmlns:cx4="http://schemas.microsoft.com/office/drawing/2016/5/10/chartex" xmlns:cx3="http://schemas.microsoft.com/office/drawing/2016/5/9/chartex" xmlns:cx2="http://schemas.microsoft.com/office/drawing/2015/10/21/chartex">
+          <mc:Fallback xmlns:cx2="http://schemas.microsoft.com/office/drawing/2015/10/21/chartex" xmlns:cx3="http://schemas.microsoft.com/office/drawing/2016/5/9/chartex" xmlns:cx4="http://schemas.microsoft.com/office/drawing/2016/5/10/chartex" xmlns:cx5="http://schemas.microsoft.com/office/drawing/2016/5/11/chartex" xmlns:cx6="http://schemas.microsoft.com/office/drawing/2016/5/12/chartex" xmlns:cx7="http://schemas.microsoft.com/office/drawing/2016/5/13/chartex" xmlns:cx8="http://schemas.microsoft.com/office/drawing/2016/5/14/chartex" xmlns:aink="http://schemas.microsoft.com/office/drawing/2016/ink" xmlns:am3d="http://schemas.microsoft.com/office/drawing/2017/model3d" xmlns:w16cid="http://schemas.microsoft.com/office/word/2016/wordml/cid">
             <w:pict>
               <v:shape w14:anchorId="7CB0EF92" id="Elbow Connector 24" o:spid="_x0000_s1026" type="#_x0000_t34" style="position:absolute;margin-left:301.5pt;margin-top:19.65pt;width:96pt;height:105.75pt;z-index:251696128;visibility:visible;mso-wrap-style:square;mso-width-percent:0;mso-height-percent:0;mso-wrap-distance-left:9pt;mso-wrap-distance-top:0;mso-wrap-distance-right:9pt;mso-wrap-distance-bottom:0;mso-position-horizontal:absolute;mso-position-horizontal-relative:margin;mso-position-vertical:absolute;mso-position-vertical-relative:text;mso-width-percent:0;mso-height-percent:0;mso-width-relative:margin;mso-height-relative:margin" o:gfxdata="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" adj="21623" strokecolor="black [3213]" strokeweight=".5pt">
                 <v:stroke endarrow="block"/>
@@ -2148,7 +2148,7 @@
               </wp:anchor>
             </w:drawing>
           </mc:Choice>
-          <mc:Fallback xmlns:w16cid="http://schemas.microsoft.com/office/word/2016/wordml/cid" xmlns:am3d="http://schemas.microsoft.com/office/drawing/2017/model3d" xmlns:aink="http://schemas.microsoft.com/office/drawing/2016/ink" xmlns:cx8="http://schemas.microsoft.com/office/drawing/2016/5/14/chartex" xmlns:cx7="http://schemas.microsoft.com/office/drawing/2016/5/13/chartex" xmlns:cx6="http://schemas.microsoft.com/office/drawing/2016/5/12/chartex" xmlns:cx5="http://schemas.microsoft.com/office/drawing/2016/5/11/chartex" xmlns:cx4="http://schemas.microsoft.com/office/drawing/2016/5/10/chartex" xmlns:cx3="http://schemas.microsoft.com/office/drawing/2016/5/9/chartex" xmlns:cx2="http://schemas.microsoft.com/office/drawing/2015/10/21/chartex">
+          <mc:Fallback>
             <w:pict>
               <v:shape w14:anchorId="28762266" id="Text Box 18" o:spid="_x0000_s1037" type="#_x0000_t202" style="position:absolute;margin-left:14.25pt;margin-top:23.4pt;width:117pt;height:36.75pt;z-index:251685888;visibility:visible;mso-wrap-style:square;mso-width-percent:0;mso-height-percent:0;mso-wrap-distance-left:9pt;mso-wrap-distance-top:0;mso-wrap-distance-right:9pt;mso-wrap-distance-bottom:0;mso-position-horizontal:absolute;mso-position-horizontal-relative:text;mso-position-vertical:absolute;mso-position-vertical-relative:text;mso-width-percent:0;mso-height-percent:0;mso-width-relative:margin;mso-height-relative:margin;v-text-anchor:top" o:gfxdata="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" fillcolor="white [3201]" strokeweight=".5pt">
                 <v:textbox>
@@ -2241,7 +2241,7 @@
               </wp:anchor>
             </w:drawing>
           </mc:Choice>
-          <mc:Fallback xmlns:w16cid="http://schemas.microsoft.com/office/word/2016/wordml/cid" xmlns:am3d="http://schemas.microsoft.com/office/drawing/2017/model3d" xmlns:aink="http://schemas.microsoft.com/office/drawing/2016/ink" xmlns:cx8="http://schemas.microsoft.com/office/drawing/2016/5/14/chartex" xmlns:cx7="http://schemas.microsoft.com/office/drawing/2016/5/13/chartex" xmlns:cx6="http://schemas.microsoft.com/office/drawing/2016/5/12/chartex" xmlns:cx5="http://schemas.microsoft.com/office/drawing/2016/5/11/chartex" xmlns:cx4="http://schemas.microsoft.com/office/drawing/2016/5/10/chartex" xmlns:cx3="http://schemas.microsoft.com/office/drawing/2016/5/9/chartex" xmlns:cx2="http://schemas.microsoft.com/office/drawing/2015/10/21/chartex">
+          <mc:Fallback>
             <w:pict>
               <v:shape w14:anchorId="7A039DBC" id="Text Box 15" o:spid="_x0000_s1038" type="#_x0000_t202" style="position:absolute;margin-left:333.75pt;margin-top:18.9pt;width:131.25pt;height:40.5pt;z-index:251683840;visibility:visible;mso-wrap-style:square;mso-width-percent:0;mso-height-percent:0;mso-wrap-distance-left:9pt;mso-wrap-distance-top:0;mso-wrap-distance-right:9pt;mso-wrap-distance-bottom:0;mso-position-horizontal:absolute;mso-position-horizontal-relative:text;mso-position-vertical:absolute;mso-position-vertical-relative:text;mso-width-percent:0;mso-height-percent:0;mso-width-relative:margin;mso-height-relative:margin;v-text-anchor:top" o:gfxdata="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" fillcolor="white [3201]" strokeweight=".5pt">
                 <v:textbox>
@@ -3340,13 +3340,14 @@
           <w:szCs w:val="24"/>
         </w:rPr>
       </w:pPr>
+      <w:bookmarkStart w:id="0" w:name="_GoBack"/>
       <w:r>
         <w:rPr>
           <w:b/>
           <w:sz w:val="24"/>
           <w:szCs w:val="24"/>
         </w:rPr>
-        <w:t>Visualization through W</w:t>
+        <w:t>Visualization through w</w:t>
       </w:r>
       <w:r>
         <w:rPr>
@@ -3354,7 +3355,23 @@
           <w:sz w:val="24"/>
           <w:szCs w:val="24"/>
         </w:rPr>
-        <w:t>eb :</w:t>
+        <w:t xml:space="preserve">eb </w:t>
+      </w:r>
+      <w:r>
+        <w:rPr>
+          <w:b/>
+          <w:sz w:val="24"/>
+          <w:szCs w:val="24"/>
+        </w:rPr>
+        <w:t>using JavaScript</w:t>
+      </w:r>
+      <w:r>
+        <w:rPr>
+          <w:b/>
+          <w:sz w:val="24"/>
+          <w:szCs w:val="24"/>
+        </w:rPr>
+        <w:t>:</w:t>
       </w:r>
     </w:p>
     <w:p>
@@ -3385,7 +3402,28 @@
           <w:sz w:val="24"/>
           <w:szCs w:val="24"/>
         </w:rPr>
-        <w:t xml:space="preserve"> also visualizing the data through web by using JavaScript.</w:t>
+        <w:t xml:space="preserve"> also visualizing the </w:t>
+      </w:r>
+      <w:r>
+        <w:rPr>
+          <w:sz w:val="24"/>
+          <w:szCs w:val="24"/>
+        </w:rPr>
+        <w:t>cleaned data which is coming from different websites</w:t>
+      </w:r>
+      <w:r>
+        <w:rPr>
+          <w:sz w:val="24"/>
+          <w:szCs w:val="24"/>
+        </w:rPr>
+        <w:t xml:space="preserve"> through web by using JavaScript.</w:t>
+      </w:r>
+      <w:r>
+        <w:rPr>
+          <w:sz w:val="24"/>
+          <w:szCs w:val="24"/>
+        </w:rPr>
+        <w:t xml:space="preserve"> We were using line chart to visualize the data.</w:t>
       </w:r>
     </w:p>
     <w:p>
@@ -3409,14 +3447,189 @@
           <w:sz w:val="24"/>
           <w:szCs w:val="24"/>
         </w:rPr>
-        <w:t>We are visualizing line chart for the excel data in the web.</w:t>
+        <w:t xml:space="preserve">To accomplish this task, we have used </w:t>
+      </w:r>
+      <w:proofErr w:type="spellStart"/>
+      <w:r>
+        <w:rPr>
+          <w:sz w:val="24"/>
+          <w:szCs w:val="24"/>
+        </w:rPr>
+        <w:t>PapaParse</w:t>
+      </w:r>
+      <w:proofErr w:type="spellEnd"/>
+      <w:r>
+        <w:rPr>
+          <w:sz w:val="24"/>
+          <w:szCs w:val="24"/>
+        </w:rPr>
+        <w:t xml:space="preserve"> and C3 libraries. Both are explained briefly below.</w:t>
       </w:r>
     </w:p>
     <w:p>
       <w:pPr>
+        <w:pStyle w:val="ListParagraph"/>
+        <w:numPr>
+          <w:ilvl w:val="0"/>
+          <w:numId w:val="19"/>
+        </w:numPr>
         <w:tabs>
           <w:tab w:val="left" w:pos="6945"/>
         </w:tabs>
+        <w:jc w:val="both"/>
+        <w:rPr>
+          <w:sz w:val="24"/>
+          <w:szCs w:val="24"/>
+        </w:rPr>
+      </w:pPr>
+      <w:proofErr w:type="spellStart"/>
+      <w:r>
+        <w:rPr>
+          <w:b/>
+          <w:sz w:val="24"/>
+          <w:szCs w:val="24"/>
+        </w:rPr>
+        <w:lastRenderedPageBreak/>
+        <w:t>PapaParse</w:t>
+      </w:r>
+      <w:proofErr w:type="spellEnd"/>
+      <w:r>
+        <w:rPr>
+          <w:b/>
+          <w:sz w:val="24"/>
+          <w:szCs w:val="24"/>
+        </w:rPr>
+        <w:t>:</w:t>
+      </w:r>
+      <w:r>
+        <w:rPr>
+          <w:sz w:val="24"/>
+          <w:szCs w:val="24"/>
+        </w:rPr>
+        <w:t xml:space="preserve"> </w:t>
+      </w:r>
+      <w:proofErr w:type="spellStart"/>
+      <w:r>
+        <w:rPr>
+          <w:sz w:val="24"/>
+          <w:szCs w:val="24"/>
+        </w:rPr>
+        <w:t>PapaParse</w:t>
+      </w:r>
+      <w:proofErr w:type="spellEnd"/>
+      <w:r>
+        <w:rPr>
+          <w:sz w:val="24"/>
+          <w:szCs w:val="24"/>
+        </w:rPr>
+        <w:t xml:space="preserve"> library is a f</w:t>
+      </w:r>
+      <w:r>
+        <w:rPr>
+          <w:sz w:val="24"/>
+          <w:szCs w:val="24"/>
+        </w:rPr>
+        <w:t>ast and powerful CSV parser for the browser that supports web workers and streaming large files.</w:t>
+      </w:r>
+      <w:r>
+        <w:rPr>
+          <w:sz w:val="24"/>
+          <w:szCs w:val="24"/>
+        </w:rPr>
+        <w:t xml:space="preserve"> It is e</w:t>
+      </w:r>
+      <w:r>
+        <w:rPr>
+          <w:sz w:val="24"/>
+          <w:szCs w:val="24"/>
+        </w:rPr>
+        <w:t>asy to use</w:t>
+      </w:r>
+      <w:r>
+        <w:rPr>
+          <w:sz w:val="24"/>
+          <w:szCs w:val="24"/>
+        </w:rPr>
+        <w:t xml:space="preserve"> and parse CSV files directly to local or over the network. We have used this library to extract the source data which is in excel and stores in the form of arrays. </w:t>
+      </w:r>
+    </w:p>
+    <w:p>
+      <w:pPr>
+        <w:pStyle w:val="ListParagraph"/>
+        <w:numPr>
+          <w:ilvl w:val="0"/>
+          <w:numId w:val="19"/>
+        </w:numPr>
+        <w:tabs>
+          <w:tab w:val="left" w:pos="6945"/>
+        </w:tabs>
+        <w:jc w:val="both"/>
+        <w:rPr>
+          <w:sz w:val="24"/>
+          <w:szCs w:val="24"/>
+        </w:rPr>
+      </w:pPr>
+      <w:r>
+        <w:rPr>
+          <w:b/>
+          <w:sz w:val="24"/>
+          <w:szCs w:val="24"/>
+        </w:rPr>
+        <w:t>C3:</w:t>
+      </w:r>
+      <w:r>
+        <w:rPr>
+          <w:sz w:val="24"/>
+          <w:szCs w:val="24"/>
+        </w:rPr>
+        <w:t xml:space="preserve"> C3 is a JavaScript library which builds on top of D3. It’s a great and simple tool to make a chart in just a few minutes. C3 makes it easy to generate D3-based charts by wrapping the code required to construct the entire chart. We don't need to write D3 code any more. </w:t>
+      </w:r>
+    </w:p>
+    <w:p>
+      <w:pPr>
+        <w:pStyle w:val="ListParagraph"/>
+        <w:tabs>
+          <w:tab w:val="left" w:pos="6945"/>
+        </w:tabs>
+        <w:ind w:left="2610"/>
+        <w:jc w:val="both"/>
+        <w:rPr>
+          <w:sz w:val="24"/>
+          <w:szCs w:val="24"/>
+        </w:rPr>
+      </w:pPr>
+    </w:p>
+    <w:p>
+      <w:pPr>
+        <w:pStyle w:val="ListParagraph"/>
+        <w:numPr>
+          <w:ilvl w:val="0"/>
+          <w:numId w:val="18"/>
+        </w:numPr>
+        <w:tabs>
+          <w:tab w:val="left" w:pos="6945"/>
+        </w:tabs>
+        <w:jc w:val="both"/>
+        <w:rPr>
+          <w:sz w:val="24"/>
+          <w:szCs w:val="24"/>
+        </w:rPr>
+      </w:pPr>
+      <w:r>
+        <w:rPr>
+          <w:sz w:val="24"/>
+          <w:szCs w:val="24"/>
+        </w:rPr>
+        <w:t>With the help of these two libraries, we are visualizing some of the crypto currencies and stock prices through line chart.</w:t>
+      </w:r>
+    </w:p>
+    <w:bookmarkEnd w:id="0"/>
+    <w:p>
+      <w:pPr>
+        <w:tabs>
+          <w:tab w:val="left" w:pos="6945"/>
+        </w:tabs>
+        <w:jc w:val="both"/>
         <w:rPr>
           <w:sz w:val="24"/>
           <w:szCs w:val="24"/>
@@ -3476,7 +3689,6 @@
                 <w:sz w:val="24"/>
                 <w:szCs w:val="24"/>
               </w:rPr>
-              <w:lastRenderedPageBreak/>
               <w:t>Task Name</w:t>
             </w:r>
           </w:p>
@@ -3558,7 +3770,23 @@
                 <w:sz w:val="24"/>
                 <w:szCs w:val="24"/>
               </w:rPr>
-              <w:t xml:space="preserve">eepak Malempati, </w:t>
+              <w:t xml:space="preserve">eepak </w:t>
+            </w:r>
+            <w:proofErr w:type="spellStart"/>
+            <w:r>
+              <w:rPr>
+                <w:sz w:val="24"/>
+                <w:szCs w:val="24"/>
+              </w:rPr>
+              <w:t>Malempati</w:t>
+            </w:r>
+            <w:proofErr w:type="spellEnd"/>
+            <w:r>
+              <w:rPr>
+                <w:sz w:val="24"/>
+                <w:szCs w:val="24"/>
+              </w:rPr>
+              <w:t xml:space="preserve">, </w:t>
             </w:r>
             <w:proofErr w:type="spellStart"/>
             <w:r>
@@ -3574,8 +3802,17 @@
                 <w:sz w:val="24"/>
                 <w:szCs w:val="24"/>
               </w:rPr>
-              <w:t xml:space="preserve"> Sai kumar</w:t>
+              <w:t xml:space="preserve"> Sai </w:t>
             </w:r>
+            <w:proofErr w:type="spellStart"/>
+            <w:r>
+              <w:rPr>
+                <w:sz w:val="24"/>
+                <w:szCs w:val="24"/>
+              </w:rPr>
+              <w:t>kumar</w:t>
+            </w:r>
+            <w:proofErr w:type="spellEnd"/>
           </w:p>
         </w:tc>
       </w:tr>
@@ -3617,12 +3854,21 @@
                 <w:szCs w:val="24"/>
               </w:rPr>
             </w:pPr>
+            <w:proofErr w:type="spellStart"/>
             <w:r>
               <w:rPr>
                 <w:sz w:val="24"/>
                 <w:szCs w:val="24"/>
               </w:rPr>
-              <w:t xml:space="preserve">Pranay </w:t>
+              <w:t>Pranay</w:t>
+            </w:r>
+            <w:proofErr w:type="spellEnd"/>
+            <w:r>
+              <w:rPr>
+                <w:sz w:val="24"/>
+                <w:szCs w:val="24"/>
+              </w:rPr>
+              <w:t xml:space="preserve"> </w:t>
             </w:r>
             <w:proofErr w:type="spellStart"/>
             <w:r>
@@ -3674,7 +3920,6 @@
                 <w:szCs w:val="24"/>
               </w:rPr>
             </w:pPr>
-            <w:proofErr w:type="spellStart"/>
             <w:r>
               <w:rPr>
                 <w:sz w:val="24"/>
@@ -3687,23 +3932,7 @@
                 <w:sz w:val="24"/>
                 <w:szCs w:val="24"/>
               </w:rPr>
-              <w:t>rasad</w:t>
-            </w:r>
-            <w:proofErr w:type="spellEnd"/>
-            <w:r>
-              <w:rPr>
-                <w:sz w:val="24"/>
-                <w:szCs w:val="24"/>
-              </w:rPr>
-              <w:t xml:space="preserve"> </w:t>
-            </w:r>
-            <w:proofErr w:type="spellStart"/>
-            <w:r>
-              <w:rPr>
-                <w:sz w:val="24"/>
-                <w:szCs w:val="24"/>
-              </w:rPr>
-              <w:t>Bobbil</w:t>
+              <w:t>rasad Bobbil</w:t>
             </w:r>
             <w:r>
               <w:rPr>
@@ -3719,7 +3948,6 @@
               </w:rPr>
               <w:t>a</w:t>
             </w:r>
-            <w:proofErr w:type="spellEnd"/>
           </w:p>
         </w:tc>
       </w:tr>
@@ -4402,7 +4630,7 @@
               </wp:anchor>
             </w:drawing>
           </mc:Choice>
-          <mc:Fallback xmlns:w16cid="http://schemas.microsoft.com/office/word/2016/wordml/cid" xmlns:am3d="http://schemas.microsoft.com/office/drawing/2017/model3d" xmlns:aink="http://schemas.microsoft.com/office/drawing/2016/ink" xmlns:cx8="http://schemas.microsoft.com/office/drawing/2016/5/14/chartex" xmlns:cx7="http://schemas.microsoft.com/office/drawing/2016/5/13/chartex" xmlns:cx6="http://schemas.microsoft.com/office/drawing/2016/5/12/chartex" xmlns:cx5="http://schemas.microsoft.com/office/drawing/2016/5/11/chartex" xmlns:cx4="http://schemas.microsoft.com/office/drawing/2016/5/10/chartex" xmlns:cx3="http://schemas.microsoft.com/office/drawing/2016/5/9/chartex" xmlns:cx2="http://schemas.microsoft.com/office/drawing/2015/10/21/chartex">
+          <mc:Fallback>
             <w:pict>
               <v:shape w14:anchorId="2669488C" id="Text Box 17" o:spid="_x0000_s1039" type="#_x0000_t202" style="position:absolute;left:0;text-align:left;margin-left:-9.75pt;margin-top:27pt;width:112.5pt;height:36.75pt;z-index:251698176;visibility:visible;mso-wrap-style:square;mso-width-percent:0;mso-height-percent:0;mso-wrap-distance-left:9pt;mso-wrap-distance-top:0;mso-wrap-distance-right:9pt;mso-wrap-distance-bottom:0;mso-position-horizontal:absolute;mso-position-horizontal-relative:text;mso-position-vertical:absolute;mso-position-vertical-relative:text;mso-width-percent:0;mso-height-percent:0;mso-width-relative:margin;mso-height-relative:margin;v-text-anchor:top" o:gfxdata="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" fillcolor="white [3201]" strokeweight=".5pt">
                 <v:textbox>
@@ -4548,7 +4776,7 @@
               </wp:anchor>
             </w:drawing>
           </mc:Choice>
-          <mc:Fallback xmlns:w16cid="http://schemas.microsoft.com/office/word/2016/wordml/cid" xmlns:am3d="http://schemas.microsoft.com/office/drawing/2017/model3d" xmlns:aink="http://schemas.microsoft.com/office/drawing/2016/ink" xmlns:cx8="http://schemas.microsoft.com/office/drawing/2016/5/14/chartex" xmlns:cx7="http://schemas.microsoft.com/office/drawing/2016/5/13/chartex" xmlns:cx6="http://schemas.microsoft.com/office/drawing/2016/5/12/chartex" xmlns:cx5="http://schemas.microsoft.com/office/drawing/2016/5/11/chartex" xmlns:cx4="http://schemas.microsoft.com/office/drawing/2016/5/10/chartex" xmlns:cx3="http://schemas.microsoft.com/office/drawing/2016/5/9/chartex" xmlns:cx2="http://schemas.microsoft.com/office/drawing/2015/10/21/chartex">
+          <mc:Fallback>
             <w:pict>
               <v:shape w14:anchorId="53D197B9" id="Text Box 39" o:spid="_x0000_s1040" type="#_x0000_t202" style="position:absolute;left:0;text-align:left;margin-left:374.25pt;margin-top:.55pt;width:113.25pt;height:39pt;z-index:251716608;visibility:visible;mso-wrap-style:square;mso-width-percent:0;mso-height-percent:0;mso-wrap-distance-left:9pt;mso-wrap-distance-top:0;mso-wrap-distance-right:9pt;mso-wrap-distance-bottom:0;mso-position-horizontal:absolute;mso-position-horizontal-relative:text;mso-position-vertical:absolute;mso-position-vertical-relative:text;mso-width-percent:0;mso-height-percent:0;mso-width-relative:margin;mso-height-relative:margin;v-text-anchor:top" o:gfxdata="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" fillcolor="white [3201]" strokeweight=".5pt">
                 <v:textbox>
@@ -4668,7 +4896,7 @@
               </wp:anchor>
             </w:drawing>
           </mc:Choice>
-          <mc:Fallback xmlns:w16cid="http://schemas.microsoft.com/office/word/2016/wordml/cid" xmlns:am3d="http://schemas.microsoft.com/office/drawing/2017/model3d" xmlns:aink="http://schemas.microsoft.com/office/drawing/2016/ink" xmlns:cx8="http://schemas.microsoft.com/office/drawing/2016/5/14/chartex" xmlns:cx7="http://schemas.microsoft.com/office/drawing/2016/5/13/chartex" xmlns:cx6="http://schemas.microsoft.com/office/drawing/2016/5/12/chartex" xmlns:cx5="http://schemas.microsoft.com/office/drawing/2016/5/11/chartex" xmlns:cx4="http://schemas.microsoft.com/office/drawing/2016/5/10/chartex" xmlns:cx3="http://schemas.microsoft.com/office/drawing/2016/5/9/chartex" xmlns:cx2="http://schemas.microsoft.com/office/drawing/2015/10/21/chartex">
+          <mc:Fallback>
             <w:pict>
               <v:shape w14:anchorId="1D006DE6" id="Text Box 38" o:spid="_x0000_s1041" type="#_x0000_t202" style="position:absolute;left:0;text-align:left;margin-left:255.75pt;margin-top:.55pt;width:104.25pt;height:36pt;z-index:251714560;visibility:visible;mso-wrap-style:square;mso-width-percent:0;mso-height-percent:0;mso-wrap-distance-left:9pt;mso-wrap-distance-top:0;mso-wrap-distance-right:9pt;mso-wrap-distance-bottom:0;mso-position-horizontal:absolute;mso-position-horizontal-relative:text;mso-position-vertical:absolute;mso-position-vertical-relative:text;mso-width-percent:0;mso-height-percent:0;mso-width-relative:margin;mso-height-relative:margin;v-text-anchor:top" o:gfxdata="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" fillcolor="white [3201]" strokeweight=".5pt">
                 <v:textbox>
@@ -4795,7 +5023,7 @@
               </wp:anchor>
             </w:drawing>
           </mc:Choice>
-          <mc:Fallback xmlns:w16cid="http://schemas.microsoft.com/office/word/2016/wordml/cid" xmlns:am3d="http://schemas.microsoft.com/office/drawing/2017/model3d" xmlns:aink="http://schemas.microsoft.com/office/drawing/2016/ink" xmlns:cx8="http://schemas.microsoft.com/office/drawing/2016/5/14/chartex" xmlns:cx7="http://schemas.microsoft.com/office/drawing/2016/5/13/chartex" xmlns:cx6="http://schemas.microsoft.com/office/drawing/2016/5/12/chartex" xmlns:cx5="http://schemas.microsoft.com/office/drawing/2016/5/11/chartex" xmlns:cx4="http://schemas.microsoft.com/office/drawing/2016/5/10/chartex" xmlns:cx3="http://schemas.microsoft.com/office/drawing/2016/5/9/chartex" xmlns:cx2="http://schemas.microsoft.com/office/drawing/2015/10/21/chartex">
+          <mc:Fallback>
             <w:pict>
               <v:shape w14:anchorId="7DAD071D" id="Text Box 16" o:spid="_x0000_s1042" type="#_x0000_t202" style="position:absolute;left:0;text-align:left;margin-left:123pt;margin-top:.55pt;width:105.75pt;height:36pt;z-index:251708416;visibility:visible;mso-wrap-style:square;mso-width-percent:0;mso-height-percent:0;mso-wrap-distance-left:9pt;mso-wrap-distance-top:0;mso-wrap-distance-right:9pt;mso-wrap-distance-bottom:0;mso-position-horizontal:absolute;mso-position-horizontal-relative:text;mso-position-vertical:absolute;mso-position-vertical-relative:text;mso-width-percent:0;mso-height-percent:0;mso-width-relative:margin;mso-height-relative:margin;v-text-anchor:top" o:gfxdata="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" fillcolor="white [3201]" strokeweight=".5pt">
                 <v:textbox>
@@ -4922,7 +5150,7 @@
               </wp:anchor>
             </w:drawing>
           </mc:Choice>
-          <mc:Fallback xmlns:w16cid="http://schemas.microsoft.com/office/word/2016/wordml/cid" xmlns:am3d="http://schemas.microsoft.com/office/drawing/2017/model3d" xmlns:aink="http://schemas.microsoft.com/office/drawing/2016/ink" xmlns:cx8="http://schemas.microsoft.com/office/drawing/2016/5/14/chartex" xmlns:cx7="http://schemas.microsoft.com/office/drawing/2016/5/13/chartex" xmlns:cx6="http://schemas.microsoft.com/office/drawing/2016/5/12/chartex" xmlns:cx5="http://schemas.microsoft.com/office/drawing/2016/5/11/chartex" xmlns:cx4="http://schemas.microsoft.com/office/drawing/2016/5/10/chartex" xmlns:cx3="http://schemas.microsoft.com/office/drawing/2016/5/9/chartex" xmlns:cx2="http://schemas.microsoft.com/office/drawing/2015/10/21/chartex">
+          <mc:Fallback>
             <w:pict>
               <v:shape w14:anchorId="12266578" id="Text Box 19" o:spid="_x0000_s1043" type="#_x0000_t202" style="position:absolute;left:0;text-align:left;margin-left:164.25pt;margin-top:261pt;width:139.5pt;height:26.25pt;z-index:251704320;visibility:visible;mso-wrap-style:square;mso-width-percent:0;mso-height-percent:0;mso-wrap-distance-left:9pt;mso-wrap-distance-top:0;mso-wrap-distance-right:9pt;mso-wrap-distance-bottom:0;mso-position-horizontal:absolute;mso-position-horizontal-relative:margin;mso-position-vertical:absolute;mso-position-vertical-relative:text;mso-width-percent:0;mso-height-percent:0;mso-width-relative:margin;mso-height-relative:margin;v-text-anchor:top" o:gfxdata="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" fillcolor="white [3201]" strokeweight=".5pt">
                 <v:textbox>
@@ -5034,7 +5262,7 @@
               </wp:anchor>
             </w:drawing>
           </mc:Choice>
-          <mc:Fallback xmlns:w16cid="http://schemas.microsoft.com/office/word/2016/wordml/cid" xmlns:am3d="http://schemas.microsoft.com/office/drawing/2017/model3d" xmlns:aink="http://schemas.microsoft.com/office/drawing/2016/ink" xmlns:cx8="http://schemas.microsoft.com/office/drawing/2016/5/14/chartex" xmlns:cx7="http://schemas.microsoft.com/office/drawing/2016/5/13/chartex" xmlns:cx6="http://schemas.microsoft.com/office/drawing/2016/5/12/chartex" xmlns:cx5="http://schemas.microsoft.com/office/drawing/2016/5/11/chartex" xmlns:cx4="http://schemas.microsoft.com/office/drawing/2016/5/10/chartex" xmlns:cx3="http://schemas.microsoft.com/office/drawing/2016/5/9/chartex" xmlns:cx2="http://schemas.microsoft.com/office/drawing/2015/10/21/chartex">
+          <mc:Fallback>
             <w:pict>
               <v:shape w14:anchorId="75D7305D" id="Text Box 21" o:spid="_x0000_s1044" type="#_x0000_t202" style="position:absolute;left:0;text-align:left;margin-left:239.25pt;margin-top:217.5pt;width:123pt;height:20.25pt;z-index:251703296;visibility:visible;mso-wrap-style:square;mso-width-percent:0;mso-wrap-distance-left:9pt;mso-wrap-distance-top:0;mso-wrap-distance-right:9pt;mso-wrap-distance-bottom:0;mso-position-horizontal:absolute;mso-position-horizontal-relative:text;mso-position-vertical:absolute;mso-position-vertical-relative:text;mso-width-percent:0;mso-width-relative:margin;v-text-anchor:top" o:gfxdata="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" filled="f" stroked="f">
                 <v:textbox>
@@ -5111,7 +5339,7 @@
               </wp:anchor>
             </w:drawing>
           </mc:Choice>
-          <mc:Fallback xmlns:w16cid="http://schemas.microsoft.com/office/word/2016/wordml/cid" xmlns:am3d="http://schemas.microsoft.com/office/drawing/2017/model3d" xmlns:aink="http://schemas.microsoft.com/office/drawing/2016/ink" xmlns:cx8="http://schemas.microsoft.com/office/drawing/2016/5/14/chartex" xmlns:cx7="http://schemas.microsoft.com/office/drawing/2016/5/13/chartex" xmlns:cx6="http://schemas.microsoft.com/office/drawing/2016/5/12/chartex" xmlns:cx5="http://schemas.microsoft.com/office/drawing/2016/5/11/chartex" xmlns:cx4="http://schemas.microsoft.com/office/drawing/2016/5/10/chartex" xmlns:cx3="http://schemas.microsoft.com/office/drawing/2016/5/9/chartex" xmlns:cx2="http://schemas.microsoft.com/office/drawing/2015/10/21/chartex">
+          <mc:Fallback xmlns:cx2="http://schemas.microsoft.com/office/drawing/2015/10/21/chartex" xmlns:cx3="http://schemas.microsoft.com/office/drawing/2016/5/9/chartex" xmlns:cx4="http://schemas.microsoft.com/office/drawing/2016/5/10/chartex" xmlns:cx5="http://schemas.microsoft.com/office/drawing/2016/5/11/chartex" xmlns:cx6="http://schemas.microsoft.com/office/drawing/2016/5/12/chartex" xmlns:cx7="http://schemas.microsoft.com/office/drawing/2016/5/13/chartex" xmlns:cx8="http://schemas.microsoft.com/office/drawing/2016/5/14/chartex" xmlns:aink="http://schemas.microsoft.com/office/drawing/2016/ink" xmlns:am3d="http://schemas.microsoft.com/office/drawing/2017/model3d" xmlns:w16cid="http://schemas.microsoft.com/office/word/2016/wordml/cid">
             <w:pict>
               <v:shapetype w14:anchorId="07311F01" id="_x0000_t32" coordsize="21600,21600" o:spt="32" o:oned="t" path="m,l21600,21600e" filled="f">
                 <v:path arrowok="t" fillok="f" o:connecttype="none"/>
@@ -5203,7 +5431,7 @@
               </wp:anchor>
             </w:drawing>
           </mc:Choice>
-          <mc:Fallback xmlns:w16cid="http://schemas.microsoft.com/office/word/2016/wordml/cid" xmlns:am3d="http://schemas.microsoft.com/office/drawing/2017/model3d" xmlns:aink="http://schemas.microsoft.com/office/drawing/2016/ink" xmlns:cx8="http://schemas.microsoft.com/office/drawing/2016/5/14/chartex" xmlns:cx7="http://schemas.microsoft.com/office/drawing/2016/5/13/chartex" xmlns:cx6="http://schemas.microsoft.com/office/drawing/2016/5/12/chartex" xmlns:cx5="http://schemas.microsoft.com/office/drawing/2016/5/11/chartex" xmlns:cx4="http://schemas.microsoft.com/office/drawing/2016/5/10/chartex" xmlns:cx3="http://schemas.microsoft.com/office/drawing/2016/5/9/chartex" xmlns:cx2="http://schemas.microsoft.com/office/drawing/2015/10/21/chartex">
+          <mc:Fallback>
             <w:pict>
               <v:shape w14:anchorId="5B1AF65A" id="Text Box 26" o:spid="_x0000_s1045" type="#_x0000_t202" style="position:absolute;left:0;text-align:left;margin-left:0;margin-top:123pt;width:133.5pt;height:72.75pt;z-index:251701248;visibility:visible;mso-wrap-style:square;mso-width-percent:0;mso-height-percent:0;mso-wrap-distance-left:9pt;mso-wrap-distance-top:0;mso-wrap-distance-right:9pt;mso-wrap-distance-bottom:0;mso-position-horizontal:center;mso-position-horizontal-relative:margin;mso-position-vertical:absolute;mso-position-vertical-relative:text;mso-width-percent:0;mso-height-percent:0;mso-width-relative:margin;mso-height-relative:margin;v-text-anchor:top" o:gfxdata="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" fillcolor="white [3201]" strokeweight=".5pt">
                 <v:textbox>
@@ -5299,7 +5527,7 @@
               </wp:anchor>
             </w:drawing>
           </mc:Choice>
-          <mc:Fallback xmlns:w16cid="http://schemas.microsoft.com/office/word/2016/wordml/cid" xmlns:am3d="http://schemas.microsoft.com/office/drawing/2017/model3d" xmlns:aink="http://schemas.microsoft.com/office/drawing/2016/ink" xmlns:cx8="http://schemas.microsoft.com/office/drawing/2016/5/14/chartex" xmlns:cx7="http://schemas.microsoft.com/office/drawing/2016/5/13/chartex" xmlns:cx6="http://schemas.microsoft.com/office/drawing/2016/5/12/chartex" xmlns:cx5="http://schemas.microsoft.com/office/drawing/2016/5/11/chartex" xmlns:cx4="http://schemas.microsoft.com/office/drawing/2016/5/10/chartex" xmlns:cx3="http://schemas.microsoft.com/office/drawing/2016/5/9/chartex" xmlns:cx2="http://schemas.microsoft.com/office/drawing/2015/10/21/chartex">
+          <mc:Fallback xmlns:cx2="http://schemas.microsoft.com/office/drawing/2015/10/21/chartex" xmlns:cx3="http://schemas.microsoft.com/office/drawing/2016/5/9/chartex" xmlns:cx4="http://schemas.microsoft.com/office/drawing/2016/5/10/chartex" xmlns:cx5="http://schemas.microsoft.com/office/drawing/2016/5/11/chartex" xmlns:cx6="http://schemas.microsoft.com/office/drawing/2016/5/12/chartex" xmlns:cx7="http://schemas.microsoft.com/office/drawing/2016/5/13/chartex" xmlns:cx8="http://schemas.microsoft.com/office/drawing/2016/5/14/chartex" xmlns:aink="http://schemas.microsoft.com/office/drawing/2016/ink" xmlns:am3d="http://schemas.microsoft.com/office/drawing/2017/model3d" xmlns:w16cid="http://schemas.microsoft.com/office/word/2016/wordml/cid">
             <w:pict>
               <v:shapetype w14:anchorId="14205846" id="_x0000_t32" coordsize="21600,21600" o:spt="32" o:oned="t" path="m,l21600,21600e" filled="f">
                 <v:path arrowok="t" fillok="f" o:connecttype="none"/>
@@ -5378,7 +5606,7 @@
               </wp:anchor>
             </w:drawing>
           </mc:Choice>
-          <mc:Fallback xmlns:w16cid="http://schemas.microsoft.com/office/word/2016/wordml/cid" xmlns:am3d="http://schemas.microsoft.com/office/drawing/2017/model3d" xmlns:aink="http://schemas.microsoft.com/office/drawing/2016/ink" xmlns:cx8="http://schemas.microsoft.com/office/drawing/2016/5/14/chartex" xmlns:cx7="http://schemas.microsoft.com/office/drawing/2016/5/13/chartex" xmlns:cx6="http://schemas.microsoft.com/office/drawing/2016/5/12/chartex" xmlns:cx5="http://schemas.microsoft.com/office/drawing/2016/5/11/chartex" xmlns:cx4="http://schemas.microsoft.com/office/drawing/2016/5/10/chartex" xmlns:cx3="http://schemas.microsoft.com/office/drawing/2016/5/9/chartex" xmlns:cx2="http://schemas.microsoft.com/office/drawing/2015/10/21/chartex">
+          <mc:Fallback xmlns:cx2="http://schemas.microsoft.com/office/drawing/2015/10/21/chartex" xmlns:cx3="http://schemas.microsoft.com/office/drawing/2016/5/9/chartex" xmlns:cx4="http://schemas.microsoft.com/office/drawing/2016/5/10/chartex" xmlns:cx5="http://schemas.microsoft.com/office/drawing/2016/5/11/chartex" xmlns:cx6="http://schemas.microsoft.com/office/drawing/2016/5/12/chartex" xmlns:cx7="http://schemas.microsoft.com/office/drawing/2016/5/13/chartex" xmlns:cx8="http://schemas.microsoft.com/office/drawing/2016/5/14/chartex" xmlns:aink="http://schemas.microsoft.com/office/drawing/2016/ink" xmlns:am3d="http://schemas.microsoft.com/office/drawing/2017/model3d" xmlns:w16cid="http://schemas.microsoft.com/office/word/2016/wordml/cid">
             <w:pict>
               <v:shape w14:anchorId="47C2BE9A" id="Straight Arrow Connector 27" o:spid="_x0000_s1026" type="#_x0000_t32" style="position:absolute;margin-left:210pt;margin-top:19.85pt;width:32.25pt;height:76.5pt;z-index:251709440;visibility:visible;mso-wrap-style:square;mso-width-percent:0;mso-height-percent:0;mso-wrap-distance-left:9pt;mso-wrap-distance-top:0;mso-wrap-distance-right:9pt;mso-wrap-distance-bottom:0;mso-position-horizontal:absolute;mso-position-horizontal-relative:margin;mso-position-vertical:absolute;mso-position-vertical-relative:text;mso-width-percent:0;mso-height-percent:0;mso-width-relative:margin;mso-height-relative:margin" o:gfxdata="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" strokecolor="black [3200]" strokeweight=".5pt">
                 <v:stroke endarrow="block" joinstyle="miter"/>
@@ -5448,7 +5676,7 @@
               </wp:anchor>
             </w:drawing>
           </mc:Choice>
-          <mc:Fallback xmlns:w16cid="http://schemas.microsoft.com/office/word/2016/wordml/cid" xmlns:am3d="http://schemas.microsoft.com/office/drawing/2017/model3d" xmlns:aink="http://schemas.microsoft.com/office/drawing/2016/ink" xmlns:cx8="http://schemas.microsoft.com/office/drawing/2016/5/14/chartex" xmlns:cx7="http://schemas.microsoft.com/office/drawing/2016/5/13/chartex" xmlns:cx6="http://schemas.microsoft.com/office/drawing/2016/5/12/chartex" xmlns:cx5="http://schemas.microsoft.com/office/drawing/2016/5/11/chartex" xmlns:cx4="http://schemas.microsoft.com/office/drawing/2016/5/10/chartex" xmlns:cx3="http://schemas.microsoft.com/office/drawing/2016/5/9/chartex" xmlns:cx2="http://schemas.microsoft.com/office/drawing/2015/10/21/chartex">
+          <mc:Fallback xmlns:cx2="http://schemas.microsoft.com/office/drawing/2015/10/21/chartex" xmlns:cx3="http://schemas.microsoft.com/office/drawing/2016/5/9/chartex" xmlns:cx4="http://schemas.microsoft.com/office/drawing/2016/5/10/chartex" xmlns:cx5="http://schemas.microsoft.com/office/drawing/2016/5/11/chartex" xmlns:cx6="http://schemas.microsoft.com/office/drawing/2016/5/12/chartex" xmlns:cx7="http://schemas.microsoft.com/office/drawing/2016/5/13/chartex" xmlns:cx8="http://schemas.microsoft.com/office/drawing/2016/5/14/chartex" xmlns:aink="http://schemas.microsoft.com/office/drawing/2016/ink" xmlns:am3d="http://schemas.microsoft.com/office/drawing/2017/model3d" xmlns:w16cid="http://schemas.microsoft.com/office/word/2016/wordml/cid">
             <w:pict>
               <v:shape w14:anchorId="66F67172" id="Straight Arrow Connector 41" o:spid="_x0000_s1026" type="#_x0000_t32" style="position:absolute;margin-left:272.25pt;margin-top:14.6pt;width:133.5pt;height:82.5pt;flip:x;z-index:251718656;visibility:visible;mso-wrap-style:square;mso-wrap-distance-left:9pt;mso-wrap-distance-top:0;mso-wrap-distance-right:9pt;mso-wrap-distance-bottom:0;mso-position-horizontal:absolute;mso-position-horizontal-relative:text;mso-position-vertical:absolute;mso-position-vertical-relative:text" o:gfxdata="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" strokecolor="black [3200]" strokeweight=".5pt">
                 <v:stroke endarrow="block" joinstyle="miter"/>
@@ -5523,7 +5751,7 @@
               </wp:anchor>
             </w:drawing>
           </mc:Choice>
-          <mc:Fallback xmlns:w16cid="http://schemas.microsoft.com/office/word/2016/wordml/cid" xmlns:am3d="http://schemas.microsoft.com/office/drawing/2017/model3d" xmlns:aink="http://schemas.microsoft.com/office/drawing/2016/ink" xmlns:cx8="http://schemas.microsoft.com/office/drawing/2016/5/14/chartex" xmlns:cx7="http://schemas.microsoft.com/office/drawing/2016/5/13/chartex" xmlns:cx6="http://schemas.microsoft.com/office/drawing/2016/5/12/chartex" xmlns:cx5="http://schemas.microsoft.com/office/drawing/2016/5/11/chartex" xmlns:cx4="http://schemas.microsoft.com/office/drawing/2016/5/10/chartex" xmlns:cx3="http://schemas.microsoft.com/office/drawing/2016/5/9/chartex" xmlns:cx2="http://schemas.microsoft.com/office/drawing/2015/10/21/chartex">
+          <mc:Fallback xmlns:cx2="http://schemas.microsoft.com/office/drawing/2015/10/21/chartex" xmlns:cx3="http://schemas.microsoft.com/office/drawing/2016/5/9/chartex" xmlns:cx4="http://schemas.microsoft.com/office/drawing/2016/5/10/chartex" xmlns:cx5="http://schemas.microsoft.com/office/drawing/2016/5/11/chartex" xmlns:cx6="http://schemas.microsoft.com/office/drawing/2016/5/12/chartex" xmlns:cx7="http://schemas.microsoft.com/office/drawing/2016/5/13/chartex" xmlns:cx8="http://schemas.microsoft.com/office/drawing/2016/5/14/chartex" xmlns:aink="http://schemas.microsoft.com/office/drawing/2016/ink" xmlns:am3d="http://schemas.microsoft.com/office/drawing/2017/model3d" xmlns:w16cid="http://schemas.microsoft.com/office/word/2016/wordml/cid">
             <w:pict>
               <v:shape w14:anchorId="2543CAB7" id="Straight Arrow Connector 28" o:spid="_x0000_s1026" type="#_x0000_t32" style="position:absolute;margin-left:55.5pt;margin-top:19.1pt;width:178.5pt;height:75.75pt;z-index:251699200;visibility:visible;mso-wrap-style:square;mso-width-percent:0;mso-height-percent:0;mso-wrap-distance-left:9pt;mso-wrap-distance-top:0;mso-wrap-distance-right:9pt;mso-wrap-distance-bottom:0;mso-position-horizontal:absolute;mso-position-horizontal-relative:margin;mso-position-vertical:absolute;mso-position-vertical-relative:text;mso-width-percent:0;mso-height-percent:0;mso-width-relative:margin;mso-height-relative:margin" o:gfxdata="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" strokecolor="black [3200]" strokeweight=".5pt">
                 <v:stroke endarrow="block" joinstyle="miter"/>
@@ -5630,7 +5858,7 @@
               </wp:anchor>
             </w:drawing>
           </mc:Choice>
-          <mc:Fallback xmlns:w16cid="http://schemas.microsoft.com/office/word/2016/wordml/cid" xmlns:am3d="http://schemas.microsoft.com/office/drawing/2017/model3d" xmlns:aink="http://schemas.microsoft.com/office/drawing/2016/ink" xmlns:cx8="http://schemas.microsoft.com/office/drawing/2016/5/14/chartex" xmlns:cx7="http://schemas.microsoft.com/office/drawing/2016/5/13/chartex" xmlns:cx6="http://schemas.microsoft.com/office/drawing/2016/5/12/chartex" xmlns:cx5="http://schemas.microsoft.com/office/drawing/2016/5/11/chartex" xmlns:cx4="http://schemas.microsoft.com/office/drawing/2016/5/10/chartex" xmlns:cx3="http://schemas.microsoft.com/office/drawing/2016/5/9/chartex" xmlns:cx2="http://schemas.microsoft.com/office/drawing/2015/10/21/chartex">
+          <mc:Fallback>
             <w:pict>
               <v:shape w14:anchorId="523DEA7C" id="Text Box 29" o:spid="_x0000_s1046" type="#_x0000_t202" style="position:absolute;margin-left:195.75pt;margin-top:.75pt;width:99.75pt;height:21pt;z-index:251720704;visibility:visible;mso-wrap-style:square;mso-width-percent:0;mso-height-percent:0;mso-wrap-distance-left:9pt;mso-wrap-distance-top:0;mso-wrap-distance-right:9pt;mso-wrap-distance-bottom:0;mso-position-horizontal:absolute;mso-position-horizontal-relative:text;mso-position-vertical:absolute;mso-position-vertical-relative:text;mso-width-percent:0;mso-height-percent:0;mso-width-relative:margin;mso-height-relative:margin;v-text-anchor:top" o:gfxdata="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" filled="f" stroked="f">
                 <v:textbox>
@@ -5725,7 +5953,7 @@
               </wp:anchor>
             </w:drawing>
           </mc:Choice>
-          <mc:Fallback xmlns:w16cid="http://schemas.microsoft.com/office/word/2016/wordml/cid" xmlns:am3d="http://schemas.microsoft.com/office/drawing/2017/model3d" xmlns:aink="http://schemas.microsoft.com/office/drawing/2016/ink" xmlns:cx8="http://schemas.microsoft.com/office/drawing/2016/5/14/chartex" xmlns:cx7="http://schemas.microsoft.com/office/drawing/2016/5/13/chartex" xmlns:cx6="http://schemas.microsoft.com/office/drawing/2016/5/12/chartex" xmlns:cx5="http://schemas.microsoft.com/office/drawing/2016/5/11/chartex" xmlns:cx4="http://schemas.microsoft.com/office/drawing/2016/5/10/chartex" xmlns:cx3="http://schemas.microsoft.com/office/drawing/2016/5/9/chartex" xmlns:cx2="http://schemas.microsoft.com/office/drawing/2015/10/21/chartex">
+          <mc:Fallback>
             <w:pict>
               <v:shape w14:anchorId="2463E2C2" id="Text Box 36" o:spid="_x0000_s1047" type="#_x0000_t202" style="position:absolute;margin-left:420.75pt;margin-top:13.3pt;width:94.5pt;height:38.25pt;z-index:251711488;visibility:visible;mso-wrap-style:square;mso-width-percent:0;mso-height-percent:0;mso-wrap-distance-left:9pt;mso-wrap-distance-top:0;mso-wrap-distance-right:9pt;mso-wrap-distance-bottom:0;mso-position-horizontal:absolute;mso-position-horizontal-relative:text;mso-position-vertical:absolute;mso-position-vertical-relative:text;mso-width-percent:0;mso-height-percent:0;mso-width-relative:margin;mso-height-relative:margin;v-text-anchor:top" o:gfxdata="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" fillcolor="white [3201]" strokeweight=".5pt">
                 <v:textbox>
@@ -5875,7 +6103,7 @@
               </wp:anchor>
             </w:drawing>
           </mc:Choice>
-          <mc:Fallback xmlns:w16cid="http://schemas.microsoft.com/office/word/2016/wordml/cid" xmlns:am3d="http://schemas.microsoft.com/office/drawing/2017/model3d" xmlns:aink="http://schemas.microsoft.com/office/drawing/2016/ink" xmlns:cx8="http://schemas.microsoft.com/office/drawing/2016/5/14/chartex" xmlns:cx7="http://schemas.microsoft.com/office/drawing/2016/5/13/chartex" xmlns:cx6="http://schemas.microsoft.com/office/drawing/2016/5/12/chartex" xmlns:cx5="http://schemas.microsoft.com/office/drawing/2016/5/11/chartex" xmlns:cx4="http://schemas.microsoft.com/office/drawing/2016/5/10/chartex" xmlns:cx3="http://schemas.microsoft.com/office/drawing/2016/5/9/chartex" xmlns:cx2="http://schemas.microsoft.com/office/drawing/2015/10/21/chartex">
+          <mc:Fallback xmlns:cx2="http://schemas.microsoft.com/office/drawing/2015/10/21/chartex" xmlns:cx3="http://schemas.microsoft.com/office/drawing/2016/5/9/chartex" xmlns:cx4="http://schemas.microsoft.com/office/drawing/2016/5/10/chartex" xmlns:cx5="http://schemas.microsoft.com/office/drawing/2016/5/11/chartex" xmlns:cx6="http://schemas.microsoft.com/office/drawing/2016/5/12/chartex" xmlns:cx7="http://schemas.microsoft.com/office/drawing/2016/5/13/chartex" xmlns:cx8="http://schemas.microsoft.com/office/drawing/2016/5/14/chartex" xmlns:aink="http://schemas.microsoft.com/office/drawing/2016/ink" xmlns:am3d="http://schemas.microsoft.com/office/drawing/2017/model3d" xmlns:w16cid="http://schemas.microsoft.com/office/word/2016/wordml/cid">
             <w:pict>
               <v:shape w14:anchorId="520F6FE4" id="Straight Arrow Connector 37" o:spid="_x0000_s1026" type="#_x0000_t32" style="position:absolute;margin-left:301.5pt;margin-top:5.6pt;width:120.75pt;height:.75pt;z-index:251712512;visibility:visible;mso-wrap-style:square;mso-wrap-distance-left:9pt;mso-wrap-distance-top:0;mso-wrap-distance-right:9pt;mso-wrap-distance-bottom:0;mso-position-horizontal:absolute;mso-position-horizontal-relative:text;mso-position-vertical:absolute;mso-position-vertical-relative:text" o:gfxdata="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" strokecolor="black [3213]" strokeweight=".5pt">
                 <v:stroke endarrow="block" joinstyle="miter"/>
@@ -5954,7 +6182,7 @@
               </wp:anchor>
             </w:drawing>
           </mc:Choice>
-          <mc:Fallback xmlns:w16cid="http://schemas.microsoft.com/office/word/2016/wordml/cid" xmlns:am3d="http://schemas.microsoft.com/office/drawing/2017/model3d" xmlns:aink="http://schemas.microsoft.com/office/drawing/2016/ink" xmlns:cx8="http://schemas.microsoft.com/office/drawing/2016/5/14/chartex" xmlns:cx7="http://schemas.microsoft.com/office/drawing/2016/5/13/chartex" xmlns:cx6="http://schemas.microsoft.com/office/drawing/2016/5/12/chartex" xmlns:cx5="http://schemas.microsoft.com/office/drawing/2016/5/11/chartex" xmlns:cx4="http://schemas.microsoft.com/office/drawing/2016/5/10/chartex" xmlns:cx3="http://schemas.microsoft.com/office/drawing/2016/5/9/chartex" xmlns:cx2="http://schemas.microsoft.com/office/drawing/2015/10/21/chartex">
+          <mc:Fallback xmlns:cx2="http://schemas.microsoft.com/office/drawing/2015/10/21/chartex" xmlns:cx3="http://schemas.microsoft.com/office/drawing/2016/5/9/chartex" xmlns:cx4="http://schemas.microsoft.com/office/drawing/2016/5/10/chartex" xmlns:cx5="http://schemas.microsoft.com/office/drawing/2016/5/11/chartex" xmlns:cx6="http://schemas.microsoft.com/office/drawing/2016/5/12/chartex" xmlns:cx7="http://schemas.microsoft.com/office/drawing/2016/5/13/chartex" xmlns:cx8="http://schemas.microsoft.com/office/drawing/2016/5/14/chartex" xmlns:aink="http://schemas.microsoft.com/office/drawing/2016/ink" xmlns:am3d="http://schemas.microsoft.com/office/drawing/2017/model3d" xmlns:w16cid="http://schemas.microsoft.com/office/word/2016/wordml/cid">
             <w:pict>
               <v:shapetype w14:anchorId="63339E97" id="_x0000_t34" coordsize="21600,21600" o:spt="34" o:oned="t" adj="10800" path="m,l@0,0@0,21600,21600,21600e" filled="f">
                 <v:stroke joinstyle="miter"/>
@@ -6045,7 +6273,7 @@
               </wp:anchor>
             </w:drawing>
           </mc:Choice>
-          <mc:Fallback xmlns:w16cid="http://schemas.microsoft.com/office/word/2016/wordml/cid" xmlns:am3d="http://schemas.microsoft.com/office/drawing/2017/model3d" xmlns:aink="http://schemas.microsoft.com/office/drawing/2016/ink" xmlns:cx8="http://schemas.microsoft.com/office/drawing/2016/5/14/chartex" xmlns:cx7="http://schemas.microsoft.com/office/drawing/2016/5/13/chartex" xmlns:cx6="http://schemas.microsoft.com/office/drawing/2016/5/12/chartex" xmlns:cx5="http://schemas.microsoft.com/office/drawing/2016/5/11/chartex" xmlns:cx4="http://schemas.microsoft.com/office/drawing/2016/5/10/chartex" xmlns:cx3="http://schemas.microsoft.com/office/drawing/2016/5/9/chartex" xmlns:cx2="http://schemas.microsoft.com/office/drawing/2015/10/21/chartex">
+          <mc:Fallback xmlns:cx2="http://schemas.microsoft.com/office/drawing/2015/10/21/chartex" xmlns:cx3="http://schemas.microsoft.com/office/drawing/2016/5/9/chartex" xmlns:cx4="http://schemas.microsoft.com/office/drawing/2016/5/10/chartex" xmlns:cx5="http://schemas.microsoft.com/office/drawing/2016/5/11/chartex" xmlns:cx6="http://schemas.microsoft.com/office/drawing/2016/5/12/chartex" xmlns:cx7="http://schemas.microsoft.com/office/drawing/2016/5/13/chartex" xmlns:cx8="http://schemas.microsoft.com/office/drawing/2016/5/14/chartex" xmlns:aink="http://schemas.microsoft.com/office/drawing/2016/ink" xmlns:am3d="http://schemas.microsoft.com/office/drawing/2017/model3d" xmlns:w16cid="http://schemas.microsoft.com/office/word/2016/wordml/cid">
             <w:pict>
               <v:shape w14:anchorId="0BFCE1B4" id="Elbow Connector 31" o:spid="_x0000_s1026" type="#_x0000_t34" style="position:absolute;margin-left:301.5pt;margin-top:19.65pt;width:96pt;height:105.75pt;z-index:251710464;visibility:visible;mso-wrap-style:square;mso-width-percent:0;mso-height-percent:0;mso-wrap-distance-left:9pt;mso-wrap-distance-top:0;mso-wrap-distance-right:9pt;mso-wrap-distance-bottom:0;mso-position-horizontal:absolute;mso-position-horizontal-relative:margin;mso-position-vertical:absolute;mso-position-vertical-relative:text;mso-width-percent:0;mso-height-percent:0;mso-width-relative:margin;mso-height-relative:margin" o:gfxdata="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" adj="21623" strokecolor="black [3213]" strokeweight=".5pt">
                 <v:stroke endarrow="block"/>
@@ -6157,7 +6385,7 @@
               </wp:anchor>
             </w:drawing>
           </mc:Choice>
-          <mc:Fallback xmlns:w16cid="http://schemas.microsoft.com/office/word/2016/wordml/cid" xmlns:am3d="http://schemas.microsoft.com/office/drawing/2017/model3d" xmlns:aink="http://schemas.microsoft.com/office/drawing/2016/ink" xmlns:cx8="http://schemas.microsoft.com/office/drawing/2016/5/14/chartex" xmlns:cx7="http://schemas.microsoft.com/office/drawing/2016/5/13/chartex" xmlns:cx6="http://schemas.microsoft.com/office/drawing/2016/5/12/chartex" xmlns:cx5="http://schemas.microsoft.com/office/drawing/2016/5/11/chartex" xmlns:cx4="http://schemas.microsoft.com/office/drawing/2016/5/10/chartex" xmlns:cx3="http://schemas.microsoft.com/office/drawing/2016/5/9/chartex" xmlns:cx2="http://schemas.microsoft.com/office/drawing/2015/10/21/chartex">
+          <mc:Fallback>
             <w:pict>
               <v:shape w14:anchorId="77949817" id="Text Box 32" o:spid="_x0000_s1048" type="#_x0000_t202" style="position:absolute;margin-left:14.25pt;margin-top:23.4pt;width:117pt;height:36.75pt;z-index:251706368;visibility:visible;mso-wrap-style:square;mso-width-percent:0;mso-height-percent:0;mso-wrap-distance-left:9pt;mso-wrap-distance-top:0;mso-wrap-distance-right:9pt;mso-wrap-distance-bottom:0;mso-position-horizontal:absolute;mso-position-horizontal-relative:text;mso-position-vertical:absolute;mso-position-vertical-relative:text;mso-width-percent:0;mso-height-percent:0;mso-width-relative:margin;mso-height-relative:margin;v-text-anchor:top" o:gfxdata="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" fillcolor="white [3201]" strokeweight=".5pt">
                 <v:textbox>
@@ -6244,7 +6472,7 @@
               </wp:anchor>
             </w:drawing>
           </mc:Choice>
-          <mc:Fallback xmlns:w16cid="http://schemas.microsoft.com/office/word/2016/wordml/cid" xmlns:am3d="http://schemas.microsoft.com/office/drawing/2017/model3d" xmlns:aink="http://schemas.microsoft.com/office/drawing/2016/ink" xmlns:cx8="http://schemas.microsoft.com/office/drawing/2016/5/14/chartex" xmlns:cx7="http://schemas.microsoft.com/office/drawing/2016/5/13/chartex" xmlns:cx6="http://schemas.microsoft.com/office/drawing/2016/5/12/chartex" xmlns:cx5="http://schemas.microsoft.com/office/drawing/2016/5/11/chartex" xmlns:cx4="http://schemas.microsoft.com/office/drawing/2016/5/10/chartex" xmlns:cx3="http://schemas.microsoft.com/office/drawing/2016/5/9/chartex" xmlns:cx2="http://schemas.microsoft.com/office/drawing/2015/10/21/chartex">
+          <mc:Fallback>
             <w:pict>
               <v:shape w14:anchorId="5EA65BD1" id="Text Box 33" o:spid="_x0000_s1049" type="#_x0000_t202" style="position:absolute;margin-left:333.75pt;margin-top:18.9pt;width:131.25pt;height:40.5pt;z-index:251705344;visibility:visible;mso-wrap-style:square;mso-width-percent:0;mso-height-percent:0;mso-wrap-distance-left:9pt;mso-wrap-distance-top:0;mso-wrap-distance-right:9pt;mso-wrap-distance-bottom:0;mso-position-horizontal:absolute;mso-position-horizontal-relative:text;mso-position-vertical:absolute;mso-position-vertical-relative:text;mso-width-percent:0;mso-height-percent:0;mso-width-relative:margin;mso-height-relative:margin;v-text-anchor:top" o:gfxdata="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" fillcolor="white [3201]" strokeweight=".5pt">
                 <v:textbox>
@@ -6450,11 +6678,7 @@
           </mc:Choice>
           <mc:Fallback>
             <w:pict>
-              <v:shapetype w14:anchorId="19605341" id="_x0000_t202" coordsize="21600,21600" o:spt="202" path="m,l,21600r21600,l21600,xe">
-                <v:stroke joinstyle="miter"/>
-                <v:path gradientshapeok="t" o:connecttype="rect"/>
-              </v:shapetype>
-              <v:shape id="Text Box 34" o:spid="_x0000_s1050" type="#_x0000_t202" style="position:absolute;left:0;text-align:left;margin-left:-9.75pt;margin-top:27pt;width:112.5pt;height:36.75pt;z-index:251722752;visibility:visible;mso-wrap-style:square;mso-width-percent:0;mso-height-percent:0;mso-wrap-distance-left:9pt;mso-wrap-distance-top:0;mso-wrap-distance-right:9pt;mso-wrap-distance-bottom:0;mso-position-horizontal:absolute;mso-position-horizontal-relative:text;mso-position-vertical:absolute;mso-position-vertical-relative:text;mso-width-percent:0;mso-height-percent:0;mso-width-relative:margin;mso-height-relative:margin;v-text-anchor:top" o:gfxdata="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" fillcolor="white [3201]" strokeweight=".5pt">
+              <v:shape w14:anchorId="19605341" id="Text Box 34" o:spid="_x0000_s1050" type="#_x0000_t202" style="position:absolute;left:0;text-align:left;margin-left:-9.75pt;margin-top:27pt;width:112.5pt;height:36.75pt;z-index:251722752;visibility:visible;mso-wrap-style:square;mso-width-percent:0;mso-height-percent:0;mso-wrap-distance-left:9pt;mso-wrap-distance-top:0;mso-wrap-distance-right:9pt;mso-wrap-distance-bottom:0;mso-position-horizontal:absolute;mso-position-horizontal-relative:text;mso-position-vertical:absolute;mso-position-vertical-relative:text;mso-width-percent:0;mso-height-percent:0;mso-width-relative:margin;mso-height-relative:margin;v-text-anchor:top" o:gfxdata="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" fillcolor="white [3201]" strokeweight=".5pt">
                 <v:textbox>
                   <w:txbxContent>
                     <w:p>
@@ -8145,8 +8369,6 @@
           <w:szCs w:val="28"/>
         </w:rPr>
       </w:pPr>
-      <w:bookmarkStart w:id="0" w:name="_GoBack"/>
-      <w:bookmarkEnd w:id="0"/>
       <w:r>
         <w:rPr>
           <w:noProof/>
@@ -8904,6 +9126,92 @@
 <file path=word/numbering.xml><?xml version="1.0" encoding="utf-8"?>
 <w:numbering xmlns:wpc="http://schemas.microsoft.com/office/word/2010/wordprocessingCanvas" xmlns:cx="http://schemas.microsoft.com/office/drawing/2014/chartex" xmlns:cx1="http://schemas.microsoft.com/office/drawing/2015/9/8/chartex" xmlns:mc="http://schemas.openxmlformats.org/markup-compatibility/2006" xmlns:o="urn:schemas-microsoft-com:office:office" xmlns:r="http://schemas.openxmlformats.org/officeDocument/2006/relationships" xmlns:m="http://schemas.openxmlformats.org/officeDocument/2006/math" xmlns:v="urn:schemas-microsoft-com:vml" xmlns:wp14="http://schemas.microsoft.com/office/word/2010/wordprocessingDrawing" xmlns:wp="http://schemas.openxmlformats.org/drawingml/2006/wordprocessingDrawing" xmlns:w10="urn:schemas-microsoft-com:office:word" xmlns:w="http://schemas.openxmlformats.org/wordprocessingml/2006/main" xmlns:w14="http://schemas.microsoft.com/office/word/2010/wordml" xmlns:w15="http://schemas.microsoft.com/office/word/2012/wordml" xmlns:w16se="http://schemas.microsoft.com/office/word/2015/wordml/symex" xmlns:wpg="http://schemas.microsoft.com/office/word/2010/wordprocessingGroup" xmlns:wpi="http://schemas.microsoft.com/office/word/2010/wordprocessingInk" xmlns:wne="http://schemas.microsoft.com/office/word/2006/wordml" xmlns:wps="http://schemas.microsoft.com/office/word/2010/wordprocessingShape" mc:Ignorable="w14 w15 w16se wp14">
   <w:abstractNum w:abstractNumId="0" w15:restartNumberingAfterBreak="0">
+    <w:nsid w:val="00EC161E"/>
+    <w:multiLevelType w:val="hybridMultilevel"/>
+    <w:tmpl w:val="58A41D8C"/>
+    <w:lvl w:ilvl="0" w:tplc="04090013">
+      <w:start w:val="1"/>
+      <w:numFmt w:val="upperRoman"/>
+      <w:lvlText w:val="%1."/>
+      <w:lvlJc w:val="right"/>
+      <w:pPr>
+        <w:ind w:left="720" w:hanging="360"/>
+      </w:pPr>
+    </w:lvl>
+    <w:lvl w:ilvl="1" w:tplc="04090019" w:tentative="1">
+      <w:start w:val="1"/>
+      <w:numFmt w:val="lowerLetter"/>
+      <w:lvlText w:val="%2."/>
+      <w:lvlJc w:val="left"/>
+      <w:pPr>
+        <w:ind w:left="1440" w:hanging="360"/>
+      </w:pPr>
+    </w:lvl>
+    <w:lvl w:ilvl="2" w:tplc="0409001B" w:tentative="1">
+      <w:start w:val="1"/>
+      <w:numFmt w:val="lowerRoman"/>
+      <w:lvlText w:val="%3."/>
+      <w:lvlJc w:val="right"/>
+      <w:pPr>
+        <w:ind w:left="2160" w:hanging="180"/>
+      </w:pPr>
+    </w:lvl>
+    <w:lvl w:ilvl="3" w:tplc="0409000F" w:tentative="1">
+      <w:start w:val="1"/>
+      <w:numFmt w:val="decimal"/>
+      <w:lvlText w:val="%4."/>
+      <w:lvlJc w:val="left"/>
+      <w:pPr>
+        <w:ind w:left="2880" w:hanging="360"/>
+      </w:pPr>
+    </w:lvl>
+    <w:lvl w:ilvl="4" w:tplc="04090019" w:tentative="1">
+      <w:start w:val="1"/>
+      <w:numFmt w:val="lowerLetter"/>
+      <w:lvlText w:val="%5."/>
+      <w:lvlJc w:val="left"/>
+      <w:pPr>
+        <w:ind w:left="3600" w:hanging="360"/>
+      </w:pPr>
+    </w:lvl>
+    <w:lvl w:ilvl="5" w:tplc="0409001B" w:tentative="1">
+      <w:start w:val="1"/>
+      <w:numFmt w:val="lowerRoman"/>
+      <w:lvlText w:val="%6."/>
+      <w:lvlJc w:val="right"/>
+      <w:pPr>
+        <w:ind w:left="4320" w:hanging="180"/>
+      </w:pPr>
+    </w:lvl>
+    <w:lvl w:ilvl="6" w:tplc="0409000F" w:tentative="1">
+      <w:start w:val="1"/>
+      <w:numFmt w:val="decimal"/>
+      <w:lvlText w:val="%7."/>
+      <w:lvlJc w:val="left"/>
+      <w:pPr>
+        <w:ind w:left="5040" w:hanging="360"/>
+      </w:pPr>
+    </w:lvl>
+    <w:lvl w:ilvl="7" w:tplc="04090019" w:tentative="1">
+      <w:start w:val="1"/>
+      <w:numFmt w:val="lowerLetter"/>
+      <w:lvlText w:val="%8."/>
+      <w:lvlJc w:val="left"/>
+      <w:pPr>
+        <w:ind w:left="5760" w:hanging="360"/>
+      </w:pPr>
+    </w:lvl>
+    <w:lvl w:ilvl="8" w:tplc="0409001B" w:tentative="1">
+      <w:start w:val="1"/>
+      <w:numFmt w:val="lowerRoman"/>
+      <w:lvlText w:val="%9."/>
+      <w:lvlJc w:val="right"/>
+      <w:pPr>
+        <w:ind w:left="6480" w:hanging="180"/>
+      </w:pPr>
+    </w:lvl>
+  </w:abstractNum>
+  <w:abstractNum w:abstractNumId="1" w15:restartNumberingAfterBreak="0">
     <w:nsid w:val="07BE2938"/>
     <w:multiLevelType w:val="hybridMultilevel"/>
     <w:tmpl w:val="24542EC6"/>
@@ -8989,7 +9297,7 @@
       </w:pPr>
     </w:lvl>
   </w:abstractNum>
-  <w:abstractNum w:abstractNumId="1" w15:restartNumberingAfterBreak="0">
+  <w:abstractNum w:abstractNumId="2" w15:restartNumberingAfterBreak="0">
     <w:nsid w:val="132D557F"/>
     <w:multiLevelType w:val="hybridMultilevel"/>
     <w:tmpl w:val="BF0CC34A"/>
@@ -9078,7 +9386,7 @@
       </w:pPr>
     </w:lvl>
   </w:abstractNum>
-  <w:abstractNum w:abstractNumId="2" w15:restartNumberingAfterBreak="0">
+  <w:abstractNum w:abstractNumId="3" w15:restartNumberingAfterBreak="0">
     <w:nsid w:val="17DE4BB1"/>
     <w:multiLevelType w:val="hybridMultilevel"/>
     <w:tmpl w:val="C9FED29C"/>
@@ -9164,7 +9472,7 @@
       </w:pPr>
     </w:lvl>
   </w:abstractNum>
-  <w:abstractNum w:abstractNumId="3" w15:restartNumberingAfterBreak="0">
+  <w:abstractNum w:abstractNumId="4" w15:restartNumberingAfterBreak="0">
     <w:nsid w:val="22DB6C2D"/>
     <w:multiLevelType w:val="hybridMultilevel"/>
     <w:tmpl w:val="919A32C0"/>
@@ -9250,7 +9558,93 @@
       </w:pPr>
     </w:lvl>
   </w:abstractNum>
-  <w:abstractNum w:abstractNumId="4" w15:restartNumberingAfterBreak="0">
+  <w:abstractNum w:abstractNumId="5" w15:restartNumberingAfterBreak="0">
+    <w:nsid w:val="273E24B3"/>
+    <w:multiLevelType w:val="hybridMultilevel"/>
+    <w:tmpl w:val="3BE2ABF6"/>
+    <w:lvl w:ilvl="0" w:tplc="04090013">
+      <w:start w:val="1"/>
+      <w:numFmt w:val="upperRoman"/>
+      <w:lvlText w:val="%1."/>
+      <w:lvlJc w:val="right"/>
+      <w:pPr>
+        <w:ind w:left="2355" w:hanging="360"/>
+      </w:pPr>
+    </w:lvl>
+    <w:lvl w:ilvl="1" w:tplc="04090019" w:tentative="1">
+      <w:start w:val="1"/>
+      <w:numFmt w:val="lowerLetter"/>
+      <w:lvlText w:val="%2."/>
+      <w:lvlJc w:val="left"/>
+      <w:pPr>
+        <w:ind w:left="3075" w:hanging="360"/>
+      </w:pPr>
+    </w:lvl>
+    <w:lvl w:ilvl="2" w:tplc="0409001B" w:tentative="1">
+      <w:start w:val="1"/>
+      <w:numFmt w:val="lowerRoman"/>
+      <w:lvlText w:val="%3."/>
+      <w:lvlJc w:val="right"/>
+      <w:pPr>
+        <w:ind w:left="3795" w:hanging="180"/>
+      </w:pPr>
+    </w:lvl>
+    <w:lvl w:ilvl="3" w:tplc="0409000F" w:tentative="1">
+      <w:start w:val="1"/>
+      <w:numFmt w:val="decimal"/>
+      <w:lvlText w:val="%4."/>
+      <w:lvlJc w:val="left"/>
+      <w:pPr>
+        <w:ind w:left="4515" w:hanging="360"/>
+      </w:pPr>
+    </w:lvl>
+    <w:lvl w:ilvl="4" w:tplc="04090019" w:tentative="1">
+      <w:start w:val="1"/>
+      <w:numFmt w:val="lowerLetter"/>
+      <w:lvlText w:val="%5."/>
+      <w:lvlJc w:val="left"/>
+      <w:pPr>
+        <w:ind w:left="5235" w:hanging="360"/>
+      </w:pPr>
+    </w:lvl>
+    <w:lvl w:ilvl="5" w:tplc="0409001B" w:tentative="1">
+      <w:start w:val="1"/>
+      <w:numFmt w:val="lowerRoman"/>
+      <w:lvlText w:val="%6."/>
+      <w:lvlJc w:val="right"/>
+      <w:pPr>
+        <w:ind w:left="5955" w:hanging="180"/>
+      </w:pPr>
+    </w:lvl>
+    <w:lvl w:ilvl="6" w:tplc="0409000F" w:tentative="1">
+      <w:start w:val="1"/>
+      <w:numFmt w:val="decimal"/>
+      <w:lvlText w:val="%7."/>
+      <w:lvlJc w:val="left"/>
+      <w:pPr>
+        <w:ind w:left="6675" w:hanging="360"/>
+      </w:pPr>
+    </w:lvl>
+    <w:lvl w:ilvl="7" w:tplc="04090019" w:tentative="1">
+      <w:start w:val="1"/>
+      <w:numFmt w:val="lowerLetter"/>
+      <w:lvlText w:val="%8."/>
+      <w:lvlJc w:val="left"/>
+      <w:pPr>
+        <w:ind w:left="7395" w:hanging="360"/>
+      </w:pPr>
+    </w:lvl>
+    <w:lvl w:ilvl="8" w:tplc="0409001B" w:tentative="1">
+      <w:start w:val="1"/>
+      <w:numFmt w:val="lowerRoman"/>
+      <w:lvlText w:val="%9."/>
+      <w:lvlJc w:val="right"/>
+      <w:pPr>
+        <w:ind w:left="8115" w:hanging="180"/>
+      </w:pPr>
+    </w:lvl>
+  </w:abstractNum>
+  <w:abstractNum w:abstractNumId="6" w15:restartNumberingAfterBreak="0">
     <w:nsid w:val="2E677430"/>
     <w:multiLevelType w:val="hybridMultilevel"/>
     <w:tmpl w:val="6B9E2776"/>
@@ -9336,7 +9730,179 @@
       </w:pPr>
     </w:lvl>
   </w:abstractNum>
-  <w:abstractNum w:abstractNumId="5" w15:restartNumberingAfterBreak="0">
+  <w:abstractNum w:abstractNumId="7" w15:restartNumberingAfterBreak="0">
+    <w:nsid w:val="33E87AA3"/>
+    <w:multiLevelType w:val="hybridMultilevel"/>
+    <w:tmpl w:val="0F522A44"/>
+    <w:lvl w:ilvl="0" w:tplc="04090013">
+      <w:start w:val="1"/>
+      <w:numFmt w:val="upperRoman"/>
+      <w:lvlText w:val="%1."/>
+      <w:lvlJc w:val="right"/>
+      <w:pPr>
+        <w:ind w:left="2550" w:hanging="360"/>
+      </w:pPr>
+    </w:lvl>
+    <w:lvl w:ilvl="1" w:tplc="04090019" w:tentative="1">
+      <w:start w:val="1"/>
+      <w:numFmt w:val="lowerLetter"/>
+      <w:lvlText w:val="%2."/>
+      <w:lvlJc w:val="left"/>
+      <w:pPr>
+        <w:ind w:left="3270" w:hanging="360"/>
+      </w:pPr>
+    </w:lvl>
+    <w:lvl w:ilvl="2" w:tplc="0409001B" w:tentative="1">
+      <w:start w:val="1"/>
+      <w:numFmt w:val="lowerRoman"/>
+      <w:lvlText w:val="%3."/>
+      <w:lvlJc w:val="right"/>
+      <w:pPr>
+        <w:ind w:left="3990" w:hanging="180"/>
+      </w:pPr>
+    </w:lvl>
+    <w:lvl w:ilvl="3" w:tplc="0409000F" w:tentative="1">
+      <w:start w:val="1"/>
+      <w:numFmt w:val="decimal"/>
+      <w:lvlText w:val="%4."/>
+      <w:lvlJc w:val="left"/>
+      <w:pPr>
+        <w:ind w:left="4710" w:hanging="360"/>
+      </w:pPr>
+    </w:lvl>
+    <w:lvl w:ilvl="4" w:tplc="04090019" w:tentative="1">
+      <w:start w:val="1"/>
+      <w:numFmt w:val="lowerLetter"/>
+      <w:lvlText w:val="%5."/>
+      <w:lvlJc w:val="left"/>
+      <w:pPr>
+        <w:ind w:left="5430" w:hanging="360"/>
+      </w:pPr>
+    </w:lvl>
+    <w:lvl w:ilvl="5" w:tplc="0409001B" w:tentative="1">
+      <w:start w:val="1"/>
+      <w:numFmt w:val="lowerRoman"/>
+      <w:lvlText w:val="%6."/>
+      <w:lvlJc w:val="right"/>
+      <w:pPr>
+        <w:ind w:left="6150" w:hanging="180"/>
+      </w:pPr>
+    </w:lvl>
+    <w:lvl w:ilvl="6" w:tplc="0409000F" w:tentative="1">
+      <w:start w:val="1"/>
+      <w:numFmt w:val="decimal"/>
+      <w:lvlText w:val="%7."/>
+      <w:lvlJc w:val="left"/>
+      <w:pPr>
+        <w:ind w:left="6870" w:hanging="360"/>
+      </w:pPr>
+    </w:lvl>
+    <w:lvl w:ilvl="7" w:tplc="04090019" w:tentative="1">
+      <w:start w:val="1"/>
+      <w:numFmt w:val="lowerLetter"/>
+      <w:lvlText w:val="%8."/>
+      <w:lvlJc w:val="left"/>
+      <w:pPr>
+        <w:ind w:left="7590" w:hanging="360"/>
+      </w:pPr>
+    </w:lvl>
+    <w:lvl w:ilvl="8" w:tplc="0409001B" w:tentative="1">
+      <w:start w:val="1"/>
+      <w:numFmt w:val="lowerRoman"/>
+      <w:lvlText w:val="%9."/>
+      <w:lvlJc w:val="right"/>
+      <w:pPr>
+        <w:ind w:left="8310" w:hanging="180"/>
+      </w:pPr>
+    </w:lvl>
+  </w:abstractNum>
+  <w:abstractNum w:abstractNumId="8" w15:restartNumberingAfterBreak="0">
+    <w:nsid w:val="357B6765"/>
+    <w:multiLevelType w:val="hybridMultilevel"/>
+    <w:tmpl w:val="DB5608F0"/>
+    <w:lvl w:ilvl="0" w:tplc="04090013">
+      <w:start w:val="1"/>
+      <w:numFmt w:val="upperRoman"/>
+      <w:lvlText w:val="%1."/>
+      <w:lvlJc w:val="right"/>
+      <w:pPr>
+        <w:ind w:left="2190" w:hanging="360"/>
+      </w:pPr>
+    </w:lvl>
+    <w:lvl w:ilvl="1" w:tplc="04090019" w:tentative="1">
+      <w:start w:val="1"/>
+      <w:numFmt w:val="lowerLetter"/>
+      <w:lvlText w:val="%2."/>
+      <w:lvlJc w:val="left"/>
+      <w:pPr>
+        <w:ind w:left="2910" w:hanging="360"/>
+      </w:pPr>
+    </w:lvl>
+    <w:lvl w:ilvl="2" w:tplc="0409001B" w:tentative="1">
+      <w:start w:val="1"/>
+      <w:numFmt w:val="lowerRoman"/>
+      <w:lvlText w:val="%3."/>
+      <w:lvlJc w:val="right"/>
+      <w:pPr>
+        <w:ind w:left="3630" w:hanging="180"/>
+      </w:pPr>
+    </w:lvl>
+    <w:lvl w:ilvl="3" w:tplc="0409000F" w:tentative="1">
+      <w:start w:val="1"/>
+      <w:numFmt w:val="decimal"/>
+      <w:lvlText w:val="%4."/>
+      <w:lvlJc w:val="left"/>
+      <w:pPr>
+        <w:ind w:left="4350" w:hanging="360"/>
+      </w:pPr>
+    </w:lvl>
+    <w:lvl w:ilvl="4" w:tplc="04090019" w:tentative="1">
+      <w:start w:val="1"/>
+      <w:numFmt w:val="lowerLetter"/>
+      <w:lvlText w:val="%5."/>
+      <w:lvlJc w:val="left"/>
+      <w:pPr>
+        <w:ind w:left="5070" w:hanging="360"/>
+      </w:pPr>
+    </w:lvl>
+    <w:lvl w:ilvl="5" w:tplc="0409001B" w:tentative="1">
+      <w:start w:val="1"/>
+      <w:numFmt w:val="lowerRoman"/>
+      <w:lvlText w:val="%6."/>
+      <w:lvlJc w:val="right"/>
+      <w:pPr>
+        <w:ind w:left="5790" w:hanging="180"/>
+      </w:pPr>
+    </w:lvl>
+    <w:lvl w:ilvl="6" w:tplc="0409000F" w:tentative="1">
+      <w:start w:val="1"/>
+      <w:numFmt w:val="decimal"/>
+      <w:lvlText w:val="%7."/>
+      <w:lvlJc w:val="left"/>
+      <w:pPr>
+        <w:ind w:left="6510" w:hanging="360"/>
+      </w:pPr>
+    </w:lvl>
+    <w:lvl w:ilvl="7" w:tplc="04090019" w:tentative="1">
+      <w:start w:val="1"/>
+      <w:numFmt w:val="lowerLetter"/>
+      <w:lvlText w:val="%8."/>
+      <w:lvlJc w:val="left"/>
+      <w:pPr>
+        <w:ind w:left="7230" w:hanging="360"/>
+      </w:pPr>
+    </w:lvl>
+    <w:lvl w:ilvl="8" w:tplc="0409001B" w:tentative="1">
+      <w:start w:val="1"/>
+      <w:numFmt w:val="lowerRoman"/>
+      <w:lvlText w:val="%9."/>
+      <w:lvlJc w:val="right"/>
+      <w:pPr>
+        <w:ind w:left="7950" w:hanging="180"/>
+      </w:pPr>
+    </w:lvl>
+  </w:abstractNum>
+  <w:abstractNum w:abstractNumId="9" w15:restartNumberingAfterBreak="0">
     <w:nsid w:val="42DA6ECA"/>
     <w:multiLevelType w:val="hybridMultilevel"/>
     <w:tmpl w:val="52BC4570"/>
@@ -9425,7 +9991,120 @@
       </w:pPr>
     </w:lvl>
   </w:abstractNum>
-  <w:abstractNum w:abstractNumId="6" w15:restartNumberingAfterBreak="0">
+  <w:abstractNum w:abstractNumId="10" w15:restartNumberingAfterBreak="0">
+    <w:nsid w:val="4842418C"/>
+    <w:multiLevelType w:val="hybridMultilevel"/>
+    <w:tmpl w:val="4D226C94"/>
+    <w:lvl w:ilvl="0" w:tplc="04090001">
+      <w:start w:val="1"/>
+      <w:numFmt w:val="bullet"/>
+      <w:lvlText w:val=""/>
+      <w:lvlJc w:val="left"/>
+      <w:pPr>
+        <w:ind w:left="2610" w:hanging="360"/>
+      </w:pPr>
+      <w:rPr>
+        <w:rFonts w:ascii="Symbol" w:hAnsi="Symbol" w:hint="default"/>
+      </w:rPr>
+    </w:lvl>
+    <w:lvl w:ilvl="1" w:tplc="04090003" w:tentative="1">
+      <w:start w:val="1"/>
+      <w:numFmt w:val="bullet"/>
+      <w:lvlText w:val="o"/>
+      <w:lvlJc w:val="left"/>
+      <w:pPr>
+        <w:ind w:left="3330" w:hanging="360"/>
+      </w:pPr>
+      <w:rPr>
+        <w:rFonts w:ascii="Courier New" w:hAnsi="Courier New" w:cs="Courier New" w:hint="default"/>
+      </w:rPr>
+    </w:lvl>
+    <w:lvl w:ilvl="2" w:tplc="04090005" w:tentative="1">
+      <w:start w:val="1"/>
+      <w:numFmt w:val="bullet"/>
+      <w:lvlText w:val=""/>
+      <w:lvlJc w:val="left"/>
+      <w:pPr>
+        <w:ind w:left="4050" w:hanging="360"/>
+      </w:pPr>
+      <w:rPr>
+        <w:rFonts w:ascii="Wingdings" w:hAnsi="Wingdings" w:hint="default"/>
+      </w:rPr>
+    </w:lvl>
+    <w:lvl w:ilvl="3" w:tplc="04090001" w:tentative="1">
+      <w:start w:val="1"/>
+      <w:numFmt w:val="bullet"/>
+      <w:lvlText w:val=""/>
+      <w:lvlJc w:val="left"/>
+      <w:pPr>
+        <w:ind w:left="4770" w:hanging="360"/>
+      </w:pPr>
+      <w:rPr>
+        <w:rFonts w:ascii="Symbol" w:hAnsi="Symbol" w:hint="default"/>
+      </w:rPr>
+    </w:lvl>
+    <w:lvl w:ilvl="4" w:tplc="04090003" w:tentative="1">
+      <w:start w:val="1"/>
+      <w:numFmt w:val="bullet"/>
+      <w:lvlText w:val="o"/>
+      <w:lvlJc w:val="left"/>
+      <w:pPr>
+        <w:ind w:left="5490" w:hanging="360"/>
+      </w:pPr>
+      <w:rPr>
+        <w:rFonts w:ascii="Courier New" w:hAnsi="Courier New" w:cs="Courier New" w:hint="default"/>
+      </w:rPr>
+    </w:lvl>
+    <w:lvl w:ilvl="5" w:tplc="04090005" w:tentative="1">
+      <w:start w:val="1"/>
+      <w:numFmt w:val="bullet"/>
+      <w:lvlText w:val=""/>
+      <w:lvlJc w:val="left"/>
+      <w:pPr>
+        <w:ind w:left="6210" w:hanging="360"/>
+      </w:pPr>
+      <w:rPr>
+        <w:rFonts w:ascii="Wingdings" w:hAnsi="Wingdings" w:hint="default"/>
+      </w:rPr>
+    </w:lvl>
+    <w:lvl w:ilvl="6" w:tplc="04090001" w:tentative="1">
+      <w:start w:val="1"/>
+      <w:numFmt w:val="bullet"/>
+      <w:lvlText w:val=""/>
+      <w:lvlJc w:val="left"/>
+      <w:pPr>
+        <w:ind w:left="6930" w:hanging="360"/>
+      </w:pPr>
+      <w:rPr>
+        <w:rFonts w:ascii="Symbol" w:hAnsi="Symbol" w:hint="default"/>
+      </w:rPr>
+    </w:lvl>
+    <w:lvl w:ilvl="7" w:tplc="04090003" w:tentative="1">
+      <w:start w:val="1"/>
+      <w:numFmt w:val="bullet"/>
+      <w:lvlText w:val="o"/>
+      <w:lvlJc w:val="left"/>
+      <w:pPr>
+        <w:ind w:left="7650" w:hanging="360"/>
+      </w:pPr>
+      <w:rPr>
+        <w:rFonts w:ascii="Courier New" w:hAnsi="Courier New" w:cs="Courier New" w:hint="default"/>
+      </w:rPr>
+    </w:lvl>
+    <w:lvl w:ilvl="8" w:tplc="04090005" w:tentative="1">
+      <w:start w:val="1"/>
+      <w:numFmt w:val="bullet"/>
+      <w:lvlText w:val=""/>
+      <w:lvlJc w:val="left"/>
+      <w:pPr>
+        <w:ind w:left="8370" w:hanging="360"/>
+      </w:pPr>
+      <w:rPr>
+        <w:rFonts w:ascii="Wingdings" w:hAnsi="Wingdings" w:hint="default"/>
+      </w:rPr>
+    </w:lvl>
+  </w:abstractNum>
+  <w:abstractNum w:abstractNumId="11" w15:restartNumberingAfterBreak="0">
     <w:nsid w:val="4950334E"/>
     <w:multiLevelType w:val="hybridMultilevel"/>
     <w:tmpl w:val="080E5DA6"/>
@@ -9514,7 +10193,7 @@
       </w:pPr>
     </w:lvl>
   </w:abstractNum>
-  <w:abstractNum w:abstractNumId="7" w15:restartNumberingAfterBreak="0">
+  <w:abstractNum w:abstractNumId="12" w15:restartNumberingAfterBreak="0">
     <w:nsid w:val="4A235B14"/>
     <w:multiLevelType w:val="multilevel"/>
     <w:tmpl w:val="8F88F702"/>
@@ -9627,7 +10306,7 @@
       </w:pPr>
     </w:lvl>
   </w:abstractNum>
-  <w:abstractNum w:abstractNumId="8" w15:restartNumberingAfterBreak="0">
+  <w:abstractNum w:abstractNumId="13" w15:restartNumberingAfterBreak="0">
     <w:nsid w:val="4ACD60E5"/>
     <w:multiLevelType w:val="hybridMultilevel"/>
     <w:tmpl w:val="EA4E68A4"/>
@@ -9713,7 +10392,7 @@
       </w:pPr>
     </w:lvl>
   </w:abstractNum>
-  <w:abstractNum w:abstractNumId="9" w15:restartNumberingAfterBreak="0">
+  <w:abstractNum w:abstractNumId="14" w15:restartNumberingAfterBreak="0">
     <w:nsid w:val="4BC34F31"/>
     <w:multiLevelType w:val="hybridMultilevel"/>
     <w:tmpl w:val="E850FDA0"/>
@@ -9802,7 +10481,7 @@
       </w:pPr>
     </w:lvl>
   </w:abstractNum>
-  <w:abstractNum w:abstractNumId="10" w15:restartNumberingAfterBreak="0">
+  <w:abstractNum w:abstractNumId="15" w15:restartNumberingAfterBreak="0">
     <w:nsid w:val="4C2E4DB5"/>
     <w:multiLevelType w:val="hybridMultilevel"/>
     <w:tmpl w:val="CE041752"/>
@@ -9888,7 +10567,7 @@
       </w:pPr>
     </w:lvl>
   </w:abstractNum>
-  <w:abstractNum w:abstractNumId="11" w15:restartNumberingAfterBreak="0">
+  <w:abstractNum w:abstractNumId="16" w15:restartNumberingAfterBreak="0">
     <w:nsid w:val="507F4C38"/>
     <w:multiLevelType w:val="hybridMultilevel"/>
     <w:tmpl w:val="2DE61DCE"/>
@@ -9977,7 +10656,7 @@
       </w:pPr>
     </w:lvl>
   </w:abstractNum>
-  <w:abstractNum w:abstractNumId="12" w15:restartNumberingAfterBreak="0">
+  <w:abstractNum w:abstractNumId="17" w15:restartNumberingAfterBreak="0">
     <w:nsid w:val="52EF6BE6"/>
     <w:multiLevelType w:val="hybridMultilevel"/>
     <w:tmpl w:val="523A0594"/>
@@ -10066,7 +10745,7 @@
       </w:pPr>
     </w:lvl>
   </w:abstractNum>
-  <w:abstractNum w:abstractNumId="13" w15:restartNumberingAfterBreak="0">
+  <w:abstractNum w:abstractNumId="18" w15:restartNumberingAfterBreak="0">
     <w:nsid w:val="570D44C4"/>
     <w:multiLevelType w:val="hybridMultilevel"/>
     <w:tmpl w:val="5650B4C2"/>
@@ -10155,7 +10834,7 @@
       </w:pPr>
     </w:lvl>
   </w:abstractNum>
-  <w:abstractNum w:abstractNumId="14" w15:restartNumberingAfterBreak="0">
+  <w:abstractNum w:abstractNumId="19" w15:restartNumberingAfterBreak="0">
     <w:nsid w:val="661A403F"/>
     <w:multiLevelType w:val="hybridMultilevel"/>
     <w:tmpl w:val="FD1EEF3C"/>
@@ -10241,7 +10920,7 @@
       </w:pPr>
     </w:lvl>
   </w:abstractNum>
-  <w:abstractNum w:abstractNumId="15" w15:restartNumberingAfterBreak="0">
+  <w:abstractNum w:abstractNumId="20" w15:restartNumberingAfterBreak="0">
     <w:nsid w:val="6F851FD8"/>
     <w:multiLevelType w:val="multilevel"/>
     <w:tmpl w:val="BFB61D04"/>
@@ -10354,7 +11033,7 @@
       </w:pPr>
     </w:lvl>
   </w:abstractNum>
-  <w:abstractNum w:abstractNumId="16" w15:restartNumberingAfterBreak="0">
+  <w:abstractNum w:abstractNumId="21" w15:restartNumberingAfterBreak="0">
     <w:nsid w:val="78F52D37"/>
     <w:multiLevelType w:val="hybridMultilevel"/>
     <w:tmpl w:val="976A270C"/>
@@ -10443,7 +11122,7 @@
       </w:pPr>
     </w:lvl>
   </w:abstractNum>
-  <w:abstractNum w:abstractNumId="17" w15:restartNumberingAfterBreak="0">
+  <w:abstractNum w:abstractNumId="22" w15:restartNumberingAfterBreak="0">
     <w:nsid w:val="7DC06FEB"/>
     <w:multiLevelType w:val="hybridMultilevel"/>
     <w:tmpl w:val="8E943952"/>
@@ -10529,23 +11208,109 @@
       </w:pPr>
     </w:lvl>
   </w:abstractNum>
+  <w:abstractNum w:abstractNumId="23" w15:restartNumberingAfterBreak="0">
+    <w:nsid w:val="7F3D2603"/>
+    <w:multiLevelType w:val="hybridMultilevel"/>
+    <w:tmpl w:val="F8822E68"/>
+    <w:lvl w:ilvl="0" w:tplc="04090013">
+      <w:start w:val="1"/>
+      <w:numFmt w:val="upperRoman"/>
+      <w:lvlText w:val="%1."/>
+      <w:lvlJc w:val="right"/>
+      <w:pPr>
+        <w:ind w:left="2205" w:hanging="360"/>
+      </w:pPr>
+    </w:lvl>
+    <w:lvl w:ilvl="1" w:tplc="04090019" w:tentative="1">
+      <w:start w:val="1"/>
+      <w:numFmt w:val="lowerLetter"/>
+      <w:lvlText w:val="%2."/>
+      <w:lvlJc w:val="left"/>
+      <w:pPr>
+        <w:ind w:left="2925" w:hanging="360"/>
+      </w:pPr>
+    </w:lvl>
+    <w:lvl w:ilvl="2" w:tplc="0409001B" w:tentative="1">
+      <w:start w:val="1"/>
+      <w:numFmt w:val="lowerRoman"/>
+      <w:lvlText w:val="%3."/>
+      <w:lvlJc w:val="right"/>
+      <w:pPr>
+        <w:ind w:left="3645" w:hanging="180"/>
+      </w:pPr>
+    </w:lvl>
+    <w:lvl w:ilvl="3" w:tplc="0409000F" w:tentative="1">
+      <w:start w:val="1"/>
+      <w:numFmt w:val="decimal"/>
+      <w:lvlText w:val="%4."/>
+      <w:lvlJc w:val="left"/>
+      <w:pPr>
+        <w:ind w:left="4365" w:hanging="360"/>
+      </w:pPr>
+    </w:lvl>
+    <w:lvl w:ilvl="4" w:tplc="04090019" w:tentative="1">
+      <w:start w:val="1"/>
+      <w:numFmt w:val="lowerLetter"/>
+      <w:lvlText w:val="%5."/>
+      <w:lvlJc w:val="left"/>
+      <w:pPr>
+        <w:ind w:left="5085" w:hanging="360"/>
+      </w:pPr>
+    </w:lvl>
+    <w:lvl w:ilvl="5" w:tplc="0409001B" w:tentative="1">
+      <w:start w:val="1"/>
+      <w:numFmt w:val="lowerRoman"/>
+      <w:lvlText w:val="%6."/>
+      <w:lvlJc w:val="right"/>
+      <w:pPr>
+        <w:ind w:left="5805" w:hanging="180"/>
+      </w:pPr>
+    </w:lvl>
+    <w:lvl w:ilvl="6" w:tplc="0409000F" w:tentative="1">
+      <w:start w:val="1"/>
+      <w:numFmt w:val="decimal"/>
+      <w:lvlText w:val="%7."/>
+      <w:lvlJc w:val="left"/>
+      <w:pPr>
+        <w:ind w:left="6525" w:hanging="360"/>
+      </w:pPr>
+    </w:lvl>
+    <w:lvl w:ilvl="7" w:tplc="04090019" w:tentative="1">
+      <w:start w:val="1"/>
+      <w:numFmt w:val="lowerLetter"/>
+      <w:lvlText w:val="%8."/>
+      <w:lvlJc w:val="left"/>
+      <w:pPr>
+        <w:ind w:left="7245" w:hanging="360"/>
+      </w:pPr>
+    </w:lvl>
+    <w:lvl w:ilvl="8" w:tplc="0409001B" w:tentative="1">
+      <w:start w:val="1"/>
+      <w:numFmt w:val="lowerRoman"/>
+      <w:lvlText w:val="%9."/>
+      <w:lvlJc w:val="right"/>
+      <w:pPr>
+        <w:ind w:left="7965" w:hanging="180"/>
+      </w:pPr>
+    </w:lvl>
+  </w:abstractNum>
   <w:num w:numId="1">
+    <w:abstractNumId w:val="2"/>
+  </w:num>
+  <w:num w:numId="2">
+    <w:abstractNumId w:val="11"/>
+  </w:num>
+  <w:num w:numId="3">
+    <w:abstractNumId w:val="14"/>
+  </w:num>
+  <w:num w:numId="4">
+    <w:abstractNumId w:val="9"/>
+  </w:num>
+  <w:num w:numId="5">
     <w:abstractNumId w:val="1"/>
   </w:num>
-  <w:num w:numId="2">
-    <w:abstractNumId w:val="6"/>
-  </w:num>
-  <w:num w:numId="3">
-    <w:abstractNumId w:val="9"/>
-  </w:num>
-  <w:num w:numId="4">
-    <w:abstractNumId w:val="5"/>
-  </w:num>
-  <w:num w:numId="5">
-    <w:abstractNumId w:val="0"/>
-  </w:num>
   <w:num w:numId="6">
-    <w:abstractNumId w:val="15"/>
+    <w:abstractNumId w:val="20"/>
     <w:lvlOverride w:ilvl="1">
       <w:lvl w:ilvl="1">
         <w:numFmt w:val="lowerLetter"/>
@@ -10555,7 +11320,7 @@
     </w:lvlOverride>
   </w:num>
   <w:num w:numId="7">
-    <w:abstractNumId w:val="7"/>
+    <w:abstractNumId w:val="12"/>
     <w:lvlOverride w:ilvl="1">
       <w:lvl w:ilvl="1">
         <w:numFmt w:val="lowerLetter"/>
@@ -10565,37 +11330,55 @@
     </w:lvlOverride>
   </w:num>
   <w:num w:numId="8">
+    <w:abstractNumId w:val="22"/>
+  </w:num>
+  <w:num w:numId="9">
+    <w:abstractNumId w:val="3"/>
+  </w:num>
+  <w:num w:numId="10">
+    <w:abstractNumId w:val="16"/>
+  </w:num>
+  <w:num w:numId="11">
+    <w:abstractNumId w:val="19"/>
+  </w:num>
+  <w:num w:numId="12">
+    <w:abstractNumId w:val="15"/>
+  </w:num>
+  <w:num w:numId="13">
+    <w:abstractNumId w:val="18"/>
+  </w:num>
+  <w:num w:numId="14">
+    <w:abstractNumId w:val="4"/>
+  </w:num>
+  <w:num w:numId="15">
+    <w:abstractNumId w:val="13"/>
+  </w:num>
+  <w:num w:numId="16">
     <w:abstractNumId w:val="17"/>
   </w:num>
-  <w:num w:numId="9">
-    <w:abstractNumId w:val="2"/>
+  <w:num w:numId="17">
+    <w:abstractNumId w:val="21"/>
   </w:num>
-  <w:num w:numId="10">
-    <w:abstractNumId w:val="11"/>
+  <w:num w:numId="18">
+    <w:abstractNumId w:val="6"/>
   </w:num>
-  <w:num w:numId="11">
-    <w:abstractNumId w:val="14"/>
-  </w:num>
-  <w:num w:numId="12">
+  <w:num w:numId="19">
     <w:abstractNumId w:val="10"/>
   </w:num>
-  <w:num w:numId="13">
-    <w:abstractNumId w:val="13"/>
-  </w:num>
-  <w:num w:numId="14">
-    <w:abstractNumId w:val="3"/>
-  </w:num>
-  <w:num w:numId="15">
+  <w:num w:numId="20">
     <w:abstractNumId w:val="8"/>
   </w:num>
-  <w:num w:numId="16">
-    <w:abstractNumId w:val="12"/>
+  <w:num w:numId="21">
+    <w:abstractNumId w:val="7"/>
   </w:num>
-  <w:num w:numId="17">
-    <w:abstractNumId w:val="16"/>
+  <w:num w:numId="22">
+    <w:abstractNumId w:val="5"/>
   </w:num>
-  <w:num w:numId="18">
-    <w:abstractNumId w:val="4"/>
+  <w:num w:numId="23">
+    <w:abstractNumId w:val="0"/>
+  </w:num>
+  <w:num w:numId="24">
+    <w:abstractNumId w:val="23"/>
   </w:num>
 </w:numbering>
 </file>
@@ -11355,7 +12138,7 @@
 </file>
 
 <file path=customXml/itemProps1.xml><?xml version="1.0" encoding="utf-8"?>
-<ds:datastoreItem xmlns:ds="http://schemas.openxmlformats.org/officeDocument/2006/customXml" ds:itemID="{83185C0E-4DE9-43DC-A426-A095A7770381}">
+<ds:datastoreItem xmlns:ds="http://schemas.openxmlformats.org/officeDocument/2006/customXml" ds:itemID="{E090F0BF-0085-4845-ADD8-176B39DD626F}">
   <ds:schemaRefs>
     <ds:schemaRef ds:uri="http://schemas.openxmlformats.org/officeDocument/2006/bibliography"/>
   </ds:schemaRefs>

</xml_diff>

<commit_message>
updated project proposal with detailed steps
</commit_message>
<xml_diff>
--- a/DV Project Proposal.docx
+++ b/DV Project Proposal.docx
@@ -148,7 +148,7 @@
               </wp:anchor>
             </w:drawing>
           </mc:Choice>
-          <mc:Fallback xmlns:w16cid="http://schemas.microsoft.com/office/word/2016/wordml/cid" xmlns:am3d="http://schemas.microsoft.com/office/drawing/2017/model3d" xmlns:aink="http://schemas.microsoft.com/office/drawing/2016/ink" xmlns:cx8="http://schemas.microsoft.com/office/drawing/2016/5/14/chartex" xmlns:cx7="http://schemas.microsoft.com/office/drawing/2016/5/13/chartex" xmlns:cx6="http://schemas.microsoft.com/office/drawing/2016/5/12/chartex" xmlns:cx5="http://schemas.microsoft.com/office/drawing/2016/5/11/chartex" xmlns:cx4="http://schemas.microsoft.com/office/drawing/2016/5/10/chartex" xmlns:cx3="http://schemas.microsoft.com/office/drawing/2016/5/9/chartex" xmlns:cx2="http://schemas.microsoft.com/office/drawing/2015/10/21/chartex">
+          <mc:Fallback>
             <w:pict>
               <v:shapetype w14:anchorId="279DCC57" id="_x0000_t202" coordsize="21600,21600" o:spt="202" path="m,l,21600r21600,l21600,xe">
                 <v:stroke joinstyle="miter"/>
@@ -244,7 +244,7 @@
               </wp:anchor>
             </w:drawing>
           </mc:Choice>
-          <mc:Fallback xmlns:w16cid="http://schemas.microsoft.com/office/word/2016/wordml/cid" xmlns:am3d="http://schemas.microsoft.com/office/drawing/2017/model3d" xmlns:aink="http://schemas.microsoft.com/office/drawing/2016/ink" xmlns:cx8="http://schemas.microsoft.com/office/drawing/2016/5/14/chartex" xmlns:cx7="http://schemas.microsoft.com/office/drawing/2016/5/13/chartex" xmlns:cx6="http://schemas.microsoft.com/office/drawing/2016/5/12/chartex" xmlns:cx5="http://schemas.microsoft.com/office/drawing/2016/5/11/chartex" xmlns:cx4="http://schemas.microsoft.com/office/drawing/2016/5/10/chartex" xmlns:cx3="http://schemas.microsoft.com/office/drawing/2016/5/9/chartex" xmlns:cx2="http://schemas.microsoft.com/office/drawing/2015/10/21/chartex">
+          <mc:Fallback>
             <w:pict>
               <v:shape w14:anchorId="18B8B599" id="Text Box 11" o:spid="_x0000_s1027" type="#_x0000_t202" style="position:absolute;margin-left:220.5pt;margin-top:98.6pt;width:100.5pt;height:20.25pt;z-index:251666432;visibility:visible;mso-wrap-style:square;mso-wrap-distance-left:9pt;mso-wrap-distance-top:0;mso-wrap-distance-right:9pt;mso-wrap-distance-bottom:0;mso-position-horizontal:absolute;mso-position-horizontal-relative:text;mso-position-vertical:absolute;mso-position-vertical-relative:text;v-text-anchor:top" o:gfxdata="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" filled="f" stroked="f">
                 <v:textbox>
@@ -339,7 +339,7 @@
               </wp:anchor>
             </w:drawing>
           </mc:Choice>
-          <mc:Fallback xmlns:w16cid="http://schemas.microsoft.com/office/word/2016/wordml/cid" xmlns:am3d="http://schemas.microsoft.com/office/drawing/2017/model3d" xmlns:aink="http://schemas.microsoft.com/office/drawing/2016/ink" xmlns:cx8="http://schemas.microsoft.com/office/drawing/2016/5/14/chartex" xmlns:cx7="http://schemas.microsoft.com/office/drawing/2016/5/13/chartex" xmlns:cx6="http://schemas.microsoft.com/office/drawing/2016/5/12/chartex" xmlns:cx5="http://schemas.microsoft.com/office/drawing/2016/5/11/chartex" xmlns:cx4="http://schemas.microsoft.com/office/drawing/2016/5/10/chartex" xmlns:cx3="http://schemas.microsoft.com/office/drawing/2016/5/9/chartex" xmlns:cx2="http://schemas.microsoft.com/office/drawing/2015/10/21/chartex">
+          <mc:Fallback>
             <w:pict>
               <v:shape w14:anchorId="15B846A7" id="Text Box 4" o:spid="_x0000_s1028" type="#_x0000_t202" style="position:absolute;margin-left:156pt;margin-top:283.1pt;width:137.25pt;height:41.25pt;z-index:251663360;visibility:visible;mso-wrap-style:square;mso-width-percent:0;mso-height-percent:0;mso-wrap-distance-left:9pt;mso-wrap-distance-top:0;mso-wrap-distance-right:9pt;mso-wrap-distance-bottom:0;mso-position-horizontal:absolute;mso-position-horizontal-relative:text;mso-position-vertical:absolute;mso-position-vertical-relative:text;mso-width-percent:0;mso-height-percent:0;mso-width-relative:margin;mso-height-relative:margin;v-text-anchor:top" o:gfxdata="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" fillcolor="white [3201]" strokeweight=".5pt">
                 <v:textbox>
@@ -423,7 +423,7 @@
               </wp:anchor>
             </w:drawing>
           </mc:Choice>
-          <mc:Fallback xmlns:w16cid="http://schemas.microsoft.com/office/word/2016/wordml/cid" xmlns:am3d="http://schemas.microsoft.com/office/drawing/2017/model3d" xmlns:aink="http://schemas.microsoft.com/office/drawing/2016/ink" xmlns:cx8="http://schemas.microsoft.com/office/drawing/2016/5/14/chartex" xmlns:cx7="http://schemas.microsoft.com/office/drawing/2016/5/13/chartex" xmlns:cx6="http://schemas.microsoft.com/office/drawing/2016/5/12/chartex" xmlns:cx5="http://schemas.microsoft.com/office/drawing/2016/5/11/chartex" xmlns:cx4="http://schemas.microsoft.com/office/drawing/2016/5/10/chartex" xmlns:cx3="http://schemas.microsoft.com/office/drawing/2016/5/9/chartex" xmlns:cx2="http://schemas.microsoft.com/office/drawing/2015/10/21/chartex">
+          <mc:Fallback xmlns:cx2="http://schemas.microsoft.com/office/drawing/2015/10/21/chartex" xmlns:cx3="http://schemas.microsoft.com/office/drawing/2016/5/9/chartex" xmlns:cx4="http://schemas.microsoft.com/office/drawing/2016/5/10/chartex" xmlns:cx5="http://schemas.microsoft.com/office/drawing/2016/5/11/chartex" xmlns:cx6="http://schemas.microsoft.com/office/drawing/2016/5/12/chartex" xmlns:cx7="http://schemas.microsoft.com/office/drawing/2016/5/13/chartex" xmlns:cx8="http://schemas.microsoft.com/office/drawing/2016/5/14/chartex" xmlns:aink="http://schemas.microsoft.com/office/drawing/2016/ink" xmlns:am3d="http://schemas.microsoft.com/office/drawing/2017/model3d" xmlns:w16cid="http://schemas.microsoft.com/office/word/2016/wordml/cid">
             <w:pict>
               <v:shapetype w14:anchorId="5EB301B1" id="_x0000_t32" coordsize="21600,21600" o:spt="32" o:oned="t" path="m,l21600,21600e" filled="f">
                 <v:path arrowok="t" fillok="f" o:connecttype="none"/>
@@ -496,7 +496,7 @@
               </wp:anchor>
             </w:drawing>
           </mc:Choice>
-          <mc:Fallback xmlns:w16cid="http://schemas.microsoft.com/office/word/2016/wordml/cid" xmlns:am3d="http://schemas.microsoft.com/office/drawing/2017/model3d" xmlns:aink="http://schemas.microsoft.com/office/drawing/2016/ink" xmlns:cx8="http://schemas.microsoft.com/office/drawing/2016/5/14/chartex" xmlns:cx7="http://schemas.microsoft.com/office/drawing/2016/5/13/chartex" xmlns:cx6="http://schemas.microsoft.com/office/drawing/2016/5/12/chartex" xmlns:cx5="http://schemas.microsoft.com/office/drawing/2016/5/11/chartex" xmlns:cx4="http://schemas.microsoft.com/office/drawing/2016/5/10/chartex" xmlns:cx3="http://schemas.microsoft.com/office/drawing/2016/5/9/chartex" xmlns:cx2="http://schemas.microsoft.com/office/drawing/2015/10/21/chartex">
+          <mc:Fallback xmlns:cx2="http://schemas.microsoft.com/office/drawing/2015/10/21/chartex" xmlns:cx3="http://schemas.microsoft.com/office/drawing/2016/5/9/chartex" xmlns:cx4="http://schemas.microsoft.com/office/drawing/2016/5/10/chartex" xmlns:cx5="http://schemas.microsoft.com/office/drawing/2016/5/11/chartex" xmlns:cx6="http://schemas.microsoft.com/office/drawing/2016/5/12/chartex" xmlns:cx7="http://schemas.microsoft.com/office/drawing/2016/5/13/chartex" xmlns:cx8="http://schemas.microsoft.com/office/drawing/2016/5/14/chartex" xmlns:aink="http://schemas.microsoft.com/office/drawing/2016/ink" xmlns:am3d="http://schemas.microsoft.com/office/drawing/2017/model3d" xmlns:w16cid="http://schemas.microsoft.com/office/word/2016/wordml/cid">
             <w:pict>
               <v:shape w14:anchorId="19E3FA0F" id="Straight Arrow Connector 8" o:spid="_x0000_s1026" type="#_x0000_t32" style="position:absolute;margin-left:220.5pt;margin-top:70.85pt;width:0;height:76.5pt;z-index:251664384;visibility:visible;mso-wrap-style:square;mso-wrap-distance-left:9pt;mso-wrap-distance-top:0;mso-wrap-distance-right:9pt;mso-wrap-distance-bottom:0;mso-position-horizontal:absolute;mso-position-horizontal-relative:text;mso-position-vertical:absolute;mso-position-vertical-relative:text" o:gfxdata="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" strokecolor="black [3200]" strokeweight=".5pt">
                 <v:stroke endarrow="block" joinstyle="miter"/>
@@ -583,7 +583,7 @@
               </wp:anchor>
             </w:drawing>
           </mc:Choice>
-          <mc:Fallback xmlns:w16cid="http://schemas.microsoft.com/office/word/2016/wordml/cid" xmlns:am3d="http://schemas.microsoft.com/office/drawing/2017/model3d" xmlns:aink="http://schemas.microsoft.com/office/drawing/2016/ink" xmlns:cx8="http://schemas.microsoft.com/office/drawing/2016/5/14/chartex" xmlns:cx7="http://schemas.microsoft.com/office/drawing/2016/5/13/chartex" xmlns:cx6="http://schemas.microsoft.com/office/drawing/2016/5/12/chartex" xmlns:cx5="http://schemas.microsoft.com/office/drawing/2016/5/11/chartex" xmlns:cx4="http://schemas.microsoft.com/office/drawing/2016/5/10/chartex" xmlns:cx3="http://schemas.microsoft.com/office/drawing/2016/5/9/chartex" xmlns:cx2="http://schemas.microsoft.com/office/drawing/2015/10/21/chartex">
+          <mc:Fallback>
             <w:pict>
               <v:shape w14:anchorId="3A0150FE" id="Text Box 3" o:spid="_x0000_s1029" type="#_x0000_t202" style="position:absolute;margin-left:156pt;margin-top:147.3pt;width:133.5pt;height:72.75pt;z-index:251661312;visibility:visible;mso-wrap-style:square;mso-width-percent:0;mso-height-percent:0;mso-wrap-distance-left:9pt;mso-wrap-distance-top:0;mso-wrap-distance-right:9pt;mso-wrap-distance-bottom:0;mso-position-horizontal:absolute;mso-position-horizontal-relative:text;mso-position-vertical:absolute;mso-position-vertical-relative:text;mso-width-percent:0;mso-height-percent:0;mso-width-relative:margin;mso-height-relative:margin;v-text-anchor:top" o:gfxdata="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" fillcolor="white [3201]" strokeweight=".5pt">
                 <v:textbox>
@@ -697,7 +697,7 @@
               </wp:anchor>
             </w:drawing>
           </mc:Choice>
-          <mc:Fallback xmlns:w16cid="http://schemas.microsoft.com/office/word/2016/wordml/cid" xmlns:am3d="http://schemas.microsoft.com/office/drawing/2017/model3d" xmlns:aink="http://schemas.microsoft.com/office/drawing/2016/ink" xmlns:cx8="http://schemas.microsoft.com/office/drawing/2016/5/14/chartex" xmlns:cx7="http://schemas.microsoft.com/office/drawing/2016/5/13/chartex" xmlns:cx6="http://schemas.microsoft.com/office/drawing/2016/5/12/chartex" xmlns:cx5="http://schemas.microsoft.com/office/drawing/2016/5/11/chartex" xmlns:cx4="http://schemas.microsoft.com/office/drawing/2016/5/10/chartex" xmlns:cx3="http://schemas.microsoft.com/office/drawing/2016/5/9/chartex" xmlns:cx2="http://schemas.microsoft.com/office/drawing/2015/10/21/chartex">
+          <mc:Fallback>
             <w:pict>
               <v:shape w14:anchorId="3C787252" id="Text Box 2" o:spid="_x0000_s1030" type="#_x0000_t202" style="position:absolute;margin-left:159.75pt;margin-top:27.35pt;width:133.5pt;height:43.5pt;z-index:251659264;visibility:visible;mso-wrap-style:square;mso-width-percent:0;mso-height-percent:0;mso-wrap-distance-left:9pt;mso-wrap-distance-top:0;mso-wrap-distance-right:9pt;mso-wrap-distance-bottom:0;mso-position-horizontal:absolute;mso-position-horizontal-relative:text;mso-position-vertical:absolute;mso-position-vertical-relative:text;mso-width-percent:0;mso-height-percent:0;mso-width-relative:margin;mso-height-relative:margin;v-text-anchor:top" o:gfxdata="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" fillcolor="white [3201]" strokeweight=".5pt">
                 <v:textbox>
@@ -1024,7 +1024,7 @@
               </wp:anchor>
             </w:drawing>
           </mc:Choice>
-          <mc:Fallback xmlns:w16cid="http://schemas.microsoft.com/office/word/2016/wordml/cid" xmlns:am3d="http://schemas.microsoft.com/office/drawing/2017/model3d" xmlns:aink="http://schemas.microsoft.com/office/drawing/2016/ink" xmlns:cx8="http://schemas.microsoft.com/office/drawing/2016/5/14/chartex" xmlns:cx7="http://schemas.microsoft.com/office/drawing/2016/5/13/chartex" xmlns:cx6="http://schemas.microsoft.com/office/drawing/2016/5/12/chartex" xmlns:cx5="http://schemas.microsoft.com/office/drawing/2016/5/11/chartex" xmlns:cx4="http://schemas.microsoft.com/office/drawing/2016/5/10/chartex" xmlns:cx3="http://schemas.microsoft.com/office/drawing/2016/5/9/chartex" xmlns:cx2="http://schemas.microsoft.com/office/drawing/2015/10/21/chartex">
+          <mc:Fallback>
             <w:pict>
               <v:shape w14:anchorId="2542337F" id="Text Box 22" o:spid="_x0000_s1031" type="#_x0000_t202" style="position:absolute;left:0;text-align:left;margin-left:253.5pt;margin-top:1.45pt;width:133.5pt;height:43.5pt;z-index:251692032;visibility:visible;mso-wrap-style:square;mso-width-percent:0;mso-height-percent:0;mso-wrap-distance-left:9pt;mso-wrap-distance-top:0;mso-wrap-distance-right:9pt;mso-wrap-distance-bottom:0;mso-position-horizontal:absolute;mso-position-horizontal-relative:text;mso-position-vertical:absolute;mso-position-vertical-relative:text;mso-width-percent:0;mso-height-percent:0;mso-width-relative:margin;mso-height-relative:margin;v-text-anchor:top" o:gfxdata="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" fillcolor="white [3201]" strokeweight=".5pt">
                 <v:textbox>
@@ -1158,7 +1158,7 @@
               </wp:anchor>
             </w:drawing>
           </mc:Choice>
-          <mc:Fallback xmlns:w16cid="http://schemas.microsoft.com/office/word/2016/wordml/cid" xmlns:am3d="http://schemas.microsoft.com/office/drawing/2017/model3d" xmlns:aink="http://schemas.microsoft.com/office/drawing/2016/ink" xmlns:cx8="http://schemas.microsoft.com/office/drawing/2016/5/14/chartex" xmlns:cx7="http://schemas.microsoft.com/office/drawing/2016/5/13/chartex" xmlns:cx6="http://schemas.microsoft.com/office/drawing/2016/5/12/chartex" xmlns:cx5="http://schemas.microsoft.com/office/drawing/2016/5/11/chartex" xmlns:cx4="http://schemas.microsoft.com/office/drawing/2016/5/10/chartex" xmlns:cx3="http://schemas.microsoft.com/office/drawing/2016/5/9/chartex" xmlns:cx2="http://schemas.microsoft.com/office/drawing/2015/10/21/chartex">
+          <mc:Fallback>
             <w:pict>
               <v:shape w14:anchorId="5AF6FCB8" id="Text Box 1" o:spid="_x0000_s1032" type="#_x0000_t202" style="position:absolute;left:0;text-align:left;margin-left:73.5pt;margin-top:.75pt;width:133.5pt;height:43.5pt;z-index:251670528;visibility:visible;mso-wrap-style:square;mso-width-percent:0;mso-height-percent:0;mso-wrap-distance-left:9pt;mso-wrap-distance-top:0;mso-wrap-distance-right:9pt;mso-wrap-distance-bottom:0;mso-position-horizontal:absolute;mso-position-horizontal-relative:text;mso-position-vertical:absolute;mso-position-vertical-relative:text;mso-width-percent:0;mso-height-percent:0;mso-width-relative:margin;mso-height-relative:margin;v-text-anchor:top" o:gfxdata="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" fillcolor="white [3201]" strokeweight=".5pt">
                 <v:textbox>
@@ -1285,7 +1285,7 @@
               </wp:anchor>
             </w:drawing>
           </mc:Choice>
-          <mc:Fallback xmlns:w16cid="http://schemas.microsoft.com/office/word/2016/wordml/cid" xmlns:am3d="http://schemas.microsoft.com/office/drawing/2017/model3d" xmlns:aink="http://schemas.microsoft.com/office/drawing/2016/ink" xmlns:cx8="http://schemas.microsoft.com/office/drawing/2016/5/14/chartex" xmlns:cx7="http://schemas.microsoft.com/office/drawing/2016/5/13/chartex" xmlns:cx6="http://schemas.microsoft.com/office/drawing/2016/5/12/chartex" xmlns:cx5="http://schemas.microsoft.com/office/drawing/2016/5/11/chartex" xmlns:cx4="http://schemas.microsoft.com/office/drawing/2016/5/10/chartex" xmlns:cx3="http://schemas.microsoft.com/office/drawing/2016/5/9/chartex" xmlns:cx2="http://schemas.microsoft.com/office/drawing/2015/10/21/chartex">
+          <mc:Fallback>
             <w:pict>
               <v:shape w14:anchorId="45037323" id="Text Box 14" o:spid="_x0000_s1033" type="#_x0000_t202" style="position:absolute;left:0;text-align:left;margin-left:164.25pt;margin-top:261pt;width:139.5pt;height:26.25pt;z-index:251682816;visibility:visible;mso-wrap-style:square;mso-width-percent:0;mso-height-percent:0;mso-wrap-distance-left:9pt;mso-wrap-distance-top:0;mso-wrap-distance-right:9pt;mso-wrap-distance-bottom:0;mso-position-horizontal:absolute;mso-position-horizontal-relative:margin;mso-position-vertical:absolute;mso-position-vertical-relative:text;mso-width-percent:0;mso-height-percent:0;mso-width-relative:margin;mso-height-relative:margin;v-text-anchor:top" o:gfxdata="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" fillcolor="white [3201]" strokeweight=".5pt">
                 <v:textbox>
@@ -1397,7 +1397,7 @@
               </wp:anchor>
             </w:drawing>
           </mc:Choice>
-          <mc:Fallback xmlns:w16cid="http://schemas.microsoft.com/office/word/2016/wordml/cid" xmlns:am3d="http://schemas.microsoft.com/office/drawing/2017/model3d" xmlns:aink="http://schemas.microsoft.com/office/drawing/2016/ink" xmlns:cx8="http://schemas.microsoft.com/office/drawing/2016/5/14/chartex" xmlns:cx7="http://schemas.microsoft.com/office/drawing/2016/5/13/chartex" xmlns:cx6="http://schemas.microsoft.com/office/drawing/2016/5/12/chartex" xmlns:cx5="http://schemas.microsoft.com/office/drawing/2016/5/11/chartex" xmlns:cx4="http://schemas.microsoft.com/office/drawing/2016/5/10/chartex" xmlns:cx3="http://schemas.microsoft.com/office/drawing/2016/5/9/chartex" xmlns:cx2="http://schemas.microsoft.com/office/drawing/2015/10/21/chartex">
+          <mc:Fallback>
             <w:pict>
               <v:shape w14:anchorId="29095A73" id="Text Box 13" o:spid="_x0000_s1034" type="#_x0000_t202" style="position:absolute;left:0;text-align:left;margin-left:239.25pt;margin-top:217.5pt;width:123pt;height:20.25pt;z-index:251680768;visibility:visible;mso-wrap-style:square;mso-width-percent:0;mso-wrap-distance-left:9pt;mso-wrap-distance-top:0;mso-wrap-distance-right:9pt;mso-wrap-distance-bottom:0;mso-position-horizontal:absolute;mso-position-horizontal-relative:text;mso-position-vertical:absolute;mso-position-vertical-relative:text;mso-width-percent:0;mso-width-relative:margin;v-text-anchor:top" o:gfxdata="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" filled="f" stroked="f">
                 <v:textbox>
@@ -1474,7 +1474,7 @@
               </wp:anchor>
             </w:drawing>
           </mc:Choice>
-          <mc:Fallback xmlns:w16cid="http://schemas.microsoft.com/office/word/2016/wordml/cid" xmlns:am3d="http://schemas.microsoft.com/office/drawing/2017/model3d" xmlns:aink="http://schemas.microsoft.com/office/drawing/2016/ink" xmlns:cx8="http://schemas.microsoft.com/office/drawing/2016/5/14/chartex" xmlns:cx7="http://schemas.microsoft.com/office/drawing/2016/5/13/chartex" xmlns:cx6="http://schemas.microsoft.com/office/drawing/2016/5/12/chartex" xmlns:cx5="http://schemas.microsoft.com/office/drawing/2016/5/11/chartex" xmlns:cx4="http://schemas.microsoft.com/office/drawing/2016/5/10/chartex" xmlns:cx3="http://schemas.microsoft.com/office/drawing/2016/5/9/chartex" xmlns:cx2="http://schemas.microsoft.com/office/drawing/2015/10/21/chartex">
+          <mc:Fallback xmlns:cx2="http://schemas.microsoft.com/office/drawing/2015/10/21/chartex" xmlns:cx3="http://schemas.microsoft.com/office/drawing/2016/5/9/chartex" xmlns:cx4="http://schemas.microsoft.com/office/drawing/2016/5/10/chartex" xmlns:cx5="http://schemas.microsoft.com/office/drawing/2016/5/11/chartex" xmlns:cx6="http://schemas.microsoft.com/office/drawing/2016/5/12/chartex" xmlns:cx7="http://schemas.microsoft.com/office/drawing/2016/5/13/chartex" xmlns:cx8="http://schemas.microsoft.com/office/drawing/2016/5/14/chartex" xmlns:aink="http://schemas.microsoft.com/office/drawing/2016/ink" xmlns:am3d="http://schemas.microsoft.com/office/drawing/2017/model3d" xmlns:w16cid="http://schemas.microsoft.com/office/word/2016/wordml/cid">
             <w:pict>
               <v:shapetype w14:anchorId="75CC2909" id="_x0000_t32" coordsize="21600,21600" o:spt="32" o:oned="t" path="m,l21600,21600e" filled="f">
                 <v:path arrowok="t" fillok="f" o:connecttype="none"/>
@@ -1566,7 +1566,7 @@
               </wp:anchor>
             </w:drawing>
           </mc:Choice>
-          <mc:Fallback xmlns:w16cid="http://schemas.microsoft.com/office/word/2016/wordml/cid" xmlns:am3d="http://schemas.microsoft.com/office/drawing/2017/model3d" xmlns:aink="http://schemas.microsoft.com/office/drawing/2016/ink" xmlns:cx8="http://schemas.microsoft.com/office/drawing/2016/5/14/chartex" xmlns:cx7="http://schemas.microsoft.com/office/drawing/2016/5/13/chartex" xmlns:cx6="http://schemas.microsoft.com/office/drawing/2016/5/12/chartex" xmlns:cx5="http://schemas.microsoft.com/office/drawing/2016/5/11/chartex" xmlns:cx4="http://schemas.microsoft.com/office/drawing/2016/5/10/chartex" xmlns:cx3="http://schemas.microsoft.com/office/drawing/2016/5/9/chartex" xmlns:cx2="http://schemas.microsoft.com/office/drawing/2015/10/21/chartex">
+          <mc:Fallback>
             <w:pict>
               <v:shape w14:anchorId="3506DC28" id="Text Box 7" o:spid="_x0000_s1035" type="#_x0000_t202" style="position:absolute;left:0;text-align:left;margin-left:0;margin-top:123pt;width:133.5pt;height:72.75pt;z-index:251676672;visibility:visible;mso-wrap-style:square;mso-width-percent:0;mso-height-percent:0;mso-wrap-distance-left:9pt;mso-wrap-distance-top:0;mso-wrap-distance-right:9pt;mso-wrap-distance-bottom:0;mso-position-horizontal:center;mso-position-horizontal-relative:margin;mso-position-vertical:absolute;mso-position-vertical-relative:text;mso-width-percent:0;mso-height-percent:0;mso-width-relative:margin;mso-height-relative:margin;v-text-anchor:top" o:gfxdata="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" fillcolor="white [3201]" strokeweight=".5pt">
                 <v:textbox>
@@ -1665,7 +1665,7 @@
               </wp:anchor>
             </w:drawing>
           </mc:Choice>
-          <mc:Fallback xmlns:w16cid="http://schemas.microsoft.com/office/word/2016/wordml/cid" xmlns:am3d="http://schemas.microsoft.com/office/drawing/2017/model3d" xmlns:aink="http://schemas.microsoft.com/office/drawing/2016/ink" xmlns:cx8="http://schemas.microsoft.com/office/drawing/2016/5/14/chartex" xmlns:cx7="http://schemas.microsoft.com/office/drawing/2016/5/13/chartex" xmlns:cx6="http://schemas.microsoft.com/office/drawing/2016/5/12/chartex" xmlns:cx5="http://schemas.microsoft.com/office/drawing/2016/5/11/chartex" xmlns:cx4="http://schemas.microsoft.com/office/drawing/2016/5/10/chartex" xmlns:cx3="http://schemas.microsoft.com/office/drawing/2016/5/9/chartex" xmlns:cx2="http://schemas.microsoft.com/office/drawing/2015/10/21/chartex">
+          <mc:Fallback xmlns:cx2="http://schemas.microsoft.com/office/drawing/2015/10/21/chartex" xmlns:cx3="http://schemas.microsoft.com/office/drawing/2016/5/9/chartex" xmlns:cx4="http://schemas.microsoft.com/office/drawing/2016/5/10/chartex" xmlns:cx5="http://schemas.microsoft.com/office/drawing/2016/5/11/chartex" xmlns:cx6="http://schemas.microsoft.com/office/drawing/2016/5/12/chartex" xmlns:cx7="http://schemas.microsoft.com/office/drawing/2016/5/13/chartex" xmlns:cx8="http://schemas.microsoft.com/office/drawing/2016/5/14/chartex" xmlns:aink="http://schemas.microsoft.com/office/drawing/2016/ink" xmlns:am3d="http://schemas.microsoft.com/office/drawing/2017/model3d" xmlns:w16cid="http://schemas.microsoft.com/office/word/2016/wordml/cid">
             <w:pict>
               <v:shape w14:anchorId="342940D6" id="Straight Arrow Connector 23" o:spid="_x0000_s1026" type="#_x0000_t32" style="position:absolute;margin-left:239.25pt;margin-top:18.15pt;width:108.75pt;height:76.5pt;flip:x;z-index:251694080;visibility:visible;mso-wrap-style:square;mso-width-percent:0;mso-height-percent:0;mso-wrap-distance-left:9pt;mso-wrap-distance-top:0;mso-wrap-distance-right:9pt;mso-wrap-distance-bottom:0;mso-position-horizontal:absolute;mso-position-horizontal-relative:margin;mso-position-vertical:absolute;mso-position-vertical-relative:text;mso-width-percent:0;mso-height-percent:0;mso-width-relative:margin;mso-height-relative:margin" o:gfxdata="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" strokecolor="black [3200]" strokeweight=".5pt">
                 <v:stroke endarrow="block" joinstyle="miter"/>
@@ -1741,7 +1741,7 @@
               </wp:anchor>
             </w:drawing>
           </mc:Choice>
-          <mc:Fallback xmlns:w16cid="http://schemas.microsoft.com/office/word/2016/wordml/cid" xmlns:am3d="http://schemas.microsoft.com/office/drawing/2017/model3d" xmlns:aink="http://schemas.microsoft.com/office/drawing/2016/ink" xmlns:cx8="http://schemas.microsoft.com/office/drawing/2016/5/14/chartex" xmlns:cx7="http://schemas.microsoft.com/office/drawing/2016/5/13/chartex" xmlns:cx6="http://schemas.microsoft.com/office/drawing/2016/5/12/chartex" xmlns:cx5="http://schemas.microsoft.com/office/drawing/2016/5/11/chartex" xmlns:cx4="http://schemas.microsoft.com/office/drawing/2016/5/10/chartex" xmlns:cx3="http://schemas.microsoft.com/office/drawing/2016/5/9/chartex" xmlns:cx2="http://schemas.microsoft.com/office/drawing/2015/10/21/chartex">
+          <mc:Fallback xmlns:cx2="http://schemas.microsoft.com/office/drawing/2015/10/21/chartex" xmlns:cx3="http://schemas.microsoft.com/office/drawing/2016/5/9/chartex" xmlns:cx4="http://schemas.microsoft.com/office/drawing/2016/5/10/chartex" xmlns:cx5="http://schemas.microsoft.com/office/drawing/2016/5/11/chartex" xmlns:cx6="http://schemas.microsoft.com/office/drawing/2016/5/12/chartex" xmlns:cx7="http://schemas.microsoft.com/office/drawing/2016/5/13/chartex" xmlns:cx8="http://schemas.microsoft.com/office/drawing/2016/5/14/chartex" xmlns:aink="http://schemas.microsoft.com/office/drawing/2016/ink" xmlns:am3d="http://schemas.microsoft.com/office/drawing/2017/model3d" xmlns:w16cid="http://schemas.microsoft.com/office/word/2016/wordml/cid">
             <w:pict>
               <v:shape w14:anchorId="3E6F253D" id="Straight Arrow Connector 5" o:spid="_x0000_s1026" type="#_x0000_t32" style="position:absolute;margin-left:132pt;margin-top:17.4pt;width:102pt;height:77.25pt;z-index:251672576;visibility:visible;mso-wrap-style:square;mso-width-percent:0;mso-height-percent:0;mso-wrap-distance-left:9pt;mso-wrap-distance-top:0;mso-wrap-distance-right:9pt;mso-wrap-distance-bottom:0;mso-position-horizontal:absolute;mso-position-horizontal-relative:margin;mso-position-vertical:absolute;mso-position-vertical-relative:text;mso-width-percent:0;mso-height-percent:0;mso-width-relative:margin;mso-height-relative:margin" o:gfxdata="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" strokecolor="black [3200]" strokeweight=".5pt">
                 <v:stroke endarrow="block" joinstyle="miter"/>
@@ -1834,7 +1834,7 @@
               </wp:anchor>
             </w:drawing>
           </mc:Choice>
-          <mc:Fallback xmlns:w16cid="http://schemas.microsoft.com/office/word/2016/wordml/cid" xmlns:am3d="http://schemas.microsoft.com/office/drawing/2017/model3d" xmlns:aink="http://schemas.microsoft.com/office/drawing/2016/ink" xmlns:cx8="http://schemas.microsoft.com/office/drawing/2016/5/14/chartex" xmlns:cx7="http://schemas.microsoft.com/office/drawing/2016/5/13/chartex" xmlns:cx6="http://schemas.microsoft.com/office/drawing/2016/5/12/chartex" xmlns:cx5="http://schemas.microsoft.com/office/drawing/2016/5/11/chartex" xmlns:cx4="http://schemas.microsoft.com/office/drawing/2016/5/10/chartex" xmlns:cx3="http://schemas.microsoft.com/office/drawing/2016/5/9/chartex" xmlns:cx2="http://schemas.microsoft.com/office/drawing/2015/10/21/chartex">
+          <mc:Fallback>
             <w:pict>
               <v:shape w14:anchorId="4587BF51" id="Text Box 6" o:spid="_x0000_s1036" type="#_x0000_t202" style="position:absolute;margin-left:192.75pt;margin-top:13.15pt;width:100.5pt;height:20.25pt;z-index:251674624;visibility:visible;mso-wrap-style:square;mso-wrap-distance-left:9pt;mso-wrap-distance-top:0;mso-wrap-distance-right:9pt;mso-wrap-distance-bottom:0;mso-position-horizontal:absolute;mso-position-horizontal-relative:text;mso-position-vertical:absolute;mso-position-vertical-relative:text;v-text-anchor:top" o:gfxdata="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" filled="f" stroked="f">
                 <v:textbox>
@@ -1945,7 +1945,7 @@
               </wp:anchor>
             </w:drawing>
           </mc:Choice>
-          <mc:Fallback xmlns:w16cid="http://schemas.microsoft.com/office/word/2016/wordml/cid" xmlns:am3d="http://schemas.microsoft.com/office/drawing/2017/model3d" xmlns:aink="http://schemas.microsoft.com/office/drawing/2016/ink" xmlns:cx8="http://schemas.microsoft.com/office/drawing/2016/5/14/chartex" xmlns:cx7="http://schemas.microsoft.com/office/drawing/2016/5/13/chartex" xmlns:cx6="http://schemas.microsoft.com/office/drawing/2016/5/12/chartex" xmlns:cx5="http://schemas.microsoft.com/office/drawing/2016/5/11/chartex" xmlns:cx4="http://schemas.microsoft.com/office/drawing/2016/5/10/chartex" xmlns:cx3="http://schemas.microsoft.com/office/drawing/2016/5/9/chartex" xmlns:cx2="http://schemas.microsoft.com/office/drawing/2015/10/21/chartex">
+          <mc:Fallback xmlns:cx2="http://schemas.microsoft.com/office/drawing/2015/10/21/chartex" xmlns:cx3="http://schemas.microsoft.com/office/drawing/2016/5/9/chartex" xmlns:cx4="http://schemas.microsoft.com/office/drawing/2016/5/10/chartex" xmlns:cx5="http://schemas.microsoft.com/office/drawing/2016/5/11/chartex" xmlns:cx6="http://schemas.microsoft.com/office/drawing/2016/5/12/chartex" xmlns:cx7="http://schemas.microsoft.com/office/drawing/2016/5/13/chartex" xmlns:cx8="http://schemas.microsoft.com/office/drawing/2016/5/14/chartex" xmlns:aink="http://schemas.microsoft.com/office/drawing/2016/ink" xmlns:am3d="http://schemas.microsoft.com/office/drawing/2017/model3d" xmlns:w16cid="http://schemas.microsoft.com/office/word/2016/wordml/cid">
             <w:pict>
               <v:shapetype w14:anchorId="566C2E04" id="_x0000_t34" coordsize="21600,21600" o:spt="34" o:oned="t" adj="10800" path="m,l@0,0@0,21600,21600,21600e" filled="f">
                 <v:stroke joinstyle="miter"/>
@@ -2036,7 +2036,7 @@
               </wp:anchor>
             </w:drawing>
           </mc:Choice>
-          <mc:Fallback xmlns:w16cid="http://schemas.microsoft.com/office/word/2016/wordml/cid" xmlns:am3d="http://schemas.microsoft.com/office/drawing/2017/model3d" xmlns:aink="http://schemas.microsoft.com/office/drawing/2016/ink" xmlns:cx8="http://schemas.microsoft.com/office/drawing/2016/5/14/chartex" xmlns:cx7="http://schemas.microsoft.com/office/drawing/2016/5/13/chartex" xmlns:cx6="http://schemas.microsoft.com/office/drawing/2016/5/12/chartex" xmlns:cx5="http://schemas.microsoft.com/office/drawing/2016/5/11/chartex" xmlns:cx4="http://schemas.microsoft.com/office/drawing/2016/5/10/chartex" xmlns:cx3="http://schemas.microsoft.com/office/drawing/2016/5/9/chartex" xmlns:cx2="http://schemas.microsoft.com/office/drawing/2015/10/21/chartex">
+          <mc:Fallback xmlns:cx2="http://schemas.microsoft.com/office/drawing/2015/10/21/chartex" xmlns:cx3="http://schemas.microsoft.com/office/drawing/2016/5/9/chartex" xmlns:cx4="http://schemas.microsoft.com/office/drawing/2016/5/10/chartex" xmlns:cx5="http://schemas.microsoft.com/office/drawing/2016/5/11/chartex" xmlns:cx6="http://schemas.microsoft.com/office/drawing/2016/5/12/chartex" xmlns:cx7="http://schemas.microsoft.com/office/drawing/2016/5/13/chartex" xmlns:cx8="http://schemas.microsoft.com/office/drawing/2016/5/14/chartex" xmlns:aink="http://schemas.microsoft.com/office/drawing/2016/ink" xmlns:am3d="http://schemas.microsoft.com/office/drawing/2017/model3d" xmlns:w16cid="http://schemas.microsoft.com/office/word/2016/wordml/cid">
             <w:pict>
               <v:shape w14:anchorId="7CB0EF92" id="Elbow Connector 24" o:spid="_x0000_s1026" type="#_x0000_t34" style="position:absolute;margin-left:301.5pt;margin-top:19.65pt;width:96pt;height:105.75pt;z-index:251696128;visibility:visible;mso-wrap-style:square;mso-width-percent:0;mso-height-percent:0;mso-wrap-distance-left:9pt;mso-wrap-distance-top:0;mso-wrap-distance-right:9pt;mso-wrap-distance-bottom:0;mso-position-horizontal:absolute;mso-position-horizontal-relative:margin;mso-position-vertical:absolute;mso-position-vertical-relative:text;mso-width-percent:0;mso-height-percent:0;mso-width-relative:margin;mso-height-relative:margin" o:gfxdata="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" adj="21623" strokecolor="black [3213]" strokeweight=".5pt">
                 <v:stroke endarrow="block"/>
@@ -2148,7 +2148,7 @@
               </wp:anchor>
             </w:drawing>
           </mc:Choice>
-          <mc:Fallback xmlns:w16cid="http://schemas.microsoft.com/office/word/2016/wordml/cid" xmlns:am3d="http://schemas.microsoft.com/office/drawing/2017/model3d" xmlns:aink="http://schemas.microsoft.com/office/drawing/2016/ink" xmlns:cx8="http://schemas.microsoft.com/office/drawing/2016/5/14/chartex" xmlns:cx7="http://schemas.microsoft.com/office/drawing/2016/5/13/chartex" xmlns:cx6="http://schemas.microsoft.com/office/drawing/2016/5/12/chartex" xmlns:cx5="http://schemas.microsoft.com/office/drawing/2016/5/11/chartex" xmlns:cx4="http://schemas.microsoft.com/office/drawing/2016/5/10/chartex" xmlns:cx3="http://schemas.microsoft.com/office/drawing/2016/5/9/chartex" xmlns:cx2="http://schemas.microsoft.com/office/drawing/2015/10/21/chartex">
+          <mc:Fallback>
             <w:pict>
               <v:shape w14:anchorId="28762266" id="Text Box 18" o:spid="_x0000_s1037" type="#_x0000_t202" style="position:absolute;margin-left:14.25pt;margin-top:23.4pt;width:117pt;height:36.75pt;z-index:251685888;visibility:visible;mso-wrap-style:square;mso-width-percent:0;mso-height-percent:0;mso-wrap-distance-left:9pt;mso-wrap-distance-top:0;mso-wrap-distance-right:9pt;mso-wrap-distance-bottom:0;mso-position-horizontal:absolute;mso-position-horizontal-relative:text;mso-position-vertical:absolute;mso-position-vertical-relative:text;mso-width-percent:0;mso-height-percent:0;mso-width-relative:margin;mso-height-relative:margin;v-text-anchor:top" o:gfxdata="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" fillcolor="white [3201]" strokeweight=".5pt">
                 <v:textbox>
@@ -2241,7 +2241,7 @@
               </wp:anchor>
             </w:drawing>
           </mc:Choice>
-          <mc:Fallback xmlns:w16cid="http://schemas.microsoft.com/office/word/2016/wordml/cid" xmlns:am3d="http://schemas.microsoft.com/office/drawing/2017/model3d" xmlns:aink="http://schemas.microsoft.com/office/drawing/2016/ink" xmlns:cx8="http://schemas.microsoft.com/office/drawing/2016/5/14/chartex" xmlns:cx7="http://schemas.microsoft.com/office/drawing/2016/5/13/chartex" xmlns:cx6="http://schemas.microsoft.com/office/drawing/2016/5/12/chartex" xmlns:cx5="http://schemas.microsoft.com/office/drawing/2016/5/11/chartex" xmlns:cx4="http://schemas.microsoft.com/office/drawing/2016/5/10/chartex" xmlns:cx3="http://schemas.microsoft.com/office/drawing/2016/5/9/chartex" xmlns:cx2="http://schemas.microsoft.com/office/drawing/2015/10/21/chartex">
+          <mc:Fallback>
             <w:pict>
               <v:shape w14:anchorId="7A039DBC" id="Text Box 15" o:spid="_x0000_s1038" type="#_x0000_t202" style="position:absolute;margin-left:333.75pt;margin-top:18.9pt;width:131.25pt;height:40.5pt;z-index:251683840;visibility:visible;mso-wrap-style:square;mso-width-percent:0;mso-height-percent:0;mso-wrap-distance-left:9pt;mso-wrap-distance-top:0;mso-wrap-distance-right:9pt;mso-wrap-distance-bottom:0;mso-position-horizontal:absolute;mso-position-horizontal-relative:text;mso-position-vertical:absolute;mso-position-vertical-relative:text;mso-width-percent:0;mso-height-percent:0;mso-width-relative:margin;mso-height-relative:margin;v-text-anchor:top" o:gfxdata="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" fillcolor="white [3201]" strokeweight=".5pt">
                 <v:textbox>
@@ -4402,7 +4402,7 @@
               </wp:anchor>
             </w:drawing>
           </mc:Choice>
-          <mc:Fallback xmlns:w16cid="http://schemas.microsoft.com/office/word/2016/wordml/cid" xmlns:am3d="http://schemas.microsoft.com/office/drawing/2017/model3d" xmlns:aink="http://schemas.microsoft.com/office/drawing/2016/ink" xmlns:cx8="http://schemas.microsoft.com/office/drawing/2016/5/14/chartex" xmlns:cx7="http://schemas.microsoft.com/office/drawing/2016/5/13/chartex" xmlns:cx6="http://schemas.microsoft.com/office/drawing/2016/5/12/chartex" xmlns:cx5="http://schemas.microsoft.com/office/drawing/2016/5/11/chartex" xmlns:cx4="http://schemas.microsoft.com/office/drawing/2016/5/10/chartex" xmlns:cx3="http://schemas.microsoft.com/office/drawing/2016/5/9/chartex" xmlns:cx2="http://schemas.microsoft.com/office/drawing/2015/10/21/chartex">
+          <mc:Fallback>
             <w:pict>
               <v:shape w14:anchorId="2669488C" id="Text Box 17" o:spid="_x0000_s1039" type="#_x0000_t202" style="position:absolute;left:0;text-align:left;margin-left:-9.75pt;margin-top:27pt;width:112.5pt;height:36.75pt;z-index:251698176;visibility:visible;mso-wrap-style:square;mso-width-percent:0;mso-height-percent:0;mso-wrap-distance-left:9pt;mso-wrap-distance-top:0;mso-wrap-distance-right:9pt;mso-wrap-distance-bottom:0;mso-position-horizontal:absolute;mso-position-horizontal-relative:text;mso-position-vertical:absolute;mso-position-vertical-relative:text;mso-width-percent:0;mso-height-percent:0;mso-width-relative:margin;mso-height-relative:margin;v-text-anchor:top" o:gfxdata="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" fillcolor="white [3201]" strokeweight=".5pt">
                 <v:textbox>
@@ -4548,7 +4548,7 @@
               </wp:anchor>
             </w:drawing>
           </mc:Choice>
-          <mc:Fallback xmlns:w16cid="http://schemas.microsoft.com/office/word/2016/wordml/cid" xmlns:am3d="http://schemas.microsoft.com/office/drawing/2017/model3d" xmlns:aink="http://schemas.microsoft.com/office/drawing/2016/ink" xmlns:cx8="http://schemas.microsoft.com/office/drawing/2016/5/14/chartex" xmlns:cx7="http://schemas.microsoft.com/office/drawing/2016/5/13/chartex" xmlns:cx6="http://schemas.microsoft.com/office/drawing/2016/5/12/chartex" xmlns:cx5="http://schemas.microsoft.com/office/drawing/2016/5/11/chartex" xmlns:cx4="http://schemas.microsoft.com/office/drawing/2016/5/10/chartex" xmlns:cx3="http://schemas.microsoft.com/office/drawing/2016/5/9/chartex" xmlns:cx2="http://schemas.microsoft.com/office/drawing/2015/10/21/chartex">
+          <mc:Fallback>
             <w:pict>
               <v:shape w14:anchorId="53D197B9" id="Text Box 39" o:spid="_x0000_s1040" type="#_x0000_t202" style="position:absolute;left:0;text-align:left;margin-left:374.25pt;margin-top:.55pt;width:113.25pt;height:39pt;z-index:251716608;visibility:visible;mso-wrap-style:square;mso-width-percent:0;mso-height-percent:0;mso-wrap-distance-left:9pt;mso-wrap-distance-top:0;mso-wrap-distance-right:9pt;mso-wrap-distance-bottom:0;mso-position-horizontal:absolute;mso-position-horizontal-relative:text;mso-position-vertical:absolute;mso-position-vertical-relative:text;mso-width-percent:0;mso-height-percent:0;mso-width-relative:margin;mso-height-relative:margin;v-text-anchor:top" o:gfxdata="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" fillcolor="white [3201]" strokeweight=".5pt">
                 <v:textbox>
@@ -4668,7 +4668,7 @@
               </wp:anchor>
             </w:drawing>
           </mc:Choice>
-          <mc:Fallback xmlns:w16cid="http://schemas.microsoft.com/office/word/2016/wordml/cid" xmlns:am3d="http://schemas.microsoft.com/office/drawing/2017/model3d" xmlns:aink="http://schemas.microsoft.com/office/drawing/2016/ink" xmlns:cx8="http://schemas.microsoft.com/office/drawing/2016/5/14/chartex" xmlns:cx7="http://schemas.microsoft.com/office/drawing/2016/5/13/chartex" xmlns:cx6="http://schemas.microsoft.com/office/drawing/2016/5/12/chartex" xmlns:cx5="http://schemas.microsoft.com/office/drawing/2016/5/11/chartex" xmlns:cx4="http://schemas.microsoft.com/office/drawing/2016/5/10/chartex" xmlns:cx3="http://schemas.microsoft.com/office/drawing/2016/5/9/chartex" xmlns:cx2="http://schemas.microsoft.com/office/drawing/2015/10/21/chartex">
+          <mc:Fallback>
             <w:pict>
               <v:shape w14:anchorId="1D006DE6" id="Text Box 38" o:spid="_x0000_s1041" type="#_x0000_t202" style="position:absolute;left:0;text-align:left;margin-left:255.75pt;margin-top:.55pt;width:104.25pt;height:36pt;z-index:251714560;visibility:visible;mso-wrap-style:square;mso-width-percent:0;mso-height-percent:0;mso-wrap-distance-left:9pt;mso-wrap-distance-top:0;mso-wrap-distance-right:9pt;mso-wrap-distance-bottom:0;mso-position-horizontal:absolute;mso-position-horizontal-relative:text;mso-position-vertical:absolute;mso-position-vertical-relative:text;mso-width-percent:0;mso-height-percent:0;mso-width-relative:margin;mso-height-relative:margin;v-text-anchor:top" o:gfxdata="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" fillcolor="white [3201]" strokeweight=".5pt">
                 <v:textbox>
@@ -4795,7 +4795,7 @@
               </wp:anchor>
             </w:drawing>
           </mc:Choice>
-          <mc:Fallback xmlns:w16cid="http://schemas.microsoft.com/office/word/2016/wordml/cid" xmlns:am3d="http://schemas.microsoft.com/office/drawing/2017/model3d" xmlns:aink="http://schemas.microsoft.com/office/drawing/2016/ink" xmlns:cx8="http://schemas.microsoft.com/office/drawing/2016/5/14/chartex" xmlns:cx7="http://schemas.microsoft.com/office/drawing/2016/5/13/chartex" xmlns:cx6="http://schemas.microsoft.com/office/drawing/2016/5/12/chartex" xmlns:cx5="http://schemas.microsoft.com/office/drawing/2016/5/11/chartex" xmlns:cx4="http://schemas.microsoft.com/office/drawing/2016/5/10/chartex" xmlns:cx3="http://schemas.microsoft.com/office/drawing/2016/5/9/chartex" xmlns:cx2="http://schemas.microsoft.com/office/drawing/2015/10/21/chartex">
+          <mc:Fallback>
             <w:pict>
               <v:shape w14:anchorId="7DAD071D" id="Text Box 16" o:spid="_x0000_s1042" type="#_x0000_t202" style="position:absolute;left:0;text-align:left;margin-left:123pt;margin-top:.55pt;width:105.75pt;height:36pt;z-index:251708416;visibility:visible;mso-wrap-style:square;mso-width-percent:0;mso-height-percent:0;mso-wrap-distance-left:9pt;mso-wrap-distance-top:0;mso-wrap-distance-right:9pt;mso-wrap-distance-bottom:0;mso-position-horizontal:absolute;mso-position-horizontal-relative:text;mso-position-vertical:absolute;mso-position-vertical-relative:text;mso-width-percent:0;mso-height-percent:0;mso-width-relative:margin;mso-height-relative:margin;v-text-anchor:top" o:gfxdata="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" fillcolor="white [3201]" strokeweight=".5pt">
                 <v:textbox>
@@ -4922,7 +4922,7 @@
               </wp:anchor>
             </w:drawing>
           </mc:Choice>
-          <mc:Fallback xmlns:w16cid="http://schemas.microsoft.com/office/word/2016/wordml/cid" xmlns:am3d="http://schemas.microsoft.com/office/drawing/2017/model3d" xmlns:aink="http://schemas.microsoft.com/office/drawing/2016/ink" xmlns:cx8="http://schemas.microsoft.com/office/drawing/2016/5/14/chartex" xmlns:cx7="http://schemas.microsoft.com/office/drawing/2016/5/13/chartex" xmlns:cx6="http://schemas.microsoft.com/office/drawing/2016/5/12/chartex" xmlns:cx5="http://schemas.microsoft.com/office/drawing/2016/5/11/chartex" xmlns:cx4="http://schemas.microsoft.com/office/drawing/2016/5/10/chartex" xmlns:cx3="http://schemas.microsoft.com/office/drawing/2016/5/9/chartex" xmlns:cx2="http://schemas.microsoft.com/office/drawing/2015/10/21/chartex">
+          <mc:Fallback>
             <w:pict>
               <v:shape w14:anchorId="12266578" id="Text Box 19" o:spid="_x0000_s1043" type="#_x0000_t202" style="position:absolute;left:0;text-align:left;margin-left:164.25pt;margin-top:261pt;width:139.5pt;height:26.25pt;z-index:251704320;visibility:visible;mso-wrap-style:square;mso-width-percent:0;mso-height-percent:0;mso-wrap-distance-left:9pt;mso-wrap-distance-top:0;mso-wrap-distance-right:9pt;mso-wrap-distance-bottom:0;mso-position-horizontal:absolute;mso-position-horizontal-relative:margin;mso-position-vertical:absolute;mso-position-vertical-relative:text;mso-width-percent:0;mso-height-percent:0;mso-width-relative:margin;mso-height-relative:margin;v-text-anchor:top" o:gfxdata="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" fillcolor="white [3201]" strokeweight=".5pt">
                 <v:textbox>
@@ -5034,7 +5034,7 @@
               </wp:anchor>
             </w:drawing>
           </mc:Choice>
-          <mc:Fallback xmlns:w16cid="http://schemas.microsoft.com/office/word/2016/wordml/cid" xmlns:am3d="http://schemas.microsoft.com/office/drawing/2017/model3d" xmlns:aink="http://schemas.microsoft.com/office/drawing/2016/ink" xmlns:cx8="http://schemas.microsoft.com/office/drawing/2016/5/14/chartex" xmlns:cx7="http://schemas.microsoft.com/office/drawing/2016/5/13/chartex" xmlns:cx6="http://schemas.microsoft.com/office/drawing/2016/5/12/chartex" xmlns:cx5="http://schemas.microsoft.com/office/drawing/2016/5/11/chartex" xmlns:cx4="http://schemas.microsoft.com/office/drawing/2016/5/10/chartex" xmlns:cx3="http://schemas.microsoft.com/office/drawing/2016/5/9/chartex" xmlns:cx2="http://schemas.microsoft.com/office/drawing/2015/10/21/chartex">
+          <mc:Fallback>
             <w:pict>
               <v:shape w14:anchorId="75D7305D" id="Text Box 21" o:spid="_x0000_s1044" type="#_x0000_t202" style="position:absolute;left:0;text-align:left;margin-left:239.25pt;margin-top:217.5pt;width:123pt;height:20.25pt;z-index:251703296;visibility:visible;mso-wrap-style:square;mso-width-percent:0;mso-wrap-distance-left:9pt;mso-wrap-distance-top:0;mso-wrap-distance-right:9pt;mso-wrap-distance-bottom:0;mso-position-horizontal:absolute;mso-position-horizontal-relative:text;mso-position-vertical:absolute;mso-position-vertical-relative:text;mso-width-percent:0;mso-width-relative:margin;v-text-anchor:top" o:gfxdata="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" filled="f" stroked="f">
                 <v:textbox>
@@ -5111,7 +5111,7 @@
               </wp:anchor>
             </w:drawing>
           </mc:Choice>
-          <mc:Fallback xmlns:w16cid="http://schemas.microsoft.com/office/word/2016/wordml/cid" xmlns:am3d="http://schemas.microsoft.com/office/drawing/2017/model3d" xmlns:aink="http://schemas.microsoft.com/office/drawing/2016/ink" xmlns:cx8="http://schemas.microsoft.com/office/drawing/2016/5/14/chartex" xmlns:cx7="http://schemas.microsoft.com/office/drawing/2016/5/13/chartex" xmlns:cx6="http://schemas.microsoft.com/office/drawing/2016/5/12/chartex" xmlns:cx5="http://schemas.microsoft.com/office/drawing/2016/5/11/chartex" xmlns:cx4="http://schemas.microsoft.com/office/drawing/2016/5/10/chartex" xmlns:cx3="http://schemas.microsoft.com/office/drawing/2016/5/9/chartex" xmlns:cx2="http://schemas.microsoft.com/office/drawing/2015/10/21/chartex">
+          <mc:Fallback xmlns:cx2="http://schemas.microsoft.com/office/drawing/2015/10/21/chartex" xmlns:cx3="http://schemas.microsoft.com/office/drawing/2016/5/9/chartex" xmlns:cx4="http://schemas.microsoft.com/office/drawing/2016/5/10/chartex" xmlns:cx5="http://schemas.microsoft.com/office/drawing/2016/5/11/chartex" xmlns:cx6="http://schemas.microsoft.com/office/drawing/2016/5/12/chartex" xmlns:cx7="http://schemas.microsoft.com/office/drawing/2016/5/13/chartex" xmlns:cx8="http://schemas.microsoft.com/office/drawing/2016/5/14/chartex" xmlns:aink="http://schemas.microsoft.com/office/drawing/2016/ink" xmlns:am3d="http://schemas.microsoft.com/office/drawing/2017/model3d" xmlns:w16cid="http://schemas.microsoft.com/office/word/2016/wordml/cid">
             <w:pict>
               <v:shapetype w14:anchorId="07311F01" id="_x0000_t32" coordsize="21600,21600" o:spt="32" o:oned="t" path="m,l21600,21600e" filled="f">
                 <v:path arrowok="t" fillok="f" o:connecttype="none"/>
@@ -5203,7 +5203,7 @@
               </wp:anchor>
             </w:drawing>
           </mc:Choice>
-          <mc:Fallback xmlns:w16cid="http://schemas.microsoft.com/office/word/2016/wordml/cid" xmlns:am3d="http://schemas.microsoft.com/office/drawing/2017/model3d" xmlns:aink="http://schemas.microsoft.com/office/drawing/2016/ink" xmlns:cx8="http://schemas.microsoft.com/office/drawing/2016/5/14/chartex" xmlns:cx7="http://schemas.microsoft.com/office/drawing/2016/5/13/chartex" xmlns:cx6="http://schemas.microsoft.com/office/drawing/2016/5/12/chartex" xmlns:cx5="http://schemas.microsoft.com/office/drawing/2016/5/11/chartex" xmlns:cx4="http://schemas.microsoft.com/office/drawing/2016/5/10/chartex" xmlns:cx3="http://schemas.microsoft.com/office/drawing/2016/5/9/chartex" xmlns:cx2="http://schemas.microsoft.com/office/drawing/2015/10/21/chartex">
+          <mc:Fallback>
             <w:pict>
               <v:shape w14:anchorId="5B1AF65A" id="Text Box 26" o:spid="_x0000_s1045" type="#_x0000_t202" style="position:absolute;left:0;text-align:left;margin-left:0;margin-top:123pt;width:133.5pt;height:72.75pt;z-index:251701248;visibility:visible;mso-wrap-style:square;mso-width-percent:0;mso-height-percent:0;mso-wrap-distance-left:9pt;mso-wrap-distance-top:0;mso-wrap-distance-right:9pt;mso-wrap-distance-bottom:0;mso-position-horizontal:center;mso-position-horizontal-relative:margin;mso-position-vertical:absolute;mso-position-vertical-relative:text;mso-width-percent:0;mso-height-percent:0;mso-width-relative:margin;mso-height-relative:margin;v-text-anchor:top" o:gfxdata="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" fillcolor="white [3201]" strokeweight=".5pt">
                 <v:textbox>
@@ -5299,7 +5299,7 @@
               </wp:anchor>
             </w:drawing>
           </mc:Choice>
-          <mc:Fallback xmlns:w16cid="http://schemas.microsoft.com/office/word/2016/wordml/cid" xmlns:am3d="http://schemas.microsoft.com/office/drawing/2017/model3d" xmlns:aink="http://schemas.microsoft.com/office/drawing/2016/ink" xmlns:cx8="http://schemas.microsoft.com/office/drawing/2016/5/14/chartex" xmlns:cx7="http://schemas.microsoft.com/office/drawing/2016/5/13/chartex" xmlns:cx6="http://schemas.microsoft.com/office/drawing/2016/5/12/chartex" xmlns:cx5="http://schemas.microsoft.com/office/drawing/2016/5/11/chartex" xmlns:cx4="http://schemas.microsoft.com/office/drawing/2016/5/10/chartex" xmlns:cx3="http://schemas.microsoft.com/office/drawing/2016/5/9/chartex" xmlns:cx2="http://schemas.microsoft.com/office/drawing/2015/10/21/chartex">
+          <mc:Fallback xmlns:cx2="http://schemas.microsoft.com/office/drawing/2015/10/21/chartex" xmlns:cx3="http://schemas.microsoft.com/office/drawing/2016/5/9/chartex" xmlns:cx4="http://schemas.microsoft.com/office/drawing/2016/5/10/chartex" xmlns:cx5="http://schemas.microsoft.com/office/drawing/2016/5/11/chartex" xmlns:cx6="http://schemas.microsoft.com/office/drawing/2016/5/12/chartex" xmlns:cx7="http://schemas.microsoft.com/office/drawing/2016/5/13/chartex" xmlns:cx8="http://schemas.microsoft.com/office/drawing/2016/5/14/chartex" xmlns:aink="http://schemas.microsoft.com/office/drawing/2016/ink" xmlns:am3d="http://schemas.microsoft.com/office/drawing/2017/model3d" xmlns:w16cid="http://schemas.microsoft.com/office/word/2016/wordml/cid">
             <w:pict>
               <v:shapetype w14:anchorId="14205846" id="_x0000_t32" coordsize="21600,21600" o:spt="32" o:oned="t" path="m,l21600,21600e" filled="f">
                 <v:path arrowok="t" fillok="f" o:connecttype="none"/>
@@ -5378,7 +5378,7 @@
               </wp:anchor>
             </w:drawing>
           </mc:Choice>
-          <mc:Fallback xmlns:w16cid="http://schemas.microsoft.com/office/word/2016/wordml/cid" xmlns:am3d="http://schemas.microsoft.com/office/drawing/2017/model3d" xmlns:aink="http://schemas.microsoft.com/office/drawing/2016/ink" xmlns:cx8="http://schemas.microsoft.com/office/drawing/2016/5/14/chartex" xmlns:cx7="http://schemas.microsoft.com/office/drawing/2016/5/13/chartex" xmlns:cx6="http://schemas.microsoft.com/office/drawing/2016/5/12/chartex" xmlns:cx5="http://schemas.microsoft.com/office/drawing/2016/5/11/chartex" xmlns:cx4="http://schemas.microsoft.com/office/drawing/2016/5/10/chartex" xmlns:cx3="http://schemas.microsoft.com/office/drawing/2016/5/9/chartex" xmlns:cx2="http://schemas.microsoft.com/office/drawing/2015/10/21/chartex">
+          <mc:Fallback xmlns:cx2="http://schemas.microsoft.com/office/drawing/2015/10/21/chartex" xmlns:cx3="http://schemas.microsoft.com/office/drawing/2016/5/9/chartex" xmlns:cx4="http://schemas.microsoft.com/office/drawing/2016/5/10/chartex" xmlns:cx5="http://schemas.microsoft.com/office/drawing/2016/5/11/chartex" xmlns:cx6="http://schemas.microsoft.com/office/drawing/2016/5/12/chartex" xmlns:cx7="http://schemas.microsoft.com/office/drawing/2016/5/13/chartex" xmlns:cx8="http://schemas.microsoft.com/office/drawing/2016/5/14/chartex" xmlns:aink="http://schemas.microsoft.com/office/drawing/2016/ink" xmlns:am3d="http://schemas.microsoft.com/office/drawing/2017/model3d" xmlns:w16cid="http://schemas.microsoft.com/office/word/2016/wordml/cid">
             <w:pict>
               <v:shape w14:anchorId="47C2BE9A" id="Straight Arrow Connector 27" o:spid="_x0000_s1026" type="#_x0000_t32" style="position:absolute;margin-left:210pt;margin-top:19.85pt;width:32.25pt;height:76.5pt;z-index:251709440;visibility:visible;mso-wrap-style:square;mso-width-percent:0;mso-height-percent:0;mso-wrap-distance-left:9pt;mso-wrap-distance-top:0;mso-wrap-distance-right:9pt;mso-wrap-distance-bottom:0;mso-position-horizontal:absolute;mso-position-horizontal-relative:margin;mso-position-vertical:absolute;mso-position-vertical-relative:text;mso-width-percent:0;mso-height-percent:0;mso-width-relative:margin;mso-height-relative:margin" o:gfxdata="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" strokecolor="black [3200]" strokeweight=".5pt">
                 <v:stroke endarrow="block" joinstyle="miter"/>
@@ -5448,7 +5448,7 @@
               </wp:anchor>
             </w:drawing>
           </mc:Choice>
-          <mc:Fallback xmlns:w16cid="http://schemas.microsoft.com/office/word/2016/wordml/cid" xmlns:am3d="http://schemas.microsoft.com/office/drawing/2017/model3d" xmlns:aink="http://schemas.microsoft.com/office/drawing/2016/ink" xmlns:cx8="http://schemas.microsoft.com/office/drawing/2016/5/14/chartex" xmlns:cx7="http://schemas.microsoft.com/office/drawing/2016/5/13/chartex" xmlns:cx6="http://schemas.microsoft.com/office/drawing/2016/5/12/chartex" xmlns:cx5="http://schemas.microsoft.com/office/drawing/2016/5/11/chartex" xmlns:cx4="http://schemas.microsoft.com/office/drawing/2016/5/10/chartex" xmlns:cx3="http://schemas.microsoft.com/office/drawing/2016/5/9/chartex" xmlns:cx2="http://schemas.microsoft.com/office/drawing/2015/10/21/chartex">
+          <mc:Fallback xmlns:cx2="http://schemas.microsoft.com/office/drawing/2015/10/21/chartex" xmlns:cx3="http://schemas.microsoft.com/office/drawing/2016/5/9/chartex" xmlns:cx4="http://schemas.microsoft.com/office/drawing/2016/5/10/chartex" xmlns:cx5="http://schemas.microsoft.com/office/drawing/2016/5/11/chartex" xmlns:cx6="http://schemas.microsoft.com/office/drawing/2016/5/12/chartex" xmlns:cx7="http://schemas.microsoft.com/office/drawing/2016/5/13/chartex" xmlns:cx8="http://schemas.microsoft.com/office/drawing/2016/5/14/chartex" xmlns:aink="http://schemas.microsoft.com/office/drawing/2016/ink" xmlns:am3d="http://schemas.microsoft.com/office/drawing/2017/model3d" xmlns:w16cid="http://schemas.microsoft.com/office/word/2016/wordml/cid">
             <w:pict>
               <v:shape w14:anchorId="66F67172" id="Straight Arrow Connector 41" o:spid="_x0000_s1026" type="#_x0000_t32" style="position:absolute;margin-left:272.25pt;margin-top:14.6pt;width:133.5pt;height:82.5pt;flip:x;z-index:251718656;visibility:visible;mso-wrap-style:square;mso-wrap-distance-left:9pt;mso-wrap-distance-top:0;mso-wrap-distance-right:9pt;mso-wrap-distance-bottom:0;mso-position-horizontal:absolute;mso-position-horizontal-relative:text;mso-position-vertical:absolute;mso-position-vertical-relative:text" o:gfxdata="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" strokecolor="black [3200]" strokeweight=".5pt">
                 <v:stroke endarrow="block" joinstyle="miter"/>
@@ -5523,7 +5523,7 @@
               </wp:anchor>
             </w:drawing>
           </mc:Choice>
-          <mc:Fallback xmlns:w16cid="http://schemas.microsoft.com/office/word/2016/wordml/cid" xmlns:am3d="http://schemas.microsoft.com/office/drawing/2017/model3d" xmlns:aink="http://schemas.microsoft.com/office/drawing/2016/ink" xmlns:cx8="http://schemas.microsoft.com/office/drawing/2016/5/14/chartex" xmlns:cx7="http://schemas.microsoft.com/office/drawing/2016/5/13/chartex" xmlns:cx6="http://schemas.microsoft.com/office/drawing/2016/5/12/chartex" xmlns:cx5="http://schemas.microsoft.com/office/drawing/2016/5/11/chartex" xmlns:cx4="http://schemas.microsoft.com/office/drawing/2016/5/10/chartex" xmlns:cx3="http://schemas.microsoft.com/office/drawing/2016/5/9/chartex" xmlns:cx2="http://schemas.microsoft.com/office/drawing/2015/10/21/chartex">
+          <mc:Fallback xmlns:cx2="http://schemas.microsoft.com/office/drawing/2015/10/21/chartex" xmlns:cx3="http://schemas.microsoft.com/office/drawing/2016/5/9/chartex" xmlns:cx4="http://schemas.microsoft.com/office/drawing/2016/5/10/chartex" xmlns:cx5="http://schemas.microsoft.com/office/drawing/2016/5/11/chartex" xmlns:cx6="http://schemas.microsoft.com/office/drawing/2016/5/12/chartex" xmlns:cx7="http://schemas.microsoft.com/office/drawing/2016/5/13/chartex" xmlns:cx8="http://schemas.microsoft.com/office/drawing/2016/5/14/chartex" xmlns:aink="http://schemas.microsoft.com/office/drawing/2016/ink" xmlns:am3d="http://schemas.microsoft.com/office/drawing/2017/model3d" xmlns:w16cid="http://schemas.microsoft.com/office/word/2016/wordml/cid">
             <w:pict>
               <v:shape w14:anchorId="2543CAB7" id="Straight Arrow Connector 28" o:spid="_x0000_s1026" type="#_x0000_t32" style="position:absolute;margin-left:55.5pt;margin-top:19.1pt;width:178.5pt;height:75.75pt;z-index:251699200;visibility:visible;mso-wrap-style:square;mso-width-percent:0;mso-height-percent:0;mso-wrap-distance-left:9pt;mso-wrap-distance-top:0;mso-wrap-distance-right:9pt;mso-wrap-distance-bottom:0;mso-position-horizontal:absolute;mso-position-horizontal-relative:margin;mso-position-vertical:absolute;mso-position-vertical-relative:text;mso-width-percent:0;mso-height-percent:0;mso-width-relative:margin;mso-height-relative:margin" o:gfxdata="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" strokecolor="black [3200]" strokeweight=".5pt">
                 <v:stroke endarrow="block" joinstyle="miter"/>
@@ -5630,7 +5630,7 @@
               </wp:anchor>
             </w:drawing>
           </mc:Choice>
-          <mc:Fallback xmlns:w16cid="http://schemas.microsoft.com/office/word/2016/wordml/cid" xmlns:am3d="http://schemas.microsoft.com/office/drawing/2017/model3d" xmlns:aink="http://schemas.microsoft.com/office/drawing/2016/ink" xmlns:cx8="http://schemas.microsoft.com/office/drawing/2016/5/14/chartex" xmlns:cx7="http://schemas.microsoft.com/office/drawing/2016/5/13/chartex" xmlns:cx6="http://schemas.microsoft.com/office/drawing/2016/5/12/chartex" xmlns:cx5="http://schemas.microsoft.com/office/drawing/2016/5/11/chartex" xmlns:cx4="http://schemas.microsoft.com/office/drawing/2016/5/10/chartex" xmlns:cx3="http://schemas.microsoft.com/office/drawing/2016/5/9/chartex" xmlns:cx2="http://schemas.microsoft.com/office/drawing/2015/10/21/chartex">
+          <mc:Fallback>
             <w:pict>
               <v:shape w14:anchorId="523DEA7C" id="Text Box 29" o:spid="_x0000_s1046" type="#_x0000_t202" style="position:absolute;margin-left:195.75pt;margin-top:.75pt;width:99.75pt;height:21pt;z-index:251720704;visibility:visible;mso-wrap-style:square;mso-width-percent:0;mso-height-percent:0;mso-wrap-distance-left:9pt;mso-wrap-distance-top:0;mso-wrap-distance-right:9pt;mso-wrap-distance-bottom:0;mso-position-horizontal:absolute;mso-position-horizontal-relative:text;mso-position-vertical:absolute;mso-position-vertical-relative:text;mso-width-percent:0;mso-height-percent:0;mso-width-relative:margin;mso-height-relative:margin;v-text-anchor:top" o:gfxdata="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" filled="f" stroked="f">
                 <v:textbox>
@@ -5725,7 +5725,7 @@
               </wp:anchor>
             </w:drawing>
           </mc:Choice>
-          <mc:Fallback xmlns:w16cid="http://schemas.microsoft.com/office/word/2016/wordml/cid" xmlns:am3d="http://schemas.microsoft.com/office/drawing/2017/model3d" xmlns:aink="http://schemas.microsoft.com/office/drawing/2016/ink" xmlns:cx8="http://schemas.microsoft.com/office/drawing/2016/5/14/chartex" xmlns:cx7="http://schemas.microsoft.com/office/drawing/2016/5/13/chartex" xmlns:cx6="http://schemas.microsoft.com/office/drawing/2016/5/12/chartex" xmlns:cx5="http://schemas.microsoft.com/office/drawing/2016/5/11/chartex" xmlns:cx4="http://schemas.microsoft.com/office/drawing/2016/5/10/chartex" xmlns:cx3="http://schemas.microsoft.com/office/drawing/2016/5/9/chartex" xmlns:cx2="http://schemas.microsoft.com/office/drawing/2015/10/21/chartex">
+          <mc:Fallback>
             <w:pict>
               <v:shape w14:anchorId="2463E2C2" id="Text Box 36" o:spid="_x0000_s1047" type="#_x0000_t202" style="position:absolute;margin-left:420.75pt;margin-top:13.3pt;width:94.5pt;height:38.25pt;z-index:251711488;visibility:visible;mso-wrap-style:square;mso-width-percent:0;mso-height-percent:0;mso-wrap-distance-left:9pt;mso-wrap-distance-top:0;mso-wrap-distance-right:9pt;mso-wrap-distance-bottom:0;mso-position-horizontal:absolute;mso-position-horizontal-relative:text;mso-position-vertical:absolute;mso-position-vertical-relative:text;mso-width-percent:0;mso-height-percent:0;mso-width-relative:margin;mso-height-relative:margin;v-text-anchor:top" o:gfxdata="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" fillcolor="white [3201]" strokeweight=".5pt">
                 <v:textbox>
@@ -5875,7 +5875,7 @@
               </wp:anchor>
             </w:drawing>
           </mc:Choice>
-          <mc:Fallback xmlns:w16cid="http://schemas.microsoft.com/office/word/2016/wordml/cid" xmlns:am3d="http://schemas.microsoft.com/office/drawing/2017/model3d" xmlns:aink="http://schemas.microsoft.com/office/drawing/2016/ink" xmlns:cx8="http://schemas.microsoft.com/office/drawing/2016/5/14/chartex" xmlns:cx7="http://schemas.microsoft.com/office/drawing/2016/5/13/chartex" xmlns:cx6="http://schemas.microsoft.com/office/drawing/2016/5/12/chartex" xmlns:cx5="http://schemas.microsoft.com/office/drawing/2016/5/11/chartex" xmlns:cx4="http://schemas.microsoft.com/office/drawing/2016/5/10/chartex" xmlns:cx3="http://schemas.microsoft.com/office/drawing/2016/5/9/chartex" xmlns:cx2="http://schemas.microsoft.com/office/drawing/2015/10/21/chartex">
+          <mc:Fallback xmlns:cx2="http://schemas.microsoft.com/office/drawing/2015/10/21/chartex" xmlns:cx3="http://schemas.microsoft.com/office/drawing/2016/5/9/chartex" xmlns:cx4="http://schemas.microsoft.com/office/drawing/2016/5/10/chartex" xmlns:cx5="http://schemas.microsoft.com/office/drawing/2016/5/11/chartex" xmlns:cx6="http://schemas.microsoft.com/office/drawing/2016/5/12/chartex" xmlns:cx7="http://schemas.microsoft.com/office/drawing/2016/5/13/chartex" xmlns:cx8="http://schemas.microsoft.com/office/drawing/2016/5/14/chartex" xmlns:aink="http://schemas.microsoft.com/office/drawing/2016/ink" xmlns:am3d="http://schemas.microsoft.com/office/drawing/2017/model3d" xmlns:w16cid="http://schemas.microsoft.com/office/word/2016/wordml/cid">
             <w:pict>
               <v:shape w14:anchorId="520F6FE4" id="Straight Arrow Connector 37" o:spid="_x0000_s1026" type="#_x0000_t32" style="position:absolute;margin-left:301.5pt;margin-top:5.6pt;width:120.75pt;height:.75pt;z-index:251712512;visibility:visible;mso-wrap-style:square;mso-wrap-distance-left:9pt;mso-wrap-distance-top:0;mso-wrap-distance-right:9pt;mso-wrap-distance-bottom:0;mso-position-horizontal:absolute;mso-position-horizontal-relative:text;mso-position-vertical:absolute;mso-position-vertical-relative:text" o:gfxdata="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" strokecolor="black [3213]" strokeweight=".5pt">
                 <v:stroke endarrow="block" joinstyle="miter"/>
@@ -5954,7 +5954,7 @@
               </wp:anchor>
             </w:drawing>
           </mc:Choice>
-          <mc:Fallback xmlns:w16cid="http://schemas.microsoft.com/office/word/2016/wordml/cid" xmlns:am3d="http://schemas.microsoft.com/office/drawing/2017/model3d" xmlns:aink="http://schemas.microsoft.com/office/drawing/2016/ink" xmlns:cx8="http://schemas.microsoft.com/office/drawing/2016/5/14/chartex" xmlns:cx7="http://schemas.microsoft.com/office/drawing/2016/5/13/chartex" xmlns:cx6="http://schemas.microsoft.com/office/drawing/2016/5/12/chartex" xmlns:cx5="http://schemas.microsoft.com/office/drawing/2016/5/11/chartex" xmlns:cx4="http://schemas.microsoft.com/office/drawing/2016/5/10/chartex" xmlns:cx3="http://schemas.microsoft.com/office/drawing/2016/5/9/chartex" xmlns:cx2="http://schemas.microsoft.com/office/drawing/2015/10/21/chartex">
+          <mc:Fallback xmlns:cx2="http://schemas.microsoft.com/office/drawing/2015/10/21/chartex" xmlns:cx3="http://schemas.microsoft.com/office/drawing/2016/5/9/chartex" xmlns:cx4="http://schemas.microsoft.com/office/drawing/2016/5/10/chartex" xmlns:cx5="http://schemas.microsoft.com/office/drawing/2016/5/11/chartex" xmlns:cx6="http://schemas.microsoft.com/office/drawing/2016/5/12/chartex" xmlns:cx7="http://schemas.microsoft.com/office/drawing/2016/5/13/chartex" xmlns:cx8="http://schemas.microsoft.com/office/drawing/2016/5/14/chartex" xmlns:aink="http://schemas.microsoft.com/office/drawing/2016/ink" xmlns:am3d="http://schemas.microsoft.com/office/drawing/2017/model3d" xmlns:w16cid="http://schemas.microsoft.com/office/word/2016/wordml/cid">
             <w:pict>
               <v:shapetype w14:anchorId="63339E97" id="_x0000_t34" coordsize="21600,21600" o:spt="34" o:oned="t" adj="10800" path="m,l@0,0@0,21600,21600,21600e" filled="f">
                 <v:stroke joinstyle="miter"/>
@@ -6045,7 +6045,7 @@
               </wp:anchor>
             </w:drawing>
           </mc:Choice>
-          <mc:Fallback xmlns:w16cid="http://schemas.microsoft.com/office/word/2016/wordml/cid" xmlns:am3d="http://schemas.microsoft.com/office/drawing/2017/model3d" xmlns:aink="http://schemas.microsoft.com/office/drawing/2016/ink" xmlns:cx8="http://schemas.microsoft.com/office/drawing/2016/5/14/chartex" xmlns:cx7="http://schemas.microsoft.com/office/drawing/2016/5/13/chartex" xmlns:cx6="http://schemas.microsoft.com/office/drawing/2016/5/12/chartex" xmlns:cx5="http://schemas.microsoft.com/office/drawing/2016/5/11/chartex" xmlns:cx4="http://schemas.microsoft.com/office/drawing/2016/5/10/chartex" xmlns:cx3="http://schemas.microsoft.com/office/drawing/2016/5/9/chartex" xmlns:cx2="http://schemas.microsoft.com/office/drawing/2015/10/21/chartex">
+          <mc:Fallback xmlns:cx2="http://schemas.microsoft.com/office/drawing/2015/10/21/chartex" xmlns:cx3="http://schemas.microsoft.com/office/drawing/2016/5/9/chartex" xmlns:cx4="http://schemas.microsoft.com/office/drawing/2016/5/10/chartex" xmlns:cx5="http://schemas.microsoft.com/office/drawing/2016/5/11/chartex" xmlns:cx6="http://schemas.microsoft.com/office/drawing/2016/5/12/chartex" xmlns:cx7="http://schemas.microsoft.com/office/drawing/2016/5/13/chartex" xmlns:cx8="http://schemas.microsoft.com/office/drawing/2016/5/14/chartex" xmlns:aink="http://schemas.microsoft.com/office/drawing/2016/ink" xmlns:am3d="http://schemas.microsoft.com/office/drawing/2017/model3d" xmlns:w16cid="http://schemas.microsoft.com/office/word/2016/wordml/cid">
             <w:pict>
               <v:shape w14:anchorId="0BFCE1B4" id="Elbow Connector 31" o:spid="_x0000_s1026" type="#_x0000_t34" style="position:absolute;margin-left:301.5pt;margin-top:19.65pt;width:96pt;height:105.75pt;z-index:251710464;visibility:visible;mso-wrap-style:square;mso-width-percent:0;mso-height-percent:0;mso-wrap-distance-left:9pt;mso-wrap-distance-top:0;mso-wrap-distance-right:9pt;mso-wrap-distance-bottom:0;mso-position-horizontal:absolute;mso-position-horizontal-relative:margin;mso-position-vertical:absolute;mso-position-vertical-relative:text;mso-width-percent:0;mso-height-percent:0;mso-width-relative:margin;mso-height-relative:margin" o:gfxdata="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" adj="21623" strokecolor="black [3213]" strokeweight=".5pt">
                 <v:stroke endarrow="block"/>
@@ -6157,7 +6157,7 @@
               </wp:anchor>
             </w:drawing>
           </mc:Choice>
-          <mc:Fallback xmlns:w16cid="http://schemas.microsoft.com/office/word/2016/wordml/cid" xmlns:am3d="http://schemas.microsoft.com/office/drawing/2017/model3d" xmlns:aink="http://schemas.microsoft.com/office/drawing/2016/ink" xmlns:cx8="http://schemas.microsoft.com/office/drawing/2016/5/14/chartex" xmlns:cx7="http://schemas.microsoft.com/office/drawing/2016/5/13/chartex" xmlns:cx6="http://schemas.microsoft.com/office/drawing/2016/5/12/chartex" xmlns:cx5="http://schemas.microsoft.com/office/drawing/2016/5/11/chartex" xmlns:cx4="http://schemas.microsoft.com/office/drawing/2016/5/10/chartex" xmlns:cx3="http://schemas.microsoft.com/office/drawing/2016/5/9/chartex" xmlns:cx2="http://schemas.microsoft.com/office/drawing/2015/10/21/chartex">
+          <mc:Fallback>
             <w:pict>
               <v:shape w14:anchorId="77949817" id="Text Box 32" o:spid="_x0000_s1048" type="#_x0000_t202" style="position:absolute;margin-left:14.25pt;margin-top:23.4pt;width:117pt;height:36.75pt;z-index:251706368;visibility:visible;mso-wrap-style:square;mso-width-percent:0;mso-height-percent:0;mso-wrap-distance-left:9pt;mso-wrap-distance-top:0;mso-wrap-distance-right:9pt;mso-wrap-distance-bottom:0;mso-position-horizontal:absolute;mso-position-horizontal-relative:text;mso-position-vertical:absolute;mso-position-vertical-relative:text;mso-width-percent:0;mso-height-percent:0;mso-width-relative:margin;mso-height-relative:margin;v-text-anchor:top" o:gfxdata="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" fillcolor="white [3201]" strokeweight=".5pt">
                 <v:textbox>
@@ -6244,7 +6244,7 @@
               </wp:anchor>
             </w:drawing>
           </mc:Choice>
-          <mc:Fallback xmlns:w16cid="http://schemas.microsoft.com/office/word/2016/wordml/cid" xmlns:am3d="http://schemas.microsoft.com/office/drawing/2017/model3d" xmlns:aink="http://schemas.microsoft.com/office/drawing/2016/ink" xmlns:cx8="http://schemas.microsoft.com/office/drawing/2016/5/14/chartex" xmlns:cx7="http://schemas.microsoft.com/office/drawing/2016/5/13/chartex" xmlns:cx6="http://schemas.microsoft.com/office/drawing/2016/5/12/chartex" xmlns:cx5="http://schemas.microsoft.com/office/drawing/2016/5/11/chartex" xmlns:cx4="http://schemas.microsoft.com/office/drawing/2016/5/10/chartex" xmlns:cx3="http://schemas.microsoft.com/office/drawing/2016/5/9/chartex" xmlns:cx2="http://schemas.microsoft.com/office/drawing/2015/10/21/chartex">
+          <mc:Fallback>
             <w:pict>
               <v:shape w14:anchorId="5EA65BD1" id="Text Box 33" o:spid="_x0000_s1049" type="#_x0000_t202" style="position:absolute;margin-left:333.75pt;margin-top:18.9pt;width:131.25pt;height:40.5pt;z-index:251705344;visibility:visible;mso-wrap-style:square;mso-width-percent:0;mso-height-percent:0;mso-wrap-distance-left:9pt;mso-wrap-distance-top:0;mso-wrap-distance-right:9pt;mso-wrap-distance-bottom:0;mso-position-horizontal:absolute;mso-position-horizontal-relative:text;mso-position-vertical:absolute;mso-position-vertical-relative:text;mso-width-percent:0;mso-height-percent:0;mso-width-relative:margin;mso-height-relative:margin;v-text-anchor:top" o:gfxdata="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" fillcolor="white [3201]" strokeweight=".5pt">
                 <v:textbox>
@@ -6337,10 +6337,17 @@
         <w:ind w:left="360"/>
         <w:jc w:val="center"/>
         <w:rPr>
-          <w:sz w:val="28"/>
-          <w:szCs w:val="28"/>
-        </w:rPr>
-      </w:pPr>
+          <w:sz w:val="24"/>
+          <w:szCs w:val="24"/>
+        </w:rPr>
+      </w:pPr>
+      <w:r>
+        <w:rPr>
+          <w:sz w:val="24"/>
+          <w:szCs w:val="24"/>
+        </w:rPr>
+        <w:t>Date: 11/22/2020</w:t>
+      </w:r>
     </w:p>
     <w:p>
       <w:pPr>
@@ -6450,11 +6457,7 @@
           </mc:Choice>
           <mc:Fallback>
             <w:pict>
-              <v:shapetype w14:anchorId="19605341" id="_x0000_t202" coordsize="21600,21600" o:spt="202" path="m,l,21600r21600,l21600,xe">
-                <v:stroke joinstyle="miter"/>
-                <v:path gradientshapeok="t" o:connecttype="rect"/>
-              </v:shapetype>
-              <v:shape id="Text Box 34" o:spid="_x0000_s1050" type="#_x0000_t202" style="position:absolute;left:0;text-align:left;margin-left:-9.75pt;margin-top:27pt;width:112.5pt;height:36.75pt;z-index:251722752;visibility:visible;mso-wrap-style:square;mso-width-percent:0;mso-height-percent:0;mso-wrap-distance-left:9pt;mso-wrap-distance-top:0;mso-wrap-distance-right:9pt;mso-wrap-distance-bottom:0;mso-position-horizontal:absolute;mso-position-horizontal-relative:text;mso-position-vertical:absolute;mso-position-vertical-relative:text;mso-width-percent:0;mso-height-percent:0;mso-width-relative:margin;mso-height-relative:margin;v-text-anchor:top" o:gfxdata="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" fillcolor="white [3201]" strokeweight=".5pt">
+              <v:shape w14:anchorId="19605341" id="Text Box 34" o:spid="_x0000_s1050" type="#_x0000_t202" style="position:absolute;left:0;text-align:left;margin-left:-9.75pt;margin-top:27pt;width:112.5pt;height:36.75pt;z-index:251722752;visibility:visible;mso-wrap-style:square;mso-width-percent:0;mso-height-percent:0;mso-wrap-distance-left:9pt;mso-wrap-distance-top:0;mso-wrap-distance-right:9pt;mso-wrap-distance-bottom:0;mso-position-horizontal:absolute;mso-position-horizontal-relative:text;mso-position-vertical:absolute;mso-position-vertical-relative:text;mso-width-percent:0;mso-height-percent:0;mso-width-relative:margin;mso-height-relative:margin;v-text-anchor:top" o:gfxdata="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" fillcolor="white [3201]" strokeweight=".5pt">
                 <v:textbox>
                   <w:txbxContent>
                     <w:p>
@@ -8145,8 +8148,6 @@
           <w:szCs w:val="28"/>
         </w:rPr>
       </w:pPr>
-      <w:bookmarkStart w:id="0" w:name="_GoBack"/>
-      <w:bookmarkEnd w:id="0"/>
       <w:r>
         <w:rPr>
           <w:noProof/>
@@ -8891,6 +8892,3326 @@
         </mc:AlternateContent>
       </w:r>
     </w:p>
+    <w:p>
+      <w:pPr>
+        <w:rPr>
+          <w:sz w:val="28"/>
+          <w:szCs w:val="28"/>
+        </w:rPr>
+      </w:pPr>
+    </w:p>
+    <w:p>
+      <w:pPr>
+        <w:rPr>
+          <w:sz w:val="28"/>
+          <w:szCs w:val="28"/>
+        </w:rPr>
+      </w:pPr>
+    </w:p>
+    <w:p>
+      <w:pPr>
+        <w:rPr>
+          <w:sz w:val="28"/>
+          <w:szCs w:val="28"/>
+        </w:rPr>
+      </w:pPr>
+    </w:p>
+    <w:p>
+      <w:pPr>
+        <w:rPr>
+          <w:sz w:val="28"/>
+          <w:szCs w:val="28"/>
+        </w:rPr>
+      </w:pPr>
+    </w:p>
+    <w:p>
+      <w:pPr>
+        <w:rPr>
+          <w:sz w:val="28"/>
+          <w:szCs w:val="28"/>
+        </w:rPr>
+      </w:pPr>
+    </w:p>
+    <w:p>
+      <w:pPr>
+        <w:rPr>
+          <w:sz w:val="28"/>
+          <w:szCs w:val="28"/>
+        </w:rPr>
+      </w:pPr>
+    </w:p>
+    <w:p>
+      <w:pPr>
+        <w:rPr>
+          <w:sz w:val="28"/>
+          <w:szCs w:val="28"/>
+        </w:rPr>
+      </w:pPr>
+    </w:p>
+    <w:p>
+      <w:pPr>
+        <w:rPr>
+          <w:sz w:val="28"/>
+          <w:szCs w:val="28"/>
+        </w:rPr>
+      </w:pPr>
+    </w:p>
+    <w:p>
+      <w:pPr>
+        <w:rPr>
+          <w:b/>
+          <w:sz w:val="28"/>
+          <w:szCs w:val="28"/>
+        </w:rPr>
+      </w:pPr>
+      <w:r>
+        <w:rPr>
+          <w:noProof/>
+        </w:rPr>
+        <w:lastRenderedPageBreak/>
+        <mc:AlternateContent>
+          <mc:Choice Requires="wpc">
+            <w:drawing>
+              <wp:anchor distT="0" distB="0" distL="114300" distR="114300" simplePos="0" relativeHeight="251761664" behindDoc="1" locked="0" layoutInCell="1" allowOverlap="1" wp14:anchorId="69AE0AAC" wp14:editId="47FAC47D">
+                <wp:simplePos x="0" y="0"/>
+                <wp:positionH relativeFrom="column">
+                  <wp:posOffset>171450</wp:posOffset>
+                </wp:positionH>
+                <wp:positionV relativeFrom="paragraph">
+                  <wp:posOffset>12065</wp:posOffset>
+                </wp:positionV>
+                <wp:extent cx="5534025" cy="3200400"/>
+                <wp:effectExtent l="0" t="0" r="0" b="0"/>
+                <wp:wrapNone/>
+                <wp:docPr id="94" name="Canvas 94"/>
+                <wp:cNvGraphicFramePr>
+                  <a:graphicFrameLocks xmlns:a="http://schemas.openxmlformats.org/drawingml/2006/main" noChangeAspect="1"/>
+                </wp:cNvGraphicFramePr>
+                <a:graphic xmlns:a="http://schemas.openxmlformats.org/drawingml/2006/main">
+                  <a:graphicData uri="http://schemas.microsoft.com/office/word/2010/wordprocessingCanvas">
+                    <wpc:wpc>
+                      <wpc:bg/>
+                      <wpc:whole/>
+                      <wps:wsp>
+                        <wps:cNvPr id="46" name="Text Box 46"/>
+                        <wps:cNvSpPr txBox="1"/>
+                        <wps:spPr>
+                          <a:xfrm>
+                            <a:off x="1643216" y="1054923"/>
+                            <a:ext cx="1238250" cy="466725"/>
+                          </a:xfrm>
+                          <a:prstGeom prst="rect">
+                            <a:avLst/>
+                          </a:prstGeom>
+                          <a:solidFill>
+                            <a:schemeClr val="lt1"/>
+                          </a:solidFill>
+                          <a:ln w="6350">
+                            <a:solidFill>
+                              <a:prstClr val="black"/>
+                            </a:solidFill>
+                          </a:ln>
+                        </wps:spPr>
+                        <wps:txbx>
+                          <w:txbxContent>
+                            <w:p>
+                              <w:pPr>
+                                <w:rPr>
+                                  <w:rFonts w:ascii="Times New Roman" w:hAnsi="Times New Roman" w:cs="Times New Roman"/>
+                                </w:rPr>
+                              </w:pPr>
+                              <w:r>
+                                <w:rPr>
+                                  <w:rFonts w:ascii="Times New Roman" w:hAnsi="Times New Roman" w:cs="Times New Roman"/>
+                                </w:rPr>
+                                <w:t>Extract required attributes</w:t>
+                              </w:r>
+                            </w:p>
+                          </w:txbxContent>
+                        </wps:txbx>
+                        <wps:bodyPr rot="0" spcFirstLastPara="0" vertOverflow="overflow" horzOverflow="overflow" vert="horz" wrap="square" lIns="91440" tIns="45720" rIns="91440" bIns="45720" numCol="1" spcCol="0" rtlCol="0" fromWordArt="0" anchor="t" anchorCtr="0" forceAA="0" compatLnSpc="1">
+                          <a:prstTxWarp prst="textNoShape">
+                            <a:avLst/>
+                          </a:prstTxWarp>
+                          <a:noAutofit/>
+                        </wps:bodyPr>
+                      </wps:wsp>
+                      <wpg:wgp>
+                        <wpg:cNvPr id="48" name="Group 48"/>
+                        <wpg:cNvGrpSpPr/>
+                        <wpg:grpSpPr>
+                          <a:xfrm>
+                            <a:off x="1051725" y="590812"/>
+                            <a:ext cx="1210616" cy="1971413"/>
+                            <a:chOff x="1180466" y="590812"/>
+                            <a:chExt cx="1834295" cy="2081192"/>
+                          </a:xfrm>
+                        </wpg:grpSpPr>
+                        <wpg:grpSp>
+                          <wpg:cNvPr id="49" name="Group 49"/>
+                          <wpg:cNvGrpSpPr/>
+                          <wpg:grpSpPr>
+                            <a:xfrm>
+                              <a:off x="1180466" y="590812"/>
+                              <a:ext cx="724536" cy="2081192"/>
+                              <a:chOff x="790574" y="323850"/>
+                              <a:chExt cx="780711" cy="2138342"/>
+                            </a:xfrm>
+                          </wpg:grpSpPr>
+                          <pic:pic xmlns:pic="http://schemas.openxmlformats.org/drawingml/2006/picture">
+                            <pic:nvPicPr>
+                              <pic:cNvPr id="50" name="Picture 50"/>
+                              <pic:cNvPicPr>
+                                <a:picLocks noChangeAspect="1"/>
+                              </pic:cNvPicPr>
+                            </pic:nvPicPr>
+                            <pic:blipFill>
+                              <a:blip r:embed="rId9" cstate="print">
+                                <a:extLst>
+                                  <a:ext uri="{28A0092B-C50C-407E-A947-70E740481C1C}">
+                                    <a14:useLocalDpi xmlns:a14="http://schemas.microsoft.com/office/drawing/2010/main" val="0"/>
+                                  </a:ext>
+                                </a:extLst>
+                              </a:blip>
+                              <a:stretch>
+                                <a:fillRect/>
+                              </a:stretch>
+                            </pic:blipFill>
+                            <pic:spPr>
+                              <a:xfrm rot="5400000">
+                                <a:off x="954802" y="159623"/>
+                                <a:ext cx="396512" cy="724966"/>
+                              </a:xfrm>
+                              <a:prstGeom prst="rect">
+                                <a:avLst/>
+                              </a:prstGeom>
+                            </pic:spPr>
+                          </pic:pic>
+                          <pic:pic xmlns:pic="http://schemas.openxmlformats.org/drawingml/2006/picture">
+                            <pic:nvPicPr>
+                              <pic:cNvPr id="51" name="Picture 51"/>
+                              <pic:cNvPicPr/>
+                            </pic:nvPicPr>
+                            <pic:blipFill>
+                              <a:blip r:embed="rId9" cstate="print">
+                                <a:extLst>
+                                  <a:ext uri="{28A0092B-C50C-407E-A947-70E740481C1C}">
+                                    <a14:useLocalDpi xmlns:a14="http://schemas.microsoft.com/office/drawing/2010/main" val="0"/>
+                                  </a:ext>
+                                </a:extLst>
+                              </a:blip>
+                              <a:stretch>
+                                <a:fillRect/>
+                              </a:stretch>
+                            </pic:blipFill>
+                            <pic:spPr>
+                              <a:xfrm rot="5400000">
+                                <a:off x="954722" y="720705"/>
+                                <a:ext cx="396240" cy="724535"/>
+                              </a:xfrm>
+                              <a:prstGeom prst="rect">
+                                <a:avLst/>
+                              </a:prstGeom>
+                            </pic:spPr>
+                          </pic:pic>
+                          <pic:pic xmlns:pic="http://schemas.openxmlformats.org/drawingml/2006/picture">
+                            <pic:nvPicPr>
+                              <pic:cNvPr id="54" name="Picture 54"/>
+                              <pic:cNvPicPr/>
+                            </pic:nvPicPr>
+                            <pic:blipFill>
+                              <a:blip r:embed="rId9" cstate="print">
+                                <a:extLst>
+                                  <a:ext uri="{28A0092B-C50C-407E-A947-70E740481C1C}">
+                                    <a14:useLocalDpi xmlns:a14="http://schemas.microsoft.com/office/drawing/2010/main" val="0"/>
+                                  </a:ext>
+                                </a:extLst>
+                              </a:blip>
+                              <a:stretch>
+                                <a:fillRect/>
+                              </a:stretch>
+                            </pic:blipFill>
+                            <pic:spPr>
+                              <a:xfrm rot="5400000">
+                                <a:off x="955153" y="1282679"/>
+                                <a:ext cx="396240" cy="724535"/>
+                              </a:xfrm>
+                              <a:prstGeom prst="rect">
+                                <a:avLst/>
+                              </a:prstGeom>
+                            </pic:spPr>
+                          </pic:pic>
+                          <pic:pic xmlns:pic="http://schemas.openxmlformats.org/drawingml/2006/picture">
+                            <pic:nvPicPr>
+                              <pic:cNvPr id="55" name="Picture 55"/>
+                              <pic:cNvPicPr/>
+                            </pic:nvPicPr>
+                            <pic:blipFill>
+                              <a:blip r:embed="rId9" cstate="print">
+                                <a:extLst>
+                                  <a:ext uri="{28A0092B-C50C-407E-A947-70E740481C1C}">
+                                    <a14:useLocalDpi xmlns:a14="http://schemas.microsoft.com/office/drawing/2010/main" val="0"/>
+                                  </a:ext>
+                                </a:extLst>
+                              </a:blip>
+                              <a:stretch>
+                                <a:fillRect/>
+                              </a:stretch>
+                            </pic:blipFill>
+                            <pic:spPr>
+                              <a:xfrm rot="5400000">
+                                <a:off x="1010898" y="1901804"/>
+                                <a:ext cx="396240" cy="724535"/>
+                              </a:xfrm>
+                              <a:prstGeom prst="rect">
+                                <a:avLst/>
+                              </a:prstGeom>
+                            </pic:spPr>
+                          </pic:pic>
+                        </wpg:grpSp>
+                        <wps:wsp>
+                          <wps:cNvPr id="56" name="Elbow Connector 56"/>
+                          <wps:cNvCnPr/>
+                          <wps:spPr>
+                            <a:xfrm>
+                              <a:off x="1853267" y="783769"/>
+                              <a:ext cx="1161494" cy="296998"/>
+                            </a:xfrm>
+                            <a:prstGeom prst="bentConnector2">
+                              <a:avLst/>
+                            </a:prstGeom>
+                            <a:ln>
+                              <a:tailEnd type="triangle"/>
+                            </a:ln>
+                          </wps:spPr>
+                          <wps:style>
+                            <a:lnRef idx="1">
+                              <a:schemeClr val="dk1"/>
+                            </a:lnRef>
+                            <a:fillRef idx="0">
+                              <a:schemeClr val="dk1"/>
+                            </a:fillRef>
+                            <a:effectRef idx="0">
+                              <a:schemeClr val="dk1"/>
+                            </a:effectRef>
+                            <a:fontRef idx="minor">
+                              <a:schemeClr val="tx1"/>
+                            </a:fontRef>
+                          </wps:style>
+                          <wps:bodyPr/>
+                        </wps:wsp>
+                        <wps:wsp>
+                          <wps:cNvPr id="62" name="Straight Arrow Connector 62"/>
+                          <wps:cNvCnPr/>
+                          <wps:spPr>
+                            <a:xfrm flipV="1">
+                              <a:off x="1852869" y="1327125"/>
+                              <a:ext cx="223810" cy="2521"/>
+                            </a:xfrm>
+                            <a:prstGeom prst="straightConnector1">
+                              <a:avLst/>
+                            </a:prstGeom>
+                            <a:ln>
+                              <a:tailEnd type="triangle"/>
+                            </a:ln>
+                          </wps:spPr>
+                          <wps:style>
+                            <a:lnRef idx="1">
+                              <a:schemeClr val="dk1"/>
+                            </a:lnRef>
+                            <a:fillRef idx="0">
+                              <a:schemeClr val="dk1"/>
+                            </a:fillRef>
+                            <a:effectRef idx="0">
+                              <a:schemeClr val="dk1"/>
+                            </a:effectRef>
+                            <a:fontRef idx="minor">
+                              <a:schemeClr val="tx1"/>
+                            </a:fontRef>
+                          </wps:style>
+                          <wps:bodyPr/>
+                        </wps:wsp>
+                        <wps:wsp>
+                          <wps:cNvPr id="67" name="Elbow Connector 67"/>
+                          <wps:cNvCnPr/>
+                          <wps:spPr>
+                            <a:xfrm flipV="1">
+                              <a:off x="1905002" y="1602592"/>
+                              <a:ext cx="1080430" cy="313129"/>
+                            </a:xfrm>
+                            <a:prstGeom prst="bentConnector3">
+                              <a:avLst>
+                                <a:gd name="adj1" fmla="val 100251"/>
+                              </a:avLst>
+                            </a:prstGeom>
+                            <a:ln>
+                              <a:tailEnd type="triangle"/>
+                            </a:ln>
+                          </wps:spPr>
+                          <wps:style>
+                            <a:lnRef idx="1">
+                              <a:schemeClr val="dk1"/>
+                            </a:lnRef>
+                            <a:fillRef idx="0">
+                              <a:schemeClr val="dk1"/>
+                            </a:fillRef>
+                            <a:effectRef idx="0">
+                              <a:schemeClr val="dk1"/>
+                            </a:effectRef>
+                            <a:fontRef idx="minor">
+                              <a:schemeClr val="tx1"/>
+                            </a:fontRef>
+                          </wps:style>
+                          <wps:bodyPr/>
+                        </wps:wsp>
+                        <wps:wsp>
+                          <wps:cNvPr id="69" name="Elbow Connector 69"/>
+                          <wps:cNvCnPr/>
+                          <wps:spPr>
+                            <a:xfrm flipV="1">
+                              <a:off x="1905002" y="1602592"/>
+                              <a:ext cx="1080430" cy="864384"/>
+                            </a:xfrm>
+                            <a:prstGeom prst="bentConnector3">
+                              <a:avLst>
+                                <a:gd name="adj1" fmla="val 100251"/>
+                              </a:avLst>
+                            </a:prstGeom>
+                            <a:ln>
+                              <a:tailEnd type="triangle"/>
+                            </a:ln>
+                          </wps:spPr>
+                          <wps:style>
+                            <a:lnRef idx="1">
+                              <a:schemeClr val="dk1"/>
+                            </a:lnRef>
+                            <a:fillRef idx="0">
+                              <a:schemeClr val="dk1"/>
+                            </a:fillRef>
+                            <a:effectRef idx="0">
+                              <a:schemeClr val="dk1"/>
+                            </a:effectRef>
+                            <a:fontRef idx="minor">
+                              <a:schemeClr val="tx1"/>
+                            </a:fontRef>
+                          </wps:style>
+                          <wps:bodyPr/>
+                        </wps:wsp>
+                      </wpg:wgp>
+                      <wps:wsp>
+                        <wps:cNvPr id="70" name="Text Box 12"/>
+                        <wps:cNvSpPr txBox="1"/>
+                        <wps:spPr>
+                          <a:xfrm>
+                            <a:off x="3147191" y="1058022"/>
+                            <a:ext cx="958084" cy="458175"/>
+                          </a:xfrm>
+                          <a:prstGeom prst="rect">
+                            <a:avLst/>
+                          </a:prstGeom>
+                          <a:solidFill>
+                            <a:schemeClr val="lt1"/>
+                          </a:solidFill>
+                          <a:ln w="6350">
+                            <a:solidFill>
+                              <a:prstClr val="black"/>
+                            </a:solidFill>
+                          </a:ln>
+                        </wps:spPr>
+                        <wps:txbx>
+                          <w:txbxContent>
+                            <w:p>
+                              <w:pPr>
+                                <w:pStyle w:val="NormalWeb"/>
+                                <w:spacing w:before="0" w:beforeAutospacing="0" w:after="0" w:afterAutospacing="0" w:line="256" w:lineRule="auto"/>
+                                <w:rPr>
+                                  <w:rFonts w:eastAsia="Calibri"/>
+                                  <w:sz w:val="22"/>
+                                  <w:szCs w:val="22"/>
+                                </w:rPr>
+                              </w:pPr>
+                              <w:r>
+                                <w:rPr>
+                                  <w:rFonts w:eastAsia="Calibri"/>
+                                  <w:sz w:val="22"/>
+                                  <w:szCs w:val="22"/>
+                                </w:rPr>
+                                <w:t>Time stamp</w:t>
+                              </w:r>
+                            </w:p>
+                            <w:p>
+                              <w:pPr>
+                                <w:pStyle w:val="NormalWeb"/>
+                                <w:spacing w:before="0" w:beforeAutospacing="0" w:after="0" w:afterAutospacing="0" w:line="256" w:lineRule="auto"/>
+                              </w:pPr>
+                              <w:r>
+                                <w:rPr>
+                                  <w:rFonts w:eastAsia="Calibri"/>
+                                  <w:sz w:val="22"/>
+                                  <w:szCs w:val="22"/>
+                                </w:rPr>
+                                <w:t>HH:MM:SS</w:t>
+                              </w:r>
+                            </w:p>
+                          </w:txbxContent>
+                        </wps:txbx>
+                        <wps:bodyPr rot="0" spcFirstLastPara="0" vert="horz" wrap="square" lIns="91440" tIns="45720" rIns="91440" bIns="45720" numCol="1" spcCol="0" rtlCol="0" fromWordArt="0" anchor="t" anchorCtr="0" forceAA="0" compatLnSpc="1">
+                          <a:prstTxWarp prst="textNoShape">
+                            <a:avLst/>
+                          </a:prstTxWarp>
+                          <a:noAutofit/>
+                        </wps:bodyPr>
+                      </wps:wsp>
+                      <wps:wsp>
+                        <wps:cNvPr id="71" name="Straight Arrow Connector 71"/>
+                        <wps:cNvCnPr/>
+                        <wps:spPr>
+                          <a:xfrm>
+                            <a:off x="2881466" y="1290674"/>
+                            <a:ext cx="265725" cy="0"/>
+                          </a:xfrm>
+                          <a:prstGeom prst="straightConnector1">
+                            <a:avLst/>
+                          </a:prstGeom>
+                          <a:ln>
+                            <a:tailEnd type="triangle"/>
+                          </a:ln>
+                        </wps:spPr>
+                        <wps:style>
+                          <a:lnRef idx="1">
+                            <a:schemeClr val="dk1"/>
+                          </a:lnRef>
+                          <a:fillRef idx="0">
+                            <a:schemeClr val="dk1"/>
+                          </a:fillRef>
+                          <a:effectRef idx="0">
+                            <a:schemeClr val="dk1"/>
+                          </a:effectRef>
+                          <a:fontRef idx="minor">
+                            <a:schemeClr val="tx1"/>
+                          </a:fontRef>
+                        </wps:style>
+                        <wps:bodyPr/>
+                      </wps:wsp>
+                      <wps:wsp>
+                        <wps:cNvPr id="72" name="Text Box 12"/>
+                        <wps:cNvSpPr txBox="1"/>
+                        <wps:spPr>
+                          <a:xfrm>
+                            <a:off x="4340731" y="1034315"/>
+                            <a:ext cx="867410" cy="457835"/>
+                          </a:xfrm>
+                          <a:prstGeom prst="rect">
+                            <a:avLst/>
+                          </a:prstGeom>
+                          <a:solidFill>
+                            <a:schemeClr val="lt1"/>
+                          </a:solidFill>
+                          <a:ln w="6350">
+                            <a:solidFill>
+                              <a:prstClr val="black"/>
+                            </a:solidFill>
+                          </a:ln>
+                        </wps:spPr>
+                        <wps:txbx>
+                          <w:txbxContent>
+                            <w:p>
+                              <w:pPr>
+                                <w:pStyle w:val="NormalWeb"/>
+                                <w:spacing w:before="0" w:beforeAutospacing="0" w:after="0" w:afterAutospacing="0" w:line="254" w:lineRule="auto"/>
+                                <w:rPr>
+                                  <w:rFonts w:eastAsia="Calibri"/>
+                                  <w:sz w:val="22"/>
+                                  <w:szCs w:val="22"/>
+                                </w:rPr>
+                              </w:pPr>
+                              <w:r>
+                                <w:rPr>
+                                  <w:rFonts w:eastAsia="Calibri"/>
+                                  <w:sz w:val="22"/>
+                                  <w:szCs w:val="22"/>
+                                </w:rPr>
+                                <w:t>Append &amp;</w:t>
+                              </w:r>
+                            </w:p>
+                            <w:p>
+                              <w:pPr>
+                                <w:pStyle w:val="NormalWeb"/>
+                                <w:spacing w:before="0" w:beforeAutospacing="0" w:after="0" w:afterAutospacing="0" w:line="254" w:lineRule="auto"/>
+                              </w:pPr>
+                              <w:r>
+                                <w:rPr>
+                                  <w:rFonts w:eastAsia="Calibri"/>
+                                  <w:sz w:val="22"/>
+                                  <w:szCs w:val="22"/>
+                                </w:rPr>
+                                <w:t>Compute</w:t>
+                              </w:r>
+                            </w:p>
+                          </w:txbxContent>
+                        </wps:txbx>
+                        <wps:bodyPr rot="0" spcFirstLastPara="0" vert="horz" wrap="square" lIns="91440" tIns="45720" rIns="91440" bIns="45720" numCol="1" spcCol="0" rtlCol="0" fromWordArt="0" anchor="t" anchorCtr="0" forceAA="0" compatLnSpc="1">
+                          <a:prstTxWarp prst="textNoShape">
+                            <a:avLst/>
+                          </a:prstTxWarp>
+                          <a:noAutofit/>
+                        </wps:bodyPr>
+                      </wps:wsp>
+                      <wps:wsp>
+                        <wps:cNvPr id="73" name="Straight Arrow Connector 73"/>
+                        <wps:cNvCnPr/>
+                        <wps:spPr>
+                          <a:xfrm>
+                            <a:off x="4118022" y="1263233"/>
+                            <a:ext cx="222709" cy="0"/>
+                          </a:xfrm>
+                          <a:prstGeom prst="straightConnector1">
+                            <a:avLst/>
+                          </a:prstGeom>
+                          <a:ln>
+                            <a:tailEnd type="triangle"/>
+                          </a:ln>
+                        </wps:spPr>
+                        <wps:style>
+                          <a:lnRef idx="1">
+                            <a:schemeClr val="dk1"/>
+                          </a:lnRef>
+                          <a:fillRef idx="0">
+                            <a:schemeClr val="dk1"/>
+                          </a:fillRef>
+                          <a:effectRef idx="0">
+                            <a:schemeClr val="dk1"/>
+                          </a:effectRef>
+                          <a:fontRef idx="minor">
+                            <a:schemeClr val="tx1"/>
+                          </a:fontRef>
+                        </wps:style>
+                        <wps:bodyPr/>
+                      </wps:wsp>
+                      <wps:wsp>
+                        <wps:cNvPr id="74" name="Text Box 12"/>
+                        <wps:cNvSpPr txBox="1"/>
+                        <wps:spPr>
+                          <a:xfrm>
+                            <a:off x="4390050" y="2081270"/>
+                            <a:ext cx="652616" cy="286741"/>
+                          </a:xfrm>
+                          <a:prstGeom prst="rect">
+                            <a:avLst/>
+                          </a:prstGeom>
+                          <a:solidFill>
+                            <a:schemeClr val="lt1"/>
+                          </a:solidFill>
+                          <a:ln w="6350">
+                            <a:solidFill>
+                              <a:prstClr val="black"/>
+                            </a:solidFill>
+                          </a:ln>
+                        </wps:spPr>
+                        <wps:txbx>
+                          <w:txbxContent>
+                            <w:p>
+                              <w:pPr>
+                                <w:pStyle w:val="NormalWeb"/>
+                                <w:spacing w:before="0" w:beforeAutospacing="0" w:after="0" w:afterAutospacing="0" w:line="252" w:lineRule="auto"/>
+                              </w:pPr>
+                              <w:r>
+                                <w:rPr>
+                                  <w:rFonts w:eastAsia="Calibri"/>
+                                  <w:sz w:val="22"/>
+                                  <w:szCs w:val="22"/>
+                                </w:rPr>
+                                <w:t>Merge</w:t>
+                              </w:r>
+                            </w:p>
+                          </w:txbxContent>
+                        </wps:txbx>
+                        <wps:bodyPr rot="0" spcFirstLastPara="0" vert="horz" wrap="square" lIns="91440" tIns="45720" rIns="91440" bIns="45720" numCol="1" spcCol="0" rtlCol="0" fromWordArt="0" anchor="t" anchorCtr="0" forceAA="0" compatLnSpc="1">
+                          <a:prstTxWarp prst="textNoShape">
+                            <a:avLst/>
+                          </a:prstTxWarp>
+                          <a:noAutofit/>
+                        </wps:bodyPr>
+                      </wps:wsp>
+                      <wps:wsp>
+                        <wps:cNvPr id="78" name="Elbow Connector 78"/>
+                        <wps:cNvCnPr/>
+                        <wps:spPr>
+                          <a:xfrm rot="5400000">
+                            <a:off x="4436549" y="1801459"/>
+                            <a:ext cx="559620" cy="2"/>
+                          </a:xfrm>
+                          <a:prstGeom prst="bentConnector3">
+                            <a:avLst>
+                              <a:gd name="adj1" fmla="val 50000"/>
+                            </a:avLst>
+                          </a:prstGeom>
+                          <a:ln>
+                            <a:tailEnd type="triangle"/>
+                          </a:ln>
+                        </wps:spPr>
+                        <wps:style>
+                          <a:lnRef idx="1">
+                            <a:schemeClr val="dk1"/>
+                          </a:lnRef>
+                          <a:fillRef idx="0">
+                            <a:schemeClr val="dk1"/>
+                          </a:fillRef>
+                          <a:effectRef idx="0">
+                            <a:schemeClr val="dk1"/>
+                          </a:effectRef>
+                          <a:fontRef idx="minor">
+                            <a:schemeClr val="tx1"/>
+                          </a:fontRef>
+                        </wps:style>
+                        <wps:bodyPr/>
+                      </wps:wsp>
+                      <wps:wsp>
+                        <wps:cNvPr id="80" name="Text Box 12"/>
+                        <wps:cNvSpPr txBox="1"/>
+                        <wps:spPr>
+                          <a:xfrm>
+                            <a:off x="2961300" y="1991432"/>
+                            <a:ext cx="915375" cy="457835"/>
+                          </a:xfrm>
+                          <a:prstGeom prst="rect">
+                            <a:avLst/>
+                          </a:prstGeom>
+                          <a:solidFill>
+                            <a:schemeClr val="lt1"/>
+                          </a:solidFill>
+                          <a:ln w="6350">
+                            <a:solidFill>
+                              <a:prstClr val="black"/>
+                            </a:solidFill>
+                          </a:ln>
+                        </wps:spPr>
+                        <wps:txbx>
+                          <w:txbxContent>
+                            <w:p>
+                              <w:pPr>
+                                <w:pStyle w:val="NormalWeb"/>
+                                <w:spacing w:before="0" w:beforeAutospacing="0" w:after="0" w:afterAutospacing="0" w:line="252" w:lineRule="auto"/>
+                                <w:rPr>
+                                  <w:rFonts w:eastAsia="Calibri"/>
+                                  <w:sz w:val="22"/>
+                                  <w:szCs w:val="22"/>
+                                </w:rPr>
+                              </w:pPr>
+                              <w:r>
+                                <w:rPr>
+                                  <w:rFonts w:eastAsia="Calibri"/>
+                                  <w:sz w:val="22"/>
+                                  <w:szCs w:val="22"/>
+                                </w:rPr>
+                                <w:t>Aggregation (max)</w:t>
+                              </w:r>
+                            </w:p>
+                          </w:txbxContent>
+                        </wps:txbx>
+                        <wps:bodyPr rot="0" spcFirstLastPara="0" vert="horz" wrap="square" lIns="91440" tIns="45720" rIns="91440" bIns="45720" numCol="1" spcCol="0" rtlCol="0" fromWordArt="0" anchor="t" anchorCtr="0" forceAA="0" compatLnSpc="1">
+                          <a:prstTxWarp prst="textNoShape">
+                            <a:avLst/>
+                          </a:prstTxWarp>
+                          <a:noAutofit/>
+                        </wps:bodyPr>
+                      </wps:wsp>
+                      <wps:wsp>
+                        <wps:cNvPr id="84" name="Straight Arrow Connector 84"/>
+                        <wps:cNvCnPr/>
+                        <wps:spPr>
+                          <a:xfrm flipH="1" flipV="1">
+                            <a:off x="3876675" y="2220350"/>
+                            <a:ext cx="513375" cy="4291"/>
+                          </a:xfrm>
+                          <a:prstGeom prst="straightConnector1">
+                            <a:avLst/>
+                          </a:prstGeom>
+                          <a:ln>
+                            <a:tailEnd type="triangle"/>
+                          </a:ln>
+                        </wps:spPr>
+                        <wps:style>
+                          <a:lnRef idx="1">
+                            <a:schemeClr val="dk1"/>
+                          </a:lnRef>
+                          <a:fillRef idx="0">
+                            <a:schemeClr val="dk1"/>
+                          </a:fillRef>
+                          <a:effectRef idx="0">
+                            <a:schemeClr val="dk1"/>
+                          </a:effectRef>
+                          <a:fontRef idx="minor">
+                            <a:schemeClr val="tx1"/>
+                          </a:fontRef>
+                        </wps:style>
+                        <wps:bodyPr/>
+                      </wps:wsp>
+                      <pic:pic xmlns:pic="http://schemas.openxmlformats.org/drawingml/2006/picture">
+                        <pic:nvPicPr>
+                          <pic:cNvPr id="85" name="Picture 85"/>
+                          <pic:cNvPicPr>
+                            <a:picLocks noChangeAspect="1"/>
+                          </pic:cNvPicPr>
+                        </pic:nvPicPr>
+                        <pic:blipFill>
+                          <a:blip r:embed="rId10" cstate="print">
+                            <a:extLst>
+                              <a:ext uri="{28A0092B-C50C-407E-A947-70E740481C1C}">
+                                <a14:useLocalDpi xmlns:a14="http://schemas.microsoft.com/office/drawing/2010/main" val="0"/>
+                              </a:ext>
+                            </a:extLst>
+                          </a:blip>
+                          <a:stretch>
+                            <a:fillRect/>
+                          </a:stretch>
+                        </pic:blipFill>
+                        <pic:spPr>
+                          <a:xfrm rot="5400000">
+                            <a:off x="3467679" y="2678485"/>
+                            <a:ext cx="342715" cy="362925"/>
+                          </a:xfrm>
+                          <a:prstGeom prst="rect">
+                            <a:avLst/>
+                          </a:prstGeom>
+                        </pic:spPr>
+                      </pic:pic>
+                      <wps:wsp>
+                        <wps:cNvPr id="86" name="Text Box 86"/>
+                        <wps:cNvSpPr txBox="1"/>
+                        <wps:spPr>
+                          <a:xfrm>
+                            <a:off x="2314575" y="2688590"/>
+                            <a:ext cx="1371601" cy="342715"/>
+                          </a:xfrm>
+                          <a:prstGeom prst="rect">
+                            <a:avLst/>
+                          </a:prstGeom>
+                          <a:noFill/>
+                          <a:ln w="6350">
+                            <a:noFill/>
+                          </a:ln>
+                        </wps:spPr>
+                        <wps:txbx>
+                          <w:txbxContent>
+                            <w:p>
+                              <w:pPr>
+                                <w:rPr>
+                                  <w:rFonts w:ascii="Times New Roman" w:hAnsi="Times New Roman" w:cs="Times New Roman"/>
+                                </w:rPr>
+                              </w:pPr>
+                              <w:r>
+                                <w:rPr>
+                                  <w:rFonts w:ascii="Times New Roman" w:hAnsi="Times New Roman" w:cs="Times New Roman"/>
+                                </w:rPr>
+                                <w:t>Aggregate results</w:t>
+                              </w:r>
+                            </w:p>
+                          </w:txbxContent>
+                        </wps:txbx>
+                        <wps:bodyPr rot="0" spcFirstLastPara="0" vertOverflow="overflow" horzOverflow="overflow" vert="horz" wrap="square" lIns="91440" tIns="45720" rIns="91440" bIns="45720" numCol="1" spcCol="0" rtlCol="0" fromWordArt="0" anchor="t" anchorCtr="0" forceAA="0" compatLnSpc="1">
+                          <a:prstTxWarp prst="textNoShape">
+                            <a:avLst/>
+                          </a:prstTxWarp>
+                          <a:noAutofit/>
+                        </wps:bodyPr>
+                      </wps:wsp>
+                      <wps:wsp>
+                        <wps:cNvPr id="87" name="Straight Arrow Connector 87"/>
+                        <wps:cNvCnPr/>
+                        <wps:spPr>
+                          <a:xfrm>
+                            <a:off x="3686176" y="2449267"/>
+                            <a:ext cx="0" cy="239323"/>
+                          </a:xfrm>
+                          <a:prstGeom prst="straightConnector1">
+                            <a:avLst/>
+                          </a:prstGeom>
+                          <a:ln>
+                            <a:tailEnd type="triangle"/>
+                          </a:ln>
+                        </wps:spPr>
+                        <wps:style>
+                          <a:lnRef idx="1">
+                            <a:schemeClr val="dk1"/>
+                          </a:lnRef>
+                          <a:fillRef idx="0">
+                            <a:schemeClr val="dk1"/>
+                          </a:fillRef>
+                          <a:effectRef idx="0">
+                            <a:schemeClr val="dk1"/>
+                          </a:effectRef>
+                          <a:fontRef idx="minor">
+                            <a:schemeClr val="tx1"/>
+                          </a:fontRef>
+                        </wps:style>
+                        <wps:bodyPr/>
+                      </wps:wsp>
+                      <wps:wsp>
+                        <wps:cNvPr id="88" name="Elbow Connector 88"/>
+                        <wps:cNvCnPr/>
+                        <wps:spPr>
+                          <a:xfrm flipV="1">
+                            <a:off x="3820499" y="2368011"/>
+                            <a:ext cx="895859" cy="508539"/>
+                          </a:xfrm>
+                          <a:prstGeom prst="bentConnector3">
+                            <a:avLst>
+                              <a:gd name="adj1" fmla="val 99972"/>
+                            </a:avLst>
+                          </a:prstGeom>
+                          <a:ln>
+                            <a:tailEnd type="triangle"/>
+                          </a:ln>
+                        </wps:spPr>
+                        <wps:style>
+                          <a:lnRef idx="1">
+                            <a:schemeClr val="dk1"/>
+                          </a:lnRef>
+                          <a:fillRef idx="0">
+                            <a:schemeClr val="dk1"/>
+                          </a:fillRef>
+                          <a:effectRef idx="0">
+                            <a:schemeClr val="dk1"/>
+                          </a:effectRef>
+                          <a:fontRef idx="minor">
+                            <a:schemeClr val="tx1"/>
+                          </a:fontRef>
+                        </wps:style>
+                        <wps:bodyPr/>
+                      </wps:wsp>
+                    </wpc:wpc>
+                  </a:graphicData>
+                </a:graphic>
+                <wp14:sizeRelH relativeFrom="margin">
+                  <wp14:pctWidth>0</wp14:pctWidth>
+                </wp14:sizeRelH>
+              </wp:anchor>
+            </w:drawing>
+          </mc:Choice>
+          <mc:Fallback>
+            <w:pict>
+              <v:group w14:anchorId="69AE0AAC" id="Canvas 94" o:spid="_x0000_s1065" editas="canvas" style="position:absolute;margin-left:13.5pt;margin-top:.95pt;width:435.75pt;height:252pt;z-index:-251554816;mso-width-relative:margin" coordsize="55340,32004" o:gfxdata="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">
+                <v:shapetype id="_x0000_t75" coordsize="21600,21600" o:spt="75" o:preferrelative="t" path="m@4@5l@4@11@9@11@9@5xe" filled="f" stroked="f">
+                  <v:stroke joinstyle="miter"/>
+                  <v:formulas>
+                    <v:f eqn="if lineDrawn pixelLineWidth 0"/>
+                    <v:f eqn="sum @0 1 0"/>
+                    <v:f eqn="sum 0 0 @1"/>
+                    <v:f eqn="prod @2 1 2"/>
+                    <v:f eqn="prod @3 21600 pixelWidth"/>
+                    <v:f eqn="prod @3 21600 pixelHeight"/>
+                    <v:f eqn="sum @0 0 1"/>
+                    <v:f eqn="prod @6 1 2"/>
+                    <v:f eqn="prod @7 21600 pixelWidth"/>
+                    <v:f eqn="sum @8 21600 0"/>
+                    <v:f eqn="prod @7 21600 pixelHeight"/>
+                    <v:f eqn="sum @10 21600 0"/>
+                  </v:formulas>
+                  <v:path o:extrusionok="f" gradientshapeok="t" o:connecttype="rect"/>
+                  <o:lock v:ext="edit" aspectratio="t"/>
+                </v:shapetype>
+                <v:shape id="_x0000_s1066" type="#_x0000_t75" style="position:absolute;width:55340;height:32004;visibility:visible;mso-wrap-style:square">
+                  <v:fill o:detectmouseclick="t"/>
+                  <v:path o:connecttype="none"/>
+                </v:shape>
+                <v:shape id="Text Box 46" o:spid="_x0000_s1067" type="#_x0000_t202" style="position:absolute;left:16432;top:10549;width:12382;height:4667;visibility:visible;mso-wrap-style:square;v-text-anchor:top" o:gfxdata="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" fillcolor="white [3201]" strokeweight=".5pt">
+                  <v:textbox>
+                    <w:txbxContent>
+                      <w:p>
+                        <w:pPr>
+                          <w:rPr>
+                            <w:rFonts w:ascii="Times New Roman" w:hAnsi="Times New Roman" w:cs="Times New Roman"/>
+                          </w:rPr>
+                        </w:pPr>
+                        <w:r>
+                          <w:rPr>
+                            <w:rFonts w:ascii="Times New Roman" w:hAnsi="Times New Roman" w:cs="Times New Roman"/>
+                          </w:rPr>
+                          <w:t>Extract required attributes</w:t>
+                        </w:r>
+                      </w:p>
+                    </w:txbxContent>
+                  </v:textbox>
+                </v:shape>
+                <v:group id="Group 48" o:spid="_x0000_s1068" style="position:absolute;left:10517;top:5908;width:12106;height:19714" coordorigin="11804,5908" coordsize="18342,20811" o:gfxdata="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">
+                  <v:group id="Group 49" o:spid="_x0000_s1069" style="position:absolute;left:11804;top:5908;width:7246;height:20812" coordorigin="7905,3238" coordsize="7807,21383" o:gfxdata="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">
+                    <v:shape id="Picture 50" o:spid="_x0000_s1070" type="#_x0000_t75" style="position:absolute;left:9547;top:1596;width:3965;height:7250;rotation:90;visibility:visible;mso-wrap-style:square" o:gfxdata="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">
+                      <v:imagedata r:id="rId11" o:title=""/>
+                      <v:path arrowok="t"/>
+                    </v:shape>
+                    <v:shape id="Picture 51" o:spid="_x0000_s1071" type="#_x0000_t75" style="position:absolute;left:9547;top:7206;width:3962;height:7246;rotation:90;visibility:visible;mso-wrap-style:square" o:gfxdata="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">
+                      <v:imagedata r:id="rId11" o:title=""/>
+                    </v:shape>
+                    <v:shape id="Picture 54" o:spid="_x0000_s1072" type="#_x0000_t75" style="position:absolute;left:9552;top:12826;width:3962;height:7245;rotation:90;visibility:visible;mso-wrap-style:square" o:gfxdata="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">
+                      <v:imagedata r:id="rId11" o:title=""/>
+                    </v:shape>
+                    <v:shape id="Picture 55" o:spid="_x0000_s1073" type="#_x0000_t75" style="position:absolute;left:10109;top:19017;width:3962;height:7245;rotation:90;visibility:visible;mso-wrap-style:square" o:gfxdata="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">
+                      <v:imagedata r:id="rId11" o:title=""/>
+                    </v:shape>
+                  </v:group>
+                  <v:shapetype id="_x0000_t33" coordsize="21600,21600" o:spt="33" o:oned="t" path="m,l21600,r,21600e" filled="f">
+                    <v:stroke joinstyle="miter"/>
+                    <v:path arrowok="t" fillok="f" o:connecttype="none"/>
+                    <o:lock v:ext="edit" shapetype="t"/>
+                  </v:shapetype>
+                  <v:shape id="Elbow Connector 56" o:spid="_x0000_s1074" type="#_x0000_t33" style="position:absolute;left:18532;top:7837;width:11615;height:2970;visibility:visible;mso-wrap-style:square" o:connectortype="elbow" o:gfxdata="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" strokecolor="black [3200]" strokeweight=".5pt">
+                    <v:stroke endarrow="block"/>
+                  </v:shape>
+                  <v:shapetype id="_x0000_t32" coordsize="21600,21600" o:spt="32" o:oned="t" path="m,l21600,21600e" filled="f">
+                    <v:path arrowok="t" fillok="f" o:connecttype="none"/>
+                    <o:lock v:ext="edit" shapetype="t"/>
+                  </v:shapetype>
+                  <v:shape id="Straight Arrow Connector 62" o:spid="_x0000_s1075" type="#_x0000_t32" style="position:absolute;left:18528;top:13271;width:2238;height:25;flip:y;visibility:visible;mso-wrap-style:square" o:connectortype="straight" o:gfxdata="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" strokecolor="black [3200]" strokeweight=".5pt">
+                    <v:stroke endarrow="block" joinstyle="miter"/>
+                  </v:shape>
+                  <v:shapetype id="_x0000_t34" coordsize="21600,21600" o:spt="34" o:oned="t" adj="10800" path="m,l@0,0@0,21600,21600,21600e" filled="f">
+                    <v:stroke joinstyle="miter"/>
+                    <v:formulas>
+                      <v:f eqn="val #0"/>
+                    </v:formulas>
+                    <v:path arrowok="t" fillok="f" o:connecttype="none"/>
+                    <v:handles>
+                      <v:h position="#0,center"/>
+                    </v:handles>
+                    <o:lock v:ext="edit" shapetype="t"/>
+                  </v:shapetype>
+                  <v:shape id="Elbow Connector 67" o:spid="_x0000_s1076" type="#_x0000_t34" style="position:absolute;left:19050;top:16025;width:10804;height:3132;flip:y;visibility:visible;mso-wrap-style:square" o:connectortype="elbow" o:gfxdata="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" adj="21654" strokecolor="black [3200]" strokeweight=".5pt">
+                    <v:stroke endarrow="block"/>
+                  </v:shape>
+                  <v:shape id="Elbow Connector 69" o:spid="_x0000_s1077" type="#_x0000_t34" style="position:absolute;left:19050;top:16025;width:10804;height:8644;flip:y;visibility:visible;mso-wrap-style:square" o:connectortype="elbow" o:gfxdata="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" adj="21654" strokecolor="black [3200]" strokeweight=".5pt">
+                    <v:stroke endarrow="block"/>
+                  </v:shape>
+                </v:group>
+                <v:shape id="_x0000_s1078" type="#_x0000_t202" style="position:absolute;left:31471;top:10580;width:9581;height:4581;visibility:visible;mso-wrap-style:square;v-text-anchor:top" o:gfxdata="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" fillcolor="white [3201]" strokeweight=".5pt">
+                  <v:textbox>
+                    <w:txbxContent>
+                      <w:p>
+                        <w:pPr>
+                          <w:pStyle w:val="NormalWeb"/>
+                          <w:spacing w:before="0" w:beforeAutospacing="0" w:after="0" w:afterAutospacing="0" w:line="256" w:lineRule="auto"/>
+                          <w:rPr>
+                            <w:rFonts w:eastAsia="Calibri"/>
+                            <w:sz w:val="22"/>
+                            <w:szCs w:val="22"/>
+                          </w:rPr>
+                        </w:pPr>
+                        <w:r>
+                          <w:rPr>
+                            <w:rFonts w:eastAsia="Calibri"/>
+                            <w:sz w:val="22"/>
+                            <w:szCs w:val="22"/>
+                          </w:rPr>
+                          <w:t>Time stamp</w:t>
+                        </w:r>
+                      </w:p>
+                      <w:p>
+                        <w:pPr>
+                          <w:pStyle w:val="NormalWeb"/>
+                          <w:spacing w:before="0" w:beforeAutospacing="0" w:after="0" w:afterAutospacing="0" w:line="256" w:lineRule="auto"/>
+                        </w:pPr>
+                        <w:r>
+                          <w:rPr>
+                            <w:rFonts w:eastAsia="Calibri"/>
+                            <w:sz w:val="22"/>
+                            <w:szCs w:val="22"/>
+                          </w:rPr>
+                          <w:t>HH:MM:SS</w:t>
+                        </w:r>
+                      </w:p>
+                    </w:txbxContent>
+                  </v:textbox>
+                </v:shape>
+                <v:shape id="Straight Arrow Connector 71" o:spid="_x0000_s1079" type="#_x0000_t32" style="position:absolute;left:28814;top:12906;width:2657;height:0;visibility:visible;mso-wrap-style:square" o:connectortype="straight" o:gfxdata="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" strokecolor="black [3200]" strokeweight=".5pt">
+                  <v:stroke endarrow="block" joinstyle="miter"/>
+                </v:shape>
+                <v:shape id="_x0000_s1080" type="#_x0000_t202" style="position:absolute;left:43407;top:10343;width:8674;height:4578;visibility:visible;mso-wrap-style:square;v-text-anchor:top" o:gfxdata="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" fillcolor="white [3201]" strokeweight=".5pt">
+                  <v:textbox>
+                    <w:txbxContent>
+                      <w:p>
+                        <w:pPr>
+                          <w:pStyle w:val="NormalWeb"/>
+                          <w:spacing w:before="0" w:beforeAutospacing="0" w:after="0" w:afterAutospacing="0" w:line="254" w:lineRule="auto"/>
+                          <w:rPr>
+                            <w:rFonts w:eastAsia="Calibri"/>
+                            <w:sz w:val="22"/>
+                            <w:szCs w:val="22"/>
+                          </w:rPr>
+                        </w:pPr>
+                        <w:r>
+                          <w:rPr>
+                            <w:rFonts w:eastAsia="Calibri"/>
+                            <w:sz w:val="22"/>
+                            <w:szCs w:val="22"/>
+                          </w:rPr>
+                          <w:t>Append &amp;</w:t>
+                        </w:r>
+                      </w:p>
+                      <w:p>
+                        <w:pPr>
+                          <w:pStyle w:val="NormalWeb"/>
+                          <w:spacing w:before="0" w:beforeAutospacing="0" w:after="0" w:afterAutospacing="0" w:line="254" w:lineRule="auto"/>
+                        </w:pPr>
+                        <w:r>
+                          <w:rPr>
+                            <w:rFonts w:eastAsia="Calibri"/>
+                            <w:sz w:val="22"/>
+                            <w:szCs w:val="22"/>
+                          </w:rPr>
+                          <w:t>Compute</w:t>
+                        </w:r>
+                      </w:p>
+                    </w:txbxContent>
+                  </v:textbox>
+                </v:shape>
+                <v:shape id="Straight Arrow Connector 73" o:spid="_x0000_s1081" type="#_x0000_t32" style="position:absolute;left:41180;top:12632;width:2227;height:0;visibility:visible;mso-wrap-style:square" o:connectortype="straight" o:gfxdata="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" strokecolor="black [3200]" strokeweight=".5pt">
+                  <v:stroke endarrow="block" joinstyle="miter"/>
+                </v:shape>
+                <v:shape id="_x0000_s1082" type="#_x0000_t202" style="position:absolute;left:43900;top:20812;width:6526;height:2868;visibility:visible;mso-wrap-style:square;v-text-anchor:top" o:gfxdata="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" fillcolor="white [3201]" strokeweight=".5pt">
+                  <v:textbox>
+                    <w:txbxContent>
+                      <w:p>
+                        <w:pPr>
+                          <w:pStyle w:val="NormalWeb"/>
+                          <w:spacing w:before="0" w:beforeAutospacing="0" w:after="0" w:afterAutospacing="0" w:line="252" w:lineRule="auto"/>
+                        </w:pPr>
+                        <w:r>
+                          <w:rPr>
+                            <w:rFonts w:eastAsia="Calibri"/>
+                            <w:sz w:val="22"/>
+                            <w:szCs w:val="22"/>
+                          </w:rPr>
+                          <w:t>Merge</w:t>
+                        </w:r>
+                      </w:p>
+                    </w:txbxContent>
+                  </v:textbox>
+                </v:shape>
+                <v:shape id="Elbow Connector 78" o:spid="_x0000_s1083" type="#_x0000_t34" style="position:absolute;left:44365;top:18014;width:5596;height:0;rotation:90;visibility:visible;mso-wrap-style:square" o:connectortype="elbow" o:gfxdata="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" strokecolor="black [3200]" strokeweight=".5pt">
+                  <v:stroke endarrow="block"/>
+                </v:shape>
+                <v:shape id="_x0000_s1084" type="#_x0000_t202" style="position:absolute;left:29613;top:19914;width:9153;height:4578;visibility:visible;mso-wrap-style:square;v-text-anchor:top" o:gfxdata="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" fillcolor="white [3201]" strokeweight=".5pt">
+                  <v:textbox>
+                    <w:txbxContent>
+                      <w:p>
+                        <w:pPr>
+                          <w:pStyle w:val="NormalWeb"/>
+                          <w:spacing w:before="0" w:beforeAutospacing="0" w:after="0" w:afterAutospacing="0" w:line="252" w:lineRule="auto"/>
+                          <w:rPr>
+                            <w:rFonts w:eastAsia="Calibri"/>
+                            <w:sz w:val="22"/>
+                            <w:szCs w:val="22"/>
+                          </w:rPr>
+                        </w:pPr>
+                        <w:r>
+                          <w:rPr>
+                            <w:rFonts w:eastAsia="Calibri"/>
+                            <w:sz w:val="22"/>
+                            <w:szCs w:val="22"/>
+                          </w:rPr>
+                          <w:t>Aggregation (max)</w:t>
+                        </w:r>
+                      </w:p>
+                    </w:txbxContent>
+                  </v:textbox>
+                </v:shape>
+                <v:shape id="Straight Arrow Connector 84" o:spid="_x0000_s1085" type="#_x0000_t32" style="position:absolute;left:38766;top:22203;width:5134;height:43;flip:x y;visibility:visible;mso-wrap-style:square" o:connectortype="straight" o:gfxdata="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" strokecolor="black [3200]" strokeweight=".5pt">
+                  <v:stroke endarrow="block" joinstyle="miter"/>
+                </v:shape>
+                <v:shape id="Picture 85" o:spid="_x0000_s1086" type="#_x0000_t75" style="position:absolute;left:34676;top:26784;width:3428;height:3629;rotation:90;visibility:visible;mso-wrap-style:square" o:gfxdata="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">
+                  <v:imagedata r:id="rId12" o:title=""/>
+                  <v:path arrowok="t"/>
+                </v:shape>
+                <v:shape id="Text Box 86" o:spid="_x0000_s1087" type="#_x0000_t202" style="position:absolute;left:23145;top:26885;width:13716;height:3428;visibility:visible;mso-wrap-style:square;v-text-anchor:top" o:gfxdata="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" filled="f" stroked="f" strokeweight=".5pt">
+                  <v:textbox>
+                    <w:txbxContent>
+                      <w:p>
+                        <w:pPr>
+                          <w:rPr>
+                            <w:rFonts w:ascii="Times New Roman" w:hAnsi="Times New Roman" w:cs="Times New Roman"/>
+                          </w:rPr>
+                        </w:pPr>
+                        <w:r>
+                          <w:rPr>
+                            <w:rFonts w:ascii="Times New Roman" w:hAnsi="Times New Roman" w:cs="Times New Roman"/>
+                          </w:rPr>
+                          <w:t>Aggregate results</w:t>
+                        </w:r>
+                      </w:p>
+                    </w:txbxContent>
+                  </v:textbox>
+                </v:shape>
+                <v:shape id="Straight Arrow Connector 87" o:spid="_x0000_s1088" type="#_x0000_t32" style="position:absolute;left:36861;top:24492;width:0;height:2393;visibility:visible;mso-wrap-style:square" o:connectortype="straight" o:gfxdata="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" strokecolor="black [3200]" strokeweight=".5pt">
+                  <v:stroke endarrow="block" joinstyle="miter"/>
+                </v:shape>
+                <v:shape id="Elbow Connector 88" o:spid="_x0000_s1089" type="#_x0000_t34" style="position:absolute;left:38204;top:23680;width:8959;height:5085;flip:y;visibility:visible;mso-wrap-style:square" o:connectortype="elbow" o:gfxdata="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" adj="21594" strokecolor="black [3200]" strokeweight=".5pt">
+                  <v:stroke endarrow="block"/>
+                </v:shape>
+              </v:group>
+            </w:pict>
+          </mc:Fallback>
+        </mc:AlternateContent>
+      </w:r>
+      <w:r>
+        <w:rPr>
+          <w:b/>
+          <w:sz w:val="28"/>
+          <w:szCs w:val="28"/>
+        </w:rPr>
+        <w:t>Flow Diagram</w:t>
+      </w:r>
+      <w:r>
+        <w:rPr>
+          <w:b/>
+          <w:sz w:val="28"/>
+          <w:szCs w:val="28"/>
+        </w:rPr>
+        <w:t xml:space="preserve"> for data extraction and </w:t>
+      </w:r>
+      <w:r>
+        <w:rPr>
+          <w:b/>
+          <w:sz w:val="28"/>
+          <w:szCs w:val="28"/>
+        </w:rPr>
+        <w:t>transformation</w:t>
+      </w:r>
+      <w:bookmarkStart w:id="0" w:name="_GoBack"/>
+      <w:bookmarkEnd w:id="0"/>
+      <w:r>
+        <w:rPr>
+          <w:b/>
+          <w:sz w:val="28"/>
+          <w:szCs w:val="28"/>
+        </w:rPr>
+        <w:t>:</w:t>
+      </w:r>
+    </w:p>
+    <w:p/>
+    <w:p>
+      <w:r>
+        <w:rPr>
+          <w:noProof/>
+        </w:rPr>
+        <mc:AlternateContent>
+          <mc:Choice Requires="wpg">
+            <w:drawing>
+              <wp:anchor distT="0" distB="0" distL="114300" distR="114300" simplePos="0" relativeHeight="251760640" behindDoc="0" locked="0" layoutInCell="1" allowOverlap="1" wp14:anchorId="2513ABD9" wp14:editId="24CCFE22">
+                <wp:simplePos x="0" y="0"/>
+                <wp:positionH relativeFrom="margin">
+                  <wp:align>left</wp:align>
+                </wp:positionH>
+                <wp:positionV relativeFrom="paragraph">
+                  <wp:posOffset>8890</wp:posOffset>
+                </wp:positionV>
+                <wp:extent cx="1295400" cy="2088515"/>
+                <wp:effectExtent l="0" t="0" r="0" b="0"/>
+                <wp:wrapNone/>
+                <wp:docPr id="89" name="Group 89"/>
+                <wp:cNvGraphicFramePr/>
+                <a:graphic xmlns:a="http://schemas.openxmlformats.org/drawingml/2006/main">
+                  <a:graphicData uri="http://schemas.microsoft.com/office/word/2010/wordprocessingGroup">
+                    <wpg:wgp>
+                      <wpg:cNvGrpSpPr/>
+                      <wpg:grpSpPr>
+                        <a:xfrm>
+                          <a:off x="0" y="0"/>
+                          <a:ext cx="1295400" cy="2088515"/>
+                          <a:chOff x="0" y="0"/>
+                          <a:chExt cx="1296034" cy="2088682"/>
+                        </a:xfrm>
+                      </wpg:grpSpPr>
+                      <wps:wsp>
+                        <wps:cNvPr id="90" name="Text Box 2"/>
+                        <wps:cNvSpPr txBox="1">
+                          <a:spLocks noChangeArrowheads="1"/>
+                        </wps:cNvSpPr>
+                        <wps:spPr bwMode="auto">
+                          <a:xfrm>
+                            <a:off x="0" y="0"/>
+                            <a:ext cx="1295400" cy="402590"/>
+                          </a:xfrm>
+                          <a:prstGeom prst="rect">
+                            <a:avLst/>
+                          </a:prstGeom>
+                          <a:noFill/>
+                          <a:ln w="9525">
+                            <a:noFill/>
+                            <a:miter lim="800000"/>
+                            <a:headEnd/>
+                            <a:tailEnd/>
+                          </a:ln>
+                        </wps:spPr>
+                        <wps:txbx>
+                          <w:txbxContent>
+                            <w:p>
+                              <w:hyperlink r:id="rId13" w:history="1">
+                                <w:proofErr w:type="spellStart"/>
+                                <w:proofErr w:type="gramStart"/>
+                                <w:r>
+                                  <w:rPr>
+                                    <w:rStyle w:val="Hyperlink"/>
+                                    <w:sz w:val="24"/>
+                                    <w:szCs w:val="24"/>
+                                  </w:rPr>
+                                  <w:t>coincapmarket</w:t>
+                                </w:r>
+                                <w:proofErr w:type="spellEnd"/>
+                                <w:proofErr w:type="gramEnd"/>
+                              </w:hyperlink>
+                            </w:p>
+                          </w:txbxContent>
+                        </wps:txbx>
+                        <wps:bodyPr rot="0" vert="horz" wrap="square" lIns="91440" tIns="45720" rIns="91440" bIns="45720" anchor="t" anchorCtr="0">
+                          <a:spAutoFit/>
+                        </wps:bodyPr>
+                      </wps:wsp>
+                      <wps:wsp>
+                        <wps:cNvPr id="91" name="Text Box 2"/>
+                        <wps:cNvSpPr txBox="1">
+                          <a:spLocks noChangeArrowheads="1"/>
+                        </wps:cNvSpPr>
+                        <wps:spPr bwMode="auto">
+                          <a:xfrm>
+                            <a:off x="0" y="533400"/>
+                            <a:ext cx="1296034" cy="403224"/>
+                          </a:xfrm>
+                          <a:prstGeom prst="rect">
+                            <a:avLst/>
+                          </a:prstGeom>
+                          <a:noFill/>
+                          <a:ln w="9525">
+                            <a:noFill/>
+                            <a:miter lim="800000"/>
+                            <a:headEnd/>
+                            <a:tailEnd/>
+                          </a:ln>
+                        </wps:spPr>
+                        <wps:txbx>
+                          <w:txbxContent>
+                            <w:p>
+                              <w:hyperlink r:id="rId14" w:history="1">
+                                <w:proofErr w:type="spellStart"/>
+                                <w:proofErr w:type="gramStart"/>
+                                <w:r>
+                                  <w:rPr>
+                                    <w:rStyle w:val="Hyperlink"/>
+                                    <w:sz w:val="24"/>
+                                    <w:szCs w:val="24"/>
+                                  </w:rPr>
+                                  <w:t>marketwatch</w:t>
+                                </w:r>
+                                <w:proofErr w:type="spellEnd"/>
+                                <w:proofErr w:type="gramEnd"/>
+                              </w:hyperlink>
+                            </w:p>
+                          </w:txbxContent>
+                        </wps:txbx>
+                        <wps:bodyPr rot="0" vert="horz" wrap="square" lIns="91440" tIns="45720" rIns="91440" bIns="45720" anchor="t" anchorCtr="0">
+                          <a:spAutoFit/>
+                        </wps:bodyPr>
+                      </wps:wsp>
+                      <wps:wsp>
+                        <wps:cNvPr id="92" name="Text Box 2"/>
+                        <wps:cNvSpPr txBox="1">
+                          <a:spLocks noChangeArrowheads="1"/>
+                        </wps:cNvSpPr>
+                        <wps:spPr bwMode="auto">
+                          <a:xfrm>
+                            <a:off x="635" y="1076325"/>
+                            <a:ext cx="1295399" cy="403224"/>
+                          </a:xfrm>
+                          <a:prstGeom prst="rect">
+                            <a:avLst/>
+                          </a:prstGeom>
+                          <a:noFill/>
+                          <a:ln w="9525">
+                            <a:noFill/>
+                            <a:miter lim="800000"/>
+                            <a:headEnd/>
+                            <a:tailEnd/>
+                          </a:ln>
+                        </wps:spPr>
+                        <wps:txbx>
+                          <w:txbxContent>
+                            <w:p>
+                              <w:hyperlink r:id="rId15" w:history="1">
+                                <w:proofErr w:type="spellStart"/>
+                                <w:proofErr w:type="gramStart"/>
+                                <w:r>
+                                  <w:rPr>
+                                    <w:rStyle w:val="Hyperlink"/>
+                                    <w:sz w:val="24"/>
+                                    <w:szCs w:val="24"/>
+                                  </w:rPr>
+                                  <w:t>cryptoprices</w:t>
+                                </w:r>
+                                <w:proofErr w:type="spellEnd"/>
+                                <w:proofErr w:type="gramEnd"/>
+                              </w:hyperlink>
+                            </w:p>
+                          </w:txbxContent>
+                        </wps:txbx>
+                        <wps:bodyPr rot="0" vert="horz" wrap="square" lIns="91440" tIns="45720" rIns="91440" bIns="45720" anchor="t" anchorCtr="0">
+                          <a:spAutoFit/>
+                        </wps:bodyPr>
+                      </wps:wsp>
+                      <wps:wsp>
+                        <wps:cNvPr id="93" name="Text Box 2"/>
+                        <wps:cNvSpPr txBox="1">
+                          <a:spLocks noChangeArrowheads="1"/>
+                        </wps:cNvSpPr>
+                        <wps:spPr bwMode="auto">
+                          <a:xfrm>
+                            <a:off x="635" y="1685458"/>
+                            <a:ext cx="1295399" cy="403224"/>
+                          </a:xfrm>
+                          <a:prstGeom prst="rect">
+                            <a:avLst/>
+                          </a:prstGeom>
+                          <a:noFill/>
+                          <a:ln w="9525">
+                            <a:noFill/>
+                            <a:miter lim="800000"/>
+                            <a:headEnd/>
+                            <a:tailEnd/>
+                          </a:ln>
+                        </wps:spPr>
+                        <wps:txbx>
+                          <w:txbxContent>
+                            <w:p>
+                              <w:hyperlink r:id="rId16" w:history="1">
+                                <w:proofErr w:type="spellStart"/>
+                                <w:proofErr w:type="gramStart"/>
+                                <w:r>
+                                  <w:rPr>
+                                    <w:rStyle w:val="Hyperlink"/>
+                                    <w:sz w:val="24"/>
+                                    <w:szCs w:val="24"/>
+                                  </w:rPr>
+                                  <w:t>coinmarketcap</w:t>
+                                </w:r>
+                                <w:proofErr w:type="spellEnd"/>
+                                <w:proofErr w:type="gramEnd"/>
+                              </w:hyperlink>
+                            </w:p>
+                          </w:txbxContent>
+                        </wps:txbx>
+                        <wps:bodyPr rot="0" vert="horz" wrap="square" lIns="91440" tIns="45720" rIns="91440" bIns="45720" anchor="t" anchorCtr="0">
+                          <a:spAutoFit/>
+                        </wps:bodyPr>
+                      </wps:wsp>
+                    </wpg:wgp>
+                  </a:graphicData>
+                </a:graphic>
+              </wp:anchor>
+            </w:drawing>
+          </mc:Choice>
+          <mc:Fallback>
+            <w:pict>
+              <v:group w14:anchorId="2513ABD9" id="Group 89" o:spid="_x0000_s1090" style="position:absolute;margin-left:0;margin-top:.7pt;width:102pt;height:164.45pt;z-index:251760640;mso-position-horizontal:left;mso-position-horizontal-relative:margin" coordsize="12960,20886" o:gfxdata="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">
+                <v:shape id="_x0000_s1091" type="#_x0000_t202" style="position:absolute;width:12954;height:4025;visibility:visible;mso-wrap-style:square;v-text-anchor:top" o:gfxdata="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" filled="f" stroked="f">
+                  <v:textbox style="mso-fit-shape-to-text:t">
+                    <w:txbxContent>
+                      <w:p>
+                        <w:hyperlink r:id="rId17" w:history="1">
+                          <w:proofErr w:type="spellStart"/>
+                          <w:proofErr w:type="gramStart"/>
+                          <w:r>
+                            <w:rPr>
+                              <w:rStyle w:val="Hyperlink"/>
+                              <w:sz w:val="24"/>
+                              <w:szCs w:val="24"/>
+                            </w:rPr>
+                            <w:t>coincapmarket</w:t>
+                          </w:r>
+                          <w:proofErr w:type="spellEnd"/>
+                          <w:proofErr w:type="gramEnd"/>
+                        </w:hyperlink>
+                      </w:p>
+                    </w:txbxContent>
+                  </v:textbox>
+                </v:shape>
+                <v:shape id="_x0000_s1092" type="#_x0000_t202" style="position:absolute;top:5334;width:12960;height:4032;visibility:visible;mso-wrap-style:square;v-text-anchor:top" o:gfxdata="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" filled="f" stroked="f">
+                  <v:textbox style="mso-fit-shape-to-text:t">
+                    <w:txbxContent>
+                      <w:p>
+                        <w:hyperlink r:id="rId18" w:history="1">
+                          <w:proofErr w:type="spellStart"/>
+                          <w:proofErr w:type="gramStart"/>
+                          <w:r>
+                            <w:rPr>
+                              <w:rStyle w:val="Hyperlink"/>
+                              <w:sz w:val="24"/>
+                              <w:szCs w:val="24"/>
+                            </w:rPr>
+                            <w:t>marketwatch</w:t>
+                          </w:r>
+                          <w:proofErr w:type="spellEnd"/>
+                          <w:proofErr w:type="gramEnd"/>
+                        </w:hyperlink>
+                      </w:p>
+                    </w:txbxContent>
+                  </v:textbox>
+                </v:shape>
+                <v:shape id="_x0000_s1093" type="#_x0000_t202" style="position:absolute;left:6;top:10763;width:12954;height:4032;visibility:visible;mso-wrap-style:square;v-text-anchor:top" o:gfxdata="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" filled="f" stroked="f">
+                  <v:textbox style="mso-fit-shape-to-text:t">
+                    <w:txbxContent>
+                      <w:p>
+                        <w:hyperlink r:id="rId19" w:history="1">
+                          <w:proofErr w:type="spellStart"/>
+                          <w:proofErr w:type="gramStart"/>
+                          <w:r>
+                            <w:rPr>
+                              <w:rStyle w:val="Hyperlink"/>
+                              <w:sz w:val="24"/>
+                              <w:szCs w:val="24"/>
+                            </w:rPr>
+                            <w:t>cryptoprices</w:t>
+                          </w:r>
+                          <w:proofErr w:type="spellEnd"/>
+                          <w:proofErr w:type="gramEnd"/>
+                        </w:hyperlink>
+                      </w:p>
+                    </w:txbxContent>
+                  </v:textbox>
+                </v:shape>
+                <v:shape id="_x0000_s1094" type="#_x0000_t202" style="position:absolute;left:6;top:16854;width:12954;height:4032;visibility:visible;mso-wrap-style:square;v-text-anchor:top" o:gfxdata="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" filled="f" stroked="f">
+                  <v:textbox style="mso-fit-shape-to-text:t">
+                    <w:txbxContent>
+                      <w:p>
+                        <w:hyperlink r:id="rId20" w:history="1">
+                          <w:proofErr w:type="spellStart"/>
+                          <w:proofErr w:type="gramStart"/>
+                          <w:r>
+                            <w:rPr>
+                              <w:rStyle w:val="Hyperlink"/>
+                              <w:sz w:val="24"/>
+                              <w:szCs w:val="24"/>
+                            </w:rPr>
+                            <w:t>coinmarketcap</w:t>
+                          </w:r>
+                          <w:proofErr w:type="spellEnd"/>
+                          <w:proofErr w:type="gramEnd"/>
+                        </w:hyperlink>
+                      </w:p>
+                    </w:txbxContent>
+                  </v:textbox>
+                </v:shape>
+                <w10:wrap anchorx="margin"/>
+              </v:group>
+            </w:pict>
+          </mc:Fallback>
+        </mc:AlternateContent>
+      </w:r>
+    </w:p>
+    <w:p/>
+    <w:p/>
+    <w:p/>
+    <w:p/>
+    <w:p/>
+    <w:p/>
+    <w:p>
+      <w:pPr>
+        <w:jc w:val="right"/>
+      </w:pPr>
+    </w:p>
+    <w:p>
+      <w:pPr>
+        <w:jc w:val="right"/>
+      </w:pPr>
+    </w:p>
+    <w:p>
+      <w:pPr>
+        <w:jc w:val="right"/>
+      </w:pPr>
+    </w:p>
+    <w:p>
+      <w:pPr>
+        <w:rPr>
+          <w:b/>
+          <w:sz w:val="28"/>
+          <w:szCs w:val="28"/>
+        </w:rPr>
+      </w:pPr>
+    </w:p>
+    <w:p>
+      <w:pPr>
+        <w:rPr>
+          <w:b/>
+          <w:sz w:val="28"/>
+          <w:szCs w:val="28"/>
+        </w:rPr>
+      </w:pPr>
+      <w:r>
+        <w:rPr>
+          <w:noProof/>
+        </w:rPr>
+        <mc:AlternateContent>
+          <mc:Choice Requires="wpc">
+            <w:drawing>
+              <wp:anchor distT="0" distB="0" distL="114300" distR="114300" simplePos="0" relativeHeight="251763712" behindDoc="0" locked="0" layoutInCell="1" allowOverlap="1" wp14:anchorId="594AE3D5" wp14:editId="7E3D84E5">
+                <wp:simplePos x="0" y="0"/>
+                <wp:positionH relativeFrom="margin">
+                  <wp:align>center</wp:align>
+                </wp:positionH>
+                <wp:positionV relativeFrom="paragraph">
+                  <wp:posOffset>384175</wp:posOffset>
+                </wp:positionV>
+                <wp:extent cx="5376545" cy="3427095"/>
+                <wp:effectExtent l="0" t="0" r="0" b="0"/>
+                <wp:wrapSquare wrapText="bothSides"/>
+                <wp:docPr id="117" name="Canvas 117"/>
+                <wp:cNvGraphicFramePr>
+                  <a:graphicFrameLocks xmlns:a="http://schemas.openxmlformats.org/drawingml/2006/main" noChangeAspect="1"/>
+                </wp:cNvGraphicFramePr>
+                <a:graphic xmlns:a="http://schemas.openxmlformats.org/drawingml/2006/main">
+                  <a:graphicData uri="http://schemas.microsoft.com/office/word/2010/wordprocessingCanvas">
+                    <wpc:wpc>
+                      <wpc:bg/>
+                      <wpc:whole/>
+                      <wpg:wgp>
+                        <wpg:cNvPr id="95" name="Group 95"/>
+                        <wpg:cNvGrpSpPr/>
+                        <wpg:grpSpPr>
+                          <a:xfrm>
+                            <a:off x="180000" y="316774"/>
+                            <a:ext cx="520065" cy="2933066"/>
+                            <a:chOff x="0" y="0"/>
+                            <a:chExt cx="520189" cy="2933698"/>
+                          </a:xfrm>
+                        </wpg:grpSpPr>
+                        <pic:pic xmlns:pic="http://schemas.openxmlformats.org/drawingml/2006/picture">
+                          <pic:nvPicPr>
+                            <pic:cNvPr id="96" name="Picture 96"/>
+                            <pic:cNvPicPr>
+                              <a:picLocks noChangeAspect="1"/>
+                            </pic:cNvPicPr>
+                          </pic:nvPicPr>
+                          <pic:blipFill>
+                            <a:blip r:embed="rId21" cstate="print">
+                              <a:extLst>
+                                <a:ext uri="{28A0092B-C50C-407E-A947-70E740481C1C}">
+                                  <a14:useLocalDpi xmlns:a14="http://schemas.microsoft.com/office/drawing/2010/main" val="0"/>
+                                </a:ext>
+                              </a:extLst>
+                            </a:blip>
+                            <a:stretch>
+                              <a:fillRect/>
+                            </a:stretch>
+                          </pic:blipFill>
+                          <pic:spPr>
+                            <a:xfrm>
+                              <a:off x="101089" y="0"/>
+                              <a:ext cx="419100" cy="419100"/>
+                            </a:xfrm>
+                            <a:prstGeom prst="rect">
+                              <a:avLst/>
+                            </a:prstGeom>
+                          </pic:spPr>
+                        </pic:pic>
+                        <pic:pic xmlns:pic="http://schemas.openxmlformats.org/drawingml/2006/picture">
+                          <pic:nvPicPr>
+                            <pic:cNvPr id="97" name="Picture 97"/>
+                            <pic:cNvPicPr>
+                              <a:picLocks noChangeAspect="1"/>
+                            </pic:cNvPicPr>
+                          </pic:nvPicPr>
+                          <pic:blipFill>
+                            <a:blip r:embed="rId22" cstate="print">
+                              <a:extLst>
+                                <a:ext uri="{28A0092B-C50C-407E-A947-70E740481C1C}">
+                                  <a14:useLocalDpi xmlns:a14="http://schemas.microsoft.com/office/drawing/2010/main" val="0"/>
+                                </a:ext>
+                              </a:extLst>
+                            </a:blip>
+                            <a:stretch>
+                              <a:fillRect/>
+                            </a:stretch>
+                          </pic:blipFill>
+                          <pic:spPr>
+                            <a:xfrm>
+                              <a:off x="72512" y="352425"/>
+                              <a:ext cx="438151" cy="438151"/>
+                            </a:xfrm>
+                            <a:prstGeom prst="rect">
+                              <a:avLst/>
+                            </a:prstGeom>
+                          </pic:spPr>
+                        </pic:pic>
+                        <pic:pic xmlns:pic="http://schemas.openxmlformats.org/drawingml/2006/picture">
+                          <pic:nvPicPr>
+                            <pic:cNvPr id="98" name="Picture 98"/>
+                            <pic:cNvPicPr>
+                              <a:picLocks noChangeAspect="1"/>
+                            </pic:cNvPicPr>
+                          </pic:nvPicPr>
+                          <pic:blipFill>
+                            <a:blip r:embed="rId23" cstate="print">
+                              <a:extLst>
+                                <a:ext uri="{28A0092B-C50C-407E-A947-70E740481C1C}">
+                                  <a14:useLocalDpi xmlns:a14="http://schemas.microsoft.com/office/drawing/2010/main" val="0"/>
+                                </a:ext>
+                              </a:extLst>
+                            </a:blip>
+                            <a:stretch>
+                              <a:fillRect/>
+                            </a:stretch>
+                          </pic:blipFill>
+                          <pic:spPr>
+                            <a:xfrm>
+                              <a:off x="101089" y="723901"/>
+                              <a:ext cx="390523" cy="390523"/>
+                            </a:xfrm>
+                            <a:prstGeom prst="rect">
+                              <a:avLst/>
+                            </a:prstGeom>
+                          </pic:spPr>
+                        </pic:pic>
+                        <pic:pic xmlns:pic="http://schemas.openxmlformats.org/drawingml/2006/picture">
+                          <pic:nvPicPr>
+                            <pic:cNvPr id="99" name="Picture 99"/>
+                            <pic:cNvPicPr>
+                              <a:picLocks noChangeAspect="1"/>
+                            </pic:cNvPicPr>
+                          </pic:nvPicPr>
+                          <pic:blipFill>
+                            <a:blip r:embed="rId24" cstate="print">
+                              <a:extLst>
+                                <a:ext uri="{28A0092B-C50C-407E-A947-70E740481C1C}">
+                                  <a14:useLocalDpi xmlns:a14="http://schemas.microsoft.com/office/drawing/2010/main" val="0"/>
+                                </a:ext>
+                              </a:extLst>
+                            </a:blip>
+                            <a:stretch>
+                              <a:fillRect/>
+                            </a:stretch>
+                          </pic:blipFill>
+                          <pic:spPr>
+                            <a:xfrm>
+                              <a:off x="101089" y="1114424"/>
+                              <a:ext cx="375161" cy="352424"/>
+                            </a:xfrm>
+                            <a:prstGeom prst="rect">
+                              <a:avLst/>
+                            </a:prstGeom>
+                          </pic:spPr>
+                        </pic:pic>
+                        <pic:pic xmlns:pic="http://schemas.openxmlformats.org/drawingml/2006/picture">
+                          <pic:nvPicPr>
+                            <pic:cNvPr id="100" name="Picture 100"/>
+                            <pic:cNvPicPr>
+                              <a:picLocks noChangeAspect="1"/>
+                            </pic:cNvPicPr>
+                          </pic:nvPicPr>
+                          <pic:blipFill>
+                            <a:blip r:embed="rId25" cstate="print">
+                              <a:extLst>
+                                <a:ext uri="{28A0092B-C50C-407E-A947-70E740481C1C}">
+                                  <a14:useLocalDpi xmlns:a14="http://schemas.microsoft.com/office/drawing/2010/main" val="0"/>
+                                </a:ext>
+                              </a:extLst>
+                            </a:blip>
+                            <a:stretch>
+                              <a:fillRect/>
+                            </a:stretch>
+                          </pic:blipFill>
+                          <pic:spPr>
+                            <a:xfrm>
+                              <a:off x="161925" y="1466848"/>
+                              <a:ext cx="314325" cy="314325"/>
+                            </a:xfrm>
+                            <a:prstGeom prst="rect">
+                              <a:avLst/>
+                            </a:prstGeom>
+                          </pic:spPr>
+                        </pic:pic>
+                        <pic:pic xmlns:pic="http://schemas.openxmlformats.org/drawingml/2006/picture">
+                          <pic:nvPicPr>
+                            <pic:cNvPr id="101" name="Picture 101"/>
+                            <pic:cNvPicPr>
+                              <a:picLocks noChangeAspect="1"/>
+                            </pic:cNvPicPr>
+                          </pic:nvPicPr>
+                          <pic:blipFill>
+                            <a:blip r:embed="rId26" cstate="print">
+                              <a:extLst>
+                                <a:ext uri="{28A0092B-C50C-407E-A947-70E740481C1C}">
+                                  <a14:useLocalDpi xmlns:a14="http://schemas.microsoft.com/office/drawing/2010/main" val="0"/>
+                                </a:ext>
+                              </a:extLst>
+                            </a:blip>
+                            <a:stretch>
+                              <a:fillRect/>
+                            </a:stretch>
+                          </pic:blipFill>
+                          <pic:spPr>
+                            <a:xfrm>
+                              <a:off x="87874" y="1781173"/>
+                              <a:ext cx="403738" cy="403738"/>
+                            </a:xfrm>
+                            <a:prstGeom prst="rect">
+                              <a:avLst/>
+                            </a:prstGeom>
+                          </pic:spPr>
+                        </pic:pic>
+                        <pic:pic xmlns:pic="http://schemas.openxmlformats.org/drawingml/2006/picture">
+                          <pic:nvPicPr>
+                            <pic:cNvPr id="102" name="Picture 102"/>
+                            <pic:cNvPicPr>
+                              <a:picLocks noChangeAspect="1"/>
+                            </pic:cNvPicPr>
+                          </pic:nvPicPr>
+                          <pic:blipFill>
+                            <a:blip r:embed="rId27" cstate="print">
+                              <a:extLst>
+                                <a:ext uri="{28A0092B-C50C-407E-A947-70E740481C1C}">
+                                  <a14:useLocalDpi xmlns:a14="http://schemas.microsoft.com/office/drawing/2010/main" val="0"/>
+                                </a:ext>
+                              </a:extLst>
+                            </a:blip>
+                            <a:stretch>
+                              <a:fillRect/>
+                            </a:stretch>
+                          </pic:blipFill>
+                          <pic:spPr>
+                            <a:xfrm>
+                              <a:off x="87874" y="2184911"/>
+                              <a:ext cx="371475" cy="371475"/>
+                            </a:xfrm>
+                            <a:prstGeom prst="rect">
+                              <a:avLst/>
+                            </a:prstGeom>
+                          </pic:spPr>
+                        </pic:pic>
+                        <pic:pic xmlns:pic="http://schemas.openxmlformats.org/drawingml/2006/picture">
+                          <pic:nvPicPr>
+                            <pic:cNvPr id="103" name="Picture 103"/>
+                            <pic:cNvPicPr>
+                              <a:picLocks noChangeAspect="1"/>
+                            </pic:cNvPicPr>
+                          </pic:nvPicPr>
+                          <pic:blipFill>
+                            <a:blip r:embed="rId28" cstate="print">
+                              <a:extLst>
+                                <a:ext uri="{28A0092B-C50C-407E-A947-70E740481C1C}">
+                                  <a14:useLocalDpi xmlns:a14="http://schemas.microsoft.com/office/drawing/2010/main" val="0"/>
+                                </a:ext>
+                              </a:extLst>
+                            </a:blip>
+                            <a:stretch>
+                              <a:fillRect/>
+                            </a:stretch>
+                          </pic:blipFill>
+                          <pic:spPr>
+                            <a:xfrm>
+                              <a:off x="0" y="2695573"/>
+                              <a:ext cx="476250" cy="238125"/>
+                            </a:xfrm>
+                            <a:prstGeom prst="rect">
+                              <a:avLst/>
+                            </a:prstGeom>
+                          </pic:spPr>
+                        </pic:pic>
+                      </wpg:wgp>
+                      <wpg:wgp>
+                        <wpg:cNvPr id="104" name="Group 104"/>
+                        <wpg:cNvGrpSpPr/>
+                        <wpg:grpSpPr>
+                          <a:xfrm>
+                            <a:off x="671495" y="633679"/>
+                            <a:ext cx="800100" cy="1867535"/>
+                            <a:chOff x="180000" y="180000"/>
+                            <a:chExt cx="800100" cy="1867535"/>
+                          </a:xfrm>
+                        </wpg:grpSpPr>
+                        <wps:wsp>
+                          <wps:cNvPr id="105" name="Straight Arrow Connector 105"/>
+                          <wps:cNvCnPr/>
+                          <wps:spPr>
+                            <a:xfrm>
+                              <a:off x="269535" y="180000"/>
+                              <a:ext cx="535940" cy="371475"/>
+                            </a:xfrm>
+                            <a:prstGeom prst="straightConnector1">
+                              <a:avLst/>
+                            </a:prstGeom>
+                            <a:ln w="12700">
+                              <a:headEnd type="triangle"/>
+                              <a:tailEnd type="triangle"/>
+                            </a:ln>
+                          </wps:spPr>
+                          <wps:style>
+                            <a:lnRef idx="1">
+                              <a:schemeClr val="dk1"/>
+                            </a:lnRef>
+                            <a:fillRef idx="0">
+                              <a:schemeClr val="dk1"/>
+                            </a:fillRef>
+                            <a:effectRef idx="0">
+                              <a:schemeClr val="dk1"/>
+                            </a:effectRef>
+                            <a:fontRef idx="minor">
+                              <a:schemeClr val="tx1"/>
+                            </a:fontRef>
+                          </wps:style>
+                          <wps:bodyPr/>
+                        </wps:wsp>
+                        <wps:wsp>
+                          <wps:cNvPr id="106" name="Straight Arrow Connector 106"/>
+                          <wps:cNvCnPr/>
+                          <wps:spPr>
+                            <a:xfrm flipV="1">
+                              <a:off x="282235" y="1647485"/>
+                              <a:ext cx="697865" cy="400050"/>
+                            </a:xfrm>
+                            <a:prstGeom prst="straightConnector1">
+                              <a:avLst/>
+                            </a:prstGeom>
+                            <a:ln w="12700">
+                              <a:headEnd type="triangle"/>
+                              <a:tailEnd type="triangle"/>
+                            </a:ln>
+                          </wps:spPr>
+                          <wps:style>
+                            <a:lnRef idx="1">
+                              <a:schemeClr val="dk1"/>
+                            </a:lnRef>
+                            <a:fillRef idx="0">
+                              <a:schemeClr val="dk1"/>
+                            </a:fillRef>
+                            <a:effectRef idx="0">
+                              <a:schemeClr val="dk1"/>
+                            </a:effectRef>
+                            <a:fontRef idx="minor">
+                              <a:schemeClr val="tx1"/>
+                            </a:fontRef>
+                          </wps:style>
+                          <wps:bodyPr/>
+                        </wps:wsp>
+                        <wps:wsp>
+                          <wps:cNvPr id="107" name="Straight Arrow Connector 107"/>
+                          <wps:cNvCnPr/>
+                          <wps:spPr>
+                            <a:xfrm flipV="1">
+                              <a:off x="180000" y="1097575"/>
+                              <a:ext cx="688340" cy="19050"/>
+                            </a:xfrm>
+                            <a:prstGeom prst="straightConnector1">
+                              <a:avLst/>
+                            </a:prstGeom>
+                            <a:ln w="12700">
+                              <a:headEnd type="triangle"/>
+                              <a:tailEnd type="triangle"/>
+                            </a:ln>
+                          </wps:spPr>
+                          <wps:style>
+                            <a:lnRef idx="1">
+                              <a:schemeClr val="dk1"/>
+                            </a:lnRef>
+                            <a:fillRef idx="0">
+                              <a:schemeClr val="dk1"/>
+                            </a:fillRef>
+                            <a:effectRef idx="0">
+                              <a:schemeClr val="dk1"/>
+                            </a:effectRef>
+                            <a:fontRef idx="minor">
+                              <a:schemeClr val="tx1"/>
+                            </a:fontRef>
+                          </wps:style>
+                          <wps:bodyPr/>
+                        </wps:wsp>
+                      </wpg:wgp>
+                      <wps:wsp>
+                        <wps:cNvPr id="108" name="Text Box 108"/>
+                        <wps:cNvSpPr txBox="1"/>
+                        <wps:spPr>
+                          <a:xfrm>
+                            <a:off x="700065" y="1265504"/>
+                            <a:ext cx="821861" cy="285750"/>
+                          </a:xfrm>
+                          <a:prstGeom prst="rect">
+                            <a:avLst/>
+                          </a:prstGeom>
+                          <a:noFill/>
+                          <a:ln w="6350">
+                            <a:noFill/>
+                          </a:ln>
+                        </wps:spPr>
+                        <wps:txbx>
+                          <w:txbxContent>
+                            <w:p>
+                              <w:proofErr w:type="spellStart"/>
+                              <w:r>
+                                <w:t>NewData</w:t>
+                              </w:r>
+                              <w:proofErr w:type="spellEnd"/>
+                            </w:p>
+                          </w:txbxContent>
+                        </wps:txbx>
+                        <wps:bodyPr rot="0" spcFirstLastPara="0" vertOverflow="overflow" horzOverflow="overflow" vert="horz" wrap="square" lIns="91440" tIns="45720" rIns="91440" bIns="45720" numCol="1" spcCol="0" rtlCol="0" fromWordArt="0" anchor="t" anchorCtr="0" forceAA="0" compatLnSpc="1">
+                          <a:prstTxWarp prst="textNoShape">
+                            <a:avLst/>
+                          </a:prstTxWarp>
+                          <a:noAutofit/>
+                        </wps:bodyPr>
+                      </wps:wsp>
+                      <wps:wsp>
+                        <wps:cNvPr id="109" name="Text Box 109"/>
+                        <wps:cNvSpPr txBox="1"/>
+                        <wps:spPr>
+                          <a:xfrm>
+                            <a:off x="1595591" y="527299"/>
+                            <a:ext cx="1423834" cy="828675"/>
+                          </a:xfrm>
+                          <a:prstGeom prst="rect">
+                            <a:avLst/>
+                          </a:prstGeom>
+                          <a:solidFill>
+                            <a:schemeClr val="lt1"/>
+                          </a:solidFill>
+                          <a:ln w="6350">
+                            <a:solidFill>
+                              <a:prstClr val="black"/>
+                            </a:solidFill>
+                          </a:ln>
+                        </wps:spPr>
+                        <wps:txbx>
+                          <w:txbxContent>
+                            <w:p>
+                              <w:pPr>
+                                <w:spacing w:after="0"/>
+                                <w:jc w:val="center"/>
+                              </w:pPr>
+                              <w:r>
+                                <w:t>Speed Layer</w:t>
+                              </w:r>
+                            </w:p>
+                            <w:p>
+                              <w:pPr>
+                                <w:spacing w:after="0"/>
+                                <w:jc w:val="center"/>
+                              </w:pPr>
+                              <w:r>
+                                <w:t xml:space="preserve">Macro-enabled </w:t>
+                              </w:r>
+                              <w:proofErr w:type="gramStart"/>
+                              <w:r>
+                                <w:t>Excel(</w:t>
+                              </w:r>
+                              <w:proofErr w:type="gramEnd"/>
+                              <w:r>
+                                <w:t>append)</w:t>
+                              </w:r>
+                            </w:p>
+                            <w:p>
+                              <w:pPr>
+                                <w:spacing w:after="0"/>
+                                <w:jc w:val="center"/>
+                              </w:pPr>
+                              <w:r>
+                                <w:t>Real time views</w:t>
+                              </w:r>
+                            </w:p>
+                          </w:txbxContent>
+                        </wps:txbx>
+                        <wps:bodyPr rot="0" spcFirstLastPara="0" vertOverflow="overflow" horzOverflow="overflow" vert="horz" wrap="square" lIns="91440" tIns="45720" rIns="91440" bIns="45720" numCol="1" spcCol="0" rtlCol="0" fromWordArt="0" anchor="t" anchorCtr="0" forceAA="0" compatLnSpc="1">
+                          <a:prstTxWarp prst="textNoShape">
+                            <a:avLst/>
+                          </a:prstTxWarp>
+                          <a:noAutofit/>
+                        </wps:bodyPr>
+                      </wps:wsp>
+                      <wps:wsp>
+                        <wps:cNvPr id="110" name="Text Box 110"/>
+                        <wps:cNvSpPr txBox="1"/>
+                        <wps:spPr>
+                          <a:xfrm>
+                            <a:off x="1595591" y="1632199"/>
+                            <a:ext cx="1400175" cy="533400"/>
+                          </a:xfrm>
+                          <a:prstGeom prst="rect">
+                            <a:avLst/>
+                          </a:prstGeom>
+                          <a:solidFill>
+                            <a:schemeClr val="lt1"/>
+                          </a:solidFill>
+                          <a:ln w="6350">
+                            <a:solidFill>
+                              <a:prstClr val="black"/>
+                            </a:solidFill>
+                          </a:ln>
+                        </wps:spPr>
+                        <wps:txbx>
+                          <w:txbxContent>
+                            <w:p>
+                              <w:pPr>
+                                <w:spacing w:after="0"/>
+                                <w:jc w:val="center"/>
+                              </w:pPr>
+                              <w:r>
+                                <w:t>Batch layer</w:t>
+                              </w:r>
+                            </w:p>
+                            <w:p>
+                              <w:pPr>
+                                <w:spacing w:after="0"/>
+                                <w:jc w:val="center"/>
+                              </w:pPr>
+                              <w:r>
+                                <w:t>Complete Data</w:t>
+                              </w:r>
+                            </w:p>
+                          </w:txbxContent>
+                        </wps:txbx>
+                        <wps:bodyPr rot="0" spcFirstLastPara="0" vertOverflow="overflow" horzOverflow="overflow" vert="horz" wrap="square" lIns="91440" tIns="45720" rIns="91440" bIns="45720" numCol="1" spcCol="0" rtlCol="0" fromWordArt="0" anchor="t" anchorCtr="0" forceAA="0" compatLnSpc="1">
+                          <a:prstTxWarp prst="textNoShape">
+                            <a:avLst/>
+                          </a:prstTxWarp>
+                          <a:noAutofit/>
+                        </wps:bodyPr>
+                      </wps:wsp>
+                      <wps:wsp>
+                        <wps:cNvPr id="111" name="Text Box 196"/>
+                        <wps:cNvSpPr txBox="1"/>
+                        <wps:spPr>
+                          <a:xfrm>
+                            <a:off x="3257548" y="591734"/>
+                            <a:ext cx="1885951" cy="1573865"/>
+                          </a:xfrm>
+                          <a:prstGeom prst="rect">
+                            <a:avLst/>
+                          </a:prstGeom>
+                          <a:solidFill>
+                            <a:schemeClr val="lt1"/>
+                          </a:solidFill>
+                          <a:ln w="6350">
+                            <a:solidFill>
+                              <a:prstClr val="black"/>
+                            </a:solidFill>
+                          </a:ln>
+                        </wps:spPr>
+                        <wps:txbx>
+                          <w:txbxContent>
+                            <w:p>
+                              <w:pPr>
+                                <w:pStyle w:val="NormalWeb"/>
+                                <w:spacing w:before="0" w:beforeAutospacing="0" w:after="0" w:afterAutospacing="0" w:line="256" w:lineRule="auto"/>
+                                <w:jc w:val="center"/>
+                                <w:rPr>
+                                  <w:rFonts w:ascii="Calibri" w:eastAsia="Calibri" w:hAnsi="Calibri"/>
+                                  <w:sz w:val="22"/>
+                                  <w:szCs w:val="22"/>
+                                </w:rPr>
+                              </w:pPr>
+                              <w:r>
+                                <w:rPr>
+                                  <w:rFonts w:ascii="Calibri" w:eastAsia="Calibri" w:hAnsi="Calibri"/>
+                                  <w:sz w:val="22"/>
+                                  <w:szCs w:val="22"/>
+                                </w:rPr>
+                                <w:t>Service layer</w:t>
+                              </w:r>
+                            </w:p>
+                            <w:p>
+                              <w:pPr>
+                                <w:pStyle w:val="NormalWeb"/>
+                                <w:spacing w:before="0" w:beforeAutospacing="0" w:after="0" w:afterAutospacing="0" w:line="256" w:lineRule="auto"/>
+                                <w:jc w:val="center"/>
+                              </w:pPr>
+                            </w:p>
+                          </w:txbxContent>
+                        </wps:txbx>
+                        <wps:bodyPr rot="0" spcFirstLastPara="0" vert="horz" wrap="square" lIns="91440" tIns="45720" rIns="91440" bIns="45720" numCol="1" spcCol="0" rtlCol="0" fromWordArt="0" anchor="t" anchorCtr="0" forceAA="0" compatLnSpc="1">
+                          <a:prstTxWarp prst="textNoShape">
+                            <a:avLst/>
+                          </a:prstTxWarp>
+                          <a:noAutofit/>
+                        </wps:bodyPr>
+                      </wps:wsp>
+                      <wpg:wgp>
+                        <wpg:cNvPr id="112" name="Group 112"/>
+                        <wpg:cNvGrpSpPr/>
+                        <wpg:grpSpPr>
+                          <a:xfrm>
+                            <a:off x="3362664" y="945830"/>
+                            <a:ext cx="1561761" cy="521908"/>
+                            <a:chOff x="3257549" y="483532"/>
+                            <a:chExt cx="1428751" cy="498773"/>
+                          </a:xfrm>
+                        </wpg:grpSpPr>
+                        <wps:wsp>
+                          <wps:cNvPr id="113" name="Rectangle 113"/>
+                          <wps:cNvSpPr/>
+                          <wps:spPr>
+                            <a:xfrm>
+                              <a:off x="3257549" y="483532"/>
+                              <a:ext cx="1428751" cy="315455"/>
+                            </a:xfrm>
+                            <a:prstGeom prst="rect">
+                              <a:avLst/>
+                            </a:prstGeom>
+                            <a:ln>
+                              <a:solidFill>
+                                <a:schemeClr val="tx1"/>
+                              </a:solidFill>
+                            </a:ln>
+                          </wps:spPr>
+                          <wps:style>
+                            <a:lnRef idx="2">
+                              <a:schemeClr val="accent6"/>
+                            </a:lnRef>
+                            <a:fillRef idx="1">
+                              <a:schemeClr val="lt1"/>
+                            </a:fillRef>
+                            <a:effectRef idx="0">
+                              <a:schemeClr val="accent6"/>
+                            </a:effectRef>
+                            <a:fontRef idx="minor">
+                              <a:schemeClr val="dk1"/>
+                            </a:fontRef>
+                          </wps:style>
+                          <wps:txbx>
+                            <w:txbxContent>
+                              <w:p>
+                                <w:pPr>
+                                  <w:jc w:val="center"/>
+                                </w:pPr>
+                                <w:r>
+                                  <w:t>Visualization</w:t>
+                                </w:r>
+                              </w:p>
+                            </w:txbxContent>
+                          </wps:txbx>
+                          <wps:bodyPr rot="0" spcFirstLastPara="0" vertOverflow="overflow" horzOverflow="overflow" vert="horz" wrap="square" lIns="91440" tIns="45720" rIns="91440" bIns="45720" numCol="1" spcCol="0" rtlCol="0" fromWordArt="0" anchor="ctr" anchorCtr="0" forceAA="0" compatLnSpc="1">
+                            <a:prstTxWarp prst="textNoShape">
+                              <a:avLst/>
+                            </a:prstTxWarp>
+                            <a:noAutofit/>
+                          </wps:bodyPr>
+                        </wps:wsp>
+                        <wps:wsp>
+                          <wps:cNvPr id="114" name="Rectangle 114"/>
+                          <wps:cNvSpPr/>
+                          <wps:spPr>
+                            <a:xfrm>
+                              <a:off x="3257549" y="706079"/>
+                              <a:ext cx="704851" cy="276225"/>
+                            </a:xfrm>
+                            <a:prstGeom prst="rect">
+                              <a:avLst/>
+                            </a:prstGeom>
+                            <a:ln>
+                              <a:solidFill>
+                                <a:schemeClr val="tx1"/>
+                              </a:solidFill>
+                            </a:ln>
+                          </wps:spPr>
+                          <wps:style>
+                            <a:lnRef idx="2">
+                              <a:schemeClr val="accent6"/>
+                            </a:lnRef>
+                            <a:fillRef idx="1">
+                              <a:schemeClr val="lt1"/>
+                            </a:fillRef>
+                            <a:effectRef idx="0">
+                              <a:schemeClr val="accent6"/>
+                            </a:effectRef>
+                            <a:fontRef idx="minor">
+                              <a:schemeClr val="dk1"/>
+                            </a:fontRef>
+                          </wps:style>
+                          <wps:txbx>
+                            <w:txbxContent>
+                              <w:p>
+                                <w:pPr>
+                                  <w:jc w:val="center"/>
+                                </w:pPr>
+                                <w:r>
+                                  <w:t>Tableau</w:t>
+                                </w:r>
+                                <w:r>
+                                  <w:rPr>
+                                    <w:noProof/>
+                                  </w:rPr>
+                                  <w:drawing>
+                                    <wp:inline distT="0" distB="0" distL="0" distR="0" wp14:anchorId="6C035211" wp14:editId="56704E49">
+                                      <wp:extent cx="509270" cy="295377"/>
+                                      <wp:effectExtent l="0" t="0" r="5080" b="9525"/>
+                                      <wp:docPr id="201" name="Picture 201"/>
+                                      <wp:cNvGraphicFramePr>
+                                        <a:graphicFrameLocks xmlns:a="http://schemas.openxmlformats.org/drawingml/2006/main" noChangeAspect="1"/>
+                                      </wp:cNvGraphicFramePr>
+                                      <a:graphic xmlns:a="http://schemas.openxmlformats.org/drawingml/2006/main">
+                                        <a:graphicData uri="http://schemas.openxmlformats.org/drawingml/2006/picture">
+                                          <pic:pic xmlns:pic="http://schemas.openxmlformats.org/drawingml/2006/picture">
+                                            <pic:nvPicPr>
+                                              <pic:cNvPr id="0" name="Picture 1"/>
+                                              <pic:cNvPicPr>
+                                                <a:picLocks noChangeAspect="1" noChangeArrowheads="1"/>
+                                              </pic:cNvPicPr>
+                                            </pic:nvPicPr>
+                                            <pic:blipFill>
+                                              <a:blip r:embed="rId29">
+                                                <a:extLst>
+                                                  <a:ext uri="{28A0092B-C50C-407E-A947-70E740481C1C}">
+                                                    <a14:useLocalDpi xmlns:a14="http://schemas.microsoft.com/office/drawing/2010/main" val="0"/>
+                                                  </a:ext>
+                                                </a:extLst>
+                                              </a:blip>
+                                              <a:srcRect/>
+                                              <a:stretch>
+                                                <a:fillRect/>
+                                              </a:stretch>
+                                            </pic:blipFill>
+                                            <pic:spPr bwMode="auto">
+                                              <a:xfrm>
+                                                <a:off x="0" y="0"/>
+                                                <a:ext cx="509270" cy="295377"/>
+                                              </a:xfrm>
+                                              <a:prstGeom prst="rect">
+                                                <a:avLst/>
+                                              </a:prstGeom>
+                                              <a:noFill/>
+                                              <a:ln>
+                                                <a:noFill/>
+                                              </a:ln>
+                                            </pic:spPr>
+                                          </pic:pic>
+                                        </a:graphicData>
+                                      </a:graphic>
+                                    </wp:inline>
+                                  </w:drawing>
+                                </w:r>
+                              </w:p>
+                            </w:txbxContent>
+                          </wps:txbx>
+                          <wps:bodyPr rot="0" spcFirstLastPara="0" vertOverflow="overflow" horzOverflow="overflow" vert="horz" wrap="square" lIns="91440" tIns="45720" rIns="91440" bIns="45720" numCol="1" spcCol="0" rtlCol="0" fromWordArt="0" anchor="ctr" anchorCtr="0" forceAA="0" compatLnSpc="1">
+                            <a:prstTxWarp prst="textNoShape">
+                              <a:avLst/>
+                            </a:prstTxWarp>
+                            <a:noAutofit/>
+                          </wps:bodyPr>
+                        </wps:wsp>
+                        <wps:wsp>
+                          <wps:cNvPr id="115" name="Text Box 115"/>
+                          <wps:cNvSpPr txBox="1"/>
+                          <wps:spPr>
+                            <a:xfrm>
+                              <a:off x="3951900" y="706079"/>
+                              <a:ext cx="734400" cy="276226"/>
+                            </a:xfrm>
+                            <a:prstGeom prst="rect">
+                              <a:avLst/>
+                            </a:prstGeom>
+                            <a:solidFill>
+                              <a:schemeClr val="lt1"/>
+                            </a:solidFill>
+                            <a:ln w="6350">
+                              <a:solidFill>
+                                <a:prstClr val="black"/>
+                              </a:solidFill>
+                            </a:ln>
+                          </wps:spPr>
+                          <wps:txbx>
+                            <w:txbxContent>
+                              <w:p>
+                                <w:r>
+                                  <w:t>Webpage</w:t>
+                                </w:r>
+                              </w:p>
+                            </w:txbxContent>
+                          </wps:txbx>
+                          <wps:bodyPr rot="0" spcFirstLastPara="0" vertOverflow="overflow" horzOverflow="overflow" vert="horz" wrap="square" lIns="91440" tIns="45720" rIns="91440" bIns="45720" numCol="1" spcCol="0" rtlCol="0" fromWordArt="0" anchor="t" anchorCtr="0" forceAA="0" compatLnSpc="1">
+                            <a:prstTxWarp prst="textNoShape">
+                              <a:avLst/>
+                            </a:prstTxWarp>
+                            <a:noAutofit/>
+                          </wps:bodyPr>
+                        </wps:wsp>
+                      </wpg:wgp>
+                      <wps:wsp>
+                        <wps:cNvPr id="116" name="Text Box 116"/>
+                        <wps:cNvSpPr txBox="1"/>
+                        <wps:spPr>
+                          <a:xfrm>
+                            <a:off x="3495675" y="1676400"/>
+                            <a:ext cx="1247775" cy="371395"/>
+                          </a:xfrm>
+                          <a:prstGeom prst="rect">
+                            <a:avLst/>
+                          </a:prstGeom>
+                          <a:solidFill>
+                            <a:schemeClr val="lt1"/>
+                          </a:solidFill>
+                          <a:ln w="6350">
+                            <a:solidFill>
+                              <a:prstClr val="black"/>
+                            </a:solidFill>
+                          </a:ln>
+                        </wps:spPr>
+                        <wps:txbx>
+                          <w:txbxContent>
+                            <w:p>
+                              <w:r>
+                                <w:t>Predictive Analysis</w:t>
+                              </w:r>
+                            </w:p>
+                          </w:txbxContent>
+                        </wps:txbx>
+                        <wps:bodyPr rot="0" spcFirstLastPara="0" vertOverflow="overflow" horzOverflow="overflow" vert="horz" wrap="square" lIns="91440" tIns="45720" rIns="91440" bIns="45720" numCol="1" spcCol="0" rtlCol="0" fromWordArt="0" anchor="t" anchorCtr="0" forceAA="0" compatLnSpc="1">
+                          <a:prstTxWarp prst="textNoShape">
+                            <a:avLst/>
+                          </a:prstTxWarp>
+                          <a:noAutofit/>
+                        </wps:bodyPr>
+                      </wps:wsp>
+                    </wpc:wpc>
+                  </a:graphicData>
+                </a:graphic>
+                <wp14:sizeRelH relativeFrom="margin">
+                  <wp14:pctWidth>0</wp14:pctWidth>
+                </wp14:sizeRelH>
+                <wp14:sizeRelV relativeFrom="margin">
+                  <wp14:pctHeight>0</wp14:pctHeight>
+                </wp14:sizeRelV>
+              </wp:anchor>
+            </w:drawing>
+          </mc:Choice>
+          <mc:Fallback>
+            <w:pict>
+              <v:group w14:anchorId="594AE3D5" id="Canvas 117" o:spid="_x0000_s1095" editas="canvas" style="position:absolute;margin-left:0;margin-top:30.25pt;width:423.35pt;height:269.85pt;z-index:251763712;mso-position-horizontal:center;mso-position-horizontal-relative:margin;mso-width-relative:margin;mso-height-relative:margin" coordsize="53765,34270" o:gfxdata="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">
+                <v:shape id="_x0000_s1096" type="#_x0000_t75" style="position:absolute;width:53765;height:34270;visibility:visible;mso-wrap-style:square">
+                  <v:fill o:detectmouseclick="t"/>
+                  <v:path o:connecttype="none"/>
+                </v:shape>
+                <v:group id="Group 95" o:spid="_x0000_s1097" style="position:absolute;left:1800;top:3167;width:5200;height:29331" coordsize="5201,29336" o:gfxdata="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">
+                  <v:shape id="Picture 96" o:spid="_x0000_s1098" type="#_x0000_t75" style="position:absolute;left:1010;width:4191;height:4191;visibility:visible;mso-wrap-style:square" o:gfxdata="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">
+                    <v:imagedata r:id="rId30" o:title=""/>
+                    <v:path arrowok="t"/>
+                  </v:shape>
+                  <v:shape id="Picture 97" o:spid="_x0000_s1099" type="#_x0000_t75" style="position:absolute;left:725;top:3524;width:4381;height:4381;visibility:visible;mso-wrap-style:square" o:gfxdata="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">
+                    <v:imagedata r:id="rId31" o:title=""/>
+                    <v:path arrowok="t"/>
+                  </v:shape>
+                  <v:shape id="Picture 98" o:spid="_x0000_s1100" type="#_x0000_t75" style="position:absolute;left:1010;top:7239;width:3906;height:3905;visibility:visible;mso-wrap-style:square" o:gfxdata="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">
+                    <v:imagedata r:id="rId32" o:title=""/>
+                    <v:path arrowok="t"/>
+                  </v:shape>
+                  <v:shape id="Picture 99" o:spid="_x0000_s1101" type="#_x0000_t75" style="position:absolute;left:1010;top:11144;width:3752;height:3524;visibility:visible;mso-wrap-style:square" o:gfxdata="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">
+                    <v:imagedata r:id="rId33" o:title=""/>
+                    <v:path arrowok="t"/>
+                  </v:shape>
+                  <v:shape id="Picture 100" o:spid="_x0000_s1102" type="#_x0000_t75" style="position:absolute;left:1619;top:14668;width:3143;height:3143;visibility:visible;mso-wrap-style:square" o:gfxdata="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">
+                    <v:imagedata r:id="rId34" o:title=""/>
+                    <v:path arrowok="t"/>
+                  </v:shape>
+                  <v:shape id="Picture 101" o:spid="_x0000_s1103" type="#_x0000_t75" style="position:absolute;left:878;top:17811;width:4038;height:4038;visibility:visible;mso-wrap-style:square" o:gfxdata="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">
+                    <v:imagedata r:id="rId35" o:title=""/>
+                    <v:path arrowok="t"/>
+                  </v:shape>
+                  <v:shape id="Picture 102" o:spid="_x0000_s1104" type="#_x0000_t75" style="position:absolute;left:878;top:21849;width:3715;height:3714;visibility:visible;mso-wrap-style:square" o:gfxdata="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">
+                    <v:imagedata r:id="rId36" o:title=""/>
+                    <v:path arrowok="t"/>
+                  </v:shape>
+                  <v:shape id="Picture 103" o:spid="_x0000_s1105" type="#_x0000_t75" style="position:absolute;top:26955;width:4762;height:2381;visibility:visible;mso-wrap-style:square" o:gfxdata="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">
+                    <v:imagedata r:id="rId37" o:title=""/>
+                    <v:path arrowok="t"/>
+                  </v:shape>
+                </v:group>
+                <v:group id="Group 104" o:spid="_x0000_s1106" style="position:absolute;left:6714;top:6336;width:8001;height:18676" coordorigin="1800,1800" coordsize="8001,18675" o:gfxdata="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">
+                  <v:shape id="Straight Arrow Connector 105" o:spid="_x0000_s1107" type="#_x0000_t32" style="position:absolute;left:2695;top:1800;width:5359;height:3714;visibility:visible;mso-wrap-style:square" o:connectortype="straight" o:gfxdata="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" strokecolor="black [3200]" strokeweight="1pt">
+                    <v:stroke startarrow="block" endarrow="block" joinstyle="miter"/>
+                  </v:shape>
+                  <v:shape id="Straight Arrow Connector 106" o:spid="_x0000_s1108" type="#_x0000_t32" style="position:absolute;left:2822;top:16474;width:6979;height:4001;flip:y;visibility:visible;mso-wrap-style:square" o:connectortype="straight" o:gfxdata="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" strokecolor="black [3200]" strokeweight="1pt">
+                    <v:stroke startarrow="block" endarrow="block" joinstyle="miter"/>
+                  </v:shape>
+                  <v:shape id="Straight Arrow Connector 107" o:spid="_x0000_s1109" type="#_x0000_t32" style="position:absolute;left:1800;top:10975;width:6883;height:191;flip:y;visibility:visible;mso-wrap-style:square" o:connectortype="straight" o:gfxdata="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" strokecolor="black [3200]" strokeweight="1pt">
+                    <v:stroke startarrow="block" endarrow="block" joinstyle="miter"/>
+                  </v:shape>
+                </v:group>
+                <v:shape id="Text Box 108" o:spid="_x0000_s1110" type="#_x0000_t202" style="position:absolute;left:7000;top:12655;width:8219;height:2857;visibility:visible;mso-wrap-style:square;v-text-anchor:top" o:gfxdata="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" filled="f" stroked="f" strokeweight=".5pt">
+                  <v:textbox>
+                    <w:txbxContent>
+                      <w:p>
+                        <w:proofErr w:type="spellStart"/>
+                        <w:r>
+                          <w:t>NewData</w:t>
+                        </w:r>
+                        <w:proofErr w:type="spellEnd"/>
+                      </w:p>
+                    </w:txbxContent>
+                  </v:textbox>
+                </v:shape>
+                <v:shape id="Text Box 109" o:spid="_x0000_s1111" type="#_x0000_t202" style="position:absolute;left:15955;top:5272;width:14239;height:8287;visibility:visible;mso-wrap-style:square;v-text-anchor:top" o:gfxdata="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" fillcolor="white [3201]" strokeweight=".5pt">
+                  <v:textbox>
+                    <w:txbxContent>
+                      <w:p>
+                        <w:pPr>
+                          <w:spacing w:after="0"/>
+                          <w:jc w:val="center"/>
+                        </w:pPr>
+                        <w:r>
+                          <w:t>Speed Layer</w:t>
+                        </w:r>
+                      </w:p>
+                      <w:p>
+                        <w:pPr>
+                          <w:spacing w:after="0"/>
+                          <w:jc w:val="center"/>
+                        </w:pPr>
+                        <w:r>
+                          <w:t xml:space="preserve">Macro-enabled </w:t>
+                        </w:r>
+                        <w:proofErr w:type="gramStart"/>
+                        <w:r>
+                          <w:t>Excel(</w:t>
+                        </w:r>
+                        <w:proofErr w:type="gramEnd"/>
+                        <w:r>
+                          <w:t>append)</w:t>
+                        </w:r>
+                      </w:p>
+                      <w:p>
+                        <w:pPr>
+                          <w:spacing w:after="0"/>
+                          <w:jc w:val="center"/>
+                        </w:pPr>
+                        <w:r>
+                          <w:t>Real time views</w:t>
+                        </w:r>
+                      </w:p>
+                    </w:txbxContent>
+                  </v:textbox>
+                </v:shape>
+                <v:shape id="Text Box 110" o:spid="_x0000_s1112" type="#_x0000_t202" style="position:absolute;left:15955;top:16321;width:14002;height:5334;visibility:visible;mso-wrap-style:square;v-text-anchor:top" o:gfxdata="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" fillcolor="white [3201]" strokeweight=".5pt">
+                  <v:textbox>
+                    <w:txbxContent>
+                      <w:p>
+                        <w:pPr>
+                          <w:spacing w:after="0"/>
+                          <w:jc w:val="center"/>
+                        </w:pPr>
+                        <w:r>
+                          <w:t>Batch layer</w:t>
+                        </w:r>
+                      </w:p>
+                      <w:p>
+                        <w:pPr>
+                          <w:spacing w:after="0"/>
+                          <w:jc w:val="center"/>
+                        </w:pPr>
+                        <w:r>
+                          <w:t>Complete Data</w:t>
+                        </w:r>
+                      </w:p>
+                    </w:txbxContent>
+                  </v:textbox>
+                </v:shape>
+                <v:shape id="Text Box 196" o:spid="_x0000_s1113" type="#_x0000_t202" style="position:absolute;left:32575;top:5917;width:18859;height:15738;visibility:visible;mso-wrap-style:square;v-text-anchor:top" o:gfxdata="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" fillcolor="white [3201]" strokeweight=".5pt">
+                  <v:textbox>
+                    <w:txbxContent>
+                      <w:p>
+                        <w:pPr>
+                          <w:pStyle w:val="NormalWeb"/>
+                          <w:spacing w:before="0" w:beforeAutospacing="0" w:after="0" w:afterAutospacing="0" w:line="256" w:lineRule="auto"/>
+                          <w:jc w:val="center"/>
+                          <w:rPr>
+                            <w:rFonts w:ascii="Calibri" w:eastAsia="Calibri" w:hAnsi="Calibri"/>
+                            <w:sz w:val="22"/>
+                            <w:szCs w:val="22"/>
+                          </w:rPr>
+                        </w:pPr>
+                        <w:r>
+                          <w:rPr>
+                            <w:rFonts w:ascii="Calibri" w:eastAsia="Calibri" w:hAnsi="Calibri"/>
+                            <w:sz w:val="22"/>
+                            <w:szCs w:val="22"/>
+                          </w:rPr>
+                          <w:t>Service layer</w:t>
+                        </w:r>
+                      </w:p>
+                      <w:p>
+                        <w:pPr>
+                          <w:pStyle w:val="NormalWeb"/>
+                          <w:spacing w:before="0" w:beforeAutospacing="0" w:after="0" w:afterAutospacing="0" w:line="256" w:lineRule="auto"/>
+                          <w:jc w:val="center"/>
+                        </w:pPr>
+                      </w:p>
+                    </w:txbxContent>
+                  </v:textbox>
+                </v:shape>
+                <v:group id="Group 112" o:spid="_x0000_s1114" style="position:absolute;left:33626;top:9458;width:15618;height:5219" coordorigin="32575,4835" coordsize="14287,4987" o:gfxdata="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">
+                  <v:rect id="Rectangle 113" o:spid="_x0000_s1115" style="position:absolute;left:32575;top:4835;width:14288;height:3154;visibility:visible;mso-wrap-style:square;v-text-anchor:middle" o:gfxdata="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" fillcolor="white [3201]" strokecolor="black [3213]" strokeweight="1pt">
+                    <v:textbox>
+                      <w:txbxContent>
+                        <w:p>
+                          <w:pPr>
+                            <w:jc w:val="center"/>
+                          </w:pPr>
+                          <w:r>
+                            <w:t>Visualization</w:t>
+                          </w:r>
+                        </w:p>
+                      </w:txbxContent>
+                    </v:textbox>
+                  </v:rect>
+                  <v:rect id="Rectangle 114" o:spid="_x0000_s1116" style="position:absolute;left:32575;top:7060;width:7049;height:2763;visibility:visible;mso-wrap-style:square;v-text-anchor:middle" o:gfxdata="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" fillcolor="white [3201]" strokecolor="black [3213]" strokeweight="1pt">
+                    <v:textbox>
+                      <w:txbxContent>
+                        <w:p>
+                          <w:pPr>
+                            <w:jc w:val="center"/>
+                          </w:pPr>
+                          <w:r>
+                            <w:t>Tableau</w:t>
+                          </w:r>
+                          <w:r>
+                            <w:rPr>
+                              <w:noProof/>
+                            </w:rPr>
+                            <w:drawing>
+                              <wp:inline distT="0" distB="0" distL="0" distR="0" wp14:anchorId="6C035211" wp14:editId="56704E49">
+                                <wp:extent cx="509270" cy="295377"/>
+                                <wp:effectExtent l="0" t="0" r="5080" b="9525"/>
+                                <wp:docPr id="201" name="Picture 201"/>
+                                <wp:cNvGraphicFramePr>
+                                  <a:graphicFrameLocks xmlns:a="http://schemas.openxmlformats.org/drawingml/2006/main" noChangeAspect="1"/>
+                                </wp:cNvGraphicFramePr>
+                                <a:graphic xmlns:a="http://schemas.openxmlformats.org/drawingml/2006/main">
+                                  <a:graphicData uri="http://schemas.openxmlformats.org/drawingml/2006/picture">
+                                    <pic:pic xmlns:pic="http://schemas.openxmlformats.org/drawingml/2006/picture">
+                                      <pic:nvPicPr>
+                                        <pic:cNvPr id="0" name="Picture 1"/>
+                                        <pic:cNvPicPr>
+                                          <a:picLocks noChangeAspect="1" noChangeArrowheads="1"/>
+                                        </pic:cNvPicPr>
+                                      </pic:nvPicPr>
+                                      <pic:blipFill>
+                                        <a:blip r:embed="rId29">
+                                          <a:extLst>
+                                            <a:ext uri="{28A0092B-C50C-407E-A947-70E740481C1C}">
+                                              <a14:useLocalDpi xmlns:a14="http://schemas.microsoft.com/office/drawing/2010/main" val="0"/>
+                                            </a:ext>
+                                          </a:extLst>
+                                        </a:blip>
+                                        <a:srcRect/>
+                                        <a:stretch>
+                                          <a:fillRect/>
+                                        </a:stretch>
+                                      </pic:blipFill>
+                                      <pic:spPr bwMode="auto">
+                                        <a:xfrm>
+                                          <a:off x="0" y="0"/>
+                                          <a:ext cx="509270" cy="295377"/>
+                                        </a:xfrm>
+                                        <a:prstGeom prst="rect">
+                                          <a:avLst/>
+                                        </a:prstGeom>
+                                        <a:noFill/>
+                                        <a:ln>
+                                          <a:noFill/>
+                                        </a:ln>
+                                      </pic:spPr>
+                                    </pic:pic>
+                                  </a:graphicData>
+                                </a:graphic>
+                              </wp:inline>
+                            </w:drawing>
+                          </w:r>
+                        </w:p>
+                      </w:txbxContent>
+                    </v:textbox>
+                  </v:rect>
+                  <v:shape id="Text Box 115" o:spid="_x0000_s1117" type="#_x0000_t202" style="position:absolute;left:39519;top:7060;width:7344;height:2763;visibility:visible;mso-wrap-style:square;v-text-anchor:top" o:gfxdata="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" fillcolor="white [3201]" strokeweight=".5pt">
+                    <v:textbox>
+                      <w:txbxContent>
+                        <w:p>
+                          <w:r>
+                            <w:t>Webpage</w:t>
+                          </w:r>
+                        </w:p>
+                      </w:txbxContent>
+                    </v:textbox>
+                  </v:shape>
+                </v:group>
+                <v:shape id="Text Box 116" o:spid="_x0000_s1118" type="#_x0000_t202" style="position:absolute;left:34956;top:16764;width:12478;height:3713;visibility:visible;mso-wrap-style:square;v-text-anchor:top" o:gfxdata="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" fillcolor="white [3201]" strokeweight=".5pt">
+                  <v:textbox>
+                    <w:txbxContent>
+                      <w:p>
+                        <w:r>
+                          <w:t>Predictive Analysis</w:t>
+                        </w:r>
+                      </w:p>
+                    </w:txbxContent>
+                  </v:textbox>
+                </v:shape>
+                <w10:wrap type="square" anchorx="margin"/>
+              </v:group>
+            </w:pict>
+          </mc:Fallback>
+        </mc:AlternateContent>
+      </w:r>
+      <w:r>
+        <w:rPr>
+          <w:b/>
+          <w:sz w:val="28"/>
+          <w:szCs w:val="28"/>
+        </w:rPr>
+        <w:t>Architecture Diagram:</w:t>
+      </w:r>
+    </w:p>
+    <w:p/>
+    <w:p>
+      <w:pPr>
+        <w:rPr>
+          <w:b/>
+          <w:sz w:val="28"/>
+          <w:szCs w:val="28"/>
+        </w:rPr>
+      </w:pPr>
+    </w:p>
+    <w:p>
+      <w:pPr>
+        <w:rPr>
+          <w:b/>
+          <w:sz w:val="28"/>
+          <w:szCs w:val="28"/>
+        </w:rPr>
+      </w:pPr>
+      <w:r>
+        <w:rPr>
+          <w:b/>
+          <w:sz w:val="28"/>
+          <w:szCs w:val="28"/>
+        </w:rPr>
+        <w:lastRenderedPageBreak/>
+        <w:t>Steps to perform data extraction and transformation</w:t>
+      </w:r>
+    </w:p>
+    <w:p>
+      <w:pPr>
+        <w:pStyle w:val="ListParagraph"/>
+        <w:numPr>
+          <w:ilvl w:val="0"/>
+          <w:numId w:val="20"/>
+        </w:numPr>
+        <w:jc w:val="both"/>
+        <w:rPr>
+          <w:sz w:val="24"/>
+          <w:szCs w:val="24"/>
+        </w:rPr>
+      </w:pPr>
+      <w:r>
+        <w:rPr>
+          <w:sz w:val="24"/>
+          <w:szCs w:val="24"/>
+        </w:rPr>
+        <w:t>Identify and choose multiple data sources of your choice. In our project we are working with 4 different sources of with crypto currencies and stocks price live data.</w:t>
+      </w:r>
+    </w:p>
+    <w:p>
+      <w:pPr>
+        <w:pStyle w:val="ListParagraph"/>
+        <w:numPr>
+          <w:ilvl w:val="0"/>
+          <w:numId w:val="20"/>
+        </w:numPr>
+        <w:jc w:val="both"/>
+        <w:rPr>
+          <w:sz w:val="24"/>
+          <w:szCs w:val="24"/>
+        </w:rPr>
+      </w:pPr>
+      <w:r>
+        <w:rPr>
+          <w:sz w:val="24"/>
+          <w:szCs w:val="24"/>
+        </w:rPr>
+        <w:t>Open excel and create 4 new sheets</w:t>
+      </w:r>
+    </w:p>
+    <w:p>
+      <w:pPr>
+        <w:pStyle w:val="ListParagraph"/>
+        <w:numPr>
+          <w:ilvl w:val="0"/>
+          <w:numId w:val="20"/>
+        </w:numPr>
+        <w:jc w:val="both"/>
+        <w:rPr>
+          <w:sz w:val="24"/>
+          <w:szCs w:val="24"/>
+        </w:rPr>
+      </w:pPr>
+      <w:r>
+        <w:rPr>
+          <w:sz w:val="24"/>
+          <w:szCs w:val="24"/>
+        </w:rPr>
+        <w:t>In sheet 1, click on Data tab -&gt; select “From web” option.</w:t>
+      </w:r>
+    </w:p>
+    <w:p>
+      <w:pPr>
+        <w:pStyle w:val="ListParagraph"/>
+        <w:numPr>
+          <w:ilvl w:val="0"/>
+          <w:numId w:val="20"/>
+        </w:numPr>
+        <w:jc w:val="both"/>
+        <w:rPr>
+          <w:sz w:val="24"/>
+          <w:szCs w:val="24"/>
+        </w:rPr>
+      </w:pPr>
+      <w:r>
+        <w:rPr>
+          <w:sz w:val="24"/>
+          <w:szCs w:val="24"/>
+        </w:rPr>
+        <w:t xml:space="preserve">A pop up will be displayed. Enter the website </w:t>
+      </w:r>
+      <w:proofErr w:type="spellStart"/>
+      <w:r>
+        <w:rPr>
+          <w:sz w:val="24"/>
+          <w:szCs w:val="24"/>
+        </w:rPr>
+        <w:t>url</w:t>
+      </w:r>
+      <w:proofErr w:type="spellEnd"/>
+      <w:r>
+        <w:rPr>
+          <w:sz w:val="24"/>
+          <w:szCs w:val="24"/>
+        </w:rPr>
+        <w:t xml:space="preserve"> from where you are planning to extract data</w:t>
+      </w:r>
+    </w:p>
+    <w:p>
+      <w:pPr>
+        <w:pStyle w:val="ListParagraph"/>
+        <w:numPr>
+          <w:ilvl w:val="0"/>
+          <w:numId w:val="20"/>
+        </w:numPr>
+        <w:jc w:val="both"/>
+        <w:rPr>
+          <w:sz w:val="24"/>
+          <w:szCs w:val="24"/>
+        </w:rPr>
+      </w:pPr>
+      <w:r>
+        <w:rPr>
+          <w:sz w:val="24"/>
+          <w:szCs w:val="24"/>
+        </w:rPr>
+        <w:t>Click import. This will import all the raw data of the webpage into excel sheet.</w:t>
+      </w:r>
+    </w:p>
+    <w:p>
+      <w:pPr>
+        <w:pStyle w:val="ListParagraph"/>
+        <w:numPr>
+          <w:ilvl w:val="0"/>
+          <w:numId w:val="20"/>
+        </w:numPr>
+        <w:jc w:val="both"/>
+        <w:rPr>
+          <w:sz w:val="24"/>
+          <w:szCs w:val="24"/>
+        </w:rPr>
+      </w:pPr>
+      <w:r>
+        <w:rPr>
+          <w:sz w:val="24"/>
+          <w:szCs w:val="24"/>
+        </w:rPr>
+        <w:t xml:space="preserve">Repeat steps 3, 4, </w:t>
+      </w:r>
+      <w:proofErr w:type="gramStart"/>
+      <w:r>
+        <w:rPr>
+          <w:sz w:val="24"/>
+          <w:szCs w:val="24"/>
+        </w:rPr>
+        <w:t>5</w:t>
+      </w:r>
+      <w:proofErr w:type="gramEnd"/>
+      <w:r>
+        <w:rPr>
+          <w:sz w:val="24"/>
+          <w:szCs w:val="24"/>
+        </w:rPr>
+        <w:t xml:space="preserve"> for all the other sheets taking different website </w:t>
+      </w:r>
+      <w:proofErr w:type="spellStart"/>
+      <w:r>
+        <w:rPr>
+          <w:sz w:val="24"/>
+          <w:szCs w:val="24"/>
+        </w:rPr>
+        <w:t>urls</w:t>
+      </w:r>
+      <w:proofErr w:type="spellEnd"/>
+      <w:r>
+        <w:rPr>
+          <w:sz w:val="24"/>
+          <w:szCs w:val="24"/>
+        </w:rPr>
+        <w:t>.</w:t>
+      </w:r>
+    </w:p>
+    <w:p>
+      <w:pPr>
+        <w:pStyle w:val="ListParagraph"/>
+        <w:numPr>
+          <w:ilvl w:val="0"/>
+          <w:numId w:val="20"/>
+        </w:numPr>
+        <w:jc w:val="both"/>
+        <w:rPr>
+          <w:sz w:val="24"/>
+          <w:szCs w:val="24"/>
+        </w:rPr>
+      </w:pPr>
+      <w:r>
+        <w:rPr>
+          <w:sz w:val="24"/>
+          <w:szCs w:val="24"/>
+        </w:rPr>
+        <w:t>By the end of performing above steps, you should have all the raw data into all the 4 sheets.</w:t>
+      </w:r>
+    </w:p>
+    <w:p>
+      <w:pPr>
+        <w:pStyle w:val="ListParagraph"/>
+        <w:numPr>
+          <w:ilvl w:val="0"/>
+          <w:numId w:val="20"/>
+        </w:numPr>
+        <w:jc w:val="both"/>
+        <w:rPr>
+          <w:sz w:val="24"/>
+          <w:szCs w:val="24"/>
+        </w:rPr>
+      </w:pPr>
+      <w:r>
+        <w:rPr>
+          <w:sz w:val="24"/>
+          <w:szCs w:val="24"/>
+        </w:rPr>
+        <w:t>Create another sheet which will be sheet5. This sheet5 will be used as transformed data sheet and we will be performing all the transformation techniques in this sheet.</w:t>
+      </w:r>
+    </w:p>
+    <w:p>
+      <w:pPr>
+        <w:pStyle w:val="ListParagraph"/>
+        <w:numPr>
+          <w:ilvl w:val="0"/>
+          <w:numId w:val="20"/>
+        </w:numPr>
+        <w:jc w:val="both"/>
+        <w:rPr>
+          <w:sz w:val="24"/>
+          <w:szCs w:val="24"/>
+        </w:rPr>
+      </w:pPr>
+      <w:r>
+        <w:rPr>
+          <w:sz w:val="24"/>
+          <w:szCs w:val="24"/>
+        </w:rPr>
+        <w:t>Choose the crypto/stock price that you want to work on in all the sheets.</w:t>
+      </w:r>
+    </w:p>
+    <w:p>
+      <w:pPr>
+        <w:pStyle w:val="ListParagraph"/>
+        <w:numPr>
+          <w:ilvl w:val="0"/>
+          <w:numId w:val="20"/>
+        </w:numPr>
+        <w:jc w:val="both"/>
+        <w:rPr>
+          <w:sz w:val="24"/>
+          <w:szCs w:val="24"/>
+        </w:rPr>
+      </w:pPr>
+      <w:r>
+        <w:rPr>
+          <w:sz w:val="24"/>
+          <w:szCs w:val="24"/>
+        </w:rPr>
+        <w:t>Now, using below excel formula get the values into sheet5 in A column</w:t>
+      </w:r>
+    </w:p>
+    <w:p>
+      <w:pPr>
+        <w:pStyle w:val="ListParagraph"/>
+        <w:jc w:val="both"/>
+        <w:rPr>
+          <w:sz w:val="24"/>
+          <w:szCs w:val="24"/>
+        </w:rPr>
+      </w:pPr>
+      <w:r>
+        <w:rPr>
+          <w:b/>
+          <w:sz w:val="24"/>
+          <w:szCs w:val="24"/>
+        </w:rPr>
+        <w:t>Example:</w:t>
+      </w:r>
+      <w:r>
+        <w:rPr>
+          <w:sz w:val="24"/>
+          <w:szCs w:val="24"/>
+        </w:rPr>
+        <w:t xml:space="preserve">  </w:t>
+      </w:r>
+      <w:r>
+        <w:rPr>
+          <w:sz w:val="24"/>
+          <w:szCs w:val="24"/>
+        </w:rPr>
+        <w:t>=Sheet1</w:t>
+      </w:r>
+      <w:proofErr w:type="gramStart"/>
+      <w:r>
+        <w:rPr>
+          <w:sz w:val="24"/>
+          <w:szCs w:val="24"/>
+        </w:rPr>
+        <w:t>!D155</w:t>
+      </w:r>
+      <w:proofErr w:type="gramEnd"/>
+    </w:p>
+    <w:p>
+      <w:pPr>
+        <w:pStyle w:val="ListParagraph"/>
+        <w:jc w:val="both"/>
+        <w:rPr>
+          <w:sz w:val="24"/>
+          <w:szCs w:val="24"/>
+        </w:rPr>
+      </w:pPr>
+      <w:r>
+        <w:rPr>
+          <w:b/>
+          <w:sz w:val="24"/>
+          <w:szCs w:val="24"/>
+        </w:rPr>
+        <w:tab/>
+        <w:t xml:space="preserve">        </w:t>
+      </w:r>
+      <w:r>
+        <w:rPr>
+          <w:sz w:val="24"/>
+          <w:szCs w:val="24"/>
+        </w:rPr>
+        <w:t>=Sheet2</w:t>
+      </w:r>
+      <w:proofErr w:type="gramStart"/>
+      <w:r>
+        <w:rPr>
+          <w:sz w:val="24"/>
+          <w:szCs w:val="24"/>
+        </w:rPr>
+        <w:t>!B80</w:t>
+      </w:r>
+      <w:proofErr w:type="gramEnd"/>
+    </w:p>
+    <w:p>
+      <w:pPr>
+        <w:pStyle w:val="ListParagraph"/>
+        <w:numPr>
+          <w:ilvl w:val="0"/>
+          <w:numId w:val="20"/>
+        </w:numPr>
+        <w:jc w:val="both"/>
+        <w:rPr>
+          <w:sz w:val="24"/>
+          <w:szCs w:val="24"/>
+        </w:rPr>
+      </w:pPr>
+      <w:r>
+        <w:rPr>
+          <w:sz w:val="24"/>
+          <w:szCs w:val="24"/>
+        </w:rPr>
+        <w:t>Now B Column in sheet 5 will be time stamp. To get the timestamp and append it for every one minute, you must write a VBA script in excel</w:t>
+      </w:r>
+    </w:p>
+    <w:p>
+      <w:pPr>
+        <w:pStyle w:val="ListParagraph"/>
+        <w:numPr>
+          <w:ilvl w:val="0"/>
+          <w:numId w:val="23"/>
+        </w:numPr>
+        <w:jc w:val="both"/>
+        <w:rPr>
+          <w:sz w:val="24"/>
+          <w:szCs w:val="24"/>
+        </w:rPr>
+      </w:pPr>
+      <w:r>
+        <w:rPr>
+          <w:sz w:val="24"/>
+          <w:szCs w:val="24"/>
+        </w:rPr>
+        <w:t>In order to write a VBA script, click alt+F11 and VBA script pop up will be opened.</w:t>
+      </w:r>
+    </w:p>
+    <w:p>
+      <w:pPr>
+        <w:pStyle w:val="ListParagraph"/>
+        <w:numPr>
+          <w:ilvl w:val="0"/>
+          <w:numId w:val="23"/>
+        </w:numPr>
+        <w:jc w:val="both"/>
+        <w:rPr>
+          <w:sz w:val="24"/>
+          <w:szCs w:val="24"/>
+        </w:rPr>
+      </w:pPr>
+      <w:r>
+        <w:rPr>
+          <w:sz w:val="24"/>
+          <w:szCs w:val="24"/>
+        </w:rPr>
+        <w:t>Select sheet 5 in left top corner</w:t>
+      </w:r>
+      <w:r>
+        <w:rPr>
+          <w:sz w:val="24"/>
+          <w:szCs w:val="24"/>
+        </w:rPr>
+        <w:t>.</w:t>
+      </w:r>
+    </w:p>
+    <w:p>
+      <w:pPr>
+        <w:pStyle w:val="ListParagraph"/>
+        <w:numPr>
+          <w:ilvl w:val="0"/>
+          <w:numId w:val="23"/>
+        </w:numPr>
+        <w:jc w:val="both"/>
+        <w:rPr>
+          <w:sz w:val="24"/>
+          <w:szCs w:val="24"/>
+        </w:rPr>
+      </w:pPr>
+      <w:r>
+        <w:rPr>
+          <w:sz w:val="24"/>
+          <w:szCs w:val="24"/>
+        </w:rPr>
+        <w:t>Copy &amp; paste the code that is provided in code section of this document.</w:t>
+      </w:r>
+    </w:p>
+    <w:p>
+      <w:pPr>
+        <w:pStyle w:val="ListParagraph"/>
+        <w:numPr>
+          <w:ilvl w:val="0"/>
+          <w:numId w:val="23"/>
+        </w:numPr>
+        <w:jc w:val="both"/>
+        <w:rPr>
+          <w:sz w:val="24"/>
+          <w:szCs w:val="24"/>
+        </w:rPr>
+      </w:pPr>
+      <w:r>
+        <w:rPr>
+          <w:sz w:val="24"/>
+          <w:szCs w:val="24"/>
+        </w:rPr>
+        <w:t xml:space="preserve">Click on file-&gt;save and it should ask to change the type of excel sheet into macro enabled workbook. Click on save as -&gt; in the drop down choose macro enabled workbook and click save. </w:t>
+      </w:r>
+    </w:p>
+    <w:p>
+      <w:pPr>
+        <w:pStyle w:val="ListParagraph"/>
+        <w:numPr>
+          <w:ilvl w:val="0"/>
+          <w:numId w:val="23"/>
+        </w:numPr>
+        <w:jc w:val="both"/>
+        <w:rPr>
+          <w:sz w:val="24"/>
+          <w:szCs w:val="24"/>
+        </w:rPr>
+      </w:pPr>
+      <w:r>
+        <w:rPr>
+          <w:sz w:val="24"/>
+          <w:szCs w:val="24"/>
+        </w:rPr>
+        <w:t>VBA script enabled workbooks must be saved as macros enabled</w:t>
+      </w:r>
+    </w:p>
+    <w:p>
+      <w:pPr>
+        <w:pStyle w:val="ListParagraph"/>
+        <w:ind w:left="1080"/>
+        <w:jc w:val="both"/>
+        <w:rPr>
+          <w:sz w:val="24"/>
+          <w:szCs w:val="24"/>
+        </w:rPr>
+      </w:pPr>
+    </w:p>
+    <w:p>
+      <w:pPr>
+        <w:pStyle w:val="ListParagraph"/>
+        <w:numPr>
+          <w:ilvl w:val="0"/>
+          <w:numId w:val="20"/>
+        </w:numPr>
+        <w:jc w:val="both"/>
+        <w:rPr>
+          <w:sz w:val="24"/>
+          <w:szCs w:val="24"/>
+        </w:rPr>
+      </w:pPr>
+      <w:r>
+        <w:rPr>
+          <w:sz w:val="24"/>
+          <w:szCs w:val="24"/>
+        </w:rPr>
+        <w:t>Finally, click on Data tab -&gt; click refresh all -&gt; connection properties -&gt; change auto refresh to 1 minute and save</w:t>
+      </w:r>
+    </w:p>
+    <w:p>
+      <w:pPr>
+        <w:pStyle w:val="ListParagraph"/>
+        <w:numPr>
+          <w:ilvl w:val="0"/>
+          <w:numId w:val="20"/>
+        </w:numPr>
+        <w:jc w:val="both"/>
+        <w:rPr>
+          <w:sz w:val="24"/>
+          <w:szCs w:val="24"/>
+        </w:rPr>
+      </w:pPr>
+      <w:r>
+        <w:rPr>
+          <w:sz w:val="24"/>
+          <w:szCs w:val="24"/>
+        </w:rPr>
+        <w:t>Now your excel should be refreshed every 1 minute and new data will be appended into sheet5 every 1 minute.</w:t>
+      </w:r>
+    </w:p>
+    <w:p>
+      <w:pPr>
+        <w:pStyle w:val="ListParagraph"/>
+        <w:numPr>
+          <w:ilvl w:val="0"/>
+          <w:numId w:val="20"/>
+        </w:numPr>
+        <w:jc w:val="both"/>
+        <w:rPr>
+          <w:sz w:val="24"/>
+          <w:szCs w:val="24"/>
+        </w:rPr>
+      </w:pPr>
+      <w:r>
+        <w:rPr>
+          <w:sz w:val="24"/>
+          <w:szCs w:val="24"/>
+        </w:rPr>
+        <w:t xml:space="preserve"> To perform aggregations write excel formula by selecting </w:t>
+      </w:r>
+      <w:proofErr w:type="spellStart"/>
+      <w:proofErr w:type="gramStart"/>
+      <w:r>
+        <w:rPr>
+          <w:sz w:val="24"/>
+          <w:szCs w:val="24"/>
+        </w:rPr>
+        <w:t>a</w:t>
+      </w:r>
+      <w:proofErr w:type="spellEnd"/>
+      <w:proofErr w:type="gramEnd"/>
+      <w:r>
+        <w:rPr>
+          <w:sz w:val="24"/>
+          <w:szCs w:val="24"/>
+        </w:rPr>
+        <w:t xml:space="preserve"> entire column of crypto currency price</w:t>
+      </w:r>
+      <w:r>
+        <w:rPr>
+          <w:sz w:val="24"/>
+          <w:szCs w:val="24"/>
+        </w:rPr>
+        <w:t xml:space="preserve"> and use desired aggregate function.</w:t>
+      </w:r>
+    </w:p>
+    <w:p>
+      <w:pPr>
+        <w:pStyle w:val="ListParagraph"/>
+        <w:numPr>
+          <w:ilvl w:val="1"/>
+          <w:numId w:val="20"/>
+        </w:numPr>
+        <w:jc w:val="both"/>
+        <w:rPr>
+          <w:b/>
+          <w:sz w:val="24"/>
+          <w:szCs w:val="24"/>
+        </w:rPr>
+      </w:pPr>
+      <w:r>
+        <w:rPr>
+          <w:b/>
+          <w:sz w:val="24"/>
+          <w:szCs w:val="24"/>
+        </w:rPr>
+        <w:t>Example:</w:t>
+      </w:r>
+      <w:r>
+        <w:rPr>
+          <w:b/>
+          <w:sz w:val="24"/>
+          <w:szCs w:val="24"/>
+        </w:rPr>
+        <w:t xml:space="preserve"> </w:t>
+      </w:r>
+      <w:r>
+        <w:rPr>
+          <w:b/>
+          <w:sz w:val="24"/>
+          <w:szCs w:val="24"/>
+        </w:rPr>
+        <w:t>=MAX(C2:C250</w:t>
+      </w:r>
+      <w:r>
+        <w:rPr>
+          <w:b/>
+          <w:sz w:val="24"/>
+          <w:szCs w:val="24"/>
+        </w:rPr>
+        <w:t>)</w:t>
+      </w:r>
+    </w:p>
+    <w:p>
+      <w:pPr>
+        <w:pStyle w:val="ListParagraph"/>
+        <w:ind w:left="1080"/>
+        <w:rPr>
+          <w:sz w:val="24"/>
+          <w:szCs w:val="24"/>
+        </w:rPr>
+      </w:pPr>
+    </w:p>
     <w:sectPr>
       <w:pgSz w:w="12240" w:h="15840"/>
       <w:pgMar w:top="1440" w:right="1440" w:bottom="1440" w:left="1440" w:header="720" w:footer="720" w:gutter="0"/>
@@ -9165,6 +12486,184 @@
     </w:lvl>
   </w:abstractNum>
   <w:abstractNum w:abstractNumId="3" w15:restartNumberingAfterBreak="0">
+    <w:nsid w:val="1B14044A"/>
+    <w:multiLevelType w:val="hybridMultilevel"/>
+    <w:tmpl w:val="6ED07A7E"/>
+    <w:lvl w:ilvl="0" w:tplc="04090019">
+      <w:start w:val="1"/>
+      <w:numFmt w:val="lowerLetter"/>
+      <w:lvlText w:val="%1."/>
+      <w:lvlJc w:val="left"/>
+      <w:pPr>
+        <w:ind w:left="1080" w:hanging="360"/>
+      </w:pPr>
+      <w:rPr>
+        <w:rFonts w:hint="default"/>
+      </w:rPr>
+    </w:lvl>
+    <w:lvl w:ilvl="1" w:tplc="04090019" w:tentative="1">
+      <w:start w:val="1"/>
+      <w:numFmt w:val="lowerLetter"/>
+      <w:lvlText w:val="%2."/>
+      <w:lvlJc w:val="left"/>
+      <w:pPr>
+        <w:ind w:left="1800" w:hanging="360"/>
+      </w:pPr>
+    </w:lvl>
+    <w:lvl w:ilvl="2" w:tplc="0409001B" w:tentative="1">
+      <w:start w:val="1"/>
+      <w:numFmt w:val="lowerRoman"/>
+      <w:lvlText w:val="%3."/>
+      <w:lvlJc w:val="right"/>
+      <w:pPr>
+        <w:ind w:left="2520" w:hanging="180"/>
+      </w:pPr>
+    </w:lvl>
+    <w:lvl w:ilvl="3" w:tplc="0409000F" w:tentative="1">
+      <w:start w:val="1"/>
+      <w:numFmt w:val="decimal"/>
+      <w:lvlText w:val="%4."/>
+      <w:lvlJc w:val="left"/>
+      <w:pPr>
+        <w:ind w:left="3240" w:hanging="360"/>
+      </w:pPr>
+    </w:lvl>
+    <w:lvl w:ilvl="4" w:tplc="04090019" w:tentative="1">
+      <w:start w:val="1"/>
+      <w:numFmt w:val="lowerLetter"/>
+      <w:lvlText w:val="%5."/>
+      <w:lvlJc w:val="left"/>
+      <w:pPr>
+        <w:ind w:left="3960" w:hanging="360"/>
+      </w:pPr>
+    </w:lvl>
+    <w:lvl w:ilvl="5" w:tplc="0409001B" w:tentative="1">
+      <w:start w:val="1"/>
+      <w:numFmt w:val="lowerRoman"/>
+      <w:lvlText w:val="%6."/>
+      <w:lvlJc w:val="right"/>
+      <w:pPr>
+        <w:ind w:left="4680" w:hanging="180"/>
+      </w:pPr>
+    </w:lvl>
+    <w:lvl w:ilvl="6" w:tplc="0409000F" w:tentative="1">
+      <w:start w:val="1"/>
+      <w:numFmt w:val="decimal"/>
+      <w:lvlText w:val="%7."/>
+      <w:lvlJc w:val="left"/>
+      <w:pPr>
+        <w:ind w:left="5400" w:hanging="360"/>
+      </w:pPr>
+    </w:lvl>
+    <w:lvl w:ilvl="7" w:tplc="04090019" w:tentative="1">
+      <w:start w:val="1"/>
+      <w:numFmt w:val="lowerLetter"/>
+      <w:lvlText w:val="%8."/>
+      <w:lvlJc w:val="left"/>
+      <w:pPr>
+        <w:ind w:left="6120" w:hanging="360"/>
+      </w:pPr>
+    </w:lvl>
+    <w:lvl w:ilvl="8" w:tplc="0409001B" w:tentative="1">
+      <w:start w:val="1"/>
+      <w:numFmt w:val="lowerRoman"/>
+      <w:lvlText w:val="%9."/>
+      <w:lvlJc w:val="right"/>
+      <w:pPr>
+        <w:ind w:left="6840" w:hanging="180"/>
+      </w:pPr>
+    </w:lvl>
+  </w:abstractNum>
+  <w:abstractNum w:abstractNumId="4" w15:restartNumberingAfterBreak="0">
+    <w:nsid w:val="1E07184A"/>
+    <w:multiLevelType w:val="hybridMultilevel"/>
+    <w:tmpl w:val="12AE15E6"/>
+    <w:lvl w:ilvl="0" w:tplc="0409000F">
+      <w:start w:val="1"/>
+      <w:numFmt w:val="decimal"/>
+      <w:lvlText w:val="%1."/>
+      <w:lvlJc w:val="left"/>
+      <w:pPr>
+        <w:ind w:left="720" w:hanging="360"/>
+      </w:pPr>
+      <w:rPr>
+        <w:rFonts w:hint="default"/>
+      </w:rPr>
+    </w:lvl>
+    <w:lvl w:ilvl="1" w:tplc="04090019">
+      <w:start w:val="1"/>
+      <w:numFmt w:val="lowerLetter"/>
+      <w:lvlText w:val="%2."/>
+      <w:lvlJc w:val="left"/>
+      <w:pPr>
+        <w:ind w:left="1440" w:hanging="360"/>
+      </w:pPr>
+    </w:lvl>
+    <w:lvl w:ilvl="2" w:tplc="0409001B" w:tentative="1">
+      <w:start w:val="1"/>
+      <w:numFmt w:val="lowerRoman"/>
+      <w:lvlText w:val="%3."/>
+      <w:lvlJc w:val="right"/>
+      <w:pPr>
+        <w:ind w:left="2160" w:hanging="180"/>
+      </w:pPr>
+    </w:lvl>
+    <w:lvl w:ilvl="3" w:tplc="0409000F" w:tentative="1">
+      <w:start w:val="1"/>
+      <w:numFmt w:val="decimal"/>
+      <w:lvlText w:val="%4."/>
+      <w:lvlJc w:val="left"/>
+      <w:pPr>
+        <w:ind w:left="2880" w:hanging="360"/>
+      </w:pPr>
+    </w:lvl>
+    <w:lvl w:ilvl="4" w:tplc="04090019" w:tentative="1">
+      <w:start w:val="1"/>
+      <w:numFmt w:val="lowerLetter"/>
+      <w:lvlText w:val="%5."/>
+      <w:lvlJc w:val="left"/>
+      <w:pPr>
+        <w:ind w:left="3600" w:hanging="360"/>
+      </w:pPr>
+    </w:lvl>
+    <w:lvl w:ilvl="5" w:tplc="0409001B" w:tentative="1">
+      <w:start w:val="1"/>
+      <w:numFmt w:val="lowerRoman"/>
+      <w:lvlText w:val="%6."/>
+      <w:lvlJc w:val="right"/>
+      <w:pPr>
+        <w:ind w:left="4320" w:hanging="180"/>
+      </w:pPr>
+    </w:lvl>
+    <w:lvl w:ilvl="6" w:tplc="0409000F" w:tentative="1">
+      <w:start w:val="1"/>
+      <w:numFmt w:val="decimal"/>
+      <w:lvlText w:val="%7."/>
+      <w:lvlJc w:val="left"/>
+      <w:pPr>
+        <w:ind w:left="5040" w:hanging="360"/>
+      </w:pPr>
+    </w:lvl>
+    <w:lvl w:ilvl="7" w:tplc="04090019" w:tentative="1">
+      <w:start w:val="1"/>
+      <w:numFmt w:val="lowerLetter"/>
+      <w:lvlText w:val="%8."/>
+      <w:lvlJc w:val="left"/>
+      <w:pPr>
+        <w:ind w:left="5760" w:hanging="360"/>
+      </w:pPr>
+    </w:lvl>
+    <w:lvl w:ilvl="8" w:tplc="0409001B" w:tentative="1">
+      <w:start w:val="1"/>
+      <w:numFmt w:val="lowerRoman"/>
+      <w:lvlText w:val="%9."/>
+      <w:lvlJc w:val="right"/>
+      <w:pPr>
+        <w:ind w:left="6480" w:hanging="180"/>
+      </w:pPr>
+    </w:lvl>
+  </w:abstractNum>
+  <w:abstractNum w:abstractNumId="5" w15:restartNumberingAfterBreak="0">
     <w:nsid w:val="22DB6C2D"/>
     <w:multiLevelType w:val="hybridMultilevel"/>
     <w:tmpl w:val="919A32C0"/>
@@ -9250,7 +12749,7 @@
       </w:pPr>
     </w:lvl>
   </w:abstractNum>
-  <w:abstractNum w:abstractNumId="4" w15:restartNumberingAfterBreak="0">
+  <w:abstractNum w:abstractNumId="6" w15:restartNumberingAfterBreak="0">
     <w:nsid w:val="2E677430"/>
     <w:multiLevelType w:val="hybridMultilevel"/>
     <w:tmpl w:val="6B9E2776"/>
@@ -9336,7 +12835,7 @@
       </w:pPr>
     </w:lvl>
   </w:abstractNum>
-  <w:abstractNum w:abstractNumId="5" w15:restartNumberingAfterBreak="0">
+  <w:abstractNum w:abstractNumId="7" w15:restartNumberingAfterBreak="0">
     <w:nsid w:val="42DA6ECA"/>
     <w:multiLevelType w:val="hybridMultilevel"/>
     <w:tmpl w:val="52BC4570"/>
@@ -9425,7 +12924,7 @@
       </w:pPr>
     </w:lvl>
   </w:abstractNum>
-  <w:abstractNum w:abstractNumId="6" w15:restartNumberingAfterBreak="0">
+  <w:abstractNum w:abstractNumId="8" w15:restartNumberingAfterBreak="0">
     <w:nsid w:val="4950334E"/>
     <w:multiLevelType w:val="hybridMultilevel"/>
     <w:tmpl w:val="080E5DA6"/>
@@ -9514,7 +13013,7 @@
       </w:pPr>
     </w:lvl>
   </w:abstractNum>
-  <w:abstractNum w:abstractNumId="7" w15:restartNumberingAfterBreak="0">
+  <w:abstractNum w:abstractNumId="9" w15:restartNumberingAfterBreak="0">
     <w:nsid w:val="4A235B14"/>
     <w:multiLevelType w:val="multilevel"/>
     <w:tmpl w:val="8F88F702"/>
@@ -9627,7 +13126,7 @@
       </w:pPr>
     </w:lvl>
   </w:abstractNum>
-  <w:abstractNum w:abstractNumId="8" w15:restartNumberingAfterBreak="0">
+  <w:abstractNum w:abstractNumId="10" w15:restartNumberingAfterBreak="0">
     <w:nsid w:val="4ACD60E5"/>
     <w:multiLevelType w:val="hybridMultilevel"/>
     <w:tmpl w:val="EA4E68A4"/>
@@ -9713,7 +13212,7 @@
       </w:pPr>
     </w:lvl>
   </w:abstractNum>
-  <w:abstractNum w:abstractNumId="9" w15:restartNumberingAfterBreak="0">
+  <w:abstractNum w:abstractNumId="11" w15:restartNumberingAfterBreak="0">
     <w:nsid w:val="4BC34F31"/>
     <w:multiLevelType w:val="hybridMultilevel"/>
     <w:tmpl w:val="E850FDA0"/>
@@ -9802,7 +13301,7 @@
       </w:pPr>
     </w:lvl>
   </w:abstractNum>
-  <w:abstractNum w:abstractNumId="10" w15:restartNumberingAfterBreak="0">
+  <w:abstractNum w:abstractNumId="12" w15:restartNumberingAfterBreak="0">
     <w:nsid w:val="4C2E4DB5"/>
     <w:multiLevelType w:val="hybridMultilevel"/>
     <w:tmpl w:val="CE041752"/>
@@ -9888,7 +13387,7 @@
       </w:pPr>
     </w:lvl>
   </w:abstractNum>
-  <w:abstractNum w:abstractNumId="11" w15:restartNumberingAfterBreak="0">
+  <w:abstractNum w:abstractNumId="13" w15:restartNumberingAfterBreak="0">
     <w:nsid w:val="507F4C38"/>
     <w:multiLevelType w:val="hybridMultilevel"/>
     <w:tmpl w:val="2DE61DCE"/>
@@ -9977,7 +13476,7 @@
       </w:pPr>
     </w:lvl>
   </w:abstractNum>
-  <w:abstractNum w:abstractNumId="12" w15:restartNumberingAfterBreak="0">
+  <w:abstractNum w:abstractNumId="14" w15:restartNumberingAfterBreak="0">
     <w:nsid w:val="52EF6BE6"/>
     <w:multiLevelType w:val="hybridMultilevel"/>
     <w:tmpl w:val="523A0594"/>
@@ -10066,7 +13565,7 @@
       </w:pPr>
     </w:lvl>
   </w:abstractNum>
-  <w:abstractNum w:abstractNumId="13" w15:restartNumberingAfterBreak="0">
+  <w:abstractNum w:abstractNumId="15" w15:restartNumberingAfterBreak="0">
     <w:nsid w:val="570D44C4"/>
     <w:multiLevelType w:val="hybridMultilevel"/>
     <w:tmpl w:val="5650B4C2"/>
@@ -10155,7 +13654,7 @@
       </w:pPr>
     </w:lvl>
   </w:abstractNum>
-  <w:abstractNum w:abstractNumId="14" w15:restartNumberingAfterBreak="0">
+  <w:abstractNum w:abstractNumId="16" w15:restartNumberingAfterBreak="0">
     <w:nsid w:val="661A403F"/>
     <w:multiLevelType w:val="hybridMultilevel"/>
     <w:tmpl w:val="FD1EEF3C"/>
@@ -10241,7 +13740,7 @@
       </w:pPr>
     </w:lvl>
   </w:abstractNum>
-  <w:abstractNum w:abstractNumId="15" w15:restartNumberingAfterBreak="0">
+  <w:abstractNum w:abstractNumId="17" w15:restartNumberingAfterBreak="0">
     <w:nsid w:val="6F851FD8"/>
     <w:multiLevelType w:val="multilevel"/>
     <w:tmpl w:val="BFB61D04"/>
@@ -10354,7 +13853,96 @@
       </w:pPr>
     </w:lvl>
   </w:abstractNum>
-  <w:abstractNum w:abstractNumId="16" w15:restartNumberingAfterBreak="0">
+  <w:abstractNum w:abstractNumId="18" w15:restartNumberingAfterBreak="0">
+    <w:nsid w:val="72BA0BC1"/>
+    <w:multiLevelType w:val="hybridMultilevel"/>
+    <w:tmpl w:val="A3FA1ADA"/>
+    <w:lvl w:ilvl="0" w:tplc="FED4BC3A">
+      <w:start w:val="1"/>
+      <w:numFmt w:val="decimal"/>
+      <w:lvlText w:val="%1."/>
+      <w:lvlJc w:val="left"/>
+      <w:pPr>
+        <w:ind w:left="1080" w:hanging="360"/>
+      </w:pPr>
+      <w:rPr>
+        <w:rFonts w:hint="default"/>
+      </w:rPr>
+    </w:lvl>
+    <w:lvl w:ilvl="1" w:tplc="04090019" w:tentative="1">
+      <w:start w:val="1"/>
+      <w:numFmt w:val="lowerLetter"/>
+      <w:lvlText w:val="%2."/>
+      <w:lvlJc w:val="left"/>
+      <w:pPr>
+        <w:ind w:left="1800" w:hanging="360"/>
+      </w:pPr>
+    </w:lvl>
+    <w:lvl w:ilvl="2" w:tplc="0409001B" w:tentative="1">
+      <w:start w:val="1"/>
+      <w:numFmt w:val="lowerRoman"/>
+      <w:lvlText w:val="%3."/>
+      <w:lvlJc w:val="right"/>
+      <w:pPr>
+        <w:ind w:left="2520" w:hanging="180"/>
+      </w:pPr>
+    </w:lvl>
+    <w:lvl w:ilvl="3" w:tplc="0409000F" w:tentative="1">
+      <w:start w:val="1"/>
+      <w:numFmt w:val="decimal"/>
+      <w:lvlText w:val="%4."/>
+      <w:lvlJc w:val="left"/>
+      <w:pPr>
+        <w:ind w:left="3240" w:hanging="360"/>
+      </w:pPr>
+    </w:lvl>
+    <w:lvl w:ilvl="4" w:tplc="04090019" w:tentative="1">
+      <w:start w:val="1"/>
+      <w:numFmt w:val="lowerLetter"/>
+      <w:lvlText w:val="%5."/>
+      <w:lvlJc w:val="left"/>
+      <w:pPr>
+        <w:ind w:left="3960" w:hanging="360"/>
+      </w:pPr>
+    </w:lvl>
+    <w:lvl w:ilvl="5" w:tplc="0409001B" w:tentative="1">
+      <w:start w:val="1"/>
+      <w:numFmt w:val="lowerRoman"/>
+      <w:lvlText w:val="%6."/>
+      <w:lvlJc w:val="right"/>
+      <w:pPr>
+        <w:ind w:left="4680" w:hanging="180"/>
+      </w:pPr>
+    </w:lvl>
+    <w:lvl w:ilvl="6" w:tplc="0409000F" w:tentative="1">
+      <w:start w:val="1"/>
+      <w:numFmt w:val="decimal"/>
+      <w:lvlText w:val="%7."/>
+      <w:lvlJc w:val="left"/>
+      <w:pPr>
+        <w:ind w:left="5400" w:hanging="360"/>
+      </w:pPr>
+    </w:lvl>
+    <w:lvl w:ilvl="7" w:tplc="04090019" w:tentative="1">
+      <w:start w:val="1"/>
+      <w:numFmt w:val="lowerLetter"/>
+      <w:lvlText w:val="%8."/>
+      <w:lvlJc w:val="left"/>
+      <w:pPr>
+        <w:ind w:left="6120" w:hanging="360"/>
+      </w:pPr>
+    </w:lvl>
+    <w:lvl w:ilvl="8" w:tplc="0409001B" w:tentative="1">
+      <w:start w:val="1"/>
+      <w:numFmt w:val="lowerRoman"/>
+      <w:lvlText w:val="%9."/>
+      <w:lvlJc w:val="right"/>
+      <w:pPr>
+        <w:ind w:left="6840" w:hanging="180"/>
+      </w:pPr>
+    </w:lvl>
+  </w:abstractNum>
+  <w:abstractNum w:abstractNumId="19" w15:restartNumberingAfterBreak="0">
     <w:nsid w:val="78F52D37"/>
     <w:multiLevelType w:val="hybridMultilevel"/>
     <w:tmpl w:val="976A270C"/>
@@ -10443,7 +14031,185 @@
       </w:pPr>
     </w:lvl>
   </w:abstractNum>
-  <w:abstractNum w:abstractNumId="17" w15:restartNumberingAfterBreak="0">
+  <w:abstractNum w:abstractNumId="20" w15:restartNumberingAfterBreak="0">
+    <w:nsid w:val="79492CB8"/>
+    <w:multiLevelType w:val="hybridMultilevel"/>
+    <w:tmpl w:val="B9F80784"/>
+    <w:lvl w:ilvl="0" w:tplc="04090013">
+      <w:start w:val="1"/>
+      <w:numFmt w:val="upperRoman"/>
+      <w:lvlText w:val="%1."/>
+      <w:lvlJc w:val="right"/>
+      <w:pPr>
+        <w:ind w:left="1080" w:hanging="360"/>
+      </w:pPr>
+      <w:rPr>
+        <w:rFonts w:hint="default"/>
+      </w:rPr>
+    </w:lvl>
+    <w:lvl w:ilvl="1" w:tplc="04090019" w:tentative="1">
+      <w:start w:val="1"/>
+      <w:numFmt w:val="lowerLetter"/>
+      <w:lvlText w:val="%2."/>
+      <w:lvlJc w:val="left"/>
+      <w:pPr>
+        <w:ind w:left="1800" w:hanging="360"/>
+      </w:pPr>
+    </w:lvl>
+    <w:lvl w:ilvl="2" w:tplc="0409001B" w:tentative="1">
+      <w:start w:val="1"/>
+      <w:numFmt w:val="lowerRoman"/>
+      <w:lvlText w:val="%3."/>
+      <w:lvlJc w:val="right"/>
+      <w:pPr>
+        <w:ind w:left="2520" w:hanging="180"/>
+      </w:pPr>
+    </w:lvl>
+    <w:lvl w:ilvl="3" w:tplc="0409000F" w:tentative="1">
+      <w:start w:val="1"/>
+      <w:numFmt w:val="decimal"/>
+      <w:lvlText w:val="%4."/>
+      <w:lvlJc w:val="left"/>
+      <w:pPr>
+        <w:ind w:left="3240" w:hanging="360"/>
+      </w:pPr>
+    </w:lvl>
+    <w:lvl w:ilvl="4" w:tplc="04090019" w:tentative="1">
+      <w:start w:val="1"/>
+      <w:numFmt w:val="lowerLetter"/>
+      <w:lvlText w:val="%5."/>
+      <w:lvlJc w:val="left"/>
+      <w:pPr>
+        <w:ind w:left="3960" w:hanging="360"/>
+      </w:pPr>
+    </w:lvl>
+    <w:lvl w:ilvl="5" w:tplc="0409001B" w:tentative="1">
+      <w:start w:val="1"/>
+      <w:numFmt w:val="lowerRoman"/>
+      <w:lvlText w:val="%6."/>
+      <w:lvlJc w:val="right"/>
+      <w:pPr>
+        <w:ind w:left="4680" w:hanging="180"/>
+      </w:pPr>
+    </w:lvl>
+    <w:lvl w:ilvl="6" w:tplc="0409000F" w:tentative="1">
+      <w:start w:val="1"/>
+      <w:numFmt w:val="decimal"/>
+      <w:lvlText w:val="%7."/>
+      <w:lvlJc w:val="left"/>
+      <w:pPr>
+        <w:ind w:left="5400" w:hanging="360"/>
+      </w:pPr>
+    </w:lvl>
+    <w:lvl w:ilvl="7" w:tplc="04090019" w:tentative="1">
+      <w:start w:val="1"/>
+      <w:numFmt w:val="lowerLetter"/>
+      <w:lvlText w:val="%8."/>
+      <w:lvlJc w:val="left"/>
+      <w:pPr>
+        <w:ind w:left="6120" w:hanging="360"/>
+      </w:pPr>
+    </w:lvl>
+    <w:lvl w:ilvl="8" w:tplc="0409001B" w:tentative="1">
+      <w:start w:val="1"/>
+      <w:numFmt w:val="lowerRoman"/>
+      <w:lvlText w:val="%9."/>
+      <w:lvlJc w:val="right"/>
+      <w:pPr>
+        <w:ind w:left="6840" w:hanging="180"/>
+      </w:pPr>
+    </w:lvl>
+  </w:abstractNum>
+  <w:abstractNum w:abstractNumId="21" w15:restartNumberingAfterBreak="0">
+    <w:nsid w:val="7C714A22"/>
+    <w:multiLevelType w:val="hybridMultilevel"/>
+    <w:tmpl w:val="FEF23BE2"/>
+    <w:lvl w:ilvl="0" w:tplc="0409000F">
+      <w:start w:val="1"/>
+      <w:numFmt w:val="decimal"/>
+      <w:lvlText w:val="%1."/>
+      <w:lvlJc w:val="left"/>
+      <w:pPr>
+        <w:ind w:left="720" w:hanging="360"/>
+      </w:pPr>
+      <w:rPr>
+        <w:rFonts w:hint="default"/>
+      </w:rPr>
+    </w:lvl>
+    <w:lvl w:ilvl="1" w:tplc="04090019" w:tentative="1">
+      <w:start w:val="1"/>
+      <w:numFmt w:val="lowerLetter"/>
+      <w:lvlText w:val="%2."/>
+      <w:lvlJc w:val="left"/>
+      <w:pPr>
+        <w:ind w:left="1440" w:hanging="360"/>
+      </w:pPr>
+    </w:lvl>
+    <w:lvl w:ilvl="2" w:tplc="0409001B" w:tentative="1">
+      <w:start w:val="1"/>
+      <w:numFmt w:val="lowerRoman"/>
+      <w:lvlText w:val="%3."/>
+      <w:lvlJc w:val="right"/>
+      <w:pPr>
+        <w:ind w:left="2160" w:hanging="180"/>
+      </w:pPr>
+    </w:lvl>
+    <w:lvl w:ilvl="3" w:tplc="0409000F" w:tentative="1">
+      <w:start w:val="1"/>
+      <w:numFmt w:val="decimal"/>
+      <w:lvlText w:val="%4."/>
+      <w:lvlJc w:val="left"/>
+      <w:pPr>
+        <w:ind w:left="2880" w:hanging="360"/>
+      </w:pPr>
+    </w:lvl>
+    <w:lvl w:ilvl="4" w:tplc="04090019" w:tentative="1">
+      <w:start w:val="1"/>
+      <w:numFmt w:val="lowerLetter"/>
+      <w:lvlText w:val="%5."/>
+      <w:lvlJc w:val="left"/>
+      <w:pPr>
+        <w:ind w:left="3600" w:hanging="360"/>
+      </w:pPr>
+    </w:lvl>
+    <w:lvl w:ilvl="5" w:tplc="0409001B" w:tentative="1">
+      <w:start w:val="1"/>
+      <w:numFmt w:val="lowerRoman"/>
+      <w:lvlText w:val="%6."/>
+      <w:lvlJc w:val="right"/>
+      <w:pPr>
+        <w:ind w:left="4320" w:hanging="180"/>
+      </w:pPr>
+    </w:lvl>
+    <w:lvl w:ilvl="6" w:tplc="0409000F" w:tentative="1">
+      <w:start w:val="1"/>
+      <w:numFmt w:val="decimal"/>
+      <w:lvlText w:val="%7."/>
+      <w:lvlJc w:val="left"/>
+      <w:pPr>
+        <w:ind w:left="5040" w:hanging="360"/>
+      </w:pPr>
+    </w:lvl>
+    <w:lvl w:ilvl="7" w:tplc="04090019" w:tentative="1">
+      <w:start w:val="1"/>
+      <w:numFmt w:val="lowerLetter"/>
+      <w:lvlText w:val="%8."/>
+      <w:lvlJc w:val="left"/>
+      <w:pPr>
+        <w:ind w:left="5760" w:hanging="360"/>
+      </w:pPr>
+    </w:lvl>
+    <w:lvl w:ilvl="8" w:tplc="0409001B" w:tentative="1">
+      <w:start w:val="1"/>
+      <w:numFmt w:val="lowerRoman"/>
+      <w:lvlText w:val="%9."/>
+      <w:lvlJc w:val="right"/>
+      <w:pPr>
+        <w:ind w:left="6480" w:hanging="180"/>
+      </w:pPr>
+    </w:lvl>
+  </w:abstractNum>
+  <w:abstractNum w:abstractNumId="22" w15:restartNumberingAfterBreak="0">
     <w:nsid w:val="7DC06FEB"/>
     <w:multiLevelType w:val="hybridMultilevel"/>
     <w:tmpl w:val="8E943952"/>
@@ -10533,19 +14299,19 @@
     <w:abstractNumId w:val="1"/>
   </w:num>
   <w:num w:numId="2">
-    <w:abstractNumId w:val="6"/>
+    <w:abstractNumId w:val="8"/>
   </w:num>
   <w:num w:numId="3">
-    <w:abstractNumId w:val="9"/>
+    <w:abstractNumId w:val="11"/>
   </w:num>
   <w:num w:numId="4">
-    <w:abstractNumId w:val="5"/>
+    <w:abstractNumId w:val="7"/>
   </w:num>
   <w:num w:numId="5">
     <w:abstractNumId w:val="0"/>
   </w:num>
   <w:num w:numId="6">
-    <w:abstractNumId w:val="15"/>
+    <w:abstractNumId w:val="17"/>
     <w:lvlOverride w:ilvl="1">
       <w:lvl w:ilvl="1">
         <w:numFmt w:val="lowerLetter"/>
@@ -10555,7 +14321,7 @@
     </w:lvlOverride>
   </w:num>
   <w:num w:numId="7">
-    <w:abstractNumId w:val="7"/>
+    <w:abstractNumId w:val="9"/>
     <w:lvlOverride w:ilvl="1">
       <w:lvl w:ilvl="1">
         <w:numFmt w:val="lowerLetter"/>
@@ -10565,37 +14331,52 @@
     </w:lvlOverride>
   </w:num>
   <w:num w:numId="8">
-    <w:abstractNumId w:val="17"/>
+    <w:abstractNumId w:val="22"/>
   </w:num>
   <w:num w:numId="9">
     <w:abstractNumId w:val="2"/>
   </w:num>
   <w:num w:numId="10">
-    <w:abstractNumId w:val="11"/>
+    <w:abstractNumId w:val="13"/>
   </w:num>
   <w:num w:numId="11">
+    <w:abstractNumId w:val="16"/>
+  </w:num>
+  <w:num w:numId="12">
+    <w:abstractNumId w:val="12"/>
+  </w:num>
+  <w:num w:numId="13">
+    <w:abstractNumId w:val="15"/>
+  </w:num>
+  <w:num w:numId="14">
+    <w:abstractNumId w:val="5"/>
+  </w:num>
+  <w:num w:numId="15">
+    <w:abstractNumId w:val="10"/>
+  </w:num>
+  <w:num w:numId="16">
     <w:abstractNumId w:val="14"/>
   </w:num>
-  <w:num w:numId="12">
-    <w:abstractNumId w:val="10"/>
-  </w:num>
-  <w:num w:numId="13">
-    <w:abstractNumId w:val="13"/>
-  </w:num>
-  <w:num w:numId="14">
-    <w:abstractNumId w:val="3"/>
-  </w:num>
-  <w:num w:numId="15">
-    <w:abstractNumId w:val="8"/>
-  </w:num>
-  <w:num w:numId="16">
-    <w:abstractNumId w:val="12"/>
-  </w:num>
   <w:num w:numId="17">
-    <w:abstractNumId w:val="16"/>
+    <w:abstractNumId w:val="19"/>
   </w:num>
   <w:num w:numId="18">
+    <w:abstractNumId w:val="6"/>
+  </w:num>
+  <w:num w:numId="19">
+    <w:abstractNumId w:val="21"/>
+  </w:num>
+  <w:num w:numId="20">
     <w:abstractNumId w:val="4"/>
+  </w:num>
+  <w:num w:numId="21">
+    <w:abstractNumId w:val="18"/>
+  </w:num>
+  <w:num w:numId="22">
+    <w:abstractNumId w:val="20"/>
+  </w:num>
+  <w:num w:numId="23">
+    <w:abstractNumId w:val="3"/>
   </w:num>
 </w:numbering>
 </file>
@@ -11086,6 +14867,22 @@
       </w:tblBorders>
     </w:tblPr>
   </w:style>
+  <w:style w:type="paragraph" w:styleId="NormalWeb">
+    <w:name w:val="Normal (Web)"/>
+    <w:basedOn w:val="Normal"/>
+    <w:uiPriority w:val="99"/>
+    <w:semiHidden/>
+    <w:unhideWhenUsed/>
+    <w:rsid w:val="003A2281"/>
+    <w:pPr>
+      <w:spacing w:before="100" w:beforeAutospacing="1" w:after="100" w:afterAutospacing="1" w:line="240" w:lineRule="auto"/>
+    </w:pPr>
+    <w:rPr>
+      <w:rFonts w:ascii="Times New Roman" w:eastAsiaTheme="minorEastAsia" w:hAnsi="Times New Roman" w:cs="Times New Roman"/>
+      <w:sz w:val="24"/>
+      <w:szCs w:val="24"/>
+    </w:rPr>
+  </w:style>
 </w:styles>
 </file>
 
@@ -11355,7 +15152,7 @@
 </file>
 
 <file path=customXml/itemProps1.xml><?xml version="1.0" encoding="utf-8"?>
-<ds:datastoreItem xmlns:ds="http://schemas.openxmlformats.org/officeDocument/2006/customXml" ds:itemID="{83185C0E-4DE9-43DC-A426-A095A7770381}">
+<ds:datastoreItem xmlns:ds="http://schemas.openxmlformats.org/officeDocument/2006/customXml" ds:itemID="{EE8990DC-A709-45B1-972C-41B821F1DA84}">
   <ds:schemaRefs>
     <ds:schemaRef ds:uri="http://schemas.openxmlformats.org/officeDocument/2006/bibliography"/>
   </ds:schemaRefs>

</xml_diff>

<commit_message>
Data Visualization through web has been updated in the documentation
</commit_message>
<xml_diff>
--- a/DV Project Proposal.docx
+++ b/DV Project Proposal.docx
@@ -423,7 +423,7 @@
               </wp:anchor>
             </w:drawing>
           </mc:Choice>
-          <mc:Fallback xmlns:cx2="http://schemas.microsoft.com/office/drawing/2015/10/21/chartex" xmlns:cx3="http://schemas.microsoft.com/office/drawing/2016/5/9/chartex" xmlns:cx4="http://schemas.microsoft.com/office/drawing/2016/5/10/chartex" xmlns:cx5="http://schemas.microsoft.com/office/drawing/2016/5/11/chartex" xmlns:cx6="http://schemas.microsoft.com/office/drawing/2016/5/12/chartex" xmlns:cx7="http://schemas.microsoft.com/office/drawing/2016/5/13/chartex" xmlns:cx8="http://schemas.microsoft.com/office/drawing/2016/5/14/chartex" xmlns:aink="http://schemas.microsoft.com/office/drawing/2016/ink" xmlns:am3d="http://schemas.microsoft.com/office/drawing/2017/model3d" xmlns:w16cid="http://schemas.microsoft.com/office/word/2016/wordml/cid">
+          <mc:Fallback xmlns:w16cid="http://schemas.microsoft.com/office/word/2016/wordml/cid" xmlns:am3d="http://schemas.microsoft.com/office/drawing/2017/model3d" xmlns:aink="http://schemas.microsoft.com/office/drawing/2016/ink" xmlns:cx8="http://schemas.microsoft.com/office/drawing/2016/5/14/chartex" xmlns:cx7="http://schemas.microsoft.com/office/drawing/2016/5/13/chartex" xmlns:cx6="http://schemas.microsoft.com/office/drawing/2016/5/12/chartex" xmlns:cx5="http://schemas.microsoft.com/office/drawing/2016/5/11/chartex" xmlns:cx4="http://schemas.microsoft.com/office/drawing/2016/5/10/chartex" xmlns:cx3="http://schemas.microsoft.com/office/drawing/2016/5/9/chartex" xmlns:cx2="http://schemas.microsoft.com/office/drawing/2015/10/21/chartex">
             <w:pict>
               <v:shapetype w14:anchorId="5EB301B1" id="_x0000_t32" coordsize="21600,21600" o:spt="32" o:oned="t" path="m,l21600,21600e" filled="f">
                 <v:path arrowok="t" fillok="f" o:connecttype="none"/>
@@ -496,7 +496,7 @@
               </wp:anchor>
             </w:drawing>
           </mc:Choice>
-          <mc:Fallback xmlns:cx2="http://schemas.microsoft.com/office/drawing/2015/10/21/chartex" xmlns:cx3="http://schemas.microsoft.com/office/drawing/2016/5/9/chartex" xmlns:cx4="http://schemas.microsoft.com/office/drawing/2016/5/10/chartex" xmlns:cx5="http://schemas.microsoft.com/office/drawing/2016/5/11/chartex" xmlns:cx6="http://schemas.microsoft.com/office/drawing/2016/5/12/chartex" xmlns:cx7="http://schemas.microsoft.com/office/drawing/2016/5/13/chartex" xmlns:cx8="http://schemas.microsoft.com/office/drawing/2016/5/14/chartex" xmlns:aink="http://schemas.microsoft.com/office/drawing/2016/ink" xmlns:am3d="http://schemas.microsoft.com/office/drawing/2017/model3d" xmlns:w16cid="http://schemas.microsoft.com/office/word/2016/wordml/cid">
+          <mc:Fallback xmlns:w16cid="http://schemas.microsoft.com/office/word/2016/wordml/cid" xmlns:am3d="http://schemas.microsoft.com/office/drawing/2017/model3d" xmlns:aink="http://schemas.microsoft.com/office/drawing/2016/ink" xmlns:cx8="http://schemas.microsoft.com/office/drawing/2016/5/14/chartex" xmlns:cx7="http://schemas.microsoft.com/office/drawing/2016/5/13/chartex" xmlns:cx6="http://schemas.microsoft.com/office/drawing/2016/5/12/chartex" xmlns:cx5="http://schemas.microsoft.com/office/drawing/2016/5/11/chartex" xmlns:cx4="http://schemas.microsoft.com/office/drawing/2016/5/10/chartex" xmlns:cx3="http://schemas.microsoft.com/office/drawing/2016/5/9/chartex" xmlns:cx2="http://schemas.microsoft.com/office/drawing/2015/10/21/chartex">
             <w:pict>
               <v:shape w14:anchorId="19E3FA0F" id="Straight Arrow Connector 8" o:spid="_x0000_s1026" type="#_x0000_t32" style="position:absolute;margin-left:220.5pt;margin-top:70.85pt;width:0;height:76.5pt;z-index:251664384;visibility:visible;mso-wrap-style:square;mso-wrap-distance-left:9pt;mso-wrap-distance-top:0;mso-wrap-distance-right:9pt;mso-wrap-distance-bottom:0;mso-position-horizontal:absolute;mso-position-horizontal-relative:text;mso-position-vertical:absolute;mso-position-vertical-relative:text" o:gfxdata="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" strokecolor="black [3200]" strokeweight=".5pt">
                 <v:stroke endarrow="block" joinstyle="miter"/>
@@ -1474,7 +1474,7 @@
               </wp:anchor>
             </w:drawing>
           </mc:Choice>
-          <mc:Fallback xmlns:cx2="http://schemas.microsoft.com/office/drawing/2015/10/21/chartex" xmlns:cx3="http://schemas.microsoft.com/office/drawing/2016/5/9/chartex" xmlns:cx4="http://schemas.microsoft.com/office/drawing/2016/5/10/chartex" xmlns:cx5="http://schemas.microsoft.com/office/drawing/2016/5/11/chartex" xmlns:cx6="http://schemas.microsoft.com/office/drawing/2016/5/12/chartex" xmlns:cx7="http://schemas.microsoft.com/office/drawing/2016/5/13/chartex" xmlns:cx8="http://schemas.microsoft.com/office/drawing/2016/5/14/chartex" xmlns:aink="http://schemas.microsoft.com/office/drawing/2016/ink" xmlns:am3d="http://schemas.microsoft.com/office/drawing/2017/model3d" xmlns:w16cid="http://schemas.microsoft.com/office/word/2016/wordml/cid">
+          <mc:Fallback xmlns:w16cid="http://schemas.microsoft.com/office/word/2016/wordml/cid" xmlns:am3d="http://schemas.microsoft.com/office/drawing/2017/model3d" xmlns:aink="http://schemas.microsoft.com/office/drawing/2016/ink" xmlns:cx8="http://schemas.microsoft.com/office/drawing/2016/5/14/chartex" xmlns:cx7="http://schemas.microsoft.com/office/drawing/2016/5/13/chartex" xmlns:cx6="http://schemas.microsoft.com/office/drawing/2016/5/12/chartex" xmlns:cx5="http://schemas.microsoft.com/office/drawing/2016/5/11/chartex" xmlns:cx4="http://schemas.microsoft.com/office/drawing/2016/5/10/chartex" xmlns:cx3="http://schemas.microsoft.com/office/drawing/2016/5/9/chartex" xmlns:cx2="http://schemas.microsoft.com/office/drawing/2015/10/21/chartex">
             <w:pict>
               <v:shapetype w14:anchorId="75CC2909" id="_x0000_t32" coordsize="21600,21600" o:spt="32" o:oned="t" path="m,l21600,21600e" filled="f">
                 <v:path arrowok="t" fillok="f" o:connecttype="none"/>
@@ -1665,7 +1665,7 @@
               </wp:anchor>
             </w:drawing>
           </mc:Choice>
-          <mc:Fallback xmlns:cx2="http://schemas.microsoft.com/office/drawing/2015/10/21/chartex" xmlns:cx3="http://schemas.microsoft.com/office/drawing/2016/5/9/chartex" xmlns:cx4="http://schemas.microsoft.com/office/drawing/2016/5/10/chartex" xmlns:cx5="http://schemas.microsoft.com/office/drawing/2016/5/11/chartex" xmlns:cx6="http://schemas.microsoft.com/office/drawing/2016/5/12/chartex" xmlns:cx7="http://schemas.microsoft.com/office/drawing/2016/5/13/chartex" xmlns:cx8="http://schemas.microsoft.com/office/drawing/2016/5/14/chartex" xmlns:aink="http://schemas.microsoft.com/office/drawing/2016/ink" xmlns:am3d="http://schemas.microsoft.com/office/drawing/2017/model3d" xmlns:w16cid="http://schemas.microsoft.com/office/word/2016/wordml/cid">
+          <mc:Fallback xmlns:w16cid="http://schemas.microsoft.com/office/word/2016/wordml/cid" xmlns:am3d="http://schemas.microsoft.com/office/drawing/2017/model3d" xmlns:aink="http://schemas.microsoft.com/office/drawing/2016/ink" xmlns:cx8="http://schemas.microsoft.com/office/drawing/2016/5/14/chartex" xmlns:cx7="http://schemas.microsoft.com/office/drawing/2016/5/13/chartex" xmlns:cx6="http://schemas.microsoft.com/office/drawing/2016/5/12/chartex" xmlns:cx5="http://schemas.microsoft.com/office/drawing/2016/5/11/chartex" xmlns:cx4="http://schemas.microsoft.com/office/drawing/2016/5/10/chartex" xmlns:cx3="http://schemas.microsoft.com/office/drawing/2016/5/9/chartex" xmlns:cx2="http://schemas.microsoft.com/office/drawing/2015/10/21/chartex">
             <w:pict>
               <v:shape w14:anchorId="342940D6" id="Straight Arrow Connector 23" o:spid="_x0000_s1026" type="#_x0000_t32" style="position:absolute;margin-left:239.25pt;margin-top:18.15pt;width:108.75pt;height:76.5pt;flip:x;z-index:251694080;visibility:visible;mso-wrap-style:square;mso-width-percent:0;mso-height-percent:0;mso-wrap-distance-left:9pt;mso-wrap-distance-top:0;mso-wrap-distance-right:9pt;mso-wrap-distance-bottom:0;mso-position-horizontal:absolute;mso-position-horizontal-relative:margin;mso-position-vertical:absolute;mso-position-vertical-relative:text;mso-width-percent:0;mso-height-percent:0;mso-width-relative:margin;mso-height-relative:margin" o:gfxdata="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" strokecolor="black [3200]" strokeweight=".5pt">
                 <v:stroke endarrow="block" joinstyle="miter"/>
@@ -1741,7 +1741,7 @@
               </wp:anchor>
             </w:drawing>
           </mc:Choice>
-          <mc:Fallback xmlns:cx2="http://schemas.microsoft.com/office/drawing/2015/10/21/chartex" xmlns:cx3="http://schemas.microsoft.com/office/drawing/2016/5/9/chartex" xmlns:cx4="http://schemas.microsoft.com/office/drawing/2016/5/10/chartex" xmlns:cx5="http://schemas.microsoft.com/office/drawing/2016/5/11/chartex" xmlns:cx6="http://schemas.microsoft.com/office/drawing/2016/5/12/chartex" xmlns:cx7="http://schemas.microsoft.com/office/drawing/2016/5/13/chartex" xmlns:cx8="http://schemas.microsoft.com/office/drawing/2016/5/14/chartex" xmlns:aink="http://schemas.microsoft.com/office/drawing/2016/ink" xmlns:am3d="http://schemas.microsoft.com/office/drawing/2017/model3d" xmlns:w16cid="http://schemas.microsoft.com/office/word/2016/wordml/cid">
+          <mc:Fallback xmlns:w16cid="http://schemas.microsoft.com/office/word/2016/wordml/cid" xmlns:am3d="http://schemas.microsoft.com/office/drawing/2017/model3d" xmlns:aink="http://schemas.microsoft.com/office/drawing/2016/ink" xmlns:cx8="http://schemas.microsoft.com/office/drawing/2016/5/14/chartex" xmlns:cx7="http://schemas.microsoft.com/office/drawing/2016/5/13/chartex" xmlns:cx6="http://schemas.microsoft.com/office/drawing/2016/5/12/chartex" xmlns:cx5="http://schemas.microsoft.com/office/drawing/2016/5/11/chartex" xmlns:cx4="http://schemas.microsoft.com/office/drawing/2016/5/10/chartex" xmlns:cx3="http://schemas.microsoft.com/office/drawing/2016/5/9/chartex" xmlns:cx2="http://schemas.microsoft.com/office/drawing/2015/10/21/chartex">
             <w:pict>
               <v:shape w14:anchorId="3E6F253D" id="Straight Arrow Connector 5" o:spid="_x0000_s1026" type="#_x0000_t32" style="position:absolute;margin-left:132pt;margin-top:17.4pt;width:102pt;height:77.25pt;z-index:251672576;visibility:visible;mso-wrap-style:square;mso-width-percent:0;mso-height-percent:0;mso-wrap-distance-left:9pt;mso-wrap-distance-top:0;mso-wrap-distance-right:9pt;mso-wrap-distance-bottom:0;mso-position-horizontal:absolute;mso-position-horizontal-relative:margin;mso-position-vertical:absolute;mso-position-vertical-relative:text;mso-width-percent:0;mso-height-percent:0;mso-width-relative:margin;mso-height-relative:margin" o:gfxdata="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" strokecolor="black [3200]" strokeweight=".5pt">
                 <v:stroke endarrow="block" joinstyle="miter"/>
@@ -1945,7 +1945,7 @@
               </wp:anchor>
             </w:drawing>
           </mc:Choice>
-          <mc:Fallback xmlns:cx2="http://schemas.microsoft.com/office/drawing/2015/10/21/chartex" xmlns:cx3="http://schemas.microsoft.com/office/drawing/2016/5/9/chartex" xmlns:cx4="http://schemas.microsoft.com/office/drawing/2016/5/10/chartex" xmlns:cx5="http://schemas.microsoft.com/office/drawing/2016/5/11/chartex" xmlns:cx6="http://schemas.microsoft.com/office/drawing/2016/5/12/chartex" xmlns:cx7="http://schemas.microsoft.com/office/drawing/2016/5/13/chartex" xmlns:cx8="http://schemas.microsoft.com/office/drawing/2016/5/14/chartex" xmlns:aink="http://schemas.microsoft.com/office/drawing/2016/ink" xmlns:am3d="http://schemas.microsoft.com/office/drawing/2017/model3d" xmlns:w16cid="http://schemas.microsoft.com/office/word/2016/wordml/cid">
+          <mc:Fallback xmlns:w16cid="http://schemas.microsoft.com/office/word/2016/wordml/cid" xmlns:am3d="http://schemas.microsoft.com/office/drawing/2017/model3d" xmlns:aink="http://schemas.microsoft.com/office/drawing/2016/ink" xmlns:cx8="http://schemas.microsoft.com/office/drawing/2016/5/14/chartex" xmlns:cx7="http://schemas.microsoft.com/office/drawing/2016/5/13/chartex" xmlns:cx6="http://schemas.microsoft.com/office/drawing/2016/5/12/chartex" xmlns:cx5="http://schemas.microsoft.com/office/drawing/2016/5/11/chartex" xmlns:cx4="http://schemas.microsoft.com/office/drawing/2016/5/10/chartex" xmlns:cx3="http://schemas.microsoft.com/office/drawing/2016/5/9/chartex" xmlns:cx2="http://schemas.microsoft.com/office/drawing/2015/10/21/chartex">
             <w:pict>
               <v:shapetype w14:anchorId="566C2E04" id="_x0000_t34" coordsize="21600,21600" o:spt="34" o:oned="t" adj="10800" path="m,l@0,0@0,21600,21600,21600e" filled="f">
                 <v:stroke joinstyle="miter"/>
@@ -2036,7 +2036,7 @@
               </wp:anchor>
             </w:drawing>
           </mc:Choice>
-          <mc:Fallback xmlns:cx2="http://schemas.microsoft.com/office/drawing/2015/10/21/chartex" xmlns:cx3="http://schemas.microsoft.com/office/drawing/2016/5/9/chartex" xmlns:cx4="http://schemas.microsoft.com/office/drawing/2016/5/10/chartex" xmlns:cx5="http://schemas.microsoft.com/office/drawing/2016/5/11/chartex" xmlns:cx6="http://schemas.microsoft.com/office/drawing/2016/5/12/chartex" xmlns:cx7="http://schemas.microsoft.com/office/drawing/2016/5/13/chartex" xmlns:cx8="http://schemas.microsoft.com/office/drawing/2016/5/14/chartex" xmlns:aink="http://schemas.microsoft.com/office/drawing/2016/ink" xmlns:am3d="http://schemas.microsoft.com/office/drawing/2017/model3d" xmlns:w16cid="http://schemas.microsoft.com/office/word/2016/wordml/cid">
+          <mc:Fallback xmlns:w16cid="http://schemas.microsoft.com/office/word/2016/wordml/cid" xmlns:am3d="http://schemas.microsoft.com/office/drawing/2017/model3d" xmlns:aink="http://schemas.microsoft.com/office/drawing/2016/ink" xmlns:cx8="http://schemas.microsoft.com/office/drawing/2016/5/14/chartex" xmlns:cx7="http://schemas.microsoft.com/office/drawing/2016/5/13/chartex" xmlns:cx6="http://schemas.microsoft.com/office/drawing/2016/5/12/chartex" xmlns:cx5="http://schemas.microsoft.com/office/drawing/2016/5/11/chartex" xmlns:cx4="http://schemas.microsoft.com/office/drawing/2016/5/10/chartex" xmlns:cx3="http://schemas.microsoft.com/office/drawing/2016/5/9/chartex" xmlns:cx2="http://schemas.microsoft.com/office/drawing/2015/10/21/chartex">
             <w:pict>
               <v:shape w14:anchorId="7CB0EF92" id="Elbow Connector 24" o:spid="_x0000_s1026" type="#_x0000_t34" style="position:absolute;margin-left:301.5pt;margin-top:19.65pt;width:96pt;height:105.75pt;z-index:251696128;visibility:visible;mso-wrap-style:square;mso-width-percent:0;mso-height-percent:0;mso-wrap-distance-left:9pt;mso-wrap-distance-top:0;mso-wrap-distance-right:9pt;mso-wrap-distance-bottom:0;mso-position-horizontal:absolute;mso-position-horizontal-relative:margin;mso-position-vertical:absolute;mso-position-vertical-relative:text;mso-width-percent:0;mso-height-percent:0;mso-width-relative:margin;mso-height-relative:margin" o:gfxdata="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" adj="21623" strokecolor="black [3213]" strokeweight=".5pt">
                 <v:stroke endarrow="block"/>
@@ -3346,15 +3346,7 @@
           <w:sz w:val="24"/>
           <w:szCs w:val="24"/>
         </w:rPr>
-        <w:t>Visualization through W</w:t>
-      </w:r>
-      <w:r>
-        <w:rPr>
-          <w:b/>
-          <w:sz w:val="24"/>
-          <w:szCs w:val="24"/>
-        </w:rPr>
-        <w:t>eb :</w:t>
+        <w:t>Visualization through web using JavaScript:</w:t>
       </w:r>
     </w:p>
     <w:p>
@@ -3378,14 +3370,7 @@
           <w:sz w:val="24"/>
           <w:szCs w:val="24"/>
         </w:rPr>
-        <w:t>We are</w:t>
-      </w:r>
-      <w:r>
-        <w:rPr>
-          <w:sz w:val="24"/>
-          <w:szCs w:val="24"/>
-        </w:rPr>
-        <w:t xml:space="preserve"> also visualizing the data through web by using JavaScript.</w:t>
+        <w:t>We are also visualizing the cleaned data which is coming from different websites through web by using JavaScript. We were using line chart to visualize the data.</w:t>
       </w:r>
     </w:p>
     <w:p>
@@ -3409,19 +3394,197 @@
           <w:sz w:val="24"/>
           <w:szCs w:val="24"/>
         </w:rPr>
-        <w:t>We are visualizing line chart for the excel data in the web.</w:t>
-      </w:r>
-    </w:p>
-    <w:p>
-      <w:pPr>
+        <w:t xml:space="preserve">To accomplish this task, we have used </w:t>
+      </w:r>
+      <w:proofErr w:type="spellStart"/>
+      <w:r>
+        <w:rPr>
+          <w:sz w:val="24"/>
+          <w:szCs w:val="24"/>
+        </w:rPr>
+        <w:t>PapaParse</w:t>
+      </w:r>
+      <w:proofErr w:type="spellEnd"/>
+      <w:r>
+        <w:rPr>
+          <w:sz w:val="24"/>
+          <w:szCs w:val="24"/>
+        </w:rPr>
+        <w:t xml:space="preserve"> and C3 libraries. Both are explained briefly below.</w:t>
+      </w:r>
+    </w:p>
+    <w:p>
+      <w:pPr>
+        <w:pStyle w:val="ListParagraph"/>
+        <w:numPr>
+          <w:ilvl w:val="0"/>
+          <w:numId w:val="24"/>
+        </w:numPr>
         <w:tabs>
           <w:tab w:val="left" w:pos="6945"/>
         </w:tabs>
-        <w:rPr>
-          <w:sz w:val="24"/>
-          <w:szCs w:val="24"/>
-        </w:rPr>
-      </w:pPr>
+        <w:jc w:val="both"/>
+        <w:rPr>
+          <w:sz w:val="24"/>
+          <w:szCs w:val="24"/>
+        </w:rPr>
+      </w:pPr>
+      <w:proofErr w:type="spellStart"/>
+      <w:r>
+        <w:rPr>
+          <w:b/>
+          <w:sz w:val="24"/>
+          <w:szCs w:val="24"/>
+        </w:rPr>
+        <w:lastRenderedPageBreak/>
+        <w:t>PapaParse</w:t>
+      </w:r>
+      <w:proofErr w:type="spellEnd"/>
+      <w:r>
+        <w:rPr>
+          <w:b/>
+          <w:sz w:val="24"/>
+          <w:szCs w:val="24"/>
+        </w:rPr>
+        <w:t>:</w:t>
+      </w:r>
+      <w:r>
+        <w:rPr>
+          <w:sz w:val="24"/>
+          <w:szCs w:val="24"/>
+        </w:rPr>
+        <w:t xml:space="preserve"> </w:t>
+      </w:r>
+      <w:proofErr w:type="spellStart"/>
+      <w:r>
+        <w:rPr>
+          <w:sz w:val="24"/>
+          <w:szCs w:val="24"/>
+        </w:rPr>
+        <w:t>PapaParse</w:t>
+      </w:r>
+      <w:proofErr w:type="spellEnd"/>
+      <w:r>
+        <w:rPr>
+          <w:sz w:val="24"/>
+          <w:szCs w:val="24"/>
+        </w:rPr>
+        <w:t xml:space="preserve"> library is a f</w:t>
+      </w:r>
+      <w:r>
+        <w:rPr>
+          <w:sz w:val="24"/>
+          <w:szCs w:val="24"/>
+        </w:rPr>
+        <w:t>ast and powerful CSV parser for the browser that supports web workers and streaming large files.</w:t>
+      </w:r>
+      <w:r>
+        <w:rPr>
+          <w:sz w:val="24"/>
+          <w:szCs w:val="24"/>
+        </w:rPr>
+        <w:t xml:space="preserve"> It is e</w:t>
+      </w:r>
+      <w:r>
+        <w:rPr>
+          <w:sz w:val="24"/>
+          <w:szCs w:val="24"/>
+        </w:rPr>
+        <w:t>asy to use</w:t>
+      </w:r>
+      <w:r>
+        <w:rPr>
+          <w:sz w:val="24"/>
+          <w:szCs w:val="24"/>
+        </w:rPr>
+        <w:t xml:space="preserve"> and parse CSV files directly to local or over the network. We have used this library to extract the source data which is in excel and stores in the form of arrays. </w:t>
+      </w:r>
+    </w:p>
+    <w:p>
+      <w:pPr>
+        <w:pStyle w:val="ListParagraph"/>
+        <w:numPr>
+          <w:ilvl w:val="0"/>
+          <w:numId w:val="24"/>
+        </w:numPr>
+        <w:tabs>
+          <w:tab w:val="left" w:pos="6945"/>
+        </w:tabs>
+        <w:jc w:val="both"/>
+        <w:rPr>
+          <w:sz w:val="24"/>
+          <w:szCs w:val="24"/>
+        </w:rPr>
+      </w:pPr>
+      <w:r>
+        <w:rPr>
+          <w:b/>
+          <w:sz w:val="24"/>
+          <w:szCs w:val="24"/>
+        </w:rPr>
+        <w:t>C3:</w:t>
+      </w:r>
+      <w:r>
+        <w:rPr>
+          <w:sz w:val="24"/>
+          <w:szCs w:val="24"/>
+        </w:rPr>
+        <w:t xml:space="preserve"> C3 is a JavaScript library which builds on top of D3. It’s a great and simple tool to make a chart in just a few minutes. C3 makes it easy to generate D3-based charts by wrapping the code required to construct the entire chart. We don't need to write D3 code any more. </w:t>
+      </w:r>
+    </w:p>
+    <w:p>
+      <w:pPr>
+        <w:pStyle w:val="ListParagraph"/>
+        <w:tabs>
+          <w:tab w:val="left" w:pos="6945"/>
+        </w:tabs>
+        <w:ind w:left="2610"/>
+        <w:jc w:val="both"/>
+        <w:rPr>
+          <w:sz w:val="24"/>
+          <w:szCs w:val="24"/>
+        </w:rPr>
+      </w:pPr>
+    </w:p>
+    <w:p>
+      <w:pPr>
+        <w:pStyle w:val="ListParagraph"/>
+        <w:numPr>
+          <w:ilvl w:val="0"/>
+          <w:numId w:val="18"/>
+        </w:numPr>
+        <w:tabs>
+          <w:tab w:val="left" w:pos="6945"/>
+        </w:tabs>
+        <w:jc w:val="both"/>
+        <w:rPr>
+          <w:sz w:val="24"/>
+          <w:szCs w:val="24"/>
+        </w:rPr>
+      </w:pPr>
+      <w:r>
+        <w:rPr>
+          <w:sz w:val="24"/>
+          <w:szCs w:val="24"/>
+        </w:rPr>
+        <w:t>With the help of these two libraries, we are visualizing some of the crypto currencies and stock prices through line chart.</w:t>
+      </w:r>
+    </w:p>
+    <w:p>
+      <w:pPr>
+        <w:pStyle w:val="ListParagraph"/>
+        <w:tabs>
+          <w:tab w:val="left" w:pos="6945"/>
+        </w:tabs>
+        <w:ind w:left="1890"/>
+        <w:jc w:val="both"/>
+        <w:rPr>
+          <w:sz w:val="24"/>
+          <w:szCs w:val="24"/>
+        </w:rPr>
+      </w:pPr>
+      <w:bookmarkStart w:id="0" w:name="_GoBack"/>
+      <w:bookmarkEnd w:id="0"/>
     </w:p>
     <w:p>
       <w:pPr>
@@ -3476,7 +3639,6 @@
                 <w:sz w:val="24"/>
                 <w:szCs w:val="24"/>
               </w:rPr>
-              <w:lastRenderedPageBreak/>
               <w:t>Task Name</w:t>
             </w:r>
           </w:p>
@@ -3558,7 +3720,23 @@
                 <w:sz w:val="24"/>
                 <w:szCs w:val="24"/>
               </w:rPr>
-              <w:t xml:space="preserve">eepak Malempati, </w:t>
+              <w:t xml:space="preserve">eepak </w:t>
+            </w:r>
+            <w:proofErr w:type="spellStart"/>
+            <w:r>
+              <w:rPr>
+                <w:sz w:val="24"/>
+                <w:szCs w:val="24"/>
+              </w:rPr>
+              <w:t>Malempati</w:t>
+            </w:r>
+            <w:proofErr w:type="spellEnd"/>
+            <w:r>
+              <w:rPr>
+                <w:sz w:val="24"/>
+                <w:szCs w:val="24"/>
+              </w:rPr>
+              <w:t xml:space="preserve">, </w:t>
             </w:r>
             <w:proofErr w:type="spellStart"/>
             <w:r>
@@ -3574,8 +3752,17 @@
                 <w:sz w:val="24"/>
                 <w:szCs w:val="24"/>
               </w:rPr>
-              <w:t xml:space="preserve"> Sai kumar</w:t>
+              <w:t xml:space="preserve"> Sai </w:t>
             </w:r>
+            <w:proofErr w:type="spellStart"/>
+            <w:r>
+              <w:rPr>
+                <w:sz w:val="24"/>
+                <w:szCs w:val="24"/>
+              </w:rPr>
+              <w:t>kumar</w:t>
+            </w:r>
+            <w:proofErr w:type="spellEnd"/>
           </w:p>
         </w:tc>
       </w:tr>
@@ -3617,12 +3804,21 @@
                 <w:szCs w:val="24"/>
               </w:rPr>
             </w:pPr>
+            <w:proofErr w:type="spellStart"/>
             <w:r>
               <w:rPr>
                 <w:sz w:val="24"/>
                 <w:szCs w:val="24"/>
               </w:rPr>
-              <w:t xml:space="preserve">Pranay </w:t>
+              <w:t>Pranay</w:t>
+            </w:r>
+            <w:proofErr w:type="spellEnd"/>
+            <w:r>
+              <w:rPr>
+                <w:sz w:val="24"/>
+                <w:szCs w:val="24"/>
+              </w:rPr>
+              <w:t xml:space="preserve"> </w:t>
             </w:r>
             <w:proofErr w:type="spellStart"/>
             <w:r>
@@ -3674,7 +3870,6 @@
                 <w:szCs w:val="24"/>
               </w:rPr>
             </w:pPr>
-            <w:proofErr w:type="spellStart"/>
             <w:r>
               <w:rPr>
                 <w:sz w:val="24"/>
@@ -3687,23 +3882,7 @@
                 <w:sz w:val="24"/>
                 <w:szCs w:val="24"/>
               </w:rPr>
-              <w:t>rasad</w:t>
-            </w:r>
-            <w:proofErr w:type="spellEnd"/>
-            <w:r>
-              <w:rPr>
-                <w:sz w:val="24"/>
-                <w:szCs w:val="24"/>
-              </w:rPr>
-              <w:t xml:space="preserve"> </w:t>
-            </w:r>
-            <w:proofErr w:type="spellStart"/>
-            <w:r>
-              <w:rPr>
-                <w:sz w:val="24"/>
-                <w:szCs w:val="24"/>
-              </w:rPr>
-              <w:t>Bobbil</w:t>
+              <w:t>rasad Bobbil</w:t>
             </w:r>
             <w:r>
               <w:rPr>
@@ -3719,7 +3898,6 @@
               </w:rPr>
               <w:t>a</w:t>
             </w:r>
-            <w:proofErr w:type="spellEnd"/>
           </w:p>
         </w:tc>
       </w:tr>
@@ -4217,6 +4395,7 @@
           <w:sz w:val="28"/>
           <w:szCs w:val="28"/>
         </w:rPr>
+        <w:lastRenderedPageBreak/>
         <w:br w:type="page"/>
       </w:r>
     </w:p>
@@ -5111,7 +5290,7 @@
               </wp:anchor>
             </w:drawing>
           </mc:Choice>
-          <mc:Fallback xmlns:cx2="http://schemas.microsoft.com/office/drawing/2015/10/21/chartex" xmlns:cx3="http://schemas.microsoft.com/office/drawing/2016/5/9/chartex" xmlns:cx4="http://schemas.microsoft.com/office/drawing/2016/5/10/chartex" xmlns:cx5="http://schemas.microsoft.com/office/drawing/2016/5/11/chartex" xmlns:cx6="http://schemas.microsoft.com/office/drawing/2016/5/12/chartex" xmlns:cx7="http://schemas.microsoft.com/office/drawing/2016/5/13/chartex" xmlns:cx8="http://schemas.microsoft.com/office/drawing/2016/5/14/chartex" xmlns:aink="http://schemas.microsoft.com/office/drawing/2016/ink" xmlns:am3d="http://schemas.microsoft.com/office/drawing/2017/model3d" xmlns:w16cid="http://schemas.microsoft.com/office/word/2016/wordml/cid">
+          <mc:Fallback xmlns:w16cid="http://schemas.microsoft.com/office/word/2016/wordml/cid" xmlns:am3d="http://schemas.microsoft.com/office/drawing/2017/model3d" xmlns:aink="http://schemas.microsoft.com/office/drawing/2016/ink" xmlns:cx8="http://schemas.microsoft.com/office/drawing/2016/5/14/chartex" xmlns:cx7="http://schemas.microsoft.com/office/drawing/2016/5/13/chartex" xmlns:cx6="http://schemas.microsoft.com/office/drawing/2016/5/12/chartex" xmlns:cx5="http://schemas.microsoft.com/office/drawing/2016/5/11/chartex" xmlns:cx4="http://schemas.microsoft.com/office/drawing/2016/5/10/chartex" xmlns:cx3="http://schemas.microsoft.com/office/drawing/2016/5/9/chartex" xmlns:cx2="http://schemas.microsoft.com/office/drawing/2015/10/21/chartex">
             <w:pict>
               <v:shapetype w14:anchorId="07311F01" id="_x0000_t32" coordsize="21600,21600" o:spt="32" o:oned="t" path="m,l21600,21600e" filled="f">
                 <v:path arrowok="t" fillok="f" o:connecttype="none"/>
@@ -5299,7 +5478,7 @@
               </wp:anchor>
             </w:drawing>
           </mc:Choice>
-          <mc:Fallback xmlns:cx2="http://schemas.microsoft.com/office/drawing/2015/10/21/chartex" xmlns:cx3="http://schemas.microsoft.com/office/drawing/2016/5/9/chartex" xmlns:cx4="http://schemas.microsoft.com/office/drawing/2016/5/10/chartex" xmlns:cx5="http://schemas.microsoft.com/office/drawing/2016/5/11/chartex" xmlns:cx6="http://schemas.microsoft.com/office/drawing/2016/5/12/chartex" xmlns:cx7="http://schemas.microsoft.com/office/drawing/2016/5/13/chartex" xmlns:cx8="http://schemas.microsoft.com/office/drawing/2016/5/14/chartex" xmlns:aink="http://schemas.microsoft.com/office/drawing/2016/ink" xmlns:am3d="http://schemas.microsoft.com/office/drawing/2017/model3d" xmlns:w16cid="http://schemas.microsoft.com/office/word/2016/wordml/cid">
+          <mc:Fallback xmlns:w16cid="http://schemas.microsoft.com/office/word/2016/wordml/cid" xmlns:am3d="http://schemas.microsoft.com/office/drawing/2017/model3d" xmlns:aink="http://schemas.microsoft.com/office/drawing/2016/ink" xmlns:cx8="http://schemas.microsoft.com/office/drawing/2016/5/14/chartex" xmlns:cx7="http://schemas.microsoft.com/office/drawing/2016/5/13/chartex" xmlns:cx6="http://schemas.microsoft.com/office/drawing/2016/5/12/chartex" xmlns:cx5="http://schemas.microsoft.com/office/drawing/2016/5/11/chartex" xmlns:cx4="http://schemas.microsoft.com/office/drawing/2016/5/10/chartex" xmlns:cx3="http://schemas.microsoft.com/office/drawing/2016/5/9/chartex" xmlns:cx2="http://schemas.microsoft.com/office/drawing/2015/10/21/chartex">
             <w:pict>
               <v:shapetype w14:anchorId="14205846" id="_x0000_t32" coordsize="21600,21600" o:spt="32" o:oned="t" path="m,l21600,21600e" filled="f">
                 <v:path arrowok="t" fillok="f" o:connecttype="none"/>
@@ -5378,7 +5557,7 @@
               </wp:anchor>
             </w:drawing>
           </mc:Choice>
-          <mc:Fallback xmlns:cx2="http://schemas.microsoft.com/office/drawing/2015/10/21/chartex" xmlns:cx3="http://schemas.microsoft.com/office/drawing/2016/5/9/chartex" xmlns:cx4="http://schemas.microsoft.com/office/drawing/2016/5/10/chartex" xmlns:cx5="http://schemas.microsoft.com/office/drawing/2016/5/11/chartex" xmlns:cx6="http://schemas.microsoft.com/office/drawing/2016/5/12/chartex" xmlns:cx7="http://schemas.microsoft.com/office/drawing/2016/5/13/chartex" xmlns:cx8="http://schemas.microsoft.com/office/drawing/2016/5/14/chartex" xmlns:aink="http://schemas.microsoft.com/office/drawing/2016/ink" xmlns:am3d="http://schemas.microsoft.com/office/drawing/2017/model3d" xmlns:w16cid="http://schemas.microsoft.com/office/word/2016/wordml/cid">
+          <mc:Fallback xmlns:w16cid="http://schemas.microsoft.com/office/word/2016/wordml/cid" xmlns:am3d="http://schemas.microsoft.com/office/drawing/2017/model3d" xmlns:aink="http://schemas.microsoft.com/office/drawing/2016/ink" xmlns:cx8="http://schemas.microsoft.com/office/drawing/2016/5/14/chartex" xmlns:cx7="http://schemas.microsoft.com/office/drawing/2016/5/13/chartex" xmlns:cx6="http://schemas.microsoft.com/office/drawing/2016/5/12/chartex" xmlns:cx5="http://schemas.microsoft.com/office/drawing/2016/5/11/chartex" xmlns:cx4="http://schemas.microsoft.com/office/drawing/2016/5/10/chartex" xmlns:cx3="http://schemas.microsoft.com/office/drawing/2016/5/9/chartex" xmlns:cx2="http://schemas.microsoft.com/office/drawing/2015/10/21/chartex">
             <w:pict>
               <v:shape w14:anchorId="47C2BE9A" id="Straight Arrow Connector 27" o:spid="_x0000_s1026" type="#_x0000_t32" style="position:absolute;margin-left:210pt;margin-top:19.85pt;width:32.25pt;height:76.5pt;z-index:251709440;visibility:visible;mso-wrap-style:square;mso-width-percent:0;mso-height-percent:0;mso-wrap-distance-left:9pt;mso-wrap-distance-top:0;mso-wrap-distance-right:9pt;mso-wrap-distance-bottom:0;mso-position-horizontal:absolute;mso-position-horizontal-relative:margin;mso-position-vertical:absolute;mso-position-vertical-relative:text;mso-width-percent:0;mso-height-percent:0;mso-width-relative:margin;mso-height-relative:margin" o:gfxdata="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" strokecolor="black [3200]" strokeweight=".5pt">
                 <v:stroke endarrow="block" joinstyle="miter"/>
@@ -5448,7 +5627,7 @@
               </wp:anchor>
             </w:drawing>
           </mc:Choice>
-          <mc:Fallback xmlns:cx2="http://schemas.microsoft.com/office/drawing/2015/10/21/chartex" xmlns:cx3="http://schemas.microsoft.com/office/drawing/2016/5/9/chartex" xmlns:cx4="http://schemas.microsoft.com/office/drawing/2016/5/10/chartex" xmlns:cx5="http://schemas.microsoft.com/office/drawing/2016/5/11/chartex" xmlns:cx6="http://schemas.microsoft.com/office/drawing/2016/5/12/chartex" xmlns:cx7="http://schemas.microsoft.com/office/drawing/2016/5/13/chartex" xmlns:cx8="http://schemas.microsoft.com/office/drawing/2016/5/14/chartex" xmlns:aink="http://schemas.microsoft.com/office/drawing/2016/ink" xmlns:am3d="http://schemas.microsoft.com/office/drawing/2017/model3d" xmlns:w16cid="http://schemas.microsoft.com/office/word/2016/wordml/cid">
+          <mc:Fallback xmlns:w16cid="http://schemas.microsoft.com/office/word/2016/wordml/cid" xmlns:am3d="http://schemas.microsoft.com/office/drawing/2017/model3d" xmlns:aink="http://schemas.microsoft.com/office/drawing/2016/ink" xmlns:cx8="http://schemas.microsoft.com/office/drawing/2016/5/14/chartex" xmlns:cx7="http://schemas.microsoft.com/office/drawing/2016/5/13/chartex" xmlns:cx6="http://schemas.microsoft.com/office/drawing/2016/5/12/chartex" xmlns:cx5="http://schemas.microsoft.com/office/drawing/2016/5/11/chartex" xmlns:cx4="http://schemas.microsoft.com/office/drawing/2016/5/10/chartex" xmlns:cx3="http://schemas.microsoft.com/office/drawing/2016/5/9/chartex" xmlns:cx2="http://schemas.microsoft.com/office/drawing/2015/10/21/chartex">
             <w:pict>
               <v:shape w14:anchorId="66F67172" id="Straight Arrow Connector 41" o:spid="_x0000_s1026" type="#_x0000_t32" style="position:absolute;margin-left:272.25pt;margin-top:14.6pt;width:133.5pt;height:82.5pt;flip:x;z-index:251718656;visibility:visible;mso-wrap-style:square;mso-wrap-distance-left:9pt;mso-wrap-distance-top:0;mso-wrap-distance-right:9pt;mso-wrap-distance-bottom:0;mso-position-horizontal:absolute;mso-position-horizontal-relative:text;mso-position-vertical:absolute;mso-position-vertical-relative:text" o:gfxdata="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" strokecolor="black [3200]" strokeweight=".5pt">
                 <v:stroke endarrow="block" joinstyle="miter"/>
@@ -5523,7 +5702,7 @@
               </wp:anchor>
             </w:drawing>
           </mc:Choice>
-          <mc:Fallback xmlns:cx2="http://schemas.microsoft.com/office/drawing/2015/10/21/chartex" xmlns:cx3="http://schemas.microsoft.com/office/drawing/2016/5/9/chartex" xmlns:cx4="http://schemas.microsoft.com/office/drawing/2016/5/10/chartex" xmlns:cx5="http://schemas.microsoft.com/office/drawing/2016/5/11/chartex" xmlns:cx6="http://schemas.microsoft.com/office/drawing/2016/5/12/chartex" xmlns:cx7="http://schemas.microsoft.com/office/drawing/2016/5/13/chartex" xmlns:cx8="http://schemas.microsoft.com/office/drawing/2016/5/14/chartex" xmlns:aink="http://schemas.microsoft.com/office/drawing/2016/ink" xmlns:am3d="http://schemas.microsoft.com/office/drawing/2017/model3d" xmlns:w16cid="http://schemas.microsoft.com/office/word/2016/wordml/cid">
+          <mc:Fallback xmlns:w16cid="http://schemas.microsoft.com/office/word/2016/wordml/cid" xmlns:am3d="http://schemas.microsoft.com/office/drawing/2017/model3d" xmlns:aink="http://schemas.microsoft.com/office/drawing/2016/ink" xmlns:cx8="http://schemas.microsoft.com/office/drawing/2016/5/14/chartex" xmlns:cx7="http://schemas.microsoft.com/office/drawing/2016/5/13/chartex" xmlns:cx6="http://schemas.microsoft.com/office/drawing/2016/5/12/chartex" xmlns:cx5="http://schemas.microsoft.com/office/drawing/2016/5/11/chartex" xmlns:cx4="http://schemas.microsoft.com/office/drawing/2016/5/10/chartex" xmlns:cx3="http://schemas.microsoft.com/office/drawing/2016/5/9/chartex" xmlns:cx2="http://schemas.microsoft.com/office/drawing/2015/10/21/chartex">
             <w:pict>
               <v:shape w14:anchorId="2543CAB7" id="Straight Arrow Connector 28" o:spid="_x0000_s1026" type="#_x0000_t32" style="position:absolute;margin-left:55.5pt;margin-top:19.1pt;width:178.5pt;height:75.75pt;z-index:251699200;visibility:visible;mso-wrap-style:square;mso-width-percent:0;mso-height-percent:0;mso-wrap-distance-left:9pt;mso-wrap-distance-top:0;mso-wrap-distance-right:9pt;mso-wrap-distance-bottom:0;mso-position-horizontal:absolute;mso-position-horizontal-relative:margin;mso-position-vertical:absolute;mso-position-vertical-relative:text;mso-width-percent:0;mso-height-percent:0;mso-width-relative:margin;mso-height-relative:margin" o:gfxdata="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" strokecolor="black [3200]" strokeweight=".5pt">
                 <v:stroke endarrow="block" joinstyle="miter"/>
@@ -5875,7 +6054,7 @@
               </wp:anchor>
             </w:drawing>
           </mc:Choice>
-          <mc:Fallback xmlns:cx2="http://schemas.microsoft.com/office/drawing/2015/10/21/chartex" xmlns:cx3="http://schemas.microsoft.com/office/drawing/2016/5/9/chartex" xmlns:cx4="http://schemas.microsoft.com/office/drawing/2016/5/10/chartex" xmlns:cx5="http://schemas.microsoft.com/office/drawing/2016/5/11/chartex" xmlns:cx6="http://schemas.microsoft.com/office/drawing/2016/5/12/chartex" xmlns:cx7="http://schemas.microsoft.com/office/drawing/2016/5/13/chartex" xmlns:cx8="http://schemas.microsoft.com/office/drawing/2016/5/14/chartex" xmlns:aink="http://schemas.microsoft.com/office/drawing/2016/ink" xmlns:am3d="http://schemas.microsoft.com/office/drawing/2017/model3d" xmlns:w16cid="http://schemas.microsoft.com/office/word/2016/wordml/cid">
+          <mc:Fallback xmlns:w16cid="http://schemas.microsoft.com/office/word/2016/wordml/cid" xmlns:am3d="http://schemas.microsoft.com/office/drawing/2017/model3d" xmlns:aink="http://schemas.microsoft.com/office/drawing/2016/ink" xmlns:cx8="http://schemas.microsoft.com/office/drawing/2016/5/14/chartex" xmlns:cx7="http://schemas.microsoft.com/office/drawing/2016/5/13/chartex" xmlns:cx6="http://schemas.microsoft.com/office/drawing/2016/5/12/chartex" xmlns:cx5="http://schemas.microsoft.com/office/drawing/2016/5/11/chartex" xmlns:cx4="http://schemas.microsoft.com/office/drawing/2016/5/10/chartex" xmlns:cx3="http://schemas.microsoft.com/office/drawing/2016/5/9/chartex" xmlns:cx2="http://schemas.microsoft.com/office/drawing/2015/10/21/chartex">
             <w:pict>
               <v:shape w14:anchorId="520F6FE4" id="Straight Arrow Connector 37" o:spid="_x0000_s1026" type="#_x0000_t32" style="position:absolute;margin-left:301.5pt;margin-top:5.6pt;width:120.75pt;height:.75pt;z-index:251712512;visibility:visible;mso-wrap-style:square;mso-wrap-distance-left:9pt;mso-wrap-distance-top:0;mso-wrap-distance-right:9pt;mso-wrap-distance-bottom:0;mso-position-horizontal:absolute;mso-position-horizontal-relative:text;mso-position-vertical:absolute;mso-position-vertical-relative:text" o:gfxdata="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" strokecolor="black [3213]" strokeweight=".5pt">
                 <v:stroke endarrow="block" joinstyle="miter"/>
@@ -5954,7 +6133,7 @@
               </wp:anchor>
             </w:drawing>
           </mc:Choice>
-          <mc:Fallback xmlns:cx2="http://schemas.microsoft.com/office/drawing/2015/10/21/chartex" xmlns:cx3="http://schemas.microsoft.com/office/drawing/2016/5/9/chartex" xmlns:cx4="http://schemas.microsoft.com/office/drawing/2016/5/10/chartex" xmlns:cx5="http://schemas.microsoft.com/office/drawing/2016/5/11/chartex" xmlns:cx6="http://schemas.microsoft.com/office/drawing/2016/5/12/chartex" xmlns:cx7="http://schemas.microsoft.com/office/drawing/2016/5/13/chartex" xmlns:cx8="http://schemas.microsoft.com/office/drawing/2016/5/14/chartex" xmlns:aink="http://schemas.microsoft.com/office/drawing/2016/ink" xmlns:am3d="http://schemas.microsoft.com/office/drawing/2017/model3d" xmlns:w16cid="http://schemas.microsoft.com/office/word/2016/wordml/cid">
+          <mc:Fallback xmlns:w16cid="http://schemas.microsoft.com/office/word/2016/wordml/cid" xmlns:am3d="http://schemas.microsoft.com/office/drawing/2017/model3d" xmlns:aink="http://schemas.microsoft.com/office/drawing/2016/ink" xmlns:cx8="http://schemas.microsoft.com/office/drawing/2016/5/14/chartex" xmlns:cx7="http://schemas.microsoft.com/office/drawing/2016/5/13/chartex" xmlns:cx6="http://schemas.microsoft.com/office/drawing/2016/5/12/chartex" xmlns:cx5="http://schemas.microsoft.com/office/drawing/2016/5/11/chartex" xmlns:cx4="http://schemas.microsoft.com/office/drawing/2016/5/10/chartex" xmlns:cx3="http://schemas.microsoft.com/office/drawing/2016/5/9/chartex" xmlns:cx2="http://schemas.microsoft.com/office/drawing/2015/10/21/chartex">
             <w:pict>
               <v:shapetype w14:anchorId="63339E97" id="_x0000_t34" coordsize="21600,21600" o:spt="34" o:oned="t" adj="10800" path="m,l@0,0@0,21600,21600,21600e" filled="f">
                 <v:stroke joinstyle="miter"/>
@@ -6045,7 +6224,7 @@
               </wp:anchor>
             </w:drawing>
           </mc:Choice>
-          <mc:Fallback xmlns:cx2="http://schemas.microsoft.com/office/drawing/2015/10/21/chartex" xmlns:cx3="http://schemas.microsoft.com/office/drawing/2016/5/9/chartex" xmlns:cx4="http://schemas.microsoft.com/office/drawing/2016/5/10/chartex" xmlns:cx5="http://schemas.microsoft.com/office/drawing/2016/5/11/chartex" xmlns:cx6="http://schemas.microsoft.com/office/drawing/2016/5/12/chartex" xmlns:cx7="http://schemas.microsoft.com/office/drawing/2016/5/13/chartex" xmlns:cx8="http://schemas.microsoft.com/office/drawing/2016/5/14/chartex" xmlns:aink="http://schemas.microsoft.com/office/drawing/2016/ink" xmlns:am3d="http://schemas.microsoft.com/office/drawing/2017/model3d" xmlns:w16cid="http://schemas.microsoft.com/office/word/2016/wordml/cid">
+          <mc:Fallback xmlns:w16cid="http://schemas.microsoft.com/office/word/2016/wordml/cid" xmlns:am3d="http://schemas.microsoft.com/office/drawing/2017/model3d" xmlns:aink="http://schemas.microsoft.com/office/drawing/2016/ink" xmlns:cx8="http://schemas.microsoft.com/office/drawing/2016/5/14/chartex" xmlns:cx7="http://schemas.microsoft.com/office/drawing/2016/5/13/chartex" xmlns:cx6="http://schemas.microsoft.com/office/drawing/2016/5/12/chartex" xmlns:cx5="http://schemas.microsoft.com/office/drawing/2016/5/11/chartex" xmlns:cx4="http://schemas.microsoft.com/office/drawing/2016/5/10/chartex" xmlns:cx3="http://schemas.microsoft.com/office/drawing/2016/5/9/chartex" xmlns:cx2="http://schemas.microsoft.com/office/drawing/2015/10/21/chartex">
             <w:pict>
               <v:shape w14:anchorId="0BFCE1B4" id="Elbow Connector 31" o:spid="_x0000_s1026" type="#_x0000_t34" style="position:absolute;margin-left:301.5pt;margin-top:19.65pt;width:96pt;height:105.75pt;z-index:251710464;visibility:visible;mso-wrap-style:square;mso-width-percent:0;mso-height-percent:0;mso-wrap-distance-left:9pt;mso-wrap-distance-top:0;mso-wrap-distance-right:9pt;mso-wrap-distance-bottom:0;mso-position-horizontal:absolute;mso-position-horizontal-relative:margin;mso-position-vertical:absolute;mso-position-vertical-relative:text;mso-width-percent:0;mso-height-percent:0;mso-width-relative:margin;mso-height-relative:margin" o:gfxdata="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" adj="21623" strokecolor="black [3213]" strokeweight=".5pt">
                 <v:stroke endarrow="block"/>
@@ -10076,8 +10255,6 @@
         </w:rPr>
         <w:t>transformation</w:t>
       </w:r>
-      <w:bookmarkStart w:id="0" w:name="_GoBack"/>
-      <w:bookmarkEnd w:id="0"/>
       <w:r>
         <w:rPr>
           <w:b/>
@@ -12925,6 +13102,119 @@
     </w:lvl>
   </w:abstractNum>
   <w:abstractNum w:abstractNumId="8" w15:restartNumberingAfterBreak="0">
+    <w:nsid w:val="4842418C"/>
+    <w:multiLevelType w:val="hybridMultilevel"/>
+    <w:tmpl w:val="4D226C94"/>
+    <w:lvl w:ilvl="0" w:tplc="04090001">
+      <w:start w:val="1"/>
+      <w:numFmt w:val="bullet"/>
+      <w:lvlText w:val=""/>
+      <w:lvlJc w:val="left"/>
+      <w:pPr>
+        <w:ind w:left="2610" w:hanging="360"/>
+      </w:pPr>
+      <w:rPr>
+        <w:rFonts w:ascii="Symbol" w:hAnsi="Symbol" w:hint="default"/>
+      </w:rPr>
+    </w:lvl>
+    <w:lvl w:ilvl="1" w:tplc="04090003" w:tentative="1">
+      <w:start w:val="1"/>
+      <w:numFmt w:val="bullet"/>
+      <w:lvlText w:val="o"/>
+      <w:lvlJc w:val="left"/>
+      <w:pPr>
+        <w:ind w:left="3330" w:hanging="360"/>
+      </w:pPr>
+      <w:rPr>
+        <w:rFonts w:ascii="Courier New" w:hAnsi="Courier New" w:cs="Courier New" w:hint="default"/>
+      </w:rPr>
+    </w:lvl>
+    <w:lvl w:ilvl="2" w:tplc="04090005" w:tentative="1">
+      <w:start w:val="1"/>
+      <w:numFmt w:val="bullet"/>
+      <w:lvlText w:val=""/>
+      <w:lvlJc w:val="left"/>
+      <w:pPr>
+        <w:ind w:left="4050" w:hanging="360"/>
+      </w:pPr>
+      <w:rPr>
+        <w:rFonts w:ascii="Wingdings" w:hAnsi="Wingdings" w:hint="default"/>
+      </w:rPr>
+    </w:lvl>
+    <w:lvl w:ilvl="3" w:tplc="04090001" w:tentative="1">
+      <w:start w:val="1"/>
+      <w:numFmt w:val="bullet"/>
+      <w:lvlText w:val=""/>
+      <w:lvlJc w:val="left"/>
+      <w:pPr>
+        <w:ind w:left="4770" w:hanging="360"/>
+      </w:pPr>
+      <w:rPr>
+        <w:rFonts w:ascii="Symbol" w:hAnsi="Symbol" w:hint="default"/>
+      </w:rPr>
+    </w:lvl>
+    <w:lvl w:ilvl="4" w:tplc="04090003" w:tentative="1">
+      <w:start w:val="1"/>
+      <w:numFmt w:val="bullet"/>
+      <w:lvlText w:val="o"/>
+      <w:lvlJc w:val="left"/>
+      <w:pPr>
+        <w:ind w:left="5490" w:hanging="360"/>
+      </w:pPr>
+      <w:rPr>
+        <w:rFonts w:ascii="Courier New" w:hAnsi="Courier New" w:cs="Courier New" w:hint="default"/>
+      </w:rPr>
+    </w:lvl>
+    <w:lvl w:ilvl="5" w:tplc="04090005" w:tentative="1">
+      <w:start w:val="1"/>
+      <w:numFmt w:val="bullet"/>
+      <w:lvlText w:val=""/>
+      <w:lvlJc w:val="left"/>
+      <w:pPr>
+        <w:ind w:left="6210" w:hanging="360"/>
+      </w:pPr>
+      <w:rPr>
+        <w:rFonts w:ascii="Wingdings" w:hAnsi="Wingdings" w:hint="default"/>
+      </w:rPr>
+    </w:lvl>
+    <w:lvl w:ilvl="6" w:tplc="04090001" w:tentative="1">
+      <w:start w:val="1"/>
+      <w:numFmt w:val="bullet"/>
+      <w:lvlText w:val=""/>
+      <w:lvlJc w:val="left"/>
+      <w:pPr>
+        <w:ind w:left="6930" w:hanging="360"/>
+      </w:pPr>
+      <w:rPr>
+        <w:rFonts w:ascii="Symbol" w:hAnsi="Symbol" w:hint="default"/>
+      </w:rPr>
+    </w:lvl>
+    <w:lvl w:ilvl="7" w:tplc="04090003" w:tentative="1">
+      <w:start w:val="1"/>
+      <w:numFmt w:val="bullet"/>
+      <w:lvlText w:val="o"/>
+      <w:lvlJc w:val="left"/>
+      <w:pPr>
+        <w:ind w:left="7650" w:hanging="360"/>
+      </w:pPr>
+      <w:rPr>
+        <w:rFonts w:ascii="Courier New" w:hAnsi="Courier New" w:cs="Courier New" w:hint="default"/>
+      </w:rPr>
+    </w:lvl>
+    <w:lvl w:ilvl="8" w:tplc="04090005" w:tentative="1">
+      <w:start w:val="1"/>
+      <w:numFmt w:val="bullet"/>
+      <w:lvlText w:val=""/>
+      <w:lvlJc w:val="left"/>
+      <w:pPr>
+        <w:ind w:left="8370" w:hanging="360"/>
+      </w:pPr>
+      <w:rPr>
+        <w:rFonts w:ascii="Wingdings" w:hAnsi="Wingdings" w:hint="default"/>
+      </w:rPr>
+    </w:lvl>
+  </w:abstractNum>
+  <w:abstractNum w:abstractNumId="9" w15:restartNumberingAfterBreak="0">
     <w:nsid w:val="4950334E"/>
     <w:multiLevelType w:val="hybridMultilevel"/>
     <w:tmpl w:val="080E5DA6"/>
@@ -13013,7 +13303,7 @@
       </w:pPr>
     </w:lvl>
   </w:abstractNum>
-  <w:abstractNum w:abstractNumId="9" w15:restartNumberingAfterBreak="0">
+  <w:abstractNum w:abstractNumId="10" w15:restartNumberingAfterBreak="0">
     <w:nsid w:val="4A235B14"/>
     <w:multiLevelType w:val="multilevel"/>
     <w:tmpl w:val="8F88F702"/>
@@ -13126,7 +13416,7 @@
       </w:pPr>
     </w:lvl>
   </w:abstractNum>
-  <w:abstractNum w:abstractNumId="10" w15:restartNumberingAfterBreak="0">
+  <w:abstractNum w:abstractNumId="11" w15:restartNumberingAfterBreak="0">
     <w:nsid w:val="4ACD60E5"/>
     <w:multiLevelType w:val="hybridMultilevel"/>
     <w:tmpl w:val="EA4E68A4"/>
@@ -13212,7 +13502,7 @@
       </w:pPr>
     </w:lvl>
   </w:abstractNum>
-  <w:abstractNum w:abstractNumId="11" w15:restartNumberingAfterBreak="0">
+  <w:abstractNum w:abstractNumId="12" w15:restartNumberingAfterBreak="0">
     <w:nsid w:val="4BC34F31"/>
     <w:multiLevelType w:val="hybridMultilevel"/>
     <w:tmpl w:val="E850FDA0"/>
@@ -13301,7 +13591,7 @@
       </w:pPr>
     </w:lvl>
   </w:abstractNum>
-  <w:abstractNum w:abstractNumId="12" w15:restartNumberingAfterBreak="0">
+  <w:abstractNum w:abstractNumId="13" w15:restartNumberingAfterBreak="0">
     <w:nsid w:val="4C2E4DB5"/>
     <w:multiLevelType w:val="hybridMultilevel"/>
     <w:tmpl w:val="CE041752"/>
@@ -13387,7 +13677,7 @@
       </w:pPr>
     </w:lvl>
   </w:abstractNum>
-  <w:abstractNum w:abstractNumId="13" w15:restartNumberingAfterBreak="0">
+  <w:abstractNum w:abstractNumId="14" w15:restartNumberingAfterBreak="0">
     <w:nsid w:val="507F4C38"/>
     <w:multiLevelType w:val="hybridMultilevel"/>
     <w:tmpl w:val="2DE61DCE"/>
@@ -13476,7 +13766,7 @@
       </w:pPr>
     </w:lvl>
   </w:abstractNum>
-  <w:abstractNum w:abstractNumId="14" w15:restartNumberingAfterBreak="0">
+  <w:abstractNum w:abstractNumId="15" w15:restartNumberingAfterBreak="0">
     <w:nsid w:val="52EF6BE6"/>
     <w:multiLevelType w:val="hybridMultilevel"/>
     <w:tmpl w:val="523A0594"/>
@@ -13565,7 +13855,7 @@
       </w:pPr>
     </w:lvl>
   </w:abstractNum>
-  <w:abstractNum w:abstractNumId="15" w15:restartNumberingAfterBreak="0">
+  <w:abstractNum w:abstractNumId="16" w15:restartNumberingAfterBreak="0">
     <w:nsid w:val="570D44C4"/>
     <w:multiLevelType w:val="hybridMultilevel"/>
     <w:tmpl w:val="5650B4C2"/>
@@ -13654,7 +13944,7 @@
       </w:pPr>
     </w:lvl>
   </w:abstractNum>
-  <w:abstractNum w:abstractNumId="16" w15:restartNumberingAfterBreak="0">
+  <w:abstractNum w:abstractNumId="17" w15:restartNumberingAfterBreak="0">
     <w:nsid w:val="661A403F"/>
     <w:multiLevelType w:val="hybridMultilevel"/>
     <w:tmpl w:val="FD1EEF3C"/>
@@ -13740,7 +14030,7 @@
       </w:pPr>
     </w:lvl>
   </w:abstractNum>
-  <w:abstractNum w:abstractNumId="17" w15:restartNumberingAfterBreak="0">
+  <w:abstractNum w:abstractNumId="18" w15:restartNumberingAfterBreak="0">
     <w:nsid w:val="6F851FD8"/>
     <w:multiLevelType w:val="multilevel"/>
     <w:tmpl w:val="BFB61D04"/>
@@ -13853,7 +14143,7 @@
       </w:pPr>
     </w:lvl>
   </w:abstractNum>
-  <w:abstractNum w:abstractNumId="18" w15:restartNumberingAfterBreak="0">
+  <w:abstractNum w:abstractNumId="19" w15:restartNumberingAfterBreak="0">
     <w:nsid w:val="72BA0BC1"/>
     <w:multiLevelType w:val="hybridMultilevel"/>
     <w:tmpl w:val="A3FA1ADA"/>
@@ -13942,7 +14232,7 @@
       </w:pPr>
     </w:lvl>
   </w:abstractNum>
-  <w:abstractNum w:abstractNumId="19" w15:restartNumberingAfterBreak="0">
+  <w:abstractNum w:abstractNumId="20" w15:restartNumberingAfterBreak="0">
     <w:nsid w:val="78F52D37"/>
     <w:multiLevelType w:val="hybridMultilevel"/>
     <w:tmpl w:val="976A270C"/>
@@ -14031,7 +14321,7 @@
       </w:pPr>
     </w:lvl>
   </w:abstractNum>
-  <w:abstractNum w:abstractNumId="20" w15:restartNumberingAfterBreak="0">
+  <w:abstractNum w:abstractNumId="21" w15:restartNumberingAfterBreak="0">
     <w:nsid w:val="79492CB8"/>
     <w:multiLevelType w:val="hybridMultilevel"/>
     <w:tmpl w:val="B9F80784"/>
@@ -14120,7 +14410,7 @@
       </w:pPr>
     </w:lvl>
   </w:abstractNum>
-  <w:abstractNum w:abstractNumId="21" w15:restartNumberingAfterBreak="0">
+  <w:abstractNum w:abstractNumId="22" w15:restartNumberingAfterBreak="0">
     <w:nsid w:val="7C714A22"/>
     <w:multiLevelType w:val="hybridMultilevel"/>
     <w:tmpl w:val="FEF23BE2"/>
@@ -14209,7 +14499,7 @@
       </w:pPr>
     </w:lvl>
   </w:abstractNum>
-  <w:abstractNum w:abstractNumId="22" w15:restartNumberingAfterBreak="0">
+  <w:abstractNum w:abstractNumId="23" w15:restartNumberingAfterBreak="0">
     <w:nsid w:val="7DC06FEB"/>
     <w:multiLevelType w:val="hybridMultilevel"/>
     <w:tmpl w:val="8E943952"/>
@@ -14299,10 +14589,10 @@
     <w:abstractNumId w:val="1"/>
   </w:num>
   <w:num w:numId="2">
-    <w:abstractNumId w:val="8"/>
+    <w:abstractNumId w:val="9"/>
   </w:num>
   <w:num w:numId="3">
-    <w:abstractNumId w:val="11"/>
+    <w:abstractNumId w:val="12"/>
   </w:num>
   <w:num w:numId="4">
     <w:abstractNumId w:val="7"/>
@@ -14311,7 +14601,7 @@
     <w:abstractNumId w:val="0"/>
   </w:num>
   <w:num w:numId="6">
-    <w:abstractNumId w:val="17"/>
+    <w:abstractNumId w:val="18"/>
     <w:lvlOverride w:ilvl="1">
       <w:lvl w:ilvl="1">
         <w:numFmt w:val="lowerLetter"/>
@@ -14321,7 +14611,7 @@
     </w:lvlOverride>
   </w:num>
   <w:num w:numId="7">
-    <w:abstractNumId w:val="9"/>
+    <w:abstractNumId w:val="10"/>
     <w:lvlOverride w:ilvl="1">
       <w:lvl w:ilvl="1">
         <w:numFmt w:val="lowerLetter"/>
@@ -14331,52 +14621,55 @@
     </w:lvlOverride>
   </w:num>
   <w:num w:numId="8">
-    <w:abstractNumId w:val="22"/>
+    <w:abstractNumId w:val="23"/>
   </w:num>
   <w:num w:numId="9">
     <w:abstractNumId w:val="2"/>
   </w:num>
   <w:num w:numId="10">
+    <w:abstractNumId w:val="14"/>
+  </w:num>
+  <w:num w:numId="11">
+    <w:abstractNumId w:val="17"/>
+  </w:num>
+  <w:num w:numId="12">
     <w:abstractNumId w:val="13"/>
   </w:num>
-  <w:num w:numId="11">
+  <w:num w:numId="13">
     <w:abstractNumId w:val="16"/>
-  </w:num>
-  <w:num w:numId="12">
-    <w:abstractNumId w:val="12"/>
-  </w:num>
-  <w:num w:numId="13">
-    <w:abstractNumId w:val="15"/>
   </w:num>
   <w:num w:numId="14">
     <w:abstractNumId w:val="5"/>
   </w:num>
   <w:num w:numId="15">
-    <w:abstractNumId w:val="10"/>
+    <w:abstractNumId w:val="11"/>
   </w:num>
   <w:num w:numId="16">
-    <w:abstractNumId w:val="14"/>
+    <w:abstractNumId w:val="15"/>
   </w:num>
   <w:num w:numId="17">
-    <w:abstractNumId w:val="19"/>
+    <w:abstractNumId w:val="20"/>
   </w:num>
   <w:num w:numId="18">
     <w:abstractNumId w:val="6"/>
   </w:num>
   <w:num w:numId="19">
-    <w:abstractNumId w:val="21"/>
+    <w:abstractNumId w:val="22"/>
   </w:num>
   <w:num w:numId="20">
     <w:abstractNumId w:val="4"/>
   </w:num>
   <w:num w:numId="21">
-    <w:abstractNumId w:val="18"/>
+    <w:abstractNumId w:val="19"/>
   </w:num>
   <w:num w:numId="22">
-    <w:abstractNumId w:val="20"/>
+    <w:abstractNumId w:val="21"/>
   </w:num>
   <w:num w:numId="23">
     <w:abstractNumId w:val="3"/>
+  </w:num>
+  <w:num w:numId="24">
+    <w:abstractNumId w:val="8"/>
   </w:num>
 </w:numbering>
 </file>
@@ -15152,7 +15445,7 @@
 </file>
 
 <file path=customXml/itemProps1.xml><?xml version="1.0" encoding="utf-8"?>
-<ds:datastoreItem xmlns:ds="http://schemas.openxmlformats.org/officeDocument/2006/customXml" ds:itemID="{EE8990DC-A709-45B1-972C-41B821F1DA84}">
+<ds:datastoreItem xmlns:ds="http://schemas.openxmlformats.org/officeDocument/2006/customXml" ds:itemID="{EE9AB95A-BF00-4D51-A041-0F03BEABFD87}">
   <ds:schemaRefs>
     <ds:schemaRef ds:uri="http://schemas.openxmlformats.org/officeDocument/2006/bibliography"/>
   </ds:schemaRefs>

</xml_diff>

<commit_message>
updated project proposal with steps
</commit_message>
<xml_diff>
--- a/DV Project Proposal.docx
+++ b/DV Project Proposal.docx
@@ -423,7 +423,7 @@
               </wp:anchor>
             </w:drawing>
           </mc:Choice>
-          <mc:Fallback xmlns:cx2="http://schemas.microsoft.com/office/drawing/2015/10/21/chartex" xmlns:cx3="http://schemas.microsoft.com/office/drawing/2016/5/9/chartex" xmlns:cx4="http://schemas.microsoft.com/office/drawing/2016/5/10/chartex" xmlns:cx5="http://schemas.microsoft.com/office/drawing/2016/5/11/chartex" xmlns:cx6="http://schemas.microsoft.com/office/drawing/2016/5/12/chartex" xmlns:cx7="http://schemas.microsoft.com/office/drawing/2016/5/13/chartex" xmlns:cx8="http://schemas.microsoft.com/office/drawing/2016/5/14/chartex" xmlns:aink="http://schemas.microsoft.com/office/drawing/2016/ink" xmlns:am3d="http://schemas.microsoft.com/office/drawing/2017/model3d" xmlns:w16cid="http://schemas.microsoft.com/office/word/2016/wordml/cid">
+          <mc:Fallback xmlns:w16cid="http://schemas.microsoft.com/office/word/2016/wordml/cid" xmlns:am3d="http://schemas.microsoft.com/office/drawing/2017/model3d" xmlns:aink="http://schemas.microsoft.com/office/drawing/2016/ink" xmlns:cx8="http://schemas.microsoft.com/office/drawing/2016/5/14/chartex" xmlns:cx7="http://schemas.microsoft.com/office/drawing/2016/5/13/chartex" xmlns:cx6="http://schemas.microsoft.com/office/drawing/2016/5/12/chartex" xmlns:cx5="http://schemas.microsoft.com/office/drawing/2016/5/11/chartex" xmlns:cx4="http://schemas.microsoft.com/office/drawing/2016/5/10/chartex" xmlns:cx3="http://schemas.microsoft.com/office/drawing/2016/5/9/chartex" xmlns:cx2="http://schemas.microsoft.com/office/drawing/2015/10/21/chartex">
             <w:pict>
               <v:shapetype w14:anchorId="5EB301B1" id="_x0000_t32" coordsize="21600,21600" o:spt="32" o:oned="t" path="m,l21600,21600e" filled="f">
                 <v:path arrowok="t" fillok="f" o:connecttype="none"/>
@@ -496,7 +496,7 @@
               </wp:anchor>
             </w:drawing>
           </mc:Choice>
-          <mc:Fallback xmlns:cx2="http://schemas.microsoft.com/office/drawing/2015/10/21/chartex" xmlns:cx3="http://schemas.microsoft.com/office/drawing/2016/5/9/chartex" xmlns:cx4="http://schemas.microsoft.com/office/drawing/2016/5/10/chartex" xmlns:cx5="http://schemas.microsoft.com/office/drawing/2016/5/11/chartex" xmlns:cx6="http://schemas.microsoft.com/office/drawing/2016/5/12/chartex" xmlns:cx7="http://schemas.microsoft.com/office/drawing/2016/5/13/chartex" xmlns:cx8="http://schemas.microsoft.com/office/drawing/2016/5/14/chartex" xmlns:aink="http://schemas.microsoft.com/office/drawing/2016/ink" xmlns:am3d="http://schemas.microsoft.com/office/drawing/2017/model3d" xmlns:w16cid="http://schemas.microsoft.com/office/word/2016/wordml/cid">
+          <mc:Fallback xmlns:w16cid="http://schemas.microsoft.com/office/word/2016/wordml/cid" xmlns:am3d="http://schemas.microsoft.com/office/drawing/2017/model3d" xmlns:aink="http://schemas.microsoft.com/office/drawing/2016/ink" xmlns:cx8="http://schemas.microsoft.com/office/drawing/2016/5/14/chartex" xmlns:cx7="http://schemas.microsoft.com/office/drawing/2016/5/13/chartex" xmlns:cx6="http://schemas.microsoft.com/office/drawing/2016/5/12/chartex" xmlns:cx5="http://schemas.microsoft.com/office/drawing/2016/5/11/chartex" xmlns:cx4="http://schemas.microsoft.com/office/drawing/2016/5/10/chartex" xmlns:cx3="http://schemas.microsoft.com/office/drawing/2016/5/9/chartex" xmlns:cx2="http://schemas.microsoft.com/office/drawing/2015/10/21/chartex">
             <w:pict>
               <v:shape w14:anchorId="19E3FA0F" id="Straight Arrow Connector 8" o:spid="_x0000_s1026" type="#_x0000_t32" style="position:absolute;margin-left:220.5pt;margin-top:70.85pt;width:0;height:76.5pt;z-index:251664384;visibility:visible;mso-wrap-style:square;mso-wrap-distance-left:9pt;mso-wrap-distance-top:0;mso-wrap-distance-right:9pt;mso-wrap-distance-bottom:0;mso-position-horizontal:absolute;mso-position-horizontal-relative:text;mso-position-vertical:absolute;mso-position-vertical-relative:text" o:gfxdata="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" strokecolor="black [3200]" strokeweight=".5pt">
                 <v:stroke endarrow="block" joinstyle="miter"/>
@@ -1474,7 +1474,7 @@
               </wp:anchor>
             </w:drawing>
           </mc:Choice>
-          <mc:Fallback xmlns:cx2="http://schemas.microsoft.com/office/drawing/2015/10/21/chartex" xmlns:cx3="http://schemas.microsoft.com/office/drawing/2016/5/9/chartex" xmlns:cx4="http://schemas.microsoft.com/office/drawing/2016/5/10/chartex" xmlns:cx5="http://schemas.microsoft.com/office/drawing/2016/5/11/chartex" xmlns:cx6="http://schemas.microsoft.com/office/drawing/2016/5/12/chartex" xmlns:cx7="http://schemas.microsoft.com/office/drawing/2016/5/13/chartex" xmlns:cx8="http://schemas.microsoft.com/office/drawing/2016/5/14/chartex" xmlns:aink="http://schemas.microsoft.com/office/drawing/2016/ink" xmlns:am3d="http://schemas.microsoft.com/office/drawing/2017/model3d" xmlns:w16cid="http://schemas.microsoft.com/office/word/2016/wordml/cid">
+          <mc:Fallback xmlns:w16cid="http://schemas.microsoft.com/office/word/2016/wordml/cid" xmlns:am3d="http://schemas.microsoft.com/office/drawing/2017/model3d" xmlns:aink="http://schemas.microsoft.com/office/drawing/2016/ink" xmlns:cx8="http://schemas.microsoft.com/office/drawing/2016/5/14/chartex" xmlns:cx7="http://schemas.microsoft.com/office/drawing/2016/5/13/chartex" xmlns:cx6="http://schemas.microsoft.com/office/drawing/2016/5/12/chartex" xmlns:cx5="http://schemas.microsoft.com/office/drawing/2016/5/11/chartex" xmlns:cx4="http://schemas.microsoft.com/office/drawing/2016/5/10/chartex" xmlns:cx3="http://schemas.microsoft.com/office/drawing/2016/5/9/chartex" xmlns:cx2="http://schemas.microsoft.com/office/drawing/2015/10/21/chartex">
             <w:pict>
               <v:shapetype w14:anchorId="75CC2909" id="_x0000_t32" coordsize="21600,21600" o:spt="32" o:oned="t" path="m,l21600,21600e" filled="f">
                 <v:path arrowok="t" fillok="f" o:connecttype="none"/>
@@ -1665,7 +1665,7 @@
               </wp:anchor>
             </w:drawing>
           </mc:Choice>
-          <mc:Fallback xmlns:cx2="http://schemas.microsoft.com/office/drawing/2015/10/21/chartex" xmlns:cx3="http://schemas.microsoft.com/office/drawing/2016/5/9/chartex" xmlns:cx4="http://schemas.microsoft.com/office/drawing/2016/5/10/chartex" xmlns:cx5="http://schemas.microsoft.com/office/drawing/2016/5/11/chartex" xmlns:cx6="http://schemas.microsoft.com/office/drawing/2016/5/12/chartex" xmlns:cx7="http://schemas.microsoft.com/office/drawing/2016/5/13/chartex" xmlns:cx8="http://schemas.microsoft.com/office/drawing/2016/5/14/chartex" xmlns:aink="http://schemas.microsoft.com/office/drawing/2016/ink" xmlns:am3d="http://schemas.microsoft.com/office/drawing/2017/model3d" xmlns:w16cid="http://schemas.microsoft.com/office/word/2016/wordml/cid">
+          <mc:Fallback xmlns:w16cid="http://schemas.microsoft.com/office/word/2016/wordml/cid" xmlns:am3d="http://schemas.microsoft.com/office/drawing/2017/model3d" xmlns:aink="http://schemas.microsoft.com/office/drawing/2016/ink" xmlns:cx8="http://schemas.microsoft.com/office/drawing/2016/5/14/chartex" xmlns:cx7="http://schemas.microsoft.com/office/drawing/2016/5/13/chartex" xmlns:cx6="http://schemas.microsoft.com/office/drawing/2016/5/12/chartex" xmlns:cx5="http://schemas.microsoft.com/office/drawing/2016/5/11/chartex" xmlns:cx4="http://schemas.microsoft.com/office/drawing/2016/5/10/chartex" xmlns:cx3="http://schemas.microsoft.com/office/drawing/2016/5/9/chartex" xmlns:cx2="http://schemas.microsoft.com/office/drawing/2015/10/21/chartex">
             <w:pict>
               <v:shape w14:anchorId="342940D6" id="Straight Arrow Connector 23" o:spid="_x0000_s1026" type="#_x0000_t32" style="position:absolute;margin-left:239.25pt;margin-top:18.15pt;width:108.75pt;height:76.5pt;flip:x;z-index:251694080;visibility:visible;mso-wrap-style:square;mso-width-percent:0;mso-height-percent:0;mso-wrap-distance-left:9pt;mso-wrap-distance-top:0;mso-wrap-distance-right:9pt;mso-wrap-distance-bottom:0;mso-position-horizontal:absolute;mso-position-horizontal-relative:margin;mso-position-vertical:absolute;mso-position-vertical-relative:text;mso-width-percent:0;mso-height-percent:0;mso-width-relative:margin;mso-height-relative:margin" o:gfxdata="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" strokecolor="black [3200]" strokeweight=".5pt">
                 <v:stroke endarrow="block" joinstyle="miter"/>
@@ -1741,7 +1741,7 @@
               </wp:anchor>
             </w:drawing>
           </mc:Choice>
-          <mc:Fallback xmlns:cx2="http://schemas.microsoft.com/office/drawing/2015/10/21/chartex" xmlns:cx3="http://schemas.microsoft.com/office/drawing/2016/5/9/chartex" xmlns:cx4="http://schemas.microsoft.com/office/drawing/2016/5/10/chartex" xmlns:cx5="http://schemas.microsoft.com/office/drawing/2016/5/11/chartex" xmlns:cx6="http://schemas.microsoft.com/office/drawing/2016/5/12/chartex" xmlns:cx7="http://schemas.microsoft.com/office/drawing/2016/5/13/chartex" xmlns:cx8="http://schemas.microsoft.com/office/drawing/2016/5/14/chartex" xmlns:aink="http://schemas.microsoft.com/office/drawing/2016/ink" xmlns:am3d="http://schemas.microsoft.com/office/drawing/2017/model3d" xmlns:w16cid="http://schemas.microsoft.com/office/word/2016/wordml/cid">
+          <mc:Fallback xmlns:w16cid="http://schemas.microsoft.com/office/word/2016/wordml/cid" xmlns:am3d="http://schemas.microsoft.com/office/drawing/2017/model3d" xmlns:aink="http://schemas.microsoft.com/office/drawing/2016/ink" xmlns:cx8="http://schemas.microsoft.com/office/drawing/2016/5/14/chartex" xmlns:cx7="http://schemas.microsoft.com/office/drawing/2016/5/13/chartex" xmlns:cx6="http://schemas.microsoft.com/office/drawing/2016/5/12/chartex" xmlns:cx5="http://schemas.microsoft.com/office/drawing/2016/5/11/chartex" xmlns:cx4="http://schemas.microsoft.com/office/drawing/2016/5/10/chartex" xmlns:cx3="http://schemas.microsoft.com/office/drawing/2016/5/9/chartex" xmlns:cx2="http://schemas.microsoft.com/office/drawing/2015/10/21/chartex">
             <w:pict>
               <v:shape w14:anchorId="3E6F253D" id="Straight Arrow Connector 5" o:spid="_x0000_s1026" type="#_x0000_t32" style="position:absolute;margin-left:132pt;margin-top:17.4pt;width:102pt;height:77.25pt;z-index:251672576;visibility:visible;mso-wrap-style:square;mso-width-percent:0;mso-height-percent:0;mso-wrap-distance-left:9pt;mso-wrap-distance-top:0;mso-wrap-distance-right:9pt;mso-wrap-distance-bottom:0;mso-position-horizontal:absolute;mso-position-horizontal-relative:margin;mso-position-vertical:absolute;mso-position-vertical-relative:text;mso-width-percent:0;mso-height-percent:0;mso-width-relative:margin;mso-height-relative:margin" o:gfxdata="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" strokecolor="black [3200]" strokeweight=".5pt">
                 <v:stroke endarrow="block" joinstyle="miter"/>
@@ -1945,7 +1945,7 @@
               </wp:anchor>
             </w:drawing>
           </mc:Choice>
-          <mc:Fallback xmlns:cx2="http://schemas.microsoft.com/office/drawing/2015/10/21/chartex" xmlns:cx3="http://schemas.microsoft.com/office/drawing/2016/5/9/chartex" xmlns:cx4="http://schemas.microsoft.com/office/drawing/2016/5/10/chartex" xmlns:cx5="http://schemas.microsoft.com/office/drawing/2016/5/11/chartex" xmlns:cx6="http://schemas.microsoft.com/office/drawing/2016/5/12/chartex" xmlns:cx7="http://schemas.microsoft.com/office/drawing/2016/5/13/chartex" xmlns:cx8="http://schemas.microsoft.com/office/drawing/2016/5/14/chartex" xmlns:aink="http://schemas.microsoft.com/office/drawing/2016/ink" xmlns:am3d="http://schemas.microsoft.com/office/drawing/2017/model3d" xmlns:w16cid="http://schemas.microsoft.com/office/word/2016/wordml/cid">
+          <mc:Fallback xmlns:w16cid="http://schemas.microsoft.com/office/word/2016/wordml/cid" xmlns:am3d="http://schemas.microsoft.com/office/drawing/2017/model3d" xmlns:aink="http://schemas.microsoft.com/office/drawing/2016/ink" xmlns:cx8="http://schemas.microsoft.com/office/drawing/2016/5/14/chartex" xmlns:cx7="http://schemas.microsoft.com/office/drawing/2016/5/13/chartex" xmlns:cx6="http://schemas.microsoft.com/office/drawing/2016/5/12/chartex" xmlns:cx5="http://schemas.microsoft.com/office/drawing/2016/5/11/chartex" xmlns:cx4="http://schemas.microsoft.com/office/drawing/2016/5/10/chartex" xmlns:cx3="http://schemas.microsoft.com/office/drawing/2016/5/9/chartex" xmlns:cx2="http://schemas.microsoft.com/office/drawing/2015/10/21/chartex">
             <w:pict>
               <v:shapetype w14:anchorId="566C2E04" id="_x0000_t34" coordsize="21600,21600" o:spt="34" o:oned="t" adj="10800" path="m,l@0,0@0,21600,21600,21600e" filled="f">
                 <v:stroke joinstyle="miter"/>
@@ -2036,7 +2036,7 @@
               </wp:anchor>
             </w:drawing>
           </mc:Choice>
-          <mc:Fallback xmlns:cx2="http://schemas.microsoft.com/office/drawing/2015/10/21/chartex" xmlns:cx3="http://schemas.microsoft.com/office/drawing/2016/5/9/chartex" xmlns:cx4="http://schemas.microsoft.com/office/drawing/2016/5/10/chartex" xmlns:cx5="http://schemas.microsoft.com/office/drawing/2016/5/11/chartex" xmlns:cx6="http://schemas.microsoft.com/office/drawing/2016/5/12/chartex" xmlns:cx7="http://schemas.microsoft.com/office/drawing/2016/5/13/chartex" xmlns:cx8="http://schemas.microsoft.com/office/drawing/2016/5/14/chartex" xmlns:aink="http://schemas.microsoft.com/office/drawing/2016/ink" xmlns:am3d="http://schemas.microsoft.com/office/drawing/2017/model3d" xmlns:w16cid="http://schemas.microsoft.com/office/word/2016/wordml/cid">
+          <mc:Fallback xmlns:w16cid="http://schemas.microsoft.com/office/word/2016/wordml/cid" xmlns:am3d="http://schemas.microsoft.com/office/drawing/2017/model3d" xmlns:aink="http://schemas.microsoft.com/office/drawing/2016/ink" xmlns:cx8="http://schemas.microsoft.com/office/drawing/2016/5/14/chartex" xmlns:cx7="http://schemas.microsoft.com/office/drawing/2016/5/13/chartex" xmlns:cx6="http://schemas.microsoft.com/office/drawing/2016/5/12/chartex" xmlns:cx5="http://schemas.microsoft.com/office/drawing/2016/5/11/chartex" xmlns:cx4="http://schemas.microsoft.com/office/drawing/2016/5/10/chartex" xmlns:cx3="http://schemas.microsoft.com/office/drawing/2016/5/9/chartex" xmlns:cx2="http://schemas.microsoft.com/office/drawing/2015/10/21/chartex">
             <w:pict>
               <v:shape w14:anchorId="7CB0EF92" id="Elbow Connector 24" o:spid="_x0000_s1026" type="#_x0000_t34" style="position:absolute;margin-left:301.5pt;margin-top:19.65pt;width:96pt;height:105.75pt;z-index:251696128;visibility:visible;mso-wrap-style:square;mso-width-percent:0;mso-height-percent:0;mso-wrap-distance-left:9pt;mso-wrap-distance-top:0;mso-wrap-distance-right:9pt;mso-wrap-distance-bottom:0;mso-position-horizontal:absolute;mso-position-horizontal-relative:margin;mso-position-vertical:absolute;mso-position-vertical-relative:text;mso-width-percent:0;mso-height-percent:0;mso-width-relative:margin;mso-height-relative:margin" o:gfxdata="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" adj="21623" strokecolor="black [3213]" strokeweight=".5pt">
                 <v:stroke endarrow="block"/>
@@ -5111,7 +5111,7 @@
               </wp:anchor>
             </w:drawing>
           </mc:Choice>
-          <mc:Fallback xmlns:cx2="http://schemas.microsoft.com/office/drawing/2015/10/21/chartex" xmlns:cx3="http://schemas.microsoft.com/office/drawing/2016/5/9/chartex" xmlns:cx4="http://schemas.microsoft.com/office/drawing/2016/5/10/chartex" xmlns:cx5="http://schemas.microsoft.com/office/drawing/2016/5/11/chartex" xmlns:cx6="http://schemas.microsoft.com/office/drawing/2016/5/12/chartex" xmlns:cx7="http://schemas.microsoft.com/office/drawing/2016/5/13/chartex" xmlns:cx8="http://schemas.microsoft.com/office/drawing/2016/5/14/chartex" xmlns:aink="http://schemas.microsoft.com/office/drawing/2016/ink" xmlns:am3d="http://schemas.microsoft.com/office/drawing/2017/model3d" xmlns:w16cid="http://schemas.microsoft.com/office/word/2016/wordml/cid">
+          <mc:Fallback xmlns:w16cid="http://schemas.microsoft.com/office/word/2016/wordml/cid" xmlns:am3d="http://schemas.microsoft.com/office/drawing/2017/model3d" xmlns:aink="http://schemas.microsoft.com/office/drawing/2016/ink" xmlns:cx8="http://schemas.microsoft.com/office/drawing/2016/5/14/chartex" xmlns:cx7="http://schemas.microsoft.com/office/drawing/2016/5/13/chartex" xmlns:cx6="http://schemas.microsoft.com/office/drawing/2016/5/12/chartex" xmlns:cx5="http://schemas.microsoft.com/office/drawing/2016/5/11/chartex" xmlns:cx4="http://schemas.microsoft.com/office/drawing/2016/5/10/chartex" xmlns:cx3="http://schemas.microsoft.com/office/drawing/2016/5/9/chartex" xmlns:cx2="http://schemas.microsoft.com/office/drawing/2015/10/21/chartex">
             <w:pict>
               <v:shapetype w14:anchorId="07311F01" id="_x0000_t32" coordsize="21600,21600" o:spt="32" o:oned="t" path="m,l21600,21600e" filled="f">
                 <v:path arrowok="t" fillok="f" o:connecttype="none"/>
@@ -5299,7 +5299,7 @@
               </wp:anchor>
             </w:drawing>
           </mc:Choice>
-          <mc:Fallback xmlns:cx2="http://schemas.microsoft.com/office/drawing/2015/10/21/chartex" xmlns:cx3="http://schemas.microsoft.com/office/drawing/2016/5/9/chartex" xmlns:cx4="http://schemas.microsoft.com/office/drawing/2016/5/10/chartex" xmlns:cx5="http://schemas.microsoft.com/office/drawing/2016/5/11/chartex" xmlns:cx6="http://schemas.microsoft.com/office/drawing/2016/5/12/chartex" xmlns:cx7="http://schemas.microsoft.com/office/drawing/2016/5/13/chartex" xmlns:cx8="http://schemas.microsoft.com/office/drawing/2016/5/14/chartex" xmlns:aink="http://schemas.microsoft.com/office/drawing/2016/ink" xmlns:am3d="http://schemas.microsoft.com/office/drawing/2017/model3d" xmlns:w16cid="http://schemas.microsoft.com/office/word/2016/wordml/cid">
+          <mc:Fallback xmlns:w16cid="http://schemas.microsoft.com/office/word/2016/wordml/cid" xmlns:am3d="http://schemas.microsoft.com/office/drawing/2017/model3d" xmlns:aink="http://schemas.microsoft.com/office/drawing/2016/ink" xmlns:cx8="http://schemas.microsoft.com/office/drawing/2016/5/14/chartex" xmlns:cx7="http://schemas.microsoft.com/office/drawing/2016/5/13/chartex" xmlns:cx6="http://schemas.microsoft.com/office/drawing/2016/5/12/chartex" xmlns:cx5="http://schemas.microsoft.com/office/drawing/2016/5/11/chartex" xmlns:cx4="http://schemas.microsoft.com/office/drawing/2016/5/10/chartex" xmlns:cx3="http://schemas.microsoft.com/office/drawing/2016/5/9/chartex" xmlns:cx2="http://schemas.microsoft.com/office/drawing/2015/10/21/chartex">
             <w:pict>
               <v:shapetype w14:anchorId="14205846" id="_x0000_t32" coordsize="21600,21600" o:spt="32" o:oned="t" path="m,l21600,21600e" filled="f">
                 <v:path arrowok="t" fillok="f" o:connecttype="none"/>
@@ -5378,7 +5378,7 @@
               </wp:anchor>
             </w:drawing>
           </mc:Choice>
-          <mc:Fallback xmlns:cx2="http://schemas.microsoft.com/office/drawing/2015/10/21/chartex" xmlns:cx3="http://schemas.microsoft.com/office/drawing/2016/5/9/chartex" xmlns:cx4="http://schemas.microsoft.com/office/drawing/2016/5/10/chartex" xmlns:cx5="http://schemas.microsoft.com/office/drawing/2016/5/11/chartex" xmlns:cx6="http://schemas.microsoft.com/office/drawing/2016/5/12/chartex" xmlns:cx7="http://schemas.microsoft.com/office/drawing/2016/5/13/chartex" xmlns:cx8="http://schemas.microsoft.com/office/drawing/2016/5/14/chartex" xmlns:aink="http://schemas.microsoft.com/office/drawing/2016/ink" xmlns:am3d="http://schemas.microsoft.com/office/drawing/2017/model3d" xmlns:w16cid="http://schemas.microsoft.com/office/word/2016/wordml/cid">
+          <mc:Fallback xmlns:w16cid="http://schemas.microsoft.com/office/word/2016/wordml/cid" xmlns:am3d="http://schemas.microsoft.com/office/drawing/2017/model3d" xmlns:aink="http://schemas.microsoft.com/office/drawing/2016/ink" xmlns:cx8="http://schemas.microsoft.com/office/drawing/2016/5/14/chartex" xmlns:cx7="http://schemas.microsoft.com/office/drawing/2016/5/13/chartex" xmlns:cx6="http://schemas.microsoft.com/office/drawing/2016/5/12/chartex" xmlns:cx5="http://schemas.microsoft.com/office/drawing/2016/5/11/chartex" xmlns:cx4="http://schemas.microsoft.com/office/drawing/2016/5/10/chartex" xmlns:cx3="http://schemas.microsoft.com/office/drawing/2016/5/9/chartex" xmlns:cx2="http://schemas.microsoft.com/office/drawing/2015/10/21/chartex">
             <w:pict>
               <v:shape w14:anchorId="47C2BE9A" id="Straight Arrow Connector 27" o:spid="_x0000_s1026" type="#_x0000_t32" style="position:absolute;margin-left:210pt;margin-top:19.85pt;width:32.25pt;height:76.5pt;z-index:251709440;visibility:visible;mso-wrap-style:square;mso-width-percent:0;mso-height-percent:0;mso-wrap-distance-left:9pt;mso-wrap-distance-top:0;mso-wrap-distance-right:9pt;mso-wrap-distance-bottom:0;mso-position-horizontal:absolute;mso-position-horizontal-relative:margin;mso-position-vertical:absolute;mso-position-vertical-relative:text;mso-width-percent:0;mso-height-percent:0;mso-width-relative:margin;mso-height-relative:margin" o:gfxdata="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" strokecolor="black [3200]" strokeweight=".5pt">
                 <v:stroke endarrow="block" joinstyle="miter"/>
@@ -5448,7 +5448,7 @@
               </wp:anchor>
             </w:drawing>
           </mc:Choice>
-          <mc:Fallback xmlns:cx2="http://schemas.microsoft.com/office/drawing/2015/10/21/chartex" xmlns:cx3="http://schemas.microsoft.com/office/drawing/2016/5/9/chartex" xmlns:cx4="http://schemas.microsoft.com/office/drawing/2016/5/10/chartex" xmlns:cx5="http://schemas.microsoft.com/office/drawing/2016/5/11/chartex" xmlns:cx6="http://schemas.microsoft.com/office/drawing/2016/5/12/chartex" xmlns:cx7="http://schemas.microsoft.com/office/drawing/2016/5/13/chartex" xmlns:cx8="http://schemas.microsoft.com/office/drawing/2016/5/14/chartex" xmlns:aink="http://schemas.microsoft.com/office/drawing/2016/ink" xmlns:am3d="http://schemas.microsoft.com/office/drawing/2017/model3d" xmlns:w16cid="http://schemas.microsoft.com/office/word/2016/wordml/cid">
+          <mc:Fallback xmlns:w16cid="http://schemas.microsoft.com/office/word/2016/wordml/cid" xmlns:am3d="http://schemas.microsoft.com/office/drawing/2017/model3d" xmlns:aink="http://schemas.microsoft.com/office/drawing/2016/ink" xmlns:cx8="http://schemas.microsoft.com/office/drawing/2016/5/14/chartex" xmlns:cx7="http://schemas.microsoft.com/office/drawing/2016/5/13/chartex" xmlns:cx6="http://schemas.microsoft.com/office/drawing/2016/5/12/chartex" xmlns:cx5="http://schemas.microsoft.com/office/drawing/2016/5/11/chartex" xmlns:cx4="http://schemas.microsoft.com/office/drawing/2016/5/10/chartex" xmlns:cx3="http://schemas.microsoft.com/office/drawing/2016/5/9/chartex" xmlns:cx2="http://schemas.microsoft.com/office/drawing/2015/10/21/chartex">
             <w:pict>
               <v:shape w14:anchorId="66F67172" id="Straight Arrow Connector 41" o:spid="_x0000_s1026" type="#_x0000_t32" style="position:absolute;margin-left:272.25pt;margin-top:14.6pt;width:133.5pt;height:82.5pt;flip:x;z-index:251718656;visibility:visible;mso-wrap-style:square;mso-wrap-distance-left:9pt;mso-wrap-distance-top:0;mso-wrap-distance-right:9pt;mso-wrap-distance-bottom:0;mso-position-horizontal:absolute;mso-position-horizontal-relative:text;mso-position-vertical:absolute;mso-position-vertical-relative:text" o:gfxdata="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" strokecolor="black [3200]" strokeweight=".5pt">
                 <v:stroke endarrow="block" joinstyle="miter"/>
@@ -5523,7 +5523,7 @@
               </wp:anchor>
             </w:drawing>
           </mc:Choice>
-          <mc:Fallback xmlns:cx2="http://schemas.microsoft.com/office/drawing/2015/10/21/chartex" xmlns:cx3="http://schemas.microsoft.com/office/drawing/2016/5/9/chartex" xmlns:cx4="http://schemas.microsoft.com/office/drawing/2016/5/10/chartex" xmlns:cx5="http://schemas.microsoft.com/office/drawing/2016/5/11/chartex" xmlns:cx6="http://schemas.microsoft.com/office/drawing/2016/5/12/chartex" xmlns:cx7="http://schemas.microsoft.com/office/drawing/2016/5/13/chartex" xmlns:cx8="http://schemas.microsoft.com/office/drawing/2016/5/14/chartex" xmlns:aink="http://schemas.microsoft.com/office/drawing/2016/ink" xmlns:am3d="http://schemas.microsoft.com/office/drawing/2017/model3d" xmlns:w16cid="http://schemas.microsoft.com/office/word/2016/wordml/cid">
+          <mc:Fallback xmlns:w16cid="http://schemas.microsoft.com/office/word/2016/wordml/cid" xmlns:am3d="http://schemas.microsoft.com/office/drawing/2017/model3d" xmlns:aink="http://schemas.microsoft.com/office/drawing/2016/ink" xmlns:cx8="http://schemas.microsoft.com/office/drawing/2016/5/14/chartex" xmlns:cx7="http://schemas.microsoft.com/office/drawing/2016/5/13/chartex" xmlns:cx6="http://schemas.microsoft.com/office/drawing/2016/5/12/chartex" xmlns:cx5="http://schemas.microsoft.com/office/drawing/2016/5/11/chartex" xmlns:cx4="http://schemas.microsoft.com/office/drawing/2016/5/10/chartex" xmlns:cx3="http://schemas.microsoft.com/office/drawing/2016/5/9/chartex" xmlns:cx2="http://schemas.microsoft.com/office/drawing/2015/10/21/chartex">
             <w:pict>
               <v:shape w14:anchorId="2543CAB7" id="Straight Arrow Connector 28" o:spid="_x0000_s1026" type="#_x0000_t32" style="position:absolute;margin-left:55.5pt;margin-top:19.1pt;width:178.5pt;height:75.75pt;z-index:251699200;visibility:visible;mso-wrap-style:square;mso-width-percent:0;mso-height-percent:0;mso-wrap-distance-left:9pt;mso-wrap-distance-top:0;mso-wrap-distance-right:9pt;mso-wrap-distance-bottom:0;mso-position-horizontal:absolute;mso-position-horizontal-relative:margin;mso-position-vertical:absolute;mso-position-vertical-relative:text;mso-width-percent:0;mso-height-percent:0;mso-width-relative:margin;mso-height-relative:margin" o:gfxdata="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" strokecolor="black [3200]" strokeweight=".5pt">
                 <v:stroke endarrow="block" joinstyle="miter"/>
@@ -5875,7 +5875,7 @@
               </wp:anchor>
             </w:drawing>
           </mc:Choice>
-          <mc:Fallback xmlns:cx2="http://schemas.microsoft.com/office/drawing/2015/10/21/chartex" xmlns:cx3="http://schemas.microsoft.com/office/drawing/2016/5/9/chartex" xmlns:cx4="http://schemas.microsoft.com/office/drawing/2016/5/10/chartex" xmlns:cx5="http://schemas.microsoft.com/office/drawing/2016/5/11/chartex" xmlns:cx6="http://schemas.microsoft.com/office/drawing/2016/5/12/chartex" xmlns:cx7="http://schemas.microsoft.com/office/drawing/2016/5/13/chartex" xmlns:cx8="http://schemas.microsoft.com/office/drawing/2016/5/14/chartex" xmlns:aink="http://schemas.microsoft.com/office/drawing/2016/ink" xmlns:am3d="http://schemas.microsoft.com/office/drawing/2017/model3d" xmlns:w16cid="http://schemas.microsoft.com/office/word/2016/wordml/cid">
+          <mc:Fallback xmlns:w16cid="http://schemas.microsoft.com/office/word/2016/wordml/cid" xmlns:am3d="http://schemas.microsoft.com/office/drawing/2017/model3d" xmlns:aink="http://schemas.microsoft.com/office/drawing/2016/ink" xmlns:cx8="http://schemas.microsoft.com/office/drawing/2016/5/14/chartex" xmlns:cx7="http://schemas.microsoft.com/office/drawing/2016/5/13/chartex" xmlns:cx6="http://schemas.microsoft.com/office/drawing/2016/5/12/chartex" xmlns:cx5="http://schemas.microsoft.com/office/drawing/2016/5/11/chartex" xmlns:cx4="http://schemas.microsoft.com/office/drawing/2016/5/10/chartex" xmlns:cx3="http://schemas.microsoft.com/office/drawing/2016/5/9/chartex" xmlns:cx2="http://schemas.microsoft.com/office/drawing/2015/10/21/chartex">
             <w:pict>
               <v:shape w14:anchorId="520F6FE4" id="Straight Arrow Connector 37" o:spid="_x0000_s1026" type="#_x0000_t32" style="position:absolute;margin-left:301.5pt;margin-top:5.6pt;width:120.75pt;height:.75pt;z-index:251712512;visibility:visible;mso-wrap-style:square;mso-wrap-distance-left:9pt;mso-wrap-distance-top:0;mso-wrap-distance-right:9pt;mso-wrap-distance-bottom:0;mso-position-horizontal:absolute;mso-position-horizontal-relative:text;mso-position-vertical:absolute;mso-position-vertical-relative:text" o:gfxdata="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" strokecolor="black [3213]" strokeweight=".5pt">
                 <v:stroke endarrow="block" joinstyle="miter"/>
@@ -5954,7 +5954,7 @@
               </wp:anchor>
             </w:drawing>
           </mc:Choice>
-          <mc:Fallback xmlns:cx2="http://schemas.microsoft.com/office/drawing/2015/10/21/chartex" xmlns:cx3="http://schemas.microsoft.com/office/drawing/2016/5/9/chartex" xmlns:cx4="http://schemas.microsoft.com/office/drawing/2016/5/10/chartex" xmlns:cx5="http://schemas.microsoft.com/office/drawing/2016/5/11/chartex" xmlns:cx6="http://schemas.microsoft.com/office/drawing/2016/5/12/chartex" xmlns:cx7="http://schemas.microsoft.com/office/drawing/2016/5/13/chartex" xmlns:cx8="http://schemas.microsoft.com/office/drawing/2016/5/14/chartex" xmlns:aink="http://schemas.microsoft.com/office/drawing/2016/ink" xmlns:am3d="http://schemas.microsoft.com/office/drawing/2017/model3d" xmlns:w16cid="http://schemas.microsoft.com/office/word/2016/wordml/cid">
+          <mc:Fallback xmlns:w16cid="http://schemas.microsoft.com/office/word/2016/wordml/cid" xmlns:am3d="http://schemas.microsoft.com/office/drawing/2017/model3d" xmlns:aink="http://schemas.microsoft.com/office/drawing/2016/ink" xmlns:cx8="http://schemas.microsoft.com/office/drawing/2016/5/14/chartex" xmlns:cx7="http://schemas.microsoft.com/office/drawing/2016/5/13/chartex" xmlns:cx6="http://schemas.microsoft.com/office/drawing/2016/5/12/chartex" xmlns:cx5="http://schemas.microsoft.com/office/drawing/2016/5/11/chartex" xmlns:cx4="http://schemas.microsoft.com/office/drawing/2016/5/10/chartex" xmlns:cx3="http://schemas.microsoft.com/office/drawing/2016/5/9/chartex" xmlns:cx2="http://schemas.microsoft.com/office/drawing/2015/10/21/chartex">
             <w:pict>
               <v:shapetype w14:anchorId="63339E97" id="_x0000_t34" coordsize="21600,21600" o:spt="34" o:oned="t" adj="10800" path="m,l@0,0@0,21600,21600,21600e" filled="f">
                 <v:stroke joinstyle="miter"/>
@@ -6045,7 +6045,7 @@
               </wp:anchor>
             </w:drawing>
           </mc:Choice>
-          <mc:Fallback xmlns:cx2="http://schemas.microsoft.com/office/drawing/2015/10/21/chartex" xmlns:cx3="http://schemas.microsoft.com/office/drawing/2016/5/9/chartex" xmlns:cx4="http://schemas.microsoft.com/office/drawing/2016/5/10/chartex" xmlns:cx5="http://schemas.microsoft.com/office/drawing/2016/5/11/chartex" xmlns:cx6="http://schemas.microsoft.com/office/drawing/2016/5/12/chartex" xmlns:cx7="http://schemas.microsoft.com/office/drawing/2016/5/13/chartex" xmlns:cx8="http://schemas.microsoft.com/office/drawing/2016/5/14/chartex" xmlns:aink="http://schemas.microsoft.com/office/drawing/2016/ink" xmlns:am3d="http://schemas.microsoft.com/office/drawing/2017/model3d" xmlns:w16cid="http://schemas.microsoft.com/office/word/2016/wordml/cid">
+          <mc:Fallback xmlns:w16cid="http://schemas.microsoft.com/office/word/2016/wordml/cid" xmlns:am3d="http://schemas.microsoft.com/office/drawing/2017/model3d" xmlns:aink="http://schemas.microsoft.com/office/drawing/2016/ink" xmlns:cx8="http://schemas.microsoft.com/office/drawing/2016/5/14/chartex" xmlns:cx7="http://schemas.microsoft.com/office/drawing/2016/5/13/chartex" xmlns:cx6="http://schemas.microsoft.com/office/drawing/2016/5/12/chartex" xmlns:cx5="http://schemas.microsoft.com/office/drawing/2016/5/11/chartex" xmlns:cx4="http://schemas.microsoft.com/office/drawing/2016/5/10/chartex" xmlns:cx3="http://schemas.microsoft.com/office/drawing/2016/5/9/chartex" xmlns:cx2="http://schemas.microsoft.com/office/drawing/2015/10/21/chartex">
             <w:pict>
               <v:shape w14:anchorId="0BFCE1B4" id="Elbow Connector 31" o:spid="_x0000_s1026" type="#_x0000_t34" style="position:absolute;margin-left:301.5pt;margin-top:19.65pt;width:96pt;height:105.75pt;z-index:251710464;visibility:visible;mso-wrap-style:square;mso-width-percent:0;mso-height-percent:0;mso-wrap-distance-left:9pt;mso-wrap-distance-top:0;mso-wrap-distance-right:9pt;mso-wrap-distance-bottom:0;mso-position-horizontal:absolute;mso-position-horizontal-relative:margin;mso-position-vertical:absolute;mso-position-vertical-relative:text;mso-width-percent:0;mso-height-percent:0;mso-width-relative:margin;mso-height-relative:margin" o:gfxdata="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" adj="21623" strokecolor="black [3213]" strokeweight=".5pt">
                 <v:stroke endarrow="block"/>
@@ -10076,8 +10076,6 @@
         </w:rPr>
         <w:t>transformation</w:t>
       </w:r>
-      <w:bookmarkStart w:id="0" w:name="_GoBack"/>
-      <w:bookmarkEnd w:id="0"/>
       <w:r>
         <w:rPr>
           <w:b/>
@@ -11281,6 +11279,25 @@
           <mc:Fallback>
             <w:pict>
               <v:group w14:anchorId="594AE3D5" id="Canvas 117" o:spid="_x0000_s1095" editas="canvas" style="position:absolute;margin-left:0;margin-top:30.25pt;width:423.35pt;height:269.85pt;z-index:251763712;mso-position-horizontal:center;mso-position-horizontal-relative:margin;mso-width-relative:margin;mso-height-relative:margin" coordsize="53765,34270" o:gfxdata="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">
+                <v:shapetype id="_x0000_t75" coordsize="21600,21600" o:spt="75" o:preferrelative="t" path="m@4@5l@4@11@9@11@9@5xe" filled="f" stroked="f">
+                  <v:stroke joinstyle="miter"/>
+                  <v:formulas>
+                    <v:f eqn="if lineDrawn pixelLineWidth 0"/>
+                    <v:f eqn="sum @0 1 0"/>
+                    <v:f eqn="sum 0 0 @1"/>
+                    <v:f eqn="prod @2 1 2"/>
+                    <v:f eqn="prod @3 21600 pixelWidth"/>
+                    <v:f eqn="prod @3 21600 pixelHeight"/>
+                    <v:f eqn="sum @0 0 1"/>
+                    <v:f eqn="prod @6 1 2"/>
+                    <v:f eqn="prod @7 21600 pixelWidth"/>
+                    <v:f eqn="sum @8 21600 0"/>
+                    <v:f eqn="prod @7 21600 pixelHeight"/>
+                    <v:f eqn="sum @10 21600 0"/>
+                  </v:formulas>
+                  <v:path o:extrusionok="f" gradientshapeok="t" o:connecttype="rect"/>
+                  <o:lock v:ext="edit" aspectratio="t"/>
+                </v:shapetype>
                 <v:shape id="_x0000_s1096" type="#_x0000_t75" style="position:absolute;width:53765;height:34270;visibility:visible;mso-wrap-style:square">
                   <v:fill o:detectmouseclick="t"/>
                   <v:path o:connecttype="none"/>
@@ -11320,6 +11337,10 @@
                   </v:shape>
                 </v:group>
                 <v:group id="Group 104" o:spid="_x0000_s1106" style="position:absolute;left:6714;top:6336;width:8001;height:18676" coordorigin="1800,1800" coordsize="8001,18675" o:gfxdata="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">
+                  <v:shapetype id="_x0000_t32" coordsize="21600,21600" o:spt="32" o:oned="t" path="m,l21600,21600e" filled="f">
+                    <v:path arrowok="t" fillok="f" o:connecttype="none"/>
+                    <o:lock v:ext="edit" shapetype="t"/>
+                  </v:shapetype>
                   <v:shape id="Straight Arrow Connector 105" o:spid="_x0000_s1107" type="#_x0000_t32" style="position:absolute;left:2695;top:1800;width:5359;height:3714;visibility:visible;mso-wrap-style:square" o:connectortype="straight" o:gfxdata="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" strokecolor="black [3200]" strokeweight="1pt">
                     <v:stroke startarrow="block" endarrow="block" joinstyle="miter"/>
                   </v:shape>
@@ -11330,6 +11351,10 @@
                     <v:stroke startarrow="block" endarrow="block" joinstyle="miter"/>
                   </v:shape>
                 </v:group>
+                <v:shapetype id="_x0000_t202" coordsize="21600,21600" o:spt="202" path="m,l,21600r21600,l21600,xe">
+                  <v:stroke joinstyle="miter"/>
+                  <v:path gradientshapeok="t" o:connecttype="rect"/>
+                </v:shapetype>
                 <v:shape id="Text Box 108" o:spid="_x0000_s1110" type="#_x0000_t202" style="position:absolute;left:7000;top:12655;width:8219;height:2857;visibility:visible;mso-wrap-style:square;v-text-anchor:top" o:gfxdata="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" filled="f" stroked="f" strokeweight=".5pt">
                   <v:textbox>
                     <w:txbxContent>
@@ -11922,6 +11947,18 @@
         <w:t>!B80</w:t>
       </w:r>
       <w:proofErr w:type="gramEnd"/>
+    </w:p>
+    <w:p>
+      <w:pPr>
+        <w:pStyle w:val="ListParagraph"/>
+        <w:jc w:val="both"/>
+        <w:rPr>
+          <w:sz w:val="24"/>
+          <w:szCs w:val="24"/>
+        </w:rPr>
+      </w:pPr>
+      <w:bookmarkStart w:id="0" w:name="_GoBack"/>
+      <w:bookmarkEnd w:id="0"/>
     </w:p>
     <w:p>
       <w:pPr>
@@ -15152,7 +15189,7 @@
 </file>
 
 <file path=customXml/itemProps1.xml><?xml version="1.0" encoding="utf-8"?>
-<ds:datastoreItem xmlns:ds="http://schemas.openxmlformats.org/officeDocument/2006/customXml" ds:itemID="{EE8990DC-A709-45B1-972C-41B821F1DA84}">
+<ds:datastoreItem xmlns:ds="http://schemas.openxmlformats.org/officeDocument/2006/customXml" ds:itemID="{9CD362AB-5D40-4A69-9666-0DA703F3B851}">
   <ds:schemaRefs>
     <ds:schemaRef ds:uri="http://schemas.openxmlformats.org/officeDocument/2006/bibliography"/>
   </ds:schemaRefs>

</xml_diff>

<commit_message>
Web visualization part has been updated in the project documentation
</commit_message>
<xml_diff>
--- a/DV Project Proposal.docx
+++ b/DV Project Proposal.docx
@@ -423,7 +423,7 @@
               </wp:anchor>
             </w:drawing>
           </mc:Choice>
-          <mc:Fallback xmlns:w16cid="http://schemas.microsoft.com/office/word/2016/wordml/cid" xmlns:am3d="http://schemas.microsoft.com/office/drawing/2017/model3d" xmlns:aink="http://schemas.microsoft.com/office/drawing/2016/ink" xmlns:cx8="http://schemas.microsoft.com/office/drawing/2016/5/14/chartex" xmlns:cx7="http://schemas.microsoft.com/office/drawing/2016/5/13/chartex" xmlns:cx6="http://schemas.microsoft.com/office/drawing/2016/5/12/chartex" xmlns:cx5="http://schemas.microsoft.com/office/drawing/2016/5/11/chartex" xmlns:cx4="http://schemas.microsoft.com/office/drawing/2016/5/10/chartex" xmlns:cx3="http://schemas.microsoft.com/office/drawing/2016/5/9/chartex" xmlns:cx2="http://schemas.microsoft.com/office/drawing/2015/10/21/chartex">
+          <mc:Fallback xmlns:cx2="http://schemas.microsoft.com/office/drawing/2015/10/21/chartex" xmlns:cx3="http://schemas.microsoft.com/office/drawing/2016/5/9/chartex" xmlns:cx4="http://schemas.microsoft.com/office/drawing/2016/5/10/chartex" xmlns:cx5="http://schemas.microsoft.com/office/drawing/2016/5/11/chartex" xmlns:cx6="http://schemas.microsoft.com/office/drawing/2016/5/12/chartex" xmlns:cx7="http://schemas.microsoft.com/office/drawing/2016/5/13/chartex" xmlns:cx8="http://schemas.microsoft.com/office/drawing/2016/5/14/chartex" xmlns:aink="http://schemas.microsoft.com/office/drawing/2016/ink" xmlns:am3d="http://schemas.microsoft.com/office/drawing/2017/model3d" xmlns:w16cid="http://schemas.microsoft.com/office/word/2016/wordml/cid">
             <w:pict>
               <v:shapetype w14:anchorId="5EB301B1" id="_x0000_t32" coordsize="21600,21600" o:spt="32" o:oned="t" path="m,l21600,21600e" filled="f">
                 <v:path arrowok="t" fillok="f" o:connecttype="none"/>
@@ -496,7 +496,7 @@
               </wp:anchor>
             </w:drawing>
           </mc:Choice>
-          <mc:Fallback xmlns:w16cid="http://schemas.microsoft.com/office/word/2016/wordml/cid" xmlns:am3d="http://schemas.microsoft.com/office/drawing/2017/model3d" xmlns:aink="http://schemas.microsoft.com/office/drawing/2016/ink" xmlns:cx8="http://schemas.microsoft.com/office/drawing/2016/5/14/chartex" xmlns:cx7="http://schemas.microsoft.com/office/drawing/2016/5/13/chartex" xmlns:cx6="http://schemas.microsoft.com/office/drawing/2016/5/12/chartex" xmlns:cx5="http://schemas.microsoft.com/office/drawing/2016/5/11/chartex" xmlns:cx4="http://schemas.microsoft.com/office/drawing/2016/5/10/chartex" xmlns:cx3="http://schemas.microsoft.com/office/drawing/2016/5/9/chartex" xmlns:cx2="http://schemas.microsoft.com/office/drawing/2015/10/21/chartex">
+          <mc:Fallback xmlns:cx2="http://schemas.microsoft.com/office/drawing/2015/10/21/chartex" xmlns:cx3="http://schemas.microsoft.com/office/drawing/2016/5/9/chartex" xmlns:cx4="http://schemas.microsoft.com/office/drawing/2016/5/10/chartex" xmlns:cx5="http://schemas.microsoft.com/office/drawing/2016/5/11/chartex" xmlns:cx6="http://schemas.microsoft.com/office/drawing/2016/5/12/chartex" xmlns:cx7="http://schemas.microsoft.com/office/drawing/2016/5/13/chartex" xmlns:cx8="http://schemas.microsoft.com/office/drawing/2016/5/14/chartex" xmlns:aink="http://schemas.microsoft.com/office/drawing/2016/ink" xmlns:am3d="http://schemas.microsoft.com/office/drawing/2017/model3d" xmlns:w16cid="http://schemas.microsoft.com/office/word/2016/wordml/cid">
             <w:pict>
               <v:shape w14:anchorId="19E3FA0F" id="Straight Arrow Connector 8" o:spid="_x0000_s1026" type="#_x0000_t32" style="position:absolute;margin-left:220.5pt;margin-top:70.85pt;width:0;height:76.5pt;z-index:251664384;visibility:visible;mso-wrap-style:square;mso-wrap-distance-left:9pt;mso-wrap-distance-top:0;mso-wrap-distance-right:9pt;mso-wrap-distance-bottom:0;mso-position-horizontal:absolute;mso-position-horizontal-relative:text;mso-position-vertical:absolute;mso-position-vertical-relative:text" o:gfxdata="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" strokecolor="black [3200]" strokeweight=".5pt">
                 <v:stroke endarrow="block" joinstyle="miter"/>
@@ -1474,7 +1474,7 @@
               </wp:anchor>
             </w:drawing>
           </mc:Choice>
-          <mc:Fallback xmlns:w16cid="http://schemas.microsoft.com/office/word/2016/wordml/cid" xmlns:am3d="http://schemas.microsoft.com/office/drawing/2017/model3d" xmlns:aink="http://schemas.microsoft.com/office/drawing/2016/ink" xmlns:cx8="http://schemas.microsoft.com/office/drawing/2016/5/14/chartex" xmlns:cx7="http://schemas.microsoft.com/office/drawing/2016/5/13/chartex" xmlns:cx6="http://schemas.microsoft.com/office/drawing/2016/5/12/chartex" xmlns:cx5="http://schemas.microsoft.com/office/drawing/2016/5/11/chartex" xmlns:cx4="http://schemas.microsoft.com/office/drawing/2016/5/10/chartex" xmlns:cx3="http://schemas.microsoft.com/office/drawing/2016/5/9/chartex" xmlns:cx2="http://schemas.microsoft.com/office/drawing/2015/10/21/chartex">
+          <mc:Fallback xmlns:cx2="http://schemas.microsoft.com/office/drawing/2015/10/21/chartex" xmlns:cx3="http://schemas.microsoft.com/office/drawing/2016/5/9/chartex" xmlns:cx4="http://schemas.microsoft.com/office/drawing/2016/5/10/chartex" xmlns:cx5="http://schemas.microsoft.com/office/drawing/2016/5/11/chartex" xmlns:cx6="http://schemas.microsoft.com/office/drawing/2016/5/12/chartex" xmlns:cx7="http://schemas.microsoft.com/office/drawing/2016/5/13/chartex" xmlns:cx8="http://schemas.microsoft.com/office/drawing/2016/5/14/chartex" xmlns:aink="http://schemas.microsoft.com/office/drawing/2016/ink" xmlns:am3d="http://schemas.microsoft.com/office/drawing/2017/model3d" xmlns:w16cid="http://schemas.microsoft.com/office/word/2016/wordml/cid">
             <w:pict>
               <v:shapetype w14:anchorId="75CC2909" id="_x0000_t32" coordsize="21600,21600" o:spt="32" o:oned="t" path="m,l21600,21600e" filled="f">
                 <v:path arrowok="t" fillok="f" o:connecttype="none"/>
@@ -1665,7 +1665,7 @@
               </wp:anchor>
             </w:drawing>
           </mc:Choice>
-          <mc:Fallback xmlns:w16cid="http://schemas.microsoft.com/office/word/2016/wordml/cid" xmlns:am3d="http://schemas.microsoft.com/office/drawing/2017/model3d" xmlns:aink="http://schemas.microsoft.com/office/drawing/2016/ink" xmlns:cx8="http://schemas.microsoft.com/office/drawing/2016/5/14/chartex" xmlns:cx7="http://schemas.microsoft.com/office/drawing/2016/5/13/chartex" xmlns:cx6="http://schemas.microsoft.com/office/drawing/2016/5/12/chartex" xmlns:cx5="http://schemas.microsoft.com/office/drawing/2016/5/11/chartex" xmlns:cx4="http://schemas.microsoft.com/office/drawing/2016/5/10/chartex" xmlns:cx3="http://schemas.microsoft.com/office/drawing/2016/5/9/chartex" xmlns:cx2="http://schemas.microsoft.com/office/drawing/2015/10/21/chartex">
+          <mc:Fallback xmlns:cx2="http://schemas.microsoft.com/office/drawing/2015/10/21/chartex" xmlns:cx3="http://schemas.microsoft.com/office/drawing/2016/5/9/chartex" xmlns:cx4="http://schemas.microsoft.com/office/drawing/2016/5/10/chartex" xmlns:cx5="http://schemas.microsoft.com/office/drawing/2016/5/11/chartex" xmlns:cx6="http://schemas.microsoft.com/office/drawing/2016/5/12/chartex" xmlns:cx7="http://schemas.microsoft.com/office/drawing/2016/5/13/chartex" xmlns:cx8="http://schemas.microsoft.com/office/drawing/2016/5/14/chartex" xmlns:aink="http://schemas.microsoft.com/office/drawing/2016/ink" xmlns:am3d="http://schemas.microsoft.com/office/drawing/2017/model3d" xmlns:w16cid="http://schemas.microsoft.com/office/word/2016/wordml/cid">
             <w:pict>
               <v:shape w14:anchorId="342940D6" id="Straight Arrow Connector 23" o:spid="_x0000_s1026" type="#_x0000_t32" style="position:absolute;margin-left:239.25pt;margin-top:18.15pt;width:108.75pt;height:76.5pt;flip:x;z-index:251694080;visibility:visible;mso-wrap-style:square;mso-width-percent:0;mso-height-percent:0;mso-wrap-distance-left:9pt;mso-wrap-distance-top:0;mso-wrap-distance-right:9pt;mso-wrap-distance-bottom:0;mso-position-horizontal:absolute;mso-position-horizontal-relative:margin;mso-position-vertical:absolute;mso-position-vertical-relative:text;mso-width-percent:0;mso-height-percent:0;mso-width-relative:margin;mso-height-relative:margin" o:gfxdata="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" strokecolor="black [3200]" strokeweight=".5pt">
                 <v:stroke endarrow="block" joinstyle="miter"/>
@@ -1741,7 +1741,7 @@
               </wp:anchor>
             </w:drawing>
           </mc:Choice>
-          <mc:Fallback xmlns:w16cid="http://schemas.microsoft.com/office/word/2016/wordml/cid" xmlns:am3d="http://schemas.microsoft.com/office/drawing/2017/model3d" xmlns:aink="http://schemas.microsoft.com/office/drawing/2016/ink" xmlns:cx8="http://schemas.microsoft.com/office/drawing/2016/5/14/chartex" xmlns:cx7="http://schemas.microsoft.com/office/drawing/2016/5/13/chartex" xmlns:cx6="http://schemas.microsoft.com/office/drawing/2016/5/12/chartex" xmlns:cx5="http://schemas.microsoft.com/office/drawing/2016/5/11/chartex" xmlns:cx4="http://schemas.microsoft.com/office/drawing/2016/5/10/chartex" xmlns:cx3="http://schemas.microsoft.com/office/drawing/2016/5/9/chartex" xmlns:cx2="http://schemas.microsoft.com/office/drawing/2015/10/21/chartex">
+          <mc:Fallback xmlns:cx2="http://schemas.microsoft.com/office/drawing/2015/10/21/chartex" xmlns:cx3="http://schemas.microsoft.com/office/drawing/2016/5/9/chartex" xmlns:cx4="http://schemas.microsoft.com/office/drawing/2016/5/10/chartex" xmlns:cx5="http://schemas.microsoft.com/office/drawing/2016/5/11/chartex" xmlns:cx6="http://schemas.microsoft.com/office/drawing/2016/5/12/chartex" xmlns:cx7="http://schemas.microsoft.com/office/drawing/2016/5/13/chartex" xmlns:cx8="http://schemas.microsoft.com/office/drawing/2016/5/14/chartex" xmlns:aink="http://schemas.microsoft.com/office/drawing/2016/ink" xmlns:am3d="http://schemas.microsoft.com/office/drawing/2017/model3d" xmlns:w16cid="http://schemas.microsoft.com/office/word/2016/wordml/cid">
             <w:pict>
               <v:shape w14:anchorId="3E6F253D" id="Straight Arrow Connector 5" o:spid="_x0000_s1026" type="#_x0000_t32" style="position:absolute;margin-left:132pt;margin-top:17.4pt;width:102pt;height:77.25pt;z-index:251672576;visibility:visible;mso-wrap-style:square;mso-width-percent:0;mso-height-percent:0;mso-wrap-distance-left:9pt;mso-wrap-distance-top:0;mso-wrap-distance-right:9pt;mso-wrap-distance-bottom:0;mso-position-horizontal:absolute;mso-position-horizontal-relative:margin;mso-position-vertical:absolute;mso-position-vertical-relative:text;mso-width-percent:0;mso-height-percent:0;mso-width-relative:margin;mso-height-relative:margin" o:gfxdata="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" strokecolor="black [3200]" strokeweight=".5pt">
                 <v:stroke endarrow="block" joinstyle="miter"/>
@@ -1945,7 +1945,7 @@
               </wp:anchor>
             </w:drawing>
           </mc:Choice>
-          <mc:Fallback xmlns:w16cid="http://schemas.microsoft.com/office/word/2016/wordml/cid" xmlns:am3d="http://schemas.microsoft.com/office/drawing/2017/model3d" xmlns:aink="http://schemas.microsoft.com/office/drawing/2016/ink" xmlns:cx8="http://schemas.microsoft.com/office/drawing/2016/5/14/chartex" xmlns:cx7="http://schemas.microsoft.com/office/drawing/2016/5/13/chartex" xmlns:cx6="http://schemas.microsoft.com/office/drawing/2016/5/12/chartex" xmlns:cx5="http://schemas.microsoft.com/office/drawing/2016/5/11/chartex" xmlns:cx4="http://schemas.microsoft.com/office/drawing/2016/5/10/chartex" xmlns:cx3="http://schemas.microsoft.com/office/drawing/2016/5/9/chartex" xmlns:cx2="http://schemas.microsoft.com/office/drawing/2015/10/21/chartex">
+          <mc:Fallback xmlns:cx2="http://schemas.microsoft.com/office/drawing/2015/10/21/chartex" xmlns:cx3="http://schemas.microsoft.com/office/drawing/2016/5/9/chartex" xmlns:cx4="http://schemas.microsoft.com/office/drawing/2016/5/10/chartex" xmlns:cx5="http://schemas.microsoft.com/office/drawing/2016/5/11/chartex" xmlns:cx6="http://schemas.microsoft.com/office/drawing/2016/5/12/chartex" xmlns:cx7="http://schemas.microsoft.com/office/drawing/2016/5/13/chartex" xmlns:cx8="http://schemas.microsoft.com/office/drawing/2016/5/14/chartex" xmlns:aink="http://schemas.microsoft.com/office/drawing/2016/ink" xmlns:am3d="http://schemas.microsoft.com/office/drawing/2017/model3d" xmlns:w16cid="http://schemas.microsoft.com/office/word/2016/wordml/cid">
             <w:pict>
               <v:shapetype w14:anchorId="566C2E04" id="_x0000_t34" coordsize="21600,21600" o:spt="34" o:oned="t" adj="10800" path="m,l@0,0@0,21600,21600,21600e" filled="f">
                 <v:stroke joinstyle="miter"/>
@@ -2036,7 +2036,7 @@
               </wp:anchor>
             </w:drawing>
           </mc:Choice>
-          <mc:Fallback xmlns:w16cid="http://schemas.microsoft.com/office/word/2016/wordml/cid" xmlns:am3d="http://schemas.microsoft.com/office/drawing/2017/model3d" xmlns:aink="http://schemas.microsoft.com/office/drawing/2016/ink" xmlns:cx8="http://schemas.microsoft.com/office/drawing/2016/5/14/chartex" xmlns:cx7="http://schemas.microsoft.com/office/drawing/2016/5/13/chartex" xmlns:cx6="http://schemas.microsoft.com/office/drawing/2016/5/12/chartex" xmlns:cx5="http://schemas.microsoft.com/office/drawing/2016/5/11/chartex" xmlns:cx4="http://schemas.microsoft.com/office/drawing/2016/5/10/chartex" xmlns:cx3="http://schemas.microsoft.com/office/drawing/2016/5/9/chartex" xmlns:cx2="http://schemas.microsoft.com/office/drawing/2015/10/21/chartex">
+          <mc:Fallback xmlns:cx2="http://schemas.microsoft.com/office/drawing/2015/10/21/chartex" xmlns:cx3="http://schemas.microsoft.com/office/drawing/2016/5/9/chartex" xmlns:cx4="http://schemas.microsoft.com/office/drawing/2016/5/10/chartex" xmlns:cx5="http://schemas.microsoft.com/office/drawing/2016/5/11/chartex" xmlns:cx6="http://schemas.microsoft.com/office/drawing/2016/5/12/chartex" xmlns:cx7="http://schemas.microsoft.com/office/drawing/2016/5/13/chartex" xmlns:cx8="http://schemas.microsoft.com/office/drawing/2016/5/14/chartex" xmlns:aink="http://schemas.microsoft.com/office/drawing/2016/ink" xmlns:am3d="http://schemas.microsoft.com/office/drawing/2017/model3d" xmlns:w16cid="http://schemas.microsoft.com/office/word/2016/wordml/cid">
             <w:pict>
               <v:shape w14:anchorId="7CB0EF92" id="Elbow Connector 24" o:spid="_x0000_s1026" type="#_x0000_t34" style="position:absolute;margin-left:301.5pt;margin-top:19.65pt;width:96pt;height:105.75pt;z-index:251696128;visibility:visible;mso-wrap-style:square;mso-width-percent:0;mso-height-percent:0;mso-wrap-distance-left:9pt;mso-wrap-distance-top:0;mso-wrap-distance-right:9pt;mso-wrap-distance-bottom:0;mso-position-horizontal:absolute;mso-position-horizontal-relative:margin;mso-position-vertical:absolute;mso-position-vertical-relative:text;mso-width-percent:0;mso-height-percent:0;mso-width-relative:margin;mso-height-relative:margin" o:gfxdata="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" adj="21623" strokecolor="black [3213]" strokeweight=".5pt">
                 <v:stroke endarrow="block"/>
@@ -3346,15 +3346,7 @@
           <w:sz w:val="24"/>
           <w:szCs w:val="24"/>
         </w:rPr>
-        <w:t>Visualization through W</w:t>
-      </w:r>
-      <w:r>
-        <w:rPr>
-          <w:b/>
-          <w:sz w:val="24"/>
-          <w:szCs w:val="24"/>
-        </w:rPr>
-        <w:t>eb :</w:t>
+        <w:t>Visualization through web using JavaScript:</w:t>
       </w:r>
     </w:p>
     <w:p>
@@ -3378,14 +3370,7 @@
           <w:sz w:val="24"/>
           <w:szCs w:val="24"/>
         </w:rPr>
-        <w:t>We are</w:t>
-      </w:r>
-      <w:r>
-        <w:rPr>
-          <w:sz w:val="24"/>
-          <w:szCs w:val="24"/>
-        </w:rPr>
-        <w:t xml:space="preserve"> also visualizing the data through web by using JavaScript.</w:t>
+        <w:t>We are also visualizing the cleaned data which is coming from different websites through web by using JavaScript. We were using line chart to visualize the data.</w:t>
       </w:r>
     </w:p>
     <w:p>
@@ -3409,19 +3394,681 @@
           <w:sz w:val="24"/>
           <w:szCs w:val="24"/>
         </w:rPr>
-        <w:t>We are visualizing line chart for the excel data in the web.</w:t>
-      </w:r>
-    </w:p>
-    <w:p>
-      <w:pPr>
+        <w:t>To accomplish this task, we have used PapaParse and C3 libraries. Both are explained briefly below.</w:t>
+      </w:r>
+    </w:p>
+    <w:p>
+      <w:pPr>
+        <w:pStyle w:val="ListParagraph"/>
+        <w:numPr>
+          <w:ilvl w:val="0"/>
+          <w:numId w:val="25"/>
+        </w:numPr>
         <w:tabs>
           <w:tab w:val="left" w:pos="6945"/>
         </w:tabs>
-        <w:rPr>
-          <w:sz w:val="24"/>
-          <w:szCs w:val="24"/>
-        </w:rPr>
-      </w:pPr>
+        <w:jc w:val="both"/>
+        <w:rPr>
+          <w:sz w:val="24"/>
+          <w:szCs w:val="24"/>
+        </w:rPr>
+      </w:pPr>
+      <w:r>
+        <w:rPr>
+          <w:b/>
+          <w:sz w:val="24"/>
+          <w:szCs w:val="24"/>
+        </w:rPr>
+        <w:lastRenderedPageBreak/>
+        <w:t>PapaParse:</w:t>
+      </w:r>
+      <w:r>
+        <w:rPr>
+          <w:sz w:val="24"/>
+          <w:szCs w:val="24"/>
+        </w:rPr>
+        <w:t xml:space="preserve"> PapaParse library is a f</w:t>
+      </w:r>
+      <w:r>
+        <w:rPr>
+          <w:sz w:val="24"/>
+          <w:szCs w:val="24"/>
+        </w:rPr>
+        <w:t>ast and powerful CSV parser for the browser that supports web workers and streaming large files.</w:t>
+      </w:r>
+      <w:r>
+        <w:rPr>
+          <w:sz w:val="24"/>
+          <w:szCs w:val="24"/>
+        </w:rPr>
+        <w:t xml:space="preserve"> It is e</w:t>
+      </w:r>
+      <w:r>
+        <w:rPr>
+          <w:sz w:val="24"/>
+          <w:szCs w:val="24"/>
+        </w:rPr>
+        <w:t>asy to use</w:t>
+      </w:r>
+      <w:r>
+        <w:rPr>
+          <w:sz w:val="24"/>
+          <w:szCs w:val="24"/>
+        </w:rPr>
+        <w:t xml:space="preserve"> and parse CSV files directly to local or over the network. We have used this library to extract the source data which is in excel and stores in the form of arrays. </w:t>
+      </w:r>
+    </w:p>
+    <w:p>
+      <w:pPr>
+        <w:pStyle w:val="ListParagraph"/>
+        <w:numPr>
+          <w:ilvl w:val="0"/>
+          <w:numId w:val="25"/>
+        </w:numPr>
+        <w:tabs>
+          <w:tab w:val="left" w:pos="6945"/>
+        </w:tabs>
+        <w:jc w:val="both"/>
+        <w:rPr>
+          <w:sz w:val="24"/>
+          <w:szCs w:val="24"/>
+        </w:rPr>
+      </w:pPr>
+      <w:r>
+        <w:rPr>
+          <w:b/>
+          <w:sz w:val="24"/>
+          <w:szCs w:val="24"/>
+        </w:rPr>
+        <w:t>C3:</w:t>
+      </w:r>
+      <w:r>
+        <w:rPr>
+          <w:sz w:val="24"/>
+          <w:szCs w:val="24"/>
+        </w:rPr>
+        <w:t xml:space="preserve"> C3 is a JavaScript library which builds on top of D3. It’s a great and simple tool to make a chart in just a few minutes. C3 makes it easy to generate D3-based charts by wrapping the code required to construct the entire chart. We don't need to write D3 code any more. </w:t>
+      </w:r>
+    </w:p>
+    <w:p>
+      <w:pPr>
+        <w:pStyle w:val="ListParagraph"/>
+        <w:tabs>
+          <w:tab w:val="left" w:pos="6945"/>
+        </w:tabs>
+        <w:ind w:left="2610"/>
+        <w:jc w:val="both"/>
+        <w:rPr>
+          <w:sz w:val="24"/>
+          <w:szCs w:val="24"/>
+        </w:rPr>
+      </w:pPr>
+    </w:p>
+    <w:p>
+      <w:pPr>
+        <w:pStyle w:val="ListParagraph"/>
+        <w:numPr>
+          <w:ilvl w:val="0"/>
+          <w:numId w:val="18"/>
+        </w:numPr>
+        <w:tabs>
+          <w:tab w:val="left" w:pos="6945"/>
+        </w:tabs>
+        <w:jc w:val="both"/>
+        <w:rPr>
+          <w:sz w:val="24"/>
+          <w:szCs w:val="24"/>
+        </w:rPr>
+      </w:pPr>
+      <w:r>
+        <w:rPr>
+          <w:sz w:val="24"/>
+          <w:szCs w:val="24"/>
+        </w:rPr>
+        <w:t xml:space="preserve">With the help of these two libraries, we are visualizing below mentioned crypto currencies and stock prices through line chart. </w:t>
+      </w:r>
+    </w:p>
+    <w:p>
+      <w:pPr>
+        <w:pStyle w:val="ListParagraph"/>
+        <w:numPr>
+          <w:ilvl w:val="0"/>
+          <w:numId w:val="27"/>
+        </w:numPr>
+        <w:tabs>
+          <w:tab w:val="left" w:pos="6945"/>
+        </w:tabs>
+        <w:jc w:val="both"/>
+        <w:rPr>
+          <w:sz w:val="24"/>
+          <w:szCs w:val="24"/>
+        </w:rPr>
+      </w:pPr>
+      <w:r>
+        <w:rPr>
+          <w:sz w:val="24"/>
+          <w:szCs w:val="24"/>
+        </w:rPr>
+        <w:t>Bitcoin</w:t>
+      </w:r>
+    </w:p>
+    <w:p>
+      <w:pPr>
+        <w:pStyle w:val="ListParagraph"/>
+        <w:numPr>
+          <w:ilvl w:val="0"/>
+          <w:numId w:val="27"/>
+        </w:numPr>
+        <w:tabs>
+          <w:tab w:val="left" w:pos="6945"/>
+        </w:tabs>
+        <w:jc w:val="both"/>
+        <w:rPr>
+          <w:sz w:val="24"/>
+          <w:szCs w:val="24"/>
+        </w:rPr>
+      </w:pPr>
+      <w:proofErr w:type="spellStart"/>
+      <w:r>
+        <w:rPr>
+          <w:sz w:val="24"/>
+          <w:szCs w:val="24"/>
+        </w:rPr>
+        <w:t>Ethereum</w:t>
+      </w:r>
+      <w:proofErr w:type="spellEnd"/>
+    </w:p>
+    <w:p>
+      <w:pPr>
+        <w:pStyle w:val="ListParagraph"/>
+        <w:numPr>
+          <w:ilvl w:val="0"/>
+          <w:numId w:val="27"/>
+        </w:numPr>
+        <w:tabs>
+          <w:tab w:val="left" w:pos="6945"/>
+        </w:tabs>
+        <w:jc w:val="both"/>
+        <w:rPr>
+          <w:sz w:val="24"/>
+          <w:szCs w:val="24"/>
+        </w:rPr>
+      </w:pPr>
+      <w:r>
+        <w:rPr>
+          <w:sz w:val="24"/>
+          <w:szCs w:val="24"/>
+        </w:rPr>
+        <w:t>XRP</w:t>
+      </w:r>
+    </w:p>
+    <w:p>
+      <w:pPr>
+        <w:pStyle w:val="ListParagraph"/>
+        <w:numPr>
+          <w:ilvl w:val="0"/>
+          <w:numId w:val="27"/>
+        </w:numPr>
+        <w:tabs>
+          <w:tab w:val="left" w:pos="6945"/>
+        </w:tabs>
+        <w:jc w:val="both"/>
+        <w:rPr>
+          <w:sz w:val="24"/>
+          <w:szCs w:val="24"/>
+        </w:rPr>
+      </w:pPr>
+      <w:r>
+        <w:rPr>
+          <w:sz w:val="24"/>
+          <w:szCs w:val="24"/>
+        </w:rPr>
+        <w:t>Tether</w:t>
+      </w:r>
+    </w:p>
+    <w:p>
+      <w:pPr>
+        <w:pStyle w:val="ListParagraph"/>
+        <w:numPr>
+          <w:ilvl w:val="0"/>
+          <w:numId w:val="27"/>
+        </w:numPr>
+        <w:tabs>
+          <w:tab w:val="left" w:pos="6945"/>
+        </w:tabs>
+        <w:jc w:val="both"/>
+        <w:rPr>
+          <w:sz w:val="24"/>
+          <w:szCs w:val="24"/>
+        </w:rPr>
+      </w:pPr>
+      <w:proofErr w:type="spellStart"/>
+      <w:r>
+        <w:rPr>
+          <w:sz w:val="24"/>
+          <w:szCs w:val="24"/>
+        </w:rPr>
+        <w:t>Chainlink</w:t>
+      </w:r>
+      <w:proofErr w:type="spellEnd"/>
+    </w:p>
+    <w:p>
+      <w:pPr>
+        <w:pStyle w:val="ListParagraph"/>
+        <w:numPr>
+          <w:ilvl w:val="0"/>
+          <w:numId w:val="27"/>
+        </w:numPr>
+        <w:tabs>
+          <w:tab w:val="left" w:pos="6945"/>
+        </w:tabs>
+        <w:jc w:val="both"/>
+        <w:rPr>
+          <w:sz w:val="24"/>
+          <w:szCs w:val="24"/>
+        </w:rPr>
+      </w:pPr>
+      <w:proofErr w:type="spellStart"/>
+      <w:r>
+        <w:rPr>
+          <w:sz w:val="24"/>
+          <w:szCs w:val="24"/>
+        </w:rPr>
+        <w:t>Litecoin</w:t>
+      </w:r>
+      <w:proofErr w:type="spellEnd"/>
+    </w:p>
+    <w:p>
+      <w:pPr>
+        <w:pStyle w:val="ListParagraph"/>
+        <w:numPr>
+          <w:ilvl w:val="0"/>
+          <w:numId w:val="27"/>
+        </w:numPr>
+        <w:tabs>
+          <w:tab w:val="left" w:pos="6945"/>
+        </w:tabs>
+        <w:jc w:val="both"/>
+        <w:rPr>
+          <w:sz w:val="24"/>
+          <w:szCs w:val="24"/>
+        </w:rPr>
+      </w:pPr>
+      <w:r>
+        <w:rPr>
+          <w:sz w:val="24"/>
+          <w:szCs w:val="24"/>
+        </w:rPr>
+        <w:t>Bitcoin Cash</w:t>
+      </w:r>
+    </w:p>
+    <w:p>
+      <w:pPr>
+        <w:pStyle w:val="ListParagraph"/>
+        <w:numPr>
+          <w:ilvl w:val="0"/>
+          <w:numId w:val="27"/>
+        </w:numPr>
+        <w:tabs>
+          <w:tab w:val="left" w:pos="6945"/>
+        </w:tabs>
+        <w:jc w:val="both"/>
+        <w:rPr>
+          <w:sz w:val="24"/>
+          <w:szCs w:val="24"/>
+        </w:rPr>
+      </w:pPr>
+      <w:proofErr w:type="spellStart"/>
+      <w:r>
+        <w:rPr>
+          <w:sz w:val="24"/>
+          <w:szCs w:val="24"/>
+        </w:rPr>
+        <w:t>Polkadot</w:t>
+      </w:r>
+      <w:proofErr w:type="spellEnd"/>
+    </w:p>
+    <w:p>
+      <w:pPr>
+        <w:pStyle w:val="ListParagraph"/>
+        <w:numPr>
+          <w:ilvl w:val="0"/>
+          <w:numId w:val="27"/>
+        </w:numPr>
+        <w:tabs>
+          <w:tab w:val="left" w:pos="6945"/>
+        </w:tabs>
+        <w:jc w:val="both"/>
+        <w:rPr>
+          <w:sz w:val="24"/>
+          <w:szCs w:val="24"/>
+        </w:rPr>
+      </w:pPr>
+      <w:proofErr w:type="spellStart"/>
+      <w:r>
+        <w:rPr>
+          <w:sz w:val="24"/>
+          <w:szCs w:val="24"/>
+        </w:rPr>
+        <w:t>Binance</w:t>
+      </w:r>
+      <w:proofErr w:type="spellEnd"/>
+      <w:r>
+        <w:rPr>
+          <w:sz w:val="24"/>
+          <w:szCs w:val="24"/>
+        </w:rPr>
+        <w:t xml:space="preserve"> Coin</w:t>
+      </w:r>
+    </w:p>
+    <w:p>
+      <w:pPr>
+        <w:pStyle w:val="ListParagraph"/>
+        <w:numPr>
+          <w:ilvl w:val="0"/>
+          <w:numId w:val="27"/>
+        </w:numPr>
+        <w:tabs>
+          <w:tab w:val="left" w:pos="6945"/>
+        </w:tabs>
+        <w:jc w:val="both"/>
+        <w:rPr>
+          <w:sz w:val="24"/>
+          <w:szCs w:val="24"/>
+        </w:rPr>
+      </w:pPr>
+      <w:proofErr w:type="spellStart"/>
+      <w:r>
+        <w:rPr>
+          <w:sz w:val="24"/>
+          <w:szCs w:val="24"/>
+        </w:rPr>
+        <w:t>Cardano</w:t>
+      </w:r>
+      <w:proofErr w:type="spellEnd"/>
+    </w:p>
+    <w:p>
+      <w:pPr>
+        <w:pStyle w:val="ListParagraph"/>
+        <w:numPr>
+          <w:ilvl w:val="0"/>
+          <w:numId w:val="27"/>
+        </w:numPr>
+        <w:tabs>
+          <w:tab w:val="left" w:pos="6945"/>
+        </w:tabs>
+        <w:jc w:val="both"/>
+        <w:rPr>
+          <w:sz w:val="24"/>
+          <w:szCs w:val="24"/>
+        </w:rPr>
+      </w:pPr>
+      <w:r>
+        <w:rPr>
+          <w:sz w:val="24"/>
+          <w:szCs w:val="24"/>
+        </w:rPr>
+        <w:t>DOW</w:t>
+      </w:r>
+    </w:p>
+    <w:p>
+      <w:pPr>
+        <w:pStyle w:val="ListParagraph"/>
+        <w:numPr>
+          <w:ilvl w:val="0"/>
+          <w:numId w:val="27"/>
+        </w:numPr>
+        <w:tabs>
+          <w:tab w:val="left" w:pos="6945"/>
+        </w:tabs>
+        <w:jc w:val="both"/>
+        <w:rPr>
+          <w:sz w:val="24"/>
+          <w:szCs w:val="24"/>
+        </w:rPr>
+      </w:pPr>
+      <w:r>
+        <w:rPr>
+          <w:sz w:val="24"/>
+          <w:szCs w:val="24"/>
+        </w:rPr>
+        <w:t>Bitcoin-2</w:t>
+      </w:r>
+    </w:p>
+    <w:p>
+      <w:pPr>
+        <w:pStyle w:val="ListParagraph"/>
+        <w:numPr>
+          <w:ilvl w:val="0"/>
+          <w:numId w:val="27"/>
+        </w:numPr>
+        <w:tabs>
+          <w:tab w:val="left" w:pos="6945"/>
+        </w:tabs>
+        <w:jc w:val="both"/>
+        <w:rPr>
+          <w:sz w:val="24"/>
+          <w:szCs w:val="24"/>
+        </w:rPr>
+      </w:pPr>
+      <w:r>
+        <w:rPr>
+          <w:sz w:val="24"/>
+          <w:szCs w:val="24"/>
+        </w:rPr>
+        <w:t>Bitcoin-3</w:t>
+      </w:r>
+    </w:p>
+    <w:p>
+      <w:pPr>
+        <w:pStyle w:val="ListParagraph"/>
+        <w:tabs>
+          <w:tab w:val="left" w:pos="6945"/>
+        </w:tabs>
+        <w:ind w:left="2610"/>
+        <w:jc w:val="both"/>
+        <w:rPr>
+          <w:sz w:val="24"/>
+          <w:szCs w:val="24"/>
+        </w:rPr>
+      </w:pPr>
+    </w:p>
+    <w:p>
+      <w:pPr>
+        <w:pStyle w:val="ListParagraph"/>
+        <w:numPr>
+          <w:ilvl w:val="0"/>
+          <w:numId w:val="18"/>
+        </w:numPr>
+        <w:tabs>
+          <w:tab w:val="left" w:pos="6945"/>
+        </w:tabs>
+        <w:jc w:val="both"/>
+        <w:rPr>
+          <w:sz w:val="24"/>
+          <w:szCs w:val="24"/>
+        </w:rPr>
+      </w:pPr>
+      <w:r>
+        <w:rPr>
+          <w:sz w:val="24"/>
+          <w:szCs w:val="24"/>
+        </w:rPr>
+        <w:t>In the line chart, Time will be in X-axis and all the above mentioned crypto currencies and stock prices will be in Y-axis.</w:t>
+      </w:r>
+    </w:p>
+    <w:p>
+      <w:pPr>
+        <w:pStyle w:val="ListParagraph"/>
+        <w:numPr>
+          <w:ilvl w:val="0"/>
+          <w:numId w:val="18"/>
+        </w:numPr>
+        <w:tabs>
+          <w:tab w:val="left" w:pos="6945"/>
+        </w:tabs>
+        <w:jc w:val="both"/>
+        <w:rPr>
+          <w:sz w:val="24"/>
+          <w:szCs w:val="24"/>
+        </w:rPr>
+      </w:pPr>
+      <w:r>
+        <w:rPr>
+          <w:sz w:val="24"/>
+          <w:szCs w:val="24"/>
+        </w:rPr>
+        <w:t>To initialize the program a SimpleHTTPServer environment is required and it can be achieved by using the following command in the root directory.</w:t>
+      </w:r>
+    </w:p>
+    <w:p>
+      <w:pPr>
+        <w:pStyle w:val="ListParagraph"/>
+        <w:numPr>
+          <w:ilvl w:val="0"/>
+          <w:numId w:val="26"/>
+        </w:numPr>
+        <w:tabs>
+          <w:tab w:val="left" w:pos="6945"/>
+        </w:tabs>
+        <w:jc w:val="both"/>
+        <w:rPr>
+          <w:sz w:val="24"/>
+          <w:szCs w:val="24"/>
+        </w:rPr>
+      </w:pPr>
+      <w:r>
+        <w:rPr>
+          <w:b/>
+          <w:sz w:val="24"/>
+          <w:szCs w:val="24"/>
+        </w:rPr>
+        <w:t>Command</w:t>
+      </w:r>
+      <w:r>
+        <w:rPr>
+          <w:sz w:val="24"/>
+          <w:szCs w:val="24"/>
+        </w:rPr>
+        <w:t>: python -m SimpleHTTPServer</w:t>
+      </w:r>
+      <w:r>
+        <w:rPr>
+          <w:sz w:val="24"/>
+          <w:szCs w:val="24"/>
+        </w:rPr>
+        <w:t xml:space="preserve"> </w:t>
+      </w:r>
+    </w:p>
+    <w:p>
+      <w:pPr>
+        <w:pStyle w:val="ListParagraph"/>
+        <w:tabs>
+          <w:tab w:val="left" w:pos="6945"/>
+        </w:tabs>
+        <w:ind w:left="1890"/>
+        <w:jc w:val="both"/>
+        <w:rPr>
+          <w:sz w:val="24"/>
+          <w:szCs w:val="24"/>
+        </w:rPr>
+      </w:pPr>
+      <w:r>
+        <w:rPr>
+          <w:sz w:val="24"/>
+          <w:szCs w:val="24"/>
+        </w:rPr>
+        <w:t xml:space="preserve">The </w:t>
+      </w:r>
+      <w:r>
+        <w:rPr>
+          <w:sz w:val="24"/>
+          <w:szCs w:val="24"/>
+        </w:rPr>
+        <w:t>SimpleHTTPServer</w:t>
+      </w:r>
+      <w:r>
+        <w:rPr>
+          <w:sz w:val="24"/>
+          <w:szCs w:val="24"/>
+        </w:rPr>
+        <w:t xml:space="preserve"> directly maps the directory structure to the HTTP requests.</w:t>
+      </w:r>
+    </w:p>
+    <w:p>
+      <w:pPr>
+        <w:tabs>
+          <w:tab w:val="left" w:pos="6945"/>
+        </w:tabs>
+        <w:ind w:left="720"/>
+        <w:jc w:val="both"/>
+        <w:rPr>
+          <w:sz w:val="24"/>
+          <w:szCs w:val="24"/>
+        </w:rPr>
+      </w:pPr>
+      <w:r>
+        <w:rPr>
+          <w:noProof/>
+        </w:rPr>
+        <w:lastRenderedPageBreak/>
+        <w:drawing>
+          <wp:inline distT="0" distB="0" distL="0" distR="0" wp14:anchorId="776FB168" wp14:editId="12F5DE7E">
+            <wp:extent cx="5943600" cy="3345815"/>
+            <wp:effectExtent l="0" t="0" r="0" b="6985"/>
+            <wp:docPr id="104" name="Picture 104"/>
+            <wp:cNvGraphicFramePr>
+              <a:graphicFrameLocks xmlns:a="http://schemas.openxmlformats.org/drawingml/2006/main" noChangeAspect="1"/>
+            </wp:cNvGraphicFramePr>
+            <a:graphic xmlns:a="http://schemas.openxmlformats.org/drawingml/2006/main">
+              <a:graphicData uri="http://schemas.openxmlformats.org/drawingml/2006/picture">
+                <pic:pic xmlns:pic="http://schemas.openxmlformats.org/drawingml/2006/picture">
+                  <pic:nvPicPr>
+                    <pic:cNvPr id="1" name=""/>
+                    <pic:cNvPicPr/>
+                  </pic:nvPicPr>
+                  <pic:blipFill>
+                    <a:blip r:embed="rId6"/>
+                    <a:stretch>
+                      <a:fillRect/>
+                    </a:stretch>
+                  </pic:blipFill>
+                  <pic:spPr>
+                    <a:xfrm>
+                      <a:off x="0" y="0"/>
+                      <a:ext cx="5943600" cy="3345815"/>
+                    </a:xfrm>
+                    <a:prstGeom prst="rect">
+                      <a:avLst/>
+                    </a:prstGeom>
+                  </pic:spPr>
+                </pic:pic>
+              </a:graphicData>
+            </a:graphic>
+          </wp:inline>
+        </w:drawing>
+      </w:r>
+    </w:p>
+    <w:p>
+      <w:pPr>
+        <w:jc w:val="center"/>
+      </w:pPr>
+      <w:r>
+        <w:t>Fig: Screen shot of Web Visualization</w:t>
+      </w:r>
+    </w:p>
+    <w:p>
+      <w:pPr>
+        <w:tabs>
+          <w:tab w:val="left" w:pos="6945"/>
+        </w:tabs>
+        <w:rPr>
+          <w:sz w:val="24"/>
+          <w:szCs w:val="24"/>
+        </w:rPr>
+      </w:pPr>
+      <w:bookmarkStart w:id="0" w:name="_GoBack"/>
+      <w:bookmarkEnd w:id="0"/>
     </w:p>
     <w:p>
       <w:pPr>
@@ -3476,7 +4123,6 @@
                 <w:sz w:val="24"/>
                 <w:szCs w:val="24"/>
               </w:rPr>
-              <w:lastRenderedPageBreak/>
               <w:t>Task Name</w:t>
             </w:r>
           </w:p>
@@ -3558,7 +4204,7 @@
                 <w:sz w:val="24"/>
                 <w:szCs w:val="24"/>
               </w:rPr>
-              <w:t xml:space="preserve">eepak Malempati, </w:t>
+              <w:t xml:space="preserve">eepak </w:t>
             </w:r>
             <w:proofErr w:type="spellStart"/>
             <w:r>
@@ -3566,6 +4212,22 @@
                 <w:sz w:val="24"/>
                 <w:szCs w:val="24"/>
               </w:rPr>
+              <w:t>Malempati</w:t>
+            </w:r>
+            <w:proofErr w:type="spellEnd"/>
+            <w:r>
+              <w:rPr>
+                <w:sz w:val="24"/>
+                <w:szCs w:val="24"/>
+              </w:rPr>
+              <w:t xml:space="preserve">, </w:t>
+            </w:r>
+            <w:proofErr w:type="spellStart"/>
+            <w:r>
+              <w:rPr>
+                <w:sz w:val="24"/>
+                <w:szCs w:val="24"/>
+              </w:rPr>
               <w:t>Pavan</w:t>
             </w:r>
             <w:proofErr w:type="spellEnd"/>
@@ -3574,55 +4236,7 @@
                 <w:sz w:val="24"/>
                 <w:szCs w:val="24"/>
               </w:rPr>
-              <w:t xml:space="preserve"> Sai kumar</w:t>
-            </w:r>
-          </w:p>
-        </w:tc>
-      </w:tr>
-      <w:tr>
-        <w:tc>
-          <w:tcPr>
-            <w:tcW w:w="4675" w:type="dxa"/>
-          </w:tcPr>
-          <w:p>
-            <w:pPr>
-              <w:tabs>
-                <w:tab w:val="left" w:pos="6945"/>
-              </w:tabs>
-              <w:rPr>
-                <w:sz w:val="24"/>
-                <w:szCs w:val="24"/>
-              </w:rPr>
-            </w:pPr>
-            <w:r>
-              <w:rPr>
-                <w:sz w:val="24"/>
-                <w:szCs w:val="24"/>
-              </w:rPr>
-              <w:t>Predictive Analytics</w:t>
-            </w:r>
-          </w:p>
-        </w:tc>
-        <w:tc>
-          <w:tcPr>
-            <w:tcW w:w="4675" w:type="dxa"/>
-          </w:tcPr>
-          <w:p>
-            <w:pPr>
-              <w:tabs>
-                <w:tab w:val="left" w:pos="6945"/>
-              </w:tabs>
-              <w:rPr>
-                <w:sz w:val="24"/>
-                <w:szCs w:val="24"/>
-              </w:rPr>
-            </w:pPr>
-            <w:r>
-              <w:rPr>
-                <w:sz w:val="24"/>
-                <w:szCs w:val="24"/>
-              </w:rPr>
-              <w:t xml:space="preserve">Pranay </w:t>
+              <w:t xml:space="preserve"> Sai </w:t>
             </w:r>
             <w:proofErr w:type="spellStart"/>
             <w:r>
@@ -3630,7 +4244,7 @@
                 <w:sz w:val="24"/>
                 <w:szCs w:val="24"/>
               </w:rPr>
-              <w:t>Allikanti</w:t>
+              <w:t>kumar</w:t>
             </w:r>
             <w:proofErr w:type="spellEnd"/>
           </w:p>
@@ -3656,7 +4270,7 @@
                 <w:sz w:val="24"/>
                 <w:szCs w:val="24"/>
               </w:rPr>
-              <w:t>Visualizing in webpage</w:t>
+              <w:t>Predictive Analytics</w:t>
             </w:r>
           </w:p>
         </w:tc>
@@ -3680,14 +4294,7 @@
                 <w:sz w:val="24"/>
                 <w:szCs w:val="24"/>
               </w:rPr>
-              <w:t>Saip</w:t>
-            </w:r>
-            <w:r>
-              <w:rPr>
-                <w:sz w:val="24"/>
-                <w:szCs w:val="24"/>
-              </w:rPr>
-              <w:t>rasad</w:t>
+              <w:t>Pranay</w:t>
             </w:r>
             <w:proofErr w:type="spellEnd"/>
             <w:r>
@@ -3703,21 +4310,7 @@
                 <w:sz w:val="24"/>
                 <w:szCs w:val="24"/>
               </w:rPr>
-              <w:t>Bobbil</w:t>
-            </w:r>
-            <w:r>
-              <w:rPr>
-                <w:sz w:val="24"/>
-                <w:szCs w:val="24"/>
-              </w:rPr>
-              <w:t>l</w:t>
-            </w:r>
-            <w:r>
-              <w:rPr>
-                <w:sz w:val="24"/>
-                <w:szCs w:val="24"/>
-              </w:rPr>
-              <w:t>a</w:t>
+              <w:t>Allikanti</w:t>
             </w:r>
             <w:proofErr w:type="spellEnd"/>
           </w:p>
@@ -3743,6 +4336,75 @@
                 <w:sz w:val="24"/>
                 <w:szCs w:val="24"/>
               </w:rPr>
+              <w:t>Visualizing in webpage</w:t>
+            </w:r>
+          </w:p>
+        </w:tc>
+        <w:tc>
+          <w:tcPr>
+            <w:tcW w:w="4675" w:type="dxa"/>
+          </w:tcPr>
+          <w:p>
+            <w:pPr>
+              <w:tabs>
+                <w:tab w:val="left" w:pos="6945"/>
+              </w:tabs>
+              <w:rPr>
+                <w:sz w:val="24"/>
+                <w:szCs w:val="24"/>
+              </w:rPr>
+            </w:pPr>
+            <w:r>
+              <w:rPr>
+                <w:sz w:val="24"/>
+                <w:szCs w:val="24"/>
+              </w:rPr>
+              <w:t>Saip</w:t>
+            </w:r>
+            <w:r>
+              <w:rPr>
+                <w:sz w:val="24"/>
+                <w:szCs w:val="24"/>
+              </w:rPr>
+              <w:t>rasad Bobbil</w:t>
+            </w:r>
+            <w:r>
+              <w:rPr>
+                <w:sz w:val="24"/>
+                <w:szCs w:val="24"/>
+              </w:rPr>
+              <w:t>l</w:t>
+            </w:r>
+            <w:r>
+              <w:rPr>
+                <w:sz w:val="24"/>
+                <w:szCs w:val="24"/>
+              </w:rPr>
+              <w:t>a</w:t>
+            </w:r>
+          </w:p>
+        </w:tc>
+      </w:tr>
+      <w:tr>
+        <w:tc>
+          <w:tcPr>
+            <w:tcW w:w="4675" w:type="dxa"/>
+          </w:tcPr>
+          <w:p>
+            <w:pPr>
+              <w:tabs>
+                <w:tab w:val="left" w:pos="6945"/>
+              </w:tabs>
+              <w:rPr>
+                <w:sz w:val="24"/>
+                <w:szCs w:val="24"/>
+              </w:rPr>
+            </w:pPr>
+            <w:r>
+              <w:rPr>
+                <w:sz w:val="24"/>
+                <w:szCs w:val="24"/>
+              </w:rPr>
               <w:t xml:space="preserve">Visualize in </w:t>
             </w:r>
             <w:r>
@@ -3897,7 +4559,7 @@
         </w:rPr>
         <w:t xml:space="preserve"> - </w:t>
       </w:r>
-      <w:hyperlink r:id="rId6" w:history="1">
+      <w:hyperlink r:id="rId7" w:history="1">
         <w:r>
           <w:rPr>
             <w:rStyle w:val="Hyperlink"/>
@@ -4004,7 +4666,7 @@
         </w:rPr>
         <w:t xml:space="preserve"> </w:t>
       </w:r>
-      <w:hyperlink r:id="rId7" w:history="1">
+      <w:hyperlink r:id="rId8" w:history="1">
         <w:r>
           <w:rPr>
             <w:rStyle w:val="Hyperlink"/>
@@ -4037,7 +4699,7 @@
         </w:rPr>
         <w:t xml:space="preserve">JavaScript - </w:t>
       </w:r>
-      <w:hyperlink r:id="rId8" w:history="1">
+      <w:hyperlink r:id="rId9" w:history="1">
         <w:r>
           <w:rPr>
             <w:rStyle w:val="Hyperlink"/>
@@ -4082,6 +4744,7 @@
           <w:sz w:val="24"/>
           <w:szCs w:val="24"/>
         </w:rPr>
+        <w:lastRenderedPageBreak/>
         <w:t>Homework</w:t>
       </w:r>
     </w:p>
@@ -5111,7 +5774,7 @@
               </wp:anchor>
             </w:drawing>
           </mc:Choice>
-          <mc:Fallback xmlns:w16cid="http://schemas.microsoft.com/office/word/2016/wordml/cid" xmlns:am3d="http://schemas.microsoft.com/office/drawing/2017/model3d" xmlns:aink="http://schemas.microsoft.com/office/drawing/2016/ink" xmlns:cx8="http://schemas.microsoft.com/office/drawing/2016/5/14/chartex" xmlns:cx7="http://schemas.microsoft.com/office/drawing/2016/5/13/chartex" xmlns:cx6="http://schemas.microsoft.com/office/drawing/2016/5/12/chartex" xmlns:cx5="http://schemas.microsoft.com/office/drawing/2016/5/11/chartex" xmlns:cx4="http://schemas.microsoft.com/office/drawing/2016/5/10/chartex" xmlns:cx3="http://schemas.microsoft.com/office/drawing/2016/5/9/chartex" xmlns:cx2="http://schemas.microsoft.com/office/drawing/2015/10/21/chartex">
+          <mc:Fallback xmlns:cx2="http://schemas.microsoft.com/office/drawing/2015/10/21/chartex" xmlns:cx3="http://schemas.microsoft.com/office/drawing/2016/5/9/chartex" xmlns:cx4="http://schemas.microsoft.com/office/drawing/2016/5/10/chartex" xmlns:cx5="http://schemas.microsoft.com/office/drawing/2016/5/11/chartex" xmlns:cx6="http://schemas.microsoft.com/office/drawing/2016/5/12/chartex" xmlns:cx7="http://schemas.microsoft.com/office/drawing/2016/5/13/chartex" xmlns:cx8="http://schemas.microsoft.com/office/drawing/2016/5/14/chartex" xmlns:aink="http://schemas.microsoft.com/office/drawing/2016/ink" xmlns:am3d="http://schemas.microsoft.com/office/drawing/2017/model3d" xmlns:w16cid="http://schemas.microsoft.com/office/word/2016/wordml/cid">
             <w:pict>
               <v:shapetype w14:anchorId="07311F01" id="_x0000_t32" coordsize="21600,21600" o:spt="32" o:oned="t" path="m,l21600,21600e" filled="f">
                 <v:path arrowok="t" fillok="f" o:connecttype="none"/>
@@ -5299,7 +5962,7 @@
               </wp:anchor>
             </w:drawing>
           </mc:Choice>
-          <mc:Fallback xmlns:w16cid="http://schemas.microsoft.com/office/word/2016/wordml/cid" xmlns:am3d="http://schemas.microsoft.com/office/drawing/2017/model3d" xmlns:aink="http://schemas.microsoft.com/office/drawing/2016/ink" xmlns:cx8="http://schemas.microsoft.com/office/drawing/2016/5/14/chartex" xmlns:cx7="http://schemas.microsoft.com/office/drawing/2016/5/13/chartex" xmlns:cx6="http://schemas.microsoft.com/office/drawing/2016/5/12/chartex" xmlns:cx5="http://schemas.microsoft.com/office/drawing/2016/5/11/chartex" xmlns:cx4="http://schemas.microsoft.com/office/drawing/2016/5/10/chartex" xmlns:cx3="http://schemas.microsoft.com/office/drawing/2016/5/9/chartex" xmlns:cx2="http://schemas.microsoft.com/office/drawing/2015/10/21/chartex">
+          <mc:Fallback xmlns:cx2="http://schemas.microsoft.com/office/drawing/2015/10/21/chartex" xmlns:cx3="http://schemas.microsoft.com/office/drawing/2016/5/9/chartex" xmlns:cx4="http://schemas.microsoft.com/office/drawing/2016/5/10/chartex" xmlns:cx5="http://schemas.microsoft.com/office/drawing/2016/5/11/chartex" xmlns:cx6="http://schemas.microsoft.com/office/drawing/2016/5/12/chartex" xmlns:cx7="http://schemas.microsoft.com/office/drawing/2016/5/13/chartex" xmlns:cx8="http://schemas.microsoft.com/office/drawing/2016/5/14/chartex" xmlns:aink="http://schemas.microsoft.com/office/drawing/2016/ink" xmlns:am3d="http://schemas.microsoft.com/office/drawing/2017/model3d" xmlns:w16cid="http://schemas.microsoft.com/office/word/2016/wordml/cid">
             <w:pict>
               <v:shapetype w14:anchorId="14205846" id="_x0000_t32" coordsize="21600,21600" o:spt="32" o:oned="t" path="m,l21600,21600e" filled="f">
                 <v:path arrowok="t" fillok="f" o:connecttype="none"/>
@@ -5378,7 +6041,7 @@
               </wp:anchor>
             </w:drawing>
           </mc:Choice>
-          <mc:Fallback xmlns:w16cid="http://schemas.microsoft.com/office/word/2016/wordml/cid" xmlns:am3d="http://schemas.microsoft.com/office/drawing/2017/model3d" xmlns:aink="http://schemas.microsoft.com/office/drawing/2016/ink" xmlns:cx8="http://schemas.microsoft.com/office/drawing/2016/5/14/chartex" xmlns:cx7="http://schemas.microsoft.com/office/drawing/2016/5/13/chartex" xmlns:cx6="http://schemas.microsoft.com/office/drawing/2016/5/12/chartex" xmlns:cx5="http://schemas.microsoft.com/office/drawing/2016/5/11/chartex" xmlns:cx4="http://schemas.microsoft.com/office/drawing/2016/5/10/chartex" xmlns:cx3="http://schemas.microsoft.com/office/drawing/2016/5/9/chartex" xmlns:cx2="http://schemas.microsoft.com/office/drawing/2015/10/21/chartex">
+          <mc:Fallback xmlns:cx2="http://schemas.microsoft.com/office/drawing/2015/10/21/chartex" xmlns:cx3="http://schemas.microsoft.com/office/drawing/2016/5/9/chartex" xmlns:cx4="http://schemas.microsoft.com/office/drawing/2016/5/10/chartex" xmlns:cx5="http://schemas.microsoft.com/office/drawing/2016/5/11/chartex" xmlns:cx6="http://schemas.microsoft.com/office/drawing/2016/5/12/chartex" xmlns:cx7="http://schemas.microsoft.com/office/drawing/2016/5/13/chartex" xmlns:cx8="http://schemas.microsoft.com/office/drawing/2016/5/14/chartex" xmlns:aink="http://schemas.microsoft.com/office/drawing/2016/ink" xmlns:am3d="http://schemas.microsoft.com/office/drawing/2017/model3d" xmlns:w16cid="http://schemas.microsoft.com/office/word/2016/wordml/cid">
             <w:pict>
               <v:shape w14:anchorId="47C2BE9A" id="Straight Arrow Connector 27" o:spid="_x0000_s1026" type="#_x0000_t32" style="position:absolute;margin-left:210pt;margin-top:19.85pt;width:32.25pt;height:76.5pt;z-index:251709440;visibility:visible;mso-wrap-style:square;mso-width-percent:0;mso-height-percent:0;mso-wrap-distance-left:9pt;mso-wrap-distance-top:0;mso-wrap-distance-right:9pt;mso-wrap-distance-bottom:0;mso-position-horizontal:absolute;mso-position-horizontal-relative:margin;mso-position-vertical:absolute;mso-position-vertical-relative:text;mso-width-percent:0;mso-height-percent:0;mso-width-relative:margin;mso-height-relative:margin" o:gfxdata="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" strokecolor="black [3200]" strokeweight=".5pt">
                 <v:stroke endarrow="block" joinstyle="miter"/>
@@ -5448,7 +6111,7 @@
               </wp:anchor>
             </w:drawing>
           </mc:Choice>
-          <mc:Fallback xmlns:w16cid="http://schemas.microsoft.com/office/word/2016/wordml/cid" xmlns:am3d="http://schemas.microsoft.com/office/drawing/2017/model3d" xmlns:aink="http://schemas.microsoft.com/office/drawing/2016/ink" xmlns:cx8="http://schemas.microsoft.com/office/drawing/2016/5/14/chartex" xmlns:cx7="http://schemas.microsoft.com/office/drawing/2016/5/13/chartex" xmlns:cx6="http://schemas.microsoft.com/office/drawing/2016/5/12/chartex" xmlns:cx5="http://schemas.microsoft.com/office/drawing/2016/5/11/chartex" xmlns:cx4="http://schemas.microsoft.com/office/drawing/2016/5/10/chartex" xmlns:cx3="http://schemas.microsoft.com/office/drawing/2016/5/9/chartex" xmlns:cx2="http://schemas.microsoft.com/office/drawing/2015/10/21/chartex">
+          <mc:Fallback xmlns:cx2="http://schemas.microsoft.com/office/drawing/2015/10/21/chartex" xmlns:cx3="http://schemas.microsoft.com/office/drawing/2016/5/9/chartex" xmlns:cx4="http://schemas.microsoft.com/office/drawing/2016/5/10/chartex" xmlns:cx5="http://schemas.microsoft.com/office/drawing/2016/5/11/chartex" xmlns:cx6="http://schemas.microsoft.com/office/drawing/2016/5/12/chartex" xmlns:cx7="http://schemas.microsoft.com/office/drawing/2016/5/13/chartex" xmlns:cx8="http://schemas.microsoft.com/office/drawing/2016/5/14/chartex" xmlns:aink="http://schemas.microsoft.com/office/drawing/2016/ink" xmlns:am3d="http://schemas.microsoft.com/office/drawing/2017/model3d" xmlns:w16cid="http://schemas.microsoft.com/office/word/2016/wordml/cid">
             <w:pict>
               <v:shape w14:anchorId="66F67172" id="Straight Arrow Connector 41" o:spid="_x0000_s1026" type="#_x0000_t32" style="position:absolute;margin-left:272.25pt;margin-top:14.6pt;width:133.5pt;height:82.5pt;flip:x;z-index:251718656;visibility:visible;mso-wrap-style:square;mso-wrap-distance-left:9pt;mso-wrap-distance-top:0;mso-wrap-distance-right:9pt;mso-wrap-distance-bottom:0;mso-position-horizontal:absolute;mso-position-horizontal-relative:text;mso-position-vertical:absolute;mso-position-vertical-relative:text" o:gfxdata="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" strokecolor="black [3200]" strokeweight=".5pt">
                 <v:stroke endarrow="block" joinstyle="miter"/>
@@ -5523,7 +6186,7 @@
               </wp:anchor>
             </w:drawing>
           </mc:Choice>
-          <mc:Fallback xmlns:w16cid="http://schemas.microsoft.com/office/word/2016/wordml/cid" xmlns:am3d="http://schemas.microsoft.com/office/drawing/2017/model3d" xmlns:aink="http://schemas.microsoft.com/office/drawing/2016/ink" xmlns:cx8="http://schemas.microsoft.com/office/drawing/2016/5/14/chartex" xmlns:cx7="http://schemas.microsoft.com/office/drawing/2016/5/13/chartex" xmlns:cx6="http://schemas.microsoft.com/office/drawing/2016/5/12/chartex" xmlns:cx5="http://schemas.microsoft.com/office/drawing/2016/5/11/chartex" xmlns:cx4="http://schemas.microsoft.com/office/drawing/2016/5/10/chartex" xmlns:cx3="http://schemas.microsoft.com/office/drawing/2016/5/9/chartex" xmlns:cx2="http://schemas.microsoft.com/office/drawing/2015/10/21/chartex">
+          <mc:Fallback xmlns:cx2="http://schemas.microsoft.com/office/drawing/2015/10/21/chartex" xmlns:cx3="http://schemas.microsoft.com/office/drawing/2016/5/9/chartex" xmlns:cx4="http://schemas.microsoft.com/office/drawing/2016/5/10/chartex" xmlns:cx5="http://schemas.microsoft.com/office/drawing/2016/5/11/chartex" xmlns:cx6="http://schemas.microsoft.com/office/drawing/2016/5/12/chartex" xmlns:cx7="http://schemas.microsoft.com/office/drawing/2016/5/13/chartex" xmlns:cx8="http://schemas.microsoft.com/office/drawing/2016/5/14/chartex" xmlns:aink="http://schemas.microsoft.com/office/drawing/2016/ink" xmlns:am3d="http://schemas.microsoft.com/office/drawing/2017/model3d" xmlns:w16cid="http://schemas.microsoft.com/office/word/2016/wordml/cid">
             <w:pict>
               <v:shape w14:anchorId="2543CAB7" id="Straight Arrow Connector 28" o:spid="_x0000_s1026" type="#_x0000_t32" style="position:absolute;margin-left:55.5pt;margin-top:19.1pt;width:178.5pt;height:75.75pt;z-index:251699200;visibility:visible;mso-wrap-style:square;mso-width-percent:0;mso-height-percent:0;mso-wrap-distance-left:9pt;mso-wrap-distance-top:0;mso-wrap-distance-right:9pt;mso-wrap-distance-bottom:0;mso-position-horizontal:absolute;mso-position-horizontal-relative:margin;mso-position-vertical:absolute;mso-position-vertical-relative:text;mso-width-percent:0;mso-height-percent:0;mso-width-relative:margin;mso-height-relative:margin" o:gfxdata="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" strokecolor="black [3200]" strokeweight=".5pt">
                 <v:stroke endarrow="block" joinstyle="miter"/>
@@ -5875,7 +6538,7 @@
               </wp:anchor>
             </w:drawing>
           </mc:Choice>
-          <mc:Fallback xmlns:w16cid="http://schemas.microsoft.com/office/word/2016/wordml/cid" xmlns:am3d="http://schemas.microsoft.com/office/drawing/2017/model3d" xmlns:aink="http://schemas.microsoft.com/office/drawing/2016/ink" xmlns:cx8="http://schemas.microsoft.com/office/drawing/2016/5/14/chartex" xmlns:cx7="http://schemas.microsoft.com/office/drawing/2016/5/13/chartex" xmlns:cx6="http://schemas.microsoft.com/office/drawing/2016/5/12/chartex" xmlns:cx5="http://schemas.microsoft.com/office/drawing/2016/5/11/chartex" xmlns:cx4="http://schemas.microsoft.com/office/drawing/2016/5/10/chartex" xmlns:cx3="http://schemas.microsoft.com/office/drawing/2016/5/9/chartex" xmlns:cx2="http://schemas.microsoft.com/office/drawing/2015/10/21/chartex">
+          <mc:Fallback xmlns:cx2="http://schemas.microsoft.com/office/drawing/2015/10/21/chartex" xmlns:cx3="http://schemas.microsoft.com/office/drawing/2016/5/9/chartex" xmlns:cx4="http://schemas.microsoft.com/office/drawing/2016/5/10/chartex" xmlns:cx5="http://schemas.microsoft.com/office/drawing/2016/5/11/chartex" xmlns:cx6="http://schemas.microsoft.com/office/drawing/2016/5/12/chartex" xmlns:cx7="http://schemas.microsoft.com/office/drawing/2016/5/13/chartex" xmlns:cx8="http://schemas.microsoft.com/office/drawing/2016/5/14/chartex" xmlns:aink="http://schemas.microsoft.com/office/drawing/2016/ink" xmlns:am3d="http://schemas.microsoft.com/office/drawing/2017/model3d" xmlns:w16cid="http://schemas.microsoft.com/office/word/2016/wordml/cid">
             <w:pict>
               <v:shape w14:anchorId="520F6FE4" id="Straight Arrow Connector 37" o:spid="_x0000_s1026" type="#_x0000_t32" style="position:absolute;margin-left:301.5pt;margin-top:5.6pt;width:120.75pt;height:.75pt;z-index:251712512;visibility:visible;mso-wrap-style:square;mso-wrap-distance-left:9pt;mso-wrap-distance-top:0;mso-wrap-distance-right:9pt;mso-wrap-distance-bottom:0;mso-position-horizontal:absolute;mso-position-horizontal-relative:text;mso-position-vertical:absolute;mso-position-vertical-relative:text" o:gfxdata="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" strokecolor="black [3213]" strokeweight=".5pt">
                 <v:stroke endarrow="block" joinstyle="miter"/>
@@ -5954,7 +6617,7 @@
               </wp:anchor>
             </w:drawing>
           </mc:Choice>
-          <mc:Fallback xmlns:w16cid="http://schemas.microsoft.com/office/word/2016/wordml/cid" xmlns:am3d="http://schemas.microsoft.com/office/drawing/2017/model3d" xmlns:aink="http://schemas.microsoft.com/office/drawing/2016/ink" xmlns:cx8="http://schemas.microsoft.com/office/drawing/2016/5/14/chartex" xmlns:cx7="http://schemas.microsoft.com/office/drawing/2016/5/13/chartex" xmlns:cx6="http://schemas.microsoft.com/office/drawing/2016/5/12/chartex" xmlns:cx5="http://schemas.microsoft.com/office/drawing/2016/5/11/chartex" xmlns:cx4="http://schemas.microsoft.com/office/drawing/2016/5/10/chartex" xmlns:cx3="http://schemas.microsoft.com/office/drawing/2016/5/9/chartex" xmlns:cx2="http://schemas.microsoft.com/office/drawing/2015/10/21/chartex">
+          <mc:Fallback xmlns:cx2="http://schemas.microsoft.com/office/drawing/2015/10/21/chartex" xmlns:cx3="http://schemas.microsoft.com/office/drawing/2016/5/9/chartex" xmlns:cx4="http://schemas.microsoft.com/office/drawing/2016/5/10/chartex" xmlns:cx5="http://schemas.microsoft.com/office/drawing/2016/5/11/chartex" xmlns:cx6="http://schemas.microsoft.com/office/drawing/2016/5/12/chartex" xmlns:cx7="http://schemas.microsoft.com/office/drawing/2016/5/13/chartex" xmlns:cx8="http://schemas.microsoft.com/office/drawing/2016/5/14/chartex" xmlns:aink="http://schemas.microsoft.com/office/drawing/2016/ink" xmlns:am3d="http://schemas.microsoft.com/office/drawing/2017/model3d" xmlns:w16cid="http://schemas.microsoft.com/office/word/2016/wordml/cid">
             <w:pict>
               <v:shapetype w14:anchorId="63339E97" id="_x0000_t34" coordsize="21600,21600" o:spt="34" o:oned="t" adj="10800" path="m,l@0,0@0,21600,21600,21600e" filled="f">
                 <v:stroke joinstyle="miter"/>
@@ -6045,7 +6708,7 @@
               </wp:anchor>
             </w:drawing>
           </mc:Choice>
-          <mc:Fallback xmlns:w16cid="http://schemas.microsoft.com/office/word/2016/wordml/cid" xmlns:am3d="http://schemas.microsoft.com/office/drawing/2017/model3d" xmlns:aink="http://schemas.microsoft.com/office/drawing/2016/ink" xmlns:cx8="http://schemas.microsoft.com/office/drawing/2016/5/14/chartex" xmlns:cx7="http://schemas.microsoft.com/office/drawing/2016/5/13/chartex" xmlns:cx6="http://schemas.microsoft.com/office/drawing/2016/5/12/chartex" xmlns:cx5="http://schemas.microsoft.com/office/drawing/2016/5/11/chartex" xmlns:cx4="http://schemas.microsoft.com/office/drawing/2016/5/10/chartex" xmlns:cx3="http://schemas.microsoft.com/office/drawing/2016/5/9/chartex" xmlns:cx2="http://schemas.microsoft.com/office/drawing/2015/10/21/chartex">
+          <mc:Fallback xmlns:cx2="http://schemas.microsoft.com/office/drawing/2015/10/21/chartex" xmlns:cx3="http://schemas.microsoft.com/office/drawing/2016/5/9/chartex" xmlns:cx4="http://schemas.microsoft.com/office/drawing/2016/5/10/chartex" xmlns:cx5="http://schemas.microsoft.com/office/drawing/2016/5/11/chartex" xmlns:cx6="http://schemas.microsoft.com/office/drawing/2016/5/12/chartex" xmlns:cx7="http://schemas.microsoft.com/office/drawing/2016/5/13/chartex" xmlns:cx8="http://schemas.microsoft.com/office/drawing/2016/5/14/chartex" xmlns:aink="http://schemas.microsoft.com/office/drawing/2016/ink" xmlns:am3d="http://schemas.microsoft.com/office/drawing/2017/model3d" xmlns:w16cid="http://schemas.microsoft.com/office/word/2016/wordml/cid">
             <w:pict>
               <v:shape w14:anchorId="0BFCE1B4" id="Elbow Connector 31" o:spid="_x0000_s1026" type="#_x0000_t34" style="position:absolute;margin-left:301.5pt;margin-top:19.65pt;width:96pt;height:105.75pt;z-index:251710464;visibility:visible;mso-wrap-style:square;mso-width-percent:0;mso-height-percent:0;mso-wrap-distance-left:9pt;mso-wrap-distance-top:0;mso-wrap-distance-right:9pt;mso-wrap-distance-bottom:0;mso-position-horizontal:absolute;mso-position-horizontal-relative:margin;mso-position-vertical:absolute;mso-position-vertical-relative:text;mso-width-percent:0;mso-height-percent:0;mso-width-relative:margin;mso-height-relative:margin" o:gfxdata="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" adj="21623" strokecolor="black [3213]" strokeweight=".5pt">
                 <v:stroke endarrow="block"/>
@@ -9023,21 +9686,7 @@
           <w:sz w:val="24"/>
           <w:szCs w:val="24"/>
         </w:rPr>
-        <w:t xml:space="preserve">It is an internet-based medium of exchange which uses </w:t>
-      </w:r>
-      <w:r>
-        <w:rPr>
-          <w:sz w:val="24"/>
-          <w:szCs w:val="24"/>
-        </w:rPr>
-        <w:t>crypto graphical</w:t>
-      </w:r>
-      <w:r>
-        <w:rPr>
-          <w:sz w:val="24"/>
-          <w:szCs w:val="24"/>
-        </w:rPr>
-        <w:t xml:space="preserve"> functions to conduct financial transactions.</w:t>
+        <w:t>It is an internet-based medium of exchange which uses crypto graphical functions to conduct financial transactions.</w:t>
       </w:r>
     </w:p>
     <w:p>
@@ -9055,15 +9704,7 @@
           <w:sz w:val="24"/>
           <w:szCs w:val="24"/>
         </w:rPr>
-        <w:t xml:space="preserve">Types of </w:t>
-      </w:r>
-      <w:r>
-        <w:rPr>
-          <w:b/>
-          <w:sz w:val="24"/>
-          <w:szCs w:val="24"/>
-        </w:rPr>
-        <w:t>Cryptocurrency:</w:t>
+        <w:t>Types of Cryptocurrency:</w:t>
       </w:r>
     </w:p>
     <w:p>
@@ -9084,21 +9725,7 @@
           <w:sz w:val="24"/>
           <w:szCs w:val="24"/>
         </w:rPr>
-        <w:t xml:space="preserve">The first </w:t>
-      </w:r>
-      <w:r>
-        <w:rPr>
-          <w:sz w:val="24"/>
-          <w:szCs w:val="24"/>
-        </w:rPr>
-        <w:t>block chain</w:t>
-      </w:r>
-      <w:r>
-        <w:rPr>
-          <w:sz w:val="24"/>
-          <w:szCs w:val="24"/>
-        </w:rPr>
-        <w:t>-based cryptocurrency was Bitcoin.</w:t>
+        <w:t>The first block chain-based cryptocurrency was Bitcoin.</w:t>
       </w:r>
     </w:p>
     <w:p>
@@ -9156,28 +9783,7 @@
           <w:sz w:val="24"/>
           <w:szCs w:val="24"/>
         </w:rPr>
-        <w:t xml:space="preserve"> coin</w:t>
-      </w:r>
-      <w:r>
-        <w:rPr>
-          <w:sz w:val="24"/>
-          <w:szCs w:val="24"/>
-        </w:rPr>
-        <w:t xml:space="preserve">, </w:t>
-      </w:r>
-      <w:r>
-        <w:rPr>
-          <w:sz w:val="24"/>
-          <w:szCs w:val="24"/>
-        </w:rPr>
-        <w:t>Name coin</w:t>
-      </w:r>
-      <w:r>
-        <w:rPr>
-          <w:sz w:val="24"/>
-          <w:szCs w:val="24"/>
-        </w:rPr>
-        <w:t xml:space="preserve">, </w:t>
+        <w:t xml:space="preserve"> coin, Name coin, </w:t>
       </w:r>
       <w:proofErr w:type="spellStart"/>
       <w:r>
@@ -9406,7 +10012,7 @@
                               </pic:cNvPicPr>
                             </pic:nvPicPr>
                             <pic:blipFill>
-                              <a:blip r:embed="rId9" cstate="print">
+                              <a:blip r:embed="rId10" cstate="print">
                                 <a:extLst>
                                   <a:ext uri="{28A0092B-C50C-407E-A947-70E740481C1C}">
                                     <a14:useLocalDpi xmlns:a14="http://schemas.microsoft.com/office/drawing/2010/main" val="0"/>
@@ -9433,7 +10039,7 @@
                               <pic:cNvPicPr/>
                             </pic:nvPicPr>
                             <pic:blipFill>
-                              <a:blip r:embed="rId9" cstate="print">
+                              <a:blip r:embed="rId10" cstate="print">
                                 <a:extLst>
                                   <a:ext uri="{28A0092B-C50C-407E-A947-70E740481C1C}">
                                     <a14:useLocalDpi xmlns:a14="http://schemas.microsoft.com/office/drawing/2010/main" val="0"/>
@@ -9460,7 +10066,7 @@
                               <pic:cNvPicPr/>
                             </pic:nvPicPr>
                             <pic:blipFill>
-                              <a:blip r:embed="rId9" cstate="print">
+                              <a:blip r:embed="rId10" cstate="print">
                                 <a:extLst>
                                   <a:ext uri="{28A0092B-C50C-407E-A947-70E740481C1C}">
                                     <a14:useLocalDpi xmlns:a14="http://schemas.microsoft.com/office/drawing/2010/main" val="0"/>
@@ -9487,7 +10093,7 @@
                               <pic:cNvPicPr/>
                             </pic:nvPicPr>
                             <pic:blipFill>
-                              <a:blip r:embed="rId9" cstate="print">
+                              <a:blip r:embed="rId10" cstate="print">
                                 <a:extLst>
                                   <a:ext uri="{28A0092B-C50C-407E-A947-70E740481C1C}">
                                     <a14:useLocalDpi xmlns:a14="http://schemas.microsoft.com/office/drawing/2010/main" val="0"/>
@@ -10021,7 +10627,7 @@
                           </pic:cNvPicPr>
                         </pic:nvPicPr>
                         <pic:blipFill>
-                          <a:blip r:embed="rId10" cstate="print">
+                          <a:blip r:embed="rId11" cstate="print">
                             <a:extLst>
                               <a:ext uri="{28A0092B-C50C-407E-A947-70E740481C1C}">
                                 <a14:useLocalDpi xmlns:a14="http://schemas.microsoft.com/office/drawing/2010/main" val="0"/>
@@ -10181,10 +10787,6 @@
                   <v:fill o:detectmouseclick="t"/>
                   <v:path o:connecttype="none"/>
                 </v:shape>
-                <v:shapetype id="_x0000_t202" coordsize="21600,21600" o:spt="202" path="m,l,21600r21600,l21600,xe">
-                  <v:stroke joinstyle="miter"/>
-                  <v:path gradientshapeok="t" o:connecttype="rect"/>
-                </v:shapetype>
                 <v:shape id="Text Box 46" o:spid="_x0000_s1067" type="#_x0000_t202" style="position:absolute;left:16432;top:10549;width:12382;height:4667;visibility:visible;mso-wrap-style:square;v-text-anchor:top" o:gfxdata="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" fillcolor="white [3201]" strokeweight=".5pt">
                   <v:textbox>
                     <w:txbxContent>
@@ -10207,17 +10809,17 @@
                 <v:group id="Group 48" o:spid="_x0000_s1068" style="position:absolute;left:10517;top:5908;width:12106;height:19714" coordorigin="11804,5908" coordsize="18342,20811" o:gfxdata="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">
                   <v:group id="Group 49" o:spid="_x0000_s1069" style="position:absolute;left:11804;top:5908;width:7246;height:20812" coordorigin="7905,3238" coordsize="7807,21383" o:gfxdata="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">
                     <v:shape id="Picture 50" o:spid="_x0000_s1070" type="#_x0000_t75" style="position:absolute;left:9547;top:1596;width:3965;height:7250;rotation:90;visibility:visible;mso-wrap-style:square" o:gfxdata="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">
-                      <v:imagedata r:id="rId11" o:title=""/>
+                      <v:imagedata r:id="rId12" o:title=""/>
                       <v:path arrowok="t"/>
                     </v:shape>
                     <v:shape id="Picture 51" o:spid="_x0000_s1071" type="#_x0000_t75" style="position:absolute;left:9547;top:7206;width:3962;height:7246;rotation:90;visibility:visible;mso-wrap-style:square" o:gfxdata="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">
-                      <v:imagedata r:id="rId11" o:title=""/>
+                      <v:imagedata r:id="rId12" o:title=""/>
                     </v:shape>
                     <v:shape id="Picture 54" o:spid="_x0000_s1072" type="#_x0000_t75" style="position:absolute;left:9552;top:12826;width:3962;height:7245;rotation:90;visibility:visible;mso-wrap-style:square" o:gfxdata="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">
-                      <v:imagedata r:id="rId11" o:title=""/>
+                      <v:imagedata r:id="rId12" o:title=""/>
                     </v:shape>
                     <v:shape id="Picture 55" o:spid="_x0000_s1073" type="#_x0000_t75" style="position:absolute;left:10109;top:19017;width:3962;height:7245;rotation:90;visibility:visible;mso-wrap-style:square" o:gfxdata="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">
-                      <v:imagedata r:id="rId11" o:title=""/>
+                      <v:imagedata r:id="rId12" o:title=""/>
                     </v:shape>
                   </v:group>
                   <v:shapetype id="_x0000_t33" coordsize="21600,21600" o:spt="33" o:oned="t" path="m,l21600,r,21600e" filled="f">
@@ -10415,7 +11017,7 @@
                   <v:stroke endarrow="block" joinstyle="miter"/>
                 </v:shape>
                 <v:shape id="Picture 85" o:spid="_x0000_s1086" type="#_x0000_t75" style="position:absolute;left:34676;top:26784;width:3428;height:3629;rotation:90;visibility:visible;mso-wrap-style:square" o:gfxdata="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">
-                  <v:imagedata r:id="rId12" o:title=""/>
+                  <v:imagedata r:id="rId13" o:title=""/>
                   <v:path arrowok="t"/>
                 </v:shape>
                 <v:shape id="Text Box 86" o:spid="_x0000_s1087" type="#_x0000_t202" style="position:absolute;left:23145;top:26885;width:13716;height:3428;visibility:visible;mso-wrap-style:square;v-text-anchor:top" o:gfxdata="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" filled="f" stroked="f" strokeweight=".5pt">
@@ -10552,7 +11154,7 @@
                                   <w:rFonts w:ascii="Times New Roman" w:hAnsi="Times New Roman" w:cs="Times New Roman"/>
                                 </w:rPr>
                               </w:pPr>
-                              <w:hyperlink r:id="rId13" w:history="1">
+                              <w:hyperlink r:id="rId14" w:history="1">
                                 <w:proofErr w:type="spellStart"/>
                                 <w:proofErr w:type="gramStart"/>
                                 <w:r>
@@ -10603,7 +11205,7 @@
                                   <w:rFonts w:ascii="Times New Roman" w:hAnsi="Times New Roman" w:cs="Times New Roman"/>
                                 </w:rPr>
                               </w:pPr>
-                              <w:hyperlink r:id="rId14" w:history="1">
+                              <w:hyperlink r:id="rId15" w:history="1">
                                 <w:proofErr w:type="spellStart"/>
                                 <w:proofErr w:type="gramStart"/>
                                 <w:r>
@@ -10654,7 +11256,7 @@
                                   <w:rFonts w:ascii="Times New Roman" w:hAnsi="Times New Roman" w:cs="Times New Roman"/>
                                 </w:rPr>
                               </w:pPr>
-                              <w:hyperlink r:id="rId15" w:history="1">
+                              <w:hyperlink r:id="rId16" w:history="1">
                                 <w:proofErr w:type="spellStart"/>
                                 <w:proofErr w:type="gramStart"/>
                                 <w:r>
@@ -10705,7 +11307,7 @@
                                   <w:rFonts w:ascii="Times New Roman" w:hAnsi="Times New Roman" w:cs="Times New Roman"/>
                                 </w:rPr>
                               </w:pPr>
-                              <w:hyperlink r:id="rId16" w:history="1">
+                              <w:hyperlink r:id="rId17" w:history="1">
                                 <w:proofErr w:type="spellStart"/>
                                 <w:proofErr w:type="gramStart"/>
                                 <w:r>
@@ -10745,7 +11347,7 @@
                             <w:rFonts w:ascii="Times New Roman" w:hAnsi="Times New Roman" w:cs="Times New Roman"/>
                           </w:rPr>
                         </w:pPr>
-                        <w:hyperlink r:id="rId17" w:history="1">
+                        <w:hyperlink r:id="rId18" w:history="1">
                           <w:proofErr w:type="spellStart"/>
                           <w:proofErr w:type="gramStart"/>
                           <w:r>
@@ -10773,7 +11375,7 @@
                             <w:rFonts w:ascii="Times New Roman" w:hAnsi="Times New Roman" w:cs="Times New Roman"/>
                           </w:rPr>
                         </w:pPr>
-                        <w:hyperlink r:id="rId18" w:history="1">
+                        <w:hyperlink r:id="rId19" w:history="1">
                           <w:proofErr w:type="spellStart"/>
                           <w:proofErr w:type="gramStart"/>
                           <w:r>
@@ -10801,7 +11403,7 @@
                             <w:rFonts w:ascii="Times New Roman" w:hAnsi="Times New Roman" w:cs="Times New Roman"/>
                           </w:rPr>
                         </w:pPr>
-                        <w:hyperlink r:id="rId19" w:history="1">
+                        <w:hyperlink r:id="rId20" w:history="1">
                           <w:proofErr w:type="spellStart"/>
                           <w:proofErr w:type="gramStart"/>
                           <w:r>
@@ -10829,7 +11431,7 @@
                             <w:rFonts w:ascii="Times New Roman" w:hAnsi="Times New Roman" w:cs="Times New Roman"/>
                           </w:rPr>
                         </w:pPr>
-                        <w:hyperlink r:id="rId20" w:history="1">
+                        <w:hyperlink r:id="rId21" w:history="1">
                           <w:proofErr w:type="spellStart"/>
                           <w:proofErr w:type="gramStart"/>
                           <w:r>
@@ -10939,7 +11541,7 @@
                             </pic:cNvPicPr>
                           </pic:nvPicPr>
                           <pic:blipFill>
-                            <a:blip r:embed="rId21" cstate="print">
+                            <a:blip r:embed="rId22" cstate="print">
                               <a:extLst>
                                 <a:ext uri="{28A0092B-C50C-407E-A947-70E740481C1C}">
                                   <a14:useLocalDpi xmlns:a14="http://schemas.microsoft.com/office/drawing/2010/main" val="0"/>
@@ -10968,7 +11570,7 @@
                             </pic:cNvPicPr>
                           </pic:nvPicPr>
                           <pic:blipFill>
-                            <a:blip r:embed="rId22" cstate="print">
+                            <a:blip r:embed="rId23" cstate="print">
                               <a:extLst>
                                 <a:ext uri="{28A0092B-C50C-407E-A947-70E740481C1C}">
                                   <a14:useLocalDpi xmlns:a14="http://schemas.microsoft.com/office/drawing/2010/main" val="0"/>
@@ -10997,7 +11599,7 @@
                             </pic:cNvPicPr>
                           </pic:nvPicPr>
                           <pic:blipFill>
-                            <a:blip r:embed="rId23" cstate="print">
+                            <a:blip r:embed="rId24" cstate="print">
                               <a:extLst>
                                 <a:ext uri="{28A0092B-C50C-407E-A947-70E740481C1C}">
                                   <a14:useLocalDpi xmlns:a14="http://schemas.microsoft.com/office/drawing/2010/main" val="0"/>
@@ -11026,7 +11628,7 @@
                             </pic:cNvPicPr>
                           </pic:nvPicPr>
                           <pic:blipFill>
-                            <a:blip r:embed="rId24" cstate="print">
+                            <a:blip r:embed="rId25" cstate="print">
                               <a:extLst>
                                 <a:ext uri="{28A0092B-C50C-407E-A947-70E740481C1C}">
                                   <a14:useLocalDpi xmlns:a14="http://schemas.microsoft.com/office/drawing/2010/main" val="0"/>
@@ -11055,7 +11657,7 @@
                             </pic:cNvPicPr>
                           </pic:nvPicPr>
                           <pic:blipFill>
-                            <a:blip r:embed="rId25" cstate="print">
+                            <a:blip r:embed="rId26" cstate="print">
                               <a:extLst>
                                 <a:ext uri="{28A0092B-C50C-407E-A947-70E740481C1C}">
                                   <a14:useLocalDpi xmlns:a14="http://schemas.microsoft.com/office/drawing/2010/main" val="0"/>
@@ -11084,7 +11686,7 @@
                             </pic:cNvPicPr>
                           </pic:nvPicPr>
                           <pic:blipFill>
-                            <a:blip r:embed="rId26" cstate="print">
+                            <a:blip r:embed="rId27" cstate="print">
                               <a:extLst>
                                 <a:ext uri="{28A0092B-C50C-407E-A947-70E740481C1C}">
                                   <a14:useLocalDpi xmlns:a14="http://schemas.microsoft.com/office/drawing/2010/main" val="0"/>
@@ -11113,7 +11715,7 @@
                             </pic:cNvPicPr>
                           </pic:nvPicPr>
                           <pic:blipFill>
-                            <a:blip r:embed="rId27" cstate="print">
+                            <a:blip r:embed="rId28" cstate="print">
                               <a:extLst>
                                 <a:ext uri="{28A0092B-C50C-407E-A947-70E740481C1C}">
                                   <a14:useLocalDpi xmlns:a14="http://schemas.microsoft.com/office/drawing/2010/main" val="0"/>
@@ -11142,7 +11744,7 @@
                             </pic:cNvPicPr>
                           </pic:nvPicPr>
                           <pic:blipFill>
-                            <a:blip r:embed="rId28" cstate="print">
+                            <a:blip r:embed="rId29" cstate="print">
                               <a:extLst>
                                 <a:ext uri="{28A0092B-C50C-407E-A947-70E740481C1C}">
                                   <a14:useLocalDpi xmlns:a14="http://schemas.microsoft.com/office/drawing/2010/main" val="0"/>
@@ -11800,35 +12402,35 @@
                 </v:shape>
                 <v:group id="Group 95" o:spid="_x0000_s1097" style="position:absolute;left:1800;top:3167;width:5200;height:29331" coordsize="5201,29336" o:gfxdata="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">
                   <v:shape id="Picture 96" o:spid="_x0000_s1098" type="#_x0000_t75" style="position:absolute;left:1010;width:4191;height:4191;visibility:visible;mso-wrap-style:square" o:gfxdata="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">
-                    <v:imagedata r:id="rId29" o:title=""/>
+                    <v:imagedata r:id="rId30" o:title=""/>
                     <v:path arrowok="t"/>
                   </v:shape>
                   <v:shape id="Picture 97" o:spid="_x0000_s1099" type="#_x0000_t75" style="position:absolute;left:725;top:3524;width:4381;height:4381;visibility:visible;mso-wrap-style:square" o:gfxdata="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">
-                    <v:imagedata r:id="rId30" o:title=""/>
+                    <v:imagedata r:id="rId31" o:title=""/>
                     <v:path arrowok="t"/>
                   </v:shape>
                   <v:shape id="Picture 98" o:spid="_x0000_s1100" type="#_x0000_t75" style="position:absolute;left:1010;top:7239;width:3906;height:3905;visibility:visible;mso-wrap-style:square" o:gfxdata="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">
-                    <v:imagedata r:id="rId31" o:title=""/>
+                    <v:imagedata r:id="rId32" o:title=""/>
                     <v:path arrowok="t"/>
                   </v:shape>
                   <v:shape id="Picture 99" o:spid="_x0000_s1101" type="#_x0000_t75" style="position:absolute;left:1010;top:11144;width:3752;height:3524;visibility:visible;mso-wrap-style:square" o:gfxdata="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">
-                    <v:imagedata r:id="rId32" o:title=""/>
+                    <v:imagedata r:id="rId33" o:title=""/>
                     <v:path arrowok="t"/>
                   </v:shape>
                   <v:shape id="Picture 100" o:spid="_x0000_s1102" type="#_x0000_t75" style="position:absolute;left:1619;top:14668;width:3143;height:3143;visibility:visible;mso-wrap-style:square" o:gfxdata="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">
-                    <v:imagedata r:id="rId33" o:title=""/>
+                    <v:imagedata r:id="rId34" o:title=""/>
                     <v:path arrowok="t"/>
                   </v:shape>
                   <v:shape id="Picture 101" o:spid="_x0000_s1103" type="#_x0000_t75" style="position:absolute;left:878;top:17811;width:4038;height:4038;visibility:visible;mso-wrap-style:square" o:gfxdata="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">
-                    <v:imagedata r:id="rId34" o:title=""/>
+                    <v:imagedata r:id="rId35" o:title=""/>
                     <v:path arrowok="t"/>
                   </v:shape>
                   <v:shape id="Picture 102" o:spid="_x0000_s1104" type="#_x0000_t75" style="position:absolute;left:878;top:21849;width:3715;height:3714;visibility:visible;mso-wrap-style:square" o:gfxdata="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">
-                    <v:imagedata r:id="rId35" o:title=""/>
+                    <v:imagedata r:id="rId36" o:title=""/>
                     <v:path arrowok="t"/>
                   </v:shape>
                   <v:shape id="Picture 103" o:spid="_x0000_s1105" type="#_x0000_t75" style="position:absolute;top:26955;width:4762;height:2381;visibility:visible;mso-wrap-style:square" o:gfxdata="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">
-                    <v:imagedata r:id="rId36" o:title=""/>
+                    <v:imagedata r:id="rId37" o:title=""/>
                     <v:path arrowok="t"/>
                   </v:shape>
                 </v:group>
@@ -12102,8 +12704,6 @@
           <w:szCs w:val="28"/>
         </w:rPr>
       </w:pPr>
-      <w:bookmarkStart w:id="0" w:name="_GoBack"/>
-      <w:bookmarkEnd w:id="0"/>
     </w:p>
     <w:p>
       <w:pPr>
@@ -15794,6 +16394,119 @@
     </w:lvl>
   </w:abstractNum>
   <w:abstractNum w:abstractNumId="6" w15:restartNumberingAfterBreak="0">
+    <w:nsid w:val="271179D3"/>
+    <w:multiLevelType w:val="hybridMultilevel"/>
+    <w:tmpl w:val="534E6486"/>
+    <w:lvl w:ilvl="0" w:tplc="04090001">
+      <w:start w:val="1"/>
+      <w:numFmt w:val="bullet"/>
+      <w:lvlText w:val=""/>
+      <w:lvlJc w:val="left"/>
+      <w:pPr>
+        <w:ind w:left="2610" w:hanging="360"/>
+      </w:pPr>
+      <w:rPr>
+        <w:rFonts w:ascii="Symbol" w:hAnsi="Symbol" w:hint="default"/>
+      </w:rPr>
+    </w:lvl>
+    <w:lvl w:ilvl="1" w:tplc="04090003" w:tentative="1">
+      <w:start w:val="1"/>
+      <w:numFmt w:val="bullet"/>
+      <w:lvlText w:val="o"/>
+      <w:lvlJc w:val="left"/>
+      <w:pPr>
+        <w:ind w:left="3330" w:hanging="360"/>
+      </w:pPr>
+      <w:rPr>
+        <w:rFonts w:ascii="Courier New" w:hAnsi="Courier New" w:cs="Courier New" w:hint="default"/>
+      </w:rPr>
+    </w:lvl>
+    <w:lvl w:ilvl="2" w:tplc="04090005" w:tentative="1">
+      <w:start w:val="1"/>
+      <w:numFmt w:val="bullet"/>
+      <w:lvlText w:val=""/>
+      <w:lvlJc w:val="left"/>
+      <w:pPr>
+        <w:ind w:left="4050" w:hanging="360"/>
+      </w:pPr>
+      <w:rPr>
+        <w:rFonts w:ascii="Wingdings" w:hAnsi="Wingdings" w:hint="default"/>
+      </w:rPr>
+    </w:lvl>
+    <w:lvl w:ilvl="3" w:tplc="04090001" w:tentative="1">
+      <w:start w:val="1"/>
+      <w:numFmt w:val="bullet"/>
+      <w:lvlText w:val=""/>
+      <w:lvlJc w:val="left"/>
+      <w:pPr>
+        <w:ind w:left="4770" w:hanging="360"/>
+      </w:pPr>
+      <w:rPr>
+        <w:rFonts w:ascii="Symbol" w:hAnsi="Symbol" w:hint="default"/>
+      </w:rPr>
+    </w:lvl>
+    <w:lvl w:ilvl="4" w:tplc="04090003" w:tentative="1">
+      <w:start w:val="1"/>
+      <w:numFmt w:val="bullet"/>
+      <w:lvlText w:val="o"/>
+      <w:lvlJc w:val="left"/>
+      <w:pPr>
+        <w:ind w:left="5490" w:hanging="360"/>
+      </w:pPr>
+      <w:rPr>
+        <w:rFonts w:ascii="Courier New" w:hAnsi="Courier New" w:cs="Courier New" w:hint="default"/>
+      </w:rPr>
+    </w:lvl>
+    <w:lvl w:ilvl="5" w:tplc="04090005" w:tentative="1">
+      <w:start w:val="1"/>
+      <w:numFmt w:val="bullet"/>
+      <w:lvlText w:val=""/>
+      <w:lvlJc w:val="left"/>
+      <w:pPr>
+        <w:ind w:left="6210" w:hanging="360"/>
+      </w:pPr>
+      <w:rPr>
+        <w:rFonts w:ascii="Wingdings" w:hAnsi="Wingdings" w:hint="default"/>
+      </w:rPr>
+    </w:lvl>
+    <w:lvl w:ilvl="6" w:tplc="04090001" w:tentative="1">
+      <w:start w:val="1"/>
+      <w:numFmt w:val="bullet"/>
+      <w:lvlText w:val=""/>
+      <w:lvlJc w:val="left"/>
+      <w:pPr>
+        <w:ind w:left="6930" w:hanging="360"/>
+      </w:pPr>
+      <w:rPr>
+        <w:rFonts w:ascii="Symbol" w:hAnsi="Symbol" w:hint="default"/>
+      </w:rPr>
+    </w:lvl>
+    <w:lvl w:ilvl="7" w:tplc="04090003" w:tentative="1">
+      <w:start w:val="1"/>
+      <w:numFmt w:val="bullet"/>
+      <w:lvlText w:val="o"/>
+      <w:lvlJc w:val="left"/>
+      <w:pPr>
+        <w:ind w:left="7650" w:hanging="360"/>
+      </w:pPr>
+      <w:rPr>
+        <w:rFonts w:ascii="Courier New" w:hAnsi="Courier New" w:cs="Courier New" w:hint="default"/>
+      </w:rPr>
+    </w:lvl>
+    <w:lvl w:ilvl="8" w:tplc="04090005" w:tentative="1">
+      <w:start w:val="1"/>
+      <w:numFmt w:val="bullet"/>
+      <w:lvlText w:val=""/>
+      <w:lvlJc w:val="left"/>
+      <w:pPr>
+        <w:ind w:left="8370" w:hanging="360"/>
+      </w:pPr>
+      <w:rPr>
+        <w:rFonts w:ascii="Wingdings" w:hAnsi="Wingdings" w:hint="default"/>
+      </w:rPr>
+    </w:lvl>
+  </w:abstractNum>
+  <w:abstractNum w:abstractNumId="7" w15:restartNumberingAfterBreak="0">
     <w:nsid w:val="2E677430"/>
     <w:multiLevelType w:val="hybridMultilevel"/>
     <w:tmpl w:val="6B9E2776"/>
@@ -15879,7 +16592,7 @@
       </w:pPr>
     </w:lvl>
   </w:abstractNum>
-  <w:abstractNum w:abstractNumId="7" w15:restartNumberingAfterBreak="0">
+  <w:abstractNum w:abstractNumId="8" w15:restartNumberingAfterBreak="0">
     <w:nsid w:val="389F7968"/>
     <w:multiLevelType w:val="hybridMultilevel"/>
     <w:tmpl w:val="D81402BC"/>
@@ -15992,7 +16705,120 @@
       </w:rPr>
     </w:lvl>
   </w:abstractNum>
-  <w:abstractNum w:abstractNumId="8" w15:restartNumberingAfterBreak="0">
+  <w:abstractNum w:abstractNumId="9" w15:restartNumberingAfterBreak="0">
+    <w:nsid w:val="3D593125"/>
+    <w:multiLevelType w:val="hybridMultilevel"/>
+    <w:tmpl w:val="138C2A0A"/>
+    <w:lvl w:ilvl="0" w:tplc="04090001">
+      <w:start w:val="1"/>
+      <w:numFmt w:val="bullet"/>
+      <w:lvlText w:val=""/>
+      <w:lvlJc w:val="left"/>
+      <w:pPr>
+        <w:ind w:left="2670" w:hanging="360"/>
+      </w:pPr>
+      <w:rPr>
+        <w:rFonts w:ascii="Symbol" w:hAnsi="Symbol" w:hint="default"/>
+      </w:rPr>
+    </w:lvl>
+    <w:lvl w:ilvl="1" w:tplc="04090003" w:tentative="1">
+      <w:start w:val="1"/>
+      <w:numFmt w:val="bullet"/>
+      <w:lvlText w:val="o"/>
+      <w:lvlJc w:val="left"/>
+      <w:pPr>
+        <w:ind w:left="3390" w:hanging="360"/>
+      </w:pPr>
+      <w:rPr>
+        <w:rFonts w:ascii="Courier New" w:hAnsi="Courier New" w:cs="Courier New" w:hint="default"/>
+      </w:rPr>
+    </w:lvl>
+    <w:lvl w:ilvl="2" w:tplc="04090005" w:tentative="1">
+      <w:start w:val="1"/>
+      <w:numFmt w:val="bullet"/>
+      <w:lvlText w:val=""/>
+      <w:lvlJc w:val="left"/>
+      <w:pPr>
+        <w:ind w:left="4110" w:hanging="360"/>
+      </w:pPr>
+      <w:rPr>
+        <w:rFonts w:ascii="Wingdings" w:hAnsi="Wingdings" w:hint="default"/>
+      </w:rPr>
+    </w:lvl>
+    <w:lvl w:ilvl="3" w:tplc="04090001" w:tentative="1">
+      <w:start w:val="1"/>
+      <w:numFmt w:val="bullet"/>
+      <w:lvlText w:val=""/>
+      <w:lvlJc w:val="left"/>
+      <w:pPr>
+        <w:ind w:left="4830" w:hanging="360"/>
+      </w:pPr>
+      <w:rPr>
+        <w:rFonts w:ascii="Symbol" w:hAnsi="Symbol" w:hint="default"/>
+      </w:rPr>
+    </w:lvl>
+    <w:lvl w:ilvl="4" w:tplc="04090003" w:tentative="1">
+      <w:start w:val="1"/>
+      <w:numFmt w:val="bullet"/>
+      <w:lvlText w:val="o"/>
+      <w:lvlJc w:val="left"/>
+      <w:pPr>
+        <w:ind w:left="5550" w:hanging="360"/>
+      </w:pPr>
+      <w:rPr>
+        <w:rFonts w:ascii="Courier New" w:hAnsi="Courier New" w:cs="Courier New" w:hint="default"/>
+      </w:rPr>
+    </w:lvl>
+    <w:lvl w:ilvl="5" w:tplc="04090005" w:tentative="1">
+      <w:start w:val="1"/>
+      <w:numFmt w:val="bullet"/>
+      <w:lvlText w:val=""/>
+      <w:lvlJc w:val="left"/>
+      <w:pPr>
+        <w:ind w:left="6270" w:hanging="360"/>
+      </w:pPr>
+      <w:rPr>
+        <w:rFonts w:ascii="Wingdings" w:hAnsi="Wingdings" w:hint="default"/>
+      </w:rPr>
+    </w:lvl>
+    <w:lvl w:ilvl="6" w:tplc="04090001" w:tentative="1">
+      <w:start w:val="1"/>
+      <w:numFmt w:val="bullet"/>
+      <w:lvlText w:val=""/>
+      <w:lvlJc w:val="left"/>
+      <w:pPr>
+        <w:ind w:left="6990" w:hanging="360"/>
+      </w:pPr>
+      <w:rPr>
+        <w:rFonts w:ascii="Symbol" w:hAnsi="Symbol" w:hint="default"/>
+      </w:rPr>
+    </w:lvl>
+    <w:lvl w:ilvl="7" w:tplc="04090003" w:tentative="1">
+      <w:start w:val="1"/>
+      <w:numFmt w:val="bullet"/>
+      <w:lvlText w:val="o"/>
+      <w:lvlJc w:val="left"/>
+      <w:pPr>
+        <w:ind w:left="7710" w:hanging="360"/>
+      </w:pPr>
+      <w:rPr>
+        <w:rFonts w:ascii="Courier New" w:hAnsi="Courier New" w:cs="Courier New" w:hint="default"/>
+      </w:rPr>
+    </w:lvl>
+    <w:lvl w:ilvl="8" w:tplc="04090005" w:tentative="1">
+      <w:start w:val="1"/>
+      <w:numFmt w:val="bullet"/>
+      <w:lvlText w:val=""/>
+      <w:lvlJc w:val="left"/>
+      <w:pPr>
+        <w:ind w:left="8430" w:hanging="360"/>
+      </w:pPr>
+      <w:rPr>
+        <w:rFonts w:ascii="Wingdings" w:hAnsi="Wingdings" w:hint="default"/>
+      </w:rPr>
+    </w:lvl>
+  </w:abstractNum>
+  <w:abstractNum w:abstractNumId="10" w15:restartNumberingAfterBreak="0">
     <w:nsid w:val="42DA6ECA"/>
     <w:multiLevelType w:val="hybridMultilevel"/>
     <w:tmpl w:val="52BC4570"/>
@@ -16081,7 +16907,120 @@
       </w:pPr>
     </w:lvl>
   </w:abstractNum>
-  <w:abstractNum w:abstractNumId="9" w15:restartNumberingAfterBreak="0">
+  <w:abstractNum w:abstractNumId="11" w15:restartNumberingAfterBreak="0">
+    <w:nsid w:val="4842418C"/>
+    <w:multiLevelType w:val="hybridMultilevel"/>
+    <w:tmpl w:val="4D226C94"/>
+    <w:lvl w:ilvl="0" w:tplc="04090001">
+      <w:start w:val="1"/>
+      <w:numFmt w:val="bullet"/>
+      <w:lvlText w:val=""/>
+      <w:lvlJc w:val="left"/>
+      <w:pPr>
+        <w:ind w:left="2610" w:hanging="360"/>
+      </w:pPr>
+      <w:rPr>
+        <w:rFonts w:ascii="Symbol" w:hAnsi="Symbol" w:hint="default"/>
+      </w:rPr>
+    </w:lvl>
+    <w:lvl w:ilvl="1" w:tplc="04090003" w:tentative="1">
+      <w:start w:val="1"/>
+      <w:numFmt w:val="bullet"/>
+      <w:lvlText w:val="o"/>
+      <w:lvlJc w:val="left"/>
+      <w:pPr>
+        <w:ind w:left="3330" w:hanging="360"/>
+      </w:pPr>
+      <w:rPr>
+        <w:rFonts w:ascii="Courier New" w:hAnsi="Courier New" w:cs="Courier New" w:hint="default"/>
+      </w:rPr>
+    </w:lvl>
+    <w:lvl w:ilvl="2" w:tplc="04090005" w:tentative="1">
+      <w:start w:val="1"/>
+      <w:numFmt w:val="bullet"/>
+      <w:lvlText w:val=""/>
+      <w:lvlJc w:val="left"/>
+      <w:pPr>
+        <w:ind w:left="4050" w:hanging="360"/>
+      </w:pPr>
+      <w:rPr>
+        <w:rFonts w:ascii="Wingdings" w:hAnsi="Wingdings" w:hint="default"/>
+      </w:rPr>
+    </w:lvl>
+    <w:lvl w:ilvl="3" w:tplc="04090001" w:tentative="1">
+      <w:start w:val="1"/>
+      <w:numFmt w:val="bullet"/>
+      <w:lvlText w:val=""/>
+      <w:lvlJc w:val="left"/>
+      <w:pPr>
+        <w:ind w:left="4770" w:hanging="360"/>
+      </w:pPr>
+      <w:rPr>
+        <w:rFonts w:ascii="Symbol" w:hAnsi="Symbol" w:hint="default"/>
+      </w:rPr>
+    </w:lvl>
+    <w:lvl w:ilvl="4" w:tplc="04090003" w:tentative="1">
+      <w:start w:val="1"/>
+      <w:numFmt w:val="bullet"/>
+      <w:lvlText w:val="o"/>
+      <w:lvlJc w:val="left"/>
+      <w:pPr>
+        <w:ind w:left="5490" w:hanging="360"/>
+      </w:pPr>
+      <w:rPr>
+        <w:rFonts w:ascii="Courier New" w:hAnsi="Courier New" w:cs="Courier New" w:hint="default"/>
+      </w:rPr>
+    </w:lvl>
+    <w:lvl w:ilvl="5" w:tplc="04090005" w:tentative="1">
+      <w:start w:val="1"/>
+      <w:numFmt w:val="bullet"/>
+      <w:lvlText w:val=""/>
+      <w:lvlJc w:val="left"/>
+      <w:pPr>
+        <w:ind w:left="6210" w:hanging="360"/>
+      </w:pPr>
+      <w:rPr>
+        <w:rFonts w:ascii="Wingdings" w:hAnsi="Wingdings" w:hint="default"/>
+      </w:rPr>
+    </w:lvl>
+    <w:lvl w:ilvl="6" w:tplc="04090001" w:tentative="1">
+      <w:start w:val="1"/>
+      <w:numFmt w:val="bullet"/>
+      <w:lvlText w:val=""/>
+      <w:lvlJc w:val="left"/>
+      <w:pPr>
+        <w:ind w:left="6930" w:hanging="360"/>
+      </w:pPr>
+      <w:rPr>
+        <w:rFonts w:ascii="Symbol" w:hAnsi="Symbol" w:hint="default"/>
+      </w:rPr>
+    </w:lvl>
+    <w:lvl w:ilvl="7" w:tplc="04090003" w:tentative="1">
+      <w:start w:val="1"/>
+      <w:numFmt w:val="bullet"/>
+      <w:lvlText w:val="o"/>
+      <w:lvlJc w:val="left"/>
+      <w:pPr>
+        <w:ind w:left="7650" w:hanging="360"/>
+      </w:pPr>
+      <w:rPr>
+        <w:rFonts w:ascii="Courier New" w:hAnsi="Courier New" w:cs="Courier New" w:hint="default"/>
+      </w:rPr>
+    </w:lvl>
+    <w:lvl w:ilvl="8" w:tplc="04090005" w:tentative="1">
+      <w:start w:val="1"/>
+      <w:numFmt w:val="bullet"/>
+      <w:lvlText w:val=""/>
+      <w:lvlJc w:val="left"/>
+      <w:pPr>
+        <w:ind w:left="8370" w:hanging="360"/>
+      </w:pPr>
+      <w:rPr>
+        <w:rFonts w:ascii="Wingdings" w:hAnsi="Wingdings" w:hint="default"/>
+      </w:rPr>
+    </w:lvl>
+  </w:abstractNum>
+  <w:abstractNum w:abstractNumId="12" w15:restartNumberingAfterBreak="0">
     <w:nsid w:val="4950334E"/>
     <w:multiLevelType w:val="hybridMultilevel"/>
     <w:tmpl w:val="080E5DA6"/>
@@ -16170,7 +17109,7 @@
       </w:pPr>
     </w:lvl>
   </w:abstractNum>
-  <w:abstractNum w:abstractNumId="10" w15:restartNumberingAfterBreak="0">
+  <w:abstractNum w:abstractNumId="13" w15:restartNumberingAfterBreak="0">
     <w:nsid w:val="4A235B14"/>
     <w:multiLevelType w:val="multilevel"/>
     <w:tmpl w:val="8F88F702"/>
@@ -16283,7 +17222,7 @@
       </w:pPr>
     </w:lvl>
   </w:abstractNum>
-  <w:abstractNum w:abstractNumId="11" w15:restartNumberingAfterBreak="0">
+  <w:abstractNum w:abstractNumId="14" w15:restartNumberingAfterBreak="0">
     <w:nsid w:val="4ACD60E5"/>
     <w:multiLevelType w:val="hybridMultilevel"/>
     <w:tmpl w:val="EA4E68A4"/>
@@ -16369,7 +17308,7 @@
       </w:pPr>
     </w:lvl>
   </w:abstractNum>
-  <w:abstractNum w:abstractNumId="12" w15:restartNumberingAfterBreak="0">
+  <w:abstractNum w:abstractNumId="15" w15:restartNumberingAfterBreak="0">
     <w:nsid w:val="4BC34F31"/>
     <w:multiLevelType w:val="hybridMultilevel"/>
     <w:tmpl w:val="E850FDA0"/>
@@ -16458,7 +17397,7 @@
       </w:pPr>
     </w:lvl>
   </w:abstractNum>
-  <w:abstractNum w:abstractNumId="13" w15:restartNumberingAfterBreak="0">
+  <w:abstractNum w:abstractNumId="16" w15:restartNumberingAfterBreak="0">
     <w:nsid w:val="4C2E4DB5"/>
     <w:multiLevelType w:val="hybridMultilevel"/>
     <w:tmpl w:val="CE041752"/>
@@ -16544,7 +17483,7 @@
       </w:pPr>
     </w:lvl>
   </w:abstractNum>
-  <w:abstractNum w:abstractNumId="14" w15:restartNumberingAfterBreak="0">
+  <w:abstractNum w:abstractNumId="17" w15:restartNumberingAfterBreak="0">
     <w:nsid w:val="507F4C38"/>
     <w:multiLevelType w:val="hybridMultilevel"/>
     <w:tmpl w:val="2DE61DCE"/>
@@ -16633,7 +17572,7 @@
       </w:pPr>
     </w:lvl>
   </w:abstractNum>
-  <w:abstractNum w:abstractNumId="15" w15:restartNumberingAfterBreak="0">
+  <w:abstractNum w:abstractNumId="18" w15:restartNumberingAfterBreak="0">
     <w:nsid w:val="52EF6BE6"/>
     <w:multiLevelType w:val="hybridMultilevel"/>
     <w:tmpl w:val="523A0594"/>
@@ -16722,7 +17661,7 @@
       </w:pPr>
     </w:lvl>
   </w:abstractNum>
-  <w:abstractNum w:abstractNumId="16" w15:restartNumberingAfterBreak="0">
+  <w:abstractNum w:abstractNumId="19" w15:restartNumberingAfterBreak="0">
     <w:nsid w:val="570D44C4"/>
     <w:multiLevelType w:val="hybridMultilevel"/>
     <w:tmpl w:val="5650B4C2"/>
@@ -16811,7 +17750,7 @@
       </w:pPr>
     </w:lvl>
   </w:abstractNum>
-  <w:abstractNum w:abstractNumId="17" w15:restartNumberingAfterBreak="0">
+  <w:abstractNum w:abstractNumId="20" w15:restartNumberingAfterBreak="0">
     <w:nsid w:val="661A403F"/>
     <w:multiLevelType w:val="hybridMultilevel"/>
     <w:tmpl w:val="FD1EEF3C"/>
@@ -16897,7 +17836,7 @@
       </w:pPr>
     </w:lvl>
   </w:abstractNum>
-  <w:abstractNum w:abstractNumId="18" w15:restartNumberingAfterBreak="0">
+  <w:abstractNum w:abstractNumId="21" w15:restartNumberingAfterBreak="0">
     <w:nsid w:val="6F851FD8"/>
     <w:multiLevelType w:val="multilevel"/>
     <w:tmpl w:val="BFB61D04"/>
@@ -17010,7 +17949,7 @@
       </w:pPr>
     </w:lvl>
   </w:abstractNum>
-  <w:abstractNum w:abstractNumId="19" w15:restartNumberingAfterBreak="0">
+  <w:abstractNum w:abstractNumId="22" w15:restartNumberingAfterBreak="0">
     <w:nsid w:val="72BA0BC1"/>
     <w:multiLevelType w:val="hybridMultilevel"/>
     <w:tmpl w:val="A3FA1ADA"/>
@@ -17099,7 +18038,7 @@
       </w:pPr>
     </w:lvl>
   </w:abstractNum>
-  <w:abstractNum w:abstractNumId="20" w15:restartNumberingAfterBreak="0">
+  <w:abstractNum w:abstractNumId="23" w15:restartNumberingAfterBreak="0">
     <w:nsid w:val="78F52D37"/>
     <w:multiLevelType w:val="hybridMultilevel"/>
     <w:tmpl w:val="976A270C"/>
@@ -17188,7 +18127,7 @@
       </w:pPr>
     </w:lvl>
   </w:abstractNum>
-  <w:abstractNum w:abstractNumId="21" w15:restartNumberingAfterBreak="0">
+  <w:abstractNum w:abstractNumId="24" w15:restartNumberingAfterBreak="0">
     <w:nsid w:val="79492CB8"/>
     <w:multiLevelType w:val="hybridMultilevel"/>
     <w:tmpl w:val="B9F80784"/>
@@ -17277,7 +18216,7 @@
       </w:pPr>
     </w:lvl>
   </w:abstractNum>
-  <w:abstractNum w:abstractNumId="22" w15:restartNumberingAfterBreak="0">
+  <w:abstractNum w:abstractNumId="25" w15:restartNumberingAfterBreak="0">
     <w:nsid w:val="7C714A22"/>
     <w:multiLevelType w:val="hybridMultilevel"/>
     <w:tmpl w:val="FEF23BE2"/>
@@ -17366,7 +18305,7 @@
       </w:pPr>
     </w:lvl>
   </w:abstractNum>
-  <w:abstractNum w:abstractNumId="23" w15:restartNumberingAfterBreak="0">
+  <w:abstractNum w:abstractNumId="26" w15:restartNumberingAfterBreak="0">
     <w:nsid w:val="7DC06FEB"/>
     <w:multiLevelType w:val="hybridMultilevel"/>
     <w:tmpl w:val="8E943952"/>
@@ -17456,19 +18395,19 @@
     <w:abstractNumId w:val="1"/>
   </w:num>
   <w:num w:numId="2">
-    <w:abstractNumId w:val="9"/>
+    <w:abstractNumId w:val="12"/>
   </w:num>
   <w:num w:numId="3">
-    <w:abstractNumId w:val="12"/>
+    <w:abstractNumId w:val="15"/>
   </w:num>
   <w:num w:numId="4">
-    <w:abstractNumId w:val="8"/>
+    <w:abstractNumId w:val="10"/>
   </w:num>
   <w:num w:numId="5">
     <w:abstractNumId w:val="0"/>
   </w:num>
   <w:num w:numId="6">
-    <w:abstractNumId w:val="18"/>
+    <w:abstractNumId w:val="21"/>
     <w:lvlOverride w:ilvl="1">
       <w:lvl w:ilvl="1">
         <w:numFmt w:val="lowerLetter"/>
@@ -17478,7 +18417,7 @@
     </w:lvlOverride>
   </w:num>
   <w:num w:numId="7">
-    <w:abstractNumId w:val="10"/>
+    <w:abstractNumId w:val="13"/>
     <w:lvlOverride w:ilvl="1">
       <w:lvl w:ilvl="1">
         <w:numFmt w:val="lowerLetter"/>
@@ -17488,55 +18427,64 @@
     </w:lvlOverride>
   </w:num>
   <w:num w:numId="8">
-    <w:abstractNumId w:val="23"/>
+    <w:abstractNumId w:val="26"/>
   </w:num>
   <w:num w:numId="9">
     <w:abstractNumId w:val="2"/>
   </w:num>
   <w:num w:numId="10">
-    <w:abstractNumId w:val="14"/>
+    <w:abstractNumId w:val="17"/>
   </w:num>
   <w:num w:numId="11">
-    <w:abstractNumId w:val="17"/>
+    <w:abstractNumId w:val="20"/>
   </w:num>
   <w:num w:numId="12">
-    <w:abstractNumId w:val="13"/>
+    <w:abstractNumId w:val="16"/>
   </w:num>
   <w:num w:numId="13">
-    <w:abstractNumId w:val="16"/>
+    <w:abstractNumId w:val="19"/>
   </w:num>
   <w:num w:numId="14">
     <w:abstractNumId w:val="5"/>
   </w:num>
   <w:num w:numId="15">
-    <w:abstractNumId w:val="11"/>
+    <w:abstractNumId w:val="14"/>
   </w:num>
   <w:num w:numId="16">
-    <w:abstractNumId w:val="15"/>
+    <w:abstractNumId w:val="18"/>
   </w:num>
   <w:num w:numId="17">
-    <w:abstractNumId w:val="20"/>
+    <w:abstractNumId w:val="23"/>
   </w:num>
   <w:num w:numId="18">
-    <w:abstractNumId w:val="6"/>
+    <w:abstractNumId w:val="7"/>
   </w:num>
   <w:num w:numId="19">
-    <w:abstractNumId w:val="22"/>
+    <w:abstractNumId w:val="25"/>
   </w:num>
   <w:num w:numId="20">
     <w:abstractNumId w:val="4"/>
   </w:num>
   <w:num w:numId="21">
-    <w:abstractNumId w:val="19"/>
+    <w:abstractNumId w:val="22"/>
   </w:num>
   <w:num w:numId="22">
-    <w:abstractNumId w:val="21"/>
+    <w:abstractNumId w:val="24"/>
   </w:num>
   <w:num w:numId="23">
     <w:abstractNumId w:val="3"/>
   </w:num>
   <w:num w:numId="24">
-    <w:abstractNumId w:val="7"/>
+    <w:abstractNumId w:val="8"/>
+  </w:num>
+  <w:num w:numId="25">
+    <w:abstractNumId w:val="11"/>
+  </w:num>
+  <w:num w:numId="26">
+    <w:abstractNumId w:val="9"/>
+  </w:num>
+  <w:num w:numId="27">
+    <w:abstractNumId w:val="6"/>
   </w:num>
 </w:numbering>
 </file>
@@ -18312,7 +19260,7 @@
 </file>
 
 <file path=customXml/itemProps1.xml><?xml version="1.0" encoding="utf-8"?>
-<ds:datastoreItem xmlns:ds="http://schemas.openxmlformats.org/officeDocument/2006/customXml" ds:itemID="{9D96D698-A772-4844-AB65-3B6762262849}">
+<ds:datastoreItem xmlns:ds="http://schemas.openxmlformats.org/officeDocument/2006/customXml" ds:itemID="{A1856EAA-CFDD-4CB0-8AA9-EFB65D805314}">
   <ds:schemaRefs>
     <ds:schemaRef ds:uri="http://schemas.openxmlformats.org/officeDocument/2006/bibliography"/>
   </ds:schemaRefs>

</xml_diff>